<commit_message>
Corecion pequeña en la GUI aplicaicon del operario
</commit_message>
<xml_diff>
--- a/Actividades/ADA01004/IEEE_830.docx
+++ b/Actividades/ADA01004/IEEE_830.docx
@@ -2921,8 +2921,8 @@
           <w:sz w:val="40"/>
         </w:rPr>
       </w:pPr>
-      <w:bookmarkStart w:id="8" w:name="_Toc9208109"/>
-      <w:bookmarkStart w:id="9" w:name="_Toc9208110"/>
+      <w:bookmarkStart w:id="8" w:name="_Toc9208110"/>
+      <w:bookmarkStart w:id="9" w:name="_Toc9208109"/>
       <w:r>
         <w:rPr>
           <w:rFonts w:ascii="Times New Roman" w:hAnsi="Times New Roman" w:cs="Times New Roman"/>
@@ -2947,7 +2947,7 @@
         </w:rPr>
         <w:t>. Características de los usuarios</w:t>
       </w:r>
-      <w:bookmarkEnd w:id="9"/>
+      <w:bookmarkEnd w:id="8"/>
       <w:r>
         <w:rPr>
           <w:rFonts w:ascii="Times New Roman" w:hAnsi="Times New Roman" w:cs="Times New Roman"/>
@@ -3151,7 +3151,7 @@
         </w:rPr>
         <w:t>Funciones del producto</w:t>
       </w:r>
-      <w:bookmarkEnd w:id="8"/>
+      <w:bookmarkEnd w:id="9"/>
       <w:r>
         <w:rPr>
           <w:rFonts w:ascii="Times New Roman" w:hAnsi="Times New Roman" w:cs="Times New Roman"/>
@@ -3910,23 +3910,7 @@
           <w:color w:val="000000" w:themeColor="text1"/>
           <w:sz w:val="24"/>
         </w:rPr>
-        <w:t xml:space="preserve"> el</w:t>
-      </w:r>
-      <w:r>
-        <w:rPr>
-          <w:rFonts w:ascii="Times New Roman" w:hAnsi="Times New Roman" w:cs="Times New Roman"/>
-          <w:color w:val="000000" w:themeColor="text1"/>
-          <w:sz w:val="24"/>
-        </w:rPr>
-        <w:t xml:space="preserve"> </w:t>
-      </w:r>
-      <w:r>
-        <w:rPr>
-          <w:rFonts w:ascii="Times New Roman" w:hAnsi="Times New Roman" w:cs="Times New Roman"/>
-          <w:color w:val="000000" w:themeColor="text1"/>
-          <w:sz w:val="24"/>
-        </w:rPr>
-        <w:t>administrador tendrá la potestad de poder realizar todas las acciones que puedan realizar el resto de los usuarios. Para poder regular las potestades de cada administrador se asignarán permisos a cada uno</w:t>
+        <w:t xml:space="preserve"> el administrador tendrá la potestad de poder realizar todas las acciones que puedan realizar el resto de los usuarios. Para poder regular las potestades de cada administrador se asignarán permisos a cada uno</w:t>
       </w:r>
       <w:r>
         <w:rPr>
@@ -3989,16 +3973,16 @@
         </w:rPr>
         <w:lastRenderedPageBreak/>
         <w:drawing>
-          <wp:anchor distT="0" distB="0" distL="114300" distR="114300" simplePos="0" relativeHeight="251659264" behindDoc="0" locked="0" layoutInCell="1" allowOverlap="1">
+          <wp:anchor distT="0" distB="0" distL="114300" distR="114300" simplePos="0" relativeHeight="251656704" behindDoc="0" locked="0" layoutInCell="1" allowOverlap="1">
             <wp:simplePos x="0" y="0"/>
             <wp:positionH relativeFrom="column">
               <wp:posOffset>-88265</wp:posOffset>
             </wp:positionH>
             <wp:positionV relativeFrom="paragraph">
-              <wp:posOffset>-268605</wp:posOffset>
+              <wp:posOffset>-125730</wp:posOffset>
             </wp:positionV>
-            <wp:extent cx="6515100" cy="8733155"/>
-            <wp:effectExtent l="0" t="0" r="0" b="0"/>
+            <wp:extent cx="6755765" cy="8763000"/>
+            <wp:effectExtent l="0" t="0" r="6985" b="0"/>
             <wp:wrapSquare wrapText="bothSides"/>
             <wp:docPr id="2" name="Imagen 2"/>
             <wp:cNvGraphicFramePr>
@@ -4013,7 +3997,7 @@
                       <a:picLocks noChangeAspect="1" noChangeArrowheads="1"/>
                     </pic:cNvPicPr>
                   </pic:nvPicPr>
-                  <pic:blipFill rotWithShape="1">
+                  <pic:blipFill>
                     <a:blip r:embed="rId8">
                       <a:extLst>
                         <a:ext uri="{28A0092B-C50C-407E-A947-70E740481C1C}">
@@ -4021,13 +4005,14 @@
                         </a:ext>
                       </a:extLst>
                     </a:blip>
-                    <a:srcRect t="865"/>
-                    <a:stretch/>
+                    <a:stretch>
+                      <a:fillRect/>
+                    </a:stretch>
                   </pic:blipFill>
                   <pic:spPr bwMode="auto">
                     <a:xfrm>
                       <a:off x="0" y="0"/>
-                      <a:ext cx="6515100" cy="8733155"/>
+                      <a:ext cx="6755765" cy="8763000"/>
                     </a:xfrm>
                     <a:prstGeom prst="rect">
                       <a:avLst/>
@@ -4065,6 +4050,18 @@
         </w:rPr>
       </w:pPr>
       <w:bookmarkStart w:id="10" w:name="_Toc9208111"/>
+    </w:p>
+    <w:p>
+      <w:pPr>
+        <w:pStyle w:val="Ttulo1"/>
+        <w:rPr>
+          <w:rFonts w:ascii="Times New Roman" w:hAnsi="Times New Roman" w:cs="Times New Roman"/>
+          <w:color w:val="000000" w:themeColor="text1"/>
+          <w:sz w:val="40"/>
+          <w:szCs w:val="40"/>
+        </w:rPr>
+      </w:pPr>
+      <w:bookmarkStart w:id="11" w:name="_GoBack"/>
       <w:r>
         <w:rPr>
           <w:rFonts w:ascii="Times New Roman" w:hAnsi="Times New Roman" w:cs="Times New Roman"/>
@@ -4075,15 +4072,15 @@
         </w:rPr>
         <w:lastRenderedPageBreak/>
         <w:drawing>
-          <wp:anchor distT="0" distB="0" distL="114300" distR="114300" simplePos="0" relativeHeight="251663360" behindDoc="0" locked="0" layoutInCell="1" allowOverlap="1">
+          <wp:anchor distT="0" distB="0" distL="114300" distR="114300" simplePos="0" relativeHeight="251658752" behindDoc="0" locked="0" layoutInCell="1" allowOverlap="1">
             <wp:simplePos x="0" y="0"/>
             <wp:positionH relativeFrom="column">
-              <wp:posOffset>6985</wp:posOffset>
+              <wp:posOffset>-120015</wp:posOffset>
             </wp:positionH>
             <wp:positionV relativeFrom="paragraph">
-              <wp:posOffset>-268605</wp:posOffset>
+              <wp:posOffset>-127635</wp:posOffset>
             </wp:positionV>
-            <wp:extent cx="6327775" cy="6915150"/>
+            <wp:extent cx="6327775" cy="6422390"/>
             <wp:effectExtent l="0" t="0" r="0" b="0"/>
             <wp:wrapSquare wrapText="bothSides"/>
             <wp:docPr id="5" name="Imagen 5"/>
@@ -4099,7 +4096,7 @@
                       <a:picLocks noChangeAspect="1" noChangeArrowheads="1"/>
                     </pic:cNvPicPr>
                   </pic:nvPicPr>
-                  <pic:blipFill rotWithShape="1">
+                  <pic:blipFill>
                     <a:blip r:embed="rId9">
                       <a:extLst>
                         <a:ext uri="{28A0092B-C50C-407E-A947-70E740481C1C}">
@@ -4107,13 +4104,14 @@
                         </a:ext>
                       </a:extLst>
                     </a:blip>
-                    <a:srcRect b="1225"/>
-                    <a:stretch/>
+                    <a:stretch>
+                      <a:fillRect/>
+                    </a:stretch>
                   </pic:blipFill>
                   <pic:spPr bwMode="auto">
                     <a:xfrm>
                       <a:off x="0" y="0"/>
-                      <a:ext cx="6327775" cy="6915150"/>
+                      <a:ext cx="6327775" cy="6422390"/>
                     </a:xfrm>
                     <a:prstGeom prst="rect">
                       <a:avLst/>
@@ -4140,17 +4138,16 @@
           </wp:anchor>
         </w:drawing>
       </w:r>
-    </w:p>
-    <w:p>
-      <w:pPr>
-        <w:pStyle w:val="Ttulo1"/>
+      <w:bookmarkEnd w:id="11"/>
+      <w:r>
         <w:rPr>
           <w:rFonts w:ascii="Times New Roman" w:hAnsi="Times New Roman" w:cs="Times New Roman"/>
           <w:color w:val="000000" w:themeColor="text1"/>
           <w:sz w:val="40"/>
           <w:szCs w:val="40"/>
         </w:rPr>
-      </w:pPr>
+        <w:t>2.4</w:t>
+      </w:r>
       <w:r>
         <w:rPr>
           <w:rFonts w:ascii="Times New Roman" w:hAnsi="Times New Roman" w:cs="Times New Roman"/>
@@ -4158,7 +4155,7 @@
           <w:sz w:val="40"/>
           <w:szCs w:val="40"/>
         </w:rPr>
-        <w:t>2.4</w:t>
+        <w:t xml:space="preserve">. </w:t>
       </w:r>
       <w:r>
         <w:rPr>
@@ -4167,8 +4164,9 @@
           <w:sz w:val="40"/>
           <w:szCs w:val="40"/>
         </w:rPr>
-        <w:t xml:space="preserve">. </w:t>
-      </w:r>
+        <w:t>Restricciones o limitaciones</w:t>
+      </w:r>
+      <w:bookmarkEnd w:id="10"/>
       <w:r>
         <w:rPr>
           <w:rFonts w:ascii="Times New Roman" w:hAnsi="Times New Roman" w:cs="Times New Roman"/>
@@ -4176,452 +4174,476 @@
           <w:sz w:val="40"/>
           <w:szCs w:val="40"/>
         </w:rPr>
-        <w:t>Restricciones o limitaciones</w:t>
-      </w:r>
-      <w:bookmarkEnd w:id="10"/>
-      <w:r>
+        <w:t xml:space="preserve"> </w:t>
+      </w:r>
+    </w:p>
+    <w:p>
+      <w:pPr>
+        <w:jc w:val="both"/>
+        <w:rPr>
+          <w:rFonts w:ascii="Times New Roman" w:hAnsi="Times New Roman" w:cs="Times New Roman"/>
+          <w:sz w:val="24"/>
+        </w:rPr>
+      </w:pPr>
+      <w:r>
+        <w:rPr>
+          <w:rFonts w:ascii="Times New Roman" w:hAnsi="Times New Roman" w:cs="Times New Roman"/>
+          <w:sz w:val="24"/>
+        </w:rPr>
+        <w:t xml:space="preserve">El sistema a desarrollar por los diferentes </w:t>
+      </w:r>
+      <w:r>
+        <w:rPr>
+          <w:rFonts w:ascii="Times New Roman" w:hAnsi="Times New Roman" w:cs="Times New Roman"/>
+          <w:sz w:val="24"/>
+        </w:rPr>
+        <w:t xml:space="preserve">motivos que se van a explicar a continuación </w:t>
+      </w:r>
+      <w:r>
+        <w:rPr>
+          <w:rFonts w:ascii="Times New Roman" w:hAnsi="Times New Roman" w:cs="Times New Roman"/>
+          <w:sz w:val="24"/>
+        </w:rPr>
+        <w:t xml:space="preserve">posera </w:t>
+      </w:r>
+      <w:r>
+        <w:rPr>
+          <w:rFonts w:ascii="Times New Roman" w:hAnsi="Times New Roman" w:cs="Times New Roman"/>
+          <w:sz w:val="24"/>
+        </w:rPr>
+        <w:t xml:space="preserve">un conjunto de restricciones o limitaciones que atentas contra el desarrollo el mismo o la usabilidad. </w:t>
+      </w:r>
+      <w:r>
+        <w:rPr>
+          <w:rFonts w:ascii="Times New Roman" w:hAnsi="Times New Roman" w:cs="Times New Roman"/>
+          <w:sz w:val="24"/>
+        </w:rPr>
+        <w:t xml:space="preserve">Dichas restricciones son las siguientes: </w:t>
+      </w:r>
+    </w:p>
+    <w:p>
+      <w:pPr>
+        <w:pStyle w:val="Prrafodelista"/>
+        <w:numPr>
+          <w:ilvl w:val="0"/>
+          <w:numId w:val="2"/>
+        </w:numPr>
+        <w:jc w:val="both"/>
+        <w:rPr>
+          <w:rFonts w:ascii="Times New Roman" w:hAnsi="Times New Roman" w:cs="Times New Roman"/>
+          <w:sz w:val="24"/>
+        </w:rPr>
+      </w:pPr>
+      <w:r>
+        <w:rPr>
+          <w:rFonts w:ascii="Times New Roman" w:hAnsi="Times New Roman" w:cs="Times New Roman"/>
+          <w:sz w:val="24"/>
+        </w:rPr>
+        <w:t xml:space="preserve">Según la solicitud entregada por el cliente los lotes deberán ser trasladados en un viaje, lo que limita la creación de lotes de gran tamaño, provocando que estos grandes lotes deban ser subdivididos en los lotes que los trasportistas </w:t>
+      </w:r>
+      <w:r>
+        <w:rPr>
+          <w:rFonts w:ascii="Times New Roman" w:hAnsi="Times New Roman" w:cs="Times New Roman"/>
+          <w:sz w:val="24"/>
+        </w:rPr>
+        <w:t>trasportarán</w:t>
+      </w:r>
+      <w:r>
+        <w:rPr>
+          <w:rFonts w:ascii="Times New Roman" w:hAnsi="Times New Roman" w:cs="Times New Roman"/>
+          <w:sz w:val="24"/>
+        </w:rPr>
+        <w:t xml:space="preserve">, lo que implica un trabajo extra y </w:t>
+      </w:r>
+      <w:r>
+        <w:rPr>
+          <w:rFonts w:ascii="Times New Roman" w:hAnsi="Times New Roman" w:cs="Times New Roman"/>
+          <w:sz w:val="24"/>
+        </w:rPr>
+        <w:t>un desperdicio</w:t>
+      </w:r>
+      <w:r>
+        <w:rPr>
+          <w:rFonts w:ascii="Times New Roman" w:hAnsi="Times New Roman" w:cs="Times New Roman"/>
+          <w:sz w:val="24"/>
+        </w:rPr>
+        <w:t xml:space="preserve"> de recursos humanos a la empresa</w:t>
+      </w:r>
+      <w:r>
+        <w:rPr>
+          <w:rFonts w:ascii="Times New Roman" w:hAnsi="Times New Roman" w:cs="Times New Roman"/>
+          <w:sz w:val="24"/>
+        </w:rPr>
+        <w:t>.</w:t>
+      </w:r>
+    </w:p>
+    <w:p>
+      <w:pPr>
+        <w:pStyle w:val="Prrafodelista"/>
+        <w:jc w:val="both"/>
+        <w:rPr>
+          <w:rFonts w:ascii="Times New Roman" w:hAnsi="Times New Roman" w:cs="Times New Roman"/>
+          <w:sz w:val="24"/>
+        </w:rPr>
+      </w:pPr>
+    </w:p>
+    <w:p>
+      <w:pPr>
+        <w:pStyle w:val="Prrafodelista"/>
+        <w:numPr>
+          <w:ilvl w:val="0"/>
+          <w:numId w:val="2"/>
+        </w:numPr>
+        <w:jc w:val="both"/>
+        <w:rPr>
+          <w:rFonts w:ascii="Times New Roman" w:hAnsi="Times New Roman" w:cs="Times New Roman"/>
+          <w:sz w:val="24"/>
+        </w:rPr>
+      </w:pPr>
+      <w:r>
+        <w:rPr>
+          <w:rFonts w:ascii="Times New Roman" w:hAnsi="Times New Roman" w:cs="Times New Roman"/>
+          <w:sz w:val="24"/>
+        </w:rPr>
+        <w:t>Según la solicitud entregada por el cliente los lotes serán trasportados por el trasportista cuando uno de ellos escoja el lote para ser trasladado. Por eso mismo provoca que la empresa no tenga control acerca de que lotes se van</w:t>
+      </w:r>
+      <w:r>
+        <w:rPr>
+          <w:rFonts w:ascii="Times New Roman" w:hAnsi="Times New Roman" w:cs="Times New Roman"/>
+          <w:sz w:val="24"/>
+        </w:rPr>
+        <w:t xml:space="preserve"> mover, imposibilitando establecer horarios o prioridades para los mismos.</w:t>
+      </w:r>
+    </w:p>
+    <w:p>
+      <w:pPr>
+        <w:pStyle w:val="Prrafodelista"/>
+        <w:rPr>
+          <w:rFonts w:ascii="Times New Roman" w:hAnsi="Times New Roman" w:cs="Times New Roman"/>
+          <w:sz w:val="24"/>
+        </w:rPr>
+      </w:pPr>
+    </w:p>
+    <w:p>
+      <w:pPr>
+        <w:pStyle w:val="Prrafodelista"/>
+        <w:numPr>
+          <w:ilvl w:val="0"/>
+          <w:numId w:val="2"/>
+        </w:numPr>
+        <w:jc w:val="both"/>
+        <w:rPr>
+          <w:rFonts w:ascii="Times New Roman" w:hAnsi="Times New Roman" w:cs="Times New Roman"/>
+          <w:sz w:val="24"/>
+        </w:rPr>
+      </w:pPr>
+      <w:r>
+        <w:rPr>
+          <w:rFonts w:ascii="Times New Roman" w:hAnsi="Times New Roman" w:cs="Times New Roman"/>
+          <w:sz w:val="24"/>
+        </w:rPr>
+        <w:lastRenderedPageBreak/>
+        <w:t xml:space="preserve">El software implementara interfaces de usuarios </w:t>
+      </w:r>
+      <w:r>
+        <w:rPr>
+          <w:rFonts w:ascii="Times New Roman" w:hAnsi="Times New Roman" w:cs="Times New Roman"/>
+          <w:sz w:val="24"/>
+        </w:rPr>
+        <w:t>intuitivas</w:t>
+      </w:r>
+      <w:r>
+        <w:rPr>
+          <w:rFonts w:ascii="Times New Roman" w:hAnsi="Times New Roman" w:cs="Times New Roman"/>
+          <w:sz w:val="24"/>
+        </w:rPr>
+        <w:t xml:space="preserve"> e </w:t>
+      </w:r>
+      <w:r>
+        <w:rPr>
+          <w:rFonts w:ascii="Times New Roman" w:hAnsi="Times New Roman" w:cs="Times New Roman"/>
+          <w:sz w:val="24"/>
+        </w:rPr>
+        <w:t>iterativas</w:t>
+      </w:r>
+      <w:r>
+        <w:rPr>
+          <w:rFonts w:ascii="Times New Roman" w:hAnsi="Times New Roman" w:cs="Times New Roman"/>
+          <w:sz w:val="24"/>
+        </w:rPr>
+        <w:t xml:space="preserve"> por medio de </w:t>
+      </w:r>
+      <w:r>
+        <w:rPr>
+          <w:rFonts w:ascii="Times New Roman" w:hAnsi="Times New Roman" w:cs="Times New Roman"/>
+          <w:sz w:val="24"/>
+        </w:rPr>
+        <w:t>gráficos</w:t>
+      </w:r>
+      <w:r>
+        <w:rPr>
+          <w:rFonts w:ascii="Times New Roman" w:hAnsi="Times New Roman" w:cs="Times New Roman"/>
+          <w:sz w:val="24"/>
+        </w:rPr>
+        <w:t xml:space="preserve"> que </w:t>
+      </w:r>
+      <w:r>
+        <w:rPr>
+          <w:rFonts w:ascii="Times New Roman" w:hAnsi="Times New Roman" w:cs="Times New Roman"/>
+          <w:sz w:val="24"/>
+        </w:rPr>
+        <w:t>simplifique</w:t>
+      </w:r>
+      <w:r>
+        <w:rPr>
+          <w:rFonts w:ascii="Times New Roman" w:hAnsi="Times New Roman" w:cs="Times New Roman"/>
+          <w:sz w:val="24"/>
+        </w:rPr>
+        <w:t xml:space="preserve"> </w:t>
+      </w:r>
+      <w:r>
+        <w:rPr>
+          <w:rFonts w:ascii="Times New Roman" w:hAnsi="Times New Roman" w:cs="Times New Roman"/>
+          <w:sz w:val="24"/>
+        </w:rPr>
+        <w:t xml:space="preserve">el uso de dichas interfaces, dichos gráficos serán limitados de tal manera que pueda provocar un déficit en el rendimiento </w:t>
+      </w:r>
+      <w:proofErr w:type="spellStart"/>
+      <w:r>
+        <w:rPr>
+          <w:rFonts w:ascii="Times New Roman" w:hAnsi="Times New Roman" w:cs="Times New Roman"/>
+          <w:sz w:val="24"/>
+        </w:rPr>
+        <w:t>el las</w:t>
+      </w:r>
+      <w:proofErr w:type="spellEnd"/>
+      <w:r>
+        <w:rPr>
+          <w:rFonts w:ascii="Times New Roman" w:hAnsi="Times New Roman" w:cs="Times New Roman"/>
+          <w:sz w:val="24"/>
+        </w:rPr>
+        <w:t xml:space="preserve"> terminales de los usuarios </w:t>
+      </w:r>
+    </w:p>
+    <w:p>
+      <w:pPr>
+        <w:pStyle w:val="Prrafodelista"/>
+        <w:rPr>
+          <w:rFonts w:ascii="Times New Roman" w:hAnsi="Times New Roman" w:cs="Times New Roman"/>
+          <w:sz w:val="24"/>
+        </w:rPr>
+      </w:pPr>
+    </w:p>
+    <w:p>
+      <w:pPr>
+        <w:pStyle w:val="Prrafodelista"/>
+        <w:numPr>
+          <w:ilvl w:val="0"/>
+          <w:numId w:val="2"/>
+        </w:numPr>
+        <w:jc w:val="both"/>
+        <w:rPr>
+          <w:rFonts w:ascii="Times New Roman" w:hAnsi="Times New Roman" w:cs="Times New Roman"/>
+          <w:sz w:val="24"/>
+        </w:rPr>
+      </w:pPr>
+      <w:r>
+        <w:rPr>
+          <w:rFonts w:ascii="Times New Roman" w:hAnsi="Times New Roman" w:cs="Times New Roman"/>
+          <w:sz w:val="24"/>
+        </w:rPr>
+        <w:t xml:space="preserve">El sistema será creado en el lenguaje Visual Basic .NET </w:t>
+      </w:r>
+      <w:r>
+        <w:rPr>
+          <w:rFonts w:ascii="Times New Roman" w:hAnsi="Times New Roman" w:cs="Times New Roman"/>
+          <w:sz w:val="24"/>
+        </w:rPr>
+        <w:t>por un requerimiento no funcional solicitado por el cliente. Por ende, toda limitación que ofrezca VB .NET a la hora de desarrollar un software también será una limitación en el desarrollo de este proyecto</w:t>
+      </w:r>
+      <w:r>
+        <w:rPr>
+          <w:rFonts w:ascii="Times New Roman" w:hAnsi="Times New Roman" w:cs="Times New Roman"/>
+          <w:sz w:val="24"/>
+        </w:rPr>
+        <w:t>.</w:t>
+      </w:r>
+    </w:p>
+    <w:p>
+      <w:pPr>
+        <w:pStyle w:val="Prrafodelista"/>
+        <w:rPr>
+          <w:rFonts w:ascii="Times New Roman" w:hAnsi="Times New Roman" w:cs="Times New Roman"/>
+          <w:sz w:val="24"/>
+        </w:rPr>
+      </w:pPr>
+    </w:p>
+    <w:p>
+      <w:pPr>
+        <w:pStyle w:val="Prrafodelista"/>
+        <w:numPr>
+          <w:ilvl w:val="0"/>
+          <w:numId w:val="2"/>
+        </w:numPr>
+        <w:jc w:val="both"/>
+        <w:rPr>
+          <w:rFonts w:ascii="Times New Roman" w:hAnsi="Times New Roman" w:cs="Times New Roman"/>
+          <w:sz w:val="24"/>
+        </w:rPr>
+      </w:pPr>
+      <w:r>
+        <w:rPr>
+          <w:rFonts w:ascii="Times New Roman" w:hAnsi="Times New Roman" w:cs="Times New Roman"/>
+          <w:sz w:val="24"/>
+        </w:rPr>
+        <w:t xml:space="preserve">El sistema no permite la configuración de permisos dentro de los operarios del puerto y del patio. Por </w:t>
+      </w:r>
+      <w:r>
+        <w:rPr>
+          <w:rFonts w:ascii="Times New Roman" w:hAnsi="Times New Roman" w:cs="Times New Roman"/>
+          <w:sz w:val="24"/>
+        </w:rPr>
+        <w:t>ende,</w:t>
+      </w:r>
+      <w:r>
+        <w:rPr>
+          <w:rFonts w:ascii="Times New Roman" w:hAnsi="Times New Roman" w:cs="Times New Roman"/>
+          <w:sz w:val="24"/>
+        </w:rPr>
+        <w:t xml:space="preserve"> si un operario desea realizar una acción que este dentro de su rol (Ejemplo: operario del patio desplazando un vehículo de una zona a otra) </w:t>
+      </w:r>
+      <w:r>
+        <w:rPr>
+          <w:rFonts w:ascii="Times New Roman" w:hAnsi="Times New Roman" w:cs="Times New Roman"/>
+          <w:sz w:val="24"/>
+        </w:rPr>
+        <w:t>el sistema no le imposibilitara realizarla dicha operación. Aunque previendo eso el sistema ofrece a los administradores</w:t>
+      </w:r>
+      <w:r>
+        <w:rPr>
+          <w:rFonts w:ascii="Times New Roman" w:hAnsi="Times New Roman" w:cs="Times New Roman"/>
+          <w:sz w:val="24"/>
+        </w:rPr>
+        <w:t xml:space="preserve"> con respectivos permisos realizar cualquier acción dentro del sistema, solucionando el error a cambio de un desperdicio de tiempo.</w:t>
+      </w:r>
+    </w:p>
+    <w:p>
+      <w:pPr>
+        <w:pStyle w:val="Prrafodelista"/>
+        <w:rPr>
+          <w:rFonts w:ascii="Times New Roman" w:hAnsi="Times New Roman" w:cs="Times New Roman"/>
+          <w:sz w:val="24"/>
+        </w:rPr>
+      </w:pPr>
+    </w:p>
+    <w:p>
+      <w:pPr>
+        <w:pStyle w:val="Prrafodelista"/>
+        <w:numPr>
+          <w:ilvl w:val="0"/>
+          <w:numId w:val="2"/>
+        </w:numPr>
+        <w:jc w:val="both"/>
+        <w:rPr>
+          <w:rFonts w:ascii="Times New Roman" w:hAnsi="Times New Roman" w:cs="Times New Roman"/>
+          <w:sz w:val="24"/>
+        </w:rPr>
+      </w:pPr>
+      <w:r>
+        <w:rPr>
+          <w:rFonts w:ascii="Times New Roman" w:hAnsi="Times New Roman" w:cs="Times New Roman"/>
+          <w:sz w:val="24"/>
+        </w:rPr>
+        <w:t xml:space="preserve">El </w:t>
+      </w:r>
+      <w:proofErr w:type="spellStart"/>
+      <w:r>
+        <w:rPr>
+          <w:rFonts w:ascii="Times New Roman" w:hAnsi="Times New Roman" w:cs="Times New Roman"/>
+          <w:sz w:val="24"/>
+        </w:rPr>
+        <w:t>numero</w:t>
+      </w:r>
+      <w:proofErr w:type="spellEnd"/>
+      <w:r>
+        <w:rPr>
+          <w:rFonts w:ascii="Times New Roman" w:hAnsi="Times New Roman" w:cs="Times New Roman"/>
+          <w:sz w:val="24"/>
+        </w:rPr>
+        <w:t xml:space="preserve"> de relevamiento de </w:t>
+      </w:r>
+      <w:r>
+        <w:rPr>
+          <w:rFonts w:ascii="Times New Roman" w:hAnsi="Times New Roman" w:cs="Times New Roman"/>
+          <w:sz w:val="24"/>
+        </w:rPr>
+        <w:t>requerimientos</w:t>
+      </w:r>
+      <w:r>
+        <w:rPr>
+          <w:rFonts w:ascii="Times New Roman" w:hAnsi="Times New Roman" w:cs="Times New Roman"/>
+          <w:sz w:val="24"/>
+        </w:rPr>
+        <w:t xml:space="preserve"> con los clientes es limitado</w:t>
+      </w:r>
+      <w:r>
+        <w:rPr>
+          <w:rFonts w:ascii="Times New Roman" w:hAnsi="Times New Roman" w:cs="Times New Roman"/>
+          <w:sz w:val="24"/>
+        </w:rPr>
+        <w:t xml:space="preserve"> a la vez que el alcance del sistema</w:t>
+      </w:r>
+      <w:r>
+        <w:rPr>
+          <w:rFonts w:ascii="Times New Roman" w:hAnsi="Times New Roman" w:cs="Times New Roman"/>
+          <w:sz w:val="24"/>
+        </w:rPr>
+        <w:t xml:space="preserve"> </w:t>
+      </w:r>
+      <w:r>
+        <w:rPr>
+          <w:rFonts w:ascii="Times New Roman" w:hAnsi="Times New Roman" w:cs="Times New Roman"/>
+          <w:sz w:val="24"/>
+        </w:rPr>
+        <w:t>por las características del proyecto (Proyecto de pasaje de grado). Por eso mismo la realidad representada en el programa puede no incluir todas las de la vida real</w:t>
+      </w:r>
+      <w:r>
+        <w:rPr>
+          <w:rFonts w:ascii="Times New Roman" w:hAnsi="Times New Roman" w:cs="Times New Roman"/>
+          <w:sz w:val="24"/>
+        </w:rPr>
+        <w:t xml:space="preserve">  </w:t>
+      </w:r>
+    </w:p>
+    <w:p>
+      <w:pPr>
+        <w:pStyle w:val="Prrafodelista"/>
+        <w:rPr>
+          <w:rFonts w:ascii="Times New Roman" w:hAnsi="Times New Roman" w:cs="Times New Roman"/>
+          <w:sz w:val="24"/>
+        </w:rPr>
+      </w:pPr>
+    </w:p>
+    <w:p>
+      <w:pPr>
+        <w:pStyle w:val="Ttulo1"/>
         <w:rPr>
           <w:rFonts w:ascii="Times New Roman" w:hAnsi="Times New Roman" w:cs="Times New Roman"/>
           <w:color w:val="000000" w:themeColor="text1"/>
           <w:sz w:val="40"/>
           <w:szCs w:val="40"/>
         </w:rPr>
-        <w:t xml:space="preserve"> </w:t>
-      </w:r>
-    </w:p>
-    <w:p>
-      <w:pPr>
-        <w:jc w:val="both"/>
-        <w:rPr>
-          <w:rFonts w:ascii="Times New Roman" w:hAnsi="Times New Roman" w:cs="Times New Roman"/>
-          <w:sz w:val="24"/>
-        </w:rPr>
-      </w:pPr>
-      <w:r>
-        <w:rPr>
-          <w:rFonts w:ascii="Times New Roman" w:hAnsi="Times New Roman" w:cs="Times New Roman"/>
-          <w:sz w:val="24"/>
-        </w:rPr>
-        <w:t xml:space="preserve">El sistema a desarrollar por los diferentes </w:t>
-      </w:r>
-      <w:r>
-        <w:rPr>
-          <w:rFonts w:ascii="Times New Roman" w:hAnsi="Times New Roman" w:cs="Times New Roman"/>
-          <w:sz w:val="24"/>
-        </w:rPr>
-        <w:t xml:space="preserve">motivos que se van a explicar a continuación </w:t>
-      </w:r>
-      <w:r>
-        <w:rPr>
-          <w:rFonts w:ascii="Times New Roman" w:hAnsi="Times New Roman" w:cs="Times New Roman"/>
-          <w:sz w:val="24"/>
-        </w:rPr>
-        <w:t xml:space="preserve">posera </w:t>
-      </w:r>
-      <w:r>
-        <w:rPr>
-          <w:rFonts w:ascii="Times New Roman" w:hAnsi="Times New Roman" w:cs="Times New Roman"/>
-          <w:sz w:val="24"/>
-        </w:rPr>
-        <w:t xml:space="preserve">un conjunto de restricciones o limitaciones que atentas contra el desarrollo el mismo o la usabilidad. </w:t>
-      </w:r>
-      <w:r>
-        <w:rPr>
-          <w:rFonts w:ascii="Times New Roman" w:hAnsi="Times New Roman" w:cs="Times New Roman"/>
-          <w:sz w:val="24"/>
-        </w:rPr>
-        <w:t xml:space="preserve">Dichas restricciones son las siguientes: </w:t>
-      </w:r>
-    </w:p>
-    <w:p>
-      <w:pPr>
-        <w:pStyle w:val="Prrafodelista"/>
-        <w:numPr>
-          <w:ilvl w:val="0"/>
-          <w:numId w:val="2"/>
-        </w:numPr>
-        <w:jc w:val="both"/>
-        <w:rPr>
-          <w:rFonts w:ascii="Times New Roman" w:hAnsi="Times New Roman" w:cs="Times New Roman"/>
-          <w:sz w:val="24"/>
-        </w:rPr>
-      </w:pPr>
-      <w:r>
-        <w:rPr>
-          <w:rFonts w:ascii="Times New Roman" w:hAnsi="Times New Roman" w:cs="Times New Roman"/>
-          <w:sz w:val="24"/>
-        </w:rPr>
-        <w:t xml:space="preserve">Según la solicitud entregada por el cliente los lotes deberán ser trasladados en un viaje, lo que limita la creación de lotes de gran tamaño, provocando que estos grandes lotes deban ser subdivididos en los lotes que los trasportistas </w:t>
-      </w:r>
-      <w:r>
-        <w:rPr>
-          <w:rFonts w:ascii="Times New Roman" w:hAnsi="Times New Roman" w:cs="Times New Roman"/>
-          <w:sz w:val="24"/>
-        </w:rPr>
-        <w:t>trasportarán</w:t>
-      </w:r>
-      <w:r>
-        <w:rPr>
-          <w:rFonts w:ascii="Times New Roman" w:hAnsi="Times New Roman" w:cs="Times New Roman"/>
-          <w:sz w:val="24"/>
-        </w:rPr>
-        <w:t xml:space="preserve">, lo que implica un trabajo extra y </w:t>
-      </w:r>
-      <w:r>
-        <w:rPr>
-          <w:rFonts w:ascii="Times New Roman" w:hAnsi="Times New Roman" w:cs="Times New Roman"/>
-          <w:sz w:val="24"/>
-        </w:rPr>
-        <w:t>un desperdicio</w:t>
-      </w:r>
-      <w:r>
-        <w:rPr>
-          <w:rFonts w:ascii="Times New Roman" w:hAnsi="Times New Roman" w:cs="Times New Roman"/>
-          <w:sz w:val="24"/>
-        </w:rPr>
-        <w:t xml:space="preserve"> de recursos humanos a la empresa</w:t>
-      </w:r>
-      <w:r>
-        <w:rPr>
-          <w:rFonts w:ascii="Times New Roman" w:hAnsi="Times New Roman" w:cs="Times New Roman"/>
-          <w:sz w:val="24"/>
-        </w:rPr>
-        <w:t>.</w:t>
-      </w:r>
-    </w:p>
-    <w:p>
-      <w:pPr>
-        <w:pStyle w:val="Prrafodelista"/>
-        <w:jc w:val="both"/>
-        <w:rPr>
-          <w:rFonts w:ascii="Times New Roman" w:hAnsi="Times New Roman" w:cs="Times New Roman"/>
-          <w:sz w:val="24"/>
-        </w:rPr>
-      </w:pPr>
-    </w:p>
-    <w:p>
-      <w:pPr>
-        <w:pStyle w:val="Prrafodelista"/>
-        <w:numPr>
-          <w:ilvl w:val="0"/>
-          <w:numId w:val="2"/>
-        </w:numPr>
-        <w:jc w:val="both"/>
-        <w:rPr>
-          <w:rFonts w:ascii="Times New Roman" w:hAnsi="Times New Roman" w:cs="Times New Roman"/>
-          <w:sz w:val="24"/>
-        </w:rPr>
-      </w:pPr>
-      <w:r>
-        <w:rPr>
-          <w:rFonts w:ascii="Times New Roman" w:hAnsi="Times New Roman" w:cs="Times New Roman"/>
-          <w:sz w:val="24"/>
-        </w:rPr>
-        <w:t xml:space="preserve">Según la solicitud entregada por el cliente los lotes serán trasportados por el trasportista cuando </w:t>
-      </w:r>
-      <w:r>
-        <w:rPr>
-          <w:rFonts w:ascii="Times New Roman" w:hAnsi="Times New Roman" w:cs="Times New Roman"/>
-          <w:sz w:val="24"/>
-        </w:rPr>
-        <w:lastRenderedPageBreak/>
-        <w:t>uno de ellos escoja el lote para ser trasladado. Por eso mismo provoca que la empresa no tenga control acerca de que lotes se van</w:t>
-      </w:r>
-      <w:r>
-        <w:rPr>
-          <w:rFonts w:ascii="Times New Roman" w:hAnsi="Times New Roman" w:cs="Times New Roman"/>
-          <w:sz w:val="24"/>
-        </w:rPr>
-        <w:t xml:space="preserve"> mover, imposibilitando establecer horarios o prioridades para los mismos.</w:t>
-      </w:r>
-    </w:p>
-    <w:p>
-      <w:pPr>
-        <w:pStyle w:val="Prrafodelista"/>
-        <w:rPr>
-          <w:rFonts w:ascii="Times New Roman" w:hAnsi="Times New Roman" w:cs="Times New Roman"/>
-          <w:sz w:val="24"/>
-        </w:rPr>
-      </w:pPr>
-    </w:p>
-    <w:p>
-      <w:pPr>
-        <w:pStyle w:val="Prrafodelista"/>
-        <w:numPr>
-          <w:ilvl w:val="0"/>
-          <w:numId w:val="2"/>
-        </w:numPr>
-        <w:jc w:val="both"/>
-        <w:rPr>
-          <w:rFonts w:ascii="Times New Roman" w:hAnsi="Times New Roman" w:cs="Times New Roman"/>
-          <w:sz w:val="24"/>
-        </w:rPr>
-      </w:pPr>
-      <w:r>
-        <w:rPr>
-          <w:rFonts w:ascii="Times New Roman" w:hAnsi="Times New Roman" w:cs="Times New Roman"/>
-          <w:sz w:val="24"/>
-        </w:rPr>
-        <w:t xml:space="preserve">El software implementara interfaces de usuarios </w:t>
-      </w:r>
-      <w:r>
-        <w:rPr>
-          <w:rFonts w:ascii="Times New Roman" w:hAnsi="Times New Roman" w:cs="Times New Roman"/>
-          <w:sz w:val="24"/>
-        </w:rPr>
-        <w:t>intuitivas</w:t>
-      </w:r>
-      <w:r>
-        <w:rPr>
-          <w:rFonts w:ascii="Times New Roman" w:hAnsi="Times New Roman" w:cs="Times New Roman"/>
-          <w:sz w:val="24"/>
-        </w:rPr>
-        <w:t xml:space="preserve"> e </w:t>
-      </w:r>
-      <w:r>
-        <w:rPr>
-          <w:rFonts w:ascii="Times New Roman" w:hAnsi="Times New Roman" w:cs="Times New Roman"/>
-          <w:sz w:val="24"/>
-        </w:rPr>
-        <w:t>iterativas</w:t>
-      </w:r>
-      <w:r>
-        <w:rPr>
-          <w:rFonts w:ascii="Times New Roman" w:hAnsi="Times New Roman" w:cs="Times New Roman"/>
-          <w:sz w:val="24"/>
-        </w:rPr>
-        <w:t xml:space="preserve"> por medio de </w:t>
-      </w:r>
-      <w:r>
-        <w:rPr>
-          <w:rFonts w:ascii="Times New Roman" w:hAnsi="Times New Roman" w:cs="Times New Roman"/>
-          <w:sz w:val="24"/>
-        </w:rPr>
-        <w:t>gráficos</w:t>
-      </w:r>
-      <w:r>
-        <w:rPr>
-          <w:rFonts w:ascii="Times New Roman" w:hAnsi="Times New Roman" w:cs="Times New Roman"/>
-          <w:sz w:val="24"/>
-        </w:rPr>
-        <w:t xml:space="preserve"> que </w:t>
-      </w:r>
-      <w:r>
-        <w:rPr>
-          <w:rFonts w:ascii="Times New Roman" w:hAnsi="Times New Roman" w:cs="Times New Roman"/>
-          <w:sz w:val="24"/>
-        </w:rPr>
-        <w:t>simplifique</w:t>
-      </w:r>
-      <w:r>
-        <w:rPr>
-          <w:rFonts w:ascii="Times New Roman" w:hAnsi="Times New Roman" w:cs="Times New Roman"/>
-          <w:sz w:val="24"/>
-        </w:rPr>
-        <w:t xml:space="preserve"> </w:t>
-      </w:r>
-      <w:r>
-        <w:rPr>
-          <w:rFonts w:ascii="Times New Roman" w:hAnsi="Times New Roman" w:cs="Times New Roman"/>
-          <w:sz w:val="24"/>
-        </w:rPr>
-        <w:t xml:space="preserve">el uso de dichas interfaces, dichos gráficos serán limitados de tal manera que pueda provocar un déficit en el rendimiento el las terminales de los usuarios </w:t>
-      </w:r>
-    </w:p>
-    <w:p>
-      <w:pPr>
-        <w:pStyle w:val="Prrafodelista"/>
-        <w:rPr>
-          <w:rFonts w:ascii="Times New Roman" w:hAnsi="Times New Roman" w:cs="Times New Roman"/>
-          <w:sz w:val="24"/>
-        </w:rPr>
-      </w:pPr>
-    </w:p>
-    <w:p>
-      <w:pPr>
-        <w:pStyle w:val="Prrafodelista"/>
-        <w:numPr>
-          <w:ilvl w:val="0"/>
-          <w:numId w:val="2"/>
-        </w:numPr>
-        <w:jc w:val="both"/>
-        <w:rPr>
-          <w:rFonts w:ascii="Times New Roman" w:hAnsi="Times New Roman" w:cs="Times New Roman"/>
-          <w:sz w:val="24"/>
-        </w:rPr>
-      </w:pPr>
-      <w:r>
-        <w:rPr>
-          <w:rFonts w:ascii="Times New Roman" w:hAnsi="Times New Roman" w:cs="Times New Roman"/>
-          <w:sz w:val="24"/>
-        </w:rPr>
-        <w:t xml:space="preserve">El sistema será creado en el lenguaje Visual Basic .NET </w:t>
-      </w:r>
-      <w:r>
-        <w:rPr>
-          <w:rFonts w:ascii="Times New Roman" w:hAnsi="Times New Roman" w:cs="Times New Roman"/>
-          <w:sz w:val="24"/>
-        </w:rPr>
-        <w:t>por un requerimiento no funcional solicitado por el cliente. Por ende, toda limitación que ofrezca VB .NET a la hora de desarrollar un software también será una limitación en el desarrollo de este proyecto</w:t>
-      </w:r>
-      <w:r>
-        <w:rPr>
-          <w:rFonts w:ascii="Times New Roman" w:hAnsi="Times New Roman" w:cs="Times New Roman"/>
-          <w:sz w:val="24"/>
-        </w:rPr>
-        <w:t>.</w:t>
-      </w:r>
-    </w:p>
-    <w:p>
-      <w:pPr>
-        <w:pStyle w:val="Prrafodelista"/>
-        <w:rPr>
-          <w:rFonts w:ascii="Times New Roman" w:hAnsi="Times New Roman" w:cs="Times New Roman"/>
-          <w:sz w:val="24"/>
-        </w:rPr>
-      </w:pPr>
-    </w:p>
-    <w:p>
-      <w:pPr>
-        <w:pStyle w:val="Prrafodelista"/>
-        <w:numPr>
-          <w:ilvl w:val="0"/>
-          <w:numId w:val="2"/>
-        </w:numPr>
-        <w:jc w:val="both"/>
-        <w:rPr>
-          <w:rFonts w:ascii="Times New Roman" w:hAnsi="Times New Roman" w:cs="Times New Roman"/>
-          <w:sz w:val="24"/>
-        </w:rPr>
-      </w:pPr>
-      <w:r>
-        <w:rPr>
-          <w:rFonts w:ascii="Times New Roman" w:hAnsi="Times New Roman" w:cs="Times New Roman"/>
-          <w:sz w:val="24"/>
-        </w:rPr>
-        <w:t xml:space="preserve">El sistema no permite la configuración de permisos dentro de los operarios del puerto y del patio. Por </w:t>
-      </w:r>
-      <w:r>
-        <w:rPr>
-          <w:rFonts w:ascii="Times New Roman" w:hAnsi="Times New Roman" w:cs="Times New Roman"/>
-          <w:sz w:val="24"/>
-        </w:rPr>
-        <w:t>ende,</w:t>
-      </w:r>
-      <w:r>
-        <w:rPr>
-          <w:rFonts w:ascii="Times New Roman" w:hAnsi="Times New Roman" w:cs="Times New Roman"/>
-          <w:sz w:val="24"/>
-        </w:rPr>
-        <w:t xml:space="preserve"> si un operario desea realizar una acción que este dentro de su rol (Ejemplo: operario del patio desplazando un vehículo de una zona a otra) </w:t>
-      </w:r>
-      <w:r>
-        <w:rPr>
-          <w:rFonts w:ascii="Times New Roman" w:hAnsi="Times New Roman" w:cs="Times New Roman"/>
-          <w:sz w:val="24"/>
-        </w:rPr>
-        <w:t>el sistema no le imposibilitara realizarla dicha operación. Aunque previendo eso el sistema ofrece a los administradores</w:t>
-      </w:r>
-      <w:r>
-        <w:rPr>
-          <w:rFonts w:ascii="Times New Roman" w:hAnsi="Times New Roman" w:cs="Times New Roman"/>
-          <w:sz w:val="24"/>
-        </w:rPr>
-        <w:t xml:space="preserve"> con respectivos permisos realizar cualquier acción dentro del sistema, solucionando el error a cambio de un desperdicio de tiempo.</w:t>
-      </w:r>
-    </w:p>
-    <w:p>
-      <w:pPr>
-        <w:pStyle w:val="Prrafodelista"/>
-        <w:rPr>
-          <w:rFonts w:ascii="Times New Roman" w:hAnsi="Times New Roman" w:cs="Times New Roman"/>
-          <w:sz w:val="24"/>
-        </w:rPr>
-      </w:pPr>
-    </w:p>
-    <w:p>
-      <w:pPr>
-        <w:pStyle w:val="Prrafodelista"/>
-        <w:numPr>
-          <w:ilvl w:val="0"/>
-          <w:numId w:val="2"/>
-        </w:numPr>
-        <w:jc w:val="both"/>
-        <w:rPr>
-          <w:rFonts w:ascii="Times New Roman" w:hAnsi="Times New Roman" w:cs="Times New Roman"/>
-          <w:sz w:val="24"/>
-        </w:rPr>
-      </w:pPr>
-      <w:r>
-        <w:rPr>
-          <w:rFonts w:ascii="Times New Roman" w:hAnsi="Times New Roman" w:cs="Times New Roman"/>
-          <w:sz w:val="24"/>
-        </w:rPr>
-        <w:t xml:space="preserve">El numero de relevamiento de </w:t>
-      </w:r>
-      <w:r>
-        <w:rPr>
-          <w:rFonts w:ascii="Times New Roman" w:hAnsi="Times New Roman" w:cs="Times New Roman"/>
-          <w:sz w:val="24"/>
-        </w:rPr>
-        <w:t>requerimientos</w:t>
-      </w:r>
-      <w:r>
-        <w:rPr>
-          <w:rFonts w:ascii="Times New Roman" w:hAnsi="Times New Roman" w:cs="Times New Roman"/>
-          <w:sz w:val="24"/>
-        </w:rPr>
-        <w:t xml:space="preserve"> con los clientes es limitado</w:t>
-      </w:r>
-      <w:r>
-        <w:rPr>
-          <w:rFonts w:ascii="Times New Roman" w:hAnsi="Times New Roman" w:cs="Times New Roman"/>
-          <w:sz w:val="24"/>
-        </w:rPr>
-        <w:t xml:space="preserve"> a la vez que el alcance del sistema</w:t>
-      </w:r>
-      <w:r>
-        <w:rPr>
-          <w:rFonts w:ascii="Times New Roman" w:hAnsi="Times New Roman" w:cs="Times New Roman"/>
-          <w:sz w:val="24"/>
-        </w:rPr>
-        <w:t xml:space="preserve"> </w:t>
-      </w:r>
-      <w:r>
-        <w:rPr>
-          <w:rFonts w:ascii="Times New Roman" w:hAnsi="Times New Roman" w:cs="Times New Roman"/>
-          <w:sz w:val="24"/>
-        </w:rPr>
-        <w:t>por las características del proyecto (Proyecto de pasaje de grado). Por eso mismo la realidad representada en el programa puede no incluir todas las de la vida real</w:t>
-      </w:r>
-      <w:r>
-        <w:rPr>
-          <w:rFonts w:ascii="Times New Roman" w:hAnsi="Times New Roman" w:cs="Times New Roman"/>
-          <w:sz w:val="24"/>
-        </w:rPr>
-        <w:t xml:space="preserve">  </w:t>
-      </w:r>
-    </w:p>
-    <w:p>
-      <w:pPr>
-        <w:pStyle w:val="Prrafodelista"/>
-        <w:rPr>
-          <w:rFonts w:ascii="Times New Roman" w:hAnsi="Times New Roman" w:cs="Times New Roman"/>
-          <w:sz w:val="24"/>
-        </w:rPr>
-      </w:pPr>
-    </w:p>
-    <w:p>
-      <w:pPr>
-        <w:pStyle w:val="Ttulo1"/>
+      </w:pPr>
+      <w:bookmarkStart w:id="12" w:name="_Toc9208112"/>
+      <w:r>
         <w:rPr>
           <w:rFonts w:ascii="Times New Roman" w:hAnsi="Times New Roman" w:cs="Times New Roman"/>
           <w:color w:val="000000" w:themeColor="text1"/>
           <w:sz w:val="40"/>
           <w:szCs w:val="40"/>
         </w:rPr>
-      </w:pPr>
-      <w:bookmarkStart w:id="11" w:name="_Toc9208112"/>
+        <w:t>2.5</w:t>
+      </w:r>
       <w:r>
         <w:rPr>
           <w:rFonts w:ascii="Times New Roman" w:hAnsi="Times New Roman" w:cs="Times New Roman"/>
@@ -4629,7 +4651,7 @@
           <w:sz w:val="40"/>
           <w:szCs w:val="40"/>
         </w:rPr>
-        <w:t>2.5</w:t>
+        <w:t xml:space="preserve">. </w:t>
       </w:r>
       <w:r>
         <w:rPr>
@@ -4638,8 +4660,9 @@
           <w:sz w:val="40"/>
           <w:szCs w:val="40"/>
         </w:rPr>
-        <w:t xml:space="preserve">. </w:t>
-      </w:r>
+        <w:t>Suposiciones y dependencias</w:t>
+      </w:r>
+      <w:bookmarkEnd w:id="12"/>
       <w:r>
         <w:rPr>
           <w:rFonts w:ascii="Times New Roman" w:hAnsi="Times New Roman" w:cs="Times New Roman"/>
@@ -4647,174 +4670,173 @@
           <w:sz w:val="40"/>
           <w:szCs w:val="40"/>
         </w:rPr>
-        <w:t>Suposiciones y dependencias</w:t>
-      </w:r>
-      <w:bookmarkEnd w:id="11"/>
-      <w:r>
+        <w:t xml:space="preserve"> </w:t>
+      </w:r>
+    </w:p>
+    <w:p>
+      <w:pPr>
+        <w:jc w:val="both"/>
+        <w:rPr>
+          <w:rFonts w:ascii="Times New Roman" w:hAnsi="Times New Roman" w:cs="Times New Roman"/>
+          <w:sz w:val="24"/>
+        </w:rPr>
+      </w:pPr>
+      <w:r>
+        <w:rPr>
+          <w:rFonts w:ascii="Times New Roman" w:hAnsi="Times New Roman" w:cs="Times New Roman"/>
+          <w:sz w:val="24"/>
+        </w:rPr>
+        <w:t xml:space="preserve">El conjunto de requisitos que se </w:t>
+      </w:r>
+      <w:r>
+        <w:rPr>
+          <w:rFonts w:ascii="Times New Roman" w:hAnsi="Times New Roman" w:cs="Times New Roman"/>
+          <w:sz w:val="24"/>
+        </w:rPr>
+        <w:t>desarrollarán</w:t>
+      </w:r>
+      <w:r>
+        <w:rPr>
+          <w:rFonts w:ascii="Times New Roman" w:hAnsi="Times New Roman" w:cs="Times New Roman"/>
+          <w:sz w:val="24"/>
+        </w:rPr>
+        <w:t xml:space="preserve"> durante la sección 3 estarán determinados por ciertas dependencias que se procederán a detallar a continuación: </w:t>
+      </w:r>
+    </w:p>
+    <w:p>
+      <w:pPr>
+        <w:jc w:val="both"/>
+        <w:rPr>
+          <w:rFonts w:ascii="Times New Roman" w:hAnsi="Times New Roman" w:cs="Times New Roman"/>
+          <w:sz w:val="24"/>
+        </w:rPr>
+      </w:pPr>
+      <w:r>
+        <w:rPr>
+          <w:rFonts w:ascii="Times New Roman" w:hAnsi="Times New Roman" w:cs="Times New Roman"/>
+          <w:sz w:val="24"/>
+        </w:rPr>
+        <w:t>Los requisitos funcionales y no funcionales dependen directamente de las políticas de la empresa planteadas en la solicitud del cliente, como por ejemplo el concepto de zonas y subzonas</w:t>
+      </w:r>
+      <w:r>
+        <w:rPr>
+          <w:rFonts w:ascii="Times New Roman" w:hAnsi="Times New Roman" w:cs="Times New Roman"/>
+          <w:sz w:val="24"/>
+        </w:rPr>
+        <w:t xml:space="preserve">, entre otros. Si las políticas cambias se deberán volver a desarrollar los requerimientos. </w:t>
+      </w:r>
+    </w:p>
+    <w:p>
+      <w:pPr>
+        <w:jc w:val="both"/>
+        <w:rPr>
+          <w:rFonts w:ascii="Times New Roman" w:hAnsi="Times New Roman" w:cs="Times New Roman"/>
+          <w:sz w:val="24"/>
+        </w:rPr>
+      </w:pPr>
+      <w:r>
+        <w:rPr>
+          <w:rFonts w:ascii="Times New Roman" w:hAnsi="Times New Roman" w:cs="Times New Roman"/>
+          <w:sz w:val="24"/>
+        </w:rPr>
+        <w:t xml:space="preserve">Los </w:t>
+      </w:r>
+      <w:r>
+        <w:rPr>
+          <w:rFonts w:ascii="Times New Roman" w:hAnsi="Times New Roman" w:cs="Times New Roman"/>
+          <w:sz w:val="24"/>
+        </w:rPr>
+        <w:t>requisitos</w:t>
+      </w:r>
+      <w:r>
+        <w:rPr>
+          <w:rFonts w:ascii="Times New Roman" w:hAnsi="Times New Roman" w:cs="Times New Roman"/>
+          <w:sz w:val="24"/>
+        </w:rPr>
+        <w:t xml:space="preserve"> funcionales dependen directamente </w:t>
+      </w:r>
+      <w:r>
+        <w:rPr>
+          <w:rFonts w:ascii="Times New Roman" w:hAnsi="Times New Roman" w:cs="Times New Roman"/>
+          <w:sz w:val="24"/>
+        </w:rPr>
+        <w:t xml:space="preserve">de la infraestructura que se tiene permitido utilizar, las características de los equipos terminales y servidor influyen directamente sobre algunos requerimientos, ya que si </w:t>
+      </w:r>
+      <w:r>
+        <w:rPr>
+          <w:rFonts w:ascii="Times New Roman" w:hAnsi="Times New Roman" w:cs="Times New Roman"/>
+          <w:sz w:val="24"/>
+        </w:rPr>
+        <w:t>algunos de estos cambian</w:t>
+      </w:r>
+      <w:r>
+        <w:rPr>
+          <w:rFonts w:ascii="Times New Roman" w:hAnsi="Times New Roman" w:cs="Times New Roman"/>
+          <w:sz w:val="24"/>
+        </w:rPr>
+        <w:t xml:space="preserve"> capas algún re</w:t>
+      </w:r>
+      <w:r>
+        <w:rPr>
+          <w:rFonts w:ascii="Times New Roman" w:hAnsi="Times New Roman" w:cs="Times New Roman"/>
+          <w:sz w:val="24"/>
+        </w:rPr>
+        <w:t>querimiento</w:t>
+      </w:r>
+      <w:r>
+        <w:rPr>
+          <w:rFonts w:ascii="Times New Roman" w:hAnsi="Times New Roman" w:cs="Times New Roman"/>
+          <w:sz w:val="24"/>
+        </w:rPr>
+        <w:t xml:space="preserve"> ya no pueda ser </w:t>
+      </w:r>
+      <w:r>
+        <w:rPr>
+          <w:rFonts w:ascii="Times New Roman" w:hAnsi="Times New Roman" w:cs="Times New Roman"/>
+          <w:sz w:val="24"/>
+        </w:rPr>
+        <w:t>satisfecho</w:t>
+      </w:r>
+      <w:r>
+        <w:rPr>
+          <w:rFonts w:ascii="Times New Roman" w:hAnsi="Times New Roman" w:cs="Times New Roman"/>
+          <w:sz w:val="24"/>
+        </w:rPr>
+        <w:t>.</w:t>
+      </w:r>
+    </w:p>
+    <w:p>
+      <w:pPr>
+        <w:jc w:val="both"/>
+      </w:pPr>
+      <w:r>
+        <w:rPr>
+          <w:rFonts w:ascii="Times New Roman" w:hAnsi="Times New Roman" w:cs="Times New Roman"/>
+          <w:sz w:val="24"/>
+        </w:rPr>
+        <w:t xml:space="preserve"> </w:t>
+      </w:r>
+    </w:p>
+    <w:p>
+      <w:pPr>
+        <w:pStyle w:val="Ttulo1"/>
         <w:rPr>
           <w:rFonts w:ascii="Times New Roman" w:hAnsi="Times New Roman" w:cs="Times New Roman"/>
           <w:color w:val="000000" w:themeColor="text1"/>
           <w:sz w:val="40"/>
           <w:szCs w:val="40"/>
         </w:rPr>
-        <w:t xml:space="preserve"> </w:t>
-      </w:r>
-    </w:p>
-    <w:p>
-      <w:pPr>
-        <w:jc w:val="both"/>
-        <w:rPr>
-          <w:rFonts w:ascii="Times New Roman" w:hAnsi="Times New Roman" w:cs="Times New Roman"/>
-          <w:sz w:val="24"/>
-        </w:rPr>
-      </w:pPr>
-      <w:r>
-        <w:rPr>
-          <w:rFonts w:ascii="Times New Roman" w:hAnsi="Times New Roman" w:cs="Times New Roman"/>
-          <w:sz w:val="24"/>
-        </w:rPr>
-        <w:t xml:space="preserve">El conjunto de requisitos que se </w:t>
-      </w:r>
-      <w:r>
-        <w:rPr>
-          <w:rFonts w:ascii="Times New Roman" w:hAnsi="Times New Roman" w:cs="Times New Roman"/>
-          <w:sz w:val="24"/>
-        </w:rPr>
-        <w:t>desarrollarán</w:t>
-      </w:r>
-      <w:r>
-        <w:rPr>
-          <w:rFonts w:ascii="Times New Roman" w:hAnsi="Times New Roman" w:cs="Times New Roman"/>
-          <w:sz w:val="24"/>
-        </w:rPr>
-        <w:t xml:space="preserve"> durante la sección 3 estarán determinados por ciertas dependencias que se procederán a detallar a continuación: </w:t>
-      </w:r>
-    </w:p>
-    <w:p>
-      <w:pPr>
-        <w:jc w:val="both"/>
-        <w:rPr>
-          <w:rFonts w:ascii="Times New Roman" w:hAnsi="Times New Roman" w:cs="Times New Roman"/>
-          <w:sz w:val="24"/>
-        </w:rPr>
-      </w:pPr>
-      <w:r>
-        <w:rPr>
-          <w:rFonts w:ascii="Times New Roman" w:hAnsi="Times New Roman" w:cs="Times New Roman"/>
-          <w:sz w:val="24"/>
-        </w:rPr>
-        <w:t>Los requisitos funcionales y no funcionales dependen directamente de las políticas de la empresa planteadas en la solicitud del cliente, como por ejemplo el concepto de zonas y subzonas</w:t>
-      </w:r>
-      <w:r>
-        <w:rPr>
-          <w:rFonts w:ascii="Times New Roman" w:hAnsi="Times New Roman" w:cs="Times New Roman"/>
-          <w:sz w:val="24"/>
-        </w:rPr>
-        <w:t xml:space="preserve">, entre otros. Si las políticas cambias se deberán volver a desarrollar los requerimientos. </w:t>
-      </w:r>
-    </w:p>
-    <w:p>
-      <w:pPr>
-        <w:jc w:val="both"/>
-        <w:rPr>
-          <w:rFonts w:ascii="Times New Roman" w:hAnsi="Times New Roman" w:cs="Times New Roman"/>
-          <w:sz w:val="24"/>
-        </w:rPr>
-      </w:pPr>
-      <w:r>
-        <w:rPr>
-          <w:rFonts w:ascii="Times New Roman" w:hAnsi="Times New Roman" w:cs="Times New Roman"/>
-          <w:sz w:val="24"/>
-        </w:rPr>
-        <w:t xml:space="preserve">Los </w:t>
-      </w:r>
-      <w:r>
-        <w:rPr>
-          <w:rFonts w:ascii="Times New Roman" w:hAnsi="Times New Roman" w:cs="Times New Roman"/>
-          <w:sz w:val="24"/>
-        </w:rPr>
-        <w:t>requisitos</w:t>
-      </w:r>
-      <w:r>
-        <w:rPr>
-          <w:rFonts w:ascii="Times New Roman" w:hAnsi="Times New Roman" w:cs="Times New Roman"/>
-          <w:sz w:val="24"/>
-        </w:rPr>
-        <w:t xml:space="preserve"> funcionales dependen directamente </w:t>
-      </w:r>
-      <w:r>
-        <w:rPr>
-          <w:rFonts w:ascii="Times New Roman" w:hAnsi="Times New Roman" w:cs="Times New Roman"/>
-          <w:sz w:val="24"/>
-        </w:rPr>
-        <w:t xml:space="preserve">de la infraestructura que se tiene permitido utilizar, las características de los equipos terminales y servidor influyen directamente sobre algunos requerimientos, ya que si </w:t>
-      </w:r>
-      <w:r>
-        <w:rPr>
-          <w:rFonts w:ascii="Times New Roman" w:hAnsi="Times New Roman" w:cs="Times New Roman"/>
-          <w:sz w:val="24"/>
-        </w:rPr>
-        <w:t>algunos de estos cambian</w:t>
-      </w:r>
-      <w:r>
-        <w:rPr>
-          <w:rFonts w:ascii="Times New Roman" w:hAnsi="Times New Roman" w:cs="Times New Roman"/>
-          <w:sz w:val="24"/>
-        </w:rPr>
-        <w:t xml:space="preserve"> capas algún re</w:t>
-      </w:r>
-      <w:r>
-        <w:rPr>
-          <w:rFonts w:ascii="Times New Roman" w:hAnsi="Times New Roman" w:cs="Times New Roman"/>
-          <w:sz w:val="24"/>
-        </w:rPr>
-        <w:t>querimiento</w:t>
-      </w:r>
-      <w:r>
-        <w:rPr>
-          <w:rFonts w:ascii="Times New Roman" w:hAnsi="Times New Roman" w:cs="Times New Roman"/>
-          <w:sz w:val="24"/>
-        </w:rPr>
-        <w:t xml:space="preserve"> ya no pueda ser </w:t>
-      </w:r>
-      <w:r>
-        <w:rPr>
-          <w:rFonts w:ascii="Times New Roman" w:hAnsi="Times New Roman" w:cs="Times New Roman"/>
-          <w:sz w:val="24"/>
-        </w:rPr>
-        <w:t>satisfecho</w:t>
-      </w:r>
-      <w:r>
-        <w:rPr>
-          <w:rFonts w:ascii="Times New Roman" w:hAnsi="Times New Roman" w:cs="Times New Roman"/>
-          <w:sz w:val="24"/>
-        </w:rPr>
-        <w:t>.</w:t>
-      </w:r>
-    </w:p>
-    <w:p>
-      <w:pPr>
-        <w:jc w:val="both"/>
-      </w:pPr>
-      <w:r>
-        <w:rPr>
-          <w:rFonts w:ascii="Times New Roman" w:hAnsi="Times New Roman" w:cs="Times New Roman"/>
-          <w:sz w:val="24"/>
-        </w:rPr>
-        <w:t xml:space="preserve"> </w:t>
-      </w:r>
-    </w:p>
-    <w:p>
-      <w:pPr>
-        <w:pStyle w:val="Ttulo1"/>
+      </w:pPr>
+      <w:bookmarkStart w:id="13" w:name="_Toc9208113"/>
+      <w:r>
         <w:rPr>
           <w:rFonts w:ascii="Times New Roman" w:hAnsi="Times New Roman" w:cs="Times New Roman"/>
           <w:color w:val="000000" w:themeColor="text1"/>
           <w:sz w:val="40"/>
           <w:szCs w:val="40"/>
         </w:rPr>
-      </w:pPr>
-      <w:bookmarkStart w:id="12" w:name="_Toc9208113"/>
+        <w:t>2.6</w:t>
+      </w:r>
       <w:r>
         <w:rPr>
           <w:rFonts w:ascii="Times New Roman" w:hAnsi="Times New Roman" w:cs="Times New Roman"/>
@@ -4822,7 +4844,7 @@
           <w:sz w:val="40"/>
           <w:szCs w:val="40"/>
         </w:rPr>
-        <w:t>2.6</w:t>
+        <w:t xml:space="preserve">. </w:t>
       </w:r>
       <w:r>
         <w:rPr>
@@ -4831,8 +4853,9 @@
           <w:sz w:val="40"/>
           <w:szCs w:val="40"/>
         </w:rPr>
-        <w:t xml:space="preserve">. </w:t>
-      </w:r>
+        <w:t>Suposiciones y dependencias</w:t>
+      </w:r>
+      <w:bookmarkEnd w:id="13"/>
       <w:r>
         <w:rPr>
           <w:rFonts w:ascii="Times New Roman" w:hAnsi="Times New Roman" w:cs="Times New Roman"/>
@@ -4840,231 +4863,230 @@
           <w:sz w:val="40"/>
           <w:szCs w:val="40"/>
         </w:rPr>
-        <w:t>Suposiciones y dependencias</w:t>
-      </w:r>
-      <w:bookmarkEnd w:id="12"/>
-      <w:r>
+        <w:t xml:space="preserve"> </w:t>
+      </w:r>
+    </w:p>
+    <w:p>
+      <w:pPr>
+        <w:jc w:val="both"/>
+        <w:rPr>
+          <w:rFonts w:ascii="Times New Roman" w:hAnsi="Times New Roman" w:cs="Times New Roman"/>
+          <w:color w:val="000000" w:themeColor="text1"/>
+          <w:sz w:val="24"/>
+        </w:rPr>
+      </w:pPr>
+      <w:r>
+        <w:rPr>
+          <w:rFonts w:ascii="Times New Roman" w:hAnsi="Times New Roman" w:cs="Times New Roman"/>
+          <w:color w:val="000000" w:themeColor="text1"/>
+          <w:sz w:val="24"/>
+        </w:rPr>
+        <w:t xml:space="preserve">Al sistema se le podrán implementar múltiples mejoras en un futuro, ya que el cliente podrá solicitar una ampliación del alcance del mismo. Algunos </w:t>
+      </w:r>
+      <w:r>
+        <w:rPr>
+          <w:rFonts w:ascii="Times New Roman" w:hAnsi="Times New Roman" w:cs="Times New Roman"/>
+          <w:color w:val="000000" w:themeColor="text1"/>
+          <w:sz w:val="24"/>
+        </w:rPr>
+        <w:t>requisitos</w:t>
+      </w:r>
+      <w:r>
+        <w:rPr>
+          <w:rFonts w:ascii="Times New Roman" w:hAnsi="Times New Roman" w:cs="Times New Roman"/>
+          <w:color w:val="000000" w:themeColor="text1"/>
+          <w:sz w:val="24"/>
+        </w:rPr>
+        <w:t xml:space="preserve"> futuros que se podrían implementar en el sistema podrían ser los siguientes: </w:t>
+      </w:r>
+    </w:p>
+    <w:p>
+      <w:pPr>
+        <w:pStyle w:val="Prrafodelista"/>
+        <w:numPr>
+          <w:ilvl w:val="0"/>
+          <w:numId w:val="3"/>
+        </w:numPr>
+        <w:jc w:val="both"/>
+        <w:rPr>
+          <w:rFonts w:ascii="Times New Roman" w:hAnsi="Times New Roman" w:cs="Times New Roman"/>
+          <w:color w:val="000000" w:themeColor="text1"/>
+          <w:sz w:val="24"/>
+        </w:rPr>
+      </w:pPr>
+      <w:r>
+        <w:rPr>
+          <w:rFonts w:ascii="Times New Roman" w:hAnsi="Times New Roman" w:cs="Times New Roman"/>
+          <w:color w:val="000000" w:themeColor="text1"/>
+          <w:sz w:val="24"/>
+        </w:rPr>
+        <w:t xml:space="preserve">Administrar la gestión de repuestos </w:t>
+      </w:r>
+      <w:r>
+        <w:rPr>
+          <w:rFonts w:ascii="Times New Roman" w:hAnsi="Times New Roman" w:cs="Times New Roman"/>
+          <w:color w:val="000000" w:themeColor="text1"/>
+          <w:sz w:val="24"/>
+        </w:rPr>
+        <w:t xml:space="preserve">para los vehículos </w:t>
+      </w:r>
+    </w:p>
+    <w:p>
+      <w:pPr>
+        <w:pStyle w:val="Prrafodelista"/>
+        <w:numPr>
+          <w:ilvl w:val="0"/>
+          <w:numId w:val="3"/>
+        </w:numPr>
+        <w:jc w:val="both"/>
+        <w:rPr>
+          <w:rFonts w:ascii="Times New Roman" w:hAnsi="Times New Roman" w:cs="Times New Roman"/>
+          <w:color w:val="000000" w:themeColor="text1"/>
+          <w:sz w:val="24"/>
+        </w:rPr>
+      </w:pPr>
+      <w:r>
+        <w:rPr>
+          <w:rFonts w:ascii="Times New Roman" w:hAnsi="Times New Roman" w:cs="Times New Roman"/>
+          <w:color w:val="000000" w:themeColor="text1"/>
+          <w:sz w:val="24"/>
+        </w:rPr>
+        <w:t xml:space="preserve">Integrar un sistema el cual permita a los clientes comprar los vehículos por medio de el </w:t>
+      </w:r>
+    </w:p>
+    <w:p>
+      <w:pPr>
+        <w:pStyle w:val="Prrafodelista"/>
+        <w:numPr>
+          <w:ilvl w:val="0"/>
+          <w:numId w:val="3"/>
+        </w:numPr>
+        <w:jc w:val="both"/>
+        <w:rPr>
+          <w:rFonts w:ascii="Times New Roman" w:hAnsi="Times New Roman" w:cs="Times New Roman"/>
+          <w:color w:val="000000" w:themeColor="text1"/>
+          <w:sz w:val="24"/>
+        </w:rPr>
+      </w:pPr>
+      <w:r>
+        <w:rPr>
+          <w:rFonts w:ascii="Times New Roman" w:hAnsi="Times New Roman" w:cs="Times New Roman"/>
+          <w:color w:val="000000" w:themeColor="text1"/>
+          <w:sz w:val="24"/>
+        </w:rPr>
+        <w:t xml:space="preserve">Integrar la logística de la reparación de los </w:t>
+      </w:r>
+      <w:r>
+        <w:rPr>
+          <w:rFonts w:ascii="Times New Roman" w:hAnsi="Times New Roman" w:cs="Times New Roman"/>
+          <w:color w:val="000000" w:themeColor="text1"/>
+          <w:sz w:val="24"/>
+        </w:rPr>
+        <w:t>vehículos</w:t>
+      </w:r>
+    </w:p>
+    <w:p>
+      <w:pPr>
+        <w:pStyle w:val="Prrafodelista"/>
+        <w:numPr>
+          <w:ilvl w:val="0"/>
+          <w:numId w:val="3"/>
+        </w:numPr>
+        <w:jc w:val="both"/>
+        <w:rPr>
+          <w:rFonts w:ascii="Times New Roman" w:hAnsi="Times New Roman" w:cs="Times New Roman"/>
+          <w:color w:val="000000" w:themeColor="text1"/>
+          <w:sz w:val="24"/>
+        </w:rPr>
+      </w:pPr>
+      <w:r>
+        <w:rPr>
+          <w:rFonts w:ascii="Times New Roman" w:hAnsi="Times New Roman" w:cs="Times New Roman"/>
+          <w:color w:val="000000" w:themeColor="text1"/>
+          <w:sz w:val="24"/>
+        </w:rPr>
+        <w:t xml:space="preserve">Integrar un sistema de compras de vehículos para los clientes finales (los compradores finales del vehículo) de nuestros clientes </w:t>
+      </w:r>
+    </w:p>
+    <w:p>
+      <w:pPr>
+        <w:pStyle w:val="Ttulo1"/>
+        <w:rPr>
+          <w:rFonts w:ascii="Times New Roman" w:hAnsi="Times New Roman" w:cs="Times New Roman"/>
+          <w:color w:val="000000" w:themeColor="text1"/>
+          <w:sz w:val="52"/>
+          <w:szCs w:val="52"/>
+        </w:rPr>
+      </w:pPr>
+      <w:bookmarkStart w:id="14" w:name="_Toc9208114"/>
+      <w:r>
+        <w:rPr>
+          <w:rFonts w:ascii="Times New Roman" w:hAnsi="Times New Roman" w:cs="Times New Roman"/>
+          <w:color w:val="000000" w:themeColor="text1"/>
+          <w:sz w:val="60"/>
+          <w:szCs w:val="60"/>
+        </w:rPr>
+        <w:lastRenderedPageBreak/>
+        <w:t>3</w:t>
+      </w:r>
+      <w:r>
+        <w:rPr>
+          <w:rFonts w:ascii="Times New Roman" w:hAnsi="Times New Roman" w:cs="Times New Roman"/>
+          <w:color w:val="000000" w:themeColor="text1"/>
+          <w:sz w:val="60"/>
+          <w:szCs w:val="60"/>
+        </w:rPr>
+        <w:t>.0</w:t>
+      </w:r>
+      <w:r>
+        <w:rPr>
+          <w:rFonts w:ascii="Times New Roman" w:hAnsi="Times New Roman" w:cs="Times New Roman"/>
+          <w:color w:val="000000" w:themeColor="text1"/>
+          <w:sz w:val="60"/>
+          <w:szCs w:val="60"/>
+        </w:rPr>
+        <w:t>.</w:t>
+      </w:r>
+      <w:r>
+        <w:rPr>
+          <w:rFonts w:ascii="Times New Roman" w:hAnsi="Times New Roman" w:cs="Times New Roman"/>
+          <w:color w:val="000000" w:themeColor="text1"/>
+          <w:sz w:val="52"/>
+          <w:szCs w:val="52"/>
+        </w:rPr>
+        <w:t xml:space="preserve"> Requisitos específicos</w:t>
+      </w:r>
+      <w:bookmarkEnd w:id="14"/>
+      <w:r>
+        <w:rPr>
+          <w:rFonts w:ascii="Times New Roman" w:hAnsi="Times New Roman" w:cs="Times New Roman"/>
+          <w:color w:val="000000" w:themeColor="text1"/>
+          <w:sz w:val="52"/>
+          <w:szCs w:val="52"/>
+        </w:rPr>
+        <w:t xml:space="preserve">  </w:t>
+      </w:r>
+    </w:p>
+    <w:p>
+      <w:pPr>
+        <w:pStyle w:val="Ttulo1"/>
         <w:rPr>
           <w:rFonts w:ascii="Times New Roman" w:hAnsi="Times New Roman" w:cs="Times New Roman"/>
           <w:color w:val="000000" w:themeColor="text1"/>
           <w:sz w:val="40"/>
           <w:szCs w:val="40"/>
         </w:rPr>
-        <w:t xml:space="preserve"> </w:t>
-      </w:r>
-    </w:p>
-    <w:p>
-      <w:pPr>
-        <w:jc w:val="both"/>
-        <w:rPr>
-          <w:rFonts w:ascii="Times New Roman" w:hAnsi="Times New Roman" w:cs="Times New Roman"/>
-          <w:color w:val="000000" w:themeColor="text1"/>
-          <w:sz w:val="24"/>
-        </w:rPr>
-      </w:pPr>
-      <w:r>
-        <w:rPr>
-          <w:rFonts w:ascii="Times New Roman" w:hAnsi="Times New Roman" w:cs="Times New Roman"/>
-          <w:color w:val="000000" w:themeColor="text1"/>
-          <w:sz w:val="24"/>
-        </w:rPr>
-        <w:t xml:space="preserve">Al sistema se le podrán implementar múltiples mejoras en un futuro, ya que el cliente podrá solicitar una ampliación del alcance del mismo. Algunos </w:t>
-      </w:r>
-      <w:r>
-        <w:rPr>
-          <w:rFonts w:ascii="Times New Roman" w:hAnsi="Times New Roman" w:cs="Times New Roman"/>
-          <w:color w:val="000000" w:themeColor="text1"/>
-          <w:sz w:val="24"/>
-        </w:rPr>
-        <w:t>requisitos</w:t>
-      </w:r>
-      <w:r>
-        <w:rPr>
-          <w:rFonts w:ascii="Times New Roman" w:hAnsi="Times New Roman" w:cs="Times New Roman"/>
-          <w:color w:val="000000" w:themeColor="text1"/>
-          <w:sz w:val="24"/>
-        </w:rPr>
-        <w:t xml:space="preserve"> futuros que se podrían implementar en el sistema podrían ser los siguientes: </w:t>
-      </w:r>
-    </w:p>
-    <w:p>
-      <w:pPr>
-        <w:pStyle w:val="Prrafodelista"/>
-        <w:numPr>
-          <w:ilvl w:val="0"/>
-          <w:numId w:val="3"/>
-        </w:numPr>
-        <w:jc w:val="both"/>
-        <w:rPr>
-          <w:rFonts w:ascii="Times New Roman" w:hAnsi="Times New Roman" w:cs="Times New Roman"/>
-          <w:color w:val="000000" w:themeColor="text1"/>
-          <w:sz w:val="24"/>
-        </w:rPr>
-      </w:pPr>
-      <w:r>
-        <w:rPr>
-          <w:rFonts w:ascii="Times New Roman" w:hAnsi="Times New Roman" w:cs="Times New Roman"/>
-          <w:color w:val="000000" w:themeColor="text1"/>
-          <w:sz w:val="24"/>
-        </w:rPr>
-        <w:t xml:space="preserve">Administrar la gestión de repuestos </w:t>
-      </w:r>
-      <w:r>
-        <w:rPr>
-          <w:rFonts w:ascii="Times New Roman" w:hAnsi="Times New Roman" w:cs="Times New Roman"/>
-          <w:color w:val="000000" w:themeColor="text1"/>
-          <w:sz w:val="24"/>
-        </w:rPr>
-        <w:t xml:space="preserve">para los vehículos </w:t>
-      </w:r>
-    </w:p>
-    <w:p>
-      <w:pPr>
-        <w:pStyle w:val="Prrafodelista"/>
-        <w:numPr>
-          <w:ilvl w:val="0"/>
-          <w:numId w:val="3"/>
-        </w:numPr>
-        <w:jc w:val="both"/>
-        <w:rPr>
-          <w:rFonts w:ascii="Times New Roman" w:hAnsi="Times New Roman" w:cs="Times New Roman"/>
-          <w:color w:val="000000" w:themeColor="text1"/>
-          <w:sz w:val="24"/>
-        </w:rPr>
-      </w:pPr>
-      <w:r>
-        <w:rPr>
-          <w:rFonts w:ascii="Times New Roman" w:hAnsi="Times New Roman" w:cs="Times New Roman"/>
-          <w:color w:val="000000" w:themeColor="text1"/>
-          <w:sz w:val="24"/>
-        </w:rPr>
-        <w:t xml:space="preserve">Integrar un sistema el cual permita a los clientes comprar los vehículos por medio de el </w:t>
-      </w:r>
-    </w:p>
-    <w:p>
-      <w:pPr>
-        <w:pStyle w:val="Prrafodelista"/>
-        <w:numPr>
-          <w:ilvl w:val="0"/>
-          <w:numId w:val="3"/>
-        </w:numPr>
-        <w:jc w:val="both"/>
-        <w:rPr>
-          <w:rFonts w:ascii="Times New Roman" w:hAnsi="Times New Roman" w:cs="Times New Roman"/>
-          <w:color w:val="000000" w:themeColor="text1"/>
-          <w:sz w:val="24"/>
-        </w:rPr>
-      </w:pPr>
-      <w:r>
-        <w:rPr>
-          <w:rFonts w:ascii="Times New Roman" w:hAnsi="Times New Roman" w:cs="Times New Roman"/>
-          <w:color w:val="000000" w:themeColor="text1"/>
-          <w:sz w:val="24"/>
-        </w:rPr>
-        <w:t xml:space="preserve">Integrar la logística de la reparación de los </w:t>
-      </w:r>
-      <w:r>
-        <w:rPr>
-          <w:rFonts w:ascii="Times New Roman" w:hAnsi="Times New Roman" w:cs="Times New Roman"/>
-          <w:color w:val="000000" w:themeColor="text1"/>
-          <w:sz w:val="24"/>
-        </w:rPr>
-        <w:t>vehículos</w:t>
-      </w:r>
-    </w:p>
-    <w:p>
-      <w:pPr>
-        <w:pStyle w:val="Prrafodelista"/>
-        <w:numPr>
-          <w:ilvl w:val="0"/>
-          <w:numId w:val="3"/>
-        </w:numPr>
-        <w:jc w:val="both"/>
-        <w:rPr>
-          <w:rFonts w:ascii="Times New Roman" w:hAnsi="Times New Roman" w:cs="Times New Roman"/>
-          <w:color w:val="000000" w:themeColor="text1"/>
-          <w:sz w:val="24"/>
-        </w:rPr>
-      </w:pPr>
-      <w:r>
-        <w:rPr>
-          <w:rFonts w:ascii="Times New Roman" w:hAnsi="Times New Roman" w:cs="Times New Roman"/>
-          <w:color w:val="000000" w:themeColor="text1"/>
-          <w:sz w:val="24"/>
-        </w:rPr>
-        <w:t xml:space="preserve">Integrar un sistema de compras de vehículos para los clientes finales (los compradores finales del vehículo) de nuestros clientes </w:t>
-      </w:r>
-    </w:p>
-    <w:p>
-      <w:pPr>
-        <w:pStyle w:val="Ttulo1"/>
-        <w:rPr>
-          <w:rFonts w:ascii="Times New Roman" w:hAnsi="Times New Roman" w:cs="Times New Roman"/>
-          <w:color w:val="000000" w:themeColor="text1"/>
-          <w:sz w:val="52"/>
-          <w:szCs w:val="52"/>
-        </w:rPr>
-      </w:pPr>
-      <w:bookmarkStart w:id="13" w:name="_Toc9208114"/>
-      <w:r>
-        <w:rPr>
-          <w:rFonts w:ascii="Times New Roman" w:hAnsi="Times New Roman" w:cs="Times New Roman"/>
-          <w:color w:val="000000" w:themeColor="text1"/>
-          <w:sz w:val="60"/>
-          <w:szCs w:val="60"/>
-        </w:rPr>
-        <w:lastRenderedPageBreak/>
-        <w:t>3</w:t>
-      </w:r>
-      <w:r>
-        <w:rPr>
-          <w:rFonts w:ascii="Times New Roman" w:hAnsi="Times New Roman" w:cs="Times New Roman"/>
-          <w:color w:val="000000" w:themeColor="text1"/>
-          <w:sz w:val="60"/>
-          <w:szCs w:val="60"/>
-        </w:rPr>
-        <w:t>.0</w:t>
-      </w:r>
-      <w:r>
-        <w:rPr>
-          <w:rFonts w:ascii="Times New Roman" w:hAnsi="Times New Roman" w:cs="Times New Roman"/>
-          <w:color w:val="000000" w:themeColor="text1"/>
-          <w:sz w:val="60"/>
-          <w:szCs w:val="60"/>
-        </w:rPr>
-        <w:t>.</w:t>
-      </w:r>
-      <w:r>
-        <w:rPr>
-          <w:rFonts w:ascii="Times New Roman" w:hAnsi="Times New Roman" w:cs="Times New Roman"/>
-          <w:color w:val="000000" w:themeColor="text1"/>
-          <w:sz w:val="52"/>
-          <w:szCs w:val="52"/>
-        </w:rPr>
-        <w:t xml:space="preserve"> Requisitos específicos</w:t>
-      </w:r>
-      <w:bookmarkEnd w:id="13"/>
-      <w:r>
-        <w:rPr>
-          <w:rFonts w:ascii="Times New Roman" w:hAnsi="Times New Roman" w:cs="Times New Roman"/>
-          <w:color w:val="000000" w:themeColor="text1"/>
-          <w:sz w:val="52"/>
-          <w:szCs w:val="52"/>
-        </w:rPr>
-        <w:t xml:space="preserve">  </w:t>
-      </w:r>
-    </w:p>
-    <w:p>
-      <w:pPr>
-        <w:pStyle w:val="Ttulo1"/>
+      </w:pPr>
+      <w:bookmarkStart w:id="15" w:name="_Toc9208115"/>
+      <w:r>
         <w:rPr>
           <w:rFonts w:ascii="Times New Roman" w:hAnsi="Times New Roman" w:cs="Times New Roman"/>
           <w:color w:val="000000" w:themeColor="text1"/>
           <w:sz w:val="40"/>
           <w:szCs w:val="40"/>
         </w:rPr>
-      </w:pPr>
-      <w:bookmarkStart w:id="14" w:name="_Toc9208115"/>
+        <w:t>3.</w:t>
+      </w:r>
       <w:r>
         <w:rPr>
           <w:rFonts w:ascii="Times New Roman" w:hAnsi="Times New Roman" w:cs="Times New Roman"/>
@@ -5072,7 +5094,7 @@
           <w:sz w:val="40"/>
           <w:szCs w:val="40"/>
         </w:rPr>
-        <w:t>3.</w:t>
+        <w:t>1</w:t>
       </w:r>
       <w:r>
         <w:rPr>
@@ -5081,8 +5103,9 @@
           <w:sz w:val="40"/>
           <w:szCs w:val="40"/>
         </w:rPr>
-        <w:t>1</w:t>
-      </w:r>
+        <w:t>. Funciones (requisitos funcionales)</w:t>
+      </w:r>
+      <w:bookmarkEnd w:id="15"/>
       <w:r>
         <w:rPr>
           <w:rFonts w:ascii="Times New Roman" w:hAnsi="Times New Roman" w:cs="Times New Roman"/>
@@ -5090,16 +5113,6 @@
           <w:sz w:val="40"/>
           <w:szCs w:val="40"/>
         </w:rPr>
-        <w:t>. Funciones (requisitos funcionales)</w:t>
-      </w:r>
-      <w:bookmarkEnd w:id="14"/>
-      <w:r>
-        <w:rPr>
-          <w:rFonts w:ascii="Times New Roman" w:hAnsi="Times New Roman" w:cs="Times New Roman"/>
-          <w:color w:val="000000" w:themeColor="text1"/>
-          <w:sz w:val="40"/>
-          <w:szCs w:val="40"/>
-        </w:rPr>
         <w:t xml:space="preserve"> </w:t>
       </w:r>
     </w:p>
@@ -5550,7 +5563,23 @@
           <w:rFonts w:ascii="Times New Roman" w:hAnsi="Times New Roman" w:cs="Times New Roman"/>
           <w:sz w:val="24"/>
         </w:rPr>
-        <w:t xml:space="preserve">del lugar donde esta trabajando </w:t>
+        <w:t xml:space="preserve">del lugar donde </w:t>
+      </w:r>
+      <w:proofErr w:type="spellStart"/>
+      <w:r>
+        <w:rPr>
+          <w:rFonts w:ascii="Times New Roman" w:hAnsi="Times New Roman" w:cs="Times New Roman"/>
+          <w:sz w:val="24"/>
+        </w:rPr>
+        <w:t>esta</w:t>
+      </w:r>
+      <w:proofErr w:type="spellEnd"/>
+      <w:r>
+        <w:rPr>
+          <w:rFonts w:ascii="Times New Roman" w:hAnsi="Times New Roman" w:cs="Times New Roman"/>
+          <w:sz w:val="24"/>
+        </w:rPr>
+        <w:t xml:space="preserve"> trabajando </w:t>
       </w:r>
       <w:r>
         <w:rPr>
@@ -5635,7 +5664,39 @@
           <w:rFonts w:ascii="Times New Roman" w:hAnsi="Times New Roman" w:cs="Times New Roman"/>
           <w:sz w:val="24"/>
         </w:rPr>
-        <w:t xml:space="preserve"> (numero de lotes cerrados, numero de </w:t>
+        <w:t xml:space="preserve"> (</w:t>
+      </w:r>
+      <w:proofErr w:type="spellStart"/>
+      <w:r>
+        <w:rPr>
+          <w:rFonts w:ascii="Times New Roman" w:hAnsi="Times New Roman" w:cs="Times New Roman"/>
+          <w:sz w:val="24"/>
+        </w:rPr>
+        <w:t>numero</w:t>
+      </w:r>
+      <w:proofErr w:type="spellEnd"/>
+      <w:r>
+        <w:rPr>
+          <w:rFonts w:ascii="Times New Roman" w:hAnsi="Times New Roman" w:cs="Times New Roman"/>
+          <w:sz w:val="24"/>
+        </w:rPr>
+        <w:t xml:space="preserve"> de lotes cerrados, </w:t>
+      </w:r>
+      <w:proofErr w:type="spellStart"/>
+      <w:r>
+        <w:rPr>
+          <w:rFonts w:ascii="Times New Roman" w:hAnsi="Times New Roman" w:cs="Times New Roman"/>
+          <w:sz w:val="24"/>
+        </w:rPr>
+        <w:t>numero</w:t>
+      </w:r>
+      <w:proofErr w:type="spellEnd"/>
+      <w:r>
+        <w:rPr>
+          <w:rFonts w:ascii="Times New Roman" w:hAnsi="Times New Roman" w:cs="Times New Roman"/>
+          <w:sz w:val="24"/>
+        </w:rPr>
+        <w:t xml:space="preserve"> de </w:t>
       </w:r>
       <w:r>
         <w:rPr>
@@ -5670,7 +5731,23 @@
           <w:rFonts w:ascii="Times New Roman" w:hAnsi="Times New Roman" w:cs="Times New Roman"/>
           <w:sz w:val="24"/>
         </w:rPr>
-        <w:t xml:space="preserve">, numero de </w:t>
+        <w:t xml:space="preserve">, </w:t>
+      </w:r>
+      <w:proofErr w:type="spellStart"/>
+      <w:r>
+        <w:rPr>
+          <w:rFonts w:ascii="Times New Roman" w:hAnsi="Times New Roman" w:cs="Times New Roman"/>
+          <w:sz w:val="24"/>
+        </w:rPr>
+        <w:t>numero</w:t>
+      </w:r>
+      <w:proofErr w:type="spellEnd"/>
+      <w:r>
+        <w:rPr>
+          <w:rFonts w:ascii="Times New Roman" w:hAnsi="Times New Roman" w:cs="Times New Roman"/>
+          <w:sz w:val="24"/>
+        </w:rPr>
+        <w:t xml:space="preserve"> de </w:t>
       </w:r>
       <w:r>
         <w:rPr>
@@ -5873,7 +5950,23 @@
           <w:rFonts w:ascii="Times New Roman" w:hAnsi="Times New Roman" w:cs="Times New Roman"/>
           <w:sz w:val="24"/>
         </w:rPr>
-        <w:t xml:space="preserve">les mostrara un panel de notificaciones con las ultimas novedades hechas en el sistema que le sean de relevancia (Fallo de un trasporte, </w:t>
+        <w:t xml:space="preserve">les mostrara un panel de notificaciones con las </w:t>
+      </w:r>
+      <w:proofErr w:type="spellStart"/>
+      <w:r>
+        <w:rPr>
+          <w:rFonts w:ascii="Times New Roman" w:hAnsi="Times New Roman" w:cs="Times New Roman"/>
+          <w:sz w:val="24"/>
+        </w:rPr>
+        <w:t>ultimas</w:t>
+      </w:r>
+      <w:proofErr w:type="spellEnd"/>
+      <w:r>
+        <w:rPr>
+          <w:rFonts w:ascii="Times New Roman" w:hAnsi="Times New Roman" w:cs="Times New Roman"/>
+          <w:sz w:val="24"/>
+        </w:rPr>
+        <w:t xml:space="preserve"> novedades hechas en el sistema que le sean de relevancia (Fallo de un trasporte, </w:t>
       </w:r>
       <w:r>
         <w:rPr>
@@ -6119,8 +6212,24 @@
           <w:sz w:val="24"/>
         </w:rPr>
         <w:lastRenderedPageBreak/>
-        <w:t>(Nombre de usuario, Email, Fecha nacimiento, teléfono, primer nombre, segundo nombre, primer apellido, segundo apellido, contraseña (encriptado), sexo )</w:t>
-      </w:r>
+        <w:t>(Nombre de usuario, Email, Fecha nacimiento, teléfono, primer nombre, segundo nombre, primer apellido, segundo apellido</w:t>
+      </w:r>
+      <w:r>
+        <w:rPr>
+          <w:rFonts w:ascii="Times New Roman" w:hAnsi="Times New Roman" w:cs="Times New Roman"/>
+          <w:sz w:val="24"/>
+        </w:rPr>
+        <w:t xml:space="preserve">, </w:t>
+      </w:r>
+      <w:proofErr w:type="gramStart"/>
+      <w:r>
+        <w:rPr>
+          <w:rFonts w:ascii="Times New Roman" w:hAnsi="Times New Roman" w:cs="Times New Roman"/>
+          <w:sz w:val="24"/>
+        </w:rPr>
+        <w:t>sexo )</w:t>
+      </w:r>
+      <w:proofErr w:type="gramEnd"/>
       <w:r>
         <w:rPr>
           <w:rFonts w:ascii="Times New Roman" w:hAnsi="Times New Roman" w:cs="Times New Roman"/>
@@ -6218,7 +6327,23 @@
           <w:rFonts w:ascii="Times New Roman" w:hAnsi="Times New Roman" w:cs="Times New Roman"/>
           <w:sz w:val="24"/>
         </w:rPr>
-        <w:t xml:space="preserve"> sesión abierta, numero de automóviles movidos de zonas, numero de vehículos inspeccionados, etc</w:t>
+        <w:t xml:space="preserve"> sesión abierta, numero de automóviles movidos de zonas, </w:t>
+      </w:r>
+      <w:proofErr w:type="spellStart"/>
+      <w:r>
+        <w:rPr>
+          <w:rFonts w:ascii="Times New Roman" w:hAnsi="Times New Roman" w:cs="Times New Roman"/>
+          <w:sz w:val="24"/>
+        </w:rPr>
+        <w:t>numero</w:t>
+      </w:r>
+      <w:proofErr w:type="spellEnd"/>
+      <w:r>
+        <w:rPr>
+          <w:rFonts w:ascii="Times New Roman" w:hAnsi="Times New Roman" w:cs="Times New Roman"/>
+          <w:sz w:val="24"/>
+        </w:rPr>
+        <w:t xml:space="preserve"> de vehículos inspeccionados, etc</w:t>
       </w:r>
       <w:r>
         <w:rPr>
@@ -6342,7 +6467,23 @@
           <w:rFonts w:ascii="Times New Roman" w:hAnsi="Times New Roman" w:cs="Times New Roman"/>
           <w:sz w:val="24"/>
         </w:rPr>
-        <w:t xml:space="preserve">en los cuales tiene acceso al sistema, junto con la última fecha en la que se conecto al sistema desde uno de estos lugares </w:t>
+        <w:t xml:space="preserve">en los cuales tiene acceso al sistema, junto con la última fecha en la que se </w:t>
+      </w:r>
+      <w:proofErr w:type="spellStart"/>
+      <w:r>
+        <w:rPr>
+          <w:rFonts w:ascii="Times New Roman" w:hAnsi="Times New Roman" w:cs="Times New Roman"/>
+          <w:sz w:val="24"/>
+        </w:rPr>
+        <w:t>conecto</w:t>
+      </w:r>
+      <w:proofErr w:type="spellEnd"/>
+      <w:r>
+        <w:rPr>
+          <w:rFonts w:ascii="Times New Roman" w:hAnsi="Times New Roman" w:cs="Times New Roman"/>
+          <w:sz w:val="24"/>
+        </w:rPr>
+        <w:t xml:space="preserve"> al sistema desde uno de estos lugares </w:t>
       </w:r>
       <w:r>
         <w:rPr>
@@ -6408,7 +6549,23 @@
           <w:rFonts w:ascii="Times New Roman" w:hAnsi="Times New Roman" w:cs="Times New Roman"/>
           <w:sz w:val="24"/>
         </w:rPr>
-        <w:t xml:space="preserve">se les mostrara una lista con el camión que esta utilizando y los que ya ha utilizado, permitiendo visualizar la fecha de inicio del uso </w:t>
+        <w:t xml:space="preserve">se les mostrara una lista con el camión que </w:t>
+      </w:r>
+      <w:proofErr w:type="spellStart"/>
+      <w:r>
+        <w:rPr>
+          <w:rFonts w:ascii="Times New Roman" w:hAnsi="Times New Roman" w:cs="Times New Roman"/>
+          <w:sz w:val="24"/>
+        </w:rPr>
+        <w:t>esta</w:t>
+      </w:r>
+      <w:proofErr w:type="spellEnd"/>
+      <w:r>
+        <w:rPr>
+          <w:rFonts w:ascii="Times New Roman" w:hAnsi="Times New Roman" w:cs="Times New Roman"/>
+          <w:sz w:val="24"/>
+        </w:rPr>
+        <w:t xml:space="preserve"> utilizando y los que ya ha utilizado, permitiendo visualizar la fecha de inicio del uso </w:t>
       </w:r>
     </w:p>
     <w:p>
@@ -6584,8 +6741,17 @@
           <w:rFonts w:ascii="Times New Roman" w:hAnsi="Times New Roman" w:cs="Times New Roman"/>
           <w:sz w:val="24"/>
         </w:rPr>
-        <w:t>, por ende</w:t>
-      </w:r>
+        <w:t xml:space="preserve">, por </w:t>
+      </w:r>
+      <w:proofErr w:type="gramStart"/>
+      <w:r>
+        <w:rPr>
+          <w:rFonts w:ascii="Times New Roman" w:hAnsi="Times New Roman" w:cs="Times New Roman"/>
+          <w:sz w:val="24"/>
+        </w:rPr>
+        <w:t>ende</w:t>
+      </w:r>
+      <w:proofErr w:type="gramEnd"/>
       <w:r>
         <w:rPr>
           <w:rFonts w:ascii="Times New Roman" w:hAnsi="Times New Roman" w:cs="Times New Roman"/>
@@ -6605,7 +6771,23 @@
           <w:rFonts w:ascii="Times New Roman" w:hAnsi="Times New Roman" w:cs="Times New Roman"/>
           <w:sz w:val="24"/>
         </w:rPr>
-        <w:t xml:space="preserve"> el idóneo para conocer cuales fueron los vehículos que el mismo compr</w:t>
+        <w:t xml:space="preserve"> el idóneo para conocer </w:t>
+      </w:r>
+      <w:proofErr w:type="spellStart"/>
+      <w:r>
+        <w:rPr>
+          <w:rFonts w:ascii="Times New Roman" w:hAnsi="Times New Roman" w:cs="Times New Roman"/>
+          <w:sz w:val="24"/>
+        </w:rPr>
+        <w:t>cuales</w:t>
+      </w:r>
+      <w:proofErr w:type="spellEnd"/>
+      <w:r>
+        <w:rPr>
+          <w:rFonts w:ascii="Times New Roman" w:hAnsi="Times New Roman" w:cs="Times New Roman"/>
+          <w:sz w:val="24"/>
+        </w:rPr>
+        <w:t xml:space="preserve"> fueron los vehículos que el mismo compr</w:t>
       </w:r>
       <w:r>
         <w:rPr>
@@ -6964,7 +7146,23 @@
           <w:rFonts w:ascii="Times New Roman" w:hAnsi="Times New Roman" w:cs="Times New Roman"/>
           <w:sz w:val="24"/>
         </w:rPr>
-        <w:t xml:space="preserve"> sea de un cliente pero no fue precargado</w:t>
+        <w:t xml:space="preserve"> sea de un </w:t>
+      </w:r>
+      <w:proofErr w:type="gramStart"/>
+      <w:r>
+        <w:rPr>
+          <w:rFonts w:ascii="Times New Roman" w:hAnsi="Times New Roman" w:cs="Times New Roman"/>
+          <w:sz w:val="24"/>
+        </w:rPr>
+        <w:t>cliente</w:t>
+      </w:r>
+      <w:proofErr w:type="gramEnd"/>
+      <w:r>
+        <w:rPr>
+          <w:rFonts w:ascii="Times New Roman" w:hAnsi="Times New Roman" w:cs="Times New Roman"/>
+          <w:sz w:val="24"/>
+        </w:rPr>
+        <w:t xml:space="preserve"> pero no fue precargado</w:t>
       </w:r>
       <w:r>
         <w:rPr>
@@ -7634,7 +7832,23 @@
           <w:rFonts w:ascii="Times New Roman" w:hAnsi="Times New Roman" w:cs="Times New Roman"/>
           <w:sz w:val="24"/>
         </w:rPr>
-        <w:t xml:space="preserve"> un daño que a recibido el vehículo, el mismo debe ser acompaña</w:t>
+        <w:t xml:space="preserve"> un daño que </w:t>
+      </w:r>
+      <w:proofErr w:type="spellStart"/>
+      <w:r>
+        <w:rPr>
+          <w:rFonts w:ascii="Times New Roman" w:hAnsi="Times New Roman" w:cs="Times New Roman"/>
+          <w:sz w:val="24"/>
+        </w:rPr>
+        <w:t>a</w:t>
+      </w:r>
+      <w:proofErr w:type="spellEnd"/>
+      <w:r>
+        <w:rPr>
+          <w:rFonts w:ascii="Times New Roman" w:hAnsi="Times New Roman" w:cs="Times New Roman"/>
+          <w:sz w:val="24"/>
+        </w:rPr>
+        <w:t xml:space="preserve"> recibido el vehículo, el mismo debe ser acompaña</w:t>
       </w:r>
       <w:r>
         <w:rPr>
@@ -8427,7 +8641,23 @@
           <w:rFonts w:ascii="Times New Roman" w:hAnsi="Times New Roman" w:cs="Times New Roman"/>
           <w:sz w:val="24"/>
         </w:rPr>
-        <w:t>Los operarios poseerán un gráfico que les permitirá visualizar en que fase se encuentra el vehículo dentro del puerto (agregado y sin inspeccionar, inspeccionado listo para partir).</w:t>
+        <w:t xml:space="preserve">Los operarios poseerán un gráfico que les permitirá visualizar en </w:t>
+      </w:r>
+      <w:proofErr w:type="spellStart"/>
+      <w:r>
+        <w:rPr>
+          <w:rFonts w:ascii="Times New Roman" w:hAnsi="Times New Roman" w:cs="Times New Roman"/>
+          <w:sz w:val="24"/>
+        </w:rPr>
+        <w:t>que</w:t>
+      </w:r>
+      <w:proofErr w:type="spellEnd"/>
+      <w:r>
+        <w:rPr>
+          <w:rFonts w:ascii="Times New Roman" w:hAnsi="Times New Roman" w:cs="Times New Roman"/>
+          <w:sz w:val="24"/>
+        </w:rPr>
+        <w:t xml:space="preserve"> fase se encuentra el vehículo dentro del puerto (agregado y sin inspeccionar, inspeccionado listo para partir).</w:t>
       </w:r>
     </w:p>
     <w:p>
@@ -8839,7 +9069,23 @@
           <w:rFonts w:ascii="Times New Roman" w:hAnsi="Times New Roman" w:cs="Times New Roman"/>
           <w:sz w:val="24"/>
         </w:rPr>
-        <w:t>siguientes datos básicos del vehiculo: VIM, Marca y Modelo, también se pondrá la fecha en la que fue agregado al lote</w:t>
+        <w:t xml:space="preserve">siguientes datos básicos del </w:t>
+      </w:r>
+      <w:proofErr w:type="spellStart"/>
+      <w:r>
+        <w:rPr>
+          <w:rFonts w:ascii="Times New Roman" w:hAnsi="Times New Roman" w:cs="Times New Roman"/>
+          <w:sz w:val="24"/>
+        </w:rPr>
+        <w:t>vehiculo</w:t>
+      </w:r>
+      <w:proofErr w:type="spellEnd"/>
+      <w:r>
+        <w:rPr>
+          <w:rFonts w:ascii="Times New Roman" w:hAnsi="Times New Roman" w:cs="Times New Roman"/>
+          <w:sz w:val="24"/>
+        </w:rPr>
+        <w:t>: VIM, Marca y Modelo, también se pondrá la fecha en la que fue agregado al lote</w:t>
       </w:r>
       <w:r>
         <w:rPr>
@@ -8937,7 +9183,23 @@
           <w:rFonts w:ascii="Times New Roman" w:hAnsi="Times New Roman" w:cs="Times New Roman"/>
           <w:sz w:val="24"/>
         </w:rPr>
-        <w:t xml:space="preserve"> lote lo que significa que el mismo se cerrará permitiendo que sea visualizado por los transportistas como “lote pronto para ser trasladado”, aunque el lote en éste estado no se le podrán agregar nuevas unidades.</w:t>
+        <w:t xml:space="preserve"> lote lo que significa que el mismo se cerrará permitiendo que sea visualizado por los transportistas como “lote pronto para ser trasladado”, aunque el lote en </w:t>
+      </w:r>
+      <w:proofErr w:type="gramStart"/>
+      <w:r>
+        <w:rPr>
+          <w:rFonts w:ascii="Times New Roman" w:hAnsi="Times New Roman" w:cs="Times New Roman"/>
+          <w:sz w:val="24"/>
+        </w:rPr>
+        <w:t>éste</w:t>
+      </w:r>
+      <w:proofErr w:type="gramEnd"/>
+      <w:r>
+        <w:rPr>
+          <w:rFonts w:ascii="Times New Roman" w:hAnsi="Times New Roman" w:cs="Times New Roman"/>
+          <w:sz w:val="24"/>
+        </w:rPr>
+        <w:t xml:space="preserve"> estado no se le podrán agregar nuevas unidades.</w:t>
       </w:r>
     </w:p>
     <w:p>
@@ -9378,7 +9640,23 @@
           <w:rFonts w:ascii="Times New Roman" w:hAnsi="Times New Roman" w:cs="Times New Roman"/>
           <w:sz w:val="24"/>
         </w:rPr>
-        <w:t>El sistema mostrará las distintas rampas de cada camión. En cada una de ellas informará cuales tipos de vehículos puede cargar (automóvil, camión, Van, minivan, suv) y que cantidad de las mismas.</w:t>
+        <w:t xml:space="preserve">El sistema mostrará las distintas rampas de cada camión. En cada una de ellas informará cuales tipos de vehículos puede cargar (automóvil, camión, Van, minivan, </w:t>
+      </w:r>
+      <w:proofErr w:type="spellStart"/>
+      <w:r>
+        <w:rPr>
+          <w:rFonts w:ascii="Times New Roman" w:hAnsi="Times New Roman" w:cs="Times New Roman"/>
+          <w:sz w:val="24"/>
+        </w:rPr>
+        <w:t>suv</w:t>
+      </w:r>
+      <w:proofErr w:type="spellEnd"/>
+      <w:r>
+        <w:rPr>
+          <w:rFonts w:ascii="Times New Roman" w:hAnsi="Times New Roman" w:cs="Times New Roman"/>
+          <w:sz w:val="24"/>
+        </w:rPr>
+        <w:t>) y que cantidad de las mismas.</w:t>
       </w:r>
     </w:p>
     <w:p>
@@ -9399,7 +9677,23 @@
           <w:rFonts w:ascii="Times New Roman" w:hAnsi="Times New Roman" w:cs="Times New Roman"/>
           <w:sz w:val="24"/>
         </w:rPr>
-        <w:t>Se le proporcionará una lista con todos los transportistas que estén o hayan utilizado éste camión informando de su fecha de inicio y fin.</w:t>
+        <w:t xml:space="preserve">Se le proporcionará una lista con todos los transportistas que estén o hayan utilizado </w:t>
+      </w:r>
+      <w:proofErr w:type="gramStart"/>
+      <w:r>
+        <w:rPr>
+          <w:rFonts w:ascii="Times New Roman" w:hAnsi="Times New Roman" w:cs="Times New Roman"/>
+          <w:sz w:val="24"/>
+        </w:rPr>
+        <w:t>éste</w:t>
+      </w:r>
+      <w:proofErr w:type="gramEnd"/>
+      <w:r>
+        <w:rPr>
+          <w:rFonts w:ascii="Times New Roman" w:hAnsi="Times New Roman" w:cs="Times New Roman"/>
+          <w:sz w:val="24"/>
+        </w:rPr>
+        <w:t xml:space="preserve"> camión informando de su fecha de inicio y fin.</w:t>
       </w:r>
     </w:p>
     <w:p>
@@ -9620,8 +9914,17 @@
           <w:rFonts w:ascii="Times New Roman" w:hAnsi="Times New Roman" w:cs="Times New Roman"/>
           <w:sz w:val="24"/>
         </w:rPr>
-        <w:t>Por último, cada ítem de la lista constará de un check</w:t>
-      </w:r>
+        <w:t xml:space="preserve">Por último, cada ítem de la lista constará de un </w:t>
+      </w:r>
+      <w:proofErr w:type="spellStart"/>
+      <w:r>
+        <w:rPr>
+          <w:rFonts w:ascii="Times New Roman" w:hAnsi="Times New Roman" w:cs="Times New Roman"/>
+          <w:sz w:val="24"/>
+        </w:rPr>
+        <w:t>check</w:t>
+      </w:r>
+      <w:proofErr w:type="spellEnd"/>
       <w:r>
         <w:rPr>
           <w:rFonts w:ascii="Times New Roman" w:hAnsi="Times New Roman" w:cs="Times New Roman"/>
@@ -9683,7 +9986,23 @@
           <w:rFonts w:ascii="Times New Roman" w:hAnsi="Times New Roman" w:cs="Times New Roman"/>
           <w:sz w:val="24"/>
         </w:rPr>
-        <w:t>, aunque ya que el sistema conoce las capacidades del camión que esta utilizando sólo le permitirá confirmar su elección si dicho camión cumple con las capacidades requeridas.</w:t>
+        <w:t xml:space="preserve">, aunque ya que el sistema conoce las capacidades del camión que </w:t>
+      </w:r>
+      <w:proofErr w:type="spellStart"/>
+      <w:r>
+        <w:rPr>
+          <w:rFonts w:ascii="Times New Roman" w:hAnsi="Times New Roman" w:cs="Times New Roman"/>
+          <w:sz w:val="24"/>
+        </w:rPr>
+        <w:t>esta</w:t>
+      </w:r>
+      <w:proofErr w:type="spellEnd"/>
+      <w:r>
+        <w:rPr>
+          <w:rFonts w:ascii="Times New Roman" w:hAnsi="Times New Roman" w:cs="Times New Roman"/>
+          <w:sz w:val="24"/>
+        </w:rPr>
+        <w:t xml:space="preserve"> utilizando sólo le permitirá confirmar su elección si dicho camión cumple con las capacidades requeridas.</w:t>
       </w:r>
     </w:p>
     <w:p>
@@ -10809,7 +11128,23 @@
           <w:rFonts w:ascii="Times New Roman" w:hAnsi="Times New Roman" w:cs="Times New Roman"/>
           <w:sz w:val="24"/>
         </w:rPr>
-        <w:t xml:space="preserve">Si el usuario es un operario permitirá ingresar uno o mas lugares de trabajo </w:t>
+        <w:t xml:space="preserve">Si el usuario es un operario permitirá ingresar uno o </w:t>
+      </w:r>
+      <w:proofErr w:type="spellStart"/>
+      <w:r>
+        <w:rPr>
+          <w:rFonts w:ascii="Times New Roman" w:hAnsi="Times New Roman" w:cs="Times New Roman"/>
+          <w:sz w:val="24"/>
+        </w:rPr>
+        <w:t>mas</w:t>
+      </w:r>
+      <w:proofErr w:type="spellEnd"/>
+      <w:r>
+        <w:rPr>
+          <w:rFonts w:ascii="Times New Roman" w:hAnsi="Times New Roman" w:cs="Times New Roman"/>
+          <w:sz w:val="24"/>
+        </w:rPr>
+        <w:t xml:space="preserve"> lugares de trabajo </w:t>
       </w:r>
     </w:p>
     <w:p>
@@ -11484,6 +11819,7 @@
         </w:rPr>
         <w:t xml:space="preserve">de lugar por medio de Google </w:t>
       </w:r>
+      <w:proofErr w:type="spellStart"/>
       <w:r>
         <w:rPr>
           <w:rFonts w:ascii="Times New Roman" w:hAnsi="Times New Roman" w:cs="Times New Roman"/>
@@ -11496,7 +11832,15 @@
           <w:rFonts w:ascii="Times New Roman" w:hAnsi="Times New Roman" w:cs="Times New Roman"/>
           <w:sz w:val="24"/>
         </w:rPr>
-        <w:t>aps.</w:t>
+        <w:t>aps</w:t>
+      </w:r>
+      <w:proofErr w:type="spellEnd"/>
+      <w:r>
+        <w:rPr>
+          <w:rFonts w:ascii="Times New Roman" w:hAnsi="Times New Roman" w:cs="Times New Roman"/>
+          <w:sz w:val="24"/>
+        </w:rPr>
+        <w:t>.</w:t>
       </w:r>
     </w:p>
     <w:p>
@@ -11573,7 +11917,23 @@
           <w:rFonts w:ascii="Times New Roman" w:hAnsi="Times New Roman" w:cs="Times New Roman"/>
           <w:sz w:val="24"/>
         </w:rPr>
-        <w:t xml:space="preserve"> Cada item de la lista de la zona que componen el patio tendrán un botón que permita agregar subzonas a la zona.</w:t>
+        <w:t xml:space="preserve"> Cada </w:t>
+      </w:r>
+      <w:proofErr w:type="spellStart"/>
+      <w:r>
+        <w:rPr>
+          <w:rFonts w:ascii="Times New Roman" w:hAnsi="Times New Roman" w:cs="Times New Roman"/>
+          <w:sz w:val="24"/>
+        </w:rPr>
+        <w:t>item</w:t>
+      </w:r>
+      <w:proofErr w:type="spellEnd"/>
+      <w:r>
+        <w:rPr>
+          <w:rFonts w:ascii="Times New Roman" w:hAnsi="Times New Roman" w:cs="Times New Roman"/>
+          <w:sz w:val="24"/>
+        </w:rPr>
+        <w:t xml:space="preserve"> de la lista de la zona que componen el patio tendrán un botón que permita agregar subzonas a la zona.</w:t>
       </w:r>
     </w:p>
     <w:p>
@@ -12007,7 +12367,23 @@
           <w:rFonts w:ascii="Times New Roman" w:hAnsi="Times New Roman" w:cs="Times New Roman"/>
           <w:sz w:val="24"/>
         </w:rPr>
-        <w:t xml:space="preserve">También podrá ver su ubicación por Google maps </w:t>
+        <w:t xml:space="preserve">También podrá ver su ubicación por Google </w:t>
+      </w:r>
+      <w:proofErr w:type="spellStart"/>
+      <w:r>
+        <w:rPr>
+          <w:rFonts w:ascii="Times New Roman" w:hAnsi="Times New Roman" w:cs="Times New Roman"/>
+          <w:sz w:val="24"/>
+        </w:rPr>
+        <w:t>maps</w:t>
+      </w:r>
+      <w:proofErr w:type="spellEnd"/>
+      <w:r>
+        <w:rPr>
+          <w:rFonts w:ascii="Times New Roman" w:hAnsi="Times New Roman" w:cs="Times New Roman"/>
+          <w:sz w:val="24"/>
+        </w:rPr>
+        <w:t xml:space="preserve"> </w:t>
       </w:r>
     </w:p>
     <w:p>
@@ -12125,12 +12501,21 @@
         </w:rPr>
         <w:t xml:space="preserve">Siguiendo los requerimientos del </w:t>
       </w:r>
-      <w:r>
-        <w:rPr>
-          <w:rFonts w:ascii="Times New Roman" w:hAnsi="Times New Roman" w:cs="Times New Roman"/>
-          <w:sz w:val="24"/>
-        </w:rPr>
-        <w:t>RF[34] )</w:t>
+      <w:proofErr w:type="gramStart"/>
+      <w:r>
+        <w:rPr>
+          <w:rFonts w:ascii="Times New Roman" w:hAnsi="Times New Roman" w:cs="Times New Roman"/>
+          <w:sz w:val="24"/>
+        </w:rPr>
+        <w:t>RF[</w:t>
+      </w:r>
+      <w:proofErr w:type="gramEnd"/>
+      <w:r>
+        <w:rPr>
+          <w:rFonts w:ascii="Times New Roman" w:hAnsi="Times New Roman" w:cs="Times New Roman"/>
+          <w:sz w:val="24"/>
+        </w:rPr>
+        <w:t>34] )</w:t>
       </w:r>
       <w:r>
         <w:rPr>
@@ -12265,8 +12650,17 @@
           <w:rFonts w:ascii="Times New Roman" w:hAnsi="Times New Roman" w:cs="Times New Roman"/>
           <w:sz w:val="24"/>
         </w:rPr>
-        <w:t>El sistema permitirá por medio del login</w:t>
-      </w:r>
+        <w:t xml:space="preserve">El sistema permitirá por medio del </w:t>
+      </w:r>
+      <w:proofErr w:type="spellStart"/>
+      <w:r>
+        <w:rPr>
+          <w:rFonts w:ascii="Times New Roman" w:hAnsi="Times New Roman" w:cs="Times New Roman"/>
+          <w:sz w:val="24"/>
+        </w:rPr>
+        <w:t>login</w:t>
+      </w:r>
+      <w:proofErr w:type="spellEnd"/>
       <w:r>
         <w:rPr>
           <w:rFonts w:ascii="Times New Roman" w:hAnsi="Times New Roman" w:cs="Times New Roman"/>
@@ -12363,7 +12757,23 @@
           <w:rFonts w:ascii="Times New Roman" w:hAnsi="Times New Roman" w:cs="Times New Roman"/>
           <w:sz w:val="24"/>
         </w:rPr>
-        <w:t xml:space="preserve">Cada ítem tendrá el nombre, RUT y fecha en que se agrego el usuario al sistema </w:t>
+        <w:t xml:space="preserve">Cada ítem tendrá el nombre, RUT y fecha en que se </w:t>
+      </w:r>
+      <w:proofErr w:type="spellStart"/>
+      <w:r>
+        <w:rPr>
+          <w:rFonts w:ascii="Times New Roman" w:hAnsi="Times New Roman" w:cs="Times New Roman"/>
+          <w:sz w:val="24"/>
+        </w:rPr>
+        <w:t>agrego</w:t>
+      </w:r>
+      <w:proofErr w:type="spellEnd"/>
+      <w:r>
+        <w:rPr>
+          <w:rFonts w:ascii="Times New Roman" w:hAnsi="Times New Roman" w:cs="Times New Roman"/>
+          <w:sz w:val="24"/>
+        </w:rPr>
+        <w:t xml:space="preserve"> el usuario al sistema </w:t>
       </w:r>
     </w:p>
     <w:p>
@@ -12477,12 +12887,37 @@
           <w:sz w:val="24"/>
         </w:rPr>
       </w:pPr>
-      <w:r>
-        <w:rPr>
-          <w:rFonts w:ascii="Times New Roman" w:hAnsi="Times New Roman" w:cs="Times New Roman"/>
-          <w:sz w:val="24"/>
-        </w:rPr>
-        <w:t xml:space="preserve">Mostrara el numero de </w:t>
+      <w:proofErr w:type="spellStart"/>
+      <w:r>
+        <w:rPr>
+          <w:rFonts w:ascii="Times New Roman" w:hAnsi="Times New Roman" w:cs="Times New Roman"/>
+          <w:sz w:val="24"/>
+        </w:rPr>
+        <w:t>Mostrara</w:t>
+      </w:r>
+      <w:proofErr w:type="spellEnd"/>
+      <w:r>
+        <w:rPr>
+          <w:rFonts w:ascii="Times New Roman" w:hAnsi="Times New Roman" w:cs="Times New Roman"/>
+          <w:sz w:val="24"/>
+        </w:rPr>
+        <w:t xml:space="preserve"> el </w:t>
+      </w:r>
+      <w:proofErr w:type="spellStart"/>
+      <w:r>
+        <w:rPr>
+          <w:rFonts w:ascii="Times New Roman" w:hAnsi="Times New Roman" w:cs="Times New Roman"/>
+          <w:sz w:val="24"/>
+        </w:rPr>
+        <w:t>numero</w:t>
+      </w:r>
+      <w:proofErr w:type="spellEnd"/>
+      <w:r>
+        <w:rPr>
+          <w:rFonts w:ascii="Times New Roman" w:hAnsi="Times New Roman" w:cs="Times New Roman"/>
+          <w:sz w:val="24"/>
+        </w:rPr>
+        <w:t xml:space="preserve"> de </w:t>
       </w:r>
       <w:r>
         <w:rPr>
@@ -12512,12 +12947,37 @@
           <w:sz w:val="24"/>
         </w:rPr>
       </w:pPr>
-      <w:r>
-        <w:rPr>
-          <w:rFonts w:ascii="Times New Roman" w:hAnsi="Times New Roman" w:cs="Times New Roman"/>
-          <w:sz w:val="24"/>
-        </w:rPr>
-        <w:t xml:space="preserve">Mostrara el numero de </w:t>
+      <w:proofErr w:type="spellStart"/>
+      <w:r>
+        <w:rPr>
+          <w:rFonts w:ascii="Times New Roman" w:hAnsi="Times New Roman" w:cs="Times New Roman"/>
+          <w:sz w:val="24"/>
+        </w:rPr>
+        <w:t>Mostrara</w:t>
+      </w:r>
+      <w:proofErr w:type="spellEnd"/>
+      <w:r>
+        <w:rPr>
+          <w:rFonts w:ascii="Times New Roman" w:hAnsi="Times New Roman" w:cs="Times New Roman"/>
+          <w:sz w:val="24"/>
+        </w:rPr>
+        <w:t xml:space="preserve"> el </w:t>
+      </w:r>
+      <w:proofErr w:type="spellStart"/>
+      <w:r>
+        <w:rPr>
+          <w:rFonts w:ascii="Times New Roman" w:hAnsi="Times New Roman" w:cs="Times New Roman"/>
+          <w:sz w:val="24"/>
+        </w:rPr>
+        <w:t>numero</w:t>
+      </w:r>
+      <w:proofErr w:type="spellEnd"/>
+      <w:r>
+        <w:rPr>
+          <w:rFonts w:ascii="Times New Roman" w:hAnsi="Times New Roman" w:cs="Times New Roman"/>
+          <w:sz w:val="24"/>
+        </w:rPr>
+        <w:t xml:space="preserve"> de </w:t>
       </w:r>
       <w:r>
         <w:rPr>
@@ -12568,12 +13028,21 @@
           <w:sz w:val="24"/>
         </w:rPr>
       </w:pPr>
-      <w:r>
-        <w:rPr>
-          <w:rFonts w:ascii="Times New Roman" w:hAnsi="Times New Roman" w:cs="Times New Roman"/>
-          <w:sz w:val="24"/>
-        </w:rPr>
-        <w:t xml:space="preserve">Mostrara una tabla con todos los establecimientos de ese cliente, en cada ítem se le mostrara el nombre, id, localización y un botón para acceder al panel de información del cliente </w:t>
+      <w:proofErr w:type="spellStart"/>
+      <w:r>
+        <w:rPr>
+          <w:rFonts w:ascii="Times New Roman" w:hAnsi="Times New Roman" w:cs="Times New Roman"/>
+          <w:sz w:val="24"/>
+        </w:rPr>
+        <w:t>Mostrara</w:t>
+      </w:r>
+      <w:proofErr w:type="spellEnd"/>
+      <w:r>
+        <w:rPr>
+          <w:rFonts w:ascii="Times New Roman" w:hAnsi="Times New Roman" w:cs="Times New Roman"/>
+          <w:sz w:val="24"/>
+        </w:rPr>
+        <w:t xml:space="preserve"> una tabla con todos los establecimientos de ese cliente, en cada ítem se le mostrara el nombre, id, localización y un botón para acceder al panel de información del cliente </w:t>
       </w:r>
     </w:p>
     <w:p>
@@ -12680,6 +13149,7 @@
         </w:rPr>
         <w:t xml:space="preserve">El sistema permitirá agregar un establecimiento de un cliente. Para ello se pedirá el nombre del mismo, ubicación real (por Google </w:t>
       </w:r>
+      <w:proofErr w:type="spellStart"/>
       <w:r>
         <w:rPr>
           <w:rFonts w:ascii="Times New Roman" w:hAnsi="Times New Roman" w:cs="Times New Roman"/>
@@ -12692,7 +13162,15 @@
           <w:rFonts w:ascii="Times New Roman" w:hAnsi="Times New Roman" w:cs="Times New Roman"/>
           <w:sz w:val="24"/>
         </w:rPr>
-        <w:t>aps) y el cliente al cual pertenecer.</w:t>
+        <w:t>aps</w:t>
+      </w:r>
+      <w:proofErr w:type="spellEnd"/>
+      <w:r>
+        <w:rPr>
+          <w:rFonts w:ascii="Times New Roman" w:hAnsi="Times New Roman" w:cs="Times New Roman"/>
+          <w:sz w:val="24"/>
+        </w:rPr>
+        <w:t>) y el cliente al cual pertenecer.</w:t>
       </w:r>
     </w:p>
     <w:p>
@@ -12741,7 +13219,23 @@
           <w:rFonts w:ascii="Times New Roman" w:hAnsi="Times New Roman" w:cs="Times New Roman"/>
           <w:sz w:val="24"/>
         </w:rPr>
-        <w:t xml:space="preserve">El sistema le mostrara el nombre, cliente y fecha en la que se agrego el establecimiento </w:t>
+        <w:t xml:space="preserve">El sistema le mostrara el nombre, cliente y fecha en la que se </w:t>
+      </w:r>
+      <w:proofErr w:type="spellStart"/>
+      <w:r>
+        <w:rPr>
+          <w:rFonts w:ascii="Times New Roman" w:hAnsi="Times New Roman" w:cs="Times New Roman"/>
+          <w:sz w:val="24"/>
+        </w:rPr>
+        <w:t>agrego</w:t>
+      </w:r>
+      <w:proofErr w:type="spellEnd"/>
+      <w:r>
+        <w:rPr>
+          <w:rFonts w:ascii="Times New Roman" w:hAnsi="Times New Roman" w:cs="Times New Roman"/>
+          <w:sz w:val="24"/>
+        </w:rPr>
+        <w:t xml:space="preserve"> el establecimiento </w:t>
       </w:r>
     </w:p>
     <w:p>
@@ -12762,7 +13256,23 @@
           <w:rFonts w:ascii="Times New Roman" w:hAnsi="Times New Roman" w:cs="Times New Roman"/>
           <w:sz w:val="24"/>
         </w:rPr>
-        <w:t xml:space="preserve">El sistema mostrara por medio de Google Maps la ubicación del establecimiento </w:t>
+        <w:t xml:space="preserve">El sistema mostrara por medio de Google </w:t>
+      </w:r>
+      <w:proofErr w:type="spellStart"/>
+      <w:r>
+        <w:rPr>
+          <w:rFonts w:ascii="Times New Roman" w:hAnsi="Times New Roman" w:cs="Times New Roman"/>
+          <w:sz w:val="24"/>
+        </w:rPr>
+        <w:t>Maps</w:t>
+      </w:r>
+      <w:proofErr w:type="spellEnd"/>
+      <w:r>
+        <w:rPr>
+          <w:rFonts w:ascii="Times New Roman" w:hAnsi="Times New Roman" w:cs="Times New Roman"/>
+          <w:sz w:val="24"/>
+        </w:rPr>
+        <w:t xml:space="preserve"> la ubicación del establecimiento </w:t>
       </w:r>
     </w:p>
     <w:p>
@@ -12806,7 +13316,7 @@
         </w:rPr>
         <w:t xml:space="preserve">El sistema permitirá eliminar el establecimiento si ningún lote tiene como destino dicho establecimiento </w:t>
       </w:r>
-      <w:bookmarkStart w:id="15" w:name="_Toc9208116"/>
+      <w:bookmarkStart w:id="16" w:name="_Toc9208116"/>
       <w:r>
         <w:rPr>
           <w:rFonts w:ascii="Times New Roman" w:hAnsi="Times New Roman" w:cs="Times New Roman"/>
@@ -12873,7 +13383,7 @@
         </w:rPr>
         <w:t>(Requisitos no funcionales 1º)</w:t>
       </w:r>
-      <w:bookmarkEnd w:id="15"/>
+      <w:bookmarkEnd w:id="16"/>
     </w:p>
     <w:p>
       <w:pPr>
@@ -12976,8 +13486,6 @@
         </w:rPr>
         <w:t>más</w:t>
       </w:r>
-      <w:bookmarkStart w:id="16" w:name="_GoBack"/>
-      <w:bookmarkEnd w:id="16"/>
       <w:r>
         <w:rPr>
           <w:rFonts w:ascii="Times New Roman" w:hAnsi="Times New Roman" w:cs="Times New Roman"/>
@@ -13237,7 +13745,23 @@
           <w:rFonts w:ascii="Times New Roman" w:hAnsi="Times New Roman" w:cs="Times New Roman"/>
           <w:sz w:val="24"/>
         </w:rPr>
-        <w:t xml:space="preserve">El sistema operativo del servidor será RedHack </w:t>
+        <w:t xml:space="preserve">El sistema operativo del servidor será </w:t>
+      </w:r>
+      <w:proofErr w:type="spellStart"/>
+      <w:r>
+        <w:rPr>
+          <w:rFonts w:ascii="Times New Roman" w:hAnsi="Times New Roman" w:cs="Times New Roman"/>
+          <w:sz w:val="24"/>
+        </w:rPr>
+        <w:t>RedHack</w:t>
+      </w:r>
+      <w:proofErr w:type="spellEnd"/>
+      <w:r>
+        <w:rPr>
+          <w:rFonts w:ascii="Times New Roman" w:hAnsi="Times New Roman" w:cs="Times New Roman"/>
+          <w:sz w:val="24"/>
+        </w:rPr>
+        <w:t xml:space="preserve"> </w:t>
       </w:r>
     </w:p>
     <w:p>
@@ -13269,7 +13793,23 @@
           <w:rFonts w:ascii="Times New Roman" w:hAnsi="Times New Roman" w:cs="Times New Roman"/>
           <w:sz w:val="24"/>
         </w:rPr>
-        <w:t>Según las políticas de la empresa no se permitirá la eliminación de datos, por ende se podrá marcar la información como anulada, no eliminada</w:t>
+        <w:t xml:space="preserve">Según las políticas de la empresa no se permitirá la eliminación de datos, por </w:t>
+      </w:r>
+      <w:proofErr w:type="gramStart"/>
+      <w:r>
+        <w:rPr>
+          <w:rFonts w:ascii="Times New Roman" w:hAnsi="Times New Roman" w:cs="Times New Roman"/>
+          <w:sz w:val="24"/>
+        </w:rPr>
+        <w:t>ende</w:t>
+      </w:r>
+      <w:proofErr w:type="gramEnd"/>
+      <w:r>
+        <w:rPr>
+          <w:rFonts w:ascii="Times New Roman" w:hAnsi="Times New Roman" w:cs="Times New Roman"/>
+          <w:sz w:val="24"/>
+        </w:rPr>
+        <w:t xml:space="preserve"> se podrá marcar la información como anulada, no eliminada</w:t>
       </w:r>
     </w:p>
     <w:p>
@@ -13382,7 +13922,23 @@
           <w:rFonts w:ascii="Times New Roman" w:hAnsi="Times New Roman" w:cs="Times New Roman"/>
           <w:sz w:val="24"/>
         </w:rPr>
-        <w:t>desde la propia base de datos por los DBA.</w:t>
+        <w:t xml:space="preserve">desde la propia base de datos por los </w:t>
+      </w:r>
+      <w:proofErr w:type="spellStart"/>
+      <w:r>
+        <w:rPr>
+          <w:rFonts w:ascii="Times New Roman" w:hAnsi="Times New Roman" w:cs="Times New Roman"/>
+          <w:sz w:val="24"/>
+        </w:rPr>
+        <w:t>DBA</w:t>
+      </w:r>
+      <w:proofErr w:type="spellEnd"/>
+      <w:r>
+        <w:rPr>
+          <w:rFonts w:ascii="Times New Roman" w:hAnsi="Times New Roman" w:cs="Times New Roman"/>
+          <w:sz w:val="24"/>
+        </w:rPr>
+        <w:t>.</w:t>
       </w:r>
     </w:p>
     <w:p>
@@ -13428,7 +13984,23 @@
           <w:rFonts w:ascii="Times New Roman" w:hAnsi="Times New Roman" w:cs="Times New Roman"/>
           <w:sz w:val="24"/>
         </w:rPr>
-        <w:t xml:space="preserve">También proporcionara más fiabilidad con los datos, ya que consta de un conjunto de sistema encargados de asegurar que no exista información incoherente (Por ejemplo con una subzona ahora tenga 300 lugares y un vehículo este en la posición 400 de esa subzona) Y en el caso de existir la detectara y solicitara acciones por parte de los administradores a nivel de aplicación, dentro de lo posible evitando que los DBA tengan que modificar la información manualmente dentro de la propia base de datos. </w:t>
+        <w:t xml:space="preserve">También proporcionara más fiabilidad con los datos, ya que consta de un conjunto de sistema encargados de asegurar que no exista información incoherente (Por ejemplo con una subzona ahora tenga 300 lugares y un vehículo este en la posición 400 de esa subzona) Y en el caso de existir la detectara y solicitara acciones por parte de los administradores a nivel de aplicación, dentro de lo posible evitando que los </w:t>
+      </w:r>
+      <w:proofErr w:type="spellStart"/>
+      <w:r>
+        <w:rPr>
+          <w:rFonts w:ascii="Times New Roman" w:hAnsi="Times New Roman" w:cs="Times New Roman"/>
+          <w:sz w:val="24"/>
+        </w:rPr>
+        <w:t>DBA</w:t>
+      </w:r>
+      <w:proofErr w:type="spellEnd"/>
+      <w:r>
+        <w:rPr>
+          <w:rFonts w:ascii="Times New Roman" w:hAnsi="Times New Roman" w:cs="Times New Roman"/>
+          <w:sz w:val="24"/>
+        </w:rPr>
+        <w:t xml:space="preserve"> tengan que modificar la información manualmente dentro de la propia base de datos. </w:t>
       </w:r>
     </w:p>
     <w:p>
@@ -18448,7 +19020,7 @@
 </file>
 
 <file path=customXml/itemProps1.xml><?xml version="1.0" encoding="utf-8"?>
-<ds:datastoreItem xmlns:ds="http://schemas.openxmlformats.org/officeDocument/2006/customXml" ds:itemID="{3805CC8C-C881-464D-9F91-6B801292286A}">
+<ds:datastoreItem xmlns:ds="http://schemas.openxmlformats.org/officeDocument/2006/customXml" ds:itemID="{F85D2028-3FA9-4939-88ED-A6AD4BDF254E}">
   <ds:schemaRefs>
     <ds:schemaRef ds:uri="http://schemas.openxmlformats.org/officeDocument/2006/bibliography"/>
   </ds:schemaRefs>

</xml_diff>

<commit_message>
caso de uso extendido y grafico en el 830
</commit_message>
<xml_diff>
--- a/Actividades/ADA01004/IEEE_830.docx
+++ b/Actividades/ADA01004/IEEE_830.docx
@@ -1,6 +1,6 @@
 
 <file path=word/document.xml><?xml version="1.0" encoding="utf-8"?>
-<w:document xmlns:wpc="http://schemas.microsoft.com/office/word/2010/wordprocessingCanvas" xmlns:cx="http://schemas.microsoft.com/office/drawing/2014/chartex" xmlns:cx1="http://schemas.microsoft.com/office/drawing/2015/9/8/chartex" xmlns:cx2="http://schemas.microsoft.com/office/drawing/2015/10/21/chartex" xmlns:cx3="http://schemas.microsoft.com/office/drawing/2016/5/9/chartex" xmlns:cx4="http://schemas.microsoft.com/office/drawing/2016/5/10/chartex" xmlns:cx5="http://schemas.microsoft.com/office/drawing/2016/5/11/chartex" xmlns:cx6="http://schemas.microsoft.com/office/drawing/2016/5/12/chartex" xmlns:cx7="http://schemas.microsoft.com/office/drawing/2016/5/13/chartex" xmlns:cx8="http://schemas.microsoft.com/office/drawing/2016/5/14/chartex" xmlns:mc="http://schemas.openxmlformats.org/markup-compatibility/2006" xmlns:aink="http://schemas.microsoft.com/office/drawing/2016/ink" xmlns:am3d="http://schemas.microsoft.com/office/drawing/2017/model3d" xmlns:o="urn:schemas-microsoft-com:office:office" xmlns:r="http://schemas.openxmlformats.org/officeDocument/2006/relationships" xmlns:m="http://schemas.openxmlformats.org/officeDocument/2006/math" xmlns:v="urn:schemas-microsoft-com:vml" xmlns:wp14="http://schemas.microsoft.com/office/word/2010/wordprocessingDrawing" xmlns:wp="http://schemas.openxmlformats.org/drawingml/2006/wordprocessingDrawing" xmlns:w10="urn:schemas-microsoft-com:office:word" xmlns:w="http://schemas.openxmlformats.org/wordprocessingml/2006/main" xmlns:w14="http://schemas.microsoft.com/office/word/2010/wordml" xmlns:w15="http://schemas.microsoft.com/office/word/2012/wordml" xmlns:w16cid="http://schemas.microsoft.com/office/word/2016/wordml/cid" xmlns:w16se="http://schemas.microsoft.com/office/word/2015/wordml/symex" xmlns:wpg="http://schemas.microsoft.com/office/word/2010/wordprocessingGroup" xmlns:wpi="http://schemas.microsoft.com/office/word/2010/wordprocessingInk" xmlns:wne="http://schemas.microsoft.com/office/word/2006/wordml" xmlns:wps="http://schemas.microsoft.com/office/word/2010/wordprocessingShape" mc:Ignorable="w14 w15 w16se w16cid wp14">
+<w:document xmlns:wpc="http://schemas.microsoft.com/office/word/2010/wordprocessingCanvas" xmlns:mc="http://schemas.openxmlformats.org/markup-compatibility/2006" xmlns:o="urn:schemas-microsoft-com:office:office" xmlns:r="http://schemas.openxmlformats.org/officeDocument/2006/relationships" xmlns:m="http://schemas.openxmlformats.org/officeDocument/2006/math" xmlns:v="urn:schemas-microsoft-com:vml" xmlns:wp14="http://schemas.microsoft.com/office/word/2010/wordprocessingDrawing" xmlns:wp="http://schemas.openxmlformats.org/drawingml/2006/wordprocessingDrawing" xmlns:w10="urn:schemas-microsoft-com:office:word" xmlns:w="http://schemas.openxmlformats.org/wordprocessingml/2006/main" xmlns:w14="http://schemas.microsoft.com/office/word/2010/wordml" xmlns:wpg="http://schemas.microsoft.com/office/word/2010/wordprocessingGroup" xmlns:wpi="http://schemas.microsoft.com/office/word/2010/wordprocessingInk" xmlns:wne="http://schemas.microsoft.com/office/word/2006/wordml" xmlns:wps="http://schemas.microsoft.com/office/word/2010/wordprocessingShape" mc:Ignorable="w14 wp14">
   <w:body>
     <w:p>
       <w:pPr>
@@ -92,7 +92,7 @@
           </mc:Choice>
           <mc:Fallback>
             <w:pict>
-              <v:shapetype w14:anchorId="36D07D40" id="_x0000_t202" coordsize="21600,21600" o:spt="202" path="m,l,21600r21600,l21600,xe">
+              <v:shapetype id="_x0000_t202" coordsize="21600,21600" o:spt="202" path="m,l,21600r21600,l21600,xe">
                 <v:stroke joinstyle="miter"/>
                 <v:path gradientshapeok="t" o:connecttype="rect"/>
               </v:shapetype>
@@ -159,7 +159,7 @@
       <w:sdtContent>
         <w:p>
           <w:pPr>
-            <w:pStyle w:val="TtuloTDC"/>
+            <w:pStyle w:val="TtulodeTDC"/>
           </w:pPr>
         </w:p>
         <w:p>
@@ -3964,27 +3964,59 @@
           <w:sz w:val="24"/>
         </w:rPr>
       </w:pPr>
-      <w:r>
-        <w:rPr>
-          <w:rFonts w:ascii="Times New Roman" w:hAnsi="Times New Roman" w:cs="Times New Roman"/>
-          <w:noProof/>
+    </w:p>
+    <w:p>
+      <w:pPr>
+        <w:rPr>
+          <w:rFonts w:ascii="Times New Roman" w:eastAsiaTheme="majorEastAsia" w:hAnsi="Times New Roman" w:cs="Times New Roman"/>
           <w:color w:val="000000" w:themeColor="text1"/>
           <w:sz w:val="40"/>
+          <w:szCs w:val="40"/>
+        </w:rPr>
+      </w:pPr>
+      <w:bookmarkStart w:id="10" w:name="_Toc9208111"/>
+    </w:p>
+    <w:p>
+      <w:pPr>
+        <w:rPr>
+          <w:rFonts w:ascii="Times New Roman" w:eastAsiaTheme="majorEastAsia" w:hAnsi="Times New Roman" w:cs="Times New Roman"/>
+          <w:color w:val="000000" w:themeColor="text1"/>
+          <w:sz w:val="40"/>
+          <w:szCs w:val="40"/>
+        </w:rPr>
+      </w:pPr>
+    </w:p>
+    <w:p>
+      <w:pPr>
+        <w:rPr>
+          <w:rFonts w:ascii="Times New Roman" w:eastAsiaTheme="majorEastAsia" w:hAnsi="Times New Roman" w:cs="Times New Roman"/>
+          <w:color w:val="000000" w:themeColor="text1"/>
+          <w:sz w:val="40"/>
+          <w:szCs w:val="40"/>
+        </w:rPr>
+      </w:pPr>
+      <w:bookmarkStart w:id="11" w:name="_GoBack"/>
+      <w:r>
+        <w:rPr>
+          <w:rFonts w:ascii="Times New Roman" w:eastAsiaTheme="majorEastAsia" w:hAnsi="Times New Roman" w:cs="Times New Roman"/>
+          <w:color w:val="000000" w:themeColor="text1"/>
+          <w:sz w:val="40"/>
+          <w:szCs w:val="40"/>
         </w:rPr>
         <w:lastRenderedPageBreak/>
         <w:drawing>
-          <wp:anchor distT="0" distB="0" distL="114300" distR="114300" simplePos="0" relativeHeight="251656704" behindDoc="0" locked="0" layoutInCell="1" allowOverlap="1" wp14:anchorId="7C693F05" wp14:editId="6CA3A4AA">
+          <wp:anchor distT="0" distB="0" distL="114300" distR="114300" simplePos="0" relativeHeight="251659264" behindDoc="0" locked="0" layoutInCell="1" allowOverlap="1" wp14:anchorId="498DCA80" wp14:editId="0EA26612">
             <wp:simplePos x="0" y="0"/>
             <wp:positionH relativeFrom="column">
-              <wp:posOffset>-88265</wp:posOffset>
+              <wp:posOffset>-518160</wp:posOffset>
             </wp:positionH>
             <wp:positionV relativeFrom="paragraph">
-              <wp:posOffset>-125730</wp:posOffset>
+              <wp:posOffset>55880</wp:posOffset>
             </wp:positionV>
-            <wp:extent cx="6755765" cy="8763000"/>
-            <wp:effectExtent l="0" t="0" r="6985" b="0"/>
+            <wp:extent cx="7101205" cy="8639175"/>
+            <wp:effectExtent l="0" t="0" r="4445" b="9525"/>
             <wp:wrapSquare wrapText="bothSides"/>
-            <wp:docPr id="2" name="Imagen 2"/>
+            <wp:docPr id="16" name="Imagen 16"/>
             <wp:cNvGraphicFramePr>
               <a:graphicFrameLocks xmlns:a="http://schemas.openxmlformats.org/drawingml/2006/main" noChangeAspect="1"/>
             </wp:cNvGraphicFramePr>
@@ -3992,108 +4024,8 @@
               <a:graphicData uri="http://schemas.openxmlformats.org/drawingml/2006/picture">
                 <pic:pic xmlns:pic="http://schemas.openxmlformats.org/drawingml/2006/picture">
                   <pic:nvPicPr>
-                    <pic:cNvPr id="0" name="Picture 2"/>
-                    <pic:cNvPicPr>
-                      <a:picLocks noChangeAspect="1" noChangeArrowheads="1"/>
-                    </pic:cNvPicPr>
-                  </pic:nvPicPr>
-                  <pic:blipFill>
-                    <a:blip r:embed="rId8">
-                      <a:extLst>
-                        <a:ext uri="{28A0092B-C50C-407E-A947-70E740481C1C}">
-                          <a14:useLocalDpi xmlns:a14="http://schemas.microsoft.com/office/drawing/2010/main" val="0"/>
-                        </a:ext>
-                      </a:extLst>
-                    </a:blip>
-                    <a:stretch>
-                      <a:fillRect/>
-                    </a:stretch>
-                  </pic:blipFill>
-                  <pic:spPr bwMode="auto">
-                    <a:xfrm>
-                      <a:off x="0" y="0"/>
-                      <a:ext cx="6755765" cy="8763000"/>
-                    </a:xfrm>
-                    <a:prstGeom prst="rect">
-                      <a:avLst/>
-                    </a:prstGeom>
-                    <a:noFill/>
-                    <a:ln>
-                      <a:noFill/>
-                    </a:ln>
-                    <a:extLst>
-                      <a:ext uri="{53640926-AAD7-44D8-BBD7-CCE9431645EC}">
-                        <a14:shadowObscured xmlns:a14="http://schemas.microsoft.com/office/drawing/2010/main"/>
-                      </a:ext>
-                    </a:extLst>
-                  </pic:spPr>
-                </pic:pic>
-              </a:graphicData>
-            </a:graphic>
-            <wp14:sizeRelH relativeFrom="page">
-              <wp14:pctWidth>0</wp14:pctWidth>
-            </wp14:sizeRelH>
-            <wp14:sizeRelV relativeFrom="page">
-              <wp14:pctHeight>0</wp14:pctHeight>
-            </wp14:sizeRelV>
-          </wp:anchor>
-        </w:drawing>
-      </w:r>
-    </w:p>
-    <w:p>
-      <w:pPr>
-        <w:rPr>
-          <w:rFonts w:ascii="Times New Roman" w:eastAsiaTheme="majorEastAsia" w:hAnsi="Times New Roman" w:cs="Times New Roman"/>
-          <w:color w:val="000000" w:themeColor="text1"/>
-          <w:sz w:val="40"/>
-          <w:szCs w:val="40"/>
-        </w:rPr>
-      </w:pPr>
-      <w:bookmarkStart w:id="10" w:name="_Toc9208111"/>
-    </w:p>
-    <w:p>
-      <w:pPr>
-        <w:pStyle w:val="Ttulo1"/>
-        <w:rPr>
-          <w:rFonts w:ascii="Times New Roman" w:hAnsi="Times New Roman" w:cs="Times New Roman"/>
-          <w:color w:val="000000" w:themeColor="text1"/>
-          <w:sz w:val="40"/>
-          <w:szCs w:val="40"/>
-        </w:rPr>
-      </w:pPr>
-      <w:r>
-        <w:rPr>
-          <w:rFonts w:ascii="Times New Roman" w:hAnsi="Times New Roman" w:cs="Times New Roman"/>
-          <w:noProof/>
-          <w:color w:val="000000" w:themeColor="text1"/>
-          <w:sz w:val="40"/>
-          <w:szCs w:val="40"/>
-        </w:rPr>
-        <w:lastRenderedPageBreak/>
-        <w:drawing>
-          <wp:anchor distT="0" distB="0" distL="114300" distR="114300" simplePos="0" relativeHeight="251658752" behindDoc="0" locked="0" layoutInCell="1" allowOverlap="1" wp14:anchorId="5CF105B7" wp14:editId="25753657">
-            <wp:simplePos x="0" y="0"/>
-            <wp:positionH relativeFrom="column">
-              <wp:posOffset>-120015</wp:posOffset>
-            </wp:positionH>
-            <wp:positionV relativeFrom="paragraph">
-              <wp:posOffset>-127635</wp:posOffset>
-            </wp:positionV>
-            <wp:extent cx="6327775" cy="6422390"/>
-            <wp:effectExtent l="0" t="0" r="0" b="0"/>
-            <wp:wrapSquare wrapText="bothSides"/>
-            <wp:docPr id="5" name="Imagen 5"/>
-            <wp:cNvGraphicFramePr>
-              <a:graphicFrameLocks xmlns:a="http://schemas.openxmlformats.org/drawingml/2006/main" noChangeAspect="1"/>
-            </wp:cNvGraphicFramePr>
-            <a:graphic xmlns:a="http://schemas.openxmlformats.org/drawingml/2006/main">
-              <a:graphicData uri="http://schemas.openxmlformats.org/drawingml/2006/picture">
-                <pic:pic xmlns:pic="http://schemas.openxmlformats.org/drawingml/2006/picture">
-                  <pic:nvPicPr>
-                    <pic:cNvPr id="0" name="Picture 3"/>
-                    <pic:cNvPicPr>
-                      <a:picLocks noChangeAspect="1" noChangeArrowheads="1"/>
-                    </pic:cNvPicPr>
+                    <pic:cNvPr id="0" name=""/>
+                    <pic:cNvPicPr/>
                   </pic:nvPicPr>
                   <pic:blipFill>
                     <a:blip r:embed="rId9">
@@ -4107,23 +4039,14 @@
                       <a:fillRect/>
                     </a:stretch>
                   </pic:blipFill>
-                  <pic:spPr bwMode="auto">
+                  <pic:spPr>
                     <a:xfrm>
                       <a:off x="0" y="0"/>
-                      <a:ext cx="6327775" cy="6422390"/>
+                      <a:ext cx="7101205" cy="8639175"/>
                     </a:xfrm>
                     <a:prstGeom prst="rect">
                       <a:avLst/>
                     </a:prstGeom>
-                    <a:noFill/>
-                    <a:ln>
-                      <a:noFill/>
-                    </a:ln>
-                    <a:extLst>
-                      <a:ext uri="{53640926-AAD7-44D8-BBD7-CCE9431645EC}">
-                        <a14:shadowObscured xmlns:a14="http://schemas.microsoft.com/office/drawing/2010/main"/>
-                      </a:ext>
-                    </a:extLst>
                   </pic:spPr>
                 </pic:pic>
               </a:graphicData>
@@ -4137,34 +4060,97 @@
           </wp:anchor>
         </w:drawing>
       </w:r>
-      <w:r>
-        <w:rPr>
-          <w:rFonts w:ascii="Times New Roman" w:hAnsi="Times New Roman" w:cs="Times New Roman"/>
+      <w:bookmarkEnd w:id="11"/>
+    </w:p>
+    <w:p>
+      <w:pPr>
+        <w:pStyle w:val="Ttulo1"/>
+        <w:rPr>
+          <w:rFonts w:ascii="Times New Roman" w:hAnsi="Times New Roman" w:cs="Times New Roman"/>
+          <w:noProof/>
           <w:color w:val="000000" w:themeColor="text1"/>
           <w:sz w:val="40"/>
           <w:szCs w:val="40"/>
-        </w:rPr>
-        <w:t>2.4</w:t>
-      </w:r>
-      <w:r>
-        <w:rPr>
-          <w:rFonts w:ascii="Times New Roman" w:hAnsi="Times New Roman" w:cs="Times New Roman"/>
+          <w:lang w:eastAsia="es-ES"/>
+        </w:rPr>
+      </w:pPr>
+      <w:r>
+        <w:rPr>
+          <w:rFonts w:ascii="Times New Roman" w:hAnsi="Times New Roman" w:cs="Times New Roman"/>
+          <w:noProof/>
           <w:color w:val="000000" w:themeColor="text1"/>
           <w:sz w:val="40"/>
           <w:szCs w:val="40"/>
-        </w:rPr>
-        <w:t xml:space="preserve">. </w:t>
-      </w:r>
-      <w:r>
+          <w:lang w:eastAsia="es-ES"/>
+        </w:rPr>
+        <w:lastRenderedPageBreak/>
+        <w:drawing>
+          <wp:anchor distT="0" distB="0" distL="114300" distR="114300" simplePos="0" relativeHeight="251660288" behindDoc="0" locked="0" layoutInCell="1" allowOverlap="1" wp14:anchorId="48E01394" wp14:editId="6BD79CD8">
+            <wp:simplePos x="0" y="0"/>
+            <wp:positionH relativeFrom="column">
+              <wp:posOffset>-374015</wp:posOffset>
+            </wp:positionH>
+            <wp:positionV relativeFrom="paragraph">
+              <wp:posOffset>-6985</wp:posOffset>
+            </wp:positionV>
+            <wp:extent cx="6949440" cy="6250305"/>
+            <wp:effectExtent l="0" t="0" r="3810" b="0"/>
+            <wp:wrapSquare wrapText="bothSides"/>
+            <wp:docPr id="15" name="Imagen 15"/>
+            <wp:cNvGraphicFramePr>
+              <a:graphicFrameLocks xmlns:a="http://schemas.openxmlformats.org/drawingml/2006/main" noChangeAspect="1"/>
+            </wp:cNvGraphicFramePr>
+            <a:graphic xmlns:a="http://schemas.openxmlformats.org/drawingml/2006/main">
+              <a:graphicData uri="http://schemas.openxmlformats.org/drawingml/2006/picture">
+                <pic:pic xmlns:pic="http://schemas.openxmlformats.org/drawingml/2006/picture">
+                  <pic:nvPicPr>
+                    <pic:cNvPr id="0" name=""/>
+                    <pic:cNvPicPr/>
+                  </pic:nvPicPr>
+                  <pic:blipFill>
+                    <a:blip r:embed="rId10">
+                      <a:extLst>
+                        <a:ext uri="{28A0092B-C50C-407E-A947-70E740481C1C}">
+                          <a14:useLocalDpi xmlns:a14="http://schemas.microsoft.com/office/drawing/2010/main" val="0"/>
+                        </a:ext>
+                      </a:extLst>
+                    </a:blip>
+                    <a:stretch>
+                      <a:fillRect/>
+                    </a:stretch>
+                  </pic:blipFill>
+                  <pic:spPr>
+                    <a:xfrm>
+                      <a:off x="0" y="0"/>
+                      <a:ext cx="6949440" cy="6250305"/>
+                    </a:xfrm>
+                    <a:prstGeom prst="rect">
+                      <a:avLst/>
+                    </a:prstGeom>
+                  </pic:spPr>
+                </pic:pic>
+              </a:graphicData>
+            </a:graphic>
+            <wp14:sizeRelH relativeFrom="page">
+              <wp14:pctWidth>0</wp14:pctWidth>
+            </wp14:sizeRelH>
+            <wp14:sizeRelV relativeFrom="page">
+              <wp14:pctHeight>0</wp14:pctHeight>
+            </wp14:sizeRelV>
+          </wp:anchor>
+        </w:drawing>
+      </w:r>
+    </w:p>
+    <w:p>
+      <w:pPr>
+        <w:pStyle w:val="Ttulo1"/>
         <w:rPr>
           <w:rFonts w:ascii="Times New Roman" w:hAnsi="Times New Roman" w:cs="Times New Roman"/>
           <w:color w:val="000000" w:themeColor="text1"/>
           <w:sz w:val="40"/>
           <w:szCs w:val="40"/>
         </w:rPr>
-        <w:t>Restricciones o limitaciones</w:t>
-      </w:r>
-      <w:bookmarkEnd w:id="10"/>
+      </w:pPr>
       <w:r>
         <w:rPr>
           <w:rFonts w:ascii="Times New Roman" w:hAnsi="Times New Roman" w:cs="Times New Roman"/>
@@ -4172,467 +4158,17 @@
           <w:sz w:val="40"/>
           <w:szCs w:val="40"/>
         </w:rPr>
-        <w:t xml:space="preserve"> </w:t>
-      </w:r>
-    </w:p>
-    <w:p>
-      <w:pPr>
-        <w:jc w:val="both"/>
-        <w:rPr>
-          <w:rFonts w:ascii="Times New Roman" w:hAnsi="Times New Roman" w:cs="Times New Roman"/>
-          <w:sz w:val="24"/>
-        </w:rPr>
-      </w:pPr>
-      <w:r>
-        <w:rPr>
-          <w:rFonts w:ascii="Times New Roman" w:hAnsi="Times New Roman" w:cs="Times New Roman"/>
-          <w:sz w:val="24"/>
-        </w:rPr>
-        <w:t xml:space="preserve">El sistema a desarrollar por los diferentes </w:t>
-      </w:r>
-      <w:r>
-        <w:rPr>
-          <w:rFonts w:ascii="Times New Roman" w:hAnsi="Times New Roman" w:cs="Times New Roman"/>
-          <w:sz w:val="24"/>
-        </w:rPr>
-        <w:t xml:space="preserve">motivos que se van a explicar a continuación </w:t>
-      </w:r>
-      <w:r>
-        <w:rPr>
-          <w:rFonts w:ascii="Times New Roman" w:hAnsi="Times New Roman" w:cs="Times New Roman"/>
-          <w:sz w:val="24"/>
-        </w:rPr>
-        <w:t xml:space="preserve">posera </w:t>
-      </w:r>
-      <w:r>
-        <w:rPr>
-          <w:rFonts w:ascii="Times New Roman" w:hAnsi="Times New Roman" w:cs="Times New Roman"/>
-          <w:sz w:val="24"/>
-        </w:rPr>
-        <w:t xml:space="preserve">un conjunto de restricciones o limitaciones que atentas contra el desarrollo el mismo o la usabilidad. </w:t>
-      </w:r>
-      <w:r>
-        <w:rPr>
-          <w:rFonts w:ascii="Times New Roman" w:hAnsi="Times New Roman" w:cs="Times New Roman"/>
-          <w:sz w:val="24"/>
-        </w:rPr>
-        <w:t xml:space="preserve">Dichas restricciones son las siguientes: </w:t>
-      </w:r>
-    </w:p>
-    <w:p>
-      <w:pPr>
-        <w:pStyle w:val="Prrafodelista"/>
-        <w:numPr>
-          <w:ilvl w:val="0"/>
-          <w:numId w:val="2"/>
-        </w:numPr>
-        <w:jc w:val="both"/>
-        <w:rPr>
-          <w:rFonts w:ascii="Times New Roman" w:hAnsi="Times New Roman" w:cs="Times New Roman"/>
-          <w:sz w:val="24"/>
-        </w:rPr>
-      </w:pPr>
-      <w:r>
-        <w:rPr>
-          <w:rFonts w:ascii="Times New Roman" w:hAnsi="Times New Roman" w:cs="Times New Roman"/>
-          <w:sz w:val="24"/>
-        </w:rPr>
-        <w:t xml:space="preserve">Según la solicitud entregada por el cliente los lotes deberán ser trasladados en un viaje, lo que limita la creación de lotes de gran tamaño, provocando que estos grandes lotes deban ser subdivididos en los lotes que los trasportistas </w:t>
-      </w:r>
-      <w:r>
-        <w:rPr>
-          <w:rFonts w:ascii="Times New Roman" w:hAnsi="Times New Roman" w:cs="Times New Roman"/>
-          <w:sz w:val="24"/>
-        </w:rPr>
-        <w:t>trasportarán</w:t>
-      </w:r>
-      <w:r>
-        <w:rPr>
-          <w:rFonts w:ascii="Times New Roman" w:hAnsi="Times New Roman" w:cs="Times New Roman"/>
-          <w:sz w:val="24"/>
-        </w:rPr>
-        <w:t xml:space="preserve">, lo que implica un trabajo extra y </w:t>
-      </w:r>
-      <w:r>
-        <w:rPr>
-          <w:rFonts w:ascii="Times New Roman" w:hAnsi="Times New Roman" w:cs="Times New Roman"/>
-          <w:sz w:val="24"/>
-        </w:rPr>
-        <w:t>un desperdicio</w:t>
-      </w:r>
-      <w:r>
-        <w:rPr>
-          <w:rFonts w:ascii="Times New Roman" w:hAnsi="Times New Roman" w:cs="Times New Roman"/>
-          <w:sz w:val="24"/>
-        </w:rPr>
-        <w:t xml:space="preserve"> de recursos humanos a la empresa</w:t>
-      </w:r>
-      <w:r>
-        <w:rPr>
-          <w:rFonts w:ascii="Times New Roman" w:hAnsi="Times New Roman" w:cs="Times New Roman"/>
-          <w:sz w:val="24"/>
-        </w:rPr>
-        <w:t>.</w:t>
-      </w:r>
-    </w:p>
-    <w:p>
-      <w:pPr>
-        <w:pStyle w:val="Prrafodelista"/>
-        <w:jc w:val="both"/>
-        <w:rPr>
-          <w:rFonts w:ascii="Times New Roman" w:hAnsi="Times New Roman" w:cs="Times New Roman"/>
-          <w:sz w:val="24"/>
-        </w:rPr>
-      </w:pPr>
-    </w:p>
-    <w:p>
-      <w:pPr>
-        <w:pStyle w:val="Prrafodelista"/>
-        <w:numPr>
-          <w:ilvl w:val="0"/>
-          <w:numId w:val="2"/>
-        </w:numPr>
-        <w:jc w:val="both"/>
-        <w:rPr>
-          <w:rFonts w:ascii="Times New Roman" w:hAnsi="Times New Roman" w:cs="Times New Roman"/>
-          <w:sz w:val="24"/>
-        </w:rPr>
-      </w:pPr>
-      <w:r>
-        <w:rPr>
-          <w:rFonts w:ascii="Times New Roman" w:hAnsi="Times New Roman" w:cs="Times New Roman"/>
-          <w:sz w:val="24"/>
-        </w:rPr>
-        <w:t>Según la solicitud entregada por el cliente los lotes serán trasportados por el trasportista cuando uno de ellos escoja el lote para ser trasladado. Por eso mismo provoca que la empresa no tenga control acerca de que lotes se van</w:t>
-      </w:r>
-      <w:r>
-        <w:rPr>
-          <w:rFonts w:ascii="Times New Roman" w:hAnsi="Times New Roman" w:cs="Times New Roman"/>
-          <w:sz w:val="24"/>
-        </w:rPr>
-        <w:t xml:space="preserve"> mover, imposibilitando establecer horarios o prioridades para los mismos.</w:t>
-      </w:r>
-    </w:p>
-    <w:p>
-      <w:pPr>
-        <w:pStyle w:val="Prrafodelista"/>
-        <w:rPr>
-          <w:rFonts w:ascii="Times New Roman" w:hAnsi="Times New Roman" w:cs="Times New Roman"/>
-          <w:sz w:val="24"/>
-        </w:rPr>
-      </w:pPr>
-    </w:p>
-    <w:p>
-      <w:pPr>
-        <w:pStyle w:val="Prrafodelista"/>
-        <w:numPr>
-          <w:ilvl w:val="0"/>
-          <w:numId w:val="2"/>
-        </w:numPr>
-        <w:jc w:val="both"/>
-        <w:rPr>
-          <w:rFonts w:ascii="Times New Roman" w:hAnsi="Times New Roman" w:cs="Times New Roman"/>
-          <w:sz w:val="24"/>
-        </w:rPr>
-      </w:pPr>
-      <w:r>
-        <w:rPr>
-          <w:rFonts w:ascii="Times New Roman" w:hAnsi="Times New Roman" w:cs="Times New Roman"/>
-          <w:sz w:val="24"/>
-        </w:rPr>
-        <w:lastRenderedPageBreak/>
-        <w:t xml:space="preserve">El software implementara interfaces de usuarios </w:t>
-      </w:r>
-      <w:r>
-        <w:rPr>
-          <w:rFonts w:ascii="Times New Roman" w:hAnsi="Times New Roman" w:cs="Times New Roman"/>
-          <w:sz w:val="24"/>
-        </w:rPr>
-        <w:t>intuitivas</w:t>
-      </w:r>
-      <w:r>
-        <w:rPr>
-          <w:rFonts w:ascii="Times New Roman" w:hAnsi="Times New Roman" w:cs="Times New Roman"/>
-          <w:sz w:val="24"/>
-        </w:rPr>
-        <w:t xml:space="preserve"> e </w:t>
-      </w:r>
-      <w:r>
-        <w:rPr>
-          <w:rFonts w:ascii="Times New Roman" w:hAnsi="Times New Roman" w:cs="Times New Roman"/>
-          <w:sz w:val="24"/>
-        </w:rPr>
-        <w:t>iterativas</w:t>
-      </w:r>
-      <w:r>
-        <w:rPr>
-          <w:rFonts w:ascii="Times New Roman" w:hAnsi="Times New Roman" w:cs="Times New Roman"/>
-          <w:sz w:val="24"/>
-        </w:rPr>
-        <w:t xml:space="preserve"> por medio de </w:t>
-      </w:r>
-      <w:r>
-        <w:rPr>
-          <w:rFonts w:ascii="Times New Roman" w:hAnsi="Times New Roman" w:cs="Times New Roman"/>
-          <w:sz w:val="24"/>
-        </w:rPr>
-        <w:t>gráficos</w:t>
-      </w:r>
-      <w:r>
-        <w:rPr>
-          <w:rFonts w:ascii="Times New Roman" w:hAnsi="Times New Roman" w:cs="Times New Roman"/>
-          <w:sz w:val="24"/>
-        </w:rPr>
-        <w:t xml:space="preserve"> que </w:t>
-      </w:r>
-      <w:r>
-        <w:rPr>
-          <w:rFonts w:ascii="Times New Roman" w:hAnsi="Times New Roman" w:cs="Times New Roman"/>
-          <w:sz w:val="24"/>
-        </w:rPr>
-        <w:t>simplifique</w:t>
-      </w:r>
-      <w:r>
-        <w:rPr>
-          <w:rFonts w:ascii="Times New Roman" w:hAnsi="Times New Roman" w:cs="Times New Roman"/>
-          <w:sz w:val="24"/>
-        </w:rPr>
-        <w:t xml:space="preserve"> </w:t>
-      </w:r>
-      <w:r>
-        <w:rPr>
-          <w:rFonts w:ascii="Times New Roman" w:hAnsi="Times New Roman" w:cs="Times New Roman"/>
-          <w:sz w:val="24"/>
-        </w:rPr>
-        <w:t xml:space="preserve">el uso de dichas interfaces, dichos gráficos serán limitados de tal manera que pueda provocar un déficit en el rendimiento </w:t>
-      </w:r>
-      <w:proofErr w:type="spellStart"/>
-      <w:r>
-        <w:rPr>
-          <w:rFonts w:ascii="Times New Roman" w:hAnsi="Times New Roman" w:cs="Times New Roman"/>
-          <w:sz w:val="24"/>
-        </w:rPr>
-        <w:t>el las</w:t>
-      </w:r>
-      <w:proofErr w:type="spellEnd"/>
-      <w:r>
-        <w:rPr>
-          <w:rFonts w:ascii="Times New Roman" w:hAnsi="Times New Roman" w:cs="Times New Roman"/>
-          <w:sz w:val="24"/>
-        </w:rPr>
-        <w:t xml:space="preserve"> terminales de los usuarios </w:t>
-      </w:r>
-    </w:p>
-    <w:p>
-      <w:pPr>
-        <w:pStyle w:val="Prrafodelista"/>
-        <w:rPr>
-          <w:rFonts w:ascii="Times New Roman" w:hAnsi="Times New Roman" w:cs="Times New Roman"/>
-          <w:sz w:val="24"/>
-        </w:rPr>
-      </w:pPr>
-    </w:p>
-    <w:p>
-      <w:pPr>
-        <w:pStyle w:val="Prrafodelista"/>
-        <w:numPr>
-          <w:ilvl w:val="0"/>
-          <w:numId w:val="2"/>
-        </w:numPr>
-        <w:jc w:val="both"/>
-        <w:rPr>
-          <w:rFonts w:ascii="Times New Roman" w:hAnsi="Times New Roman" w:cs="Times New Roman"/>
-          <w:sz w:val="24"/>
-        </w:rPr>
-      </w:pPr>
-      <w:r>
-        <w:rPr>
-          <w:rFonts w:ascii="Times New Roman" w:hAnsi="Times New Roman" w:cs="Times New Roman"/>
-          <w:sz w:val="24"/>
-        </w:rPr>
-        <w:t xml:space="preserve">El sistema será creado en el lenguaje Visual Basic .NET </w:t>
-      </w:r>
-      <w:r>
-        <w:rPr>
-          <w:rFonts w:ascii="Times New Roman" w:hAnsi="Times New Roman" w:cs="Times New Roman"/>
-          <w:sz w:val="24"/>
-        </w:rPr>
-        <w:t>por un requerimiento no funcional solicitado por el cliente. Por ende, toda limitación que ofrezca VB .NET a la hora de desarrollar un software también será una limitación en el desarrollo de este proyecto</w:t>
-      </w:r>
-      <w:r>
-        <w:rPr>
-          <w:rFonts w:ascii="Times New Roman" w:hAnsi="Times New Roman" w:cs="Times New Roman"/>
-          <w:sz w:val="24"/>
-        </w:rPr>
-        <w:t>.</w:t>
-      </w:r>
-    </w:p>
-    <w:p>
-      <w:pPr>
-        <w:pStyle w:val="Prrafodelista"/>
-        <w:rPr>
-          <w:rFonts w:ascii="Times New Roman" w:hAnsi="Times New Roman" w:cs="Times New Roman"/>
-          <w:sz w:val="24"/>
-        </w:rPr>
-      </w:pPr>
-    </w:p>
-    <w:p>
-      <w:pPr>
-        <w:pStyle w:val="Prrafodelista"/>
-        <w:numPr>
-          <w:ilvl w:val="0"/>
-          <w:numId w:val="2"/>
-        </w:numPr>
-        <w:jc w:val="both"/>
-        <w:rPr>
-          <w:rFonts w:ascii="Times New Roman" w:hAnsi="Times New Roman" w:cs="Times New Roman"/>
-          <w:sz w:val="24"/>
-        </w:rPr>
-      </w:pPr>
-      <w:r>
-        <w:rPr>
-          <w:rFonts w:ascii="Times New Roman" w:hAnsi="Times New Roman" w:cs="Times New Roman"/>
-          <w:sz w:val="24"/>
-        </w:rPr>
-        <w:t xml:space="preserve">El sistema no permite la configuración de permisos dentro de los operarios del puerto y del patio. Por </w:t>
-      </w:r>
-      <w:r>
-        <w:rPr>
-          <w:rFonts w:ascii="Times New Roman" w:hAnsi="Times New Roman" w:cs="Times New Roman"/>
-          <w:sz w:val="24"/>
-        </w:rPr>
-        <w:t>ende,</w:t>
-      </w:r>
-      <w:r>
-        <w:rPr>
-          <w:rFonts w:ascii="Times New Roman" w:hAnsi="Times New Roman" w:cs="Times New Roman"/>
-          <w:sz w:val="24"/>
-        </w:rPr>
-        <w:t xml:space="preserve"> si un operario desea realizar una acción que este dentro de su rol (Ejemplo: operario del patio desplazando un vehículo de una zona a otra) </w:t>
-      </w:r>
-      <w:r>
-        <w:rPr>
-          <w:rFonts w:ascii="Times New Roman" w:hAnsi="Times New Roman" w:cs="Times New Roman"/>
-          <w:sz w:val="24"/>
-        </w:rPr>
-        <w:t>el sistema no le imposibilitara realizarla dicha operación. Aunque previendo eso el sistema ofrece a los administradores</w:t>
-      </w:r>
-      <w:r>
-        <w:rPr>
-          <w:rFonts w:ascii="Times New Roman" w:hAnsi="Times New Roman" w:cs="Times New Roman"/>
-          <w:sz w:val="24"/>
-        </w:rPr>
-        <w:t xml:space="preserve"> con respectivos permisos realizar cualquier acción dentro del sistema, solucionando el error a cambio de un desperdicio de tiempo.</w:t>
-      </w:r>
-    </w:p>
-    <w:p>
-      <w:pPr>
-        <w:pStyle w:val="Prrafodelista"/>
-        <w:rPr>
-          <w:rFonts w:ascii="Times New Roman" w:hAnsi="Times New Roman" w:cs="Times New Roman"/>
-          <w:sz w:val="24"/>
-        </w:rPr>
-      </w:pPr>
-    </w:p>
-    <w:p>
-      <w:pPr>
-        <w:pStyle w:val="Prrafodelista"/>
-        <w:numPr>
-          <w:ilvl w:val="0"/>
-          <w:numId w:val="2"/>
-        </w:numPr>
-        <w:jc w:val="both"/>
-        <w:rPr>
-          <w:rFonts w:ascii="Times New Roman" w:hAnsi="Times New Roman" w:cs="Times New Roman"/>
-          <w:sz w:val="24"/>
-        </w:rPr>
-      </w:pPr>
-      <w:r>
-        <w:rPr>
-          <w:rFonts w:ascii="Times New Roman" w:hAnsi="Times New Roman" w:cs="Times New Roman"/>
-          <w:sz w:val="24"/>
-        </w:rPr>
-        <w:t xml:space="preserve">El </w:t>
-      </w:r>
-      <w:proofErr w:type="spellStart"/>
-      <w:r>
-        <w:rPr>
-          <w:rFonts w:ascii="Times New Roman" w:hAnsi="Times New Roman" w:cs="Times New Roman"/>
-          <w:sz w:val="24"/>
-        </w:rPr>
-        <w:t>numero</w:t>
-      </w:r>
-      <w:proofErr w:type="spellEnd"/>
-      <w:r>
-        <w:rPr>
-          <w:rFonts w:ascii="Times New Roman" w:hAnsi="Times New Roman" w:cs="Times New Roman"/>
-          <w:sz w:val="24"/>
-        </w:rPr>
-        <w:t xml:space="preserve"> de relevamiento de </w:t>
-      </w:r>
-      <w:r>
-        <w:rPr>
-          <w:rFonts w:ascii="Times New Roman" w:hAnsi="Times New Roman" w:cs="Times New Roman"/>
-          <w:sz w:val="24"/>
-        </w:rPr>
-        <w:t>requerimientos</w:t>
-      </w:r>
-      <w:r>
-        <w:rPr>
-          <w:rFonts w:ascii="Times New Roman" w:hAnsi="Times New Roman" w:cs="Times New Roman"/>
-          <w:sz w:val="24"/>
-        </w:rPr>
-        <w:t xml:space="preserve"> con los clientes es limitado</w:t>
-      </w:r>
-      <w:r>
-        <w:rPr>
-          <w:rFonts w:ascii="Times New Roman" w:hAnsi="Times New Roman" w:cs="Times New Roman"/>
-          <w:sz w:val="24"/>
-        </w:rPr>
-        <w:t xml:space="preserve"> a la vez que el alcance del sistema</w:t>
-      </w:r>
-      <w:r>
-        <w:rPr>
-          <w:rFonts w:ascii="Times New Roman" w:hAnsi="Times New Roman" w:cs="Times New Roman"/>
-          <w:sz w:val="24"/>
-        </w:rPr>
-        <w:t xml:space="preserve"> </w:t>
-      </w:r>
-      <w:r>
-        <w:rPr>
-          <w:rFonts w:ascii="Times New Roman" w:hAnsi="Times New Roman" w:cs="Times New Roman"/>
-          <w:sz w:val="24"/>
-        </w:rPr>
-        <w:t>por las características del proyecto (Proyecto de pasaje de grado). Por eso mismo la realidad representada en el programa puede no incluir todas las de la vida real</w:t>
-      </w:r>
-      <w:r>
-        <w:rPr>
-          <w:rFonts w:ascii="Times New Roman" w:hAnsi="Times New Roman" w:cs="Times New Roman"/>
-          <w:sz w:val="24"/>
-        </w:rPr>
-        <w:t xml:space="preserve">  </w:t>
-      </w:r>
-    </w:p>
-    <w:p>
-      <w:pPr>
-        <w:pStyle w:val="Prrafodelista"/>
-        <w:rPr>
-          <w:rFonts w:ascii="Times New Roman" w:hAnsi="Times New Roman" w:cs="Times New Roman"/>
-          <w:sz w:val="24"/>
-        </w:rPr>
-      </w:pPr>
-    </w:p>
-    <w:p>
-      <w:pPr>
-        <w:pStyle w:val="Ttulo1"/>
+        <w:t>2.4</w:t>
+      </w:r>
+      <w:r>
         <w:rPr>
           <w:rFonts w:ascii="Times New Roman" w:hAnsi="Times New Roman" w:cs="Times New Roman"/>
           <w:color w:val="000000" w:themeColor="text1"/>
           <w:sz w:val="40"/>
           <w:szCs w:val="40"/>
         </w:rPr>
-      </w:pPr>
-      <w:bookmarkStart w:id="11" w:name="_Toc9208112"/>
+        <w:t xml:space="preserve">. </w:t>
+      </w:r>
       <w:r>
         <w:rPr>
           <w:rFonts w:ascii="Times New Roman" w:hAnsi="Times New Roman" w:cs="Times New Roman"/>
@@ -4640,8 +4176,9 @@
           <w:sz w:val="40"/>
           <w:szCs w:val="40"/>
         </w:rPr>
-        <w:t>2.5</w:t>
-      </w:r>
+        <w:t>Restricciones o limitaciones</w:t>
+      </w:r>
+      <w:bookmarkEnd w:id="10"/>
       <w:r>
         <w:rPr>
           <w:rFonts w:ascii="Times New Roman" w:hAnsi="Times New Roman" w:cs="Times New Roman"/>
@@ -4649,18 +4186,470 @@
           <w:sz w:val="40"/>
           <w:szCs w:val="40"/>
         </w:rPr>
-        <w:t xml:space="preserve">. </w:t>
-      </w:r>
-      <w:r>
+        <w:t xml:space="preserve"> </w:t>
+      </w:r>
+    </w:p>
+    <w:p>
+      <w:pPr>
+        <w:jc w:val="both"/>
+        <w:rPr>
+          <w:rFonts w:ascii="Times New Roman" w:hAnsi="Times New Roman" w:cs="Times New Roman"/>
+          <w:sz w:val="24"/>
+        </w:rPr>
+      </w:pPr>
+      <w:r>
+        <w:rPr>
+          <w:rFonts w:ascii="Times New Roman" w:hAnsi="Times New Roman" w:cs="Times New Roman"/>
+          <w:sz w:val="24"/>
+        </w:rPr>
+        <w:t xml:space="preserve">El sistema a desarrollar por los diferentes </w:t>
+      </w:r>
+      <w:r>
+        <w:rPr>
+          <w:rFonts w:ascii="Times New Roman" w:hAnsi="Times New Roman" w:cs="Times New Roman"/>
+          <w:sz w:val="24"/>
+        </w:rPr>
+        <w:t xml:space="preserve">motivos que se van a explicar a continuación </w:t>
+      </w:r>
+      <w:r>
+        <w:rPr>
+          <w:rFonts w:ascii="Times New Roman" w:hAnsi="Times New Roman" w:cs="Times New Roman"/>
+          <w:sz w:val="24"/>
+        </w:rPr>
+        <w:t xml:space="preserve">posera </w:t>
+      </w:r>
+      <w:r>
+        <w:rPr>
+          <w:rFonts w:ascii="Times New Roman" w:hAnsi="Times New Roman" w:cs="Times New Roman"/>
+          <w:sz w:val="24"/>
+        </w:rPr>
+        <w:t xml:space="preserve">un conjunto de restricciones o limitaciones que atentas contra el desarrollo el mismo o la usabilidad. </w:t>
+      </w:r>
+      <w:r>
+        <w:rPr>
+          <w:rFonts w:ascii="Times New Roman" w:hAnsi="Times New Roman" w:cs="Times New Roman"/>
+          <w:sz w:val="24"/>
+        </w:rPr>
+        <w:t xml:space="preserve">Dichas restricciones son las siguientes: </w:t>
+      </w:r>
+    </w:p>
+    <w:p>
+      <w:pPr>
+        <w:pStyle w:val="Prrafodelista"/>
+        <w:numPr>
+          <w:ilvl w:val="0"/>
+          <w:numId w:val="2"/>
+        </w:numPr>
+        <w:jc w:val="both"/>
+        <w:rPr>
+          <w:rFonts w:ascii="Times New Roman" w:hAnsi="Times New Roman" w:cs="Times New Roman"/>
+          <w:sz w:val="24"/>
+        </w:rPr>
+      </w:pPr>
+      <w:r>
+        <w:rPr>
+          <w:rFonts w:ascii="Times New Roman" w:hAnsi="Times New Roman" w:cs="Times New Roman"/>
+          <w:sz w:val="24"/>
+        </w:rPr>
+        <w:t xml:space="preserve">Según la solicitud entregada por el cliente los lotes deberán ser trasladados en un viaje, lo que limita la creación de lotes de gran tamaño, provocando que estos grandes lotes deban ser subdivididos en los lotes que los trasportistas </w:t>
+      </w:r>
+      <w:r>
+        <w:rPr>
+          <w:rFonts w:ascii="Times New Roman" w:hAnsi="Times New Roman" w:cs="Times New Roman"/>
+          <w:sz w:val="24"/>
+        </w:rPr>
+        <w:t>trasportarán</w:t>
+      </w:r>
+      <w:r>
+        <w:rPr>
+          <w:rFonts w:ascii="Times New Roman" w:hAnsi="Times New Roman" w:cs="Times New Roman"/>
+          <w:sz w:val="24"/>
+        </w:rPr>
+        <w:t xml:space="preserve">, lo que implica un trabajo extra y </w:t>
+      </w:r>
+      <w:r>
+        <w:rPr>
+          <w:rFonts w:ascii="Times New Roman" w:hAnsi="Times New Roman" w:cs="Times New Roman"/>
+          <w:sz w:val="24"/>
+        </w:rPr>
+        <w:t>un desperdicio</w:t>
+      </w:r>
+      <w:r>
+        <w:rPr>
+          <w:rFonts w:ascii="Times New Roman" w:hAnsi="Times New Roman" w:cs="Times New Roman"/>
+          <w:sz w:val="24"/>
+        </w:rPr>
+        <w:t xml:space="preserve"> de recursos humanos a la empresa</w:t>
+      </w:r>
+      <w:r>
+        <w:rPr>
+          <w:rFonts w:ascii="Times New Roman" w:hAnsi="Times New Roman" w:cs="Times New Roman"/>
+          <w:sz w:val="24"/>
+        </w:rPr>
+        <w:t>.</w:t>
+      </w:r>
+    </w:p>
+    <w:p>
+      <w:pPr>
+        <w:pStyle w:val="Prrafodelista"/>
+        <w:jc w:val="both"/>
+        <w:rPr>
+          <w:rFonts w:ascii="Times New Roman" w:hAnsi="Times New Roman" w:cs="Times New Roman"/>
+          <w:sz w:val="24"/>
+        </w:rPr>
+      </w:pPr>
+    </w:p>
+    <w:p>
+      <w:pPr>
+        <w:pStyle w:val="Prrafodelista"/>
+        <w:numPr>
+          <w:ilvl w:val="0"/>
+          <w:numId w:val="2"/>
+        </w:numPr>
+        <w:jc w:val="both"/>
+        <w:rPr>
+          <w:rFonts w:ascii="Times New Roman" w:hAnsi="Times New Roman" w:cs="Times New Roman"/>
+          <w:sz w:val="24"/>
+        </w:rPr>
+      </w:pPr>
+      <w:r>
+        <w:rPr>
+          <w:rFonts w:ascii="Times New Roman" w:hAnsi="Times New Roman" w:cs="Times New Roman"/>
+          <w:sz w:val="24"/>
+        </w:rPr>
+        <w:t>Según la solicitud entregada por el cliente los lotes serán trasportados por el trasportista cuando uno de ellos escoja el lote para ser trasladado. Por eso mismo provoca que la empresa no tenga control acerca de que lotes se van</w:t>
+      </w:r>
+      <w:r>
+        <w:rPr>
+          <w:rFonts w:ascii="Times New Roman" w:hAnsi="Times New Roman" w:cs="Times New Roman"/>
+          <w:sz w:val="24"/>
+        </w:rPr>
+        <w:t xml:space="preserve"> mover, imposibilitando establecer horarios o prioridades para </w:t>
+      </w:r>
+      <w:r>
+        <w:rPr>
+          <w:rFonts w:ascii="Times New Roman" w:hAnsi="Times New Roman" w:cs="Times New Roman"/>
+          <w:sz w:val="24"/>
+        </w:rPr>
+        <w:lastRenderedPageBreak/>
+        <w:t>los mismos.</w:t>
+      </w:r>
+    </w:p>
+    <w:p>
+      <w:pPr>
+        <w:pStyle w:val="Prrafodelista"/>
+        <w:rPr>
+          <w:rFonts w:ascii="Times New Roman" w:hAnsi="Times New Roman" w:cs="Times New Roman"/>
+          <w:sz w:val="24"/>
+        </w:rPr>
+      </w:pPr>
+    </w:p>
+    <w:p>
+      <w:pPr>
+        <w:pStyle w:val="Prrafodelista"/>
+        <w:numPr>
+          <w:ilvl w:val="0"/>
+          <w:numId w:val="2"/>
+        </w:numPr>
+        <w:jc w:val="both"/>
+        <w:rPr>
+          <w:rFonts w:ascii="Times New Roman" w:hAnsi="Times New Roman" w:cs="Times New Roman"/>
+          <w:sz w:val="24"/>
+        </w:rPr>
+      </w:pPr>
+      <w:r>
+        <w:rPr>
+          <w:rFonts w:ascii="Times New Roman" w:hAnsi="Times New Roman" w:cs="Times New Roman"/>
+          <w:sz w:val="24"/>
+        </w:rPr>
+        <w:t xml:space="preserve">El software implementara interfaces de usuarios </w:t>
+      </w:r>
+      <w:r>
+        <w:rPr>
+          <w:rFonts w:ascii="Times New Roman" w:hAnsi="Times New Roman" w:cs="Times New Roman"/>
+          <w:sz w:val="24"/>
+        </w:rPr>
+        <w:t>intuitivas</w:t>
+      </w:r>
+      <w:r>
+        <w:rPr>
+          <w:rFonts w:ascii="Times New Roman" w:hAnsi="Times New Roman" w:cs="Times New Roman"/>
+          <w:sz w:val="24"/>
+        </w:rPr>
+        <w:t xml:space="preserve"> e </w:t>
+      </w:r>
+      <w:r>
+        <w:rPr>
+          <w:rFonts w:ascii="Times New Roman" w:hAnsi="Times New Roman" w:cs="Times New Roman"/>
+          <w:sz w:val="24"/>
+        </w:rPr>
+        <w:t>iterativas</w:t>
+      </w:r>
+      <w:r>
+        <w:rPr>
+          <w:rFonts w:ascii="Times New Roman" w:hAnsi="Times New Roman" w:cs="Times New Roman"/>
+          <w:sz w:val="24"/>
+        </w:rPr>
+        <w:t xml:space="preserve"> por medio de </w:t>
+      </w:r>
+      <w:r>
+        <w:rPr>
+          <w:rFonts w:ascii="Times New Roman" w:hAnsi="Times New Roman" w:cs="Times New Roman"/>
+          <w:sz w:val="24"/>
+        </w:rPr>
+        <w:t>gráficos</w:t>
+      </w:r>
+      <w:r>
+        <w:rPr>
+          <w:rFonts w:ascii="Times New Roman" w:hAnsi="Times New Roman" w:cs="Times New Roman"/>
+          <w:sz w:val="24"/>
+        </w:rPr>
+        <w:t xml:space="preserve"> que </w:t>
+      </w:r>
+      <w:r>
+        <w:rPr>
+          <w:rFonts w:ascii="Times New Roman" w:hAnsi="Times New Roman" w:cs="Times New Roman"/>
+          <w:sz w:val="24"/>
+        </w:rPr>
+        <w:t>simplifique</w:t>
+      </w:r>
+      <w:r>
+        <w:rPr>
+          <w:rFonts w:ascii="Times New Roman" w:hAnsi="Times New Roman" w:cs="Times New Roman"/>
+          <w:sz w:val="24"/>
+        </w:rPr>
+        <w:t xml:space="preserve"> </w:t>
+      </w:r>
+      <w:r>
+        <w:rPr>
+          <w:rFonts w:ascii="Times New Roman" w:hAnsi="Times New Roman" w:cs="Times New Roman"/>
+          <w:sz w:val="24"/>
+        </w:rPr>
+        <w:t xml:space="preserve">el uso de dichas interfaces, dichos gráficos serán limitados de tal manera que pueda provocar un déficit en el rendimiento </w:t>
+      </w:r>
+      <w:r>
+        <w:rPr>
+          <w:rFonts w:ascii="Times New Roman" w:hAnsi="Times New Roman" w:cs="Times New Roman"/>
+          <w:sz w:val="24"/>
+        </w:rPr>
+        <w:t>en las</w:t>
+      </w:r>
+      <w:r>
+        <w:rPr>
+          <w:rFonts w:ascii="Times New Roman" w:hAnsi="Times New Roman" w:cs="Times New Roman"/>
+          <w:sz w:val="24"/>
+        </w:rPr>
+        <w:t xml:space="preserve"> terminales de los usuarios </w:t>
+      </w:r>
+    </w:p>
+    <w:p>
+      <w:pPr>
+        <w:pStyle w:val="Prrafodelista"/>
+        <w:rPr>
+          <w:rFonts w:ascii="Times New Roman" w:hAnsi="Times New Roman" w:cs="Times New Roman"/>
+          <w:sz w:val="24"/>
+        </w:rPr>
+      </w:pPr>
+    </w:p>
+    <w:p>
+      <w:pPr>
+        <w:pStyle w:val="Prrafodelista"/>
+        <w:numPr>
+          <w:ilvl w:val="0"/>
+          <w:numId w:val="2"/>
+        </w:numPr>
+        <w:jc w:val="both"/>
+        <w:rPr>
+          <w:rFonts w:ascii="Times New Roman" w:hAnsi="Times New Roman" w:cs="Times New Roman"/>
+          <w:sz w:val="24"/>
+        </w:rPr>
+      </w:pPr>
+      <w:r>
+        <w:rPr>
+          <w:rFonts w:ascii="Times New Roman" w:hAnsi="Times New Roman" w:cs="Times New Roman"/>
+          <w:sz w:val="24"/>
+        </w:rPr>
+        <w:t xml:space="preserve">El sistema será creado en el lenguaje Visual Basic .NET </w:t>
+      </w:r>
+      <w:r>
+        <w:rPr>
+          <w:rFonts w:ascii="Times New Roman" w:hAnsi="Times New Roman" w:cs="Times New Roman"/>
+          <w:sz w:val="24"/>
+        </w:rPr>
+        <w:t>por un requerimiento no funcional solicitado por el cliente. Por ende, toda limitación que ofrezca VB .NET a la hora de desarrollar un software también será una limitación en el desarrollo de este proyecto</w:t>
+      </w:r>
+      <w:r>
+        <w:rPr>
+          <w:rFonts w:ascii="Times New Roman" w:hAnsi="Times New Roman" w:cs="Times New Roman"/>
+          <w:sz w:val="24"/>
+        </w:rPr>
+        <w:t>.</w:t>
+      </w:r>
+    </w:p>
+    <w:p>
+      <w:pPr>
+        <w:pStyle w:val="Prrafodelista"/>
+        <w:rPr>
+          <w:rFonts w:ascii="Times New Roman" w:hAnsi="Times New Roman" w:cs="Times New Roman"/>
+          <w:sz w:val="24"/>
+        </w:rPr>
+      </w:pPr>
+    </w:p>
+    <w:p>
+      <w:pPr>
+        <w:pStyle w:val="Prrafodelista"/>
+        <w:numPr>
+          <w:ilvl w:val="0"/>
+          <w:numId w:val="2"/>
+        </w:numPr>
+        <w:jc w:val="both"/>
+        <w:rPr>
+          <w:rFonts w:ascii="Times New Roman" w:hAnsi="Times New Roman" w:cs="Times New Roman"/>
+          <w:sz w:val="24"/>
+        </w:rPr>
+      </w:pPr>
+      <w:r>
+        <w:rPr>
+          <w:rFonts w:ascii="Times New Roman" w:hAnsi="Times New Roman" w:cs="Times New Roman"/>
+          <w:sz w:val="24"/>
+        </w:rPr>
+        <w:t xml:space="preserve">El sistema no permite la configuración de permisos dentro de los operarios del puerto y del patio. Por </w:t>
+      </w:r>
+      <w:r>
+        <w:rPr>
+          <w:rFonts w:ascii="Times New Roman" w:hAnsi="Times New Roman" w:cs="Times New Roman"/>
+          <w:sz w:val="24"/>
+        </w:rPr>
+        <w:t>ende,</w:t>
+      </w:r>
+      <w:r>
+        <w:rPr>
+          <w:rFonts w:ascii="Times New Roman" w:hAnsi="Times New Roman" w:cs="Times New Roman"/>
+          <w:sz w:val="24"/>
+        </w:rPr>
+        <w:t xml:space="preserve"> si un operario desea realizar una acción que este dentro de su rol (Ejemplo: operario del patio desplazando un vehículo de una zona a otra) </w:t>
+      </w:r>
+      <w:r>
+        <w:rPr>
+          <w:rFonts w:ascii="Times New Roman" w:hAnsi="Times New Roman" w:cs="Times New Roman"/>
+          <w:sz w:val="24"/>
+        </w:rPr>
+        <w:t>el sistema no le imposibilitara realizarla dicha operación. Aunque previendo eso el sistema ofrece a los administradores</w:t>
+      </w:r>
+      <w:r>
+        <w:rPr>
+          <w:rFonts w:ascii="Times New Roman" w:hAnsi="Times New Roman" w:cs="Times New Roman"/>
+          <w:sz w:val="24"/>
+        </w:rPr>
+        <w:t xml:space="preserve"> con respectivos permisos realizar cualquier acción dentro del sistema, solucionando el error a cambio de un desperdicio de tiempo.</w:t>
+      </w:r>
+    </w:p>
+    <w:p>
+      <w:pPr>
+        <w:pStyle w:val="Prrafodelista"/>
+        <w:rPr>
+          <w:rFonts w:ascii="Times New Roman" w:hAnsi="Times New Roman" w:cs="Times New Roman"/>
+          <w:sz w:val="24"/>
+        </w:rPr>
+      </w:pPr>
+    </w:p>
+    <w:p>
+      <w:pPr>
+        <w:pStyle w:val="Prrafodelista"/>
+        <w:numPr>
+          <w:ilvl w:val="0"/>
+          <w:numId w:val="2"/>
+        </w:numPr>
+        <w:jc w:val="both"/>
+        <w:rPr>
+          <w:rFonts w:ascii="Times New Roman" w:hAnsi="Times New Roman" w:cs="Times New Roman"/>
+          <w:sz w:val="24"/>
+        </w:rPr>
+      </w:pPr>
+      <w:r>
+        <w:rPr>
+          <w:rFonts w:ascii="Times New Roman" w:hAnsi="Times New Roman" w:cs="Times New Roman"/>
+          <w:sz w:val="24"/>
+        </w:rPr>
+        <w:t xml:space="preserve">El </w:t>
+      </w:r>
+      <w:r>
+        <w:rPr>
+          <w:rFonts w:ascii="Times New Roman" w:hAnsi="Times New Roman" w:cs="Times New Roman"/>
+          <w:sz w:val="24"/>
+        </w:rPr>
+        <w:t>número</w:t>
+      </w:r>
+      <w:r>
+        <w:rPr>
+          <w:rFonts w:ascii="Times New Roman" w:hAnsi="Times New Roman" w:cs="Times New Roman"/>
+          <w:sz w:val="24"/>
+        </w:rPr>
+        <w:t xml:space="preserve"> de relevamiento de </w:t>
+      </w:r>
+      <w:r>
+        <w:rPr>
+          <w:rFonts w:ascii="Times New Roman" w:hAnsi="Times New Roman" w:cs="Times New Roman"/>
+          <w:sz w:val="24"/>
+        </w:rPr>
+        <w:t>requerimientos</w:t>
+      </w:r>
+      <w:r>
+        <w:rPr>
+          <w:rFonts w:ascii="Times New Roman" w:hAnsi="Times New Roman" w:cs="Times New Roman"/>
+          <w:sz w:val="24"/>
+        </w:rPr>
+        <w:t xml:space="preserve"> con los clientes es limitado</w:t>
+      </w:r>
+      <w:r>
+        <w:rPr>
+          <w:rFonts w:ascii="Times New Roman" w:hAnsi="Times New Roman" w:cs="Times New Roman"/>
+          <w:sz w:val="24"/>
+        </w:rPr>
+        <w:t xml:space="preserve"> a la vez que el alcance del sistema</w:t>
+      </w:r>
+      <w:r>
+        <w:rPr>
+          <w:rFonts w:ascii="Times New Roman" w:hAnsi="Times New Roman" w:cs="Times New Roman"/>
+          <w:sz w:val="24"/>
+        </w:rPr>
+        <w:t xml:space="preserve"> </w:t>
+      </w:r>
+      <w:r>
+        <w:rPr>
+          <w:rFonts w:ascii="Times New Roman" w:hAnsi="Times New Roman" w:cs="Times New Roman"/>
+          <w:sz w:val="24"/>
+        </w:rPr>
+        <w:t>por las características del proyecto (Proyecto de pasaje de grado). Por eso mismo la realidad representada en el programa puede no incluir todas las de la vida real</w:t>
+      </w:r>
+      <w:r>
+        <w:rPr>
+          <w:rFonts w:ascii="Times New Roman" w:hAnsi="Times New Roman" w:cs="Times New Roman"/>
+          <w:sz w:val="24"/>
+        </w:rPr>
+        <w:t xml:space="preserve">  </w:t>
+      </w:r>
+    </w:p>
+    <w:p>
+      <w:pPr>
+        <w:pStyle w:val="Prrafodelista"/>
+        <w:rPr>
+          <w:rFonts w:ascii="Times New Roman" w:hAnsi="Times New Roman" w:cs="Times New Roman"/>
+          <w:sz w:val="24"/>
+        </w:rPr>
+      </w:pPr>
+    </w:p>
+    <w:p>
+      <w:pPr>
+        <w:pStyle w:val="Ttulo1"/>
         <w:rPr>
           <w:rFonts w:ascii="Times New Roman" w:hAnsi="Times New Roman" w:cs="Times New Roman"/>
           <w:color w:val="000000" w:themeColor="text1"/>
           <w:sz w:val="40"/>
           <w:szCs w:val="40"/>
         </w:rPr>
-        <w:t>Suposiciones y dependencias</w:t>
-      </w:r>
-      <w:bookmarkEnd w:id="11"/>
+      </w:pPr>
+      <w:bookmarkStart w:id="12" w:name="_Toc9208112"/>
       <w:r>
         <w:rPr>
           <w:rFonts w:ascii="Times New Roman" w:hAnsi="Times New Roman" w:cs="Times New Roman"/>
@@ -4668,164 +4657,17 @@
           <w:sz w:val="40"/>
           <w:szCs w:val="40"/>
         </w:rPr>
-        <w:t xml:space="preserve"> </w:t>
-      </w:r>
-    </w:p>
-    <w:p>
-      <w:pPr>
-        <w:jc w:val="both"/>
-        <w:rPr>
-          <w:rFonts w:ascii="Times New Roman" w:hAnsi="Times New Roman" w:cs="Times New Roman"/>
-          <w:sz w:val="24"/>
-        </w:rPr>
-      </w:pPr>
-      <w:r>
-        <w:rPr>
-          <w:rFonts w:ascii="Times New Roman" w:hAnsi="Times New Roman" w:cs="Times New Roman"/>
-          <w:sz w:val="24"/>
-        </w:rPr>
-        <w:t xml:space="preserve">El conjunto de requisitos que se </w:t>
-      </w:r>
-      <w:r>
-        <w:rPr>
-          <w:rFonts w:ascii="Times New Roman" w:hAnsi="Times New Roman" w:cs="Times New Roman"/>
-          <w:sz w:val="24"/>
-        </w:rPr>
-        <w:t>desarrollarán</w:t>
-      </w:r>
-      <w:r>
-        <w:rPr>
-          <w:rFonts w:ascii="Times New Roman" w:hAnsi="Times New Roman" w:cs="Times New Roman"/>
-          <w:sz w:val="24"/>
-        </w:rPr>
-        <w:t xml:space="preserve"> durante la sección 3 estarán determinados por ciertas dependencias que se procederán a detallar a continuación: </w:t>
-      </w:r>
-    </w:p>
-    <w:p>
-      <w:pPr>
-        <w:jc w:val="both"/>
-        <w:rPr>
-          <w:rFonts w:ascii="Times New Roman" w:hAnsi="Times New Roman" w:cs="Times New Roman"/>
-          <w:sz w:val="24"/>
-        </w:rPr>
-      </w:pPr>
-      <w:r>
-        <w:rPr>
-          <w:rFonts w:ascii="Times New Roman" w:hAnsi="Times New Roman" w:cs="Times New Roman"/>
-          <w:sz w:val="24"/>
-        </w:rPr>
-        <w:t>Los requisitos funcionales y no funcionales dependen directamente de las políticas de la empresa planteadas en la solicitud del cliente, como por ejemplo el concepto de zonas y subzonas</w:t>
-      </w:r>
-      <w:r>
-        <w:rPr>
-          <w:rFonts w:ascii="Times New Roman" w:hAnsi="Times New Roman" w:cs="Times New Roman"/>
-          <w:sz w:val="24"/>
-        </w:rPr>
-        <w:t xml:space="preserve">, entre otros. Si las políticas cambias se deberán volver a desarrollar los requerimientos. </w:t>
-      </w:r>
-    </w:p>
-    <w:p>
-      <w:pPr>
-        <w:jc w:val="both"/>
-        <w:rPr>
-          <w:rFonts w:ascii="Times New Roman" w:hAnsi="Times New Roman" w:cs="Times New Roman"/>
-          <w:sz w:val="24"/>
-        </w:rPr>
-      </w:pPr>
-      <w:r>
-        <w:rPr>
-          <w:rFonts w:ascii="Times New Roman" w:hAnsi="Times New Roman" w:cs="Times New Roman"/>
-          <w:sz w:val="24"/>
-        </w:rPr>
-        <w:t xml:space="preserve">Los </w:t>
-      </w:r>
-      <w:r>
-        <w:rPr>
-          <w:rFonts w:ascii="Times New Roman" w:hAnsi="Times New Roman" w:cs="Times New Roman"/>
-          <w:sz w:val="24"/>
-        </w:rPr>
-        <w:t>requisitos</w:t>
-      </w:r>
-      <w:r>
-        <w:rPr>
-          <w:rFonts w:ascii="Times New Roman" w:hAnsi="Times New Roman" w:cs="Times New Roman"/>
-          <w:sz w:val="24"/>
-        </w:rPr>
-        <w:t xml:space="preserve"> funcionales dependen directamente </w:t>
-      </w:r>
-      <w:r>
-        <w:rPr>
-          <w:rFonts w:ascii="Times New Roman" w:hAnsi="Times New Roman" w:cs="Times New Roman"/>
-          <w:sz w:val="24"/>
-        </w:rPr>
-        <w:t xml:space="preserve">de la infraestructura que se tiene permitido utilizar, las características de los equipos terminales y servidor influyen directamente sobre algunos requerimientos, ya que si </w:t>
-      </w:r>
-      <w:r>
-        <w:rPr>
-          <w:rFonts w:ascii="Times New Roman" w:hAnsi="Times New Roman" w:cs="Times New Roman"/>
-          <w:sz w:val="24"/>
-        </w:rPr>
-        <w:t>algunos de estos cambian</w:t>
-      </w:r>
-      <w:r>
-        <w:rPr>
-          <w:rFonts w:ascii="Times New Roman" w:hAnsi="Times New Roman" w:cs="Times New Roman"/>
-          <w:sz w:val="24"/>
-        </w:rPr>
-        <w:t xml:space="preserve"> capas algún re</w:t>
-      </w:r>
-      <w:r>
-        <w:rPr>
-          <w:rFonts w:ascii="Times New Roman" w:hAnsi="Times New Roman" w:cs="Times New Roman"/>
-          <w:sz w:val="24"/>
-        </w:rPr>
-        <w:t>querimiento</w:t>
-      </w:r>
-      <w:r>
-        <w:rPr>
-          <w:rFonts w:ascii="Times New Roman" w:hAnsi="Times New Roman" w:cs="Times New Roman"/>
-          <w:sz w:val="24"/>
-        </w:rPr>
-        <w:t xml:space="preserve"> ya no pueda ser </w:t>
-      </w:r>
-      <w:r>
-        <w:rPr>
-          <w:rFonts w:ascii="Times New Roman" w:hAnsi="Times New Roman" w:cs="Times New Roman"/>
-          <w:sz w:val="24"/>
-        </w:rPr>
-        <w:t>satisfecho</w:t>
-      </w:r>
-      <w:r>
-        <w:rPr>
-          <w:rFonts w:ascii="Times New Roman" w:hAnsi="Times New Roman" w:cs="Times New Roman"/>
-          <w:sz w:val="24"/>
-        </w:rPr>
-        <w:t>.</w:t>
-      </w:r>
-    </w:p>
-    <w:p>
-      <w:pPr>
-        <w:jc w:val="both"/>
-      </w:pPr>
-      <w:r>
-        <w:rPr>
-          <w:rFonts w:ascii="Times New Roman" w:hAnsi="Times New Roman" w:cs="Times New Roman"/>
-          <w:sz w:val="24"/>
-        </w:rPr>
-        <w:t xml:space="preserve"> </w:t>
-      </w:r>
-    </w:p>
-    <w:p>
-      <w:pPr>
-        <w:pStyle w:val="Ttulo1"/>
+        <w:t>2.5</w:t>
+      </w:r>
+      <w:r>
         <w:rPr>
           <w:rFonts w:ascii="Times New Roman" w:hAnsi="Times New Roman" w:cs="Times New Roman"/>
           <w:color w:val="000000" w:themeColor="text1"/>
           <w:sz w:val="40"/>
           <w:szCs w:val="40"/>
         </w:rPr>
-      </w:pPr>
-      <w:bookmarkStart w:id="12" w:name="_Toc9208113"/>
+        <w:t xml:space="preserve">. </w:t>
+      </w:r>
       <w:r>
         <w:rPr>
           <w:rFonts w:ascii="Times New Roman" w:hAnsi="Times New Roman" w:cs="Times New Roman"/>
@@ -4833,8 +4675,9 @@
           <w:sz w:val="40"/>
           <w:szCs w:val="40"/>
         </w:rPr>
-        <w:t>2.6</w:t>
-      </w:r>
+        <w:t>Suposiciones y dependencias</w:t>
+      </w:r>
+      <w:bookmarkEnd w:id="12"/>
       <w:r>
         <w:rPr>
           <w:rFonts w:ascii="Times New Roman" w:hAnsi="Times New Roman" w:cs="Times New Roman"/>
@@ -4842,18 +4685,164 @@
           <w:sz w:val="40"/>
           <w:szCs w:val="40"/>
         </w:rPr>
-        <w:t xml:space="preserve">. </w:t>
-      </w:r>
-      <w:r>
+        <w:t xml:space="preserve"> </w:t>
+      </w:r>
+    </w:p>
+    <w:p>
+      <w:pPr>
+        <w:jc w:val="both"/>
+        <w:rPr>
+          <w:rFonts w:ascii="Times New Roman" w:hAnsi="Times New Roman" w:cs="Times New Roman"/>
+          <w:sz w:val="24"/>
+        </w:rPr>
+      </w:pPr>
+      <w:r>
+        <w:rPr>
+          <w:rFonts w:ascii="Times New Roman" w:hAnsi="Times New Roman" w:cs="Times New Roman"/>
+          <w:sz w:val="24"/>
+        </w:rPr>
+        <w:t xml:space="preserve">El conjunto de requisitos que se </w:t>
+      </w:r>
+      <w:r>
+        <w:rPr>
+          <w:rFonts w:ascii="Times New Roman" w:hAnsi="Times New Roman" w:cs="Times New Roman"/>
+          <w:sz w:val="24"/>
+        </w:rPr>
+        <w:t>desarrollarán</w:t>
+      </w:r>
+      <w:r>
+        <w:rPr>
+          <w:rFonts w:ascii="Times New Roman" w:hAnsi="Times New Roman" w:cs="Times New Roman"/>
+          <w:sz w:val="24"/>
+        </w:rPr>
+        <w:t xml:space="preserve"> durante la sección 3 estarán determinados por ciertas dependencias que se procederán a detallar a continuación: </w:t>
+      </w:r>
+    </w:p>
+    <w:p>
+      <w:pPr>
+        <w:jc w:val="both"/>
+        <w:rPr>
+          <w:rFonts w:ascii="Times New Roman" w:hAnsi="Times New Roman" w:cs="Times New Roman"/>
+          <w:sz w:val="24"/>
+        </w:rPr>
+      </w:pPr>
+      <w:r>
+        <w:rPr>
+          <w:rFonts w:ascii="Times New Roman" w:hAnsi="Times New Roman" w:cs="Times New Roman"/>
+          <w:sz w:val="24"/>
+        </w:rPr>
+        <w:t>Los requisitos funcionales y no funcionales dependen directamente de las políticas de la empresa planteadas en la solicitud del cliente, como por ejemplo el concepto de zonas y subzonas</w:t>
+      </w:r>
+      <w:r>
+        <w:rPr>
+          <w:rFonts w:ascii="Times New Roman" w:hAnsi="Times New Roman" w:cs="Times New Roman"/>
+          <w:sz w:val="24"/>
+        </w:rPr>
+        <w:t xml:space="preserve">, entre otros. Si las políticas cambias se deberán volver a desarrollar los requerimientos. </w:t>
+      </w:r>
+    </w:p>
+    <w:p>
+      <w:pPr>
+        <w:jc w:val="both"/>
+        <w:rPr>
+          <w:rFonts w:ascii="Times New Roman" w:hAnsi="Times New Roman" w:cs="Times New Roman"/>
+          <w:sz w:val="24"/>
+        </w:rPr>
+      </w:pPr>
+      <w:r>
+        <w:rPr>
+          <w:rFonts w:ascii="Times New Roman" w:hAnsi="Times New Roman" w:cs="Times New Roman"/>
+          <w:sz w:val="24"/>
+        </w:rPr>
+        <w:t xml:space="preserve">Los </w:t>
+      </w:r>
+      <w:r>
+        <w:rPr>
+          <w:rFonts w:ascii="Times New Roman" w:hAnsi="Times New Roman" w:cs="Times New Roman"/>
+          <w:sz w:val="24"/>
+        </w:rPr>
+        <w:t>requisitos</w:t>
+      </w:r>
+      <w:r>
+        <w:rPr>
+          <w:rFonts w:ascii="Times New Roman" w:hAnsi="Times New Roman" w:cs="Times New Roman"/>
+          <w:sz w:val="24"/>
+        </w:rPr>
+        <w:t xml:space="preserve"> funcionales dependen directamente </w:t>
+      </w:r>
+      <w:r>
+        <w:rPr>
+          <w:rFonts w:ascii="Times New Roman" w:hAnsi="Times New Roman" w:cs="Times New Roman"/>
+          <w:sz w:val="24"/>
+        </w:rPr>
+        <w:t xml:space="preserve">de la infraestructura que se tiene permitido utilizar, las características de los equipos terminales y servidor influyen directamente sobre algunos requerimientos, ya que si </w:t>
+      </w:r>
+      <w:r>
+        <w:rPr>
+          <w:rFonts w:ascii="Times New Roman" w:hAnsi="Times New Roman" w:cs="Times New Roman"/>
+          <w:sz w:val="24"/>
+        </w:rPr>
+        <w:t>algunos de estos cambian</w:t>
+      </w:r>
+      <w:r>
+        <w:rPr>
+          <w:rFonts w:ascii="Times New Roman" w:hAnsi="Times New Roman" w:cs="Times New Roman"/>
+          <w:sz w:val="24"/>
+        </w:rPr>
+        <w:t xml:space="preserve"> capas algún re</w:t>
+      </w:r>
+      <w:r>
+        <w:rPr>
+          <w:rFonts w:ascii="Times New Roman" w:hAnsi="Times New Roman" w:cs="Times New Roman"/>
+          <w:sz w:val="24"/>
+        </w:rPr>
+        <w:t>querimiento</w:t>
+      </w:r>
+      <w:r>
+        <w:rPr>
+          <w:rFonts w:ascii="Times New Roman" w:hAnsi="Times New Roman" w:cs="Times New Roman"/>
+          <w:sz w:val="24"/>
+        </w:rPr>
+        <w:t xml:space="preserve"> ya no pueda ser </w:t>
+      </w:r>
+      <w:r>
+        <w:rPr>
+          <w:rFonts w:ascii="Times New Roman" w:hAnsi="Times New Roman" w:cs="Times New Roman"/>
+          <w:sz w:val="24"/>
+        </w:rPr>
+        <w:t>satisfecho</w:t>
+      </w:r>
+      <w:r>
+        <w:rPr>
+          <w:rFonts w:ascii="Times New Roman" w:hAnsi="Times New Roman" w:cs="Times New Roman"/>
+          <w:sz w:val="24"/>
+        </w:rPr>
+        <w:t>.</w:t>
+      </w:r>
+    </w:p>
+    <w:p>
+      <w:pPr>
+        <w:jc w:val="both"/>
+      </w:pPr>
+      <w:r>
+        <w:rPr>
+          <w:rFonts w:ascii="Times New Roman" w:hAnsi="Times New Roman" w:cs="Times New Roman"/>
+          <w:sz w:val="24"/>
+        </w:rPr>
+        <w:t xml:space="preserve"> </w:t>
+      </w:r>
+    </w:p>
+    <w:p>
+      <w:pPr>
+        <w:pStyle w:val="Ttulo1"/>
         <w:rPr>
           <w:rFonts w:ascii="Times New Roman" w:hAnsi="Times New Roman" w:cs="Times New Roman"/>
           <w:color w:val="000000" w:themeColor="text1"/>
           <w:sz w:val="40"/>
           <w:szCs w:val="40"/>
         </w:rPr>
-        <w:t>Suposiciones y dependencias</w:t>
-      </w:r>
-      <w:bookmarkEnd w:id="12"/>
+      </w:pPr>
+      <w:bookmarkStart w:id="13" w:name="_Toc9208113"/>
       <w:r>
         <w:rPr>
           <w:rFonts w:ascii="Times New Roman" w:hAnsi="Times New Roman" w:cs="Times New Roman"/>
@@ -4861,6 +4850,34 @@
           <w:sz w:val="40"/>
           <w:szCs w:val="40"/>
         </w:rPr>
+        <w:t>2.6</w:t>
+      </w:r>
+      <w:r>
+        <w:rPr>
+          <w:rFonts w:ascii="Times New Roman" w:hAnsi="Times New Roman" w:cs="Times New Roman"/>
+          <w:color w:val="000000" w:themeColor="text1"/>
+          <w:sz w:val="40"/>
+          <w:szCs w:val="40"/>
+        </w:rPr>
+        <w:t xml:space="preserve">. </w:t>
+      </w:r>
+      <w:r>
+        <w:rPr>
+          <w:rFonts w:ascii="Times New Roman" w:hAnsi="Times New Roman" w:cs="Times New Roman"/>
+          <w:color w:val="000000" w:themeColor="text1"/>
+          <w:sz w:val="40"/>
+          <w:szCs w:val="40"/>
+        </w:rPr>
+        <w:t>Suposiciones y dependencias</w:t>
+      </w:r>
+      <w:bookmarkEnd w:id="13"/>
+      <w:r>
+        <w:rPr>
+          <w:rFonts w:ascii="Times New Roman" w:hAnsi="Times New Roman" w:cs="Times New Roman"/>
+          <w:color w:val="000000" w:themeColor="text1"/>
+          <w:sz w:val="40"/>
+          <w:szCs w:val="40"/>
+        </w:rPr>
         <w:t xml:space="preserve"> </w:t>
       </w:r>
     </w:p>
@@ -5016,7 +5033,7 @@
           <w:szCs w:val="52"/>
         </w:rPr>
       </w:pPr>
-      <w:bookmarkStart w:id="13" w:name="_Toc9208114"/>
+      <w:bookmarkStart w:id="14" w:name="_Toc9208114"/>
       <w:r>
         <w:rPr>
           <w:rFonts w:ascii="Times New Roman" w:hAnsi="Times New Roman" w:cs="Times New Roman"/>
@@ -5054,7 +5071,7 @@
         </w:rPr>
         <w:t xml:space="preserve"> Requisitos específicos</w:t>
       </w:r>
-      <w:bookmarkEnd w:id="13"/>
+      <w:bookmarkEnd w:id="14"/>
       <w:r>
         <w:rPr>
           <w:rFonts w:ascii="Times New Roman" w:hAnsi="Times New Roman" w:cs="Times New Roman"/>
@@ -5075,7 +5092,7 @@
           <w:szCs w:val="40"/>
         </w:rPr>
       </w:pPr>
-      <w:bookmarkStart w:id="14" w:name="_Toc9208115"/>
+      <w:bookmarkStart w:id="15" w:name="_Toc9208115"/>
       <w:r>
         <w:rPr>
           <w:rFonts w:ascii="Times New Roman" w:hAnsi="Times New Roman" w:cs="Times New Roman"/>
@@ -5103,7 +5120,7 @@
         </w:rPr>
         <w:t>. Funciones (requisitos funcionales)</w:t>
       </w:r>
-      <w:bookmarkEnd w:id="14"/>
+      <w:bookmarkEnd w:id="15"/>
       <w:r>
         <w:rPr>
           <w:rFonts w:ascii="Times New Roman" w:hAnsi="Times New Roman" w:cs="Times New Roman"/>
@@ -5563,15 +5580,13 @@
         </w:rPr>
         <w:t xml:space="preserve">del lugar donde </w:t>
       </w:r>
-      <w:proofErr w:type="spellStart"/>
-      <w:r>
-        <w:rPr>
-          <w:rFonts w:ascii="Times New Roman" w:hAnsi="Times New Roman" w:cs="Times New Roman"/>
-          <w:sz w:val="24"/>
-        </w:rPr>
-        <w:t>esta</w:t>
-      </w:r>
-      <w:proofErr w:type="spellEnd"/>
+      <w:r>
+        <w:rPr>
+          <w:rFonts w:ascii="Times New Roman" w:hAnsi="Times New Roman" w:cs="Times New Roman"/>
+          <w:sz w:val="24"/>
+        </w:rPr>
+        <w:t>está</w:t>
+      </w:r>
       <w:r>
         <w:rPr>
           <w:rFonts w:ascii="Times New Roman" w:hAnsi="Times New Roman" w:cs="Times New Roman"/>
@@ -5664,24 +5679,13 @@
         </w:rPr>
         <w:t xml:space="preserve"> (</w:t>
       </w:r>
-      <w:proofErr w:type="spellStart"/>
-      <w:r>
-        <w:rPr>
-          <w:rFonts w:ascii="Times New Roman" w:hAnsi="Times New Roman" w:cs="Times New Roman"/>
-          <w:sz w:val="24"/>
-        </w:rPr>
-        <w:t>num</w:t>
-      </w:r>
-      <w:bookmarkStart w:id="15" w:name="_GoBack"/>
-      <w:bookmarkEnd w:id="15"/>
-      <w:r>
-        <w:rPr>
-          <w:rFonts w:ascii="Times New Roman" w:hAnsi="Times New Roman" w:cs="Times New Roman"/>
-          <w:sz w:val="24"/>
-        </w:rPr>
-        <w:t>ero</w:t>
-      </w:r>
-      <w:proofErr w:type="spellEnd"/>
+      <w:r>
+        <w:rPr>
+          <w:rFonts w:ascii="Times New Roman" w:hAnsi="Times New Roman" w:cs="Times New Roman"/>
+          <w:sz w:val="24"/>
+        </w:rPr>
+        <w:t>número</w:t>
+      </w:r>
       <w:r>
         <w:rPr>
           <w:rFonts w:ascii="Times New Roman" w:hAnsi="Times New Roman" w:cs="Times New Roman"/>
@@ -5689,15 +5693,13 @@
         </w:rPr>
         <w:t xml:space="preserve"> de lotes cerrados, </w:t>
       </w:r>
-      <w:proofErr w:type="spellStart"/>
-      <w:r>
-        <w:rPr>
-          <w:rFonts w:ascii="Times New Roman" w:hAnsi="Times New Roman" w:cs="Times New Roman"/>
-          <w:sz w:val="24"/>
-        </w:rPr>
-        <w:t>numero</w:t>
-      </w:r>
-      <w:proofErr w:type="spellEnd"/>
+      <w:r>
+        <w:rPr>
+          <w:rFonts w:ascii="Times New Roman" w:hAnsi="Times New Roman" w:cs="Times New Roman"/>
+          <w:sz w:val="24"/>
+        </w:rPr>
+        <w:t>número</w:t>
+      </w:r>
       <w:r>
         <w:rPr>
           <w:rFonts w:ascii="Times New Roman" w:hAnsi="Times New Roman" w:cs="Times New Roman"/>
@@ -5740,15 +5742,13 @@
         </w:rPr>
         <w:t xml:space="preserve">, </w:t>
       </w:r>
-      <w:proofErr w:type="spellStart"/>
-      <w:r>
-        <w:rPr>
-          <w:rFonts w:ascii="Times New Roman" w:hAnsi="Times New Roman" w:cs="Times New Roman"/>
-          <w:sz w:val="24"/>
-        </w:rPr>
-        <w:t>numero</w:t>
-      </w:r>
-      <w:proofErr w:type="spellEnd"/>
+      <w:r>
+        <w:rPr>
+          <w:rFonts w:ascii="Times New Roman" w:hAnsi="Times New Roman" w:cs="Times New Roman"/>
+          <w:sz w:val="24"/>
+        </w:rPr>
+        <w:t>número</w:t>
+      </w:r>
       <w:r>
         <w:rPr>
           <w:rFonts w:ascii="Times New Roman" w:hAnsi="Times New Roman" w:cs="Times New Roman"/>
@@ -6748,17 +6748,8 @@
           <w:rFonts w:ascii="Times New Roman" w:hAnsi="Times New Roman" w:cs="Times New Roman"/>
           <w:sz w:val="24"/>
         </w:rPr>
-        <w:t xml:space="preserve">, por </w:t>
-      </w:r>
-      <w:proofErr w:type="gramStart"/>
-      <w:r>
-        <w:rPr>
-          <w:rFonts w:ascii="Times New Roman" w:hAnsi="Times New Roman" w:cs="Times New Roman"/>
-          <w:sz w:val="24"/>
-        </w:rPr>
-        <w:t>ende</w:t>
-      </w:r>
-      <w:proofErr w:type="gramEnd"/>
+        <w:t>, por ende</w:t>
+      </w:r>
       <w:r>
         <w:rPr>
           <w:rFonts w:ascii="Times New Roman" w:hAnsi="Times New Roman" w:cs="Times New Roman"/>
@@ -7153,23 +7144,7 @@
           <w:rFonts w:ascii="Times New Roman" w:hAnsi="Times New Roman" w:cs="Times New Roman"/>
           <w:sz w:val="24"/>
         </w:rPr>
-        <w:t xml:space="preserve"> sea de un </w:t>
-      </w:r>
-      <w:proofErr w:type="gramStart"/>
-      <w:r>
-        <w:rPr>
-          <w:rFonts w:ascii="Times New Roman" w:hAnsi="Times New Roman" w:cs="Times New Roman"/>
-          <w:sz w:val="24"/>
-        </w:rPr>
-        <w:t>cliente</w:t>
-      </w:r>
-      <w:proofErr w:type="gramEnd"/>
-      <w:r>
-        <w:rPr>
-          <w:rFonts w:ascii="Times New Roman" w:hAnsi="Times New Roman" w:cs="Times New Roman"/>
-          <w:sz w:val="24"/>
-        </w:rPr>
-        <w:t xml:space="preserve"> pero no fue precargado</w:t>
+        <w:t xml:space="preserve"> sea de un cliente pero no fue precargado</w:t>
       </w:r>
       <w:r>
         <w:rPr>
@@ -9190,23 +9165,7 @@
           <w:rFonts w:ascii="Times New Roman" w:hAnsi="Times New Roman" w:cs="Times New Roman"/>
           <w:sz w:val="24"/>
         </w:rPr>
-        <w:t xml:space="preserve"> lote lo que significa que el mismo se cerrará permitiendo que sea visualizado por los transportistas como “lote pronto para ser trasladado”, aunque el lote en </w:t>
-      </w:r>
-      <w:proofErr w:type="gramStart"/>
-      <w:r>
-        <w:rPr>
-          <w:rFonts w:ascii="Times New Roman" w:hAnsi="Times New Roman" w:cs="Times New Roman"/>
-          <w:sz w:val="24"/>
-        </w:rPr>
-        <w:t>éste</w:t>
-      </w:r>
-      <w:proofErr w:type="gramEnd"/>
-      <w:r>
-        <w:rPr>
-          <w:rFonts w:ascii="Times New Roman" w:hAnsi="Times New Roman" w:cs="Times New Roman"/>
-          <w:sz w:val="24"/>
-        </w:rPr>
-        <w:t xml:space="preserve"> estado no se le podrán agregar nuevas unidades.</w:t>
+        <w:t xml:space="preserve"> lote lo que significa que el mismo se cerrará permitiendo que sea visualizado por los transportistas como “lote pronto para ser trasladado”, aunque el lote en éste estado no se le podrán agregar nuevas unidades.</w:t>
       </w:r>
     </w:p>
     <w:p>
@@ -9647,23 +9606,7 @@
           <w:rFonts w:ascii="Times New Roman" w:hAnsi="Times New Roman" w:cs="Times New Roman"/>
           <w:sz w:val="24"/>
         </w:rPr>
-        <w:t xml:space="preserve">El sistema mostrará las distintas rampas de cada camión. En cada una de ellas informará cuales tipos de vehículos puede cargar (automóvil, camión, Van, minivan, </w:t>
-      </w:r>
-      <w:proofErr w:type="spellStart"/>
-      <w:r>
-        <w:rPr>
-          <w:rFonts w:ascii="Times New Roman" w:hAnsi="Times New Roman" w:cs="Times New Roman"/>
-          <w:sz w:val="24"/>
-        </w:rPr>
-        <w:t>suv</w:t>
-      </w:r>
-      <w:proofErr w:type="spellEnd"/>
-      <w:r>
-        <w:rPr>
-          <w:rFonts w:ascii="Times New Roman" w:hAnsi="Times New Roman" w:cs="Times New Roman"/>
-          <w:sz w:val="24"/>
-        </w:rPr>
-        <w:t>) y que cantidad de las mismas.</w:t>
+        <w:t>El sistema mostrará las distintas rampas de cada camión. En cada una de ellas informará cuales tipos de vehículos puede cargar (automóvil, camión, Van, minivan, suv) y que cantidad de las mismas.</w:t>
       </w:r>
     </w:p>
     <w:p>
@@ -9684,23 +9627,7 @@
           <w:rFonts w:ascii="Times New Roman" w:hAnsi="Times New Roman" w:cs="Times New Roman"/>
           <w:sz w:val="24"/>
         </w:rPr>
-        <w:t xml:space="preserve">Se le proporcionará una lista con todos los transportistas que estén o hayan utilizado </w:t>
-      </w:r>
-      <w:proofErr w:type="gramStart"/>
-      <w:r>
-        <w:rPr>
-          <w:rFonts w:ascii="Times New Roman" w:hAnsi="Times New Roman" w:cs="Times New Roman"/>
-          <w:sz w:val="24"/>
-        </w:rPr>
-        <w:t>éste</w:t>
-      </w:r>
-      <w:proofErr w:type="gramEnd"/>
-      <w:r>
-        <w:rPr>
-          <w:rFonts w:ascii="Times New Roman" w:hAnsi="Times New Roman" w:cs="Times New Roman"/>
-          <w:sz w:val="24"/>
-        </w:rPr>
-        <w:t xml:space="preserve"> camión informando de su fecha de inicio y fin.</w:t>
+        <w:t>Se le proporcionará una lista con todos los transportistas que estén o hayan utilizado éste camión informando de su fecha de inicio y fin.</w:t>
       </w:r>
     </w:p>
     <w:p>
@@ -10447,7 +10374,7 @@
                     </pic:cNvPicPr>
                   </pic:nvPicPr>
                   <pic:blipFill>
-                    <a:blip r:embed="rId10">
+                    <a:blip r:embed="rId11">
                       <a:extLst>
                         <a:ext uri="{28A0092B-C50C-407E-A947-70E740481C1C}">
                           <a14:useLocalDpi xmlns:a14="http://schemas.microsoft.com/office/drawing/2010/main" val="0"/>
@@ -12508,21 +12435,12 @@
         </w:rPr>
         <w:t xml:space="preserve">Siguiendo los requerimientos del </w:t>
       </w:r>
-      <w:proofErr w:type="gramStart"/>
-      <w:r>
-        <w:rPr>
-          <w:rFonts w:ascii="Times New Roman" w:hAnsi="Times New Roman" w:cs="Times New Roman"/>
-          <w:sz w:val="24"/>
-        </w:rPr>
-        <w:t>RF[</w:t>
-      </w:r>
-      <w:proofErr w:type="gramEnd"/>
-      <w:r>
-        <w:rPr>
-          <w:rFonts w:ascii="Times New Roman" w:hAnsi="Times New Roman" w:cs="Times New Roman"/>
-          <w:sz w:val="24"/>
-        </w:rPr>
-        <w:t>34] )</w:t>
+      <w:r>
+        <w:rPr>
+          <w:rFonts w:ascii="Times New Roman" w:hAnsi="Times New Roman" w:cs="Times New Roman"/>
+          <w:sz w:val="24"/>
+        </w:rPr>
+        <w:t>RF[34] )</w:t>
       </w:r>
       <w:r>
         <w:rPr>
@@ -13800,23 +13718,7 @@
           <w:rFonts w:ascii="Times New Roman" w:hAnsi="Times New Roman" w:cs="Times New Roman"/>
           <w:sz w:val="24"/>
         </w:rPr>
-        <w:t xml:space="preserve">Según las políticas de la empresa no se permitirá la eliminación de datos, por </w:t>
-      </w:r>
-      <w:proofErr w:type="gramStart"/>
-      <w:r>
-        <w:rPr>
-          <w:rFonts w:ascii="Times New Roman" w:hAnsi="Times New Roman" w:cs="Times New Roman"/>
-          <w:sz w:val="24"/>
-        </w:rPr>
-        <w:t>ende</w:t>
-      </w:r>
-      <w:proofErr w:type="gramEnd"/>
-      <w:r>
-        <w:rPr>
-          <w:rFonts w:ascii="Times New Roman" w:hAnsi="Times New Roman" w:cs="Times New Roman"/>
-          <w:sz w:val="24"/>
-        </w:rPr>
-        <w:t xml:space="preserve"> se podrá marcar la información como anulada, no eliminada</w:t>
+        <w:t>Según las políticas de la empresa no se permitirá la eliminación de datos, por ende se podrá marcar la información como anulada, no eliminada</w:t>
       </w:r>
     </w:p>
     <w:p>
@@ -13929,23 +13831,7 @@
           <w:rFonts w:ascii="Times New Roman" w:hAnsi="Times New Roman" w:cs="Times New Roman"/>
           <w:sz w:val="24"/>
         </w:rPr>
-        <w:t xml:space="preserve">desde la propia base de datos por los </w:t>
-      </w:r>
-      <w:proofErr w:type="spellStart"/>
-      <w:r>
-        <w:rPr>
-          <w:rFonts w:ascii="Times New Roman" w:hAnsi="Times New Roman" w:cs="Times New Roman"/>
-          <w:sz w:val="24"/>
-        </w:rPr>
-        <w:t>DBA</w:t>
-      </w:r>
-      <w:proofErr w:type="spellEnd"/>
-      <w:r>
-        <w:rPr>
-          <w:rFonts w:ascii="Times New Roman" w:hAnsi="Times New Roman" w:cs="Times New Roman"/>
-          <w:sz w:val="24"/>
-        </w:rPr>
-        <w:t>.</w:t>
+        <w:t>desde la propia base de datos por los DBA.</w:t>
       </w:r>
     </w:p>
     <w:p>
@@ -13991,23 +13877,7 @@
           <w:rFonts w:ascii="Times New Roman" w:hAnsi="Times New Roman" w:cs="Times New Roman"/>
           <w:sz w:val="24"/>
         </w:rPr>
-        <w:t xml:space="preserve">También proporcionara más fiabilidad con los datos, ya que consta de un conjunto de sistema encargados de asegurar que no exista información incoherente (Por ejemplo con una subzona ahora tenga 300 lugares y un vehículo este en la posición 400 de esa subzona) Y en el caso de existir la detectara y solicitara acciones por parte de los administradores a nivel de aplicación, dentro de lo posible evitando que los </w:t>
-      </w:r>
-      <w:proofErr w:type="spellStart"/>
-      <w:r>
-        <w:rPr>
-          <w:rFonts w:ascii="Times New Roman" w:hAnsi="Times New Roman" w:cs="Times New Roman"/>
-          <w:sz w:val="24"/>
-        </w:rPr>
-        <w:t>DBA</w:t>
-      </w:r>
-      <w:proofErr w:type="spellEnd"/>
-      <w:r>
-        <w:rPr>
-          <w:rFonts w:ascii="Times New Roman" w:hAnsi="Times New Roman" w:cs="Times New Roman"/>
-          <w:sz w:val="24"/>
-        </w:rPr>
-        <w:t xml:space="preserve"> tengan que modificar la información manualmente dentro de la propia base de datos. </w:t>
+        <w:t xml:space="preserve">También proporcionara más fiabilidad con los datos, ya que consta de un conjunto de sistema encargados de asegurar que no exista información incoherente (Por ejemplo con una subzona ahora tenga 300 lugares y un vehículo este en la posición 400 de esa subzona) Y en el caso de existir la detectara y solicitara acciones por parte de los administradores a nivel de aplicación, dentro de lo posible evitando que los DBA tengan que modificar la información manualmente dentro de la propia base de datos. </w:t>
       </w:r>
     </w:p>
     <w:p>
@@ -14185,10 +14055,10 @@
       </w:r>
     </w:p>
     <w:sectPr>
-      <w:headerReference w:type="even" r:id="rId11"/>
-      <w:headerReference w:type="default" r:id="rId12"/>
-      <w:footerReference w:type="default" r:id="rId13"/>
-      <w:headerReference w:type="first" r:id="rId14"/>
+      <w:headerReference w:type="even" r:id="rId12"/>
+      <w:headerReference w:type="default" r:id="rId13"/>
+      <w:footerReference w:type="default" r:id="rId14"/>
+      <w:headerReference w:type="first" r:id="rId15"/>
       <w:pgSz w:w="11906" w:h="16838"/>
       <w:pgMar w:top="567" w:right="964" w:bottom="680" w:left="964" w:header="709" w:footer="709" w:gutter="0"/>
       <w:cols w:space="708"/>
@@ -14199,7 +14069,7 @@
 </file>
 
 <file path=word/endnotes.xml><?xml version="1.0" encoding="utf-8"?>
-<w:endnotes xmlns:wpc="http://schemas.microsoft.com/office/word/2010/wordprocessingCanvas" xmlns:cx="http://schemas.microsoft.com/office/drawing/2014/chartex" xmlns:cx1="http://schemas.microsoft.com/office/drawing/2015/9/8/chartex" xmlns:cx2="http://schemas.microsoft.com/office/drawing/2015/10/21/chartex" xmlns:cx3="http://schemas.microsoft.com/office/drawing/2016/5/9/chartex" xmlns:cx4="http://schemas.microsoft.com/office/drawing/2016/5/10/chartex" xmlns:cx5="http://schemas.microsoft.com/office/drawing/2016/5/11/chartex" xmlns:cx6="http://schemas.microsoft.com/office/drawing/2016/5/12/chartex" xmlns:cx7="http://schemas.microsoft.com/office/drawing/2016/5/13/chartex" xmlns:cx8="http://schemas.microsoft.com/office/drawing/2016/5/14/chartex" xmlns:mc="http://schemas.openxmlformats.org/markup-compatibility/2006" xmlns:aink="http://schemas.microsoft.com/office/drawing/2016/ink" xmlns:am3d="http://schemas.microsoft.com/office/drawing/2017/model3d" xmlns:o="urn:schemas-microsoft-com:office:office" xmlns:r="http://schemas.openxmlformats.org/officeDocument/2006/relationships" xmlns:m="http://schemas.openxmlformats.org/officeDocument/2006/math" xmlns:v="urn:schemas-microsoft-com:vml" xmlns:wp14="http://schemas.microsoft.com/office/word/2010/wordprocessingDrawing" xmlns:wp="http://schemas.openxmlformats.org/drawingml/2006/wordprocessingDrawing" xmlns:w10="urn:schemas-microsoft-com:office:word" xmlns:w="http://schemas.openxmlformats.org/wordprocessingml/2006/main" xmlns:w14="http://schemas.microsoft.com/office/word/2010/wordml" xmlns:w15="http://schemas.microsoft.com/office/word/2012/wordml" xmlns:w16cid="http://schemas.microsoft.com/office/word/2016/wordml/cid" xmlns:w16se="http://schemas.microsoft.com/office/word/2015/wordml/symex" xmlns:wpg="http://schemas.microsoft.com/office/word/2010/wordprocessingGroup" xmlns:wpi="http://schemas.microsoft.com/office/word/2010/wordprocessingInk" xmlns:wne="http://schemas.microsoft.com/office/word/2006/wordml" xmlns:wps="http://schemas.microsoft.com/office/word/2010/wordprocessingShape" mc:Ignorable="w14 w15 w16se w16cid wp14">
+<w:endnotes xmlns:wpc="http://schemas.microsoft.com/office/word/2010/wordprocessingCanvas" xmlns:mc="http://schemas.openxmlformats.org/markup-compatibility/2006" xmlns:o="urn:schemas-microsoft-com:office:office" xmlns:r="http://schemas.openxmlformats.org/officeDocument/2006/relationships" xmlns:m="http://schemas.openxmlformats.org/officeDocument/2006/math" xmlns:v="urn:schemas-microsoft-com:vml" xmlns:wp14="http://schemas.microsoft.com/office/word/2010/wordprocessingDrawing" xmlns:wp="http://schemas.openxmlformats.org/drawingml/2006/wordprocessingDrawing" xmlns:w10="urn:schemas-microsoft-com:office:word" xmlns:w="http://schemas.openxmlformats.org/wordprocessingml/2006/main" xmlns:w14="http://schemas.microsoft.com/office/word/2010/wordml" xmlns:wpg="http://schemas.microsoft.com/office/word/2010/wordprocessingGroup" xmlns:wpi="http://schemas.microsoft.com/office/word/2010/wordprocessingInk" xmlns:wne="http://schemas.microsoft.com/office/word/2006/wordml" xmlns:wps="http://schemas.microsoft.com/office/word/2010/wordprocessingShape" mc:Ignorable="w14 wp14">
   <w:endnote w:type="separator" w:id="-1">
     <w:p>
       <w:pPr>
@@ -14224,7 +14094,7 @@
 </file>
 
 <file path=word/footer1.xml><?xml version="1.0" encoding="utf-8"?>
-<w:ftr xmlns:wpc="http://schemas.microsoft.com/office/word/2010/wordprocessingCanvas" xmlns:cx="http://schemas.microsoft.com/office/drawing/2014/chartex" xmlns:cx1="http://schemas.microsoft.com/office/drawing/2015/9/8/chartex" xmlns:cx2="http://schemas.microsoft.com/office/drawing/2015/10/21/chartex" xmlns:cx3="http://schemas.microsoft.com/office/drawing/2016/5/9/chartex" xmlns:cx4="http://schemas.microsoft.com/office/drawing/2016/5/10/chartex" xmlns:cx5="http://schemas.microsoft.com/office/drawing/2016/5/11/chartex" xmlns:cx6="http://schemas.microsoft.com/office/drawing/2016/5/12/chartex" xmlns:cx7="http://schemas.microsoft.com/office/drawing/2016/5/13/chartex" xmlns:cx8="http://schemas.microsoft.com/office/drawing/2016/5/14/chartex" xmlns:mc="http://schemas.openxmlformats.org/markup-compatibility/2006" xmlns:aink="http://schemas.microsoft.com/office/drawing/2016/ink" xmlns:am3d="http://schemas.microsoft.com/office/drawing/2017/model3d" xmlns:o="urn:schemas-microsoft-com:office:office" xmlns:r="http://schemas.openxmlformats.org/officeDocument/2006/relationships" xmlns:m="http://schemas.openxmlformats.org/officeDocument/2006/math" xmlns:v="urn:schemas-microsoft-com:vml" xmlns:wp14="http://schemas.microsoft.com/office/word/2010/wordprocessingDrawing" xmlns:wp="http://schemas.openxmlformats.org/drawingml/2006/wordprocessingDrawing" xmlns:w10="urn:schemas-microsoft-com:office:word" xmlns:w="http://schemas.openxmlformats.org/wordprocessingml/2006/main" xmlns:w14="http://schemas.microsoft.com/office/word/2010/wordml" xmlns:w15="http://schemas.microsoft.com/office/word/2012/wordml" xmlns:w16cid="http://schemas.microsoft.com/office/word/2016/wordml/cid" xmlns:w16se="http://schemas.microsoft.com/office/word/2015/wordml/symex" xmlns:wpg="http://schemas.microsoft.com/office/word/2010/wordprocessingGroup" xmlns:wpi="http://schemas.microsoft.com/office/word/2010/wordprocessingInk" xmlns:wne="http://schemas.microsoft.com/office/word/2006/wordml" xmlns:wps="http://schemas.microsoft.com/office/word/2010/wordprocessingShape" mc:Ignorable="w14 w15 w16se w16cid wp14">
+<w:ftr xmlns:wpc="http://schemas.microsoft.com/office/word/2010/wordprocessingCanvas" xmlns:mc="http://schemas.openxmlformats.org/markup-compatibility/2006" xmlns:o="urn:schemas-microsoft-com:office:office" xmlns:r="http://schemas.openxmlformats.org/officeDocument/2006/relationships" xmlns:m="http://schemas.openxmlformats.org/officeDocument/2006/math" xmlns:v="urn:schemas-microsoft-com:vml" xmlns:wp14="http://schemas.microsoft.com/office/word/2010/wordprocessingDrawing" xmlns:wp="http://schemas.openxmlformats.org/drawingml/2006/wordprocessingDrawing" xmlns:w10="urn:schemas-microsoft-com:office:word" xmlns:w="http://schemas.openxmlformats.org/wordprocessingml/2006/main" xmlns:w14="http://schemas.microsoft.com/office/word/2010/wordml" xmlns:wpg="http://schemas.microsoft.com/office/word/2010/wordprocessingGroup" xmlns:wpi="http://schemas.microsoft.com/office/word/2010/wordprocessingInk" xmlns:wne="http://schemas.microsoft.com/office/word/2006/wordml" xmlns:wps="http://schemas.microsoft.com/office/word/2010/wordprocessingShape" mc:Ignorable="w14 wp14">
   <w:p>
     <w:pPr>
       <w:pStyle w:val="Piedepgina"/>
@@ -14362,7 +14232,7 @@
             <w:noProof/>
             <w:sz w:val="32"/>
           </w:rPr>
-          <w:t>15</w:t>
+          <w:t>5</w:t>
         </w:r>
         <w:r>
           <w:rPr>
@@ -14378,7 +14248,7 @@
 </file>
 
 <file path=word/footnotes.xml><?xml version="1.0" encoding="utf-8"?>
-<w:footnotes xmlns:wpc="http://schemas.microsoft.com/office/word/2010/wordprocessingCanvas" xmlns:cx="http://schemas.microsoft.com/office/drawing/2014/chartex" xmlns:cx1="http://schemas.microsoft.com/office/drawing/2015/9/8/chartex" xmlns:cx2="http://schemas.microsoft.com/office/drawing/2015/10/21/chartex" xmlns:cx3="http://schemas.microsoft.com/office/drawing/2016/5/9/chartex" xmlns:cx4="http://schemas.microsoft.com/office/drawing/2016/5/10/chartex" xmlns:cx5="http://schemas.microsoft.com/office/drawing/2016/5/11/chartex" xmlns:cx6="http://schemas.microsoft.com/office/drawing/2016/5/12/chartex" xmlns:cx7="http://schemas.microsoft.com/office/drawing/2016/5/13/chartex" xmlns:cx8="http://schemas.microsoft.com/office/drawing/2016/5/14/chartex" xmlns:mc="http://schemas.openxmlformats.org/markup-compatibility/2006" xmlns:aink="http://schemas.microsoft.com/office/drawing/2016/ink" xmlns:am3d="http://schemas.microsoft.com/office/drawing/2017/model3d" xmlns:o="urn:schemas-microsoft-com:office:office" xmlns:r="http://schemas.openxmlformats.org/officeDocument/2006/relationships" xmlns:m="http://schemas.openxmlformats.org/officeDocument/2006/math" xmlns:v="urn:schemas-microsoft-com:vml" xmlns:wp14="http://schemas.microsoft.com/office/word/2010/wordprocessingDrawing" xmlns:wp="http://schemas.openxmlformats.org/drawingml/2006/wordprocessingDrawing" xmlns:w10="urn:schemas-microsoft-com:office:word" xmlns:w="http://schemas.openxmlformats.org/wordprocessingml/2006/main" xmlns:w14="http://schemas.microsoft.com/office/word/2010/wordml" xmlns:w15="http://schemas.microsoft.com/office/word/2012/wordml" xmlns:w16cid="http://schemas.microsoft.com/office/word/2016/wordml/cid" xmlns:w16se="http://schemas.microsoft.com/office/word/2015/wordml/symex" xmlns:wpg="http://schemas.microsoft.com/office/word/2010/wordprocessingGroup" xmlns:wpi="http://schemas.microsoft.com/office/word/2010/wordprocessingInk" xmlns:wne="http://schemas.microsoft.com/office/word/2006/wordml" xmlns:wps="http://schemas.microsoft.com/office/word/2010/wordprocessingShape" mc:Ignorable="w14 w15 w16se w16cid wp14">
+<w:footnotes xmlns:wpc="http://schemas.microsoft.com/office/word/2010/wordprocessingCanvas" xmlns:mc="http://schemas.openxmlformats.org/markup-compatibility/2006" xmlns:o="urn:schemas-microsoft-com:office:office" xmlns:r="http://schemas.openxmlformats.org/officeDocument/2006/relationships" xmlns:m="http://schemas.openxmlformats.org/officeDocument/2006/math" xmlns:v="urn:schemas-microsoft-com:vml" xmlns:wp14="http://schemas.microsoft.com/office/word/2010/wordprocessingDrawing" xmlns:wp="http://schemas.openxmlformats.org/drawingml/2006/wordprocessingDrawing" xmlns:w10="urn:schemas-microsoft-com:office:word" xmlns:w="http://schemas.openxmlformats.org/wordprocessingml/2006/main" xmlns:w14="http://schemas.microsoft.com/office/word/2010/wordml" xmlns:wpg="http://schemas.microsoft.com/office/word/2010/wordprocessingGroup" xmlns:wpi="http://schemas.microsoft.com/office/word/2010/wordprocessingInk" xmlns:wne="http://schemas.microsoft.com/office/word/2006/wordml" xmlns:wps="http://schemas.microsoft.com/office/word/2010/wordprocessingShape" mc:Ignorable="w14 wp14">
   <w:footnote w:type="separator" w:id="-1">
     <w:p>
       <w:pPr>
@@ -14403,7 +14273,7 @@
 </file>
 
 <file path=word/header1.xml><?xml version="1.0" encoding="utf-8"?>
-<w:hdr xmlns:wpc="http://schemas.microsoft.com/office/word/2010/wordprocessingCanvas" xmlns:cx="http://schemas.microsoft.com/office/drawing/2014/chartex" xmlns:cx1="http://schemas.microsoft.com/office/drawing/2015/9/8/chartex" xmlns:cx2="http://schemas.microsoft.com/office/drawing/2015/10/21/chartex" xmlns:cx3="http://schemas.microsoft.com/office/drawing/2016/5/9/chartex" xmlns:cx4="http://schemas.microsoft.com/office/drawing/2016/5/10/chartex" xmlns:cx5="http://schemas.microsoft.com/office/drawing/2016/5/11/chartex" xmlns:cx6="http://schemas.microsoft.com/office/drawing/2016/5/12/chartex" xmlns:cx7="http://schemas.microsoft.com/office/drawing/2016/5/13/chartex" xmlns:cx8="http://schemas.microsoft.com/office/drawing/2016/5/14/chartex" xmlns:mc="http://schemas.openxmlformats.org/markup-compatibility/2006" xmlns:aink="http://schemas.microsoft.com/office/drawing/2016/ink" xmlns:am3d="http://schemas.microsoft.com/office/drawing/2017/model3d" xmlns:o="urn:schemas-microsoft-com:office:office" xmlns:r="http://schemas.openxmlformats.org/officeDocument/2006/relationships" xmlns:m="http://schemas.openxmlformats.org/officeDocument/2006/math" xmlns:v="urn:schemas-microsoft-com:vml" xmlns:wp14="http://schemas.microsoft.com/office/word/2010/wordprocessingDrawing" xmlns:wp="http://schemas.openxmlformats.org/drawingml/2006/wordprocessingDrawing" xmlns:w10="urn:schemas-microsoft-com:office:word" xmlns:w="http://schemas.openxmlformats.org/wordprocessingml/2006/main" xmlns:w14="http://schemas.microsoft.com/office/word/2010/wordml" xmlns:w15="http://schemas.microsoft.com/office/word/2012/wordml" xmlns:w16cid="http://schemas.microsoft.com/office/word/2016/wordml/cid" xmlns:w16se="http://schemas.microsoft.com/office/word/2015/wordml/symex" xmlns:wpg="http://schemas.microsoft.com/office/word/2010/wordprocessingGroup" xmlns:wpi="http://schemas.microsoft.com/office/word/2010/wordprocessingInk" xmlns:wne="http://schemas.microsoft.com/office/word/2006/wordml" xmlns:wps="http://schemas.microsoft.com/office/word/2010/wordprocessingShape" mc:Ignorable="w14 w15 w16se w16cid wp14">
+<w:hdr xmlns:wpc="http://schemas.microsoft.com/office/word/2010/wordprocessingCanvas" xmlns:mc="http://schemas.openxmlformats.org/markup-compatibility/2006" xmlns:o="urn:schemas-microsoft-com:office:office" xmlns:r="http://schemas.openxmlformats.org/officeDocument/2006/relationships" xmlns:m="http://schemas.openxmlformats.org/officeDocument/2006/math" xmlns:v="urn:schemas-microsoft-com:vml" xmlns:wp14="http://schemas.microsoft.com/office/word/2010/wordprocessingDrawing" xmlns:wp="http://schemas.openxmlformats.org/drawingml/2006/wordprocessingDrawing" xmlns:w10="urn:schemas-microsoft-com:office:word" xmlns:w="http://schemas.openxmlformats.org/wordprocessingml/2006/main" xmlns:w14="http://schemas.microsoft.com/office/word/2010/wordml" xmlns:wpg="http://schemas.microsoft.com/office/word/2010/wordprocessingGroup" xmlns:wpi="http://schemas.microsoft.com/office/word/2010/wordprocessingInk" xmlns:wne="http://schemas.microsoft.com/office/word/2006/wordml" xmlns:wps="http://schemas.microsoft.com/office/word/2010/wordprocessingShape" mc:Ignorable="w14 wp14">
   <w:p>
     <w:pPr>
       <w:pStyle w:val="Encabezado"/>
@@ -14443,7 +14313,7 @@
 </file>
 
 <file path=word/header2.xml><?xml version="1.0" encoding="utf-8"?>
-<w:hdr xmlns:wpc="http://schemas.microsoft.com/office/word/2010/wordprocessingCanvas" xmlns:cx="http://schemas.microsoft.com/office/drawing/2014/chartex" xmlns:cx1="http://schemas.microsoft.com/office/drawing/2015/9/8/chartex" xmlns:cx2="http://schemas.microsoft.com/office/drawing/2015/10/21/chartex" xmlns:cx3="http://schemas.microsoft.com/office/drawing/2016/5/9/chartex" xmlns:cx4="http://schemas.microsoft.com/office/drawing/2016/5/10/chartex" xmlns:cx5="http://schemas.microsoft.com/office/drawing/2016/5/11/chartex" xmlns:cx6="http://schemas.microsoft.com/office/drawing/2016/5/12/chartex" xmlns:cx7="http://schemas.microsoft.com/office/drawing/2016/5/13/chartex" xmlns:cx8="http://schemas.microsoft.com/office/drawing/2016/5/14/chartex" xmlns:mc="http://schemas.openxmlformats.org/markup-compatibility/2006" xmlns:aink="http://schemas.microsoft.com/office/drawing/2016/ink" xmlns:am3d="http://schemas.microsoft.com/office/drawing/2017/model3d" xmlns:o="urn:schemas-microsoft-com:office:office" xmlns:r="http://schemas.openxmlformats.org/officeDocument/2006/relationships" xmlns:m="http://schemas.openxmlformats.org/officeDocument/2006/math" xmlns:v="urn:schemas-microsoft-com:vml" xmlns:wp14="http://schemas.microsoft.com/office/word/2010/wordprocessingDrawing" xmlns:wp="http://schemas.openxmlformats.org/drawingml/2006/wordprocessingDrawing" xmlns:w10="urn:schemas-microsoft-com:office:word" xmlns:w="http://schemas.openxmlformats.org/wordprocessingml/2006/main" xmlns:w14="http://schemas.microsoft.com/office/word/2010/wordml" xmlns:w15="http://schemas.microsoft.com/office/word/2012/wordml" xmlns:w16cid="http://schemas.microsoft.com/office/word/2016/wordml/cid" xmlns:w16se="http://schemas.microsoft.com/office/word/2015/wordml/symex" xmlns:wpg="http://schemas.microsoft.com/office/word/2010/wordprocessingGroup" xmlns:wpi="http://schemas.microsoft.com/office/word/2010/wordprocessingInk" xmlns:wne="http://schemas.microsoft.com/office/word/2006/wordml" xmlns:wps="http://schemas.microsoft.com/office/word/2010/wordprocessingShape" mc:Ignorable="w14 w15 w16se w16cid wp14">
+<w:hdr xmlns:wpc="http://schemas.microsoft.com/office/word/2010/wordprocessingCanvas" xmlns:mc="http://schemas.openxmlformats.org/markup-compatibility/2006" xmlns:o="urn:schemas-microsoft-com:office:office" xmlns:r="http://schemas.openxmlformats.org/officeDocument/2006/relationships" xmlns:m="http://schemas.openxmlformats.org/officeDocument/2006/math" xmlns:v="urn:schemas-microsoft-com:vml" xmlns:wp14="http://schemas.microsoft.com/office/word/2010/wordprocessingDrawing" xmlns:wp="http://schemas.openxmlformats.org/drawingml/2006/wordprocessingDrawing" xmlns:w10="urn:schemas-microsoft-com:office:word" xmlns:w="http://schemas.openxmlformats.org/wordprocessingml/2006/main" xmlns:w14="http://schemas.microsoft.com/office/word/2010/wordml" xmlns:wpg="http://schemas.microsoft.com/office/word/2010/wordprocessingGroup" xmlns:wpi="http://schemas.microsoft.com/office/word/2010/wordprocessingInk" xmlns:wne="http://schemas.microsoft.com/office/word/2006/wordml" xmlns:wps="http://schemas.microsoft.com/office/word/2010/wordprocessingShape" mc:Ignorable="w14 wp14">
   <w:p>
     <w:pPr>
       <w:pStyle w:val="Encabezado"/>
@@ -14483,7 +14353,7 @@
 </file>
 
 <file path=word/header3.xml><?xml version="1.0" encoding="utf-8"?>
-<w:hdr xmlns:wpc="http://schemas.microsoft.com/office/word/2010/wordprocessingCanvas" xmlns:cx="http://schemas.microsoft.com/office/drawing/2014/chartex" xmlns:cx1="http://schemas.microsoft.com/office/drawing/2015/9/8/chartex" xmlns:cx2="http://schemas.microsoft.com/office/drawing/2015/10/21/chartex" xmlns:cx3="http://schemas.microsoft.com/office/drawing/2016/5/9/chartex" xmlns:cx4="http://schemas.microsoft.com/office/drawing/2016/5/10/chartex" xmlns:cx5="http://schemas.microsoft.com/office/drawing/2016/5/11/chartex" xmlns:cx6="http://schemas.microsoft.com/office/drawing/2016/5/12/chartex" xmlns:cx7="http://schemas.microsoft.com/office/drawing/2016/5/13/chartex" xmlns:cx8="http://schemas.microsoft.com/office/drawing/2016/5/14/chartex" xmlns:mc="http://schemas.openxmlformats.org/markup-compatibility/2006" xmlns:aink="http://schemas.microsoft.com/office/drawing/2016/ink" xmlns:am3d="http://schemas.microsoft.com/office/drawing/2017/model3d" xmlns:o="urn:schemas-microsoft-com:office:office" xmlns:r="http://schemas.openxmlformats.org/officeDocument/2006/relationships" xmlns:m="http://schemas.openxmlformats.org/officeDocument/2006/math" xmlns:v="urn:schemas-microsoft-com:vml" xmlns:wp14="http://schemas.microsoft.com/office/word/2010/wordprocessingDrawing" xmlns:wp="http://schemas.openxmlformats.org/drawingml/2006/wordprocessingDrawing" xmlns:w10="urn:schemas-microsoft-com:office:word" xmlns:w="http://schemas.openxmlformats.org/wordprocessingml/2006/main" xmlns:w14="http://schemas.microsoft.com/office/word/2010/wordml" xmlns:w15="http://schemas.microsoft.com/office/word/2012/wordml" xmlns:w16cid="http://schemas.microsoft.com/office/word/2016/wordml/cid" xmlns:w16se="http://schemas.microsoft.com/office/word/2015/wordml/symex" xmlns:wpg="http://schemas.microsoft.com/office/word/2010/wordprocessingGroup" xmlns:wpi="http://schemas.microsoft.com/office/word/2010/wordprocessingInk" xmlns:wne="http://schemas.microsoft.com/office/word/2006/wordml" xmlns:wps="http://schemas.microsoft.com/office/word/2010/wordprocessingShape" mc:Ignorable="w14 w15 w16se w16cid wp14">
+<w:hdr xmlns:wpc="http://schemas.microsoft.com/office/word/2010/wordprocessingCanvas" xmlns:mc="http://schemas.openxmlformats.org/markup-compatibility/2006" xmlns:o="urn:schemas-microsoft-com:office:office" xmlns:r="http://schemas.openxmlformats.org/officeDocument/2006/relationships" xmlns:m="http://schemas.openxmlformats.org/officeDocument/2006/math" xmlns:v="urn:schemas-microsoft-com:vml" xmlns:wp14="http://schemas.microsoft.com/office/word/2010/wordprocessingDrawing" xmlns:wp="http://schemas.openxmlformats.org/drawingml/2006/wordprocessingDrawing" xmlns:w10="urn:schemas-microsoft-com:office:word" xmlns:w="http://schemas.openxmlformats.org/wordprocessingml/2006/main" xmlns:w14="http://schemas.microsoft.com/office/word/2010/wordml" xmlns:wpg="http://schemas.microsoft.com/office/word/2010/wordprocessingGroup" xmlns:wpi="http://schemas.microsoft.com/office/word/2010/wordprocessingInk" xmlns:wne="http://schemas.microsoft.com/office/word/2006/wordml" xmlns:wps="http://schemas.microsoft.com/office/word/2010/wordprocessingShape" mc:Ignorable="w14 wp14">
   <w:p>
     <w:pPr>
       <w:pStyle w:val="Encabezado"/>
@@ -14523,8 +14393,8 @@
 </file>
 
 <file path=word/numbering.xml><?xml version="1.0" encoding="utf-8"?>
-<w:numbering xmlns:wpc="http://schemas.microsoft.com/office/word/2010/wordprocessingCanvas" xmlns:cx="http://schemas.microsoft.com/office/drawing/2014/chartex" xmlns:cx1="http://schemas.microsoft.com/office/drawing/2015/9/8/chartex" xmlns:cx2="http://schemas.microsoft.com/office/drawing/2015/10/21/chartex" xmlns:cx3="http://schemas.microsoft.com/office/drawing/2016/5/9/chartex" xmlns:cx4="http://schemas.microsoft.com/office/drawing/2016/5/10/chartex" xmlns:cx5="http://schemas.microsoft.com/office/drawing/2016/5/11/chartex" xmlns:cx6="http://schemas.microsoft.com/office/drawing/2016/5/12/chartex" xmlns:cx7="http://schemas.microsoft.com/office/drawing/2016/5/13/chartex" xmlns:cx8="http://schemas.microsoft.com/office/drawing/2016/5/14/chartex" xmlns:mc="http://schemas.openxmlformats.org/markup-compatibility/2006" xmlns:aink="http://schemas.microsoft.com/office/drawing/2016/ink" xmlns:am3d="http://schemas.microsoft.com/office/drawing/2017/model3d" xmlns:o="urn:schemas-microsoft-com:office:office" xmlns:r="http://schemas.openxmlformats.org/officeDocument/2006/relationships" xmlns:m="http://schemas.openxmlformats.org/officeDocument/2006/math" xmlns:v="urn:schemas-microsoft-com:vml" xmlns:wp14="http://schemas.microsoft.com/office/word/2010/wordprocessingDrawing" xmlns:wp="http://schemas.openxmlformats.org/drawingml/2006/wordprocessingDrawing" xmlns:w10="urn:schemas-microsoft-com:office:word" xmlns:w="http://schemas.openxmlformats.org/wordprocessingml/2006/main" xmlns:w14="http://schemas.microsoft.com/office/word/2010/wordml" xmlns:w15="http://schemas.microsoft.com/office/word/2012/wordml" xmlns:w16cid="http://schemas.microsoft.com/office/word/2016/wordml/cid" xmlns:w16se="http://schemas.microsoft.com/office/word/2015/wordml/symex" xmlns:wpg="http://schemas.microsoft.com/office/word/2010/wordprocessingGroup" xmlns:wpi="http://schemas.microsoft.com/office/word/2010/wordprocessingInk" xmlns:wne="http://schemas.microsoft.com/office/word/2006/wordml" xmlns:wps="http://schemas.microsoft.com/office/word/2010/wordprocessingShape" mc:Ignorable="w14 w15 w16se w16cid wp14">
-  <w:abstractNum w:abstractNumId="0" w15:restartNumberingAfterBreak="0">
+<w:numbering xmlns:wpc="http://schemas.microsoft.com/office/word/2010/wordprocessingCanvas" xmlns:mc="http://schemas.openxmlformats.org/markup-compatibility/2006" xmlns:o="urn:schemas-microsoft-com:office:office" xmlns:r="http://schemas.openxmlformats.org/officeDocument/2006/relationships" xmlns:m="http://schemas.openxmlformats.org/officeDocument/2006/math" xmlns:v="urn:schemas-microsoft-com:vml" xmlns:wp14="http://schemas.microsoft.com/office/word/2010/wordprocessingDrawing" xmlns:wp="http://schemas.openxmlformats.org/drawingml/2006/wordprocessingDrawing" xmlns:w10="urn:schemas-microsoft-com:office:word" xmlns:w="http://schemas.openxmlformats.org/wordprocessingml/2006/main" xmlns:w14="http://schemas.microsoft.com/office/word/2010/wordml" xmlns:wpg="http://schemas.microsoft.com/office/word/2010/wordprocessingGroup" xmlns:wpi="http://schemas.microsoft.com/office/word/2010/wordprocessingInk" xmlns:wne="http://schemas.microsoft.com/office/word/2006/wordml" xmlns:wps="http://schemas.microsoft.com/office/word/2010/wordprocessingShape" mc:Ignorable="w14 wp14">
+  <w:abstractNum w:abstractNumId="0">
     <w:nsid w:val="07CB35AE"/>
     <w:multiLevelType w:val="hybridMultilevel"/>
     <w:tmpl w:val="323C774E"/>
@@ -14616,7 +14486,7 @@
       </w:pPr>
     </w:lvl>
   </w:abstractNum>
-  <w:abstractNum w:abstractNumId="1" w15:restartNumberingAfterBreak="0">
+  <w:abstractNum w:abstractNumId="1">
     <w:nsid w:val="0A0505CD"/>
     <w:multiLevelType w:val="hybridMultilevel"/>
     <w:tmpl w:val="D40449F4"/>
@@ -14708,7 +14578,7 @@
       </w:pPr>
     </w:lvl>
   </w:abstractNum>
-  <w:abstractNum w:abstractNumId="2" w15:restartNumberingAfterBreak="0">
+  <w:abstractNum w:abstractNumId="2">
     <w:nsid w:val="0ACD0816"/>
     <w:multiLevelType w:val="hybridMultilevel"/>
     <w:tmpl w:val="A6443164"/>
@@ -14821,7 +14691,7 @@
       </w:rPr>
     </w:lvl>
   </w:abstractNum>
-  <w:abstractNum w:abstractNumId="3" w15:restartNumberingAfterBreak="0">
+  <w:abstractNum w:abstractNumId="3">
     <w:nsid w:val="0BAE36D1"/>
     <w:multiLevelType w:val="hybridMultilevel"/>
     <w:tmpl w:val="2B1ACBB4"/>
@@ -14913,7 +14783,7 @@
       </w:pPr>
     </w:lvl>
   </w:abstractNum>
-  <w:abstractNum w:abstractNumId="4" w15:restartNumberingAfterBreak="0">
+  <w:abstractNum w:abstractNumId="4">
     <w:nsid w:val="1277199D"/>
     <w:multiLevelType w:val="hybridMultilevel"/>
     <w:tmpl w:val="E46EE490"/>
@@ -15005,7 +14875,7 @@
       </w:pPr>
     </w:lvl>
   </w:abstractNum>
-  <w:abstractNum w:abstractNumId="5" w15:restartNumberingAfterBreak="0">
+  <w:abstractNum w:abstractNumId="5">
     <w:nsid w:val="12E212B8"/>
     <w:multiLevelType w:val="hybridMultilevel"/>
     <w:tmpl w:val="2DA2063E"/>
@@ -15097,7 +14967,7 @@
       </w:pPr>
     </w:lvl>
   </w:abstractNum>
-  <w:abstractNum w:abstractNumId="6" w15:restartNumberingAfterBreak="0">
+  <w:abstractNum w:abstractNumId="6">
     <w:nsid w:val="14DF628E"/>
     <w:multiLevelType w:val="hybridMultilevel"/>
     <w:tmpl w:val="4E64C596"/>
@@ -15210,7 +15080,7 @@
       </w:rPr>
     </w:lvl>
   </w:abstractNum>
-  <w:abstractNum w:abstractNumId="7" w15:restartNumberingAfterBreak="0">
+  <w:abstractNum w:abstractNumId="7">
     <w:nsid w:val="1FA6530F"/>
     <w:multiLevelType w:val="hybridMultilevel"/>
     <w:tmpl w:val="762CEF62"/>
@@ -15302,7 +15172,7 @@
       </w:pPr>
     </w:lvl>
   </w:abstractNum>
-  <w:abstractNum w:abstractNumId="8" w15:restartNumberingAfterBreak="0">
+  <w:abstractNum w:abstractNumId="8">
     <w:nsid w:val="25806905"/>
     <w:multiLevelType w:val="hybridMultilevel"/>
     <w:tmpl w:val="4E186256"/>
@@ -15394,7 +15264,7 @@
       </w:pPr>
     </w:lvl>
   </w:abstractNum>
-  <w:abstractNum w:abstractNumId="9" w15:restartNumberingAfterBreak="0">
+  <w:abstractNum w:abstractNumId="9">
     <w:nsid w:val="25AE3CD5"/>
     <w:multiLevelType w:val="hybridMultilevel"/>
     <w:tmpl w:val="DC7AC6A4"/>
@@ -15510,7 +15380,7 @@
       </w:rPr>
     </w:lvl>
   </w:abstractNum>
-  <w:abstractNum w:abstractNumId="10" w15:restartNumberingAfterBreak="0">
+  <w:abstractNum w:abstractNumId="10">
     <w:nsid w:val="302B0CCE"/>
     <w:multiLevelType w:val="hybridMultilevel"/>
     <w:tmpl w:val="51884750"/>
@@ -15602,7 +15472,7 @@
       </w:pPr>
     </w:lvl>
   </w:abstractNum>
-  <w:abstractNum w:abstractNumId="11" w15:restartNumberingAfterBreak="0">
+  <w:abstractNum w:abstractNumId="11">
     <w:nsid w:val="3162291B"/>
     <w:multiLevelType w:val="hybridMultilevel"/>
     <w:tmpl w:val="4DF4FADC"/>
@@ -15694,7 +15564,7 @@
       </w:pPr>
     </w:lvl>
   </w:abstractNum>
-  <w:abstractNum w:abstractNumId="12" w15:restartNumberingAfterBreak="0">
+  <w:abstractNum w:abstractNumId="12">
     <w:nsid w:val="328A13B4"/>
     <w:multiLevelType w:val="hybridMultilevel"/>
     <w:tmpl w:val="4DC85778"/>
@@ -15786,7 +15656,7 @@
       </w:pPr>
     </w:lvl>
   </w:abstractNum>
-  <w:abstractNum w:abstractNumId="13" w15:restartNumberingAfterBreak="0">
+  <w:abstractNum w:abstractNumId="13">
     <w:nsid w:val="3EEC312A"/>
     <w:multiLevelType w:val="hybridMultilevel"/>
     <w:tmpl w:val="C8804FAC"/>
@@ -15878,7 +15748,7 @@
       </w:pPr>
     </w:lvl>
   </w:abstractNum>
-  <w:abstractNum w:abstractNumId="14" w15:restartNumberingAfterBreak="0">
+  <w:abstractNum w:abstractNumId="14">
     <w:nsid w:val="40460C60"/>
     <w:multiLevelType w:val="hybridMultilevel"/>
     <w:tmpl w:val="D74C00B8"/>
@@ -15970,7 +15840,7 @@
       </w:pPr>
     </w:lvl>
   </w:abstractNum>
-  <w:abstractNum w:abstractNumId="15" w15:restartNumberingAfterBreak="0">
+  <w:abstractNum w:abstractNumId="15">
     <w:nsid w:val="407047F0"/>
     <w:multiLevelType w:val="hybridMultilevel"/>
     <w:tmpl w:val="D004BA94"/>
@@ -16062,7 +15932,7 @@
       </w:pPr>
     </w:lvl>
   </w:abstractNum>
-  <w:abstractNum w:abstractNumId="16" w15:restartNumberingAfterBreak="0">
+  <w:abstractNum w:abstractNumId="16">
     <w:nsid w:val="41342F54"/>
     <w:multiLevelType w:val="hybridMultilevel"/>
     <w:tmpl w:val="C2CA652E"/>
@@ -16154,7 +16024,7 @@
       </w:pPr>
     </w:lvl>
   </w:abstractNum>
-  <w:abstractNum w:abstractNumId="17" w15:restartNumberingAfterBreak="0">
+  <w:abstractNum w:abstractNumId="17">
     <w:nsid w:val="467251D6"/>
     <w:multiLevelType w:val="hybridMultilevel"/>
     <w:tmpl w:val="A9384DB4"/>
@@ -16273,7 +16143,7 @@
       </w:rPr>
     </w:lvl>
   </w:abstractNum>
-  <w:abstractNum w:abstractNumId="18" w15:restartNumberingAfterBreak="0">
+  <w:abstractNum w:abstractNumId="18">
     <w:nsid w:val="46A31B7F"/>
     <w:multiLevelType w:val="hybridMultilevel"/>
     <w:tmpl w:val="BDB2E8EA"/>
@@ -16365,7 +16235,7 @@
       </w:pPr>
     </w:lvl>
   </w:abstractNum>
-  <w:abstractNum w:abstractNumId="19" w15:restartNumberingAfterBreak="0">
+  <w:abstractNum w:abstractNumId="19">
     <w:nsid w:val="4BF42651"/>
     <w:multiLevelType w:val="hybridMultilevel"/>
     <w:tmpl w:val="3C841934"/>
@@ -16457,7 +16327,7 @@
       </w:pPr>
     </w:lvl>
   </w:abstractNum>
-  <w:abstractNum w:abstractNumId="20" w15:restartNumberingAfterBreak="0">
+  <w:abstractNum w:abstractNumId="20">
     <w:nsid w:val="4E3208AD"/>
     <w:multiLevelType w:val="hybridMultilevel"/>
     <w:tmpl w:val="D3D06372"/>
@@ -16549,7 +16419,7 @@
       </w:pPr>
     </w:lvl>
   </w:abstractNum>
-  <w:abstractNum w:abstractNumId="21" w15:restartNumberingAfterBreak="0">
+  <w:abstractNum w:abstractNumId="21">
     <w:nsid w:val="5194699C"/>
     <w:multiLevelType w:val="hybridMultilevel"/>
     <w:tmpl w:val="3E3CE430"/>
@@ -16665,7 +16535,7 @@
       </w:rPr>
     </w:lvl>
   </w:abstractNum>
-  <w:abstractNum w:abstractNumId="22" w15:restartNumberingAfterBreak="0">
+  <w:abstractNum w:abstractNumId="22">
     <w:nsid w:val="51C95841"/>
     <w:multiLevelType w:val="hybridMultilevel"/>
     <w:tmpl w:val="03C84EF6"/>
@@ -16757,7 +16627,7 @@
       </w:pPr>
     </w:lvl>
   </w:abstractNum>
-  <w:abstractNum w:abstractNumId="23" w15:restartNumberingAfterBreak="0">
+  <w:abstractNum w:abstractNumId="23">
     <w:nsid w:val="580749A9"/>
     <w:multiLevelType w:val="hybridMultilevel"/>
     <w:tmpl w:val="21B6B648"/>
@@ -16849,7 +16719,7 @@
       </w:pPr>
     </w:lvl>
   </w:abstractNum>
-  <w:abstractNum w:abstractNumId="24" w15:restartNumberingAfterBreak="0">
+  <w:abstractNum w:abstractNumId="24">
     <w:nsid w:val="65DD1BF3"/>
     <w:multiLevelType w:val="hybridMultilevel"/>
     <w:tmpl w:val="BE2C361C"/>
@@ -16941,7 +16811,7 @@
       </w:pPr>
     </w:lvl>
   </w:abstractNum>
-  <w:abstractNum w:abstractNumId="25" w15:restartNumberingAfterBreak="0">
+  <w:abstractNum w:abstractNumId="25">
     <w:nsid w:val="67A328B5"/>
     <w:multiLevelType w:val="hybridMultilevel"/>
     <w:tmpl w:val="B0CAE25A"/>
@@ -17033,7 +16903,7 @@
       </w:pPr>
     </w:lvl>
   </w:abstractNum>
-  <w:abstractNum w:abstractNumId="26" w15:restartNumberingAfterBreak="0">
+  <w:abstractNum w:abstractNumId="26">
     <w:nsid w:val="6A115E83"/>
     <w:multiLevelType w:val="hybridMultilevel"/>
     <w:tmpl w:val="4636DB32"/>
@@ -17152,7 +17022,7 @@
       </w:rPr>
     </w:lvl>
   </w:abstractNum>
-  <w:abstractNum w:abstractNumId="27" w15:restartNumberingAfterBreak="0">
+  <w:abstractNum w:abstractNumId="27">
     <w:nsid w:val="6A823949"/>
     <w:multiLevelType w:val="hybridMultilevel"/>
     <w:tmpl w:val="58506D3C"/>
@@ -17268,7 +17138,7 @@
       </w:rPr>
     </w:lvl>
   </w:abstractNum>
-  <w:abstractNum w:abstractNumId="28" w15:restartNumberingAfterBreak="0">
+  <w:abstractNum w:abstractNumId="28">
     <w:nsid w:val="6D760949"/>
     <w:multiLevelType w:val="hybridMultilevel"/>
     <w:tmpl w:val="5F84C0A8"/>
@@ -17360,7 +17230,7 @@
       </w:pPr>
     </w:lvl>
   </w:abstractNum>
-  <w:abstractNum w:abstractNumId="29" w15:restartNumberingAfterBreak="0">
+  <w:abstractNum w:abstractNumId="29">
     <w:nsid w:val="6F4574A1"/>
     <w:multiLevelType w:val="hybridMultilevel"/>
     <w:tmpl w:val="88A806EA"/>
@@ -17452,7 +17322,7 @@
       </w:pPr>
     </w:lvl>
   </w:abstractNum>
-  <w:abstractNum w:abstractNumId="30" w15:restartNumberingAfterBreak="0">
+  <w:abstractNum w:abstractNumId="30">
     <w:nsid w:val="75B0350A"/>
     <w:multiLevelType w:val="hybridMultilevel"/>
     <w:tmpl w:val="84A42B82"/>
@@ -17544,7 +17414,7 @@
       </w:pPr>
     </w:lvl>
   </w:abstractNum>
-  <w:abstractNum w:abstractNumId="31" w15:restartNumberingAfterBreak="0">
+  <w:abstractNum w:abstractNumId="31">
     <w:nsid w:val="75E940A7"/>
     <w:multiLevelType w:val="hybridMultilevel"/>
     <w:tmpl w:val="20B8919E"/>
@@ -17636,7 +17506,7 @@
       </w:pPr>
     </w:lvl>
   </w:abstractNum>
-  <w:abstractNum w:abstractNumId="32" w15:restartNumberingAfterBreak="0">
+  <w:abstractNum w:abstractNumId="32">
     <w:nsid w:val="78B920C7"/>
     <w:multiLevelType w:val="hybridMultilevel"/>
     <w:tmpl w:val="84DEACAE"/>
@@ -17728,7 +17598,7 @@
       </w:pPr>
     </w:lvl>
   </w:abstractNum>
-  <w:abstractNum w:abstractNumId="33" w15:restartNumberingAfterBreak="0">
+  <w:abstractNum w:abstractNumId="33">
     <w:nsid w:val="7CE814A9"/>
     <w:multiLevelType w:val="hybridMultilevel"/>
     <w:tmpl w:val="18AAB064"/>
@@ -17820,7 +17690,7 @@
       </w:pPr>
     </w:lvl>
   </w:abstractNum>
-  <w:abstractNum w:abstractNumId="34" w15:restartNumberingAfterBreak="0">
+  <w:abstractNum w:abstractNumId="34">
     <w:nsid w:val="7EFD7A4B"/>
     <w:multiLevelType w:val="hybridMultilevel"/>
     <w:tmpl w:val="DD7C929A"/>
@@ -18043,7 +17913,7 @@
 </file>
 
 <file path=word/styles.xml><?xml version="1.0" encoding="utf-8"?>
-<w:styles xmlns:mc="http://schemas.openxmlformats.org/markup-compatibility/2006" xmlns:r="http://schemas.openxmlformats.org/officeDocument/2006/relationships" xmlns:w="http://schemas.openxmlformats.org/wordprocessingml/2006/main" xmlns:w14="http://schemas.microsoft.com/office/word/2010/wordml" xmlns:w15="http://schemas.microsoft.com/office/word/2012/wordml" xmlns:w16cid="http://schemas.microsoft.com/office/word/2016/wordml/cid" xmlns:w16se="http://schemas.microsoft.com/office/word/2015/wordml/symex" mc:Ignorable="w14 w15 w16se w16cid">
+<w:styles xmlns:mc="http://schemas.openxmlformats.org/markup-compatibility/2006" xmlns:r="http://schemas.openxmlformats.org/officeDocument/2006/relationships" xmlns:w="http://schemas.openxmlformats.org/wordprocessingml/2006/main" xmlns:w14="http://schemas.microsoft.com/office/word/2010/wordml" mc:Ignorable="w14">
   <w:docDefaults>
     <w:rPrDefault>
       <w:rPr>
@@ -18059,383 +17929,144 @@
       </w:pPr>
     </w:pPrDefault>
   </w:docDefaults>
-  <w:latentStyles w:defLockedState="0" w:defUIPriority="99" w:defSemiHidden="0" w:defUnhideWhenUsed="0" w:defQFormat="0" w:count="376">
-    <w:lsdException w:name="Normal" w:uiPriority="0" w:qFormat="1"/>
-    <w:lsdException w:name="heading 1" w:uiPriority="9" w:qFormat="1"/>
-    <w:lsdException w:name="heading 2" w:semiHidden="1" w:uiPriority="9" w:unhideWhenUsed="1" w:qFormat="1"/>
-    <w:lsdException w:name="heading 3" w:semiHidden="1" w:uiPriority="9" w:unhideWhenUsed="1" w:qFormat="1"/>
-    <w:lsdException w:name="heading 4" w:semiHidden="1" w:uiPriority="9" w:unhideWhenUsed="1" w:qFormat="1"/>
-    <w:lsdException w:name="heading 5" w:semiHidden="1" w:uiPriority="9" w:unhideWhenUsed="1" w:qFormat="1"/>
-    <w:lsdException w:name="heading 6" w:semiHidden="1" w:uiPriority="9" w:unhideWhenUsed="1" w:qFormat="1"/>
-    <w:lsdException w:name="heading 7" w:semiHidden="1" w:uiPriority="9" w:unhideWhenUsed="1" w:qFormat="1"/>
-    <w:lsdException w:name="heading 8" w:semiHidden="1" w:uiPriority="9" w:unhideWhenUsed="1" w:qFormat="1"/>
-    <w:lsdException w:name="heading 9" w:semiHidden="1" w:uiPriority="9" w:unhideWhenUsed="1" w:qFormat="1"/>
-    <w:lsdException w:name="index 1" w:semiHidden="1" w:unhideWhenUsed="1"/>
-    <w:lsdException w:name="index 2" w:semiHidden="1" w:unhideWhenUsed="1"/>
-    <w:lsdException w:name="index 3" w:semiHidden="1" w:unhideWhenUsed="1"/>
-    <w:lsdException w:name="index 4" w:semiHidden="1" w:unhideWhenUsed="1"/>
-    <w:lsdException w:name="index 5" w:semiHidden="1" w:unhideWhenUsed="1"/>
-    <w:lsdException w:name="index 6" w:semiHidden="1" w:unhideWhenUsed="1"/>
-    <w:lsdException w:name="index 7" w:semiHidden="1" w:unhideWhenUsed="1"/>
-    <w:lsdException w:name="index 8" w:semiHidden="1" w:unhideWhenUsed="1"/>
-    <w:lsdException w:name="index 9" w:semiHidden="1" w:unhideWhenUsed="1"/>
-    <w:lsdException w:name="toc 1" w:semiHidden="1" w:uiPriority="39" w:unhideWhenUsed="1"/>
-    <w:lsdException w:name="toc 2" w:semiHidden="1" w:uiPriority="39" w:unhideWhenUsed="1"/>
-    <w:lsdException w:name="toc 3" w:semiHidden="1" w:uiPriority="39" w:unhideWhenUsed="1"/>
-    <w:lsdException w:name="toc 4" w:semiHidden="1" w:uiPriority="39" w:unhideWhenUsed="1"/>
-    <w:lsdException w:name="toc 5" w:semiHidden="1" w:uiPriority="39" w:unhideWhenUsed="1"/>
-    <w:lsdException w:name="toc 6" w:semiHidden="1" w:uiPriority="39" w:unhideWhenUsed="1"/>
-    <w:lsdException w:name="toc 7" w:semiHidden="1" w:uiPriority="39" w:unhideWhenUsed="1"/>
-    <w:lsdException w:name="toc 8" w:semiHidden="1" w:uiPriority="39" w:unhideWhenUsed="1"/>
-    <w:lsdException w:name="toc 9" w:semiHidden="1" w:uiPriority="39" w:unhideWhenUsed="1"/>
-    <w:lsdException w:name="Normal Indent" w:semiHidden="1" w:unhideWhenUsed="1"/>
-    <w:lsdException w:name="footnote text" w:semiHidden="1" w:unhideWhenUsed="1"/>
-    <w:lsdException w:name="annotation text" w:semiHidden="1" w:unhideWhenUsed="1"/>
-    <w:lsdException w:name="header" w:semiHidden="1" w:unhideWhenUsed="1"/>
-    <w:lsdException w:name="footer" w:semiHidden="1" w:unhideWhenUsed="1"/>
-    <w:lsdException w:name="index heading" w:semiHidden="1" w:unhideWhenUsed="1"/>
-    <w:lsdException w:name="caption" w:semiHidden="1" w:uiPriority="35" w:unhideWhenUsed="1" w:qFormat="1"/>
-    <w:lsdException w:name="table of figures" w:semiHidden="1" w:unhideWhenUsed="1"/>
-    <w:lsdException w:name="envelope address" w:semiHidden="1" w:unhideWhenUsed="1"/>
-    <w:lsdException w:name="envelope return" w:semiHidden="1" w:unhideWhenUsed="1"/>
-    <w:lsdException w:name="footnote reference" w:semiHidden="1" w:unhideWhenUsed="1"/>
-    <w:lsdException w:name="annotation reference" w:semiHidden="1" w:unhideWhenUsed="1"/>
-    <w:lsdException w:name="line number" w:semiHidden="1" w:unhideWhenUsed="1"/>
-    <w:lsdException w:name="page number" w:semiHidden="1" w:unhideWhenUsed="1"/>
-    <w:lsdException w:name="endnote reference" w:semiHidden="1" w:unhideWhenUsed="1"/>
-    <w:lsdException w:name="endnote text" w:semiHidden="1" w:unhideWhenUsed="1"/>
-    <w:lsdException w:name="table of authorities" w:semiHidden="1" w:unhideWhenUsed="1"/>
-    <w:lsdException w:name="macro" w:semiHidden="1" w:unhideWhenUsed="1"/>
-    <w:lsdException w:name="toa heading" w:semiHidden="1" w:unhideWhenUsed="1"/>
-    <w:lsdException w:name="List" w:semiHidden="1" w:unhideWhenUsed="1"/>
-    <w:lsdException w:name="List Bullet" w:semiHidden="1" w:unhideWhenUsed="1"/>
-    <w:lsdException w:name="List Number" w:semiHidden="1" w:unhideWhenUsed="1"/>
-    <w:lsdException w:name="List 2" w:semiHidden="1" w:unhideWhenUsed="1"/>
-    <w:lsdException w:name="List 3" w:semiHidden="1" w:unhideWhenUsed="1"/>
-    <w:lsdException w:name="List 4" w:semiHidden="1" w:unhideWhenUsed="1"/>
-    <w:lsdException w:name="List 5" w:semiHidden="1" w:unhideWhenUsed="1"/>
-    <w:lsdException w:name="List Bullet 2" w:semiHidden="1" w:unhideWhenUsed="1"/>
-    <w:lsdException w:name="List Bullet 3" w:semiHidden="1" w:unhideWhenUsed="1"/>
-    <w:lsdException w:name="List Bullet 4" w:semiHidden="1" w:unhideWhenUsed="1"/>
-    <w:lsdException w:name="List Bullet 5" w:semiHidden="1" w:unhideWhenUsed="1"/>
-    <w:lsdException w:name="List Number 2" w:semiHidden="1" w:unhideWhenUsed="1"/>
-    <w:lsdException w:name="List Number 3" w:semiHidden="1" w:unhideWhenUsed="1"/>
-    <w:lsdException w:name="List Number 4" w:semiHidden="1" w:unhideWhenUsed="1"/>
-    <w:lsdException w:name="List Number 5" w:semiHidden="1" w:unhideWhenUsed="1"/>
-    <w:lsdException w:name="Title" w:uiPriority="10" w:qFormat="1"/>
-    <w:lsdException w:name="Closing" w:semiHidden="1" w:unhideWhenUsed="1"/>
-    <w:lsdException w:name="Signature" w:semiHidden="1" w:unhideWhenUsed="1"/>
-    <w:lsdException w:name="Default Paragraph Font" w:semiHidden="1" w:uiPriority="1" w:unhideWhenUsed="1"/>
-    <w:lsdException w:name="Body Text" w:semiHidden="1" w:unhideWhenUsed="1"/>
-    <w:lsdException w:name="Body Text Indent" w:semiHidden="1" w:unhideWhenUsed="1"/>
-    <w:lsdException w:name="List Continue" w:semiHidden="1" w:unhideWhenUsed="1"/>
-    <w:lsdException w:name="List Continue 2" w:semiHidden="1" w:unhideWhenUsed="1"/>
-    <w:lsdException w:name="List Continue 3" w:semiHidden="1" w:unhideWhenUsed="1"/>
-    <w:lsdException w:name="List Continue 4" w:semiHidden="1" w:unhideWhenUsed="1"/>
-    <w:lsdException w:name="List Continue 5" w:semiHidden="1" w:unhideWhenUsed="1"/>
-    <w:lsdException w:name="Message Header" w:semiHidden="1" w:unhideWhenUsed="1"/>
-    <w:lsdException w:name="Subtitle" w:uiPriority="11" w:qFormat="1"/>
-    <w:lsdException w:name="Salutation" w:semiHidden="1" w:unhideWhenUsed="1"/>
-    <w:lsdException w:name="Date" w:semiHidden="1" w:unhideWhenUsed="1"/>
-    <w:lsdException w:name="Body Text First Indent" w:semiHidden="1" w:unhideWhenUsed="1"/>
-    <w:lsdException w:name="Body Text First Indent 2" w:semiHidden="1" w:unhideWhenUsed="1"/>
-    <w:lsdException w:name="Note Heading" w:semiHidden="1" w:unhideWhenUsed="1"/>
-    <w:lsdException w:name="Body Text 2" w:semiHidden="1" w:unhideWhenUsed="1"/>
-    <w:lsdException w:name="Body Text 3" w:semiHidden="1" w:unhideWhenUsed="1"/>
-    <w:lsdException w:name="Body Text Indent 2" w:semiHidden="1" w:unhideWhenUsed="1"/>
-    <w:lsdException w:name="Body Text Indent 3" w:semiHidden="1" w:unhideWhenUsed="1"/>
-    <w:lsdException w:name="Block Text" w:semiHidden="1" w:unhideWhenUsed="1"/>
-    <w:lsdException w:name="Hyperlink" w:semiHidden="1" w:unhideWhenUsed="1"/>
-    <w:lsdException w:name="FollowedHyperlink" w:semiHidden="1" w:unhideWhenUsed="1"/>
-    <w:lsdException w:name="Strong" w:uiPriority="22" w:qFormat="1"/>
-    <w:lsdException w:name="Emphasis" w:uiPriority="20" w:qFormat="1"/>
-    <w:lsdException w:name="Document Map" w:semiHidden="1" w:unhideWhenUsed="1"/>
-    <w:lsdException w:name="Plain Text" w:semiHidden="1" w:unhideWhenUsed="1"/>
-    <w:lsdException w:name="E-mail Signature" w:semiHidden="1" w:unhideWhenUsed="1"/>
-    <w:lsdException w:name="HTML Top of Form" w:semiHidden="1" w:unhideWhenUsed="1"/>
-    <w:lsdException w:name="HTML Bottom of Form" w:semiHidden="1" w:unhideWhenUsed="1"/>
-    <w:lsdException w:name="Normal (Web)" w:semiHidden="1" w:unhideWhenUsed="1"/>
-    <w:lsdException w:name="HTML Acronym" w:semiHidden="1" w:unhideWhenUsed="1"/>
-    <w:lsdException w:name="HTML Address" w:semiHidden="1" w:unhideWhenUsed="1"/>
-    <w:lsdException w:name="HTML Cite" w:semiHidden="1" w:unhideWhenUsed="1"/>
-    <w:lsdException w:name="HTML Code" w:semiHidden="1" w:unhideWhenUsed="1"/>
-    <w:lsdException w:name="HTML Definition" w:semiHidden="1" w:unhideWhenUsed="1"/>
-    <w:lsdException w:name="HTML Keyboard" w:semiHidden="1" w:unhideWhenUsed="1"/>
-    <w:lsdException w:name="HTML Preformatted" w:semiHidden="1" w:unhideWhenUsed="1"/>
-    <w:lsdException w:name="HTML Sample" w:semiHidden="1" w:unhideWhenUsed="1"/>
-    <w:lsdException w:name="HTML Typewriter" w:semiHidden="1" w:unhideWhenUsed="1"/>
-    <w:lsdException w:name="HTML Variable" w:semiHidden="1" w:unhideWhenUsed="1"/>
-    <w:lsdException w:name="Normal Table" w:semiHidden="1" w:unhideWhenUsed="1"/>
-    <w:lsdException w:name="annotation subject" w:semiHidden="1" w:unhideWhenUsed="1"/>
-    <w:lsdException w:name="No List" w:semiHidden="1" w:unhideWhenUsed="1"/>
-    <w:lsdException w:name="Outline List 1" w:semiHidden="1" w:unhideWhenUsed="1"/>
-    <w:lsdException w:name="Outline List 2" w:semiHidden="1" w:unhideWhenUsed="1"/>
-    <w:lsdException w:name="Outline List 3" w:semiHidden="1" w:unhideWhenUsed="1"/>
-    <w:lsdException w:name="Table Simple 1" w:semiHidden="1" w:unhideWhenUsed="1"/>
-    <w:lsdException w:name="Table Simple 2" w:semiHidden="1" w:unhideWhenUsed="1"/>
-    <w:lsdException w:name="Table Simple 3" w:semiHidden="1" w:unhideWhenUsed="1"/>
-    <w:lsdException w:name="Table Classic 1" w:semiHidden="1" w:unhideWhenUsed="1"/>
-    <w:lsdException w:name="Table Classic 2" w:semiHidden="1" w:unhideWhenUsed="1"/>
-    <w:lsdException w:name="Table Classic 3" w:semiHidden="1" w:unhideWhenUsed="1"/>
-    <w:lsdException w:name="Table Classic 4" w:semiHidden="1" w:unhideWhenUsed="1"/>
-    <w:lsdException w:name="Table Colorful 1" w:semiHidden="1" w:unhideWhenUsed="1"/>
-    <w:lsdException w:name="Table Colorful 2" w:semiHidden="1" w:unhideWhenUsed="1"/>
-    <w:lsdException w:name="Table Colorful 3" w:semiHidden="1" w:unhideWhenUsed="1"/>
-    <w:lsdException w:name="Table Columns 1" w:semiHidden="1" w:unhideWhenUsed="1"/>
-    <w:lsdException w:name="Table Columns 2" w:semiHidden="1" w:unhideWhenUsed="1"/>
-    <w:lsdException w:name="Table Columns 3" w:semiHidden="1" w:unhideWhenUsed="1"/>
-    <w:lsdException w:name="Table Columns 4" w:semiHidden="1" w:unhideWhenUsed="1"/>
-    <w:lsdException w:name="Table Columns 5" w:semiHidden="1" w:unhideWhenUsed="1"/>
-    <w:lsdException w:name="Table Grid 1" w:semiHidden="1" w:unhideWhenUsed="1"/>
-    <w:lsdException w:name="Table Grid 2" w:semiHidden="1" w:unhideWhenUsed="1"/>
-    <w:lsdException w:name="Table Grid 3" w:semiHidden="1" w:unhideWhenUsed="1"/>
-    <w:lsdException w:name="Table Grid 4" w:semiHidden="1" w:unhideWhenUsed="1"/>
-    <w:lsdException w:name="Table Grid 5" w:semiHidden="1" w:unhideWhenUsed="1"/>
-    <w:lsdException w:name="Table Grid 6" w:semiHidden="1" w:unhideWhenUsed="1"/>
-    <w:lsdException w:name="Table Grid 7" w:semiHidden="1" w:unhideWhenUsed="1"/>
-    <w:lsdException w:name="Table Grid 8" w:semiHidden="1" w:unhideWhenUsed="1"/>
-    <w:lsdException w:name="Table List 1" w:semiHidden="1" w:unhideWhenUsed="1"/>
-    <w:lsdException w:name="Table List 2" w:semiHidden="1" w:unhideWhenUsed="1"/>
-    <w:lsdException w:name="Table List 3" w:semiHidden="1" w:unhideWhenUsed="1"/>
-    <w:lsdException w:name="Table List 4" w:semiHidden="1" w:unhideWhenUsed="1"/>
-    <w:lsdException w:name="Table List 5" w:semiHidden="1" w:unhideWhenUsed="1"/>
-    <w:lsdException w:name="Table List 6" w:semiHidden="1" w:unhideWhenUsed="1"/>
-    <w:lsdException w:name="Table List 7" w:semiHidden="1" w:unhideWhenUsed="1"/>
-    <w:lsdException w:name="Table List 8" w:semiHidden="1" w:unhideWhenUsed="1"/>
-    <w:lsdException w:name="Table 3D effects 1" w:semiHidden="1" w:unhideWhenUsed="1"/>
-    <w:lsdException w:name="Table 3D effects 2" w:semiHidden="1" w:unhideWhenUsed="1"/>
-    <w:lsdException w:name="Table 3D effects 3" w:semiHidden="1" w:unhideWhenUsed="1"/>
-    <w:lsdException w:name="Table Contemporary" w:semiHidden="1" w:unhideWhenUsed="1"/>
-    <w:lsdException w:name="Table Elegant" w:semiHidden="1" w:unhideWhenUsed="1"/>
-    <w:lsdException w:name="Table Professional" w:semiHidden="1" w:unhideWhenUsed="1"/>
-    <w:lsdException w:name="Table Subtle 1" w:semiHidden="1" w:unhideWhenUsed="1"/>
-    <w:lsdException w:name="Table Subtle 2" w:semiHidden="1" w:unhideWhenUsed="1"/>
-    <w:lsdException w:name="Table Web 1" w:semiHidden="1" w:unhideWhenUsed="1"/>
-    <w:lsdException w:name="Table Web 2" w:semiHidden="1" w:unhideWhenUsed="1"/>
-    <w:lsdException w:name="Table Web 3" w:semiHidden="1" w:unhideWhenUsed="1"/>
-    <w:lsdException w:name="Balloon Text" w:semiHidden="1" w:unhideWhenUsed="1"/>
-    <w:lsdException w:name="Table Grid" w:uiPriority="39"/>
-    <w:lsdException w:name="Table Theme" w:semiHidden="1" w:unhideWhenUsed="1"/>
-    <w:lsdException w:name="Placeholder Text" w:semiHidden="1"/>
-    <w:lsdException w:name="No Spacing" w:uiPriority="1" w:qFormat="1"/>
-    <w:lsdException w:name="Light Shading" w:uiPriority="60"/>
-    <w:lsdException w:name="Light List" w:uiPriority="61"/>
-    <w:lsdException w:name="Light Grid" w:uiPriority="62"/>
-    <w:lsdException w:name="Medium Shading 1" w:uiPriority="63"/>
-    <w:lsdException w:name="Medium Shading 2" w:uiPriority="64"/>
-    <w:lsdException w:name="Medium List 1" w:uiPriority="65"/>
-    <w:lsdException w:name="Medium List 2" w:uiPriority="66"/>
-    <w:lsdException w:name="Medium Grid 1" w:uiPriority="67"/>
-    <w:lsdException w:name="Medium Grid 2" w:uiPriority="68"/>
-    <w:lsdException w:name="Medium Grid 3" w:uiPriority="69"/>
-    <w:lsdException w:name="Dark List" w:uiPriority="70"/>
-    <w:lsdException w:name="Colorful Shading" w:uiPriority="71"/>
-    <w:lsdException w:name="Colorful List" w:uiPriority="72"/>
-    <w:lsdException w:name="Colorful Grid" w:uiPriority="73"/>
-    <w:lsdException w:name="Light Shading Accent 1" w:uiPriority="60"/>
-    <w:lsdException w:name="Light List Accent 1" w:uiPriority="61"/>
-    <w:lsdException w:name="Light Grid Accent 1" w:uiPriority="62"/>
-    <w:lsdException w:name="Medium Shading 1 Accent 1" w:uiPriority="63"/>
-    <w:lsdException w:name="Medium Shading 2 Accent 1" w:uiPriority="64"/>
-    <w:lsdException w:name="Medium List 1 Accent 1" w:uiPriority="65"/>
-    <w:lsdException w:name="Revision" w:semiHidden="1"/>
-    <w:lsdException w:name="List Paragraph" w:uiPriority="34" w:qFormat="1"/>
-    <w:lsdException w:name="Quote" w:uiPriority="29" w:qFormat="1"/>
-    <w:lsdException w:name="Intense Quote" w:uiPriority="30" w:qFormat="1"/>
-    <w:lsdException w:name="Medium List 2 Accent 1" w:uiPriority="66"/>
-    <w:lsdException w:name="Medium Grid 1 Accent 1" w:uiPriority="67"/>
-    <w:lsdException w:name="Medium Grid 2 Accent 1" w:uiPriority="68"/>
-    <w:lsdException w:name="Medium Grid 3 Accent 1" w:uiPriority="69"/>
-    <w:lsdException w:name="Dark List Accent 1" w:uiPriority="70"/>
-    <w:lsdException w:name="Colorful Shading Accent 1" w:uiPriority="71"/>
-    <w:lsdException w:name="Colorful List Accent 1" w:uiPriority="72"/>
-    <w:lsdException w:name="Colorful Grid Accent 1" w:uiPriority="73"/>
-    <w:lsdException w:name="Light Shading Accent 2" w:uiPriority="60"/>
-    <w:lsdException w:name="Light List Accent 2" w:uiPriority="61"/>
-    <w:lsdException w:name="Light Grid Accent 2" w:uiPriority="62"/>
-    <w:lsdException w:name="Medium Shading 1 Accent 2" w:uiPriority="63"/>
-    <w:lsdException w:name="Medium Shading 2 Accent 2" w:uiPriority="64"/>
-    <w:lsdException w:name="Medium List 1 Accent 2" w:uiPriority="65"/>
-    <w:lsdException w:name="Medium List 2 Accent 2" w:uiPriority="66"/>
-    <w:lsdException w:name="Medium Grid 1 Accent 2" w:uiPriority="67"/>
-    <w:lsdException w:name="Medium Grid 2 Accent 2" w:uiPriority="68"/>
-    <w:lsdException w:name="Medium Grid 3 Accent 2" w:uiPriority="69"/>
-    <w:lsdException w:name="Dark List Accent 2" w:uiPriority="70"/>
-    <w:lsdException w:name="Colorful Shading Accent 2" w:uiPriority="71"/>
-    <w:lsdException w:name="Colorful List Accent 2" w:uiPriority="72"/>
-    <w:lsdException w:name="Colorful Grid Accent 2" w:uiPriority="73"/>
-    <w:lsdException w:name="Light Shading Accent 3" w:uiPriority="60"/>
-    <w:lsdException w:name="Light List Accent 3" w:uiPriority="61"/>
-    <w:lsdException w:name="Light Grid Accent 3" w:uiPriority="62"/>
-    <w:lsdException w:name="Medium Shading 1 Accent 3" w:uiPriority="63"/>
-    <w:lsdException w:name="Medium Shading 2 Accent 3" w:uiPriority="64"/>
-    <w:lsdException w:name="Medium List 1 Accent 3" w:uiPriority="65"/>
-    <w:lsdException w:name="Medium List 2 Accent 3" w:uiPriority="66"/>
-    <w:lsdException w:name="Medium Grid 1 Accent 3" w:uiPriority="67"/>
-    <w:lsdException w:name="Medium Grid 2 Accent 3" w:uiPriority="68"/>
-    <w:lsdException w:name="Medium Grid 3 Accent 3" w:uiPriority="69"/>
-    <w:lsdException w:name="Dark List Accent 3" w:uiPriority="70"/>
-    <w:lsdException w:name="Colorful Shading Accent 3" w:uiPriority="71"/>
-    <w:lsdException w:name="Colorful List Accent 3" w:uiPriority="72"/>
-    <w:lsdException w:name="Colorful Grid Accent 3" w:uiPriority="73"/>
-    <w:lsdException w:name="Light Shading Accent 4" w:uiPriority="60"/>
-    <w:lsdException w:name="Light List Accent 4" w:uiPriority="61"/>
-    <w:lsdException w:name="Light Grid Accent 4" w:uiPriority="62"/>
-    <w:lsdException w:name="Medium Shading 1 Accent 4" w:uiPriority="63"/>
-    <w:lsdException w:name="Medium Shading 2 Accent 4" w:uiPriority="64"/>
-    <w:lsdException w:name="Medium List 1 Accent 4" w:uiPriority="65"/>
-    <w:lsdException w:name="Medium List 2 Accent 4" w:uiPriority="66"/>
-    <w:lsdException w:name="Medium Grid 1 Accent 4" w:uiPriority="67"/>
-    <w:lsdException w:name="Medium Grid 2 Accent 4" w:uiPriority="68"/>
-    <w:lsdException w:name="Medium Grid 3 Accent 4" w:uiPriority="69"/>
-    <w:lsdException w:name="Dark List Accent 4" w:uiPriority="70"/>
-    <w:lsdException w:name="Colorful Shading Accent 4" w:uiPriority="71"/>
-    <w:lsdException w:name="Colorful List Accent 4" w:uiPriority="72"/>
-    <w:lsdException w:name="Colorful Grid Accent 4" w:uiPriority="73"/>
-    <w:lsdException w:name="Light Shading Accent 5" w:uiPriority="60"/>
-    <w:lsdException w:name="Light List Accent 5" w:uiPriority="61"/>
-    <w:lsdException w:name="Light Grid Accent 5" w:uiPriority="62"/>
-    <w:lsdException w:name="Medium Shading 1 Accent 5" w:uiPriority="63"/>
-    <w:lsdException w:name="Medium Shading 2 Accent 5" w:uiPriority="64"/>
-    <w:lsdException w:name="Medium List 1 Accent 5" w:uiPriority="65"/>
-    <w:lsdException w:name="Medium List 2 Accent 5" w:uiPriority="66"/>
-    <w:lsdException w:name="Medium Grid 1 Accent 5" w:uiPriority="67"/>
-    <w:lsdException w:name="Medium Grid 2 Accent 5" w:uiPriority="68"/>
-    <w:lsdException w:name="Medium Grid 3 Accent 5" w:uiPriority="69"/>
-    <w:lsdException w:name="Dark List Accent 5" w:uiPriority="70"/>
-    <w:lsdException w:name="Colorful Shading Accent 5" w:uiPriority="71"/>
-    <w:lsdException w:name="Colorful List Accent 5" w:uiPriority="72"/>
-    <w:lsdException w:name="Colorful Grid Accent 5" w:uiPriority="73"/>
-    <w:lsdException w:name="Light Shading Accent 6" w:uiPriority="60"/>
-    <w:lsdException w:name="Light List Accent 6" w:uiPriority="61"/>
-    <w:lsdException w:name="Light Grid Accent 6" w:uiPriority="62"/>
-    <w:lsdException w:name="Medium Shading 1 Accent 6" w:uiPriority="63"/>
-    <w:lsdException w:name="Medium Shading 2 Accent 6" w:uiPriority="64"/>
-    <w:lsdException w:name="Medium List 1 Accent 6" w:uiPriority="65"/>
-    <w:lsdException w:name="Medium List 2 Accent 6" w:uiPriority="66"/>
-    <w:lsdException w:name="Medium Grid 1 Accent 6" w:uiPriority="67"/>
-    <w:lsdException w:name="Medium Grid 2 Accent 6" w:uiPriority="68"/>
-    <w:lsdException w:name="Medium Grid 3 Accent 6" w:uiPriority="69"/>
-    <w:lsdException w:name="Dark List Accent 6" w:uiPriority="70"/>
-    <w:lsdException w:name="Colorful Shading Accent 6" w:uiPriority="71"/>
-    <w:lsdException w:name="Colorful List Accent 6" w:uiPriority="72"/>
-    <w:lsdException w:name="Colorful Grid Accent 6" w:uiPriority="73"/>
-    <w:lsdException w:name="Subtle Emphasis" w:uiPriority="19" w:qFormat="1"/>
-    <w:lsdException w:name="Intense Emphasis" w:uiPriority="21" w:qFormat="1"/>
-    <w:lsdException w:name="Subtle Reference" w:uiPriority="31" w:qFormat="1"/>
-    <w:lsdException w:name="Intense Reference" w:uiPriority="32" w:qFormat="1"/>
-    <w:lsdException w:name="Book Title" w:uiPriority="33" w:qFormat="1"/>
-    <w:lsdException w:name="Bibliography" w:semiHidden="1" w:uiPriority="37" w:unhideWhenUsed="1"/>
-    <w:lsdException w:name="TOC Heading" w:semiHidden="1" w:uiPriority="39" w:unhideWhenUsed="1" w:qFormat="1"/>
-    <w:lsdException w:name="Plain Table 1" w:uiPriority="41"/>
-    <w:lsdException w:name="Plain Table 2" w:uiPriority="42"/>
-    <w:lsdException w:name="Plain Table 3" w:uiPriority="43"/>
-    <w:lsdException w:name="Plain Table 4" w:uiPriority="44"/>
-    <w:lsdException w:name="Plain Table 5" w:uiPriority="45"/>
-    <w:lsdException w:name="Grid Table Light" w:uiPriority="40"/>
-    <w:lsdException w:name="Grid Table 1 Light" w:uiPriority="46"/>
-    <w:lsdException w:name="Grid Table 2" w:uiPriority="47"/>
-    <w:lsdException w:name="Grid Table 3" w:uiPriority="48"/>
-    <w:lsdException w:name="Grid Table 4" w:uiPriority="49"/>
-    <w:lsdException w:name="Grid Table 5 Dark" w:uiPriority="50"/>
-    <w:lsdException w:name="Grid Table 6 Colorful" w:uiPriority="51"/>
-    <w:lsdException w:name="Grid Table 7 Colorful" w:uiPriority="52"/>
-    <w:lsdException w:name="Grid Table 1 Light Accent 1" w:uiPriority="46"/>
-    <w:lsdException w:name="Grid Table 2 Accent 1" w:uiPriority="47"/>
-    <w:lsdException w:name="Grid Table 3 Accent 1" w:uiPriority="48"/>
-    <w:lsdException w:name="Grid Table 4 Accent 1" w:uiPriority="49"/>
-    <w:lsdException w:name="Grid Table 5 Dark Accent 1" w:uiPriority="50"/>
-    <w:lsdException w:name="Grid Table 6 Colorful Accent 1" w:uiPriority="51"/>
-    <w:lsdException w:name="Grid Table 7 Colorful Accent 1" w:uiPriority="52"/>
-    <w:lsdException w:name="Grid Table 1 Light Accent 2" w:uiPriority="46"/>
-    <w:lsdException w:name="Grid Table 2 Accent 2" w:uiPriority="47"/>
-    <w:lsdException w:name="Grid Table 3 Accent 2" w:uiPriority="48"/>
-    <w:lsdException w:name="Grid Table 4 Accent 2" w:uiPriority="49"/>
-    <w:lsdException w:name="Grid Table 5 Dark Accent 2" w:uiPriority="50"/>
-    <w:lsdException w:name="Grid Table 6 Colorful Accent 2" w:uiPriority="51"/>
-    <w:lsdException w:name="Grid Table 7 Colorful Accent 2" w:uiPriority="52"/>
-    <w:lsdException w:name="Grid Table 1 Light Accent 3" w:uiPriority="46"/>
-    <w:lsdException w:name="Grid Table 2 Accent 3" w:uiPriority="47"/>
-    <w:lsdException w:name="Grid Table 3 Accent 3" w:uiPriority="48"/>
-    <w:lsdException w:name="Grid Table 4 Accent 3" w:uiPriority="49"/>
-    <w:lsdException w:name="Grid Table 5 Dark Accent 3" w:uiPriority="50"/>
-    <w:lsdException w:name="Grid Table 6 Colorful Accent 3" w:uiPriority="51"/>
-    <w:lsdException w:name="Grid Table 7 Colorful Accent 3" w:uiPriority="52"/>
-    <w:lsdException w:name="Grid Table 1 Light Accent 4" w:uiPriority="46"/>
-    <w:lsdException w:name="Grid Table 2 Accent 4" w:uiPriority="47"/>
-    <w:lsdException w:name="Grid Table 3 Accent 4" w:uiPriority="48"/>
-    <w:lsdException w:name="Grid Table 4 Accent 4" w:uiPriority="49"/>
-    <w:lsdException w:name="Grid Table 5 Dark Accent 4" w:uiPriority="50"/>
-    <w:lsdException w:name="Grid Table 6 Colorful Accent 4" w:uiPriority="51"/>
-    <w:lsdException w:name="Grid Table 7 Colorful Accent 4" w:uiPriority="52"/>
-    <w:lsdException w:name="Grid Table 1 Light Accent 5" w:uiPriority="46"/>
-    <w:lsdException w:name="Grid Table 2 Accent 5" w:uiPriority="47"/>
-    <w:lsdException w:name="Grid Table 3 Accent 5" w:uiPriority="48"/>
-    <w:lsdException w:name="Grid Table 4 Accent 5" w:uiPriority="49"/>
-    <w:lsdException w:name="Grid Table 5 Dark Accent 5" w:uiPriority="50"/>
-    <w:lsdException w:name="Grid Table 6 Colorful Accent 5" w:uiPriority="51"/>
-    <w:lsdException w:name="Grid Table 7 Colorful Accent 5" w:uiPriority="52"/>
-    <w:lsdException w:name="Grid Table 1 Light Accent 6" w:uiPriority="46"/>
-    <w:lsdException w:name="Grid Table 2 Accent 6" w:uiPriority="47"/>
-    <w:lsdException w:name="Grid Table 3 Accent 6" w:uiPriority="48"/>
-    <w:lsdException w:name="Grid Table 4 Accent 6" w:uiPriority="49"/>
-    <w:lsdException w:name="Grid Table 5 Dark Accent 6" w:uiPriority="50"/>
-    <w:lsdException w:name="Grid Table 6 Colorful Accent 6" w:uiPriority="51"/>
-    <w:lsdException w:name="Grid Table 7 Colorful Accent 6" w:uiPriority="52"/>
-    <w:lsdException w:name="List Table 1 Light" w:uiPriority="46"/>
-    <w:lsdException w:name="List Table 2" w:uiPriority="47"/>
-    <w:lsdException w:name="List Table 3" w:uiPriority="48"/>
-    <w:lsdException w:name="List Table 4" w:uiPriority="49"/>
-    <w:lsdException w:name="List Table 5 Dark" w:uiPriority="50"/>
-    <w:lsdException w:name="List Table 6 Colorful" w:uiPriority="51"/>
-    <w:lsdException w:name="List Table 7 Colorful" w:uiPriority="52"/>
-    <w:lsdException w:name="List Table 1 Light Accent 1" w:uiPriority="46"/>
-    <w:lsdException w:name="List Table 2 Accent 1" w:uiPriority="47"/>
-    <w:lsdException w:name="List Table 3 Accent 1" w:uiPriority="48"/>
-    <w:lsdException w:name="List Table 4 Accent 1" w:uiPriority="49"/>
-    <w:lsdException w:name="List Table 5 Dark Accent 1" w:uiPriority="50"/>
-    <w:lsdException w:name="List Table 6 Colorful Accent 1" w:uiPriority="51"/>
-    <w:lsdException w:name="List Table 7 Colorful Accent 1" w:uiPriority="52"/>
-    <w:lsdException w:name="List Table 1 Light Accent 2" w:uiPriority="46"/>
-    <w:lsdException w:name="List Table 2 Accent 2" w:uiPriority="47"/>
-    <w:lsdException w:name="List Table 3 Accent 2" w:uiPriority="48"/>
-    <w:lsdException w:name="List Table 4 Accent 2" w:uiPriority="49"/>
-    <w:lsdException w:name="List Table 5 Dark Accent 2" w:uiPriority="50"/>
-    <w:lsdException w:name="List Table 6 Colorful Accent 2" w:uiPriority="51"/>
-    <w:lsdException w:name="List Table 7 Colorful Accent 2" w:uiPriority="52"/>
-    <w:lsdException w:name="List Table 1 Light Accent 3" w:uiPriority="46"/>
-    <w:lsdException w:name="List Table 2 Accent 3" w:uiPriority="47"/>
-    <w:lsdException w:name="List Table 3 Accent 3" w:uiPriority="48"/>
-    <w:lsdException w:name="List Table 4 Accent 3" w:uiPriority="49"/>
-    <w:lsdException w:name="List Table 5 Dark Accent 3" w:uiPriority="50"/>
-    <w:lsdException w:name="List Table 6 Colorful Accent 3" w:uiPriority="51"/>
-    <w:lsdException w:name="List Table 7 Colorful Accent 3" w:uiPriority="52"/>
-    <w:lsdException w:name="List Table 1 Light Accent 4" w:uiPriority="46"/>
-    <w:lsdException w:name="List Table 2 Accent 4" w:uiPriority="47"/>
-    <w:lsdException w:name="List Table 3 Accent 4" w:uiPriority="48"/>
-    <w:lsdException w:name="List Table 4 Accent 4" w:uiPriority="49"/>
-    <w:lsdException w:name="List Table 5 Dark Accent 4" w:uiPriority="50"/>
-    <w:lsdException w:name="List Table 6 Colorful Accent 4" w:uiPriority="51"/>
-    <w:lsdException w:name="List Table 7 Colorful Accent 4" w:uiPriority="52"/>
-    <w:lsdException w:name="List Table 1 Light Accent 5" w:uiPriority="46"/>
-    <w:lsdException w:name="List Table 2 Accent 5" w:uiPriority="47"/>
-    <w:lsdException w:name="List Table 3 Accent 5" w:uiPriority="48"/>
-    <w:lsdException w:name="List Table 4 Accent 5" w:uiPriority="49"/>
-    <w:lsdException w:name="List Table 5 Dark Accent 5" w:uiPriority="50"/>
-    <w:lsdException w:name="List Table 6 Colorful Accent 5" w:uiPriority="51"/>
-    <w:lsdException w:name="List Table 7 Colorful Accent 5" w:uiPriority="52"/>
-    <w:lsdException w:name="List Table 1 Light Accent 6" w:uiPriority="46"/>
-    <w:lsdException w:name="List Table 2 Accent 6" w:uiPriority="47"/>
-    <w:lsdException w:name="List Table 3 Accent 6" w:uiPriority="48"/>
-    <w:lsdException w:name="List Table 4 Accent 6" w:uiPriority="49"/>
-    <w:lsdException w:name="List Table 5 Dark Accent 6" w:uiPriority="50"/>
-    <w:lsdException w:name="List Table 6 Colorful Accent 6" w:uiPriority="51"/>
-    <w:lsdException w:name="List Table 7 Colorful Accent 6" w:uiPriority="52"/>
-    <w:lsdException w:name="Mention" w:semiHidden="1" w:unhideWhenUsed="1"/>
-    <w:lsdException w:name="Smart Hyperlink" w:semiHidden="1" w:unhideWhenUsed="1"/>
-    <w:lsdException w:name="Hashtag" w:semiHidden="1" w:unhideWhenUsed="1"/>
-    <w:lsdException w:name="Unresolved Mention" w:semiHidden="1" w:unhideWhenUsed="1"/>
-    <w:lsdException w:name="Smart Link" w:semiHidden="1" w:unhideWhenUsed="1"/>
+  <w:latentStyles w:defLockedState="0" w:defUIPriority="99" w:defSemiHidden="1" w:defUnhideWhenUsed="1" w:defQFormat="0" w:count="267">
+    <w:lsdException w:name="Normal" w:semiHidden="0" w:uiPriority="0" w:unhideWhenUsed="0" w:qFormat="1"/>
+    <w:lsdException w:name="heading 1" w:semiHidden="0" w:uiPriority="9" w:unhideWhenUsed="0" w:qFormat="1"/>
+    <w:lsdException w:name="heading 2" w:uiPriority="9" w:qFormat="1"/>
+    <w:lsdException w:name="heading 3" w:uiPriority="9" w:qFormat="1"/>
+    <w:lsdException w:name="heading 4" w:uiPriority="9" w:qFormat="1"/>
+    <w:lsdException w:name="heading 5" w:uiPriority="9" w:qFormat="1"/>
+    <w:lsdException w:name="heading 6" w:uiPriority="9" w:qFormat="1"/>
+    <w:lsdException w:name="heading 7" w:uiPriority="9" w:qFormat="1"/>
+    <w:lsdException w:name="heading 8" w:uiPriority="9" w:qFormat="1"/>
+    <w:lsdException w:name="heading 9" w:uiPriority="9" w:qFormat="1"/>
+    <w:lsdException w:name="toc 1" w:uiPriority="39"/>
+    <w:lsdException w:name="toc 2" w:uiPriority="39"/>
+    <w:lsdException w:name="toc 3" w:uiPriority="39"/>
+    <w:lsdException w:name="toc 4" w:uiPriority="39"/>
+    <w:lsdException w:name="toc 5" w:uiPriority="39"/>
+    <w:lsdException w:name="toc 6" w:uiPriority="39"/>
+    <w:lsdException w:name="toc 7" w:uiPriority="39"/>
+    <w:lsdException w:name="toc 8" w:uiPriority="39"/>
+    <w:lsdException w:name="toc 9" w:uiPriority="39"/>
+    <w:lsdException w:name="caption" w:uiPriority="35" w:qFormat="1"/>
+    <w:lsdException w:name="Title" w:semiHidden="0" w:uiPriority="10" w:unhideWhenUsed="0" w:qFormat="1"/>
+    <w:lsdException w:name="Default Paragraph Font" w:uiPriority="1"/>
+    <w:lsdException w:name="Subtitle" w:semiHidden="0" w:uiPriority="11" w:unhideWhenUsed="0" w:qFormat="1"/>
+    <w:lsdException w:name="Strong" w:semiHidden="0" w:uiPriority="22" w:unhideWhenUsed="0" w:qFormat="1"/>
+    <w:lsdException w:name="Emphasis" w:semiHidden="0" w:uiPriority="20" w:unhideWhenUsed="0" w:qFormat="1"/>
+    <w:lsdException w:name="Table Grid" w:semiHidden="0" w:uiPriority="39" w:unhideWhenUsed="0"/>
+    <w:lsdException w:name="Placeholder Text" w:unhideWhenUsed="0"/>
+    <w:lsdException w:name="No Spacing" w:semiHidden="0" w:uiPriority="1" w:unhideWhenUsed="0" w:qFormat="1"/>
+    <w:lsdException w:name="Light Shading" w:semiHidden="0" w:uiPriority="60" w:unhideWhenUsed="0"/>
+    <w:lsdException w:name="Light List" w:semiHidden="0" w:uiPriority="61" w:unhideWhenUsed="0"/>
+    <w:lsdException w:name="Light Grid" w:semiHidden="0" w:uiPriority="62" w:unhideWhenUsed="0"/>
+    <w:lsdException w:name="Medium Shading 1" w:semiHidden="0" w:uiPriority="63" w:unhideWhenUsed="0"/>
+    <w:lsdException w:name="Medium Shading 2" w:semiHidden="0" w:uiPriority="64" w:unhideWhenUsed="0"/>
+    <w:lsdException w:name="Medium List 1" w:semiHidden="0" w:uiPriority="65" w:unhideWhenUsed="0"/>
+    <w:lsdException w:name="Medium List 2" w:semiHidden="0" w:uiPriority="66" w:unhideWhenUsed="0"/>
+    <w:lsdException w:name="Medium Grid 1" w:semiHidden="0" w:uiPriority="67" w:unhideWhenUsed="0"/>
+    <w:lsdException w:name="Medium Grid 2" w:semiHidden="0" w:uiPriority="68" w:unhideWhenUsed="0"/>
+    <w:lsdException w:name="Medium Grid 3" w:semiHidden="0" w:uiPriority="69" w:unhideWhenUsed="0"/>
+    <w:lsdException w:name="Dark List" w:semiHidden="0" w:uiPriority="70" w:unhideWhenUsed="0"/>
+    <w:lsdException w:name="Colorful Shading" w:semiHidden="0" w:uiPriority="71" w:unhideWhenUsed="0"/>
+    <w:lsdException w:name="Colorful List" w:semiHidden="0" w:uiPriority="72" w:unhideWhenUsed="0"/>
+    <w:lsdException w:name="Colorful Grid" w:semiHidden="0" w:uiPriority="73" w:unhideWhenUsed="0"/>
+    <w:lsdException w:name="Light Shading Accent 1" w:semiHidden="0" w:uiPriority="60" w:unhideWhenUsed="0"/>
+    <w:lsdException w:name="Light List Accent 1" w:semiHidden="0" w:uiPriority="61" w:unhideWhenUsed="0"/>
+    <w:lsdException w:name="Light Grid Accent 1" w:semiHidden="0" w:uiPriority="62" w:unhideWhenUsed="0"/>
+    <w:lsdException w:name="Medium Shading 1 Accent 1" w:semiHidden="0" w:uiPriority="63" w:unhideWhenUsed="0"/>
+    <w:lsdException w:name="Medium Shading 2 Accent 1" w:semiHidden="0" w:uiPriority="64" w:unhideWhenUsed="0"/>
+    <w:lsdException w:name="Medium List 1 Accent 1" w:semiHidden="0" w:uiPriority="65" w:unhideWhenUsed="0"/>
+    <w:lsdException w:name="Revision" w:unhideWhenUsed="0"/>
+    <w:lsdException w:name="List Paragraph" w:semiHidden="0" w:uiPriority="34" w:unhideWhenUsed="0" w:qFormat="1"/>
+    <w:lsdException w:name="Quote" w:semiHidden="0" w:uiPriority="29" w:unhideWhenUsed="0" w:qFormat="1"/>
+    <w:lsdException w:name="Intense Quote" w:semiHidden="0" w:uiPriority="30" w:unhideWhenUsed="0" w:qFormat="1"/>
+    <w:lsdException w:name="Medium List 2 Accent 1" w:semiHidden="0" w:uiPriority="66" w:unhideWhenUsed="0"/>
+    <w:lsdException w:name="Medium Grid 1 Accent 1" w:semiHidden="0" w:uiPriority="67" w:unhideWhenUsed="0"/>
+    <w:lsdException w:name="Medium Grid 2 Accent 1" w:semiHidden="0" w:uiPriority="68" w:unhideWhenUsed="0"/>
+    <w:lsdException w:name="Medium Grid 3 Accent 1" w:semiHidden="0" w:uiPriority="69" w:unhideWhenUsed="0"/>
+    <w:lsdException w:name="Dark List Accent 1" w:semiHidden="0" w:uiPriority="70" w:unhideWhenUsed="0"/>
+    <w:lsdException w:name="Colorful Shading Accent 1" w:semiHidden="0" w:uiPriority="71" w:unhideWhenUsed="0"/>
+    <w:lsdException w:name="Colorful List Accent 1" w:semiHidden="0" w:uiPriority="72" w:unhideWhenUsed="0"/>
+    <w:lsdException w:name="Colorful Grid Accent 1" w:semiHidden="0" w:uiPriority="73" w:unhideWhenUsed="0"/>
+    <w:lsdException w:name="Light Shading Accent 2" w:semiHidden="0" w:uiPriority="60" w:unhideWhenUsed="0"/>
+    <w:lsdException w:name="Light List Accent 2" w:semiHidden="0" w:uiPriority="61" w:unhideWhenUsed="0"/>
+    <w:lsdException w:name="Light Grid Accent 2" w:semiHidden="0" w:uiPriority="62" w:unhideWhenUsed="0"/>
+    <w:lsdException w:name="Medium Shading 1 Accent 2" w:semiHidden="0" w:uiPriority="63" w:unhideWhenUsed="0"/>
+    <w:lsdException w:name="Medium Shading 2 Accent 2" w:semiHidden="0" w:uiPriority="64" w:unhideWhenUsed="0"/>
+    <w:lsdException w:name="Medium List 1 Accent 2" w:semiHidden="0" w:uiPriority="65" w:unhideWhenUsed="0"/>
+    <w:lsdException w:name="Medium List 2 Accent 2" w:semiHidden="0" w:uiPriority="66" w:unhideWhenUsed="0"/>
+    <w:lsdException w:name="Medium Grid 1 Accent 2" w:semiHidden="0" w:uiPriority="67" w:unhideWhenUsed="0"/>
+    <w:lsdException w:name="Medium Grid 2 Accent 2" w:semiHidden="0" w:uiPriority="68" w:unhideWhenUsed="0"/>
+    <w:lsdException w:name="Medium Grid 3 Accent 2" w:semiHidden="0" w:uiPriority="69" w:unhideWhenUsed="0"/>
+    <w:lsdException w:name="Dark List Accent 2" w:semiHidden="0" w:uiPriority="70" w:unhideWhenUsed="0"/>
+    <w:lsdException w:name="Colorful Shading Accent 2" w:semiHidden="0" w:uiPriority="71" w:unhideWhenUsed="0"/>
+    <w:lsdException w:name="Colorful List Accent 2" w:semiHidden="0" w:uiPriority="72" w:unhideWhenUsed="0"/>
+    <w:lsdException w:name="Colorful Grid Accent 2" w:semiHidden="0" w:uiPriority="73" w:unhideWhenUsed="0"/>
+    <w:lsdException w:name="Light Shading Accent 3" w:semiHidden="0" w:uiPriority="60" w:unhideWhenUsed="0"/>
+    <w:lsdException w:name="Light List Accent 3" w:semiHidden="0" w:uiPriority="61" w:unhideWhenUsed="0"/>
+    <w:lsdException w:name="Light Grid Accent 3" w:semiHidden="0" w:uiPriority="62" w:unhideWhenUsed="0"/>
+    <w:lsdException w:name="Medium Shading 1 Accent 3" w:semiHidden="0" w:uiPriority="63" w:unhideWhenUsed="0"/>
+    <w:lsdException w:name="Medium Shading 2 Accent 3" w:semiHidden="0" w:uiPriority="64" w:unhideWhenUsed="0"/>
+    <w:lsdException w:name="Medium List 1 Accent 3" w:semiHidden="0" w:uiPriority="65" w:unhideWhenUsed="0"/>
+    <w:lsdException w:name="Medium List 2 Accent 3" w:semiHidden="0" w:uiPriority="66" w:unhideWhenUsed="0"/>
+    <w:lsdException w:name="Medium Grid 1 Accent 3" w:semiHidden="0" w:uiPriority="67" w:unhideWhenUsed="0"/>
+    <w:lsdException w:name="Medium Grid 2 Accent 3" w:semiHidden="0" w:uiPriority="68" w:unhideWhenUsed="0"/>
+    <w:lsdException w:name="Medium Grid 3 Accent 3" w:semiHidden="0" w:uiPriority="69" w:unhideWhenUsed="0"/>
+    <w:lsdException w:name="Dark List Accent 3" w:semiHidden="0" w:uiPriority="70" w:unhideWhenUsed="0"/>
+    <w:lsdException w:name="Colorful Shading Accent 3" w:semiHidden="0" w:uiPriority="71" w:unhideWhenUsed="0"/>
+    <w:lsdException w:name="Colorful List Accent 3" w:semiHidden="0" w:uiPriority="72" w:unhideWhenUsed="0"/>
+    <w:lsdException w:name="Colorful Grid Accent 3" w:semiHidden="0" w:uiPriority="73" w:unhideWhenUsed="0"/>
+    <w:lsdException w:name="Light Shading Accent 4" w:semiHidden="0" w:uiPriority="60" w:unhideWhenUsed="0"/>
+    <w:lsdException w:name="Light List Accent 4" w:semiHidden="0" w:uiPriority="61" w:unhideWhenUsed="0"/>
+    <w:lsdException w:name="Light Grid Accent 4" w:semiHidden="0" w:uiPriority="62" w:unhideWhenUsed="0"/>
+    <w:lsdException w:name="Medium Shading 1 Accent 4" w:semiHidden="0" w:uiPriority="63" w:unhideWhenUsed="0"/>
+    <w:lsdException w:name="Medium Shading 2 Accent 4" w:semiHidden="0" w:uiPriority="64" w:unhideWhenUsed="0"/>
+    <w:lsdException w:name="Medium List 1 Accent 4" w:semiHidden="0" w:uiPriority="65" w:unhideWhenUsed="0"/>
+    <w:lsdException w:name="Medium List 2 Accent 4" w:semiHidden="0" w:uiPriority="66" w:unhideWhenUsed="0"/>
+    <w:lsdException w:name="Medium Grid 1 Accent 4" w:semiHidden="0" w:uiPriority="67" w:unhideWhenUsed="0"/>
+    <w:lsdException w:name="Medium Grid 2 Accent 4" w:semiHidden="0" w:uiPriority="68" w:unhideWhenUsed="0"/>
+    <w:lsdException w:name="Medium Grid 3 Accent 4" w:semiHidden="0" w:uiPriority="69" w:unhideWhenUsed="0"/>
+    <w:lsdException w:name="Dark List Accent 4" w:semiHidden="0" w:uiPriority="70" w:unhideWhenUsed="0"/>
+    <w:lsdException w:name="Colorful Shading Accent 4" w:semiHidden="0" w:uiPriority="71" w:unhideWhenUsed="0"/>
+    <w:lsdException w:name="Colorful List Accent 4" w:semiHidden="0" w:uiPriority="72" w:unhideWhenUsed="0"/>
+    <w:lsdException w:name="Colorful Grid Accent 4" w:semiHidden="0" w:uiPriority="73" w:unhideWhenUsed="0"/>
+    <w:lsdException w:name="Light Shading Accent 5" w:semiHidden="0" w:uiPriority="60" w:unhideWhenUsed="0"/>
+    <w:lsdException w:name="Light List Accent 5" w:semiHidden="0" w:uiPriority="61" w:unhideWhenUsed="0"/>
+    <w:lsdException w:name="Light Grid Accent 5" w:semiHidden="0" w:uiPriority="62" w:unhideWhenUsed="0"/>
+    <w:lsdException w:name="Medium Shading 1 Accent 5" w:semiHidden="0" w:uiPriority="63" w:unhideWhenUsed="0"/>
+    <w:lsdException w:name="Medium Shading 2 Accent 5" w:semiHidden="0" w:uiPriority="64" w:unhideWhenUsed="0"/>
+    <w:lsdException w:name="Medium List 1 Accent 5" w:semiHidden="0" w:uiPriority="65" w:unhideWhenUsed="0"/>
+    <w:lsdException w:name="Medium List 2 Accent 5" w:semiHidden="0" w:uiPriority="66" w:unhideWhenUsed="0"/>
+    <w:lsdException w:name="Medium Grid 1 Accent 5" w:semiHidden="0" w:uiPriority="67" w:unhideWhenUsed="0"/>
+    <w:lsdException w:name="Medium Grid 2 Accent 5" w:semiHidden="0" w:uiPriority="68" w:unhideWhenUsed="0"/>
+    <w:lsdException w:name="Medium Grid 3 Accent 5" w:semiHidden="0" w:uiPriority="69" w:unhideWhenUsed="0"/>
+    <w:lsdException w:name="Dark List Accent 5" w:semiHidden="0" w:uiPriority="70" w:unhideWhenUsed="0"/>
+    <w:lsdException w:name="Colorful Shading Accent 5" w:semiHidden="0" w:uiPriority="71" w:unhideWhenUsed="0"/>
+    <w:lsdException w:name="Colorful List Accent 5" w:semiHidden="0" w:uiPriority="72" w:unhideWhenUsed="0"/>
+    <w:lsdException w:name="Colorful Grid Accent 5" w:semiHidden="0" w:uiPriority="73" w:unhideWhenUsed="0"/>
+    <w:lsdException w:name="Light Shading Accent 6" w:semiHidden="0" w:uiPriority="60" w:unhideWhenUsed="0"/>
+    <w:lsdException w:name="Light List Accent 6" w:semiHidden="0" w:uiPriority="61" w:unhideWhenUsed="0"/>
+    <w:lsdException w:name="Light Grid Accent 6" w:semiHidden="0" w:uiPriority="62" w:unhideWhenUsed="0"/>
+    <w:lsdException w:name="Medium Shading 1 Accent 6" w:semiHidden="0" w:uiPriority="63" w:unhideWhenUsed="0"/>
+    <w:lsdException w:name="Medium Shading 2 Accent 6" w:semiHidden="0" w:uiPriority="64" w:unhideWhenUsed="0"/>
+    <w:lsdException w:name="Medium List 1 Accent 6" w:semiHidden="0" w:uiPriority="65" w:unhideWhenUsed="0"/>
+    <w:lsdException w:name="Medium List 2 Accent 6" w:semiHidden="0" w:uiPriority="66" w:unhideWhenUsed="0"/>
+    <w:lsdException w:name="Medium Grid 1 Accent 6" w:semiHidden="0" w:uiPriority="67" w:unhideWhenUsed="0"/>
+    <w:lsdException w:name="Medium Grid 2 Accent 6" w:semiHidden="0" w:uiPriority="68" w:unhideWhenUsed="0"/>
+    <w:lsdException w:name="Medium Grid 3 Accent 6" w:semiHidden="0" w:uiPriority="69" w:unhideWhenUsed="0"/>
+    <w:lsdException w:name="Dark List Accent 6" w:semiHidden="0" w:uiPriority="70" w:unhideWhenUsed="0"/>
+    <w:lsdException w:name="Colorful Shading Accent 6" w:semiHidden="0" w:uiPriority="71" w:unhideWhenUsed="0"/>
+    <w:lsdException w:name="Colorful List Accent 6" w:semiHidden="0" w:uiPriority="72" w:unhideWhenUsed="0"/>
+    <w:lsdException w:name="Colorful Grid Accent 6" w:semiHidden="0" w:uiPriority="73" w:unhideWhenUsed="0"/>
+    <w:lsdException w:name="Subtle Emphasis" w:semiHidden="0" w:uiPriority="19" w:unhideWhenUsed="0" w:qFormat="1"/>
+    <w:lsdException w:name="Intense Emphasis" w:semiHidden="0" w:uiPriority="21" w:unhideWhenUsed="0" w:qFormat="1"/>
+    <w:lsdException w:name="Subtle Reference" w:semiHidden="0" w:uiPriority="31" w:unhideWhenUsed="0" w:qFormat="1"/>
+    <w:lsdException w:name="Intense Reference" w:semiHidden="0" w:uiPriority="32" w:unhideWhenUsed="0" w:qFormat="1"/>
+    <w:lsdException w:name="Book Title" w:semiHidden="0" w:uiPriority="33" w:unhideWhenUsed="0" w:qFormat="1"/>
+    <w:lsdException w:name="Bibliography" w:uiPriority="37"/>
+    <w:lsdException w:name="TOC Heading" w:uiPriority="39" w:qFormat="1"/>
   </w:latentStyles>
   <w:style w:type="paragraph" w:default="1" w:styleId="Normal">
     <w:name w:val="Normal"/>
@@ -18690,7 +18321,487 @@
       <w:szCs w:val="20"/>
     </w:rPr>
   </w:style>
-  <w:style w:type="paragraph" w:styleId="TtuloTDC">
+  <w:style w:type="paragraph" w:styleId="TtulodeTDC">
+    <w:name w:val="TOC Heading"/>
+    <w:basedOn w:val="Ttulo1"/>
+    <w:next w:val="Normal"/>
+    <w:uiPriority w:val="39"/>
+    <w:unhideWhenUsed/>
+    <w:qFormat/>
+    <w:rsid w:val="00C41BE2"/>
+    <w:pPr>
+      <w:outlineLvl w:val="9"/>
+    </w:pPr>
+    <w:rPr>
+      <w:lang w:eastAsia="es-ES"/>
+    </w:rPr>
+  </w:style>
+  <w:style w:type="paragraph" w:styleId="TDC1">
+    <w:name w:val="toc 1"/>
+    <w:basedOn w:val="Normal"/>
+    <w:next w:val="Normal"/>
+    <w:autoRedefine/>
+    <w:uiPriority w:val="39"/>
+    <w:unhideWhenUsed/>
+    <w:rsid w:val="00C41BE2"/>
+    <w:pPr>
+      <w:spacing w:after="100"/>
+    </w:pPr>
+  </w:style>
+  <w:style w:type="paragraph" w:styleId="TDC2">
+    <w:name w:val="toc 2"/>
+    <w:basedOn w:val="Normal"/>
+    <w:next w:val="Normal"/>
+    <w:autoRedefine/>
+    <w:uiPriority w:val="39"/>
+    <w:unhideWhenUsed/>
+    <w:rsid w:val="00C41BE2"/>
+    <w:pPr>
+      <w:spacing w:after="100"/>
+      <w:ind w:left="220"/>
+    </w:pPr>
+  </w:style>
+  <w:style w:type="character" w:styleId="Hipervnculo">
+    <w:name w:val="Hyperlink"/>
+    <w:basedOn w:val="Fuentedeprrafopredeter"/>
+    <w:uiPriority w:val="99"/>
+    <w:unhideWhenUsed/>
+    <w:rsid w:val="00C41BE2"/>
+    <w:rPr>
+      <w:color w:val="0563C1" w:themeColor="hyperlink"/>
+      <w:u w:val="single"/>
+    </w:rPr>
+  </w:style>
+  <w:style w:type="paragraph" w:styleId="TDC3">
+    <w:name w:val="toc 3"/>
+    <w:basedOn w:val="Normal"/>
+    <w:next w:val="Normal"/>
+    <w:autoRedefine/>
+    <w:uiPriority w:val="39"/>
+    <w:unhideWhenUsed/>
+    <w:rsid w:val="00292AC7"/>
+    <w:pPr>
+      <w:spacing w:after="100"/>
+      <w:ind w:left="440"/>
+    </w:pPr>
+    <w:rPr>
+      <w:rFonts w:eastAsiaTheme="minorEastAsia" w:cs="Times New Roman"/>
+      <w:lang w:eastAsia="es-ES"/>
+    </w:rPr>
+  </w:style>
+</w:styles>
+</file>
+
+<file path=word/stylesWithEffects.xml><?xml version="1.0" encoding="utf-8"?>
+<w:styles xmlns:wpc="http://schemas.microsoft.com/office/word/2010/wordprocessingCanvas" xmlns:mc="http://schemas.openxmlformats.org/markup-compatibility/2006" xmlns:o="urn:schemas-microsoft-com:office:office" xmlns:r="http://schemas.openxmlformats.org/officeDocument/2006/relationships" xmlns:m="http://schemas.openxmlformats.org/officeDocument/2006/math" xmlns:v="urn:schemas-microsoft-com:vml" xmlns:wp14="http://schemas.microsoft.com/office/word/2010/wordprocessingDrawing" xmlns:wp="http://schemas.openxmlformats.org/drawingml/2006/wordprocessingDrawing" xmlns:w10="urn:schemas-microsoft-com:office:word" xmlns:w="http://schemas.openxmlformats.org/wordprocessingml/2006/main" xmlns:w14="http://schemas.microsoft.com/office/word/2010/wordml" xmlns:wpg="http://schemas.microsoft.com/office/word/2010/wordprocessingGroup" xmlns:wpi="http://schemas.microsoft.com/office/word/2010/wordprocessingInk" xmlns:wne="http://schemas.microsoft.com/office/word/2006/wordml" xmlns:wps="http://schemas.microsoft.com/office/word/2010/wordprocessingShape" mc:Ignorable="w14 wp14">
+  <w:docDefaults>
+    <w:rPrDefault>
+      <w:rPr>
+        <w:rFonts w:asciiTheme="minorHAnsi" w:eastAsiaTheme="minorHAnsi" w:hAnsiTheme="minorHAnsi" w:cstheme="minorBidi"/>
+        <w:sz w:val="22"/>
+        <w:szCs w:val="22"/>
+        <w:lang w:val="es-ES" w:eastAsia="en-US" w:bidi="ar-SA"/>
+      </w:rPr>
+    </w:rPrDefault>
+    <w:pPrDefault>
+      <w:pPr>
+        <w:spacing w:after="160" w:line="259" w:lineRule="auto"/>
+      </w:pPr>
+    </w:pPrDefault>
+  </w:docDefaults>
+  <w:latentStyles w:defLockedState="0" w:defUIPriority="99" w:defSemiHidden="1" w:defUnhideWhenUsed="1" w:defQFormat="0" w:count="267">
+    <w:lsdException w:name="Normal" w:semiHidden="0" w:uiPriority="0" w:unhideWhenUsed="0" w:qFormat="1"/>
+    <w:lsdException w:name="heading 1" w:semiHidden="0" w:uiPriority="9" w:unhideWhenUsed="0" w:qFormat="1"/>
+    <w:lsdException w:name="heading 2" w:uiPriority="9" w:qFormat="1"/>
+    <w:lsdException w:name="heading 3" w:uiPriority="9" w:qFormat="1"/>
+    <w:lsdException w:name="heading 4" w:uiPriority="9" w:qFormat="1"/>
+    <w:lsdException w:name="heading 5" w:uiPriority="9" w:qFormat="1"/>
+    <w:lsdException w:name="heading 6" w:uiPriority="9" w:qFormat="1"/>
+    <w:lsdException w:name="heading 7" w:uiPriority="9" w:qFormat="1"/>
+    <w:lsdException w:name="heading 8" w:uiPriority="9" w:qFormat="1"/>
+    <w:lsdException w:name="heading 9" w:uiPriority="9" w:qFormat="1"/>
+    <w:lsdException w:name="toc 1" w:uiPriority="39"/>
+    <w:lsdException w:name="toc 2" w:uiPriority="39"/>
+    <w:lsdException w:name="toc 3" w:uiPriority="39"/>
+    <w:lsdException w:name="toc 4" w:uiPriority="39"/>
+    <w:lsdException w:name="toc 5" w:uiPriority="39"/>
+    <w:lsdException w:name="toc 6" w:uiPriority="39"/>
+    <w:lsdException w:name="toc 7" w:uiPriority="39"/>
+    <w:lsdException w:name="toc 8" w:uiPriority="39"/>
+    <w:lsdException w:name="toc 9" w:uiPriority="39"/>
+    <w:lsdException w:name="caption" w:uiPriority="35" w:qFormat="1"/>
+    <w:lsdException w:name="Title" w:semiHidden="0" w:uiPriority="10" w:unhideWhenUsed="0" w:qFormat="1"/>
+    <w:lsdException w:name="Default Paragraph Font" w:uiPriority="1"/>
+    <w:lsdException w:name="Subtitle" w:semiHidden="0" w:uiPriority="11" w:unhideWhenUsed="0" w:qFormat="1"/>
+    <w:lsdException w:name="Strong" w:semiHidden="0" w:uiPriority="22" w:unhideWhenUsed="0" w:qFormat="1"/>
+    <w:lsdException w:name="Emphasis" w:semiHidden="0" w:uiPriority="20" w:unhideWhenUsed="0" w:qFormat="1"/>
+    <w:lsdException w:name="Table Grid" w:semiHidden="0" w:uiPriority="39" w:unhideWhenUsed="0"/>
+    <w:lsdException w:name="Placeholder Text" w:unhideWhenUsed="0"/>
+    <w:lsdException w:name="No Spacing" w:semiHidden="0" w:uiPriority="1" w:unhideWhenUsed="0" w:qFormat="1"/>
+    <w:lsdException w:name="Light Shading" w:semiHidden="0" w:uiPriority="60" w:unhideWhenUsed="0"/>
+    <w:lsdException w:name="Light List" w:semiHidden="0" w:uiPriority="61" w:unhideWhenUsed="0"/>
+    <w:lsdException w:name="Light Grid" w:semiHidden="0" w:uiPriority="62" w:unhideWhenUsed="0"/>
+    <w:lsdException w:name="Medium Shading 1" w:semiHidden="0" w:uiPriority="63" w:unhideWhenUsed="0"/>
+    <w:lsdException w:name="Medium Shading 2" w:semiHidden="0" w:uiPriority="64" w:unhideWhenUsed="0"/>
+    <w:lsdException w:name="Medium List 1" w:semiHidden="0" w:uiPriority="65" w:unhideWhenUsed="0"/>
+    <w:lsdException w:name="Medium List 2" w:semiHidden="0" w:uiPriority="66" w:unhideWhenUsed="0"/>
+    <w:lsdException w:name="Medium Grid 1" w:semiHidden="0" w:uiPriority="67" w:unhideWhenUsed="0"/>
+    <w:lsdException w:name="Medium Grid 2" w:semiHidden="0" w:uiPriority="68" w:unhideWhenUsed="0"/>
+    <w:lsdException w:name="Medium Grid 3" w:semiHidden="0" w:uiPriority="69" w:unhideWhenUsed="0"/>
+    <w:lsdException w:name="Dark List" w:semiHidden="0" w:uiPriority="70" w:unhideWhenUsed="0"/>
+    <w:lsdException w:name="Colorful Shading" w:semiHidden="0" w:uiPriority="71" w:unhideWhenUsed="0"/>
+    <w:lsdException w:name="Colorful List" w:semiHidden="0" w:uiPriority="72" w:unhideWhenUsed="0"/>
+    <w:lsdException w:name="Colorful Grid" w:semiHidden="0" w:uiPriority="73" w:unhideWhenUsed="0"/>
+    <w:lsdException w:name="Light Shading Accent 1" w:semiHidden="0" w:uiPriority="60" w:unhideWhenUsed="0"/>
+    <w:lsdException w:name="Light List Accent 1" w:semiHidden="0" w:uiPriority="61" w:unhideWhenUsed="0"/>
+    <w:lsdException w:name="Light Grid Accent 1" w:semiHidden="0" w:uiPriority="62" w:unhideWhenUsed="0"/>
+    <w:lsdException w:name="Medium Shading 1 Accent 1" w:semiHidden="0" w:uiPriority="63" w:unhideWhenUsed="0"/>
+    <w:lsdException w:name="Medium Shading 2 Accent 1" w:semiHidden="0" w:uiPriority="64" w:unhideWhenUsed="0"/>
+    <w:lsdException w:name="Medium List 1 Accent 1" w:semiHidden="0" w:uiPriority="65" w:unhideWhenUsed="0"/>
+    <w:lsdException w:name="Revision" w:unhideWhenUsed="0"/>
+    <w:lsdException w:name="List Paragraph" w:semiHidden="0" w:uiPriority="34" w:unhideWhenUsed="0" w:qFormat="1"/>
+    <w:lsdException w:name="Quote" w:semiHidden="0" w:uiPriority="29" w:unhideWhenUsed="0" w:qFormat="1"/>
+    <w:lsdException w:name="Intense Quote" w:semiHidden="0" w:uiPriority="30" w:unhideWhenUsed="0" w:qFormat="1"/>
+    <w:lsdException w:name="Medium List 2 Accent 1" w:semiHidden="0" w:uiPriority="66" w:unhideWhenUsed="0"/>
+    <w:lsdException w:name="Medium Grid 1 Accent 1" w:semiHidden="0" w:uiPriority="67" w:unhideWhenUsed="0"/>
+    <w:lsdException w:name="Medium Grid 2 Accent 1" w:semiHidden="0" w:uiPriority="68" w:unhideWhenUsed="0"/>
+    <w:lsdException w:name="Medium Grid 3 Accent 1" w:semiHidden="0" w:uiPriority="69" w:unhideWhenUsed="0"/>
+    <w:lsdException w:name="Dark List Accent 1" w:semiHidden="0" w:uiPriority="70" w:unhideWhenUsed="0"/>
+    <w:lsdException w:name="Colorful Shading Accent 1" w:semiHidden="0" w:uiPriority="71" w:unhideWhenUsed="0"/>
+    <w:lsdException w:name="Colorful List Accent 1" w:semiHidden="0" w:uiPriority="72" w:unhideWhenUsed="0"/>
+    <w:lsdException w:name="Colorful Grid Accent 1" w:semiHidden="0" w:uiPriority="73" w:unhideWhenUsed="0"/>
+    <w:lsdException w:name="Light Shading Accent 2" w:semiHidden="0" w:uiPriority="60" w:unhideWhenUsed="0"/>
+    <w:lsdException w:name="Light List Accent 2" w:semiHidden="0" w:uiPriority="61" w:unhideWhenUsed="0"/>
+    <w:lsdException w:name="Light Grid Accent 2" w:semiHidden="0" w:uiPriority="62" w:unhideWhenUsed="0"/>
+    <w:lsdException w:name="Medium Shading 1 Accent 2" w:semiHidden="0" w:uiPriority="63" w:unhideWhenUsed="0"/>
+    <w:lsdException w:name="Medium Shading 2 Accent 2" w:semiHidden="0" w:uiPriority="64" w:unhideWhenUsed="0"/>
+    <w:lsdException w:name="Medium List 1 Accent 2" w:semiHidden="0" w:uiPriority="65" w:unhideWhenUsed="0"/>
+    <w:lsdException w:name="Medium List 2 Accent 2" w:semiHidden="0" w:uiPriority="66" w:unhideWhenUsed="0"/>
+    <w:lsdException w:name="Medium Grid 1 Accent 2" w:semiHidden="0" w:uiPriority="67" w:unhideWhenUsed="0"/>
+    <w:lsdException w:name="Medium Grid 2 Accent 2" w:semiHidden="0" w:uiPriority="68" w:unhideWhenUsed="0"/>
+    <w:lsdException w:name="Medium Grid 3 Accent 2" w:semiHidden="0" w:uiPriority="69" w:unhideWhenUsed="0"/>
+    <w:lsdException w:name="Dark List Accent 2" w:semiHidden="0" w:uiPriority="70" w:unhideWhenUsed="0"/>
+    <w:lsdException w:name="Colorful Shading Accent 2" w:semiHidden="0" w:uiPriority="71" w:unhideWhenUsed="0"/>
+    <w:lsdException w:name="Colorful List Accent 2" w:semiHidden="0" w:uiPriority="72" w:unhideWhenUsed="0"/>
+    <w:lsdException w:name="Colorful Grid Accent 2" w:semiHidden="0" w:uiPriority="73" w:unhideWhenUsed="0"/>
+    <w:lsdException w:name="Light Shading Accent 3" w:semiHidden="0" w:uiPriority="60" w:unhideWhenUsed="0"/>
+    <w:lsdException w:name="Light List Accent 3" w:semiHidden="0" w:uiPriority="61" w:unhideWhenUsed="0"/>
+    <w:lsdException w:name="Light Grid Accent 3" w:semiHidden="0" w:uiPriority="62" w:unhideWhenUsed="0"/>
+    <w:lsdException w:name="Medium Shading 1 Accent 3" w:semiHidden="0" w:uiPriority="63" w:unhideWhenUsed="0"/>
+    <w:lsdException w:name="Medium Shading 2 Accent 3" w:semiHidden="0" w:uiPriority="64" w:unhideWhenUsed="0"/>
+    <w:lsdException w:name="Medium List 1 Accent 3" w:semiHidden="0" w:uiPriority="65" w:unhideWhenUsed="0"/>
+    <w:lsdException w:name="Medium List 2 Accent 3" w:semiHidden="0" w:uiPriority="66" w:unhideWhenUsed="0"/>
+    <w:lsdException w:name="Medium Grid 1 Accent 3" w:semiHidden="0" w:uiPriority="67" w:unhideWhenUsed="0"/>
+    <w:lsdException w:name="Medium Grid 2 Accent 3" w:semiHidden="0" w:uiPriority="68" w:unhideWhenUsed="0"/>
+    <w:lsdException w:name="Medium Grid 3 Accent 3" w:semiHidden="0" w:uiPriority="69" w:unhideWhenUsed="0"/>
+    <w:lsdException w:name="Dark List Accent 3" w:semiHidden="0" w:uiPriority="70" w:unhideWhenUsed="0"/>
+    <w:lsdException w:name="Colorful Shading Accent 3" w:semiHidden="0" w:uiPriority="71" w:unhideWhenUsed="0"/>
+    <w:lsdException w:name="Colorful List Accent 3" w:semiHidden="0" w:uiPriority="72" w:unhideWhenUsed="0"/>
+    <w:lsdException w:name="Colorful Grid Accent 3" w:semiHidden="0" w:uiPriority="73" w:unhideWhenUsed="0"/>
+    <w:lsdException w:name="Light Shading Accent 4" w:semiHidden="0" w:uiPriority="60" w:unhideWhenUsed="0"/>
+    <w:lsdException w:name="Light List Accent 4" w:semiHidden="0" w:uiPriority="61" w:unhideWhenUsed="0"/>
+    <w:lsdException w:name="Light Grid Accent 4" w:semiHidden="0" w:uiPriority="62" w:unhideWhenUsed="0"/>
+    <w:lsdException w:name="Medium Shading 1 Accent 4" w:semiHidden="0" w:uiPriority="63" w:unhideWhenUsed="0"/>
+    <w:lsdException w:name="Medium Shading 2 Accent 4" w:semiHidden="0" w:uiPriority="64" w:unhideWhenUsed="0"/>
+    <w:lsdException w:name="Medium List 1 Accent 4" w:semiHidden="0" w:uiPriority="65" w:unhideWhenUsed="0"/>
+    <w:lsdException w:name="Medium List 2 Accent 4" w:semiHidden="0" w:uiPriority="66" w:unhideWhenUsed="0"/>
+    <w:lsdException w:name="Medium Grid 1 Accent 4" w:semiHidden="0" w:uiPriority="67" w:unhideWhenUsed="0"/>
+    <w:lsdException w:name="Medium Grid 2 Accent 4" w:semiHidden="0" w:uiPriority="68" w:unhideWhenUsed="0"/>
+    <w:lsdException w:name="Medium Grid 3 Accent 4" w:semiHidden="0" w:uiPriority="69" w:unhideWhenUsed="0"/>
+    <w:lsdException w:name="Dark List Accent 4" w:semiHidden="0" w:uiPriority="70" w:unhideWhenUsed="0"/>
+    <w:lsdException w:name="Colorful Shading Accent 4" w:semiHidden="0" w:uiPriority="71" w:unhideWhenUsed="0"/>
+    <w:lsdException w:name="Colorful List Accent 4" w:semiHidden="0" w:uiPriority="72" w:unhideWhenUsed="0"/>
+    <w:lsdException w:name="Colorful Grid Accent 4" w:semiHidden="0" w:uiPriority="73" w:unhideWhenUsed="0"/>
+    <w:lsdException w:name="Light Shading Accent 5" w:semiHidden="0" w:uiPriority="60" w:unhideWhenUsed="0"/>
+    <w:lsdException w:name="Light List Accent 5" w:semiHidden="0" w:uiPriority="61" w:unhideWhenUsed="0"/>
+    <w:lsdException w:name="Light Grid Accent 5" w:semiHidden="0" w:uiPriority="62" w:unhideWhenUsed="0"/>
+    <w:lsdException w:name="Medium Shading 1 Accent 5" w:semiHidden="0" w:uiPriority="63" w:unhideWhenUsed="0"/>
+    <w:lsdException w:name="Medium Shading 2 Accent 5" w:semiHidden="0" w:uiPriority="64" w:unhideWhenUsed="0"/>
+    <w:lsdException w:name="Medium List 1 Accent 5" w:semiHidden="0" w:uiPriority="65" w:unhideWhenUsed="0"/>
+    <w:lsdException w:name="Medium List 2 Accent 5" w:semiHidden="0" w:uiPriority="66" w:unhideWhenUsed="0"/>
+    <w:lsdException w:name="Medium Grid 1 Accent 5" w:semiHidden="0" w:uiPriority="67" w:unhideWhenUsed="0"/>
+    <w:lsdException w:name="Medium Grid 2 Accent 5" w:semiHidden="0" w:uiPriority="68" w:unhideWhenUsed="0"/>
+    <w:lsdException w:name="Medium Grid 3 Accent 5" w:semiHidden="0" w:uiPriority="69" w:unhideWhenUsed="0"/>
+    <w:lsdException w:name="Dark List Accent 5" w:semiHidden="0" w:uiPriority="70" w:unhideWhenUsed="0"/>
+    <w:lsdException w:name="Colorful Shading Accent 5" w:semiHidden="0" w:uiPriority="71" w:unhideWhenUsed="0"/>
+    <w:lsdException w:name="Colorful List Accent 5" w:semiHidden="0" w:uiPriority="72" w:unhideWhenUsed="0"/>
+    <w:lsdException w:name="Colorful Grid Accent 5" w:semiHidden="0" w:uiPriority="73" w:unhideWhenUsed="0"/>
+    <w:lsdException w:name="Light Shading Accent 6" w:semiHidden="0" w:uiPriority="60" w:unhideWhenUsed="0"/>
+    <w:lsdException w:name="Light List Accent 6" w:semiHidden="0" w:uiPriority="61" w:unhideWhenUsed="0"/>
+    <w:lsdException w:name="Light Grid Accent 6" w:semiHidden="0" w:uiPriority="62" w:unhideWhenUsed="0"/>
+    <w:lsdException w:name="Medium Shading 1 Accent 6" w:semiHidden="0" w:uiPriority="63" w:unhideWhenUsed="0"/>
+    <w:lsdException w:name="Medium Shading 2 Accent 6" w:semiHidden="0" w:uiPriority="64" w:unhideWhenUsed="0"/>
+    <w:lsdException w:name="Medium List 1 Accent 6" w:semiHidden="0" w:uiPriority="65" w:unhideWhenUsed="0"/>
+    <w:lsdException w:name="Medium List 2 Accent 6" w:semiHidden="0" w:uiPriority="66" w:unhideWhenUsed="0"/>
+    <w:lsdException w:name="Medium Grid 1 Accent 6" w:semiHidden="0" w:uiPriority="67" w:unhideWhenUsed="0"/>
+    <w:lsdException w:name="Medium Grid 2 Accent 6" w:semiHidden="0" w:uiPriority="68" w:unhideWhenUsed="0"/>
+    <w:lsdException w:name="Medium Grid 3 Accent 6" w:semiHidden="0" w:uiPriority="69" w:unhideWhenUsed="0"/>
+    <w:lsdException w:name="Dark List Accent 6" w:semiHidden="0" w:uiPriority="70" w:unhideWhenUsed="0"/>
+    <w:lsdException w:name="Colorful Shading Accent 6" w:semiHidden="0" w:uiPriority="71" w:unhideWhenUsed="0"/>
+    <w:lsdException w:name="Colorful List Accent 6" w:semiHidden="0" w:uiPriority="72" w:unhideWhenUsed="0"/>
+    <w:lsdException w:name="Colorful Grid Accent 6" w:semiHidden="0" w:uiPriority="73" w:unhideWhenUsed="0"/>
+    <w:lsdException w:name="Subtle Emphasis" w:semiHidden="0" w:uiPriority="19" w:unhideWhenUsed="0" w:qFormat="1"/>
+    <w:lsdException w:name="Intense Emphasis" w:semiHidden="0" w:uiPriority="21" w:unhideWhenUsed="0" w:qFormat="1"/>
+    <w:lsdException w:name="Subtle Reference" w:semiHidden="0" w:uiPriority="31" w:unhideWhenUsed="0" w:qFormat="1"/>
+    <w:lsdException w:name="Intense Reference" w:semiHidden="0" w:uiPriority="32" w:unhideWhenUsed="0" w:qFormat="1"/>
+    <w:lsdException w:name="Book Title" w:semiHidden="0" w:uiPriority="33" w:unhideWhenUsed="0" w:qFormat="1"/>
+    <w:lsdException w:name="Bibliography" w:uiPriority="37"/>
+    <w:lsdException w:name="TOC Heading" w:uiPriority="39" w:qFormat="1"/>
+  </w:latentStyles>
+  <w:style w:type="paragraph" w:default="1" w:styleId="Normal">
+    <w:name w:val="Normal"/>
+    <w:qFormat/>
+  </w:style>
+  <w:style w:type="paragraph" w:styleId="Ttulo1">
+    <w:name w:val="heading 1"/>
+    <w:basedOn w:val="Normal"/>
+    <w:next w:val="Normal"/>
+    <w:link w:val="Ttulo1Car"/>
+    <w:uiPriority w:val="9"/>
+    <w:qFormat/>
+    <w:rsid w:val="00A97D23"/>
+    <w:pPr>
+      <w:keepNext/>
+      <w:keepLines/>
+      <w:spacing w:before="240" w:after="0"/>
+      <w:outlineLvl w:val="0"/>
+    </w:pPr>
+    <w:rPr>
+      <w:rFonts w:asciiTheme="majorHAnsi" w:eastAsiaTheme="majorEastAsia" w:hAnsiTheme="majorHAnsi" w:cstheme="majorBidi"/>
+      <w:color w:val="2F5496" w:themeColor="accent1" w:themeShade="BF"/>
+      <w:sz w:val="32"/>
+      <w:szCs w:val="32"/>
+    </w:rPr>
+  </w:style>
+  <w:style w:type="paragraph" w:styleId="Ttulo2">
+    <w:name w:val="heading 2"/>
+    <w:basedOn w:val="Normal"/>
+    <w:next w:val="Normal"/>
+    <w:link w:val="Ttulo2Car"/>
+    <w:uiPriority w:val="9"/>
+    <w:unhideWhenUsed/>
+    <w:qFormat/>
+    <w:rsid w:val="00D75823"/>
+    <w:pPr>
+      <w:keepNext/>
+      <w:keepLines/>
+      <w:spacing w:before="40" w:after="0"/>
+      <w:outlineLvl w:val="1"/>
+    </w:pPr>
+    <w:rPr>
+      <w:rFonts w:asciiTheme="majorHAnsi" w:eastAsiaTheme="majorEastAsia" w:hAnsiTheme="majorHAnsi" w:cstheme="majorBidi"/>
+      <w:color w:val="2F5496" w:themeColor="accent1" w:themeShade="BF"/>
+      <w:sz w:val="26"/>
+      <w:szCs w:val="26"/>
+    </w:rPr>
+  </w:style>
+  <w:style w:type="character" w:default="1" w:styleId="Fuentedeprrafopredeter">
+    <w:name w:val="Default Paragraph Font"/>
+    <w:uiPriority w:val="1"/>
+    <w:semiHidden/>
+    <w:unhideWhenUsed/>
+  </w:style>
+  <w:style w:type="table" w:default="1" w:styleId="Tablanormal">
+    <w:name w:val="Normal Table"/>
+    <w:uiPriority w:val="99"/>
+    <w:semiHidden/>
+    <w:unhideWhenUsed/>
+    <w:tblPr>
+      <w:tblInd w:w="0" w:type="dxa"/>
+      <w:tblCellMar>
+        <w:top w:w="0" w:type="dxa"/>
+        <w:left w:w="108" w:type="dxa"/>
+        <w:bottom w:w="0" w:type="dxa"/>
+        <w:right w:w="108" w:type="dxa"/>
+      </w:tblCellMar>
+    </w:tblPr>
+  </w:style>
+  <w:style w:type="numbering" w:default="1" w:styleId="Sinlista">
+    <w:name w:val="No List"/>
+    <w:uiPriority w:val="99"/>
+    <w:semiHidden/>
+    <w:unhideWhenUsed/>
+  </w:style>
+  <w:style w:type="paragraph" w:styleId="Encabezado">
+    <w:name w:val="header"/>
+    <w:basedOn w:val="Normal"/>
+    <w:link w:val="EncabezadoCar"/>
+    <w:uiPriority w:val="99"/>
+    <w:unhideWhenUsed/>
+    <w:rsid w:val="00FB6267"/>
+    <w:pPr>
+      <w:tabs>
+        <w:tab w:val="center" w:pos="4252"/>
+        <w:tab w:val="right" w:pos="8504"/>
+      </w:tabs>
+      <w:spacing w:after="0" w:line="240" w:lineRule="auto"/>
+    </w:pPr>
+  </w:style>
+  <w:style w:type="character" w:customStyle="1" w:styleId="EncabezadoCar">
+    <w:name w:val="Encabezado Car"/>
+    <w:basedOn w:val="Fuentedeprrafopredeter"/>
+    <w:link w:val="Encabezado"/>
+    <w:uiPriority w:val="99"/>
+    <w:rsid w:val="00FB6267"/>
+  </w:style>
+  <w:style w:type="paragraph" w:styleId="Piedepgina">
+    <w:name w:val="footer"/>
+    <w:basedOn w:val="Normal"/>
+    <w:link w:val="PiedepginaCar"/>
+    <w:uiPriority w:val="99"/>
+    <w:unhideWhenUsed/>
+    <w:rsid w:val="00FB6267"/>
+    <w:pPr>
+      <w:tabs>
+        <w:tab w:val="center" w:pos="4252"/>
+        <w:tab w:val="right" w:pos="8504"/>
+      </w:tabs>
+      <w:spacing w:after="0" w:line="240" w:lineRule="auto"/>
+    </w:pPr>
+  </w:style>
+  <w:style w:type="character" w:customStyle="1" w:styleId="PiedepginaCar">
+    <w:name w:val="Pie de página Car"/>
+    <w:basedOn w:val="Fuentedeprrafopredeter"/>
+    <w:link w:val="Piedepgina"/>
+    <w:uiPriority w:val="99"/>
+    <w:rsid w:val="00FB6267"/>
+  </w:style>
+  <w:style w:type="paragraph" w:styleId="Textodeglobo">
+    <w:name w:val="Balloon Text"/>
+    <w:basedOn w:val="Normal"/>
+    <w:link w:val="TextodegloboCar"/>
+    <w:uiPriority w:val="99"/>
+    <w:semiHidden/>
+    <w:unhideWhenUsed/>
+    <w:rsid w:val="00A80441"/>
+    <w:pPr>
+      <w:spacing w:after="0" w:line="240" w:lineRule="auto"/>
+    </w:pPr>
+    <w:rPr>
+      <w:rFonts w:ascii="Segoe UI" w:hAnsi="Segoe UI" w:cs="Segoe UI"/>
+      <w:sz w:val="18"/>
+      <w:szCs w:val="18"/>
+    </w:rPr>
+  </w:style>
+  <w:style w:type="character" w:customStyle="1" w:styleId="TextodegloboCar">
+    <w:name w:val="Texto de globo Car"/>
+    <w:basedOn w:val="Fuentedeprrafopredeter"/>
+    <w:link w:val="Textodeglobo"/>
+    <w:uiPriority w:val="99"/>
+    <w:semiHidden/>
+    <w:rsid w:val="00A80441"/>
+    <w:rPr>
+      <w:rFonts w:ascii="Segoe UI" w:hAnsi="Segoe UI" w:cs="Segoe UI"/>
+      <w:sz w:val="18"/>
+      <w:szCs w:val="18"/>
+    </w:rPr>
+  </w:style>
+  <w:style w:type="paragraph" w:styleId="Prrafodelista">
+    <w:name w:val="List Paragraph"/>
+    <w:basedOn w:val="Normal"/>
+    <w:uiPriority w:val="34"/>
+    <w:qFormat/>
+    <w:rsid w:val="0070781E"/>
+    <w:pPr>
+      <w:ind w:left="720"/>
+      <w:contextualSpacing/>
+    </w:pPr>
+  </w:style>
+  <w:style w:type="character" w:customStyle="1" w:styleId="Ttulo1Car">
+    <w:name w:val="Título 1 Car"/>
+    <w:basedOn w:val="Fuentedeprrafopredeter"/>
+    <w:link w:val="Ttulo1"/>
+    <w:uiPriority w:val="9"/>
+    <w:rsid w:val="00A97D23"/>
+    <w:rPr>
+      <w:rFonts w:asciiTheme="majorHAnsi" w:eastAsiaTheme="majorEastAsia" w:hAnsiTheme="majorHAnsi" w:cstheme="majorBidi"/>
+      <w:color w:val="2F5496" w:themeColor="accent1" w:themeShade="BF"/>
+      <w:sz w:val="32"/>
+      <w:szCs w:val="32"/>
+    </w:rPr>
+  </w:style>
+  <w:style w:type="character" w:customStyle="1" w:styleId="Ttulo2Car">
+    <w:name w:val="Título 2 Car"/>
+    <w:basedOn w:val="Fuentedeprrafopredeter"/>
+    <w:link w:val="Ttulo2"/>
+    <w:uiPriority w:val="9"/>
+    <w:rsid w:val="00D75823"/>
+    <w:rPr>
+      <w:rFonts w:asciiTheme="majorHAnsi" w:eastAsiaTheme="majorEastAsia" w:hAnsiTheme="majorHAnsi" w:cstheme="majorBidi"/>
+      <w:color w:val="2F5496" w:themeColor="accent1" w:themeShade="BF"/>
+      <w:sz w:val="26"/>
+      <w:szCs w:val="26"/>
+    </w:rPr>
+  </w:style>
+  <w:style w:type="character" w:styleId="Refdecomentario">
+    <w:name w:val="annotation reference"/>
+    <w:basedOn w:val="Fuentedeprrafopredeter"/>
+    <w:uiPriority w:val="99"/>
+    <w:semiHidden/>
+    <w:unhideWhenUsed/>
+    <w:rsid w:val="003673DF"/>
+    <w:rPr>
+      <w:sz w:val="16"/>
+      <w:szCs w:val="16"/>
+    </w:rPr>
+  </w:style>
+  <w:style w:type="paragraph" w:styleId="Textocomentario">
+    <w:name w:val="annotation text"/>
+    <w:basedOn w:val="Normal"/>
+    <w:link w:val="TextocomentarioCar"/>
+    <w:uiPriority w:val="99"/>
+    <w:semiHidden/>
+    <w:unhideWhenUsed/>
+    <w:rsid w:val="003673DF"/>
+    <w:pPr>
+      <w:spacing w:line="240" w:lineRule="auto"/>
+    </w:pPr>
+    <w:rPr>
+      <w:sz w:val="20"/>
+      <w:szCs w:val="20"/>
+    </w:rPr>
+  </w:style>
+  <w:style w:type="character" w:customStyle="1" w:styleId="TextocomentarioCar">
+    <w:name w:val="Texto comentario Car"/>
+    <w:basedOn w:val="Fuentedeprrafopredeter"/>
+    <w:link w:val="Textocomentario"/>
+    <w:uiPriority w:val="99"/>
+    <w:semiHidden/>
+    <w:rsid w:val="003673DF"/>
+    <w:rPr>
+      <w:sz w:val="20"/>
+      <w:szCs w:val="20"/>
+    </w:rPr>
+  </w:style>
+  <w:style w:type="paragraph" w:styleId="Asuntodelcomentario">
+    <w:name w:val="annotation subject"/>
+    <w:basedOn w:val="Textocomentario"/>
+    <w:next w:val="Textocomentario"/>
+    <w:link w:val="AsuntodelcomentarioCar"/>
+    <w:uiPriority w:val="99"/>
+    <w:semiHidden/>
+    <w:unhideWhenUsed/>
+    <w:rsid w:val="003673DF"/>
+    <w:rPr>
+      <w:b/>
+      <w:bCs/>
+    </w:rPr>
+  </w:style>
+  <w:style w:type="character" w:customStyle="1" w:styleId="AsuntodelcomentarioCar">
+    <w:name w:val="Asunto del comentario Car"/>
+    <w:basedOn w:val="TextocomentarioCar"/>
+    <w:link w:val="Asuntodelcomentario"/>
+    <w:uiPriority w:val="99"/>
+    <w:semiHidden/>
+    <w:rsid w:val="003673DF"/>
+    <w:rPr>
+      <w:b/>
+      <w:bCs/>
+      <w:sz w:val="20"/>
+      <w:szCs w:val="20"/>
+    </w:rPr>
+  </w:style>
+  <w:style w:type="paragraph" w:styleId="TtulodeTDC">
     <w:name w:val="TOC Heading"/>
     <w:basedOn w:val="Ttulo1"/>
     <w:next w:val="Normal"/>
@@ -19016,7 +19127,7 @@
   <a:extraClrSchemeLst/>
   <a:extLst>
     <a:ext uri="{05A4C25C-085E-4340-85A3-A5531E510DB2}">
-      <thm15:themeFamily xmlns:thm15="http://schemas.microsoft.com/office/thememl/2012/main" name="Office Theme" id="{62F939B6-93AF-4DB8-9C6B-D6C7DFDC589F}" vid="{4A3C46E8-61CC-4603-A589-7422A47A8E4A}"/>
+      <thm15:themeFamily xmlns:thm15="http://schemas.microsoft.com/office/thememl/2012/main" xmlns="" name="Office Theme" id="{62F939B6-93AF-4DB8-9C6B-D6C7DFDC589F}" vid="{4A3C46E8-61CC-4603-A589-7422A47A8E4A}"/>
     </a:ext>
   </a:extLst>
 </a:theme>
@@ -19027,7 +19138,7 @@
 </file>
 
 <file path=customXml/itemProps1.xml><?xml version="1.0" encoding="utf-8"?>
-<ds:datastoreItem xmlns:ds="http://schemas.openxmlformats.org/officeDocument/2006/customXml" ds:itemID="{BDA409CD-55FE-429A-8C4E-6287BB094775}">
+<ds:datastoreItem xmlns:ds="http://schemas.openxmlformats.org/officeDocument/2006/customXml" ds:itemID="{2E25E5F8-05CD-470D-A4B3-D8D76E0A90C6}">
   <ds:schemaRefs>
     <ds:schemaRef ds:uri="http://schemas.openxmlformats.org/officeDocument/2006/bibliography"/>
   </ds:schemaRefs>

</xml_diff>

<commit_message>
Subo graficos nuevos y algunos extendidos
</commit_message>
<xml_diff>
--- a/Actividades/ADA01004/IEEE_830.docx
+++ b/Actividades/ADA01004/IEEE_830.docx
@@ -5,7 +5,7 @@
     <w:p>
       <w:pPr>
         <w:pStyle w:val="Ttulo"/>
-        <w:ind w:left="1416" w:hanging="1416"/>
+        <w:ind w:left="4956" w:hanging="4956"/>
         <w:rPr>
           <w:sz w:val="80"/>
           <w:szCs w:val="80"/>
@@ -274,7 +274,7 @@
           <w:r>
             <w:fldChar w:fldCharType="separate"/>
           </w:r>
-          <w:hyperlink w:anchor="_Toc15151349" w:history="1">
+          <w:hyperlink w:anchor="_Toc16464040" w:history="1">
             <w:r>
               <w:rPr>
                 <w:rStyle w:val="Hipervnculo"/>
@@ -318,7 +318,7 @@
                 <w:noProof/>
                 <w:webHidden/>
               </w:rPr>
-              <w:instrText xml:space="preserve"> PAGEREF _Toc15151349 \h </w:instrText>
+              <w:instrText xml:space="preserve"> PAGEREF _Toc16464040 \h </w:instrText>
             </w:r>
             <w:r>
               <w:rPr>
@@ -361,7 +361,7 @@
               <w:lang w:eastAsia="es-ES"/>
             </w:rPr>
           </w:pPr>
-          <w:hyperlink w:anchor="_Toc15151350" w:history="1">
+          <w:hyperlink w:anchor="_Toc16464041" w:history="1">
             <w:r>
               <w:rPr>
                 <w:rStyle w:val="Hipervnculo"/>
@@ -389,7 +389,7 @@
                 <w:noProof/>
                 <w:webHidden/>
               </w:rPr>
-              <w:instrText xml:space="preserve"> PAGEREF _Toc15151350 \h </w:instrText>
+              <w:instrText xml:space="preserve"> PAGEREF _Toc16464041 \h </w:instrText>
             </w:r>
             <w:r>
               <w:rPr>
@@ -432,7 +432,7 @@
               <w:lang w:eastAsia="es-ES"/>
             </w:rPr>
           </w:pPr>
-          <w:hyperlink w:anchor="_Toc15151351" w:history="1">
+          <w:hyperlink w:anchor="_Toc16464042" w:history="1">
             <w:r>
               <w:rPr>
                 <w:rStyle w:val="Hipervnculo"/>
@@ -460,7 +460,7 @@
                 <w:noProof/>
                 <w:webHidden/>
               </w:rPr>
-              <w:instrText xml:space="preserve"> PAGEREF _Toc15151351 \h </w:instrText>
+              <w:instrText xml:space="preserve"> PAGEREF _Toc16464042 \h </w:instrText>
             </w:r>
             <w:r>
               <w:rPr>
@@ -503,7 +503,7 @@
               <w:lang w:eastAsia="es-ES"/>
             </w:rPr>
           </w:pPr>
-          <w:hyperlink w:anchor="_Toc15151352" w:history="1">
+          <w:hyperlink w:anchor="_Toc16464043" w:history="1">
             <w:r>
               <w:rPr>
                 <w:rStyle w:val="Hipervnculo"/>
@@ -531,7 +531,7 @@
                 <w:noProof/>
                 <w:webHidden/>
               </w:rPr>
-              <w:instrText xml:space="preserve"> PAGEREF _Toc15151352 \h </w:instrText>
+              <w:instrText xml:space="preserve"> PAGEREF _Toc16464043 \h </w:instrText>
             </w:r>
             <w:r>
               <w:rPr>
@@ -574,7 +574,7 @@
               <w:lang w:eastAsia="es-ES"/>
             </w:rPr>
           </w:pPr>
-          <w:hyperlink w:anchor="_Toc15151353" w:history="1">
+          <w:hyperlink w:anchor="_Toc16464044" w:history="1">
             <w:r>
               <w:rPr>
                 <w:rStyle w:val="Hipervnculo"/>
@@ -602,7 +602,7 @@
                 <w:noProof/>
                 <w:webHidden/>
               </w:rPr>
-              <w:instrText xml:space="preserve"> PAGEREF _Toc15151353 \h </w:instrText>
+              <w:instrText xml:space="preserve"> PAGEREF _Toc16464044 \h </w:instrText>
             </w:r>
             <w:r>
               <w:rPr>
@@ -645,7 +645,7 @@
               <w:lang w:eastAsia="es-ES"/>
             </w:rPr>
           </w:pPr>
-          <w:hyperlink w:anchor="_Toc15151354" w:history="1">
+          <w:hyperlink w:anchor="_Toc16464045" w:history="1">
             <w:r>
               <w:rPr>
                 <w:rStyle w:val="Hipervnculo"/>
@@ -673,7 +673,7 @@
                 <w:noProof/>
                 <w:webHidden/>
               </w:rPr>
-              <w:instrText xml:space="preserve"> PAGEREF _Toc15151354 \h </w:instrText>
+              <w:instrText xml:space="preserve"> PAGEREF _Toc16464045 \h </w:instrText>
             </w:r>
             <w:r>
               <w:rPr>
@@ -716,7 +716,7 @@
               <w:lang w:eastAsia="es-ES"/>
             </w:rPr>
           </w:pPr>
-          <w:hyperlink w:anchor="_Toc15151355" w:history="1">
+          <w:hyperlink w:anchor="_Toc16464046" w:history="1">
             <w:r>
               <w:rPr>
                 <w:rStyle w:val="Hipervnculo"/>
@@ -744,7 +744,7 @@
                 <w:noProof/>
                 <w:webHidden/>
               </w:rPr>
-              <w:instrText xml:space="preserve"> PAGEREF _Toc15151355 \h </w:instrText>
+              <w:instrText xml:space="preserve"> PAGEREF _Toc16464046 \h </w:instrText>
             </w:r>
             <w:r>
               <w:rPr>
@@ -787,7 +787,7 @@
               <w:lang w:eastAsia="es-ES"/>
             </w:rPr>
           </w:pPr>
-          <w:hyperlink w:anchor="_Toc15151356" w:history="1">
+          <w:hyperlink w:anchor="_Toc16464047" w:history="1">
             <w:r>
               <w:rPr>
                 <w:rStyle w:val="Hipervnculo"/>
@@ -815,7 +815,7 @@
                 <w:noProof/>
                 <w:webHidden/>
               </w:rPr>
-              <w:instrText xml:space="preserve"> PAGEREF _Toc15151356 \h </w:instrText>
+              <w:instrText xml:space="preserve"> PAGEREF _Toc16464047 \h </w:instrText>
             </w:r>
             <w:r>
               <w:rPr>
@@ -858,7 +858,7 @@
               <w:lang w:eastAsia="es-ES"/>
             </w:rPr>
           </w:pPr>
-          <w:hyperlink w:anchor="_Toc15151357" w:history="1">
+          <w:hyperlink w:anchor="_Toc16464048" w:history="1">
             <w:r>
               <w:rPr>
                 <w:rStyle w:val="Hipervnculo"/>
@@ -886,7 +886,7 @@
                 <w:noProof/>
                 <w:webHidden/>
               </w:rPr>
-              <w:instrText xml:space="preserve"> PAGEREF _Toc15151357 \h </w:instrText>
+              <w:instrText xml:space="preserve"> PAGEREF _Toc16464048 \h </w:instrText>
             </w:r>
             <w:r>
               <w:rPr>
@@ -929,7 +929,7 @@
               <w:lang w:eastAsia="es-ES"/>
             </w:rPr>
           </w:pPr>
-          <w:hyperlink w:anchor="_Toc15151358" w:history="1">
+          <w:hyperlink w:anchor="_Toc16464049" w:history="1">
             <w:r>
               <w:rPr>
                 <w:rStyle w:val="Hipervnculo"/>
@@ -957,7 +957,7 @@
                 <w:noProof/>
                 <w:webHidden/>
               </w:rPr>
-              <w:instrText xml:space="preserve"> PAGEREF _Toc15151358 \h </w:instrText>
+              <w:instrText xml:space="preserve"> PAGEREF _Toc16464049 \h </w:instrText>
             </w:r>
             <w:r>
               <w:rPr>
@@ -1000,7 +1000,7 @@
               <w:lang w:eastAsia="es-ES"/>
             </w:rPr>
           </w:pPr>
-          <w:hyperlink w:anchor="_Toc15151359" w:history="1">
+          <w:hyperlink w:anchor="_Toc16464050" w:history="1">
             <w:r>
               <w:rPr>
                 <w:rStyle w:val="Hipervnculo"/>
@@ -1028,7 +1028,7 @@
                 <w:noProof/>
                 <w:webHidden/>
               </w:rPr>
-              <w:instrText xml:space="preserve"> PAGEREF _Toc15151359 \h </w:instrText>
+              <w:instrText xml:space="preserve"> PAGEREF _Toc16464050 \h </w:instrText>
             </w:r>
             <w:r>
               <w:rPr>
@@ -1071,7 +1071,7 @@
               <w:lang w:eastAsia="es-ES"/>
             </w:rPr>
           </w:pPr>
-          <w:hyperlink w:anchor="_Toc15151360" w:history="1">
+          <w:hyperlink w:anchor="_Toc16464051" w:history="1">
             <w:r>
               <w:rPr>
                 <w:rStyle w:val="Hipervnculo"/>
@@ -1099,7 +1099,7 @@
                 <w:noProof/>
                 <w:webHidden/>
               </w:rPr>
-              <w:instrText xml:space="preserve"> PAGEREF _Toc15151360 \h </w:instrText>
+              <w:instrText xml:space="preserve"> PAGEREF _Toc16464051 \h </w:instrText>
             </w:r>
             <w:r>
               <w:rPr>
@@ -1142,7 +1142,7 @@
               <w:lang w:eastAsia="es-ES"/>
             </w:rPr>
           </w:pPr>
-          <w:hyperlink w:anchor="_Toc15151361" w:history="1">
+          <w:hyperlink w:anchor="_Toc16464052" w:history="1">
             <w:r>
               <w:rPr>
                 <w:rStyle w:val="Hipervnculo"/>
@@ -1170,7 +1170,7 @@
                 <w:noProof/>
                 <w:webHidden/>
               </w:rPr>
-              <w:instrText xml:space="preserve"> PAGEREF _Toc15151361 \h </w:instrText>
+              <w:instrText xml:space="preserve"> PAGEREF _Toc16464052 \h </w:instrText>
             </w:r>
             <w:r>
               <w:rPr>
@@ -1213,7 +1213,7 @@
               <w:lang w:eastAsia="es-ES"/>
             </w:rPr>
           </w:pPr>
-          <w:hyperlink w:anchor="_Toc15151362" w:history="1">
+          <w:hyperlink w:anchor="_Toc16464053" w:history="1">
             <w:r>
               <w:rPr>
                 <w:rStyle w:val="Hipervnculo"/>
@@ -1241,7 +1241,7 @@
                 <w:noProof/>
                 <w:webHidden/>
               </w:rPr>
-              <w:instrText xml:space="preserve"> PAGEREF _Toc15151362 \h </w:instrText>
+              <w:instrText xml:space="preserve"> PAGEREF _Toc16464053 \h </w:instrText>
             </w:r>
             <w:r>
               <w:rPr>
@@ -1284,7 +1284,7 @@
               <w:lang w:eastAsia="es-ES"/>
             </w:rPr>
           </w:pPr>
-          <w:hyperlink w:anchor="_Toc15151363" w:history="1">
+          <w:hyperlink w:anchor="_Toc16464054" w:history="1">
             <w:r>
               <w:rPr>
                 <w:rStyle w:val="Hipervnculo"/>
@@ -1312,7 +1312,7 @@
                 <w:noProof/>
                 <w:webHidden/>
               </w:rPr>
-              <w:instrText xml:space="preserve"> PAGEREF _Toc15151363 \h </w:instrText>
+              <w:instrText xml:space="preserve"> PAGEREF _Toc16464054 \h </w:instrText>
             </w:r>
             <w:r>
               <w:rPr>
@@ -1354,7 +1354,7 @@
               <w:noProof/>
             </w:rPr>
           </w:pPr>
-          <w:hyperlink w:anchor="_Toc15151364" w:history="1">
+          <w:hyperlink w:anchor="_Toc16464055" w:history="1">
             <w:r>
               <w:rPr>
                 <w:rStyle w:val="Hipervnculo"/>
@@ -1382,7 +1382,7 @@
                 <w:noProof/>
                 <w:webHidden/>
               </w:rPr>
-              <w:instrText xml:space="preserve"> PAGEREF _Toc15151364 \h </w:instrText>
+              <w:instrText xml:space="preserve"> PAGEREF _Toc16464055 \h </w:instrText>
             </w:r>
             <w:r>
               <w:rPr>
@@ -1424,7 +1424,7 @@
               <w:noProof/>
             </w:rPr>
           </w:pPr>
-          <w:hyperlink w:anchor="_Toc15151365" w:history="1">
+          <w:hyperlink w:anchor="_Toc16464056" w:history="1">
             <w:r>
               <w:rPr>
                 <w:rStyle w:val="Hipervnculo"/>
@@ -1452,7 +1452,7 @@
                 <w:noProof/>
                 <w:webHidden/>
               </w:rPr>
-              <w:instrText xml:space="preserve"> PAGEREF _Toc15151365 \h </w:instrText>
+              <w:instrText xml:space="preserve"> PAGEREF _Toc16464056 \h </w:instrText>
             </w:r>
             <w:r>
               <w:rPr>
@@ -1494,7 +1494,7 @@
               <w:noProof/>
             </w:rPr>
           </w:pPr>
-          <w:hyperlink w:anchor="_Toc15151366" w:history="1">
+          <w:hyperlink w:anchor="_Toc16464057" w:history="1">
             <w:r>
               <w:rPr>
                 <w:rStyle w:val="Hipervnculo"/>
@@ -1522,7 +1522,7 @@
                 <w:noProof/>
                 <w:webHidden/>
               </w:rPr>
-              <w:instrText xml:space="preserve"> PAGEREF _Toc15151366 \h </w:instrText>
+              <w:instrText xml:space="preserve"> PAGEREF _Toc16464057 \h </w:instrText>
             </w:r>
             <w:r>
               <w:rPr>
@@ -1564,7 +1564,7 @@
               <w:noProof/>
             </w:rPr>
           </w:pPr>
-          <w:hyperlink w:anchor="_Toc15151367" w:history="1">
+          <w:hyperlink w:anchor="_Toc16464058" w:history="1">
             <w:r>
               <w:rPr>
                 <w:rStyle w:val="Hipervnculo"/>
@@ -1592,7 +1592,7 @@
                 <w:noProof/>
                 <w:webHidden/>
               </w:rPr>
-              <w:instrText xml:space="preserve"> PAGEREF _Toc15151367 \h </w:instrText>
+              <w:instrText xml:space="preserve"> PAGEREF _Toc16464058 \h </w:instrText>
             </w:r>
             <w:r>
               <w:rPr>
@@ -1634,7 +1634,7 @@
               <w:noProof/>
             </w:rPr>
           </w:pPr>
-          <w:hyperlink w:anchor="_Toc15151368" w:history="1">
+          <w:hyperlink w:anchor="_Toc16464059" w:history="1">
             <w:r>
               <w:rPr>
                 <w:rStyle w:val="Hipervnculo"/>
@@ -1662,7 +1662,7 @@
                 <w:noProof/>
                 <w:webHidden/>
               </w:rPr>
-              <w:instrText xml:space="preserve"> PAGEREF _Toc15151368 \h </w:instrText>
+              <w:instrText xml:space="preserve"> PAGEREF _Toc16464059 \h </w:instrText>
             </w:r>
             <w:r>
               <w:rPr>
@@ -1704,7 +1704,7 @@
               <w:noProof/>
             </w:rPr>
           </w:pPr>
-          <w:hyperlink w:anchor="_Toc15151369" w:history="1">
+          <w:hyperlink w:anchor="_Toc16464060" w:history="1">
             <w:r>
               <w:rPr>
                 <w:rStyle w:val="Hipervnculo"/>
@@ -1732,7 +1732,7 @@
                 <w:noProof/>
                 <w:webHidden/>
               </w:rPr>
-              <w:instrText xml:space="preserve"> PAGEREF _Toc15151369 \h </w:instrText>
+              <w:instrText xml:space="preserve"> PAGEREF _Toc16464060 \h </w:instrText>
             </w:r>
             <w:r>
               <w:rPr>
@@ -1774,7 +1774,7 @@
               <w:noProof/>
             </w:rPr>
           </w:pPr>
-          <w:hyperlink w:anchor="_Toc15151370" w:history="1">
+          <w:hyperlink w:anchor="_Toc16464061" w:history="1">
             <w:r>
               <w:rPr>
                 <w:rStyle w:val="Hipervnculo"/>
@@ -1802,7 +1802,7 @@
                 <w:noProof/>
                 <w:webHidden/>
               </w:rPr>
-              <w:instrText xml:space="preserve"> PAGEREF _Toc15151370 \h </w:instrText>
+              <w:instrText xml:space="preserve"> PAGEREF _Toc16464061 \h </w:instrText>
             </w:r>
             <w:r>
               <w:rPr>
@@ -1844,7 +1844,7 @@
               <w:noProof/>
             </w:rPr>
           </w:pPr>
-          <w:hyperlink w:anchor="_Toc15151371" w:history="1">
+          <w:hyperlink w:anchor="_Toc16464062" w:history="1">
             <w:r>
               <w:rPr>
                 <w:rStyle w:val="Hipervnculo"/>
@@ -1872,7 +1872,7 @@
                 <w:noProof/>
                 <w:webHidden/>
               </w:rPr>
-              <w:instrText xml:space="preserve"> PAGEREF _Toc15151371 \h </w:instrText>
+              <w:instrText xml:space="preserve"> PAGEREF _Toc16464062 \h </w:instrText>
             </w:r>
             <w:r>
               <w:rPr>
@@ -1914,7 +1914,7 @@
               <w:noProof/>
             </w:rPr>
           </w:pPr>
-          <w:hyperlink w:anchor="_Toc15151372" w:history="1">
+          <w:hyperlink w:anchor="_Toc16464063" w:history="1">
             <w:r>
               <w:rPr>
                 <w:rStyle w:val="Hipervnculo"/>
@@ -1942,7 +1942,7 @@
                 <w:noProof/>
                 <w:webHidden/>
               </w:rPr>
-              <w:instrText xml:space="preserve"> PAGEREF _Toc15151372 \h </w:instrText>
+              <w:instrText xml:space="preserve"> PAGEREF _Toc16464063 \h </w:instrText>
             </w:r>
             <w:r>
               <w:rPr>
@@ -1984,7 +1984,7 @@
               <w:noProof/>
             </w:rPr>
           </w:pPr>
-          <w:hyperlink w:anchor="_Toc15151373" w:history="1">
+          <w:hyperlink w:anchor="_Toc16464064" w:history="1">
             <w:r>
               <w:rPr>
                 <w:rStyle w:val="Hipervnculo"/>
@@ -2012,7 +2012,7 @@
                 <w:noProof/>
                 <w:webHidden/>
               </w:rPr>
-              <w:instrText xml:space="preserve"> PAGEREF _Toc15151373 \h </w:instrText>
+              <w:instrText xml:space="preserve"> PAGEREF _Toc16464064 \h </w:instrText>
             </w:r>
             <w:r>
               <w:rPr>
@@ -2054,7 +2054,7 @@
               <w:noProof/>
             </w:rPr>
           </w:pPr>
-          <w:hyperlink w:anchor="_Toc15151374" w:history="1">
+          <w:hyperlink w:anchor="_Toc16464065" w:history="1">
             <w:r>
               <w:rPr>
                 <w:rStyle w:val="Hipervnculo"/>
@@ -2082,7 +2082,7 @@
                 <w:noProof/>
                 <w:webHidden/>
               </w:rPr>
-              <w:instrText xml:space="preserve"> PAGEREF _Toc15151374 \h </w:instrText>
+              <w:instrText xml:space="preserve"> PAGEREF _Toc16464065 \h </w:instrText>
             </w:r>
             <w:r>
               <w:rPr>
@@ -2124,7 +2124,7 @@
               <w:noProof/>
             </w:rPr>
           </w:pPr>
-          <w:hyperlink w:anchor="_Toc15151375" w:history="1">
+          <w:hyperlink w:anchor="_Toc16464066" w:history="1">
             <w:r>
               <w:rPr>
                 <w:rStyle w:val="Hipervnculo"/>
@@ -2152,7 +2152,7 @@
                 <w:noProof/>
                 <w:webHidden/>
               </w:rPr>
-              <w:instrText xml:space="preserve"> PAGEREF _Toc15151375 \h </w:instrText>
+              <w:instrText xml:space="preserve"> PAGEREF _Toc16464066 \h </w:instrText>
             </w:r>
             <w:r>
               <w:rPr>
@@ -2194,7 +2194,7 @@
               <w:noProof/>
             </w:rPr>
           </w:pPr>
-          <w:hyperlink w:anchor="_Toc15151376" w:history="1">
+          <w:hyperlink w:anchor="_Toc16464067" w:history="1">
             <w:r>
               <w:rPr>
                 <w:rStyle w:val="Hipervnculo"/>
@@ -2222,7 +2222,7 @@
                 <w:noProof/>
                 <w:webHidden/>
               </w:rPr>
-              <w:instrText xml:space="preserve"> PAGEREF _Toc15151376 \h </w:instrText>
+              <w:instrText xml:space="preserve"> PAGEREF _Toc16464067 \h </w:instrText>
             </w:r>
             <w:r>
               <w:rPr>
@@ -2264,7 +2264,7 @@
               <w:noProof/>
             </w:rPr>
           </w:pPr>
-          <w:hyperlink w:anchor="_Toc15151377" w:history="1">
+          <w:hyperlink w:anchor="_Toc16464068" w:history="1">
             <w:r>
               <w:rPr>
                 <w:rStyle w:val="Hipervnculo"/>
@@ -2292,7 +2292,7 @@
                 <w:noProof/>
                 <w:webHidden/>
               </w:rPr>
-              <w:instrText xml:space="preserve"> PAGEREF _Toc15151377 \h </w:instrText>
+              <w:instrText xml:space="preserve"> PAGEREF _Toc16464068 \h </w:instrText>
             </w:r>
             <w:r>
               <w:rPr>
@@ -2334,7 +2334,7 @@
               <w:noProof/>
             </w:rPr>
           </w:pPr>
-          <w:hyperlink w:anchor="_Toc15151378" w:history="1">
+          <w:hyperlink w:anchor="_Toc16464069" w:history="1">
             <w:r>
               <w:rPr>
                 <w:rStyle w:val="Hipervnculo"/>
@@ -2362,7 +2362,7 @@
                 <w:noProof/>
                 <w:webHidden/>
               </w:rPr>
-              <w:instrText xml:space="preserve"> PAGEREF _Toc15151378 \h </w:instrText>
+              <w:instrText xml:space="preserve"> PAGEREF _Toc16464069 \h </w:instrText>
             </w:r>
             <w:r>
               <w:rPr>
@@ -2404,7 +2404,7 @@
               <w:noProof/>
             </w:rPr>
           </w:pPr>
-          <w:hyperlink w:anchor="_Toc15151379" w:history="1">
+          <w:hyperlink w:anchor="_Toc16464070" w:history="1">
             <w:r>
               <w:rPr>
                 <w:rStyle w:val="Hipervnculo"/>
@@ -2432,7 +2432,7 @@
                 <w:noProof/>
                 <w:webHidden/>
               </w:rPr>
-              <w:instrText xml:space="preserve"> PAGEREF _Toc15151379 \h </w:instrText>
+              <w:instrText xml:space="preserve"> PAGEREF _Toc16464070 \h </w:instrText>
             </w:r>
             <w:r>
               <w:rPr>
@@ -2474,7 +2474,7 @@
               <w:noProof/>
             </w:rPr>
           </w:pPr>
-          <w:hyperlink w:anchor="_Toc15151380" w:history="1">
+          <w:hyperlink w:anchor="_Toc16464071" w:history="1">
             <w:r>
               <w:rPr>
                 <w:rStyle w:val="Hipervnculo"/>
@@ -2502,7 +2502,7 @@
                 <w:noProof/>
                 <w:webHidden/>
               </w:rPr>
-              <w:instrText xml:space="preserve"> PAGEREF _Toc15151380 \h </w:instrText>
+              <w:instrText xml:space="preserve"> PAGEREF _Toc16464071 \h </w:instrText>
             </w:r>
             <w:r>
               <w:rPr>
@@ -2544,14 +2544,30 @@
               <w:noProof/>
             </w:rPr>
           </w:pPr>
-          <w:hyperlink w:anchor="_Toc15151381" w:history="1">
+          <w:hyperlink w:anchor="_Toc16464072" w:history="1">
             <w:r>
               <w:rPr>
                 <w:rStyle w:val="Hipervnculo"/>
                 <w:rFonts w:ascii="Times New Roman" w:hAnsi="Times New Roman"/>
                 <w:noProof/>
               </w:rPr>
-              <w:t>3.1.18 RF [18] Lista de vehículos</w:t>
+              <w:t>3.1.18 RF [18] Lista d</w:t>
+            </w:r>
+            <w:r>
+              <w:rPr>
+                <w:rStyle w:val="Hipervnculo"/>
+                <w:rFonts w:ascii="Times New Roman" w:hAnsi="Times New Roman"/>
+                <w:noProof/>
+              </w:rPr>
+              <w:t>e</w:t>
+            </w:r>
+            <w:r>
+              <w:rPr>
+                <w:rStyle w:val="Hipervnculo"/>
+                <w:rFonts w:ascii="Times New Roman" w:hAnsi="Times New Roman"/>
+                <w:noProof/>
+              </w:rPr>
+              <w:t xml:space="preserve"> zonas</w:t>
             </w:r>
             <w:r>
               <w:rPr>
@@ -2572,7 +2588,7 @@
                 <w:noProof/>
                 <w:webHidden/>
               </w:rPr>
-              <w:instrText xml:space="preserve"> PAGEREF _Toc15151381 \h </w:instrText>
+              <w:instrText xml:space="preserve"> PAGEREF _Toc16464072 \h </w:instrText>
             </w:r>
             <w:r>
               <w:rPr>
@@ -2614,7 +2630,7 @@
               <w:noProof/>
             </w:rPr>
           </w:pPr>
-          <w:hyperlink w:anchor="_Toc15151382" w:history="1">
+          <w:hyperlink w:anchor="_Toc16464073" w:history="1">
             <w:r>
               <w:rPr>
                 <w:rStyle w:val="Hipervnculo"/>
@@ -2642,7 +2658,7 @@
                 <w:noProof/>
                 <w:webHidden/>
               </w:rPr>
-              <w:instrText xml:space="preserve"> PAGEREF _Toc15151382 \h </w:instrText>
+              <w:instrText xml:space="preserve"> PAGEREF _Toc16464073 \h </w:instrText>
             </w:r>
             <w:r>
               <w:rPr>
@@ -2684,7 +2700,7 @@
               <w:noProof/>
             </w:rPr>
           </w:pPr>
-          <w:hyperlink w:anchor="_Toc15151383" w:history="1">
+          <w:hyperlink w:anchor="_Toc16464074" w:history="1">
             <w:r>
               <w:rPr>
                 <w:rStyle w:val="Hipervnculo"/>
@@ -2712,7 +2728,7 @@
                 <w:noProof/>
                 <w:webHidden/>
               </w:rPr>
-              <w:instrText xml:space="preserve"> PAGEREF _Toc15151383 \h </w:instrText>
+              <w:instrText xml:space="preserve"> PAGEREF _Toc16464074 \h </w:instrText>
             </w:r>
             <w:r>
               <w:rPr>
@@ -2754,7 +2770,7 @@
               <w:noProof/>
             </w:rPr>
           </w:pPr>
-          <w:hyperlink w:anchor="_Toc15151384" w:history="1">
+          <w:hyperlink w:anchor="_Toc16464075" w:history="1">
             <w:r>
               <w:rPr>
                 <w:rStyle w:val="Hipervnculo"/>
@@ -2782,7 +2798,7 @@
                 <w:noProof/>
                 <w:webHidden/>
               </w:rPr>
-              <w:instrText xml:space="preserve"> PAGEREF _Toc15151384 \h </w:instrText>
+              <w:instrText xml:space="preserve"> PAGEREF _Toc16464075 \h </w:instrText>
             </w:r>
             <w:r>
               <w:rPr>
@@ -2824,7 +2840,7 @@
               <w:noProof/>
             </w:rPr>
           </w:pPr>
-          <w:hyperlink w:anchor="_Toc15151385" w:history="1">
+          <w:hyperlink w:anchor="_Toc16464076" w:history="1">
             <w:r>
               <w:rPr>
                 <w:rStyle w:val="Hipervnculo"/>
@@ -2852,7 +2868,7 @@
                 <w:noProof/>
                 <w:webHidden/>
               </w:rPr>
-              <w:instrText xml:space="preserve"> PAGEREF _Toc15151385 \h </w:instrText>
+              <w:instrText xml:space="preserve"> PAGEREF _Toc16464076 \h </w:instrText>
             </w:r>
             <w:r>
               <w:rPr>
@@ -2894,7 +2910,7 @@
               <w:noProof/>
             </w:rPr>
           </w:pPr>
-          <w:hyperlink w:anchor="_Toc15151386" w:history="1">
+          <w:hyperlink w:anchor="_Toc16464077" w:history="1">
             <w:r>
               <w:rPr>
                 <w:rStyle w:val="Hipervnculo"/>
@@ -2922,7 +2938,7 @@
                 <w:noProof/>
                 <w:webHidden/>
               </w:rPr>
-              <w:instrText xml:space="preserve"> PAGEREF _Toc15151386 \h </w:instrText>
+              <w:instrText xml:space="preserve"> PAGEREF _Toc16464077 \h </w:instrText>
             </w:r>
             <w:r>
               <w:rPr>
@@ -2964,7 +2980,7 @@
               <w:noProof/>
             </w:rPr>
           </w:pPr>
-          <w:hyperlink w:anchor="_Toc15151387" w:history="1">
+          <w:hyperlink w:anchor="_Toc16464078" w:history="1">
             <w:r>
               <w:rPr>
                 <w:rStyle w:val="Hipervnculo"/>
@@ -2992,7 +3008,7 @@
                 <w:noProof/>
                 <w:webHidden/>
               </w:rPr>
-              <w:instrText xml:space="preserve"> PAGEREF _Toc15151387 \h </w:instrText>
+              <w:instrText xml:space="preserve"> PAGEREF _Toc16464078 \h </w:instrText>
             </w:r>
             <w:r>
               <w:rPr>
@@ -3034,7 +3050,7 @@
               <w:noProof/>
             </w:rPr>
           </w:pPr>
-          <w:hyperlink w:anchor="_Toc15151388" w:history="1">
+          <w:hyperlink w:anchor="_Toc16464079" w:history="1">
             <w:r>
               <w:rPr>
                 <w:rStyle w:val="Hipervnculo"/>
@@ -3062,7 +3078,7 @@
                 <w:noProof/>
                 <w:webHidden/>
               </w:rPr>
-              <w:instrText xml:space="preserve"> PAGEREF _Toc15151388 \h </w:instrText>
+              <w:instrText xml:space="preserve"> PAGEREF _Toc16464079 \h </w:instrText>
             </w:r>
             <w:r>
               <w:rPr>
@@ -3104,7 +3120,7 @@
               <w:noProof/>
             </w:rPr>
           </w:pPr>
-          <w:hyperlink w:anchor="_Toc15151389" w:history="1">
+          <w:hyperlink w:anchor="_Toc16464080" w:history="1">
             <w:r>
               <w:rPr>
                 <w:rStyle w:val="Hipervnculo"/>
@@ -3132,7 +3148,7 @@
                 <w:noProof/>
                 <w:webHidden/>
               </w:rPr>
-              <w:instrText xml:space="preserve"> PAGEREF _Toc15151389 \h </w:instrText>
+              <w:instrText xml:space="preserve"> PAGEREF _Toc16464080 \h </w:instrText>
             </w:r>
             <w:r>
               <w:rPr>
@@ -3174,7 +3190,7 @@
               <w:noProof/>
             </w:rPr>
           </w:pPr>
-          <w:hyperlink w:anchor="_Toc15151390" w:history="1">
+          <w:hyperlink w:anchor="_Toc16464081" w:history="1">
             <w:r>
               <w:rPr>
                 <w:rStyle w:val="Hipervnculo"/>
@@ -3202,7 +3218,7 @@
                 <w:noProof/>
                 <w:webHidden/>
               </w:rPr>
-              <w:instrText xml:space="preserve"> PAGEREF _Toc15151390 \h </w:instrText>
+              <w:instrText xml:space="preserve"> PAGEREF _Toc16464081 \h </w:instrText>
             </w:r>
             <w:r>
               <w:rPr>
@@ -3244,7 +3260,7 @@
               <w:noProof/>
             </w:rPr>
           </w:pPr>
-          <w:hyperlink w:anchor="_Toc15151391" w:history="1">
+          <w:hyperlink w:anchor="_Toc16464082" w:history="1">
             <w:r>
               <w:rPr>
                 <w:rStyle w:val="Hipervnculo"/>
@@ -3272,7 +3288,7 @@
                 <w:noProof/>
                 <w:webHidden/>
               </w:rPr>
-              <w:instrText xml:space="preserve"> PAGEREF _Toc15151391 \h </w:instrText>
+              <w:instrText xml:space="preserve"> PAGEREF _Toc16464082 \h </w:instrText>
             </w:r>
             <w:r>
               <w:rPr>
@@ -3314,7 +3330,7 @@
               <w:noProof/>
             </w:rPr>
           </w:pPr>
-          <w:hyperlink w:anchor="_Toc15151392" w:history="1">
+          <w:hyperlink w:anchor="_Toc16464083" w:history="1">
             <w:r>
               <w:rPr>
                 <w:rStyle w:val="Hipervnculo"/>
@@ -3342,7 +3358,7 @@
                 <w:noProof/>
                 <w:webHidden/>
               </w:rPr>
-              <w:instrText xml:space="preserve"> PAGEREF _Toc15151392 \h </w:instrText>
+              <w:instrText xml:space="preserve"> PAGEREF _Toc16464083 \h </w:instrText>
             </w:r>
             <w:r>
               <w:rPr>
@@ -3384,7 +3400,7 @@
               <w:noProof/>
             </w:rPr>
           </w:pPr>
-          <w:hyperlink w:anchor="_Toc15151393" w:history="1">
+          <w:hyperlink w:anchor="_Toc16464084" w:history="1">
             <w:r>
               <w:rPr>
                 <w:rStyle w:val="Hipervnculo"/>
@@ -3412,7 +3428,7 @@
                 <w:noProof/>
                 <w:webHidden/>
               </w:rPr>
-              <w:instrText xml:space="preserve"> PAGEREF _Toc15151393 \h </w:instrText>
+              <w:instrText xml:space="preserve"> PAGEREF _Toc16464084 \h </w:instrText>
             </w:r>
             <w:r>
               <w:rPr>
@@ -3454,7 +3470,7 @@
               <w:noProof/>
             </w:rPr>
           </w:pPr>
-          <w:hyperlink w:anchor="_Toc15151394" w:history="1">
+          <w:hyperlink w:anchor="_Toc16464085" w:history="1">
             <w:r>
               <w:rPr>
                 <w:rStyle w:val="Hipervnculo"/>
@@ -3482,7 +3498,7 @@
                 <w:noProof/>
                 <w:webHidden/>
               </w:rPr>
-              <w:instrText xml:space="preserve"> PAGEREF _Toc15151394 \h </w:instrText>
+              <w:instrText xml:space="preserve"> PAGEREF _Toc16464085 \h </w:instrText>
             </w:r>
             <w:r>
               <w:rPr>
@@ -3524,7 +3540,7 @@
               <w:noProof/>
             </w:rPr>
           </w:pPr>
-          <w:hyperlink w:anchor="_Toc15151395" w:history="1">
+          <w:hyperlink w:anchor="_Toc16464086" w:history="1">
             <w:r>
               <w:rPr>
                 <w:rStyle w:val="Hipervnculo"/>
@@ -3552,7 +3568,7 @@
                 <w:noProof/>
                 <w:webHidden/>
               </w:rPr>
-              <w:instrText xml:space="preserve"> PAGEREF _Toc15151395 \h </w:instrText>
+              <w:instrText xml:space="preserve"> PAGEREF _Toc16464086 \h </w:instrText>
             </w:r>
             <w:r>
               <w:rPr>
@@ -3594,7 +3610,7 @@
               <w:noProof/>
             </w:rPr>
           </w:pPr>
-          <w:hyperlink w:anchor="_Toc15151396" w:history="1">
+          <w:hyperlink w:anchor="_Toc16464087" w:history="1">
             <w:r>
               <w:rPr>
                 <w:rStyle w:val="Hipervnculo"/>
@@ -3622,7 +3638,7 @@
                 <w:noProof/>
                 <w:webHidden/>
               </w:rPr>
-              <w:instrText xml:space="preserve"> PAGEREF _Toc15151396 \h </w:instrText>
+              <w:instrText xml:space="preserve"> PAGEREF _Toc16464087 \h </w:instrText>
             </w:r>
             <w:r>
               <w:rPr>
@@ -3664,7 +3680,7 @@
               <w:noProof/>
             </w:rPr>
           </w:pPr>
-          <w:hyperlink w:anchor="_Toc15151397" w:history="1">
+          <w:hyperlink w:anchor="_Toc16464088" w:history="1">
             <w:r>
               <w:rPr>
                 <w:rStyle w:val="Hipervnculo"/>
@@ -3692,7 +3708,7 @@
                 <w:noProof/>
                 <w:webHidden/>
               </w:rPr>
-              <w:instrText xml:space="preserve"> PAGEREF _Toc15151397 \h </w:instrText>
+              <w:instrText xml:space="preserve"> PAGEREF _Toc16464088 \h </w:instrText>
             </w:r>
             <w:r>
               <w:rPr>
@@ -3734,7 +3750,7 @@
               <w:noProof/>
             </w:rPr>
           </w:pPr>
-          <w:hyperlink w:anchor="_Toc15151398" w:history="1">
+          <w:hyperlink w:anchor="_Toc16464089" w:history="1">
             <w:r>
               <w:rPr>
                 <w:rStyle w:val="Hipervnculo"/>
@@ -3762,7 +3778,7 @@
                 <w:noProof/>
                 <w:webHidden/>
               </w:rPr>
-              <w:instrText xml:space="preserve"> PAGEREF _Toc15151398 \h </w:instrText>
+              <w:instrText xml:space="preserve"> PAGEREF _Toc16464089 \h </w:instrText>
             </w:r>
             <w:r>
               <w:rPr>
@@ -3804,7 +3820,7 @@
               <w:noProof/>
             </w:rPr>
           </w:pPr>
-          <w:hyperlink w:anchor="_Toc15151399" w:history="1">
+          <w:hyperlink w:anchor="_Toc16464090" w:history="1">
             <w:r>
               <w:rPr>
                 <w:rStyle w:val="Hipervnculo"/>
@@ -3832,7 +3848,7 @@
                 <w:noProof/>
                 <w:webHidden/>
               </w:rPr>
-              <w:instrText xml:space="preserve"> PAGEREF _Toc15151399 \h </w:instrText>
+              <w:instrText xml:space="preserve"> PAGEREF _Toc16464090 \h </w:instrText>
             </w:r>
             <w:r>
               <w:rPr>
@@ -3874,7 +3890,7 @@
               <w:noProof/>
             </w:rPr>
           </w:pPr>
-          <w:hyperlink w:anchor="_Toc15151400" w:history="1">
+          <w:hyperlink w:anchor="_Toc16464091" w:history="1">
             <w:r>
               <w:rPr>
                 <w:rStyle w:val="Hipervnculo"/>
@@ -3902,7 +3918,7 @@
                 <w:noProof/>
                 <w:webHidden/>
               </w:rPr>
-              <w:instrText xml:space="preserve"> PAGEREF _Toc15151400 \h </w:instrText>
+              <w:instrText xml:space="preserve"> PAGEREF _Toc16464091 \h </w:instrText>
             </w:r>
             <w:r>
               <w:rPr>
@@ -3944,7 +3960,7 @@
               <w:noProof/>
             </w:rPr>
           </w:pPr>
-          <w:hyperlink w:anchor="_Toc15151401" w:history="1">
+          <w:hyperlink w:anchor="_Toc16464092" w:history="1">
             <w:r>
               <w:rPr>
                 <w:rStyle w:val="Hipervnculo"/>
@@ -3972,7 +3988,7 @@
                 <w:noProof/>
                 <w:webHidden/>
               </w:rPr>
-              <w:instrText xml:space="preserve"> PAGEREF _Toc15151401 \h </w:instrText>
+              <w:instrText xml:space="preserve"> PAGEREF _Toc16464092 \h </w:instrText>
             </w:r>
             <w:r>
               <w:rPr>
@@ -4014,7 +4030,7 @@
               <w:noProof/>
             </w:rPr>
           </w:pPr>
-          <w:hyperlink w:anchor="_Toc15151402" w:history="1">
+          <w:hyperlink w:anchor="_Toc16464093" w:history="1">
             <w:r>
               <w:rPr>
                 <w:rStyle w:val="Hipervnculo"/>
@@ -4042,7 +4058,7 @@
                 <w:noProof/>
                 <w:webHidden/>
               </w:rPr>
-              <w:instrText xml:space="preserve"> PAGEREF _Toc15151402 \h </w:instrText>
+              <w:instrText xml:space="preserve"> PAGEREF _Toc16464093 \h </w:instrText>
             </w:r>
             <w:r>
               <w:rPr>
@@ -4084,7 +4100,7 @@
               <w:noProof/>
             </w:rPr>
           </w:pPr>
-          <w:hyperlink w:anchor="_Toc15151403" w:history="1">
+          <w:hyperlink w:anchor="_Toc16464094" w:history="1">
             <w:r>
               <w:rPr>
                 <w:rStyle w:val="Hipervnculo"/>
@@ -4112,7 +4128,7 @@
                 <w:noProof/>
                 <w:webHidden/>
               </w:rPr>
-              <w:instrText xml:space="preserve"> PAGEREF _Toc15151403 \h </w:instrText>
+              <w:instrText xml:space="preserve"> PAGEREF _Toc16464094 \h </w:instrText>
             </w:r>
             <w:r>
               <w:rPr>
@@ -4154,7 +4170,7 @@
               <w:noProof/>
             </w:rPr>
           </w:pPr>
-          <w:hyperlink w:anchor="_Toc15151404" w:history="1">
+          <w:hyperlink w:anchor="_Toc16464095" w:history="1">
             <w:r>
               <w:rPr>
                 <w:rStyle w:val="Hipervnculo"/>
@@ -4182,7 +4198,7 @@
                 <w:noProof/>
                 <w:webHidden/>
               </w:rPr>
-              <w:instrText xml:space="preserve"> PAGEREF _Toc15151404 \h </w:instrText>
+              <w:instrText xml:space="preserve"> PAGEREF _Toc16464095 \h </w:instrText>
             </w:r>
             <w:r>
               <w:rPr>
@@ -4224,7 +4240,7 @@
               <w:noProof/>
             </w:rPr>
           </w:pPr>
-          <w:hyperlink w:anchor="_Toc15151405" w:history="1">
+          <w:hyperlink w:anchor="_Toc16464096" w:history="1">
             <w:r>
               <w:rPr>
                 <w:rStyle w:val="Hipervnculo"/>
@@ -4252,7 +4268,7 @@
                 <w:noProof/>
                 <w:webHidden/>
               </w:rPr>
-              <w:instrText xml:space="preserve"> PAGEREF _Toc15151405 \h </w:instrText>
+              <w:instrText xml:space="preserve"> PAGEREF _Toc16464096 \h </w:instrText>
             </w:r>
             <w:r>
               <w:rPr>
@@ -4294,7 +4310,7 @@
               <w:noProof/>
             </w:rPr>
           </w:pPr>
-          <w:hyperlink w:anchor="_Toc15151406" w:history="1">
+          <w:hyperlink w:anchor="_Toc16464097" w:history="1">
             <w:r>
               <w:rPr>
                 <w:rStyle w:val="Hipervnculo"/>
@@ -4322,7 +4338,7 @@
                 <w:noProof/>
                 <w:webHidden/>
               </w:rPr>
-              <w:instrText xml:space="preserve"> PAGEREF _Toc15151406 \h </w:instrText>
+              <w:instrText xml:space="preserve"> PAGEREF _Toc16464097 \h </w:instrText>
             </w:r>
             <w:r>
               <w:rPr>
@@ -4364,7 +4380,7 @@
               <w:noProof/>
             </w:rPr>
           </w:pPr>
-          <w:hyperlink w:anchor="_Toc15151407" w:history="1">
+          <w:hyperlink w:anchor="_Toc16464098" w:history="1">
             <w:r>
               <w:rPr>
                 <w:rStyle w:val="Hipervnculo"/>
@@ -4392,7 +4408,7 @@
                 <w:noProof/>
                 <w:webHidden/>
               </w:rPr>
-              <w:instrText xml:space="preserve"> PAGEREF _Toc15151407 \h </w:instrText>
+              <w:instrText xml:space="preserve"> PAGEREF _Toc16464098 \h </w:instrText>
             </w:r>
             <w:r>
               <w:rPr>
@@ -4435,7 +4451,7 @@
               <w:lang w:eastAsia="es-ES"/>
             </w:rPr>
           </w:pPr>
-          <w:hyperlink w:anchor="_Toc15151408" w:history="1">
+          <w:hyperlink w:anchor="_Toc16464099" w:history="1">
             <w:r>
               <w:rPr>
                 <w:rStyle w:val="Hipervnculo"/>
@@ -4463,7 +4479,7 @@
                 <w:noProof/>
                 <w:webHidden/>
               </w:rPr>
-              <w:instrText xml:space="preserve"> PAGEREF _Toc15151408 \h </w:instrText>
+              <w:instrText xml:space="preserve"> PAGEREF _Toc16464099 \h </w:instrText>
             </w:r>
             <w:r>
               <w:rPr>
@@ -4506,7 +4522,7 @@
               <w:lang w:eastAsia="es-ES"/>
             </w:rPr>
           </w:pPr>
-          <w:hyperlink w:anchor="_Toc15151409" w:history="1">
+          <w:hyperlink w:anchor="_Toc16464100" w:history="1">
             <w:r>
               <w:rPr>
                 <w:rStyle w:val="Hipervnculo"/>
@@ -4534,7 +4550,7 @@
                 <w:noProof/>
                 <w:webHidden/>
               </w:rPr>
-              <w:instrText xml:space="preserve"> PAGEREF _Toc15151409 \h </w:instrText>
+              <w:instrText xml:space="preserve"> PAGEREF _Toc16464100 \h </w:instrText>
             </w:r>
             <w:r>
               <w:rPr>
@@ -4596,8 +4612,6 @@
         </w:rPr>
         <w:br w:type="page"/>
       </w:r>
-      <w:bookmarkStart w:id="0" w:name="_GoBack"/>
-      <w:bookmarkEnd w:id="0"/>
     </w:p>
     <w:p>
       <w:pPr>
@@ -4613,7 +4627,7 @@
           <w:szCs w:val="52"/>
         </w:rPr>
       </w:pPr>
-      <w:bookmarkStart w:id="1" w:name="_Toc15151349"/>
+      <w:bookmarkStart w:id="0" w:name="_Toc16464040"/>
       <w:r>
         <w:rPr>
           <w:rFonts w:ascii="Times New Roman" w:hAnsi="Times New Roman" w:cs="Times New Roman"/>
@@ -4624,7 +4638,7 @@
         <w:lastRenderedPageBreak/>
         <w:t>Introducción</w:t>
       </w:r>
-      <w:bookmarkEnd w:id="1"/>
+      <w:bookmarkEnd w:id="0"/>
       <w:r>
         <w:rPr>
           <w:rFonts w:ascii="Times New Roman" w:hAnsi="Times New Roman" w:cs="Times New Roman"/>
@@ -4652,7 +4666,7 @@
           <w:szCs w:val="40"/>
         </w:rPr>
       </w:pPr>
-      <w:bookmarkStart w:id="2" w:name="_Toc15151350"/>
+      <w:bookmarkStart w:id="1" w:name="_Toc16464041"/>
       <w:r>
         <w:rPr>
           <w:rFonts w:ascii="Times New Roman" w:hAnsi="Times New Roman" w:cs="Times New Roman"/>
@@ -4671,7 +4685,7 @@
         </w:rPr>
         <w:t>Propósito</w:t>
       </w:r>
-      <w:bookmarkEnd w:id="2"/>
+      <w:bookmarkEnd w:id="1"/>
       <w:r>
         <w:rPr>
           <w:rFonts w:ascii="Times New Roman" w:hAnsi="Times New Roman" w:cs="Times New Roman"/>
@@ -4775,7 +4789,7 @@
           <w:szCs w:val="40"/>
         </w:rPr>
       </w:pPr>
-      <w:bookmarkStart w:id="3" w:name="_Toc15151351"/>
+      <w:bookmarkStart w:id="2" w:name="_Toc16464042"/>
       <w:r>
         <w:rPr>
           <w:rFonts w:ascii="Times New Roman" w:hAnsi="Times New Roman" w:cs="Times New Roman"/>
@@ -4794,7 +4808,7 @@
         </w:rPr>
         <w:t>.2. Ámbito del sistema</w:t>
       </w:r>
-      <w:bookmarkEnd w:id="3"/>
+      <w:bookmarkEnd w:id="2"/>
       <w:r>
         <w:rPr>
           <w:rFonts w:ascii="Times New Roman" w:hAnsi="Times New Roman" w:cs="Times New Roman"/>
@@ -5093,7 +5107,7 @@
           <w:szCs w:val="40"/>
         </w:rPr>
       </w:pPr>
-      <w:bookmarkStart w:id="4" w:name="_Toc15151352"/>
+      <w:bookmarkStart w:id="3" w:name="_Toc16464043"/>
       <w:r>
         <w:rPr>
           <w:rFonts w:ascii="Times New Roman" w:hAnsi="Times New Roman" w:cs="Times New Roman"/>
@@ -5103,7 +5117,7 @@
         </w:rPr>
         <w:t>1.3. Definiciones, acrónimos y abreviaturas</w:t>
       </w:r>
-      <w:bookmarkEnd w:id="4"/>
+      <w:bookmarkEnd w:id="3"/>
       <w:r>
         <w:rPr>
           <w:rFonts w:ascii="Times New Roman" w:hAnsi="Times New Roman" w:cs="Times New Roman"/>
@@ -5188,7 +5202,7 @@
           <w:szCs w:val="40"/>
         </w:rPr>
       </w:pPr>
-      <w:bookmarkStart w:id="5" w:name="_Toc15151353"/>
+      <w:bookmarkStart w:id="4" w:name="_Toc16464044"/>
       <w:r>
         <w:rPr>
           <w:rFonts w:ascii="Times New Roman" w:hAnsi="Times New Roman" w:cs="Times New Roman"/>
@@ -5207,7 +5221,7 @@
         </w:rPr>
         <w:t>Referencias</w:t>
       </w:r>
-      <w:bookmarkEnd w:id="5"/>
+      <w:bookmarkEnd w:id="4"/>
       <w:r>
         <w:rPr>
           <w:rFonts w:ascii="Times New Roman" w:hAnsi="Times New Roman" w:cs="Times New Roman"/>
@@ -5243,7 +5257,7 @@
           <w:szCs w:val="40"/>
         </w:rPr>
       </w:pPr>
-      <w:bookmarkStart w:id="6" w:name="_Toc15151354"/>
+      <w:bookmarkStart w:id="5" w:name="_Toc16464045"/>
       <w:r>
         <w:rPr>
           <w:rFonts w:ascii="Times New Roman" w:hAnsi="Times New Roman" w:cs="Times New Roman"/>
@@ -5253,7 +5267,7 @@
         </w:rPr>
         <w:t>1.5. Visión general del documento</w:t>
       </w:r>
-      <w:bookmarkEnd w:id="6"/>
+      <w:bookmarkEnd w:id="5"/>
       <w:r>
         <w:rPr>
           <w:rFonts w:ascii="Times New Roman" w:hAnsi="Times New Roman" w:cs="Times New Roman"/>
@@ -5353,7 +5367,7 @@
           <w:szCs w:val="52"/>
         </w:rPr>
       </w:pPr>
-      <w:bookmarkStart w:id="7" w:name="_Toc15151355"/>
+      <w:bookmarkStart w:id="6" w:name="_Toc16464046"/>
       <w:r>
         <w:rPr>
           <w:rFonts w:ascii="Times New Roman" w:hAnsi="Times New Roman" w:cs="Times New Roman"/>
@@ -5382,7 +5396,7 @@
         </w:rPr>
         <w:t xml:space="preserve"> Descripción general</w:t>
       </w:r>
-      <w:bookmarkEnd w:id="7"/>
+      <w:bookmarkEnd w:id="6"/>
       <w:r>
         <w:rPr>
           <w:rFonts w:ascii="Times New Roman" w:hAnsi="Times New Roman" w:cs="Times New Roman"/>
@@ -5403,7 +5417,7 @@
           <w:szCs w:val="40"/>
         </w:rPr>
       </w:pPr>
-      <w:bookmarkStart w:id="8" w:name="_Toc15151356"/>
+      <w:bookmarkStart w:id="7" w:name="_Toc16464047"/>
       <w:r>
         <w:rPr>
           <w:rFonts w:ascii="Times New Roman" w:hAnsi="Times New Roman" w:cs="Times New Roman"/>
@@ -5413,7 +5427,7 @@
         </w:rPr>
         <w:t>2.1. Preceptiva del producto</w:t>
       </w:r>
-      <w:bookmarkEnd w:id="8"/>
+      <w:bookmarkEnd w:id="7"/>
       <w:r>
         <w:rPr>
           <w:rFonts w:ascii="Times New Roman" w:hAnsi="Times New Roman" w:cs="Times New Roman"/>
@@ -5564,7 +5578,7 @@
           <w:szCs w:val="40"/>
         </w:rPr>
       </w:pPr>
-      <w:bookmarkStart w:id="9" w:name="_Toc15151357"/>
+      <w:bookmarkStart w:id="8" w:name="_Toc16464048"/>
       <w:r>
         <w:rPr>
           <w:rFonts w:ascii="Times New Roman" w:hAnsi="Times New Roman" w:cs="Times New Roman"/>
@@ -5574,7 +5588,7 @@
         </w:rPr>
         <w:t>2.2. Características de los usuarios</w:t>
       </w:r>
-      <w:bookmarkEnd w:id="9"/>
+      <w:bookmarkEnd w:id="8"/>
       <w:r>
         <w:rPr>
           <w:rFonts w:ascii="Times New Roman" w:hAnsi="Times New Roman" w:cs="Times New Roman"/>
@@ -5808,7 +5822,7 @@
           <w:szCs w:val="40"/>
         </w:rPr>
       </w:pPr>
-      <w:bookmarkStart w:id="10" w:name="_Toc15151358"/>
+      <w:bookmarkStart w:id="9" w:name="_Toc16464049"/>
       <w:r>
         <w:rPr>
           <w:rFonts w:ascii="Times New Roman" w:hAnsi="Times New Roman" w:cs="Times New Roman"/>
@@ -5836,7 +5850,7 @@
         </w:rPr>
         <w:t>. Funciones del producto</w:t>
       </w:r>
-      <w:bookmarkEnd w:id="10"/>
+      <w:bookmarkEnd w:id="9"/>
       <w:r>
         <w:rPr>
           <w:rFonts w:ascii="Times New Roman" w:hAnsi="Times New Roman" w:cs="Times New Roman"/>
@@ -6494,153 +6508,99 @@
           <w:color w:val="000000" w:themeColor="text1"/>
           <w:sz w:val="24"/>
         </w:rPr>
+        <w:t xml:space="preserve"> o otros lugares si es que va a ser trasladado con un medio que no sea un camino (estación de trenes por ejemplo) </w:t>
+      </w:r>
+      <w:r>
+        <w:rPr>
+          <w:rFonts w:ascii="Times New Roman" w:hAnsi="Times New Roman" w:cs="Times New Roman"/>
+          <w:color w:val="000000" w:themeColor="text1"/>
+          <w:sz w:val="24"/>
+        </w:rPr>
+        <w:t xml:space="preserve">hasta que finalmente se trasporta a su destino final.  </w:t>
+      </w:r>
+    </w:p>
+    <w:p>
+      <w:pPr>
+        <w:jc w:val="both"/>
+        <w:rPr>
+          <w:rFonts w:ascii="Times New Roman" w:hAnsi="Times New Roman" w:cs="Times New Roman"/>
+          <w:color w:val="000000" w:themeColor="text1"/>
+          <w:sz w:val="24"/>
+        </w:rPr>
+      </w:pPr>
+      <w:r>
+        <w:rPr>
+          <w:rFonts w:ascii="Times New Roman" w:hAnsi="Times New Roman" w:cs="Times New Roman"/>
+          <w:color w:val="000000" w:themeColor="text1"/>
+          <w:sz w:val="24"/>
+        </w:rPr>
+        <w:t xml:space="preserve">Otra funcionalidad del sistema es que funciona bajo un sistema por usuarios, eso significa </w:t>
+      </w:r>
+      <w:r>
+        <w:rPr>
+          <w:rFonts w:ascii="Times New Roman" w:hAnsi="Times New Roman" w:cs="Times New Roman"/>
+          <w:color w:val="000000" w:themeColor="text1"/>
+          <w:sz w:val="24"/>
+        </w:rPr>
+        <w:t xml:space="preserve">que se dispondrá de </w:t>
+      </w:r>
+      <w:r>
+        <w:rPr>
+          <w:rFonts w:ascii="Times New Roman" w:hAnsi="Times New Roman" w:cs="Times New Roman"/>
+          <w:color w:val="000000" w:themeColor="text1"/>
+          <w:sz w:val="24"/>
+        </w:rPr>
+        <w:t>múltiples</w:t>
+      </w:r>
+      <w:r>
+        <w:rPr>
+          <w:rFonts w:ascii="Times New Roman" w:hAnsi="Times New Roman" w:cs="Times New Roman"/>
+          <w:color w:val="000000" w:themeColor="text1"/>
+          <w:sz w:val="24"/>
+        </w:rPr>
+        <w:t xml:space="preserve"> usuarios con diferentes roles </w:t>
+      </w:r>
+      <w:r>
+        <w:rPr>
+          <w:rFonts w:ascii="Times New Roman" w:hAnsi="Times New Roman" w:cs="Times New Roman"/>
+          <w:color w:val="000000" w:themeColor="text1"/>
+          <w:sz w:val="24"/>
+        </w:rPr>
+        <w:t xml:space="preserve">operativos (Operario, trasportista y administrador) </w:t>
+      </w:r>
+    </w:p>
+    <w:p>
+      <w:pPr>
+        <w:jc w:val="both"/>
+        <w:rPr>
+          <w:rFonts w:ascii="Times New Roman" w:hAnsi="Times New Roman" w:cs="Times New Roman"/>
+          <w:color w:val="000000" w:themeColor="text1"/>
+          <w:sz w:val="24"/>
+        </w:rPr>
+      </w:pPr>
+      <w:r>
+        <w:rPr>
+          <w:rFonts w:ascii="Times New Roman" w:hAnsi="Times New Roman" w:cs="Times New Roman"/>
+          <w:color w:val="000000" w:themeColor="text1"/>
+          <w:sz w:val="24"/>
+        </w:rPr>
+        <w:t>Por ende, deberá existir la figura del administrador la cual será quien administre a los demás usuarios, visualizando su historial (cada uno podrá visualizar su historial), creándolos, modificándolos y eliminándolos.</w:t>
+      </w:r>
+      <w:r>
+        <w:rPr>
+          <w:rFonts w:ascii="Times New Roman" w:hAnsi="Times New Roman" w:cs="Times New Roman"/>
+          <w:color w:val="000000" w:themeColor="text1"/>
+          <w:sz w:val="24"/>
+        </w:rPr>
         <w:t xml:space="preserve"> </w:t>
       </w:r>
-      <w:proofErr w:type="spellStart"/>
-      <w:r>
-        <w:rPr>
-          <w:rFonts w:ascii="Times New Roman" w:hAnsi="Times New Roman" w:cs="Times New Roman"/>
-          <w:color w:val="000000" w:themeColor="text1"/>
-          <w:sz w:val="24"/>
-        </w:rPr>
-        <w:t>o</w:t>
-      </w:r>
-      <w:proofErr w:type="spellEnd"/>
-      <w:r>
-        <w:rPr>
-          <w:rFonts w:ascii="Times New Roman" w:hAnsi="Times New Roman" w:cs="Times New Roman"/>
-          <w:color w:val="000000" w:themeColor="text1"/>
-          <w:sz w:val="24"/>
-        </w:rPr>
-        <w:t xml:space="preserve"> otros lugares si es que va a ser trasladado con un medio que no sea un camino (estación de </w:t>
-      </w:r>
-      <w:proofErr w:type="gramStart"/>
-      <w:r>
-        <w:rPr>
-          <w:rFonts w:ascii="Times New Roman" w:hAnsi="Times New Roman" w:cs="Times New Roman"/>
-          <w:color w:val="000000" w:themeColor="text1"/>
-          <w:sz w:val="24"/>
-        </w:rPr>
-        <w:t>trenes</w:t>
-      </w:r>
-      <w:proofErr w:type="gramEnd"/>
-      <w:r>
-        <w:rPr>
-          <w:rFonts w:ascii="Times New Roman" w:hAnsi="Times New Roman" w:cs="Times New Roman"/>
-          <w:color w:val="000000" w:themeColor="text1"/>
-          <w:sz w:val="24"/>
-        </w:rPr>
-        <w:t xml:space="preserve"> por ejemplo) </w:t>
-      </w:r>
-      <w:r>
-        <w:rPr>
-          <w:rFonts w:ascii="Times New Roman" w:hAnsi="Times New Roman" w:cs="Times New Roman"/>
-          <w:color w:val="000000" w:themeColor="text1"/>
-          <w:sz w:val="24"/>
-        </w:rPr>
-        <w:t xml:space="preserve">hasta que finalmente se trasporta a su destino final.  </w:t>
-      </w:r>
-    </w:p>
-    <w:p>
-      <w:pPr>
-        <w:jc w:val="both"/>
-        <w:rPr>
-          <w:rFonts w:ascii="Times New Roman" w:hAnsi="Times New Roman" w:cs="Times New Roman"/>
-          <w:color w:val="000000" w:themeColor="text1"/>
-          <w:sz w:val="24"/>
-        </w:rPr>
-      </w:pPr>
-      <w:r>
-        <w:rPr>
-          <w:rFonts w:ascii="Times New Roman" w:hAnsi="Times New Roman" w:cs="Times New Roman"/>
-          <w:color w:val="000000" w:themeColor="text1"/>
-          <w:sz w:val="24"/>
-        </w:rPr>
-        <w:t xml:space="preserve">Otra funcionalidad del sistema es que funciona bajo un sistema por usuarios, eso significa </w:t>
-      </w:r>
-      <w:r>
-        <w:rPr>
-          <w:rFonts w:ascii="Times New Roman" w:hAnsi="Times New Roman" w:cs="Times New Roman"/>
-          <w:color w:val="000000" w:themeColor="text1"/>
-          <w:sz w:val="24"/>
-        </w:rPr>
-        <w:t xml:space="preserve">que se dispondrá de </w:t>
-      </w:r>
-      <w:r>
-        <w:rPr>
-          <w:rFonts w:ascii="Times New Roman" w:hAnsi="Times New Roman" w:cs="Times New Roman"/>
-          <w:color w:val="000000" w:themeColor="text1"/>
-          <w:sz w:val="24"/>
-        </w:rPr>
-        <w:t>múltiples</w:t>
-      </w:r>
-      <w:r>
-        <w:rPr>
-          <w:rFonts w:ascii="Times New Roman" w:hAnsi="Times New Roman" w:cs="Times New Roman"/>
-          <w:color w:val="000000" w:themeColor="text1"/>
-          <w:sz w:val="24"/>
-        </w:rPr>
-        <w:t xml:space="preserve"> usuarios con diferentes roles </w:t>
-      </w:r>
-      <w:r>
-        <w:rPr>
-          <w:rFonts w:ascii="Times New Roman" w:hAnsi="Times New Roman" w:cs="Times New Roman"/>
-          <w:color w:val="000000" w:themeColor="text1"/>
-          <w:sz w:val="24"/>
-        </w:rPr>
-        <w:t xml:space="preserve">operativos (Operario, trasportista y administrador) </w:t>
-      </w:r>
-    </w:p>
-    <w:p>
-      <w:pPr>
-        <w:jc w:val="both"/>
-        <w:rPr>
-          <w:rFonts w:ascii="Times New Roman" w:hAnsi="Times New Roman" w:cs="Times New Roman"/>
-          <w:color w:val="000000" w:themeColor="text1"/>
-          <w:sz w:val="24"/>
-        </w:rPr>
-      </w:pPr>
-      <w:r>
-        <w:rPr>
-          <w:rFonts w:ascii="Times New Roman" w:hAnsi="Times New Roman" w:cs="Times New Roman"/>
-          <w:color w:val="000000" w:themeColor="text1"/>
-          <w:sz w:val="24"/>
-        </w:rPr>
-        <w:t>Por ende, deberá existir la figura del administrador la cual será quien administre a los demás usuarios, visualizando su historial (cada uno podrá visualizar su historial), creándolos, modificándolos y eliminándolos.</w:t>
-      </w:r>
-      <w:r>
-        <w:rPr>
-          <w:rFonts w:ascii="Times New Roman" w:hAnsi="Times New Roman" w:cs="Times New Roman"/>
-          <w:color w:val="000000" w:themeColor="text1"/>
-          <w:sz w:val="24"/>
-        </w:rPr>
-        <w:t xml:space="preserve"> </w:t>
-      </w:r>
-      <w:r>
-        <w:rPr>
-          <w:rFonts w:ascii="Times New Roman" w:hAnsi="Times New Roman" w:cs="Times New Roman"/>
-          <w:color w:val="000000" w:themeColor="text1"/>
-          <w:sz w:val="24"/>
-        </w:rPr>
-        <w:t xml:space="preserve">También tendrá la potestad de asignarle a cada trasportista su camino y cambiarlo. </w:t>
-      </w:r>
-      <w:proofErr w:type="spellStart"/>
-      <w:r>
-        <w:rPr>
-          <w:rFonts w:ascii="Times New Roman" w:hAnsi="Times New Roman" w:cs="Times New Roman"/>
-          <w:color w:val="000000" w:themeColor="text1"/>
-          <w:sz w:val="24"/>
-        </w:rPr>
-        <w:t>Ademas</w:t>
-      </w:r>
-      <w:proofErr w:type="spellEnd"/>
-      <w:r>
-        <w:rPr>
-          <w:rFonts w:ascii="Times New Roman" w:hAnsi="Times New Roman" w:cs="Times New Roman"/>
-          <w:color w:val="000000" w:themeColor="text1"/>
-          <w:sz w:val="24"/>
-        </w:rPr>
-        <w:t xml:space="preserve"> tendrá la potestad de agregar nuevos puertos, patios, clientes y lugares finales de los clientes. Otra de sus funciones será la de ingresar una precarga de un vehículo al sistema. Por último,</w:t>
+      <w:r>
+        <w:rPr>
+          <w:rFonts w:ascii="Times New Roman" w:hAnsi="Times New Roman" w:cs="Times New Roman"/>
+          <w:color w:val="000000" w:themeColor="text1"/>
+          <w:sz w:val="24"/>
+        </w:rPr>
+        <w:t>También tendrá la potestad de asignarle a cada trasportista su camino y cambiarlo. Ademas tendrá la potestad de agregar nuevos puertos, patios, clientes y lugares finales de los clientes. Otra de sus funciones será la de ingresar una precarga de un vehículo al sistema. Por último,</w:t>
       </w:r>
     </w:p>
     <w:p>
@@ -6862,7 +6822,7 @@
           <w:szCs w:val="40"/>
         </w:rPr>
       </w:pPr>
-      <w:bookmarkStart w:id="11" w:name="_Toc15151359"/>
+      <w:bookmarkStart w:id="10" w:name="_Toc16464050"/>
       <w:r>
         <w:rPr>
           <w:rFonts w:ascii="Times New Roman" w:hAnsi="Times New Roman" w:cs="Times New Roman"/>
@@ -6872,7 +6832,7 @@
         </w:rPr>
         <w:t>2.4. Restricciones o limitaciones</w:t>
       </w:r>
-      <w:bookmarkEnd w:id="11"/>
+      <w:bookmarkEnd w:id="10"/>
       <w:r>
         <w:rPr>
           <w:rFonts w:ascii="Times New Roman" w:hAnsi="Times New Roman" w:cs="Times New Roman"/>
@@ -7336,7 +7296,7 @@
           <w:szCs w:val="40"/>
         </w:rPr>
       </w:pPr>
-      <w:bookmarkStart w:id="12" w:name="_Toc15151360"/>
+      <w:bookmarkStart w:id="11" w:name="_Toc16464051"/>
       <w:r>
         <w:rPr>
           <w:rFonts w:ascii="Times New Roman" w:hAnsi="Times New Roman" w:cs="Times New Roman"/>
@@ -7355,7 +7315,7 @@
         </w:rPr>
         <w:t>Suposiciones y dependencias</w:t>
       </w:r>
-      <w:bookmarkEnd w:id="12"/>
+      <w:bookmarkEnd w:id="11"/>
       <w:r>
         <w:rPr>
           <w:rFonts w:ascii="Times New Roman" w:hAnsi="Times New Roman" w:cs="Times New Roman"/>
@@ -7520,7 +7480,7 @@
           <w:szCs w:val="40"/>
         </w:rPr>
       </w:pPr>
-      <w:bookmarkStart w:id="13" w:name="_Toc15151361"/>
+      <w:bookmarkStart w:id="12" w:name="_Toc16464052"/>
       <w:r>
         <w:rPr>
           <w:rFonts w:ascii="Times New Roman" w:hAnsi="Times New Roman" w:cs="Times New Roman"/>
@@ -7530,7 +7490,7 @@
         </w:rPr>
         <w:t>2.6. Suposiciones y dependencias</w:t>
       </w:r>
-      <w:bookmarkEnd w:id="13"/>
+      <w:bookmarkEnd w:id="12"/>
       <w:r>
         <w:rPr>
           <w:rFonts w:ascii="Times New Roman" w:hAnsi="Times New Roman" w:cs="Times New Roman"/>
@@ -7704,7 +7664,7 @@
           <w:szCs w:val="52"/>
         </w:rPr>
       </w:pPr>
-      <w:bookmarkStart w:id="14" w:name="_Toc15151362"/>
+      <w:bookmarkStart w:id="13" w:name="_Toc16464053"/>
       <w:r>
         <w:rPr>
           <w:rFonts w:ascii="Times New Roman" w:hAnsi="Times New Roman" w:cs="Times New Roman"/>
@@ -7742,7 +7702,7 @@
         </w:rPr>
         <w:t xml:space="preserve"> Requisitos específicos</w:t>
       </w:r>
-      <w:bookmarkEnd w:id="14"/>
+      <w:bookmarkEnd w:id="13"/>
       <w:r>
         <w:rPr>
           <w:rFonts w:ascii="Times New Roman" w:hAnsi="Times New Roman" w:cs="Times New Roman"/>
@@ -7763,7 +7723,7 @@
           <w:szCs w:val="40"/>
         </w:rPr>
       </w:pPr>
-      <w:bookmarkStart w:id="15" w:name="_Toc15151363"/>
+      <w:bookmarkStart w:id="14" w:name="_Toc16464054"/>
       <w:r>
         <w:rPr>
           <w:rFonts w:ascii="Times New Roman" w:hAnsi="Times New Roman" w:cs="Times New Roman"/>
@@ -7791,7 +7751,7 @@
         </w:rPr>
         <w:t>. Funciones (requisitos funcionales)</w:t>
       </w:r>
-      <w:bookmarkEnd w:id="15"/>
+      <w:bookmarkEnd w:id="14"/>
       <w:r>
         <w:rPr>
           <w:rFonts w:ascii="Times New Roman" w:hAnsi="Times New Roman" w:cs="Times New Roman"/>
@@ -7884,7 +7844,7 @@
           <w:u w:val="single"/>
         </w:rPr>
       </w:pPr>
-      <w:bookmarkStart w:id="16" w:name="_Toc15151364"/>
+      <w:bookmarkStart w:id="15" w:name="_Toc16464055"/>
       <w:r>
         <w:rPr>
           <w:rFonts w:ascii="Times New Roman" w:hAnsi="Times New Roman" w:cs="Times New Roman"/>
@@ -7895,6 +7855,66 @@
         </w:rPr>
         <w:t>3.1.1 RF [01] Roles operativos del sistema</w:t>
       </w:r>
+      <w:bookmarkEnd w:id="15"/>
+      <w:r>
+        <w:rPr>
+          <w:rFonts w:ascii="Times New Roman" w:hAnsi="Times New Roman" w:cs="Times New Roman"/>
+          <w:color w:val="000000" w:themeColor="text1"/>
+          <w:sz w:val="28"/>
+          <w:szCs w:val="28"/>
+          <w:u w:val="single"/>
+        </w:rPr>
+        <w:t xml:space="preserve">  </w:t>
+      </w:r>
+    </w:p>
+    <w:p>
+      <w:pPr>
+        <w:jc w:val="both"/>
+        <w:rPr>
+          <w:rFonts w:ascii="Times New Roman" w:hAnsi="Times New Roman" w:cs="Times New Roman"/>
+          <w:sz w:val="24"/>
+        </w:rPr>
+      </w:pPr>
+      <w:r>
+        <w:rPr>
+          <w:rFonts w:ascii="Times New Roman" w:hAnsi="Times New Roman" w:cs="Times New Roman"/>
+          <w:sz w:val="24"/>
+        </w:rPr>
+        <w:t xml:space="preserve">El sistema permitirá la distinción de 3 roles operativos para los usuarios, entre los cuales existen: Operarios (Puerto y patio), Trasportista y Administrativo  </w:t>
+      </w:r>
+    </w:p>
+    <w:p>
+      <w:pPr>
+        <w:pStyle w:val="Ttulo3"/>
+        <w:rPr>
+          <w:rFonts w:ascii="Times New Roman" w:hAnsi="Times New Roman" w:cs="Times New Roman"/>
+          <w:color w:val="000000" w:themeColor="text1"/>
+          <w:sz w:val="28"/>
+          <w:szCs w:val="28"/>
+          <w:u w:val="single"/>
+        </w:rPr>
+      </w:pPr>
+      <w:bookmarkStart w:id="16" w:name="_Toc16464056"/>
+      <w:r>
+        <w:rPr>
+          <w:rFonts w:ascii="Times New Roman" w:hAnsi="Times New Roman" w:cs="Times New Roman"/>
+          <w:color w:val="000000" w:themeColor="text1"/>
+          <w:sz w:val="28"/>
+          <w:szCs w:val="28"/>
+          <w:u w:val="single"/>
+        </w:rPr>
+        <w:t xml:space="preserve">3.1.2 </w:t>
+      </w:r>
+      <w:r>
+        <w:rPr>
+          <w:rFonts w:ascii="Times New Roman" w:hAnsi="Times New Roman" w:cs="Times New Roman"/>
+          <w:color w:val="000000" w:themeColor="text1"/>
+          <w:sz w:val="28"/>
+          <w:szCs w:val="28"/>
+          <w:u w:val="single"/>
+        </w:rPr>
+        <w:t>RF [02] División de aplicaciones del sistema</w:t>
+      </w:r>
       <w:bookmarkEnd w:id="16"/>
       <w:r>
         <w:rPr>
@@ -7909,18 +7929,26 @@
     </w:p>
     <w:p>
       <w:pPr>
-        <w:jc w:val="both"/>
-        <w:rPr>
-          <w:rFonts w:ascii="Times New Roman" w:hAnsi="Times New Roman" w:cs="Times New Roman"/>
-          <w:sz w:val="24"/>
-        </w:rPr>
-      </w:pPr>
-      <w:r>
-        <w:rPr>
-          <w:rFonts w:ascii="Times New Roman" w:hAnsi="Times New Roman" w:cs="Times New Roman"/>
-          <w:sz w:val="24"/>
-        </w:rPr>
-        <w:t xml:space="preserve">El sistema permitirá la distinción de 3 roles operativos para los usuarios, entre los cuales existen: Operarios (Puerto y patio), Trasportista y Administrativo  </w:t>
+        <w:ind w:left="567"/>
+        <w:jc w:val="both"/>
+        <w:rPr>
+          <w:rFonts w:ascii="Times New Roman" w:hAnsi="Times New Roman" w:cs="Times New Roman"/>
+          <w:sz w:val="24"/>
+        </w:rPr>
+      </w:pPr>
+      <w:r>
+        <w:rPr>
+          <w:rFonts w:ascii="Times New Roman" w:hAnsi="Times New Roman" w:cs="Times New Roman"/>
+          <w:sz w:val="24"/>
+        </w:rPr>
+        <w:t xml:space="preserve">El sistema </w:t>
+      </w:r>
+      <w:r>
+        <w:rPr>
+          <w:rFonts w:ascii="Times New Roman" w:hAnsi="Times New Roman" w:cs="Times New Roman"/>
+          <w:sz w:val="24"/>
+        </w:rPr>
+        <w:t xml:space="preserve">se dividirá en 3 aplicaciones completamente funcionales para cada perfil de usuario. </w:t>
       </w:r>
     </w:p>
     <w:p>
@@ -7934,126 +7962,58 @@
           <w:u w:val="single"/>
         </w:rPr>
       </w:pPr>
-      <w:bookmarkStart w:id="17" w:name="_Toc15151365"/>
-      <w:r>
-        <w:rPr>
-          <w:rFonts w:ascii="Times New Roman" w:hAnsi="Times New Roman" w:cs="Times New Roman"/>
-          <w:color w:val="000000" w:themeColor="text1"/>
-          <w:sz w:val="28"/>
-          <w:szCs w:val="28"/>
-          <w:u w:val="single"/>
-        </w:rPr>
-        <w:t xml:space="preserve">3.1.2 </w:t>
-      </w:r>
-      <w:r>
-        <w:rPr>
-          <w:rFonts w:ascii="Times New Roman" w:hAnsi="Times New Roman" w:cs="Times New Roman"/>
-          <w:color w:val="000000" w:themeColor="text1"/>
-          <w:sz w:val="28"/>
-          <w:szCs w:val="28"/>
-          <w:u w:val="single"/>
-        </w:rPr>
-        <w:t>RF [02] División de aplicaciones del sistema</w:t>
+      <w:bookmarkStart w:id="17" w:name="_Toc16464057"/>
+      <w:r>
+        <w:rPr>
+          <w:rFonts w:ascii="Times New Roman" w:hAnsi="Times New Roman" w:cs="Times New Roman"/>
+          <w:color w:val="000000" w:themeColor="text1"/>
+          <w:sz w:val="28"/>
+          <w:szCs w:val="28"/>
+          <w:u w:val="single"/>
+        </w:rPr>
+        <w:t xml:space="preserve">3.1.3 </w:t>
+      </w:r>
+      <w:r>
+        <w:rPr>
+          <w:rFonts w:ascii="Times New Roman" w:hAnsi="Times New Roman" w:cs="Times New Roman"/>
+          <w:color w:val="000000" w:themeColor="text1"/>
+          <w:sz w:val="28"/>
+          <w:szCs w:val="28"/>
+          <w:u w:val="single"/>
+        </w:rPr>
+        <w:t>RF [0</w:t>
+      </w:r>
+      <w:r>
+        <w:rPr>
+          <w:rFonts w:ascii="Times New Roman" w:hAnsi="Times New Roman" w:cs="Times New Roman"/>
+          <w:color w:val="000000" w:themeColor="text1"/>
+          <w:sz w:val="28"/>
+          <w:szCs w:val="28"/>
+          <w:u w:val="single"/>
+        </w:rPr>
+        <w:t>3</w:t>
+      </w:r>
+      <w:r>
+        <w:rPr>
+          <w:rFonts w:ascii="Times New Roman" w:hAnsi="Times New Roman" w:cs="Times New Roman"/>
+          <w:color w:val="000000" w:themeColor="text1"/>
+          <w:sz w:val="28"/>
+          <w:szCs w:val="28"/>
+          <w:u w:val="single"/>
+        </w:rPr>
+        <w:t xml:space="preserve">] </w:t>
+      </w:r>
+      <w:r>
+        <w:rPr>
+          <w:rFonts w:ascii="Times New Roman" w:hAnsi="Times New Roman" w:cs="Times New Roman"/>
+          <w:color w:val="000000" w:themeColor="text1"/>
+          <w:sz w:val="28"/>
+          <w:szCs w:val="28"/>
+          <w:u w:val="single"/>
+        </w:rPr>
+        <w:t>Login</w:t>
       </w:r>
       <w:bookmarkEnd w:id="17"/>
-      <w:r>
-        <w:rPr>
-          <w:rFonts w:ascii="Times New Roman" w:hAnsi="Times New Roman" w:cs="Times New Roman"/>
-          <w:color w:val="000000" w:themeColor="text1"/>
-          <w:sz w:val="28"/>
-          <w:szCs w:val="28"/>
-          <w:u w:val="single"/>
-        </w:rPr>
-        <w:t xml:space="preserve">  </w:t>
-      </w:r>
-    </w:p>
-    <w:p>
-      <w:pPr>
-        <w:ind w:left="567"/>
-        <w:jc w:val="both"/>
-        <w:rPr>
-          <w:rFonts w:ascii="Times New Roman" w:hAnsi="Times New Roman" w:cs="Times New Roman"/>
-          <w:sz w:val="24"/>
-        </w:rPr>
-      </w:pPr>
-      <w:r>
-        <w:rPr>
-          <w:rFonts w:ascii="Times New Roman" w:hAnsi="Times New Roman" w:cs="Times New Roman"/>
-          <w:sz w:val="24"/>
-        </w:rPr>
-        <w:t xml:space="preserve">El sistema </w:t>
-      </w:r>
-      <w:r>
-        <w:rPr>
-          <w:rFonts w:ascii="Times New Roman" w:hAnsi="Times New Roman" w:cs="Times New Roman"/>
-          <w:sz w:val="24"/>
-        </w:rPr>
-        <w:t xml:space="preserve">se dividirá en 3 aplicaciones completamente funcionales para cada perfil de usuario. </w:t>
-      </w:r>
-    </w:p>
-    <w:p>
-      <w:pPr>
-        <w:pStyle w:val="Ttulo3"/>
-        <w:rPr>
-          <w:rFonts w:ascii="Times New Roman" w:hAnsi="Times New Roman" w:cs="Times New Roman"/>
-          <w:color w:val="000000" w:themeColor="text1"/>
-          <w:sz w:val="28"/>
-          <w:szCs w:val="28"/>
-          <w:u w:val="single"/>
-        </w:rPr>
-      </w:pPr>
-      <w:bookmarkStart w:id="18" w:name="_Toc15151366"/>
-      <w:r>
-        <w:rPr>
-          <w:rFonts w:ascii="Times New Roman" w:hAnsi="Times New Roman" w:cs="Times New Roman"/>
-          <w:color w:val="000000" w:themeColor="text1"/>
-          <w:sz w:val="28"/>
-          <w:szCs w:val="28"/>
-          <w:u w:val="single"/>
-        </w:rPr>
-        <w:t xml:space="preserve">3.1.3 </w:t>
-      </w:r>
-      <w:r>
-        <w:rPr>
-          <w:rFonts w:ascii="Times New Roman" w:hAnsi="Times New Roman" w:cs="Times New Roman"/>
-          <w:color w:val="000000" w:themeColor="text1"/>
-          <w:sz w:val="28"/>
-          <w:szCs w:val="28"/>
-          <w:u w:val="single"/>
-        </w:rPr>
-        <w:t>RF [0</w:t>
-      </w:r>
-      <w:r>
-        <w:rPr>
-          <w:rFonts w:ascii="Times New Roman" w:hAnsi="Times New Roman" w:cs="Times New Roman"/>
-          <w:color w:val="000000" w:themeColor="text1"/>
-          <w:sz w:val="28"/>
-          <w:szCs w:val="28"/>
-          <w:u w:val="single"/>
-        </w:rPr>
-        <w:t>3</w:t>
-      </w:r>
-      <w:r>
-        <w:rPr>
-          <w:rFonts w:ascii="Times New Roman" w:hAnsi="Times New Roman" w:cs="Times New Roman"/>
-          <w:color w:val="000000" w:themeColor="text1"/>
-          <w:sz w:val="28"/>
-          <w:szCs w:val="28"/>
-          <w:u w:val="single"/>
-        </w:rPr>
-        <w:t xml:space="preserve">] </w:t>
-      </w:r>
-      <w:r>
-        <w:rPr>
-          <w:rFonts w:ascii="Times New Roman" w:hAnsi="Times New Roman" w:cs="Times New Roman"/>
-          <w:color w:val="000000" w:themeColor="text1"/>
-          <w:sz w:val="28"/>
-          <w:szCs w:val="28"/>
-          <w:u w:val="single"/>
-        </w:rPr>
-        <w:t>Login</w:t>
-      </w:r>
-      <w:bookmarkEnd w:id="18"/>
       <w:r>
         <w:rPr>
           <w:rFonts w:ascii="Times New Roman" w:hAnsi="Times New Roman" w:cs="Times New Roman"/>
@@ -8176,7 +8136,7 @@
           <w:u w:val="single"/>
         </w:rPr>
       </w:pPr>
-      <w:bookmarkStart w:id="19" w:name="_Toc15151367"/>
+      <w:bookmarkStart w:id="18" w:name="_Toc16464058"/>
       <w:r>
         <w:rPr>
           <w:rFonts w:ascii="Times New Roman" w:hAnsi="Times New Roman" w:cs="Times New Roman"/>
@@ -8227,132 +8187,132 @@
         </w:rPr>
         <w:t xml:space="preserve"> Lugar de trabajo</w:t>
       </w:r>
+      <w:bookmarkEnd w:id="18"/>
+      <w:r>
+        <w:rPr>
+          <w:rFonts w:ascii="Times New Roman" w:hAnsi="Times New Roman" w:cs="Times New Roman"/>
+          <w:color w:val="000000" w:themeColor="text1"/>
+          <w:sz w:val="28"/>
+          <w:szCs w:val="28"/>
+          <w:u w:val="single"/>
+        </w:rPr>
+        <w:t xml:space="preserve">  </w:t>
+      </w:r>
+    </w:p>
+    <w:p>
+      <w:pPr>
+        <w:jc w:val="both"/>
+        <w:rPr>
+          <w:rFonts w:ascii="Times New Roman" w:hAnsi="Times New Roman" w:cs="Times New Roman"/>
+          <w:sz w:val="24"/>
+        </w:rPr>
+      </w:pPr>
+      <w:r>
+        <w:rPr>
+          <w:rFonts w:ascii="Times New Roman" w:hAnsi="Times New Roman" w:cs="Times New Roman"/>
+          <w:sz w:val="24"/>
+        </w:rPr>
+        <w:t>Luego que el operario haya ingresado al sistema podrá elegir e</w:t>
+      </w:r>
+      <w:r>
+        <w:rPr>
+          <w:rFonts w:ascii="Times New Roman" w:hAnsi="Times New Roman" w:cs="Times New Roman"/>
+          <w:sz w:val="24"/>
+        </w:rPr>
+        <w:t>l</w:t>
+      </w:r>
+      <w:r>
+        <w:rPr>
+          <w:rFonts w:ascii="Times New Roman" w:hAnsi="Times New Roman" w:cs="Times New Roman"/>
+          <w:sz w:val="24"/>
+        </w:rPr>
+        <w:t xml:space="preserve"> cual lugar </w:t>
+      </w:r>
+      <w:r>
+        <w:rPr>
+          <w:rFonts w:ascii="Times New Roman" w:hAnsi="Times New Roman" w:cs="Times New Roman"/>
+          <w:sz w:val="24"/>
+        </w:rPr>
+        <w:t>está trabajando en ese momento</w:t>
+      </w:r>
+      <w:r>
+        <w:rPr>
+          <w:rFonts w:ascii="Times New Roman" w:hAnsi="Times New Roman" w:cs="Times New Roman"/>
+          <w:sz w:val="24"/>
+        </w:rPr>
+        <w:t xml:space="preserve"> (Guardando la fecha y hora de ingreso)</w:t>
+      </w:r>
+      <w:r>
+        <w:rPr>
+          <w:rFonts w:ascii="Times New Roman" w:hAnsi="Times New Roman" w:cs="Times New Roman"/>
+          <w:sz w:val="24"/>
+        </w:rPr>
+        <w:t>.</w:t>
+      </w:r>
+    </w:p>
+    <w:p>
+      <w:pPr>
+        <w:pStyle w:val="Ttulo3"/>
+        <w:rPr>
+          <w:rFonts w:ascii="Times New Roman" w:hAnsi="Times New Roman" w:cs="Times New Roman"/>
+          <w:color w:val="000000" w:themeColor="text1"/>
+          <w:sz w:val="28"/>
+          <w:szCs w:val="28"/>
+          <w:u w:val="single"/>
+        </w:rPr>
+      </w:pPr>
+      <w:bookmarkStart w:id="19" w:name="_Toc16464059"/>
+      <w:r>
+        <w:rPr>
+          <w:rFonts w:ascii="Times New Roman" w:hAnsi="Times New Roman" w:cs="Times New Roman"/>
+          <w:color w:val="000000" w:themeColor="text1"/>
+          <w:sz w:val="28"/>
+          <w:szCs w:val="28"/>
+          <w:u w:val="single"/>
+        </w:rPr>
+        <w:t xml:space="preserve">3.1.5 </w:t>
+      </w:r>
+      <w:r>
+        <w:rPr>
+          <w:rFonts w:ascii="Times New Roman" w:hAnsi="Times New Roman" w:cs="Times New Roman"/>
+          <w:color w:val="000000" w:themeColor="text1"/>
+          <w:sz w:val="28"/>
+          <w:szCs w:val="28"/>
+          <w:u w:val="single"/>
+        </w:rPr>
+        <w:t>RF [0</w:t>
+      </w:r>
+      <w:r>
+        <w:rPr>
+          <w:rFonts w:ascii="Times New Roman" w:hAnsi="Times New Roman" w:cs="Times New Roman"/>
+          <w:color w:val="000000" w:themeColor="text1"/>
+          <w:sz w:val="28"/>
+          <w:szCs w:val="28"/>
+          <w:u w:val="single"/>
+        </w:rPr>
+        <w:t>5</w:t>
+      </w:r>
+      <w:r>
+        <w:rPr>
+          <w:rFonts w:ascii="Times New Roman" w:hAnsi="Times New Roman" w:cs="Times New Roman"/>
+          <w:color w:val="000000" w:themeColor="text1"/>
+          <w:sz w:val="28"/>
+          <w:szCs w:val="28"/>
+          <w:u w:val="single"/>
+        </w:rPr>
+        <w:t>]</w:t>
+      </w:r>
+      <w:r>
+        <w:rPr>
+          <w:rFonts w:ascii="Times New Roman" w:hAnsi="Times New Roman" w:cs="Times New Roman"/>
+          <w:color w:val="000000" w:themeColor="text1"/>
+          <w:sz w:val="28"/>
+          <w:szCs w:val="28"/>
+          <w:u w:val="single"/>
+        </w:rPr>
+        <w:t xml:space="preserve"> Home</w:t>
+      </w:r>
       <w:bookmarkEnd w:id="19"/>
-      <w:r>
-        <w:rPr>
-          <w:rFonts w:ascii="Times New Roman" w:hAnsi="Times New Roman" w:cs="Times New Roman"/>
-          <w:color w:val="000000" w:themeColor="text1"/>
-          <w:sz w:val="28"/>
-          <w:szCs w:val="28"/>
-          <w:u w:val="single"/>
-        </w:rPr>
-        <w:t xml:space="preserve">  </w:t>
-      </w:r>
-    </w:p>
-    <w:p>
-      <w:pPr>
-        <w:jc w:val="both"/>
-        <w:rPr>
-          <w:rFonts w:ascii="Times New Roman" w:hAnsi="Times New Roman" w:cs="Times New Roman"/>
-          <w:sz w:val="24"/>
-        </w:rPr>
-      </w:pPr>
-      <w:r>
-        <w:rPr>
-          <w:rFonts w:ascii="Times New Roman" w:hAnsi="Times New Roman" w:cs="Times New Roman"/>
-          <w:sz w:val="24"/>
-        </w:rPr>
-        <w:t>Luego que el operario haya ingresado al sistema podrá elegir e</w:t>
-      </w:r>
-      <w:r>
-        <w:rPr>
-          <w:rFonts w:ascii="Times New Roman" w:hAnsi="Times New Roman" w:cs="Times New Roman"/>
-          <w:sz w:val="24"/>
-        </w:rPr>
-        <w:t>l</w:t>
-      </w:r>
-      <w:r>
-        <w:rPr>
-          <w:rFonts w:ascii="Times New Roman" w:hAnsi="Times New Roman" w:cs="Times New Roman"/>
-          <w:sz w:val="24"/>
-        </w:rPr>
-        <w:t xml:space="preserve"> cual lugar </w:t>
-      </w:r>
-      <w:r>
-        <w:rPr>
-          <w:rFonts w:ascii="Times New Roman" w:hAnsi="Times New Roman" w:cs="Times New Roman"/>
-          <w:sz w:val="24"/>
-        </w:rPr>
-        <w:t>está trabajando en ese momento</w:t>
-      </w:r>
-      <w:r>
-        <w:rPr>
-          <w:rFonts w:ascii="Times New Roman" w:hAnsi="Times New Roman" w:cs="Times New Roman"/>
-          <w:sz w:val="24"/>
-        </w:rPr>
-        <w:t xml:space="preserve"> (Guardando la fecha y hora de ingreso)</w:t>
-      </w:r>
-      <w:r>
-        <w:rPr>
-          <w:rFonts w:ascii="Times New Roman" w:hAnsi="Times New Roman" w:cs="Times New Roman"/>
-          <w:sz w:val="24"/>
-        </w:rPr>
-        <w:t>.</w:t>
-      </w:r>
-    </w:p>
-    <w:p>
-      <w:pPr>
-        <w:pStyle w:val="Ttulo3"/>
-        <w:rPr>
-          <w:rFonts w:ascii="Times New Roman" w:hAnsi="Times New Roman" w:cs="Times New Roman"/>
-          <w:color w:val="000000" w:themeColor="text1"/>
-          <w:sz w:val="28"/>
-          <w:szCs w:val="28"/>
-          <w:u w:val="single"/>
-        </w:rPr>
-      </w:pPr>
-      <w:bookmarkStart w:id="20" w:name="_Toc15151368"/>
-      <w:r>
-        <w:rPr>
-          <w:rFonts w:ascii="Times New Roman" w:hAnsi="Times New Roman" w:cs="Times New Roman"/>
-          <w:color w:val="000000" w:themeColor="text1"/>
-          <w:sz w:val="28"/>
-          <w:szCs w:val="28"/>
-          <w:u w:val="single"/>
-        </w:rPr>
-        <w:t xml:space="preserve">3.1.5 </w:t>
-      </w:r>
-      <w:r>
-        <w:rPr>
-          <w:rFonts w:ascii="Times New Roman" w:hAnsi="Times New Roman" w:cs="Times New Roman"/>
-          <w:color w:val="000000" w:themeColor="text1"/>
-          <w:sz w:val="28"/>
-          <w:szCs w:val="28"/>
-          <w:u w:val="single"/>
-        </w:rPr>
-        <w:t>RF [0</w:t>
-      </w:r>
-      <w:r>
-        <w:rPr>
-          <w:rFonts w:ascii="Times New Roman" w:hAnsi="Times New Roman" w:cs="Times New Roman"/>
-          <w:color w:val="000000" w:themeColor="text1"/>
-          <w:sz w:val="28"/>
-          <w:szCs w:val="28"/>
-          <w:u w:val="single"/>
-        </w:rPr>
-        <w:t>5</w:t>
-      </w:r>
-      <w:r>
-        <w:rPr>
-          <w:rFonts w:ascii="Times New Roman" w:hAnsi="Times New Roman" w:cs="Times New Roman"/>
-          <w:color w:val="000000" w:themeColor="text1"/>
-          <w:sz w:val="28"/>
-          <w:szCs w:val="28"/>
-          <w:u w:val="single"/>
-        </w:rPr>
-        <w:t>]</w:t>
-      </w:r>
-      <w:r>
-        <w:rPr>
-          <w:rFonts w:ascii="Times New Roman" w:hAnsi="Times New Roman" w:cs="Times New Roman"/>
-          <w:color w:val="000000" w:themeColor="text1"/>
-          <w:sz w:val="28"/>
-          <w:szCs w:val="28"/>
-          <w:u w:val="single"/>
-        </w:rPr>
-        <w:t xml:space="preserve"> Home</w:t>
-      </w:r>
-      <w:bookmarkEnd w:id="20"/>
       <w:r>
         <w:rPr>
           <w:rFonts w:ascii="Times New Roman" w:hAnsi="Times New Roman" w:cs="Times New Roman"/>
@@ -8609,23 +8569,7 @@
           <w:rFonts w:ascii="Times New Roman" w:hAnsi="Times New Roman" w:cs="Times New Roman"/>
           <w:sz w:val="24"/>
         </w:rPr>
-        <w:t xml:space="preserve">a una lista de sus medios de trasporte habilitados, y si los mismos están en uso o no. Debajo el </w:t>
-      </w:r>
-      <w:proofErr w:type="spellStart"/>
-      <w:r>
-        <w:rPr>
-          <w:rFonts w:ascii="Times New Roman" w:hAnsi="Times New Roman" w:cs="Times New Roman"/>
-          <w:sz w:val="24"/>
-        </w:rPr>
-        <w:t>numero</w:t>
-      </w:r>
-      <w:proofErr w:type="spellEnd"/>
-      <w:r>
-        <w:rPr>
-          <w:rFonts w:ascii="Times New Roman" w:hAnsi="Times New Roman" w:cs="Times New Roman"/>
-          <w:sz w:val="24"/>
-        </w:rPr>
-        <w:t xml:space="preserve"> de lotes disponibles para trasportar y un aviso y hay algo de prioridad alta</w:t>
+        <w:t>a una lista de sus medios de trasporte habilitados, y si los mismos están en uso o no. Debajo el numero de lotes disponibles para trasportar y un aviso y hay algo de prioridad alta</w:t>
       </w:r>
     </w:p>
     <w:p>
@@ -8773,7 +8717,7 @@
           <w:u w:val="single"/>
         </w:rPr>
       </w:pPr>
-      <w:bookmarkStart w:id="21" w:name="_Toc15151369"/>
+      <w:bookmarkStart w:id="20" w:name="_Toc16464060"/>
       <w:r>
         <w:rPr>
           <w:rFonts w:ascii="Times New Roman" w:hAnsi="Times New Roman" w:cs="Times New Roman"/>
@@ -8824,7 +8768,7 @@
         </w:rPr>
         <w:t xml:space="preserve"> Panel de acceso rápido</w:t>
       </w:r>
-      <w:bookmarkEnd w:id="21"/>
+      <w:bookmarkEnd w:id="20"/>
       <w:r>
         <w:rPr>
           <w:rFonts w:ascii="Times New Roman" w:hAnsi="Times New Roman" w:cs="Times New Roman"/>
@@ -8863,7 +8807,7 @@
           <w:u w:val="single"/>
         </w:rPr>
       </w:pPr>
-      <w:bookmarkStart w:id="22" w:name="_Toc15151370"/>
+      <w:bookmarkStart w:id="21" w:name="_Toc16464061"/>
       <w:r>
         <w:rPr>
           <w:rFonts w:ascii="Times New Roman" w:hAnsi="Times New Roman" w:cs="Times New Roman"/>
@@ -8915,7 +8859,7 @@
         </w:rPr>
         <w:t xml:space="preserve"> Panel de información del usuario</w:t>
       </w:r>
-      <w:bookmarkEnd w:id="22"/>
+      <w:bookmarkEnd w:id="21"/>
       <w:r>
         <w:rPr>
           <w:rFonts w:ascii="Times New Roman" w:hAnsi="Times New Roman" w:cs="Times New Roman"/>
@@ -9517,7 +9461,7 @@
           <w:u w:val="single"/>
         </w:rPr>
       </w:pPr>
-      <w:bookmarkStart w:id="23" w:name="_Toc15151371"/>
+      <w:bookmarkStart w:id="22" w:name="_Toc16464062"/>
       <w:r>
         <w:rPr>
           <w:rFonts w:ascii="Times New Roman" w:hAnsi="Times New Roman" w:cs="Times New Roman"/>
@@ -9568,6 +9512,250 @@
         </w:rPr>
         <w:t xml:space="preserve"> Precarga</w:t>
       </w:r>
+      <w:bookmarkEnd w:id="22"/>
+      <w:r>
+        <w:rPr>
+          <w:rFonts w:ascii="Times New Roman" w:hAnsi="Times New Roman" w:cs="Times New Roman"/>
+          <w:color w:val="000000" w:themeColor="text1"/>
+          <w:sz w:val="28"/>
+          <w:szCs w:val="28"/>
+          <w:u w:val="single"/>
+        </w:rPr>
+        <w:t xml:space="preserve">  </w:t>
+      </w:r>
+    </w:p>
+    <w:p>
+      <w:pPr>
+        <w:jc w:val="both"/>
+        <w:rPr>
+          <w:rFonts w:ascii="Times New Roman" w:hAnsi="Times New Roman" w:cs="Times New Roman"/>
+          <w:sz w:val="24"/>
+        </w:rPr>
+      </w:pPr>
+      <w:r>
+        <w:rPr>
+          <w:rFonts w:ascii="Times New Roman" w:hAnsi="Times New Roman" w:cs="Times New Roman"/>
+          <w:sz w:val="24"/>
+        </w:rPr>
+        <w:t xml:space="preserve">Ya que </w:t>
+      </w:r>
+      <w:r>
+        <w:rPr>
+          <w:rFonts w:ascii="Times New Roman" w:hAnsi="Times New Roman" w:cs="Times New Roman"/>
+          <w:sz w:val="24"/>
+        </w:rPr>
+        <w:t>ni el trasportista, ni el operario se comunican con el cliente, será el administrador</w:t>
+      </w:r>
+      <w:r>
+        <w:rPr>
+          <w:rFonts w:ascii="Times New Roman" w:hAnsi="Times New Roman" w:cs="Times New Roman"/>
+          <w:sz w:val="24"/>
+        </w:rPr>
+        <w:t xml:space="preserve"> quien se comunica con los clientes</w:t>
+      </w:r>
+      <w:r>
+        <w:rPr>
+          <w:rFonts w:ascii="Times New Roman" w:hAnsi="Times New Roman" w:cs="Times New Roman"/>
+          <w:sz w:val="24"/>
+        </w:rPr>
+        <w:t xml:space="preserve">, por </w:t>
+      </w:r>
+      <w:r>
+        <w:rPr>
+          <w:rFonts w:ascii="Times New Roman" w:hAnsi="Times New Roman" w:cs="Times New Roman"/>
+          <w:sz w:val="24"/>
+        </w:rPr>
+        <w:t>ende,</w:t>
+      </w:r>
+      <w:r>
+        <w:rPr>
+          <w:rFonts w:ascii="Times New Roman" w:hAnsi="Times New Roman" w:cs="Times New Roman"/>
+          <w:sz w:val="24"/>
+        </w:rPr>
+        <w:t xml:space="preserve"> </w:t>
+      </w:r>
+      <w:r>
+        <w:rPr>
+          <w:rFonts w:ascii="Times New Roman" w:hAnsi="Times New Roman" w:cs="Times New Roman"/>
+          <w:sz w:val="24"/>
+        </w:rPr>
+        <w:t>será</w:t>
+      </w:r>
+      <w:r>
+        <w:rPr>
+          <w:rFonts w:ascii="Times New Roman" w:hAnsi="Times New Roman" w:cs="Times New Roman"/>
+          <w:sz w:val="24"/>
+        </w:rPr>
+        <w:t xml:space="preserve"> el idóneo para conocer </w:t>
+      </w:r>
+      <w:r>
+        <w:rPr>
+          <w:rFonts w:ascii="Times New Roman" w:hAnsi="Times New Roman" w:cs="Times New Roman"/>
+          <w:sz w:val="24"/>
+        </w:rPr>
+        <w:t>cuáles</w:t>
+      </w:r>
+      <w:r>
+        <w:rPr>
+          <w:rFonts w:ascii="Times New Roman" w:hAnsi="Times New Roman" w:cs="Times New Roman"/>
+          <w:sz w:val="24"/>
+        </w:rPr>
+        <w:t xml:space="preserve"> fueron los vehículos que el mismo compr</w:t>
+      </w:r>
+      <w:r>
+        <w:rPr>
+          <w:rFonts w:ascii="Times New Roman" w:hAnsi="Times New Roman" w:cs="Times New Roman"/>
+          <w:sz w:val="24"/>
+        </w:rPr>
+        <w:t>ó</w:t>
+      </w:r>
+      <w:r>
+        <w:rPr>
+          <w:rFonts w:ascii="Times New Roman" w:hAnsi="Times New Roman" w:cs="Times New Roman"/>
+          <w:sz w:val="24"/>
+        </w:rPr>
+        <w:t xml:space="preserve">, sabiendo cuales son los VIM de los </w:t>
+      </w:r>
+      <w:r>
+        <w:rPr>
+          <w:rFonts w:ascii="Times New Roman" w:hAnsi="Times New Roman" w:cs="Times New Roman"/>
+          <w:sz w:val="24"/>
+        </w:rPr>
+        <w:t>vehículos</w:t>
+      </w:r>
+      <w:r>
+        <w:rPr>
+          <w:rFonts w:ascii="Times New Roman" w:hAnsi="Times New Roman" w:cs="Times New Roman"/>
+          <w:sz w:val="24"/>
+        </w:rPr>
+        <w:t xml:space="preserve"> que </w:t>
+      </w:r>
+      <w:r>
+        <w:rPr>
+          <w:rFonts w:ascii="Times New Roman" w:hAnsi="Times New Roman" w:cs="Times New Roman"/>
+          <w:sz w:val="24"/>
+        </w:rPr>
+        <w:t>arribaran</w:t>
+      </w:r>
+      <w:r>
+        <w:rPr>
+          <w:rFonts w:ascii="Times New Roman" w:hAnsi="Times New Roman" w:cs="Times New Roman"/>
+          <w:sz w:val="24"/>
+        </w:rPr>
+        <w:t xml:space="preserve"> al puerto, </w:t>
+      </w:r>
+      <w:r>
+        <w:rPr>
+          <w:rFonts w:ascii="Times New Roman" w:hAnsi="Times New Roman" w:cs="Times New Roman"/>
+          <w:sz w:val="24"/>
+        </w:rPr>
+        <w:t>vinculándolos</w:t>
+      </w:r>
+      <w:r>
+        <w:rPr>
+          <w:rFonts w:ascii="Times New Roman" w:hAnsi="Times New Roman" w:cs="Times New Roman"/>
+          <w:sz w:val="24"/>
+        </w:rPr>
+        <w:t xml:space="preserve"> con el cliente y </w:t>
+      </w:r>
+      <w:r>
+        <w:rPr>
+          <w:rFonts w:ascii="Times New Roman" w:hAnsi="Times New Roman" w:cs="Times New Roman"/>
+          <w:sz w:val="24"/>
+        </w:rPr>
+        <w:t>determinando</w:t>
+      </w:r>
+      <w:r>
+        <w:rPr>
+          <w:rFonts w:ascii="Times New Roman" w:hAnsi="Times New Roman" w:cs="Times New Roman"/>
+          <w:sz w:val="24"/>
+        </w:rPr>
+        <w:t xml:space="preserve"> en que establecimiento del cliente </w:t>
+      </w:r>
+      <w:r>
+        <w:rPr>
+          <w:rFonts w:ascii="Times New Roman" w:hAnsi="Times New Roman" w:cs="Times New Roman"/>
+          <w:sz w:val="24"/>
+        </w:rPr>
+        <w:t>deberá ser entregado el vehículo</w:t>
+      </w:r>
+      <w:r>
+        <w:rPr>
+          <w:rFonts w:ascii="Times New Roman" w:hAnsi="Times New Roman" w:cs="Times New Roman"/>
+          <w:sz w:val="24"/>
+        </w:rPr>
+        <w:t xml:space="preserve">. </w:t>
+      </w:r>
+      <w:r>
+        <w:rPr>
+          <w:rFonts w:ascii="Times New Roman" w:hAnsi="Times New Roman" w:cs="Times New Roman"/>
+          <w:sz w:val="24"/>
+        </w:rPr>
+        <w:t xml:space="preserve">El administrador podrá ingresar en la precarga los demás datos básicos del vehículo (Modelo, año, color, etc) pero serán obligatorios los dichos en la oración anterior. </w:t>
+      </w:r>
+    </w:p>
+    <w:p>
+      <w:pPr>
+        <w:pStyle w:val="Ttulo3"/>
+        <w:rPr>
+          <w:rFonts w:ascii="Times New Roman" w:hAnsi="Times New Roman" w:cs="Times New Roman"/>
+          <w:color w:val="000000" w:themeColor="text1"/>
+          <w:sz w:val="28"/>
+          <w:szCs w:val="28"/>
+          <w:u w:val="single"/>
+        </w:rPr>
+      </w:pPr>
+      <w:bookmarkStart w:id="23" w:name="_Toc16464063"/>
+      <w:r>
+        <w:rPr>
+          <w:rFonts w:ascii="Times New Roman" w:hAnsi="Times New Roman" w:cs="Times New Roman"/>
+          <w:color w:val="000000" w:themeColor="text1"/>
+          <w:sz w:val="28"/>
+          <w:szCs w:val="28"/>
+          <w:u w:val="single"/>
+        </w:rPr>
+        <w:t xml:space="preserve">3.1.9 </w:t>
+      </w:r>
+      <w:r>
+        <w:rPr>
+          <w:rFonts w:ascii="Times New Roman" w:hAnsi="Times New Roman" w:cs="Times New Roman"/>
+          <w:color w:val="000000" w:themeColor="text1"/>
+          <w:sz w:val="28"/>
+          <w:szCs w:val="28"/>
+          <w:u w:val="single"/>
+        </w:rPr>
+        <w:t>RF [0</w:t>
+      </w:r>
+      <w:r>
+        <w:rPr>
+          <w:rFonts w:ascii="Times New Roman" w:hAnsi="Times New Roman" w:cs="Times New Roman"/>
+          <w:color w:val="000000" w:themeColor="text1"/>
+          <w:sz w:val="28"/>
+          <w:szCs w:val="28"/>
+          <w:u w:val="single"/>
+        </w:rPr>
+        <w:t>9</w:t>
+      </w:r>
+      <w:r>
+        <w:rPr>
+          <w:rFonts w:ascii="Times New Roman" w:hAnsi="Times New Roman" w:cs="Times New Roman"/>
+          <w:color w:val="000000" w:themeColor="text1"/>
+          <w:sz w:val="28"/>
+          <w:szCs w:val="28"/>
+          <w:u w:val="single"/>
+        </w:rPr>
+        <w:t>]</w:t>
+      </w:r>
+      <w:r>
+        <w:rPr>
+          <w:rFonts w:ascii="Times New Roman" w:hAnsi="Times New Roman" w:cs="Times New Roman"/>
+          <w:color w:val="000000" w:themeColor="text1"/>
+          <w:sz w:val="28"/>
+          <w:szCs w:val="28"/>
+          <w:u w:val="single"/>
+        </w:rPr>
+        <w:t xml:space="preserve"> Precarga por CSV</w:t>
+      </w:r>
       <w:bookmarkEnd w:id="23"/>
       <w:r>
         <w:rPr>
@@ -9593,35 +9781,128 @@
           <w:rFonts w:ascii="Times New Roman" w:hAnsi="Times New Roman" w:cs="Times New Roman"/>
           <w:sz w:val="24"/>
         </w:rPr>
-        <w:t xml:space="preserve">Ya que </w:t>
-      </w:r>
-      <w:r>
-        <w:rPr>
-          <w:rFonts w:ascii="Times New Roman" w:hAnsi="Times New Roman" w:cs="Times New Roman"/>
-          <w:sz w:val="24"/>
-        </w:rPr>
-        <w:t>ni el trasportista, ni el operario se comunican con el cliente, será el administrador</w:t>
-      </w:r>
-      <w:r>
-        <w:rPr>
-          <w:rFonts w:ascii="Times New Roman" w:hAnsi="Times New Roman" w:cs="Times New Roman"/>
-          <w:sz w:val="24"/>
-        </w:rPr>
-        <w:t xml:space="preserve"> quien se comunica con los clientes</w:t>
-      </w:r>
-      <w:r>
-        <w:rPr>
-          <w:rFonts w:ascii="Times New Roman" w:hAnsi="Times New Roman" w:cs="Times New Roman"/>
-          <w:sz w:val="24"/>
-        </w:rPr>
-        <w:t xml:space="preserve">, por </w:t>
-      </w:r>
-      <w:r>
-        <w:rPr>
-          <w:rFonts w:ascii="Times New Roman" w:hAnsi="Times New Roman" w:cs="Times New Roman"/>
-          <w:sz w:val="24"/>
-        </w:rPr>
-        <w:t>ende,</w:t>
+        <w:t xml:space="preserve">Se le permitirá al administrador ingresar un conjunto de precargas por medio de un CSV </w:t>
+      </w:r>
+    </w:p>
+    <w:p>
+      <w:pPr>
+        <w:pStyle w:val="Ttulo3"/>
+        <w:rPr>
+          <w:rFonts w:ascii="Times New Roman" w:hAnsi="Times New Roman" w:cs="Times New Roman"/>
+          <w:color w:val="000000" w:themeColor="text1"/>
+          <w:sz w:val="28"/>
+          <w:szCs w:val="28"/>
+          <w:u w:val="single"/>
+        </w:rPr>
+      </w:pPr>
+      <w:bookmarkStart w:id="24" w:name="_Toc16464064"/>
+      <w:r>
+        <w:rPr>
+          <w:rFonts w:ascii="Times New Roman" w:hAnsi="Times New Roman" w:cs="Times New Roman"/>
+          <w:color w:val="000000" w:themeColor="text1"/>
+          <w:sz w:val="28"/>
+          <w:szCs w:val="28"/>
+          <w:u w:val="single"/>
+        </w:rPr>
+        <w:t xml:space="preserve">3.1.10 </w:t>
+      </w:r>
+      <w:r>
+        <w:rPr>
+          <w:rFonts w:ascii="Times New Roman" w:hAnsi="Times New Roman" w:cs="Times New Roman"/>
+          <w:color w:val="000000" w:themeColor="text1"/>
+          <w:sz w:val="28"/>
+          <w:szCs w:val="28"/>
+          <w:u w:val="single"/>
+        </w:rPr>
+        <w:t>RF [</w:t>
+      </w:r>
+      <w:r>
+        <w:rPr>
+          <w:rFonts w:ascii="Times New Roman" w:hAnsi="Times New Roman" w:cs="Times New Roman"/>
+          <w:color w:val="000000" w:themeColor="text1"/>
+          <w:sz w:val="28"/>
+          <w:szCs w:val="28"/>
+          <w:u w:val="single"/>
+        </w:rPr>
+        <w:t>10</w:t>
+      </w:r>
+      <w:r>
+        <w:rPr>
+          <w:rFonts w:ascii="Times New Roman" w:hAnsi="Times New Roman" w:cs="Times New Roman"/>
+          <w:color w:val="000000" w:themeColor="text1"/>
+          <w:sz w:val="28"/>
+          <w:szCs w:val="28"/>
+          <w:u w:val="single"/>
+        </w:rPr>
+        <w:t>]</w:t>
+      </w:r>
+      <w:r>
+        <w:rPr>
+          <w:rFonts w:ascii="Times New Roman" w:hAnsi="Times New Roman" w:cs="Times New Roman"/>
+          <w:color w:val="000000" w:themeColor="text1"/>
+          <w:sz w:val="28"/>
+          <w:szCs w:val="28"/>
+          <w:u w:val="single"/>
+        </w:rPr>
+        <w:t xml:space="preserve"> Características de los Vin</w:t>
+      </w:r>
+      <w:bookmarkEnd w:id="24"/>
+      <w:r>
+        <w:rPr>
+          <w:rFonts w:ascii="Times New Roman" w:hAnsi="Times New Roman" w:cs="Times New Roman"/>
+          <w:color w:val="000000" w:themeColor="text1"/>
+          <w:sz w:val="28"/>
+          <w:szCs w:val="28"/>
+          <w:u w:val="single"/>
+        </w:rPr>
+        <w:t xml:space="preserve">  </w:t>
+      </w:r>
+      <w:r>
+        <w:rPr>
+          <w:rFonts w:ascii="Times New Roman" w:hAnsi="Times New Roman" w:cs="Times New Roman"/>
+          <w:color w:val="000000" w:themeColor="text1"/>
+          <w:sz w:val="28"/>
+          <w:szCs w:val="28"/>
+          <w:u w:val="single"/>
+        </w:rPr>
+        <w:t xml:space="preserve">  </w:t>
+      </w:r>
+    </w:p>
+    <w:p>
+      <w:pPr>
+        <w:jc w:val="both"/>
+        <w:rPr>
+          <w:rFonts w:ascii="Times New Roman" w:hAnsi="Times New Roman" w:cs="Times New Roman"/>
+          <w:sz w:val="24"/>
+        </w:rPr>
+      </w:pPr>
+      <w:r>
+        <w:rPr>
+          <w:rFonts w:ascii="Times New Roman" w:hAnsi="Times New Roman" w:cs="Times New Roman"/>
+          <w:sz w:val="24"/>
+        </w:rPr>
+        <w:t>El sistema no permitirá precargar la informa</w:t>
+      </w:r>
+      <w:r>
+        <w:rPr>
+          <w:rFonts w:ascii="Times New Roman" w:hAnsi="Times New Roman" w:cs="Times New Roman"/>
+          <w:sz w:val="24"/>
+        </w:rPr>
+        <w:t>ción</w:t>
+      </w:r>
+      <w:r>
+        <w:rPr>
+          <w:rFonts w:ascii="Times New Roman" w:hAnsi="Times New Roman" w:cs="Times New Roman"/>
+          <w:sz w:val="24"/>
+        </w:rPr>
+        <w:t xml:space="preserve"> de los vehículos con VI</w:t>
+      </w:r>
+      <w:r>
+        <w:rPr>
+          <w:rFonts w:ascii="Times New Roman" w:hAnsi="Times New Roman" w:cs="Times New Roman"/>
+          <w:sz w:val="24"/>
+        </w:rPr>
+        <w:t>N</w:t>
       </w:r>
       <w:r>
         <w:rPr>
@@ -9635,119 +9916,21 @@
           <w:rFonts w:ascii="Times New Roman" w:hAnsi="Times New Roman" w:cs="Times New Roman"/>
           <w:sz w:val="24"/>
         </w:rPr>
-        <w:t>será</w:t>
-      </w:r>
-      <w:r>
-        <w:rPr>
-          <w:rFonts w:ascii="Times New Roman" w:hAnsi="Times New Roman" w:cs="Times New Roman"/>
-          <w:sz w:val="24"/>
-        </w:rPr>
-        <w:t xml:space="preserve"> el idóneo para conocer </w:t>
-      </w:r>
-      <w:r>
-        <w:rPr>
-          <w:rFonts w:ascii="Times New Roman" w:hAnsi="Times New Roman" w:cs="Times New Roman"/>
-          <w:sz w:val="24"/>
-        </w:rPr>
-        <w:t>cuáles</w:t>
-      </w:r>
-      <w:r>
-        <w:rPr>
-          <w:rFonts w:ascii="Times New Roman" w:hAnsi="Times New Roman" w:cs="Times New Roman"/>
-          <w:sz w:val="24"/>
-        </w:rPr>
-        <w:t xml:space="preserve"> fueron los vehículos que el mismo compr</w:t>
-      </w:r>
-      <w:r>
-        <w:rPr>
-          <w:rFonts w:ascii="Times New Roman" w:hAnsi="Times New Roman" w:cs="Times New Roman"/>
-          <w:sz w:val="24"/>
-        </w:rPr>
-        <w:t>ó</w:t>
-      </w:r>
-      <w:r>
-        <w:rPr>
-          <w:rFonts w:ascii="Times New Roman" w:hAnsi="Times New Roman" w:cs="Times New Roman"/>
-          <w:sz w:val="24"/>
-        </w:rPr>
-        <w:t xml:space="preserve">, sabiendo cuales son los VIM de los </w:t>
-      </w:r>
-      <w:r>
-        <w:rPr>
-          <w:rFonts w:ascii="Times New Roman" w:hAnsi="Times New Roman" w:cs="Times New Roman"/>
-          <w:sz w:val="24"/>
-        </w:rPr>
-        <w:t>vehículos</w:t>
-      </w:r>
-      <w:r>
-        <w:rPr>
-          <w:rFonts w:ascii="Times New Roman" w:hAnsi="Times New Roman" w:cs="Times New Roman"/>
-          <w:sz w:val="24"/>
-        </w:rPr>
-        <w:t xml:space="preserve"> que </w:t>
-      </w:r>
-      <w:r>
-        <w:rPr>
-          <w:rFonts w:ascii="Times New Roman" w:hAnsi="Times New Roman" w:cs="Times New Roman"/>
-          <w:sz w:val="24"/>
-        </w:rPr>
-        <w:t>arribaran</w:t>
-      </w:r>
-      <w:r>
-        <w:rPr>
-          <w:rFonts w:ascii="Times New Roman" w:hAnsi="Times New Roman" w:cs="Times New Roman"/>
-          <w:sz w:val="24"/>
-        </w:rPr>
-        <w:t xml:space="preserve"> al puerto, </w:t>
-      </w:r>
-      <w:r>
-        <w:rPr>
-          <w:rFonts w:ascii="Times New Roman" w:hAnsi="Times New Roman" w:cs="Times New Roman"/>
-          <w:sz w:val="24"/>
-        </w:rPr>
-        <w:t>vinculándolos</w:t>
-      </w:r>
-      <w:r>
-        <w:rPr>
-          <w:rFonts w:ascii="Times New Roman" w:hAnsi="Times New Roman" w:cs="Times New Roman"/>
-          <w:sz w:val="24"/>
-        </w:rPr>
-        <w:t xml:space="preserve"> con el cliente y </w:t>
-      </w:r>
-      <w:r>
-        <w:rPr>
-          <w:rFonts w:ascii="Times New Roman" w:hAnsi="Times New Roman" w:cs="Times New Roman"/>
-          <w:sz w:val="24"/>
-        </w:rPr>
-        <w:t>determinando</w:t>
-      </w:r>
-      <w:r>
-        <w:rPr>
-          <w:rFonts w:ascii="Times New Roman" w:hAnsi="Times New Roman" w:cs="Times New Roman"/>
-          <w:sz w:val="24"/>
-        </w:rPr>
-        <w:t xml:space="preserve"> en que establecimiento del cliente </w:t>
-      </w:r>
-      <w:r>
-        <w:rPr>
-          <w:rFonts w:ascii="Times New Roman" w:hAnsi="Times New Roman" w:cs="Times New Roman"/>
-          <w:sz w:val="24"/>
-        </w:rPr>
-        <w:t>deberá ser entregado el vehículo</w:t>
-      </w:r>
-      <w:r>
-        <w:rPr>
-          <w:rFonts w:ascii="Times New Roman" w:hAnsi="Times New Roman" w:cs="Times New Roman"/>
-          <w:sz w:val="24"/>
-        </w:rPr>
-        <w:t xml:space="preserve">. </w:t>
-      </w:r>
-      <w:r>
-        <w:rPr>
-          <w:rFonts w:ascii="Times New Roman" w:hAnsi="Times New Roman" w:cs="Times New Roman"/>
-          <w:sz w:val="24"/>
-        </w:rPr>
-        <w:t xml:space="preserve">El administrador podrá ingresar en la precarga los demás datos básicos del vehículo (Modelo, año, color, etc) pero serán obligatorios los dichos en la oración anterior. </w:t>
+        <w:t>idénticos.</w:t>
+      </w:r>
+      <w:r>
+        <w:rPr>
+          <w:rFonts w:ascii="Times New Roman" w:hAnsi="Times New Roman" w:cs="Times New Roman"/>
+          <w:sz w:val="24"/>
+        </w:rPr>
+        <w:t xml:space="preserve"> </w:t>
+      </w:r>
+      <w:r>
+        <w:rPr>
+          <w:rFonts w:ascii="Times New Roman" w:hAnsi="Times New Roman" w:cs="Times New Roman"/>
+          <w:sz w:val="24"/>
+        </w:rPr>
+        <w:t xml:space="preserve">Estos deberán ser de 17 caracteres y no necesariamente numérico. </w:t>
       </w:r>
     </w:p>
     <w:p>
@@ -9761,36 +9944,36 @@
           <w:u w:val="single"/>
         </w:rPr>
       </w:pPr>
-      <w:bookmarkStart w:id="24" w:name="_Toc15151372"/>
-      <w:r>
-        <w:rPr>
-          <w:rFonts w:ascii="Times New Roman" w:hAnsi="Times New Roman" w:cs="Times New Roman"/>
-          <w:color w:val="000000" w:themeColor="text1"/>
-          <w:sz w:val="28"/>
-          <w:szCs w:val="28"/>
-          <w:u w:val="single"/>
-        </w:rPr>
-        <w:t xml:space="preserve">3.1.9 </w:t>
-      </w:r>
-      <w:r>
-        <w:rPr>
-          <w:rFonts w:ascii="Times New Roman" w:hAnsi="Times New Roman" w:cs="Times New Roman"/>
-          <w:color w:val="000000" w:themeColor="text1"/>
-          <w:sz w:val="28"/>
-          <w:szCs w:val="28"/>
-          <w:u w:val="single"/>
-        </w:rPr>
-        <w:t>RF [0</w:t>
-      </w:r>
-      <w:r>
-        <w:rPr>
-          <w:rFonts w:ascii="Times New Roman" w:hAnsi="Times New Roman" w:cs="Times New Roman"/>
-          <w:color w:val="000000" w:themeColor="text1"/>
-          <w:sz w:val="28"/>
-          <w:szCs w:val="28"/>
-          <w:u w:val="single"/>
-        </w:rPr>
-        <w:t>9</w:t>
+      <w:bookmarkStart w:id="25" w:name="_Toc16464065"/>
+      <w:r>
+        <w:rPr>
+          <w:rFonts w:ascii="Times New Roman" w:hAnsi="Times New Roman" w:cs="Times New Roman"/>
+          <w:color w:val="000000" w:themeColor="text1"/>
+          <w:sz w:val="28"/>
+          <w:szCs w:val="28"/>
+          <w:u w:val="single"/>
+        </w:rPr>
+        <w:t xml:space="preserve">3.1.11 </w:t>
+      </w:r>
+      <w:r>
+        <w:rPr>
+          <w:rFonts w:ascii="Times New Roman" w:hAnsi="Times New Roman" w:cs="Times New Roman"/>
+          <w:color w:val="000000" w:themeColor="text1"/>
+          <w:sz w:val="28"/>
+          <w:szCs w:val="28"/>
+          <w:u w:val="single"/>
+        </w:rPr>
+        <w:t>RF [</w:t>
+      </w:r>
+      <w:r>
+        <w:rPr>
+          <w:rFonts w:ascii="Times New Roman" w:hAnsi="Times New Roman" w:cs="Times New Roman"/>
+          <w:color w:val="000000" w:themeColor="text1"/>
+          <w:sz w:val="28"/>
+          <w:szCs w:val="28"/>
+          <w:u w:val="single"/>
+        </w:rPr>
+        <w:t>11</w:t>
       </w:r>
       <w:r>
         <w:rPr>
@@ -9810,248 +9993,9 @@
           <w:szCs w:val="28"/>
           <w:u w:val="single"/>
         </w:rPr>
-        <w:t xml:space="preserve"> Precarga por CSV</w:t>
-      </w:r>
-      <w:bookmarkEnd w:id="24"/>
-      <w:r>
-        <w:rPr>
-          <w:rFonts w:ascii="Times New Roman" w:hAnsi="Times New Roman" w:cs="Times New Roman"/>
-          <w:color w:val="000000" w:themeColor="text1"/>
-          <w:sz w:val="28"/>
-          <w:szCs w:val="28"/>
-          <w:u w:val="single"/>
-        </w:rPr>
-        <w:t xml:space="preserve">  </w:t>
-      </w:r>
-    </w:p>
-    <w:p>
-      <w:pPr>
-        <w:jc w:val="both"/>
-        <w:rPr>
-          <w:rFonts w:ascii="Times New Roman" w:hAnsi="Times New Roman" w:cs="Times New Roman"/>
-          <w:sz w:val="24"/>
-        </w:rPr>
-      </w:pPr>
-      <w:r>
-        <w:rPr>
-          <w:rFonts w:ascii="Times New Roman" w:hAnsi="Times New Roman" w:cs="Times New Roman"/>
-          <w:sz w:val="24"/>
-        </w:rPr>
-        <w:t xml:space="preserve">Se le permitirá al administrador ingresar un conjunto de precargas por medio de un CSV </w:t>
-      </w:r>
-    </w:p>
-    <w:p>
-      <w:pPr>
-        <w:pStyle w:val="Ttulo3"/>
-        <w:rPr>
-          <w:rFonts w:ascii="Times New Roman" w:hAnsi="Times New Roman" w:cs="Times New Roman"/>
-          <w:color w:val="000000" w:themeColor="text1"/>
-          <w:sz w:val="28"/>
-          <w:szCs w:val="28"/>
-          <w:u w:val="single"/>
-        </w:rPr>
-      </w:pPr>
-      <w:bookmarkStart w:id="25" w:name="_Toc15151373"/>
-      <w:r>
-        <w:rPr>
-          <w:rFonts w:ascii="Times New Roman" w:hAnsi="Times New Roman" w:cs="Times New Roman"/>
-          <w:color w:val="000000" w:themeColor="text1"/>
-          <w:sz w:val="28"/>
-          <w:szCs w:val="28"/>
-          <w:u w:val="single"/>
-        </w:rPr>
-        <w:t xml:space="preserve">3.1.10 </w:t>
-      </w:r>
-      <w:r>
-        <w:rPr>
-          <w:rFonts w:ascii="Times New Roman" w:hAnsi="Times New Roman" w:cs="Times New Roman"/>
-          <w:color w:val="000000" w:themeColor="text1"/>
-          <w:sz w:val="28"/>
-          <w:szCs w:val="28"/>
-          <w:u w:val="single"/>
-        </w:rPr>
-        <w:t>RF [</w:t>
-      </w:r>
-      <w:r>
-        <w:rPr>
-          <w:rFonts w:ascii="Times New Roman" w:hAnsi="Times New Roman" w:cs="Times New Roman"/>
-          <w:color w:val="000000" w:themeColor="text1"/>
-          <w:sz w:val="28"/>
-          <w:szCs w:val="28"/>
-          <w:u w:val="single"/>
-        </w:rPr>
-        <w:t>10</w:t>
-      </w:r>
-      <w:r>
-        <w:rPr>
-          <w:rFonts w:ascii="Times New Roman" w:hAnsi="Times New Roman" w:cs="Times New Roman"/>
-          <w:color w:val="000000" w:themeColor="text1"/>
-          <w:sz w:val="28"/>
-          <w:szCs w:val="28"/>
-          <w:u w:val="single"/>
-        </w:rPr>
-        <w:t>]</w:t>
-      </w:r>
-      <w:r>
-        <w:rPr>
-          <w:rFonts w:ascii="Times New Roman" w:hAnsi="Times New Roman" w:cs="Times New Roman"/>
-          <w:color w:val="000000" w:themeColor="text1"/>
-          <w:sz w:val="28"/>
-          <w:szCs w:val="28"/>
-          <w:u w:val="single"/>
-        </w:rPr>
-        <w:t xml:space="preserve"> Características de los Vin</w:t>
+        <w:t xml:space="preserve"> Alta de vehículo</w:t>
       </w:r>
       <w:bookmarkEnd w:id="25"/>
-      <w:r>
-        <w:rPr>
-          <w:rFonts w:ascii="Times New Roman" w:hAnsi="Times New Roman" w:cs="Times New Roman"/>
-          <w:color w:val="000000" w:themeColor="text1"/>
-          <w:sz w:val="28"/>
-          <w:szCs w:val="28"/>
-          <w:u w:val="single"/>
-        </w:rPr>
-        <w:t xml:space="preserve">  </w:t>
-      </w:r>
-      <w:r>
-        <w:rPr>
-          <w:rFonts w:ascii="Times New Roman" w:hAnsi="Times New Roman" w:cs="Times New Roman"/>
-          <w:color w:val="000000" w:themeColor="text1"/>
-          <w:sz w:val="28"/>
-          <w:szCs w:val="28"/>
-          <w:u w:val="single"/>
-        </w:rPr>
-        <w:t xml:space="preserve">  </w:t>
-      </w:r>
-    </w:p>
-    <w:p>
-      <w:pPr>
-        <w:jc w:val="both"/>
-        <w:rPr>
-          <w:rFonts w:ascii="Times New Roman" w:hAnsi="Times New Roman" w:cs="Times New Roman"/>
-          <w:sz w:val="24"/>
-        </w:rPr>
-      </w:pPr>
-      <w:r>
-        <w:rPr>
-          <w:rFonts w:ascii="Times New Roman" w:hAnsi="Times New Roman" w:cs="Times New Roman"/>
-          <w:sz w:val="24"/>
-        </w:rPr>
-        <w:t>El sistema no permitirá precargar la informa</w:t>
-      </w:r>
-      <w:r>
-        <w:rPr>
-          <w:rFonts w:ascii="Times New Roman" w:hAnsi="Times New Roman" w:cs="Times New Roman"/>
-          <w:sz w:val="24"/>
-        </w:rPr>
-        <w:t>ción</w:t>
-      </w:r>
-      <w:r>
-        <w:rPr>
-          <w:rFonts w:ascii="Times New Roman" w:hAnsi="Times New Roman" w:cs="Times New Roman"/>
-          <w:sz w:val="24"/>
-        </w:rPr>
-        <w:t xml:space="preserve"> de los vehículos con VI</w:t>
-      </w:r>
-      <w:r>
-        <w:rPr>
-          <w:rFonts w:ascii="Times New Roman" w:hAnsi="Times New Roman" w:cs="Times New Roman"/>
-          <w:sz w:val="24"/>
-        </w:rPr>
-        <w:t>N</w:t>
-      </w:r>
-      <w:r>
-        <w:rPr>
-          <w:rFonts w:ascii="Times New Roman" w:hAnsi="Times New Roman" w:cs="Times New Roman"/>
-          <w:sz w:val="24"/>
-        </w:rPr>
-        <w:t xml:space="preserve"> </w:t>
-      </w:r>
-      <w:r>
-        <w:rPr>
-          <w:rFonts w:ascii="Times New Roman" w:hAnsi="Times New Roman" w:cs="Times New Roman"/>
-          <w:sz w:val="24"/>
-        </w:rPr>
-        <w:t>idénticos.</w:t>
-      </w:r>
-      <w:r>
-        <w:rPr>
-          <w:rFonts w:ascii="Times New Roman" w:hAnsi="Times New Roman" w:cs="Times New Roman"/>
-          <w:sz w:val="24"/>
-        </w:rPr>
-        <w:t xml:space="preserve"> </w:t>
-      </w:r>
-      <w:r>
-        <w:rPr>
-          <w:rFonts w:ascii="Times New Roman" w:hAnsi="Times New Roman" w:cs="Times New Roman"/>
-          <w:sz w:val="24"/>
-        </w:rPr>
-        <w:t xml:space="preserve">Estos deberán ser de 17 caracteres y no necesariamente numérico. </w:t>
-      </w:r>
-    </w:p>
-    <w:p>
-      <w:pPr>
-        <w:pStyle w:val="Ttulo3"/>
-        <w:rPr>
-          <w:rFonts w:ascii="Times New Roman" w:hAnsi="Times New Roman" w:cs="Times New Roman"/>
-          <w:color w:val="000000" w:themeColor="text1"/>
-          <w:sz w:val="28"/>
-          <w:szCs w:val="28"/>
-          <w:u w:val="single"/>
-        </w:rPr>
-      </w:pPr>
-      <w:bookmarkStart w:id="26" w:name="_Toc15151374"/>
-      <w:r>
-        <w:rPr>
-          <w:rFonts w:ascii="Times New Roman" w:hAnsi="Times New Roman" w:cs="Times New Roman"/>
-          <w:color w:val="000000" w:themeColor="text1"/>
-          <w:sz w:val="28"/>
-          <w:szCs w:val="28"/>
-          <w:u w:val="single"/>
-        </w:rPr>
-        <w:t xml:space="preserve">3.1.11 </w:t>
-      </w:r>
-      <w:r>
-        <w:rPr>
-          <w:rFonts w:ascii="Times New Roman" w:hAnsi="Times New Roman" w:cs="Times New Roman"/>
-          <w:color w:val="000000" w:themeColor="text1"/>
-          <w:sz w:val="28"/>
-          <w:szCs w:val="28"/>
-          <w:u w:val="single"/>
-        </w:rPr>
-        <w:t>RF [</w:t>
-      </w:r>
-      <w:r>
-        <w:rPr>
-          <w:rFonts w:ascii="Times New Roman" w:hAnsi="Times New Roman" w:cs="Times New Roman"/>
-          <w:color w:val="000000" w:themeColor="text1"/>
-          <w:sz w:val="28"/>
-          <w:szCs w:val="28"/>
-          <w:u w:val="single"/>
-        </w:rPr>
-        <w:t>11</w:t>
-      </w:r>
-      <w:r>
-        <w:rPr>
-          <w:rFonts w:ascii="Times New Roman" w:hAnsi="Times New Roman" w:cs="Times New Roman"/>
-          <w:color w:val="000000" w:themeColor="text1"/>
-          <w:sz w:val="28"/>
-          <w:szCs w:val="28"/>
-          <w:u w:val="single"/>
-        </w:rPr>
-        <w:t>]</w:t>
-      </w:r>
-      <w:r>
-        <w:rPr>
-          <w:rFonts w:ascii="Times New Roman" w:hAnsi="Times New Roman" w:cs="Times New Roman"/>
-          <w:color w:val="000000" w:themeColor="text1"/>
-          <w:sz w:val="28"/>
-          <w:szCs w:val="28"/>
-          <w:u w:val="single"/>
-        </w:rPr>
-        <w:t xml:space="preserve"> Alta de vehículo</w:t>
-      </w:r>
-      <w:bookmarkEnd w:id="26"/>
       <w:r>
         <w:rPr>
           <w:rFonts w:ascii="Times New Roman" w:hAnsi="Times New Roman" w:cs="Times New Roman"/>
@@ -10574,7 +10518,7 @@
           <w:u w:val="single"/>
         </w:rPr>
       </w:pPr>
-      <w:bookmarkStart w:id="27" w:name="_Toc15151375"/>
+      <w:bookmarkStart w:id="26" w:name="_Toc16464066"/>
       <w:r>
         <w:rPr>
           <w:rFonts w:ascii="Times New Roman" w:hAnsi="Times New Roman" w:cs="Times New Roman"/>
@@ -10625,7 +10569,7 @@
         </w:rPr>
         <w:t xml:space="preserve"> Alta de Lote</w:t>
       </w:r>
-      <w:bookmarkEnd w:id="27"/>
+      <w:bookmarkEnd w:id="26"/>
       <w:r>
         <w:rPr>
           <w:rFonts w:ascii="Times New Roman" w:hAnsi="Times New Roman" w:cs="Times New Roman"/>
@@ -10807,23 +10751,7 @@
           <w:rFonts w:ascii="Times New Roman" w:hAnsi="Times New Roman" w:cs="Times New Roman"/>
           <w:sz w:val="24"/>
         </w:rPr>
-        <w:t xml:space="preserve"> </w:t>
-      </w:r>
-      <w:proofErr w:type="spellStart"/>
-      <w:r>
-        <w:rPr>
-          <w:rFonts w:ascii="Times New Roman" w:hAnsi="Times New Roman" w:cs="Times New Roman"/>
-          <w:sz w:val="24"/>
-        </w:rPr>
-        <w:t>de</w:t>
-      </w:r>
-      <w:proofErr w:type="spellEnd"/>
-      <w:r>
-        <w:rPr>
-          <w:rFonts w:ascii="Times New Roman" w:hAnsi="Times New Roman" w:cs="Times New Roman"/>
-          <w:sz w:val="24"/>
-        </w:rPr>
-        <w:t xml:space="preserve"> transporte que posea la empresa, (esto se deberá hacer del siguiente modo ya que si se permite crear un lote cuyo contenido solo pueda ser traslado por un camión, el mismo a la hora de efectuar la operación se rompe durante la misma</w:t>
+        <w:t xml:space="preserve"> de transporte que posea la empresa, (esto se deberá hacer del siguiente modo ya que si se permite crear un lote cuyo contenido solo pueda ser traslado por un camión, el mismo a la hora de efectuar la operación se rompe durante la misma</w:t>
       </w:r>
       <w:r>
         <w:rPr>
@@ -10865,7 +10793,7 @@
           <w:u w:val="single"/>
         </w:rPr>
       </w:pPr>
-      <w:bookmarkStart w:id="28" w:name="_Toc15151376"/>
+      <w:bookmarkStart w:id="27" w:name="_Toc16464067"/>
       <w:r>
         <w:rPr>
           <w:rFonts w:ascii="Times New Roman" w:hAnsi="Times New Roman" w:cs="Times New Roman"/>
@@ -10916,7 +10844,7 @@
         </w:rPr>
         <w:t xml:space="preserve"> Informe de daños</w:t>
       </w:r>
-      <w:bookmarkEnd w:id="28"/>
+      <w:bookmarkEnd w:id="27"/>
       <w:r>
         <w:rPr>
           <w:rFonts w:ascii="Times New Roman" w:hAnsi="Times New Roman" w:cs="Times New Roman"/>
@@ -11070,23 +10998,7 @@
           <w:rFonts w:ascii="Times New Roman" w:hAnsi="Times New Roman" w:cs="Times New Roman"/>
           <w:sz w:val="24"/>
         </w:rPr>
-        <w:t xml:space="preserve"> un daño que </w:t>
-      </w:r>
-      <w:proofErr w:type="spellStart"/>
-      <w:r>
-        <w:rPr>
-          <w:rFonts w:ascii="Times New Roman" w:hAnsi="Times New Roman" w:cs="Times New Roman"/>
-          <w:sz w:val="24"/>
-        </w:rPr>
-        <w:t>a</w:t>
-      </w:r>
-      <w:proofErr w:type="spellEnd"/>
-      <w:r>
-        <w:rPr>
-          <w:rFonts w:ascii="Times New Roman" w:hAnsi="Times New Roman" w:cs="Times New Roman"/>
-          <w:sz w:val="24"/>
-        </w:rPr>
-        <w:t xml:space="preserve"> recibido el vehículo, el mismo debe ser acompaña</w:t>
+        <w:t xml:space="preserve"> un daño que a recibido el vehículo, el mismo debe ser acompaña</w:t>
       </w:r>
       <w:r>
         <w:rPr>
@@ -11308,7 +11220,7 @@
           <w:u w:val="single"/>
         </w:rPr>
       </w:pPr>
-      <w:bookmarkStart w:id="29" w:name="_Toc15151377"/>
+      <w:bookmarkStart w:id="28" w:name="_Toc16464068"/>
       <w:r>
         <w:rPr>
           <w:rFonts w:ascii="Times New Roman" w:hAnsi="Times New Roman" w:cs="Times New Roman"/>
@@ -11359,7 +11271,7 @@
         </w:rPr>
         <w:t xml:space="preserve"> Lista de vehículos</w:t>
       </w:r>
-      <w:bookmarkEnd w:id="29"/>
+      <w:bookmarkEnd w:id="28"/>
       <w:r>
         <w:rPr>
           <w:rFonts w:ascii="Times New Roman" w:hAnsi="Times New Roman" w:cs="Times New Roman"/>
@@ -11633,7 +11545,7 @@
           <w:u w:val="single"/>
         </w:rPr>
       </w:pPr>
-      <w:bookmarkStart w:id="30" w:name="_Toc15151378"/>
+      <w:bookmarkStart w:id="29" w:name="_Toc16464069"/>
       <w:r>
         <w:rPr>
           <w:rFonts w:ascii="Times New Roman" w:hAnsi="Times New Roman" w:cs="Times New Roman"/>
@@ -11684,7 +11596,7 @@
         </w:rPr>
         <w:t xml:space="preserve"> Panel de información del vehículo</w:t>
       </w:r>
-      <w:bookmarkEnd w:id="30"/>
+      <w:bookmarkEnd w:id="29"/>
       <w:r>
         <w:rPr>
           <w:rFonts w:ascii="Times New Roman" w:hAnsi="Times New Roman" w:cs="Times New Roman"/>
@@ -12259,7 +12171,7 @@
           <w:u w:val="single"/>
         </w:rPr>
       </w:pPr>
-      <w:bookmarkStart w:id="31" w:name="_Toc15151379"/>
+      <w:bookmarkStart w:id="30" w:name="_Toc16464070"/>
       <w:r>
         <w:rPr>
           <w:rFonts w:ascii="Times New Roman" w:hAnsi="Times New Roman" w:cs="Times New Roman"/>
@@ -12311,7 +12223,7 @@
         </w:rPr>
         <w:t xml:space="preserve"> Lista de lotes</w:t>
       </w:r>
-      <w:bookmarkEnd w:id="31"/>
+      <w:bookmarkEnd w:id="30"/>
       <w:r>
         <w:rPr>
           <w:rFonts w:ascii="Times New Roman" w:hAnsi="Times New Roman" w:cs="Times New Roman"/>
@@ -12451,7 +12363,7 @@
           <w:u w:val="single"/>
         </w:rPr>
       </w:pPr>
-      <w:bookmarkStart w:id="32" w:name="_Toc15151380"/>
+      <w:bookmarkStart w:id="31" w:name="_Toc16464071"/>
       <w:r>
         <w:rPr>
           <w:rFonts w:ascii="Times New Roman" w:hAnsi="Times New Roman" w:cs="Times New Roman"/>
@@ -12502,7 +12414,7 @@
         </w:rPr>
         <w:t xml:space="preserve"> Panel de información del lote</w:t>
       </w:r>
-      <w:bookmarkEnd w:id="32"/>
+      <w:bookmarkEnd w:id="31"/>
       <w:r>
         <w:rPr>
           <w:rFonts w:ascii="Times New Roman" w:hAnsi="Times New Roman" w:cs="Times New Roman"/>
@@ -12818,7 +12730,9 @@
           <w:u w:val="single"/>
         </w:rPr>
       </w:pPr>
-      <w:bookmarkStart w:id="33" w:name="_Toc15151381"/>
+      <w:bookmarkStart w:id="32" w:name="_Toc16464072"/>
+      <w:bookmarkStart w:id="33" w:name="_GoBack"/>
+      <w:bookmarkEnd w:id="33"/>
       <w:r>
         <w:rPr>
           <w:rFonts w:ascii="Times New Roman" w:hAnsi="Times New Roman" w:cs="Times New Roman"/>
@@ -12868,9 +12782,19 @@
           <w:szCs w:val="28"/>
           <w:u w:val="single"/>
         </w:rPr>
-        <w:t xml:space="preserve"> Lista de vehículos</w:t>
-      </w:r>
-      <w:bookmarkEnd w:id="33"/>
+        <w:t xml:space="preserve"> Lista de </w:t>
+      </w:r>
+      <w:r>
+        <w:rPr>
+          <w:rFonts w:ascii="Times New Roman" w:hAnsi="Times New Roman" w:cs="Times New Roman"/>
+          <w:color w:val="000000" w:themeColor="text1"/>
+          <w:sz w:val="28"/>
+          <w:szCs w:val="28"/>
+          <w:u w:val="single"/>
+        </w:rPr>
+        <w:t>zonas</w:t>
+      </w:r>
+      <w:bookmarkEnd w:id="32"/>
       <w:r>
         <w:rPr>
           <w:rFonts w:ascii="Times New Roman" w:hAnsi="Times New Roman" w:cs="Times New Roman"/>
@@ -12905,23 +12829,7 @@
           <w:rFonts w:ascii="Times New Roman" w:hAnsi="Times New Roman" w:cs="Times New Roman"/>
           <w:sz w:val="24"/>
         </w:rPr>
-        <w:t xml:space="preserve">El sistema proporcionara una lista con todos las zonas y subzonas del patio. Este panel puede verse determinado según el rol del usuario que lo </w:t>
-      </w:r>
-      <w:proofErr w:type="spellStart"/>
-      <w:r>
-        <w:rPr>
-          <w:rFonts w:ascii="Times New Roman" w:hAnsi="Times New Roman" w:cs="Times New Roman"/>
-          <w:sz w:val="24"/>
-        </w:rPr>
-        <w:t>este</w:t>
-      </w:r>
-      <w:proofErr w:type="spellEnd"/>
-      <w:r>
-        <w:rPr>
-          <w:rFonts w:ascii="Times New Roman" w:hAnsi="Times New Roman" w:cs="Times New Roman"/>
-          <w:sz w:val="24"/>
-        </w:rPr>
-        <w:t xml:space="preserve"> visualizando. </w:t>
+        <w:t xml:space="preserve">El sistema proporcionara una lista con todos las zonas y subzonas del patio. Este panel puede verse determinado según el rol del usuario que lo este visualizando. </w:t>
       </w:r>
     </w:p>
     <w:p>
@@ -13216,7 +13124,7 @@
           <w:u w:val="single"/>
         </w:rPr>
       </w:pPr>
-      <w:bookmarkStart w:id="34" w:name="_Toc15151382"/>
+      <w:bookmarkStart w:id="34" w:name="_Toc16464073"/>
       <w:r>
         <w:rPr>
           <w:rFonts w:ascii="Times New Roman" w:hAnsi="Times New Roman" w:cs="Times New Roman"/>
@@ -13379,7 +13287,7 @@
           <w:u w:val="single"/>
         </w:rPr>
       </w:pPr>
-      <w:bookmarkStart w:id="35" w:name="_Toc15151383"/>
+      <w:bookmarkStart w:id="35" w:name="_Toc16464074"/>
       <w:r>
         <w:rPr>
           <w:rFonts w:ascii="Times New Roman" w:hAnsi="Times New Roman" w:cs="Times New Roman"/>
@@ -13543,7 +13451,7 @@
           <w:u w:val="single"/>
         </w:rPr>
       </w:pPr>
-      <w:bookmarkStart w:id="36" w:name="_Toc15151384"/>
+      <w:bookmarkStart w:id="36" w:name="_Toc16464075"/>
       <w:r>
         <w:rPr>
           <w:rFonts w:ascii="Times New Roman" w:hAnsi="Times New Roman" w:cs="Times New Roman"/>
@@ -13818,7 +13726,7 @@
           <w:u w:val="single"/>
         </w:rPr>
       </w:pPr>
-      <w:bookmarkStart w:id="37" w:name="_Toc15151385"/>
+      <w:bookmarkStart w:id="37" w:name="_Toc16464076"/>
       <w:r>
         <w:rPr>
           <w:rFonts w:ascii="Times New Roman" w:hAnsi="Times New Roman" w:cs="Times New Roman"/>
@@ -14366,7 +14274,7 @@
           <w:u w:val="single"/>
         </w:rPr>
       </w:pPr>
-      <w:bookmarkStart w:id="38" w:name="_Toc15151386"/>
+      <w:bookmarkStart w:id="38" w:name="_Toc16464077"/>
       <w:r>
         <w:rPr>
           <w:rFonts w:ascii="Times New Roman" w:hAnsi="Times New Roman" w:cs="Times New Roman"/>
@@ -14805,7 +14713,7 @@
           <w:u w:val="single"/>
         </w:rPr>
       </w:pPr>
-      <w:bookmarkStart w:id="39" w:name="_Toc15151387"/>
+      <w:bookmarkStart w:id="39" w:name="_Toc16464078"/>
       <w:r>
         <w:rPr>
           <w:rFonts w:ascii="Times New Roman" w:hAnsi="Times New Roman" w:cs="Times New Roman"/>
@@ -15071,7 +14979,7 @@
           <w:u w:val="single"/>
         </w:rPr>
       </w:pPr>
-      <w:bookmarkStart w:id="40" w:name="_Toc15151388"/>
+      <w:bookmarkStart w:id="40" w:name="_Toc16464079"/>
       <w:r>
         <w:rPr>
           <w:rFonts w:ascii="Times New Roman" w:hAnsi="Times New Roman" w:cs="Times New Roman"/>
@@ -15223,7 +15131,7 @@
           <w:u w:val="single"/>
         </w:rPr>
       </w:pPr>
-      <w:bookmarkStart w:id="41" w:name="_Toc15151389"/>
+      <w:bookmarkStart w:id="41" w:name="_Toc16464080"/>
       <w:r>
         <w:rPr>
           <w:rFonts w:ascii="Times New Roman" w:hAnsi="Times New Roman" w:cs="Times New Roman"/>
@@ -15456,7 +15364,7 @@
           <w:u w:val="single"/>
         </w:rPr>
       </w:pPr>
-      <w:bookmarkStart w:id="42" w:name="_Toc15151390"/>
+      <w:bookmarkStart w:id="42" w:name="_Toc16464081"/>
       <w:r>
         <w:rPr>
           <w:rFonts w:ascii="Times New Roman" w:hAnsi="Times New Roman" w:cs="Times New Roman"/>
@@ -15669,7 +15577,7 @@
           <w:u w:val="single"/>
         </w:rPr>
       </w:pPr>
-      <w:bookmarkStart w:id="43" w:name="_Toc15151391"/>
+      <w:bookmarkStart w:id="43" w:name="_Toc16464082"/>
       <w:r>
         <w:rPr>
           <w:rFonts w:ascii="Times New Roman" w:hAnsi="Times New Roman" w:cs="Times New Roman"/>
@@ -16000,7 +15908,7 @@
           <w:u w:val="single"/>
         </w:rPr>
       </w:pPr>
-      <w:bookmarkStart w:id="44" w:name="_Toc15151392"/>
+      <w:bookmarkStart w:id="44" w:name="_Toc16464083"/>
       <w:r>
         <w:rPr>
           <w:rFonts w:ascii="Times New Roman" w:hAnsi="Times New Roman" w:cs="Times New Roman"/>
@@ -16149,7 +16057,7 @@
           <w:u w:val="single"/>
         </w:rPr>
       </w:pPr>
-      <w:bookmarkStart w:id="45" w:name="_Toc15151393"/>
+      <w:bookmarkStart w:id="45" w:name="_Toc16464084"/>
       <w:r>
         <w:rPr>
           <w:rFonts w:ascii="Times New Roman" w:hAnsi="Times New Roman" w:cs="Times New Roman"/>
@@ -16368,7 +16276,7 @@
           <w:u w:val="single"/>
         </w:rPr>
       </w:pPr>
-      <w:bookmarkStart w:id="46" w:name="_Toc15151394"/>
+      <w:bookmarkStart w:id="46" w:name="_Toc16464085"/>
       <w:r>
         <w:rPr>
           <w:rFonts w:ascii="Times New Roman" w:hAnsi="Times New Roman" w:cs="Times New Roman"/>
@@ -16552,21 +16460,7 @@
           <w:rFonts w:ascii="Times New Roman" w:hAnsi="Times New Roman" w:cs="Times New Roman"/>
           <w:sz w:val="24"/>
         </w:rPr>
-        <w:t xml:space="preserve">la </w:t>
-      </w:r>
-      <w:r>
-        <w:rPr>
-          <w:rFonts w:ascii="Times New Roman" w:hAnsi="Times New Roman" w:cs="Times New Roman"/>
-          <w:sz w:val="24"/>
-        </w:rPr>
-        <w:t>capacidad, dentro de la cual tenemos la cantidad de Camiones, autos, VAN, MINIVAN y SUV que puede cargar (se hacen los cálculos de la siguiente forma: consideramos como unidad el tamaño de un vehículo, por lo tanto, unidad y ½ será una van y minivan, SUV 2 unidades y camino 3 y ½ unidades)</w:t>
-      </w:r>
-      <w:r>
-        <w:rPr>
-          <w:rFonts w:ascii="Times New Roman" w:hAnsi="Times New Roman" w:cs="Times New Roman"/>
-          <w:sz w:val="24"/>
-        </w:rPr>
-        <w:t xml:space="preserve">. </w:t>
+        <w:t xml:space="preserve">la capacidad, dentro de la cual tenemos la cantidad de Camiones, autos, VAN, MINIVAN y SUV que puede cargar (se hacen los cálculos de la siguiente forma: consideramos como unidad el tamaño de un vehículo, por lo tanto, unidad y ½ será una van y minivan, SUV 2 unidades y camino 3 y ½ unidades). </w:t>
       </w:r>
     </w:p>
     <w:p>
@@ -16621,7 +16515,7 @@
           <w:u w:val="single"/>
         </w:rPr>
       </w:pPr>
-      <w:bookmarkStart w:id="47" w:name="_Toc15151395"/>
+      <w:bookmarkStart w:id="47" w:name="_Toc16464086"/>
       <w:r>
         <w:rPr>
           <w:rFonts w:ascii="Times New Roman" w:hAnsi="Times New Roman" w:cs="Times New Roman"/>
@@ -16946,7 +16840,7 @@
           <w:u w:val="single"/>
         </w:rPr>
       </w:pPr>
-      <w:bookmarkStart w:id="48" w:name="_Toc15151396"/>
+      <w:bookmarkStart w:id="48" w:name="_Toc16464087"/>
       <w:r>
         <w:rPr>
           <w:rFonts w:ascii="Times New Roman" w:hAnsi="Times New Roman" w:cs="Times New Roman"/>
@@ -17388,7 +17282,7 @@
           <w:u w:val="single"/>
         </w:rPr>
       </w:pPr>
-      <w:bookmarkStart w:id="49" w:name="_Toc15151397"/>
+      <w:bookmarkStart w:id="49" w:name="_Toc16464088"/>
       <w:r>
         <w:rPr>
           <w:rFonts w:ascii="Times New Roman" w:hAnsi="Times New Roman" w:cs="Times New Roman"/>
@@ -17752,7 +17646,7 @@
           <w:u w:val="single"/>
         </w:rPr>
       </w:pPr>
-      <w:bookmarkStart w:id="50" w:name="_Toc15151398"/>
+      <w:bookmarkStart w:id="50" w:name="_Toc16464089"/>
       <w:r>
         <w:rPr>
           <w:rFonts w:ascii="Times New Roman" w:hAnsi="Times New Roman" w:cs="Times New Roman"/>
@@ -17929,7 +17823,7 @@
           <w:u w:val="single"/>
         </w:rPr>
       </w:pPr>
-      <w:bookmarkStart w:id="51" w:name="_Toc15151399"/>
+      <w:bookmarkStart w:id="51" w:name="_Toc16464090"/>
       <w:r>
         <w:rPr>
           <w:rFonts w:ascii="Times New Roman" w:hAnsi="Times New Roman" w:cs="Times New Roman"/>
@@ -18289,7 +18183,7 @@
           <w:u w:val="single"/>
         </w:rPr>
       </w:pPr>
-      <w:bookmarkStart w:id="52" w:name="_Toc15151400"/>
+      <w:bookmarkStart w:id="52" w:name="_Toc16464091"/>
       <w:r>
         <w:rPr>
           <w:rFonts w:ascii="Times New Roman" w:hAnsi="Times New Roman" w:cs="Times New Roman"/>
@@ -18391,7 +18285,7 @@
           <w:u w:val="single"/>
         </w:rPr>
       </w:pPr>
-      <w:bookmarkStart w:id="53" w:name="_Toc15151401"/>
+      <w:bookmarkStart w:id="53" w:name="_Toc16464092"/>
       <w:r>
         <w:rPr>
           <w:rFonts w:ascii="Times New Roman" w:hAnsi="Times New Roman" w:cs="Times New Roman"/>
@@ -18517,7 +18411,7 @@
           <w:u w:val="single"/>
         </w:rPr>
       </w:pPr>
-      <w:bookmarkStart w:id="54" w:name="_Toc15151402"/>
+      <w:bookmarkStart w:id="54" w:name="_Toc16464093"/>
       <w:r>
         <w:rPr>
           <w:rFonts w:ascii="Times New Roman" w:hAnsi="Times New Roman" w:cs="Times New Roman"/>
@@ -18644,7 +18538,7 @@
       <w:pPr>
         <w:pStyle w:val="Ttulo3"/>
       </w:pPr>
-      <w:bookmarkStart w:id="55" w:name="_Toc15151403"/>
+      <w:bookmarkStart w:id="55" w:name="_Toc16464094"/>
       <w:r>
         <w:rPr>
           <w:rFonts w:ascii="Times New Roman" w:hAnsi="Times New Roman" w:cs="Times New Roman"/>
@@ -18973,23 +18867,7 @@
           <w:rFonts w:ascii="Times New Roman" w:hAnsi="Times New Roman" w:cs="Times New Roman"/>
           <w:sz w:val="24"/>
         </w:rPr>
-        <w:t xml:space="preserve">si ningún vehículo del mismo se encuentra en ningún patio, puerto o trasporte, </w:t>
-      </w:r>
-      <w:proofErr w:type="spellStart"/>
-      <w:r>
-        <w:rPr>
-          <w:rFonts w:ascii="Times New Roman" w:hAnsi="Times New Roman" w:cs="Times New Roman"/>
-          <w:sz w:val="24"/>
-        </w:rPr>
-        <w:t>Osea</w:t>
-      </w:r>
-      <w:proofErr w:type="spellEnd"/>
-      <w:r>
-        <w:rPr>
-          <w:rFonts w:ascii="Times New Roman" w:hAnsi="Times New Roman" w:cs="Times New Roman"/>
-          <w:sz w:val="24"/>
-        </w:rPr>
-        <w:t xml:space="preserve"> que ya fue entregado. </w:t>
+        <w:t xml:space="preserve">si ningún vehículo del mismo se encuentra en ningún patio, puerto o trasporte, Osea que ya fue entregado. </w:t>
       </w:r>
     </w:p>
     <w:p>
@@ -19003,7 +18881,7 @@
           <w:u w:val="single"/>
         </w:rPr>
       </w:pPr>
-      <w:bookmarkStart w:id="56" w:name="_Toc15151404"/>
+      <w:bookmarkStart w:id="56" w:name="_Toc16464095"/>
       <w:r>
         <w:rPr>
           <w:rFonts w:ascii="Times New Roman" w:hAnsi="Times New Roman" w:cs="Times New Roman"/>
@@ -19075,7 +18953,7 @@
           <w:u w:val="single"/>
         </w:rPr>
       </w:pPr>
-      <w:bookmarkStart w:id="57" w:name="_Toc15151405"/>
+      <w:bookmarkStart w:id="57" w:name="_Toc16464096"/>
       <w:r>
         <w:rPr>
           <w:rFonts w:ascii="Times New Roman" w:hAnsi="Times New Roman" w:cs="Times New Roman"/>
@@ -19139,23 +19017,7 @@
           <w:rFonts w:ascii="Times New Roman" w:hAnsi="Times New Roman" w:cs="Times New Roman"/>
           <w:sz w:val="24"/>
         </w:rPr>
-        <w:t xml:space="preserve">El sistema le mostrara el nombre, cliente y fecha en la que se </w:t>
-      </w:r>
-      <w:proofErr w:type="spellStart"/>
-      <w:r>
-        <w:rPr>
-          <w:rFonts w:ascii="Times New Roman" w:hAnsi="Times New Roman" w:cs="Times New Roman"/>
-          <w:sz w:val="24"/>
-        </w:rPr>
-        <w:t>agrego</w:t>
-      </w:r>
-      <w:proofErr w:type="spellEnd"/>
-      <w:r>
-        <w:rPr>
-          <w:rFonts w:ascii="Times New Roman" w:hAnsi="Times New Roman" w:cs="Times New Roman"/>
-          <w:sz w:val="24"/>
-        </w:rPr>
-        <w:t xml:space="preserve"> el establecimiento </w:t>
+        <w:t xml:space="preserve">El sistema le mostrara el nombre, cliente y fecha en la que se agrego el establecimiento </w:t>
       </w:r>
     </w:p>
     <w:p>
@@ -19251,7 +19113,7 @@
           <w:u w:val="single"/>
         </w:rPr>
       </w:pPr>
-      <w:bookmarkStart w:id="58" w:name="_Toc15151406"/>
+      <w:bookmarkStart w:id="58" w:name="_Toc16464097"/>
       <w:r>
         <w:rPr>
           <w:rFonts w:ascii="Times New Roman" w:hAnsi="Times New Roman" w:cs="Times New Roman"/>
@@ -19299,6 +19161,7 @@
           <w:ilvl w:val="0"/>
           <w:numId w:val="37"/>
         </w:numPr>
+        <w:ind w:left="708" w:hanging="424"/>
         <w:jc w:val="both"/>
         <w:rPr>
           <w:rFonts w:ascii="Times New Roman" w:hAnsi="Times New Roman" w:cs="Times New Roman"/>
@@ -19324,7 +19187,7 @@
           <w:u w:val="single"/>
         </w:rPr>
       </w:pPr>
-      <w:bookmarkStart w:id="59" w:name="_Toc15151407"/>
+      <w:bookmarkStart w:id="59" w:name="_Toc16464098"/>
       <w:r>
         <w:rPr>
           <w:rFonts w:ascii="Times New Roman" w:hAnsi="Times New Roman" w:cs="Times New Roman"/>
@@ -19474,7 +19337,7 @@
           <w:szCs w:val="40"/>
         </w:rPr>
       </w:pPr>
-      <w:bookmarkStart w:id="60" w:name="_Toc15151408"/>
+      <w:bookmarkStart w:id="60" w:name="_Toc16464099"/>
       <w:r>
         <w:rPr>
           <w:rFonts w:ascii="Times New Roman" w:hAnsi="Times New Roman" w:cs="Times New Roman"/>
@@ -19749,7 +19612,7 @@
           <w:szCs w:val="40"/>
         </w:rPr>
       </w:pPr>
-      <w:bookmarkStart w:id="61" w:name="_Toc15151409"/>
+      <w:bookmarkStart w:id="61" w:name="_Toc16464100"/>
       <w:r>
         <w:rPr>
           <w:rFonts w:ascii="Times New Roman" w:hAnsi="Times New Roman" w:cs="Times New Roman"/>
@@ -19883,23 +19746,7 @@
           <w:rFonts w:ascii="Times New Roman" w:hAnsi="Times New Roman" w:cs="Times New Roman"/>
           <w:sz w:val="24"/>
         </w:rPr>
-        <w:t xml:space="preserve">El sistema operativo del servidor será </w:t>
-      </w:r>
-      <w:proofErr w:type="spellStart"/>
-      <w:r>
-        <w:rPr>
-          <w:rFonts w:ascii="Times New Roman" w:hAnsi="Times New Roman" w:cs="Times New Roman"/>
-          <w:sz w:val="24"/>
-        </w:rPr>
-        <w:t>RedHack</w:t>
-      </w:r>
-      <w:proofErr w:type="spellEnd"/>
-      <w:r>
-        <w:rPr>
-          <w:rFonts w:ascii="Times New Roman" w:hAnsi="Times New Roman" w:cs="Times New Roman"/>
-          <w:sz w:val="24"/>
-        </w:rPr>
-        <w:t xml:space="preserve"> </w:t>
+        <w:t xml:space="preserve">El sistema operativo del servidor será RedHack </w:t>
       </w:r>
     </w:p>
     <w:p>
@@ -19931,23 +19778,7 @@
           <w:rFonts w:ascii="Times New Roman" w:hAnsi="Times New Roman" w:cs="Times New Roman"/>
           <w:sz w:val="24"/>
         </w:rPr>
-        <w:t xml:space="preserve">Según las políticas de la empresa no se permitirá la eliminación de datos, por </w:t>
-      </w:r>
-      <w:proofErr w:type="gramStart"/>
-      <w:r>
-        <w:rPr>
-          <w:rFonts w:ascii="Times New Roman" w:hAnsi="Times New Roman" w:cs="Times New Roman"/>
-          <w:sz w:val="24"/>
-        </w:rPr>
-        <w:t>ende</w:t>
-      </w:r>
-      <w:proofErr w:type="gramEnd"/>
-      <w:r>
-        <w:rPr>
-          <w:rFonts w:ascii="Times New Roman" w:hAnsi="Times New Roman" w:cs="Times New Roman"/>
-          <w:sz w:val="24"/>
-        </w:rPr>
-        <w:t xml:space="preserve"> se podrá marcar la información como anulada, no eliminada</w:t>
+        <w:t>Según las políticas de la empresa no se permitirá la eliminación de datos, por ende se podrá marcar la información como anulada, no eliminada</w:t>
       </w:r>
     </w:p>
     <w:p>
@@ -25941,7 +25772,7 @@
 </file>
 
 <file path=customXml/itemProps1.xml><?xml version="1.0" encoding="utf-8"?>
-<ds:datastoreItem xmlns:ds="http://schemas.openxmlformats.org/officeDocument/2006/customXml" ds:itemID="{C8B66B64-BD32-48B5-85E7-34DB18E75801}">
+<ds:datastoreItem xmlns:ds="http://schemas.openxmlformats.org/officeDocument/2006/customXml" ds:itemID="{D03026CE-9B27-4351-BFC8-3F8A992FFA62}">
   <ds:schemaRefs>
     <ds:schemaRef ds:uri="http://schemas.openxmlformats.org/officeDocument/2006/bibliography"/>
   </ds:schemaRefs>

</xml_diff>

<commit_message>
Subo los extendidos arreglados y bdbackups en word
</commit_message>
<xml_diff>
--- a/Actividades/ADA01004/IEEE_830.docx
+++ b/Actividades/ADA01004/IEEE_830.docx
@@ -1,11 +1,11 @@
 
 <file path=word/document.xml><?xml version="1.0" encoding="utf-8"?>
-<w:document xmlns:wpc="http://schemas.microsoft.com/office/word/2010/wordprocessingCanvas" xmlns:cx="http://schemas.microsoft.com/office/drawing/2014/chartex" xmlns:cx1="http://schemas.microsoft.com/office/drawing/2015/9/8/chartex" xmlns:cx2="http://schemas.microsoft.com/office/drawing/2015/10/21/chartex" xmlns:cx3="http://schemas.microsoft.com/office/drawing/2016/5/9/chartex" xmlns:cx4="http://schemas.microsoft.com/office/drawing/2016/5/10/chartex" xmlns:cx5="http://schemas.microsoft.com/office/drawing/2016/5/11/chartex" xmlns:cx6="http://schemas.microsoft.com/office/drawing/2016/5/12/chartex" xmlns:cx7="http://schemas.microsoft.com/office/drawing/2016/5/13/chartex" xmlns:cx8="http://schemas.microsoft.com/office/drawing/2016/5/14/chartex" xmlns:mc="http://schemas.openxmlformats.org/markup-compatibility/2006" xmlns:aink="http://schemas.microsoft.com/office/drawing/2016/ink" xmlns:am3d="http://schemas.microsoft.com/office/drawing/2017/model3d" xmlns:o="urn:schemas-microsoft-com:office:office" xmlns:r="http://schemas.openxmlformats.org/officeDocument/2006/relationships" xmlns:m="http://schemas.openxmlformats.org/officeDocument/2006/math" xmlns:v="urn:schemas-microsoft-com:vml" xmlns:wp14="http://schemas.microsoft.com/office/word/2010/wordprocessingDrawing" xmlns:wp="http://schemas.openxmlformats.org/drawingml/2006/wordprocessingDrawing" xmlns:w10="urn:schemas-microsoft-com:office:word" xmlns:w="http://schemas.openxmlformats.org/wordprocessingml/2006/main" xmlns:w14="http://schemas.microsoft.com/office/word/2010/wordml" xmlns:w15="http://schemas.microsoft.com/office/word/2012/wordml" xmlns:w16cid="http://schemas.microsoft.com/office/word/2016/wordml/cid" xmlns:w16se="http://schemas.microsoft.com/office/word/2015/wordml/symex" xmlns:wpg="http://schemas.microsoft.com/office/word/2010/wordprocessingGroup" xmlns:wpi="http://schemas.microsoft.com/office/word/2010/wordprocessingInk" xmlns:wne="http://schemas.microsoft.com/office/word/2006/wordml" xmlns:wps="http://schemas.microsoft.com/office/word/2010/wordprocessingShape" mc:Ignorable="w14 w15 w16se w16cid wp14">
+<w:document xmlns:wpc="http://schemas.microsoft.com/office/word/2010/wordprocessingCanvas" xmlns:mc="http://schemas.openxmlformats.org/markup-compatibility/2006" xmlns:o="urn:schemas-microsoft-com:office:office" xmlns:r="http://schemas.openxmlformats.org/officeDocument/2006/relationships" xmlns:m="http://schemas.openxmlformats.org/officeDocument/2006/math" xmlns:v="urn:schemas-microsoft-com:vml" xmlns:wp14="http://schemas.microsoft.com/office/word/2010/wordprocessingDrawing" xmlns:wp="http://schemas.openxmlformats.org/drawingml/2006/wordprocessingDrawing" xmlns:w10="urn:schemas-microsoft-com:office:word" xmlns:w="http://schemas.openxmlformats.org/wordprocessingml/2006/main" xmlns:w14="http://schemas.microsoft.com/office/word/2010/wordml" xmlns:wpg="http://schemas.microsoft.com/office/word/2010/wordprocessingGroup" xmlns:wpi="http://schemas.microsoft.com/office/word/2010/wordprocessingInk" xmlns:wne="http://schemas.microsoft.com/office/word/2006/wordml" xmlns:wps="http://schemas.microsoft.com/office/word/2010/wordprocessingShape" mc:Ignorable="w14 wp14">
   <w:body>
     <w:p>
       <w:pPr>
         <w:pStyle w:val="Ttulo"/>
-        <w:ind w:left="4956" w:hanging="4956"/>
+        <w:ind w:left="27612" w:hanging="27612"/>
         <w:rPr>
           <w:sz w:val="80"/>
           <w:szCs w:val="80"/>
@@ -16,6 +16,7 @@
           <w:noProof/>
           <w:sz w:val="28"/>
           <w:szCs w:val="28"/>
+          <w:lang w:eastAsia="es-ES"/>
         </w:rPr>
         <w:drawing>
           <wp:anchor distT="0" distB="0" distL="114300" distR="114300" simplePos="0" relativeHeight="251662336" behindDoc="0" locked="0" layoutInCell="1" allowOverlap="1" wp14:anchorId="19D0DD4E" wp14:editId="23D323C3">
@@ -43,7 +44,7 @@
                     </pic:cNvPicPr>
                   </pic:nvPicPr>
                   <pic:blipFill>
-                    <a:blip r:embed="rId8" cstate="print">
+                    <a:blip r:embed="rId9" cstate="print">
                       <a:extLst>
                         <a:ext uri="{28A0092B-C50C-407E-A947-70E740481C1C}">
                           <a14:useLocalDpi xmlns:a14="http://schemas.microsoft.com/office/drawing/2010/main" val="0"/>
@@ -149,13 +150,30 @@
           <w:sz w:val="24"/>
           <w:szCs w:val="24"/>
         </w:rPr>
-        <w:t>Ruta en GitLab: /Actividades/</w:t>
+        <w:t xml:space="preserve">Ruta en </w:t>
+      </w:r>
+      <w:proofErr w:type="spellStart"/>
+      <w:r>
+        <w:rPr>
+          <w:sz w:val="24"/>
+          <w:szCs w:val="24"/>
+        </w:rPr>
+        <w:t>GitLab</w:t>
+      </w:r>
+      <w:proofErr w:type="spellEnd"/>
+      <w:r>
+        <w:rPr>
+          <w:sz w:val="24"/>
+          <w:szCs w:val="24"/>
+        </w:rPr>
+        <w:t>: /Actividades/</w:t>
       </w:r>
       <w:r>
         <w:rPr>
           <w:noProof/>
           <w:sz w:val="24"/>
           <w:szCs w:val="24"/>
+          <w:lang w:eastAsia="es-ES"/>
         </w:rPr>
         <mc:AlternateContent>
           <mc:Choice Requires="wps">
@@ -207,7 +225,7 @@
               </wp:anchor>
             </w:drawing>
           </mc:Choice>
-          <mc:Fallback>
+          <mc:Fallback xmlns:w16se="http://schemas.microsoft.com/office/word/2015/wordml/symex" xmlns:w16cid="http://schemas.microsoft.com/office/word/2016/wordml/cid" xmlns:w15="http://schemas.microsoft.com/office/word/2012/wordml" xmlns:am3d="http://schemas.microsoft.com/office/drawing/2017/model3d" xmlns:aink="http://schemas.microsoft.com/office/drawing/2016/ink" xmlns:cx8="http://schemas.microsoft.com/office/drawing/2016/5/14/chartex" xmlns:cx7="http://schemas.microsoft.com/office/drawing/2016/5/13/chartex" xmlns:cx6="http://schemas.microsoft.com/office/drawing/2016/5/12/chartex" xmlns:cx5="http://schemas.microsoft.com/office/drawing/2016/5/11/chartex" xmlns:cx4="http://schemas.microsoft.com/office/drawing/2016/5/10/chartex" xmlns:cx3="http://schemas.microsoft.com/office/drawing/2016/5/9/chartex" xmlns:cx2="http://schemas.microsoft.com/office/drawing/2015/10/21/chartex" xmlns:cx1="http://schemas.microsoft.com/office/drawing/2015/9/8/chartex" xmlns:cx="http://schemas.microsoft.com/office/drawing/2014/chartex">
             <w:pict>
               <v:line w14:anchorId="4C864DFA" id="Conector recto 2" o:spid="_x0000_s1026" style="position:absolute;z-index:251663360;visibility:visible;mso-wrap-style:square;mso-wrap-distance-left:9pt;mso-wrap-distance-top:0;mso-wrap-distance-right:9pt;mso-wrap-distance-bottom:0;mso-position-horizontal:right;mso-position-horizontal-relative:margin;mso-position-vertical:absolute;mso-position-vertical-relative:text" from="479.05pt,29.75pt" to="1009.3pt,29.75pt" o:gfxdata="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" strokecolor="#4472c4 [3204]" strokeweight=".5pt">
                 <v:stroke joinstyle="miter"/>
@@ -249,7 +267,7 @@
       <w:sdtContent>
         <w:p>
           <w:pPr>
-            <w:pStyle w:val="TtuloTDC"/>
+            <w:pStyle w:val="TtulodeTDC"/>
           </w:pPr>
         </w:p>
         <w:p>
@@ -1711,7 +1729,15 @@
                 <w:rFonts w:ascii="Times New Roman" w:hAnsi="Times New Roman"/>
                 <w:noProof/>
               </w:rPr>
-              <w:t>3.1.6 RF [06] Panel de acceso rápido</w:t>
+              <w:t>3.1.6 RF [06] Panel de acceso rápid</w:t>
+            </w:r>
+            <w:r>
+              <w:rPr>
+                <w:rStyle w:val="Hipervnculo"/>
+                <w:rFonts w:ascii="Times New Roman" w:hAnsi="Times New Roman"/>
+                <w:noProof/>
+              </w:rPr>
+              <w:t>o</w:t>
             </w:r>
             <w:r>
               <w:rPr>
@@ -1851,7 +1877,23 @@
                 <w:rFonts w:ascii="Times New Roman" w:hAnsi="Times New Roman"/>
                 <w:noProof/>
               </w:rPr>
-              <w:t>3.1.8 RF [08] Precarga</w:t>
+              <w:t>3.1.8 RF [08] Preca</w:t>
+            </w:r>
+            <w:r>
+              <w:rPr>
+                <w:rStyle w:val="Hipervnculo"/>
+                <w:rFonts w:ascii="Times New Roman" w:hAnsi="Times New Roman"/>
+                <w:noProof/>
+              </w:rPr>
+              <w:t>r</w:t>
+            </w:r>
+            <w:r>
+              <w:rPr>
+                <w:rStyle w:val="Hipervnculo"/>
+                <w:rFonts w:ascii="Times New Roman" w:hAnsi="Times New Roman"/>
+                <w:noProof/>
+              </w:rPr>
+              <w:t>ga</w:t>
             </w:r>
             <w:r>
               <w:rPr>
@@ -2551,7 +2593,7 @@
                 <w:rFonts w:ascii="Times New Roman" w:hAnsi="Times New Roman"/>
                 <w:noProof/>
               </w:rPr>
-              <w:t>3.1.18 RF [18] Lista d</w:t>
+              <w:t>3.1.18 RF [18] Lis</w:t>
             </w:r>
             <w:r>
               <w:rPr>
@@ -2559,7 +2601,7 @@
                 <w:rFonts w:ascii="Times New Roman" w:hAnsi="Times New Roman"/>
                 <w:noProof/>
               </w:rPr>
-              <w:t>e</w:t>
+              <w:t>t</w:t>
             </w:r>
             <w:r>
               <w:rPr>
@@ -2567,7 +2609,23 @@
                 <w:rFonts w:ascii="Times New Roman" w:hAnsi="Times New Roman"/>
                 <w:noProof/>
               </w:rPr>
-              <w:t xml:space="preserve"> zonas</w:t>
+              <w:t>a de</w:t>
+            </w:r>
+            <w:r>
+              <w:rPr>
+                <w:rStyle w:val="Hipervnculo"/>
+                <w:rFonts w:ascii="Times New Roman" w:hAnsi="Times New Roman"/>
+                <w:noProof/>
+              </w:rPr>
+              <w:t xml:space="preserve"> </w:t>
+            </w:r>
+            <w:r>
+              <w:rPr>
+                <w:rStyle w:val="Hipervnculo"/>
+                <w:rFonts w:ascii="Times New Roman" w:hAnsi="Times New Roman"/>
+                <w:noProof/>
+              </w:rPr>
+              <w:t>zonas</w:t>
             </w:r>
             <w:r>
               <w:rPr>
@@ -2777,7 +2835,31 @@
                 <w:rFonts w:ascii="Times New Roman" w:hAnsi="Times New Roman"/>
                 <w:noProof/>
               </w:rPr>
-              <w:t>3.1.21 RF [21] Panel de información de medio de traslado</w:t>
+              <w:t>3.1.21 RF [21] Panel de información</w:t>
+            </w:r>
+            <w:r>
+              <w:rPr>
+                <w:rStyle w:val="Hipervnculo"/>
+                <w:rFonts w:ascii="Times New Roman" w:hAnsi="Times New Roman"/>
+                <w:noProof/>
+              </w:rPr>
+              <w:t xml:space="preserve"> </w:t>
+            </w:r>
+            <w:r>
+              <w:rPr>
+                <w:rStyle w:val="Hipervnculo"/>
+                <w:rFonts w:ascii="Times New Roman" w:hAnsi="Times New Roman"/>
+                <w:noProof/>
+              </w:rPr>
+              <w:t>d</w:t>
+            </w:r>
+            <w:r>
+              <w:rPr>
+                <w:rStyle w:val="Hipervnculo"/>
+                <w:rFonts w:ascii="Times New Roman" w:hAnsi="Times New Roman"/>
+                <w:noProof/>
+              </w:rPr>
+              <w:t>e medio de traslado</w:t>
             </w:r>
             <w:r>
               <w:rPr>
@@ -3267,7 +3349,23 @@
                 <w:rFonts w:ascii="Times New Roman" w:hAnsi="Times New Roman"/>
                 <w:noProof/>
               </w:rPr>
-              <w:t>3.1.28 RF [28] Creación de usuarios</w:t>
+              <w:t>3.1.28 RF [28] Creación de</w:t>
+            </w:r>
+            <w:r>
+              <w:rPr>
+                <w:rStyle w:val="Hipervnculo"/>
+                <w:rFonts w:ascii="Times New Roman" w:hAnsi="Times New Roman"/>
+                <w:noProof/>
+              </w:rPr>
+              <w:t xml:space="preserve"> </w:t>
+            </w:r>
+            <w:r>
+              <w:rPr>
+                <w:rStyle w:val="Hipervnculo"/>
+                <w:rFonts w:ascii="Times New Roman" w:hAnsi="Times New Roman"/>
+                <w:noProof/>
+              </w:rPr>
+              <w:t>usuarios</w:t>
             </w:r>
             <w:r>
               <w:rPr>
@@ -3337,7 +3435,23 @@
                 <w:rFonts w:ascii="Times New Roman" w:hAnsi="Times New Roman"/>
                 <w:noProof/>
               </w:rPr>
-              <w:t>3.1.29 RF [29] Notificaciones</w:t>
+              <w:t>3.1.29 RF [29] Notificac</w:t>
+            </w:r>
+            <w:r>
+              <w:rPr>
+                <w:rStyle w:val="Hipervnculo"/>
+                <w:rFonts w:ascii="Times New Roman" w:hAnsi="Times New Roman"/>
+                <w:noProof/>
+              </w:rPr>
+              <w:t>i</w:t>
+            </w:r>
+            <w:r>
+              <w:rPr>
+                <w:rStyle w:val="Hipervnculo"/>
+                <w:rFonts w:ascii="Times New Roman" w:hAnsi="Times New Roman"/>
+                <w:noProof/>
+              </w:rPr>
+              <w:t>ones</w:t>
             </w:r>
             <w:r>
               <w:rPr>
@@ -3547,7 +3661,31 @@
                 <w:rFonts w:ascii="Times New Roman" w:hAnsi="Times New Roman"/>
                 <w:noProof/>
               </w:rPr>
-              <w:t>3.1.32 RF [32] Lista de medios de trasporte</w:t>
+              <w:t xml:space="preserve">3.1.32 RF [32] Lista de </w:t>
+            </w:r>
+            <w:r>
+              <w:rPr>
+                <w:rStyle w:val="Hipervnculo"/>
+                <w:rFonts w:ascii="Times New Roman" w:hAnsi="Times New Roman"/>
+                <w:noProof/>
+              </w:rPr>
+              <w:t>m</w:t>
+            </w:r>
+            <w:r>
+              <w:rPr>
+                <w:rStyle w:val="Hipervnculo"/>
+                <w:rFonts w:ascii="Times New Roman" w:hAnsi="Times New Roman"/>
+                <w:noProof/>
+              </w:rPr>
+              <w:t>e</w:t>
+            </w:r>
+            <w:r>
+              <w:rPr>
+                <w:rStyle w:val="Hipervnculo"/>
+                <w:rFonts w:ascii="Times New Roman" w:hAnsi="Times New Roman"/>
+                <w:noProof/>
+              </w:rPr>
+              <w:t>dios de trasporte</w:t>
             </w:r>
             <w:r>
               <w:rPr>
@@ -3757,7 +3895,39 @@
                 <w:rFonts w:ascii="Times New Roman" w:hAnsi="Times New Roman"/>
                 <w:noProof/>
               </w:rPr>
-              <w:t>3.1.35 RF [35] Lista de lugares</w:t>
+              <w:t>3.1.35 RF [35] Lista d</w:t>
+            </w:r>
+            <w:r>
+              <w:rPr>
+                <w:rStyle w:val="Hipervnculo"/>
+                <w:rFonts w:ascii="Times New Roman" w:hAnsi="Times New Roman"/>
+                <w:noProof/>
+              </w:rPr>
+              <w:t>e</w:t>
+            </w:r>
+            <w:r>
+              <w:rPr>
+                <w:rStyle w:val="Hipervnculo"/>
+                <w:rFonts w:ascii="Times New Roman" w:hAnsi="Times New Roman"/>
+                <w:noProof/>
+              </w:rPr>
+              <w:t xml:space="preserve"> </w:t>
+            </w:r>
+            <w:r>
+              <w:rPr>
+                <w:rStyle w:val="Hipervnculo"/>
+                <w:rFonts w:ascii="Times New Roman" w:hAnsi="Times New Roman"/>
+                <w:noProof/>
+              </w:rPr>
+              <w:t>l</w:t>
+            </w:r>
+            <w:r>
+              <w:rPr>
+                <w:rStyle w:val="Hipervnculo"/>
+                <w:rFonts w:ascii="Times New Roman" w:hAnsi="Times New Roman"/>
+                <w:noProof/>
+              </w:rPr>
+              <w:t>ugares</w:t>
             </w:r>
             <w:r>
               <w:rPr>
@@ -3827,7 +3997,23 @@
                 <w:rFonts w:ascii="Times New Roman" w:hAnsi="Times New Roman"/>
                 <w:noProof/>
               </w:rPr>
-              <w:t>3.1.36 RF [36] Panel de información del lugar</w:t>
+              <w:t>3.1.36 RF [36] Panel de</w:t>
+            </w:r>
+            <w:r>
+              <w:rPr>
+                <w:rStyle w:val="Hipervnculo"/>
+                <w:rFonts w:ascii="Times New Roman" w:hAnsi="Times New Roman"/>
+                <w:noProof/>
+              </w:rPr>
+              <w:t xml:space="preserve"> </w:t>
+            </w:r>
+            <w:r>
+              <w:rPr>
+                <w:rStyle w:val="Hipervnculo"/>
+                <w:rFonts w:ascii="Times New Roman" w:hAnsi="Times New Roman"/>
+                <w:noProof/>
+              </w:rPr>
+              <w:t>información del lugar</w:t>
             </w:r>
             <w:r>
               <w:rPr>
@@ -4037,7 +4223,23 @@
                 <w:rFonts w:ascii="Times New Roman" w:hAnsi="Times New Roman"/>
                 <w:noProof/>
               </w:rPr>
-              <w:t>3.1.39 RF [39] Lista de clientes</w:t>
+              <w:t xml:space="preserve">3.1.39 RF [39] Lista </w:t>
+            </w:r>
+            <w:r>
+              <w:rPr>
+                <w:rStyle w:val="Hipervnculo"/>
+                <w:rFonts w:ascii="Times New Roman" w:hAnsi="Times New Roman"/>
+                <w:noProof/>
+              </w:rPr>
+              <w:t>d</w:t>
+            </w:r>
+            <w:r>
+              <w:rPr>
+                <w:rStyle w:val="Hipervnculo"/>
+                <w:rFonts w:ascii="Times New Roman" w:hAnsi="Times New Roman"/>
+                <w:noProof/>
+              </w:rPr>
+              <w:t>e clientes</w:t>
             </w:r>
             <w:r>
               <w:rPr>
@@ -5347,7 +5549,23 @@
           <w:rFonts w:ascii="Times New Roman" w:hAnsi="Times New Roman" w:cs="Times New Roman"/>
           <w:sz w:val="24"/>
         </w:rPr>
-        <w:t xml:space="preserve">requisitos, etc del software a desarrollar. De esta forma daremos por concluida </w:t>
+        <w:t xml:space="preserve">requisitos, </w:t>
+      </w:r>
+      <w:proofErr w:type="spellStart"/>
+      <w:r>
+        <w:rPr>
+          <w:rFonts w:ascii="Times New Roman" w:hAnsi="Times New Roman" w:cs="Times New Roman"/>
+          <w:sz w:val="24"/>
+        </w:rPr>
+        <w:t>etc</w:t>
+      </w:r>
+      <w:proofErr w:type="spellEnd"/>
+      <w:r>
+        <w:rPr>
+          <w:rFonts w:ascii="Times New Roman" w:hAnsi="Times New Roman" w:cs="Times New Roman"/>
+          <w:sz w:val="24"/>
+        </w:rPr>
+        <w:t xml:space="preserve"> del software a desarrollar. De esta forma daremos por concluida </w:t>
       </w:r>
       <w:r>
         <w:rPr>
@@ -5453,7 +5671,25 @@
           <w:color w:val="000000" w:themeColor="text1"/>
           <w:sz w:val="24"/>
         </w:rPr>
-        <w:t xml:space="preserve">El S.L.T.A será un software independiente, no conformará parte de un software mayor ya que el será el único software utilizado por el cliente para la gestión de la </w:t>
+        <w:t xml:space="preserve">El S.L.T.A será un software independiente, no conformará parte de un software mayor ya que </w:t>
+      </w:r>
+      <w:proofErr w:type="spellStart"/>
+      <w:r>
+        <w:rPr>
+          <w:rFonts w:ascii="Times New Roman" w:hAnsi="Times New Roman" w:cs="Times New Roman"/>
+          <w:color w:val="000000" w:themeColor="text1"/>
+          <w:sz w:val="24"/>
+        </w:rPr>
+        <w:t>el</w:t>
+      </w:r>
+      <w:proofErr w:type="spellEnd"/>
+      <w:r>
+        <w:rPr>
+          <w:rFonts w:ascii="Times New Roman" w:hAnsi="Times New Roman" w:cs="Times New Roman"/>
+          <w:color w:val="000000" w:themeColor="text1"/>
+          <w:sz w:val="24"/>
+        </w:rPr>
+        <w:t xml:space="preserve"> será el único software utilizado por el cliente para la gestión de la </w:t>
       </w:r>
       <w:r>
         <w:rPr>
@@ -6011,7 +6247,23 @@
           <w:rFonts w:ascii="Times New Roman" w:hAnsi="Times New Roman" w:cs="Times New Roman"/>
           <w:sz w:val="24"/>
         </w:rPr>
-        <w:t xml:space="preserve">, la subzona de una zona en el patio y </w:t>
+        <w:t xml:space="preserve">, la </w:t>
+      </w:r>
+      <w:proofErr w:type="spellStart"/>
+      <w:r>
+        <w:rPr>
+          <w:rFonts w:ascii="Times New Roman" w:hAnsi="Times New Roman" w:cs="Times New Roman"/>
+          <w:sz w:val="24"/>
+        </w:rPr>
+        <w:t>subzona</w:t>
+      </w:r>
+      <w:proofErr w:type="spellEnd"/>
+      <w:r>
+        <w:rPr>
+          <w:rFonts w:ascii="Times New Roman" w:hAnsi="Times New Roman" w:cs="Times New Roman"/>
+          <w:sz w:val="24"/>
+        </w:rPr>
+        <w:t xml:space="preserve"> de una zona en el patio y </w:t>
       </w:r>
       <w:r>
         <w:rPr>
@@ -6060,7 +6312,23 @@
           <w:rFonts w:ascii="Times New Roman" w:hAnsi="Times New Roman" w:cs="Times New Roman"/>
           <w:sz w:val="24"/>
         </w:rPr>
-        <w:t xml:space="preserve">El sistema permitirá el movimiento de un vehículo de una subzona a otra </w:t>
+        <w:t xml:space="preserve">El sistema permitirá el movimiento de un vehículo de una </w:t>
+      </w:r>
+      <w:proofErr w:type="spellStart"/>
+      <w:r>
+        <w:rPr>
+          <w:rFonts w:ascii="Times New Roman" w:hAnsi="Times New Roman" w:cs="Times New Roman"/>
+          <w:sz w:val="24"/>
+        </w:rPr>
+        <w:t>subzona</w:t>
+      </w:r>
+      <w:proofErr w:type="spellEnd"/>
+      <w:r>
+        <w:rPr>
+          <w:rFonts w:ascii="Times New Roman" w:hAnsi="Times New Roman" w:cs="Times New Roman"/>
+          <w:sz w:val="24"/>
+        </w:rPr>
+        <w:t xml:space="preserve"> a otra </w:t>
       </w:r>
     </w:p>
     <w:p>
@@ -6076,6 +6344,7 @@
           <w:rFonts w:ascii="Times New Roman" w:hAnsi="Times New Roman" w:cs="Times New Roman"/>
           <w:sz w:val="24"/>
         </w:rPr>
+        <w:lastRenderedPageBreak/>
         <w:t>El lote podrá ser cerrado en cualquier momento por los operarios del puerto o los</w:t>
       </w:r>
       <w:r>
@@ -6113,7 +6382,6 @@
           <w:rFonts w:ascii="Times New Roman" w:hAnsi="Times New Roman" w:cs="Times New Roman"/>
           <w:sz w:val="24"/>
         </w:rPr>
-        <w:lastRenderedPageBreak/>
         <w:t xml:space="preserve">Los lotes que hayan sido cerrados ahora estarán disponibles para trasportar, por eso mismo desde la aplicación del trasportista desde la ventana “lotes disponibles” aparecerán todos los lotes disponibles para ser trasladados. </w:t>
       </w:r>
       <w:r>
@@ -6335,14 +6603,46 @@
           <w:rFonts w:ascii="Times New Roman" w:hAnsi="Times New Roman" w:cs="Times New Roman"/>
           <w:sz w:val="24"/>
         </w:rPr>
-        <w:t xml:space="preserve"> a una zona y subzona </w:t>
-      </w:r>
-      <w:r>
-        <w:rPr>
-          <w:rFonts w:ascii="Times New Roman" w:hAnsi="Times New Roman" w:cs="Times New Roman"/>
-          <w:sz w:val="24"/>
-        </w:rPr>
-        <w:t>siempre y cuando la capacidad de esta lo permita, posteriormente se lo deberá de inspeccionar nuevamente. Evidentemente se permitirán traslado de vehículos entre distintas subzonas dentro de una misma zona o fuera de esta</w:t>
+        <w:t xml:space="preserve"> a una zona y </w:t>
+      </w:r>
+      <w:proofErr w:type="spellStart"/>
+      <w:r>
+        <w:rPr>
+          <w:rFonts w:ascii="Times New Roman" w:hAnsi="Times New Roman" w:cs="Times New Roman"/>
+          <w:sz w:val="24"/>
+        </w:rPr>
+        <w:t>subzona</w:t>
+      </w:r>
+      <w:proofErr w:type="spellEnd"/>
+      <w:r>
+        <w:rPr>
+          <w:rFonts w:ascii="Times New Roman" w:hAnsi="Times New Roman" w:cs="Times New Roman"/>
+          <w:sz w:val="24"/>
+        </w:rPr>
+        <w:t xml:space="preserve"> </w:t>
+      </w:r>
+      <w:r>
+        <w:rPr>
+          <w:rFonts w:ascii="Times New Roman" w:hAnsi="Times New Roman" w:cs="Times New Roman"/>
+          <w:sz w:val="24"/>
+        </w:rPr>
+        <w:t xml:space="preserve">siempre y cuando la capacidad de esta lo permita, posteriormente se lo deberá de inspeccionar nuevamente. Evidentemente se permitirán traslado de vehículos entre distintas </w:t>
+      </w:r>
+      <w:proofErr w:type="spellStart"/>
+      <w:r>
+        <w:rPr>
+          <w:rFonts w:ascii="Times New Roman" w:hAnsi="Times New Roman" w:cs="Times New Roman"/>
+          <w:sz w:val="24"/>
+        </w:rPr>
+        <w:t>subzonas</w:t>
+      </w:r>
+      <w:proofErr w:type="spellEnd"/>
+      <w:r>
+        <w:rPr>
+          <w:rFonts w:ascii="Times New Roman" w:hAnsi="Times New Roman" w:cs="Times New Roman"/>
+          <w:sz w:val="24"/>
+        </w:rPr>
+        <w:t xml:space="preserve"> dentro de una misma zona o fuera de esta</w:t>
       </w:r>
       <w:r>
         <w:rPr>
@@ -6508,7 +6808,25 @@
           <w:color w:val="000000" w:themeColor="text1"/>
           <w:sz w:val="24"/>
         </w:rPr>
-        <w:t xml:space="preserve"> o otros lugares si es que va a ser trasladado con un medio que no sea un camino (estación de trenes por ejemplo) </w:t>
+        <w:t xml:space="preserve"> </w:t>
+      </w:r>
+      <w:proofErr w:type="spellStart"/>
+      <w:r>
+        <w:rPr>
+          <w:rFonts w:ascii="Times New Roman" w:hAnsi="Times New Roman" w:cs="Times New Roman"/>
+          <w:color w:val="000000" w:themeColor="text1"/>
+          <w:sz w:val="24"/>
+        </w:rPr>
+        <w:t>o</w:t>
+      </w:r>
+      <w:proofErr w:type="spellEnd"/>
+      <w:r>
+        <w:rPr>
+          <w:rFonts w:ascii="Times New Roman" w:hAnsi="Times New Roman" w:cs="Times New Roman"/>
+          <w:color w:val="000000" w:themeColor="text1"/>
+          <w:sz w:val="24"/>
+        </w:rPr>
+        <w:t xml:space="preserve"> otros lugares si es que va a ser trasladado con un medio que no sea un camino (estación de trenes por ejemplo) </w:t>
       </w:r>
       <w:r>
         <w:rPr>
@@ -6600,7 +6918,25 @@
           <w:color w:val="000000" w:themeColor="text1"/>
           <w:sz w:val="24"/>
         </w:rPr>
-        <w:t>También tendrá la potestad de asignarle a cada trasportista su camino y cambiarlo. Ademas tendrá la potestad de agregar nuevos puertos, patios, clientes y lugares finales de los clientes. Otra de sus funciones será la de ingresar una precarga de un vehículo al sistema. Por último,</w:t>
+        <w:t xml:space="preserve">También tendrá la potestad de asignarle a cada trasportista su camino y cambiarlo. </w:t>
+      </w:r>
+      <w:proofErr w:type="spellStart"/>
+      <w:r>
+        <w:rPr>
+          <w:rFonts w:ascii="Times New Roman" w:hAnsi="Times New Roman" w:cs="Times New Roman"/>
+          <w:color w:val="000000" w:themeColor="text1"/>
+          <w:sz w:val="24"/>
+        </w:rPr>
+        <w:t>Ademas</w:t>
+      </w:r>
+      <w:proofErr w:type="spellEnd"/>
+      <w:r>
+        <w:rPr>
+          <w:rFonts w:ascii="Times New Roman" w:hAnsi="Times New Roman" w:cs="Times New Roman"/>
+          <w:color w:val="000000" w:themeColor="text1"/>
+          <w:sz w:val="24"/>
+        </w:rPr>
+        <w:t xml:space="preserve"> tendrá la potestad de agregar nuevos puertos, patios, clientes y lugares finales de los clientes. Otra de sus funciones será la de ingresar una precarga de un vehículo al sistema. Por último,</w:t>
       </w:r>
     </w:p>
     <w:p>
@@ -6618,7 +6954,25 @@
           <w:color w:val="000000" w:themeColor="text1"/>
           <w:sz w:val="24"/>
         </w:rPr>
-        <w:t xml:space="preserve"> el administrador tendrá la potestad de poder realizar todas las acciones que puedan realizar el resto de los usuarios. </w:t>
+        <w:t xml:space="preserve"> </w:t>
+      </w:r>
+      <w:proofErr w:type="gramStart"/>
+      <w:r>
+        <w:rPr>
+          <w:rFonts w:ascii="Times New Roman" w:hAnsi="Times New Roman" w:cs="Times New Roman"/>
+          <w:color w:val="000000" w:themeColor="text1"/>
+          <w:sz w:val="24"/>
+        </w:rPr>
+        <w:t>el</w:t>
+      </w:r>
+      <w:proofErr w:type="gramEnd"/>
+      <w:r>
+        <w:rPr>
+          <w:rFonts w:ascii="Times New Roman" w:hAnsi="Times New Roman" w:cs="Times New Roman"/>
+          <w:color w:val="000000" w:themeColor="text1"/>
+          <w:sz w:val="24"/>
+        </w:rPr>
+        <w:t xml:space="preserve"> administrador tendrá la potestad de poder realizar todas las acciones que puedan realizar el resto de los usuarios. </w:t>
       </w:r>
     </w:p>
     <w:p>
@@ -6683,6 +7037,7 @@
           <w:color w:val="000000" w:themeColor="text1"/>
           <w:sz w:val="40"/>
           <w:szCs w:val="40"/>
+          <w:lang w:eastAsia="es-ES"/>
         </w:rPr>
         <w:lastRenderedPageBreak/>
         <w:drawing>
@@ -6709,7 +7064,7 @@
                     <pic:cNvPicPr/>
                   </pic:nvPicPr>
                   <pic:blipFill>
-                    <a:blip r:embed="rId9">
+                    <a:blip r:embed="rId10">
                       <a:extLst>
                         <a:ext uri="{28A0092B-C50C-407E-A947-70E740481C1C}">
                           <a14:useLocalDpi xmlns:a14="http://schemas.microsoft.com/office/drawing/2010/main" val="0"/>
@@ -6779,7 +7134,7 @@
                     <pic:cNvPicPr/>
                   </pic:nvPicPr>
                   <pic:blipFill>
-                    <a:blip r:embed="rId10">
+                    <a:blip r:embed="rId11">
                       <a:extLst>
                         <a:ext uri="{28A0092B-C50C-407E-A947-70E740481C1C}">
                           <a14:useLocalDpi xmlns:a14="http://schemas.microsoft.com/office/drawing/2010/main" val="0"/>
@@ -7369,8 +7724,17 @@
           <w:rFonts w:ascii="Times New Roman" w:hAnsi="Times New Roman" w:cs="Times New Roman"/>
           <w:sz w:val="24"/>
         </w:rPr>
-        <w:t>Los requisitos funcionales y no funcionales dependen directamente de las políticas de la empresa planteadas en la solicitud del cliente, como por ejemplo el concepto de zonas y subzonas</w:t>
-      </w:r>
+        <w:t xml:space="preserve">Los requisitos funcionales y no funcionales dependen directamente de las políticas de la empresa planteadas en la solicitud del cliente, como por ejemplo el concepto de zonas y </w:t>
+      </w:r>
+      <w:proofErr w:type="spellStart"/>
+      <w:r>
+        <w:rPr>
+          <w:rFonts w:ascii="Times New Roman" w:hAnsi="Times New Roman" w:cs="Times New Roman"/>
+          <w:sz w:val="24"/>
+        </w:rPr>
+        <w:t>subzonas</w:t>
+      </w:r>
+      <w:proofErr w:type="spellEnd"/>
       <w:r>
         <w:rPr>
           <w:rFonts w:ascii="Times New Roman" w:hAnsi="Times New Roman" w:cs="Times New Roman"/>
@@ -7413,7 +7777,23 @@
           <w:rFonts w:ascii="Times New Roman" w:hAnsi="Times New Roman" w:cs="Times New Roman"/>
           <w:sz w:val="24"/>
         </w:rPr>
-        <w:t xml:space="preserve">de la infraestructura que se tiene permitido utilizar, las características de los equipos terminales y servidor influyen directamente sobre algunos requerimientos, ya que si </w:t>
+        <w:t xml:space="preserve">de la infraestructura que se </w:t>
+      </w:r>
+      <w:proofErr w:type="gramStart"/>
+      <w:r>
+        <w:rPr>
+          <w:rFonts w:ascii="Times New Roman" w:hAnsi="Times New Roman" w:cs="Times New Roman"/>
+          <w:sz w:val="24"/>
+        </w:rPr>
+        <w:t>tiene</w:t>
+      </w:r>
+      <w:proofErr w:type="gramEnd"/>
+      <w:r>
+        <w:rPr>
+          <w:rFonts w:ascii="Times New Roman" w:hAnsi="Times New Roman" w:cs="Times New Roman"/>
+          <w:sz w:val="24"/>
+        </w:rPr>
+        <w:t xml:space="preserve"> permitido utilizar, las características de los equipos terminales y servidor influyen directamente sobre algunos requerimientos, ya que si </w:t>
       </w:r>
       <w:r>
         <w:rPr>
@@ -8569,7 +8949,23 @@
           <w:rFonts w:ascii="Times New Roman" w:hAnsi="Times New Roman" w:cs="Times New Roman"/>
           <w:sz w:val="24"/>
         </w:rPr>
-        <w:t>a una lista de sus medios de trasporte habilitados, y si los mismos están en uso o no. Debajo el numero de lotes disponibles para trasportar y un aviso y hay algo de prioridad alta</w:t>
+        <w:t xml:space="preserve">a una lista de sus medios de trasporte habilitados, y si los mismos están en uso o no. Debajo el </w:t>
+      </w:r>
+      <w:proofErr w:type="spellStart"/>
+      <w:r>
+        <w:rPr>
+          <w:rFonts w:ascii="Times New Roman" w:hAnsi="Times New Roman" w:cs="Times New Roman"/>
+          <w:sz w:val="24"/>
+        </w:rPr>
+        <w:t>numero</w:t>
+      </w:r>
+      <w:proofErr w:type="spellEnd"/>
+      <w:r>
+        <w:rPr>
+          <w:rFonts w:ascii="Times New Roman" w:hAnsi="Times New Roman" w:cs="Times New Roman"/>
+          <w:sz w:val="24"/>
+        </w:rPr>
+        <w:t xml:space="preserve"> de lotes disponibles para trasportar y un aviso y hay algo de prioridad alta</w:t>
       </w:r>
     </w:p>
     <w:p>
@@ -8613,12 +9009,21 @@
         </w:rPr>
         <w:t xml:space="preserve"> novedades hechas en el sistema que le sean de relevancia (Fallo de un trasporte, </w:t>
       </w:r>
-      <w:r>
-        <w:rPr>
-          <w:rFonts w:ascii="Times New Roman" w:hAnsi="Times New Roman" w:cs="Times New Roman"/>
-          <w:sz w:val="24"/>
-        </w:rPr>
-        <w:t>etc)</w:t>
+      <w:proofErr w:type="spellStart"/>
+      <w:r>
+        <w:rPr>
+          <w:rFonts w:ascii="Times New Roman" w:hAnsi="Times New Roman" w:cs="Times New Roman"/>
+          <w:sz w:val="24"/>
+        </w:rPr>
+        <w:t>etc</w:t>
+      </w:r>
+      <w:proofErr w:type="spellEnd"/>
+      <w:r>
+        <w:rPr>
+          <w:rFonts w:ascii="Times New Roman" w:hAnsi="Times New Roman" w:cs="Times New Roman"/>
+          <w:sz w:val="24"/>
+        </w:rPr>
+        <w:t>)</w:t>
       </w:r>
     </w:p>
     <w:p>
@@ -9133,7 +9538,23 @@
           <w:rFonts w:ascii="Times New Roman" w:hAnsi="Times New Roman" w:cs="Times New Roman"/>
           <w:sz w:val="24"/>
         </w:rPr>
-        <w:t xml:space="preserve">sportados, número de incidentes, etc y para los </w:t>
+        <w:t xml:space="preserve">sportados, número de incidentes, </w:t>
+      </w:r>
+      <w:proofErr w:type="spellStart"/>
+      <w:r>
+        <w:rPr>
+          <w:rFonts w:ascii="Times New Roman" w:hAnsi="Times New Roman" w:cs="Times New Roman"/>
+          <w:sz w:val="24"/>
+        </w:rPr>
+        <w:t>etc</w:t>
+      </w:r>
+      <w:proofErr w:type="spellEnd"/>
+      <w:r>
+        <w:rPr>
+          <w:rFonts w:ascii="Times New Roman" w:hAnsi="Times New Roman" w:cs="Times New Roman"/>
+          <w:sz w:val="24"/>
+        </w:rPr>
+        <w:t xml:space="preserve"> y para los </w:t>
       </w:r>
       <w:r>
         <w:rPr>
@@ -9155,8 +9576,17 @@
           <w:rFonts w:ascii="Times New Roman" w:hAnsi="Times New Roman" w:cs="Times New Roman"/>
           <w:sz w:val="24"/>
         </w:rPr>
-        <w:t>umero de precargas realizadas, número de intervenciones (Acciones que le corresponden a otros usuarios pero el administrador ha realizado),etc</w:t>
-      </w:r>
+        <w:t>umero de precargas realizadas, número de intervenciones (Acciones que le corresponden a otros usuarios pero el administrador ha realizado),</w:t>
+      </w:r>
+      <w:proofErr w:type="spellStart"/>
+      <w:r>
+        <w:rPr>
+          <w:rFonts w:ascii="Times New Roman" w:hAnsi="Times New Roman" w:cs="Times New Roman"/>
+          <w:sz w:val="24"/>
+        </w:rPr>
+        <w:t>etc</w:t>
+      </w:r>
+      <w:proofErr w:type="spellEnd"/>
       <w:r>
         <w:rPr>
           <w:rFonts w:ascii="Times New Roman" w:hAnsi="Times New Roman" w:cs="Times New Roman"/>
@@ -9691,7 +10121,23 @@
           <w:rFonts w:ascii="Times New Roman" w:hAnsi="Times New Roman" w:cs="Times New Roman"/>
           <w:sz w:val="24"/>
         </w:rPr>
-        <w:t xml:space="preserve">El administrador podrá ingresar en la precarga los demás datos básicos del vehículo (Modelo, año, color, etc) pero serán obligatorios los dichos en la oración anterior. </w:t>
+        <w:t xml:space="preserve">El administrador podrá ingresar en la precarga los demás datos básicos del vehículo (Modelo, año, color, </w:t>
+      </w:r>
+      <w:proofErr w:type="spellStart"/>
+      <w:r>
+        <w:rPr>
+          <w:rFonts w:ascii="Times New Roman" w:hAnsi="Times New Roman" w:cs="Times New Roman"/>
+          <w:sz w:val="24"/>
+        </w:rPr>
+        <w:t>etc</w:t>
+      </w:r>
+      <w:proofErr w:type="spellEnd"/>
+      <w:r>
+        <w:rPr>
+          <w:rFonts w:ascii="Times New Roman" w:hAnsi="Times New Roman" w:cs="Times New Roman"/>
+          <w:sz w:val="24"/>
+        </w:rPr>
+        <w:t xml:space="preserve">) pero serán obligatorios los dichos en la oración anterior. </w:t>
       </w:r>
     </w:p>
     <w:p>
@@ -9844,9 +10290,21 @@
           <w:szCs w:val="28"/>
           <w:u w:val="single"/>
         </w:rPr>
-        <w:t xml:space="preserve"> Características de los Vin</w:t>
+        <w:t xml:space="preserve"> Características de los </w:t>
+      </w:r>
+      <w:proofErr w:type="spellStart"/>
+      <w:r>
+        <w:rPr>
+          <w:rFonts w:ascii="Times New Roman" w:hAnsi="Times New Roman" w:cs="Times New Roman"/>
+          <w:color w:val="000000" w:themeColor="text1"/>
+          <w:sz w:val="28"/>
+          <w:szCs w:val="28"/>
+          <w:u w:val="single"/>
+        </w:rPr>
+        <w:t>Vin</w:t>
       </w:r>
       <w:bookmarkEnd w:id="24"/>
+      <w:proofErr w:type="spellEnd"/>
       <w:r>
         <w:rPr>
           <w:rFonts w:ascii="Times New Roman" w:hAnsi="Times New Roman" w:cs="Times New Roman"/>
@@ -9930,7 +10388,23 @@
           <w:rFonts w:ascii="Times New Roman" w:hAnsi="Times New Roman" w:cs="Times New Roman"/>
           <w:sz w:val="24"/>
         </w:rPr>
-        <w:t xml:space="preserve">Estos deberán ser de 17 caracteres y no necesariamente numérico. </w:t>
+        <w:t xml:space="preserve">Estos deberán ser de 17 caracteres y no necesariamente </w:t>
+      </w:r>
+      <w:proofErr w:type="gramStart"/>
+      <w:r>
+        <w:rPr>
+          <w:rFonts w:ascii="Times New Roman" w:hAnsi="Times New Roman" w:cs="Times New Roman"/>
+          <w:sz w:val="24"/>
+        </w:rPr>
+        <w:t>numérico</w:t>
+      </w:r>
+      <w:proofErr w:type="gramEnd"/>
+      <w:r>
+        <w:rPr>
+          <w:rFonts w:ascii="Times New Roman" w:hAnsi="Times New Roman" w:cs="Times New Roman"/>
+          <w:sz w:val="24"/>
+        </w:rPr>
+        <w:t xml:space="preserve">. </w:t>
       </w:r>
     </w:p>
     <w:p>
@@ -10244,6 +10718,7 @@
           <w:rFonts w:ascii="Times New Roman" w:hAnsi="Times New Roman" w:cs="Times New Roman"/>
           <w:sz w:val="24"/>
         </w:rPr>
+        <w:lastRenderedPageBreak/>
         <w:t>El sistema solicitara al operario</w:t>
       </w:r>
       <w:r>
@@ -10286,7 +10761,6 @@
           <w:rFonts w:ascii="Times New Roman" w:hAnsi="Times New Roman" w:cs="Times New Roman"/>
           <w:sz w:val="24"/>
         </w:rPr>
-        <w:lastRenderedPageBreak/>
         <w:t xml:space="preserve">El sistema le </w:t>
       </w:r>
       <w:r>
@@ -10434,7 +10908,23 @@
           <w:rFonts w:ascii="Times New Roman" w:hAnsi="Times New Roman" w:cs="Times New Roman"/>
           <w:sz w:val="24"/>
         </w:rPr>
-        <w:t xml:space="preserve"> que se le asigne una zona y subzona dentro del patio del puerto al </w:t>
+        <w:t xml:space="preserve"> que se le asigne una zona y </w:t>
+      </w:r>
+      <w:proofErr w:type="spellStart"/>
+      <w:r>
+        <w:rPr>
+          <w:rFonts w:ascii="Times New Roman" w:hAnsi="Times New Roman" w:cs="Times New Roman"/>
+          <w:sz w:val="24"/>
+        </w:rPr>
+        <w:t>subzona</w:t>
+      </w:r>
+      <w:proofErr w:type="spellEnd"/>
+      <w:r>
+        <w:rPr>
+          <w:rFonts w:ascii="Times New Roman" w:hAnsi="Times New Roman" w:cs="Times New Roman"/>
+          <w:sz w:val="24"/>
+        </w:rPr>
+        <w:t xml:space="preserve"> dentro del patio del puerto al </w:t>
       </w:r>
       <w:r>
         <w:rPr>
@@ -10462,8 +10952,17 @@
           <w:rFonts w:ascii="Times New Roman" w:hAnsi="Times New Roman" w:cs="Times New Roman"/>
           <w:sz w:val="24"/>
         </w:rPr>
-        <w:t xml:space="preserve"> de la subzona</w:t>
-      </w:r>
+        <w:t xml:space="preserve"> de la </w:t>
+      </w:r>
+      <w:proofErr w:type="spellStart"/>
+      <w:r>
+        <w:rPr>
+          <w:rFonts w:ascii="Times New Roman" w:hAnsi="Times New Roman" w:cs="Times New Roman"/>
+          <w:sz w:val="24"/>
+        </w:rPr>
+        <w:t>subzona</w:t>
+      </w:r>
+      <w:proofErr w:type="spellEnd"/>
       <w:r>
         <w:rPr>
           <w:rFonts w:ascii="Times New Roman" w:hAnsi="Times New Roman" w:cs="Times New Roman"/>
@@ -10751,7 +11250,23 @@
           <w:rFonts w:ascii="Times New Roman" w:hAnsi="Times New Roman" w:cs="Times New Roman"/>
           <w:sz w:val="24"/>
         </w:rPr>
-        <w:t xml:space="preserve"> de transporte que posea la empresa, (esto se deberá hacer del siguiente modo ya que si se permite crear un lote cuyo contenido solo pueda ser traslado por un camión, el mismo a la hora de efectuar la operación se rompe durante la misma</w:t>
+        <w:t xml:space="preserve"> </w:t>
+      </w:r>
+      <w:proofErr w:type="spellStart"/>
+      <w:r>
+        <w:rPr>
+          <w:rFonts w:ascii="Times New Roman" w:hAnsi="Times New Roman" w:cs="Times New Roman"/>
+          <w:sz w:val="24"/>
+        </w:rPr>
+        <w:t>de</w:t>
+      </w:r>
+      <w:proofErr w:type="spellEnd"/>
+      <w:r>
+        <w:rPr>
+          <w:rFonts w:ascii="Times New Roman" w:hAnsi="Times New Roman" w:cs="Times New Roman"/>
+          <w:sz w:val="24"/>
+        </w:rPr>
+        <w:t xml:space="preserve"> transporte que posea la empresa, (esto se deberá hacer del siguiente modo ya que si se permite crear un lote cuyo contenido solo pueda ser traslado por un camión, el mismo a la hora de efectuar la operación se rompe durante la misma</w:t>
       </w:r>
       <w:r>
         <w:rPr>
@@ -10998,7 +11513,23 @@
           <w:rFonts w:ascii="Times New Roman" w:hAnsi="Times New Roman" w:cs="Times New Roman"/>
           <w:sz w:val="24"/>
         </w:rPr>
-        <w:t xml:space="preserve"> un daño que a recibido el vehículo, el mismo debe ser acompaña</w:t>
+        <w:t xml:space="preserve"> un daño que </w:t>
+      </w:r>
+      <w:proofErr w:type="spellStart"/>
+      <w:r>
+        <w:rPr>
+          <w:rFonts w:ascii="Times New Roman" w:hAnsi="Times New Roman" w:cs="Times New Roman"/>
+          <w:sz w:val="24"/>
+        </w:rPr>
+        <w:t>a</w:t>
+      </w:r>
+      <w:proofErr w:type="spellEnd"/>
+      <w:r>
+        <w:rPr>
+          <w:rFonts w:ascii="Times New Roman" w:hAnsi="Times New Roman" w:cs="Times New Roman"/>
+          <w:sz w:val="24"/>
+        </w:rPr>
+        <w:t xml:space="preserve"> recibido el vehículo, el mismo debe ser acompaña</w:t>
       </w:r>
       <w:r>
         <w:rPr>
@@ -11390,6 +11921,7 @@
           <w:rFonts w:ascii="Times New Roman" w:hAnsi="Times New Roman" w:cs="Times New Roman"/>
           <w:sz w:val="24"/>
         </w:rPr>
+        <w:lastRenderedPageBreak/>
         <w:t>Cada ítem de la lista mostr</w:t>
       </w:r>
       <w:r>
@@ -11474,7 +12006,6 @@
           <w:rFonts w:ascii="Times New Roman" w:hAnsi="Times New Roman" w:cs="Times New Roman"/>
           <w:sz w:val="24"/>
         </w:rPr>
-        <w:lastRenderedPageBreak/>
         <w:t>Además,</w:t>
       </w:r>
       <w:r>
@@ -11489,7 +12020,23 @@
           <w:rFonts w:ascii="Times New Roman" w:hAnsi="Times New Roman" w:cs="Times New Roman"/>
           <w:sz w:val="24"/>
         </w:rPr>
-        <w:t>Normal (todos los datos ingresados), incompleto (sin informe de daños) y atención (recién llego al lugar y aun no tiene una subzona establecida)</w:t>
+        <w:t xml:space="preserve">Normal (todos los datos ingresados), incompleto (sin informe de daños) y atención (recién llego al lugar y aun no tiene una </w:t>
+      </w:r>
+      <w:proofErr w:type="spellStart"/>
+      <w:r>
+        <w:rPr>
+          <w:rFonts w:ascii="Times New Roman" w:hAnsi="Times New Roman" w:cs="Times New Roman"/>
+          <w:sz w:val="24"/>
+        </w:rPr>
+        <w:t>subzona</w:t>
+      </w:r>
+      <w:proofErr w:type="spellEnd"/>
+      <w:r>
+        <w:rPr>
+          <w:rFonts w:ascii="Times New Roman" w:hAnsi="Times New Roman" w:cs="Times New Roman"/>
+          <w:sz w:val="24"/>
+        </w:rPr>
+        <w:t xml:space="preserve"> establecida)</w:t>
       </w:r>
       <w:r>
         <w:rPr>
@@ -11869,7 +12416,87 @@
           <w:rFonts w:ascii="Times New Roman" w:hAnsi="Times New Roman" w:cs="Times New Roman"/>
           <w:sz w:val="24"/>
         </w:rPr>
-        <w:t xml:space="preserve">El sistema permitirá desplazar vehículos entre distintas subzonas o dentro de la misma. Para ello seleccionará una nueva subzona a donde será trasladado el vehículo eligiendo la nueva posición dentro de la nueva subzona (El sistema no permitirá escoger una posición dentro de una subzona la cual ya está ocupada), si se desplaza el vehículo a la misma subzona se escogerá una posición la cual no está </w:t>
+        <w:t xml:space="preserve">El sistema permitirá desplazar vehículos entre distintas </w:t>
+      </w:r>
+      <w:proofErr w:type="spellStart"/>
+      <w:r>
+        <w:rPr>
+          <w:rFonts w:ascii="Times New Roman" w:hAnsi="Times New Roman" w:cs="Times New Roman"/>
+          <w:sz w:val="24"/>
+        </w:rPr>
+        <w:t>subzonas</w:t>
+      </w:r>
+      <w:proofErr w:type="spellEnd"/>
+      <w:r>
+        <w:rPr>
+          <w:rFonts w:ascii="Times New Roman" w:hAnsi="Times New Roman" w:cs="Times New Roman"/>
+          <w:sz w:val="24"/>
+        </w:rPr>
+        <w:t xml:space="preserve"> o dentro de la misma. Para ello seleccionará una nueva </w:t>
+      </w:r>
+      <w:proofErr w:type="spellStart"/>
+      <w:r>
+        <w:rPr>
+          <w:rFonts w:ascii="Times New Roman" w:hAnsi="Times New Roman" w:cs="Times New Roman"/>
+          <w:sz w:val="24"/>
+        </w:rPr>
+        <w:t>subzona</w:t>
+      </w:r>
+      <w:proofErr w:type="spellEnd"/>
+      <w:r>
+        <w:rPr>
+          <w:rFonts w:ascii="Times New Roman" w:hAnsi="Times New Roman" w:cs="Times New Roman"/>
+          <w:sz w:val="24"/>
+        </w:rPr>
+        <w:t xml:space="preserve"> a donde será trasladado el vehículo eligiendo la nueva posición dentro de la nueva </w:t>
+      </w:r>
+      <w:proofErr w:type="spellStart"/>
+      <w:r>
+        <w:rPr>
+          <w:rFonts w:ascii="Times New Roman" w:hAnsi="Times New Roman" w:cs="Times New Roman"/>
+          <w:sz w:val="24"/>
+        </w:rPr>
+        <w:t>subzona</w:t>
+      </w:r>
+      <w:proofErr w:type="spellEnd"/>
+      <w:r>
+        <w:rPr>
+          <w:rFonts w:ascii="Times New Roman" w:hAnsi="Times New Roman" w:cs="Times New Roman"/>
+          <w:sz w:val="24"/>
+        </w:rPr>
+        <w:t xml:space="preserve"> (El sistema no permitirá escoger una posición dentro de una </w:t>
+      </w:r>
+      <w:proofErr w:type="spellStart"/>
+      <w:r>
+        <w:rPr>
+          <w:rFonts w:ascii="Times New Roman" w:hAnsi="Times New Roman" w:cs="Times New Roman"/>
+          <w:sz w:val="24"/>
+        </w:rPr>
+        <w:t>subzona</w:t>
+      </w:r>
+      <w:proofErr w:type="spellEnd"/>
+      <w:r>
+        <w:rPr>
+          <w:rFonts w:ascii="Times New Roman" w:hAnsi="Times New Roman" w:cs="Times New Roman"/>
+          <w:sz w:val="24"/>
+        </w:rPr>
+        <w:t xml:space="preserve"> la cual ya está ocupada), si se desplaza el vehículo a la misma </w:t>
+      </w:r>
+      <w:proofErr w:type="spellStart"/>
+      <w:r>
+        <w:rPr>
+          <w:rFonts w:ascii="Times New Roman" w:hAnsi="Times New Roman" w:cs="Times New Roman"/>
+          <w:sz w:val="24"/>
+        </w:rPr>
+        <w:t>subzona</w:t>
+      </w:r>
+      <w:proofErr w:type="spellEnd"/>
+      <w:r>
+        <w:rPr>
+          <w:rFonts w:ascii="Times New Roman" w:hAnsi="Times New Roman" w:cs="Times New Roman"/>
+          <w:sz w:val="24"/>
+        </w:rPr>
+        <w:t xml:space="preserve"> se escogerá una posición la cual no está </w:t>
       </w:r>
       <w:r>
         <w:rPr>
@@ -11904,7 +12531,39 @@
           <w:rFonts w:ascii="Times New Roman" w:hAnsi="Times New Roman" w:cs="Times New Roman"/>
           <w:sz w:val="24"/>
         </w:rPr>
-        <w:t>El sistema le permitirá visualizar en que zonas, subzonas y posiciones dentro de la mismas se ha encontrado el vehículo, mostrando en cada ítem fecha de inicio y finalización de la estadía, y además el operario que lo trasladó. El historial de los movimientos dentro del pati</w:t>
+        <w:t xml:space="preserve">El sistema le permitirá visualizar en que zonas, </w:t>
+      </w:r>
+      <w:proofErr w:type="spellStart"/>
+      <w:r>
+        <w:rPr>
+          <w:rFonts w:ascii="Times New Roman" w:hAnsi="Times New Roman" w:cs="Times New Roman"/>
+          <w:sz w:val="24"/>
+        </w:rPr>
+        <w:t>subzonas</w:t>
+      </w:r>
+      <w:proofErr w:type="spellEnd"/>
+      <w:r>
+        <w:rPr>
+          <w:rFonts w:ascii="Times New Roman" w:hAnsi="Times New Roman" w:cs="Times New Roman"/>
+          <w:sz w:val="24"/>
+        </w:rPr>
+        <w:t xml:space="preserve"> y posiciones dentro de </w:t>
+      </w:r>
+      <w:proofErr w:type="gramStart"/>
+      <w:r>
+        <w:rPr>
+          <w:rFonts w:ascii="Times New Roman" w:hAnsi="Times New Roman" w:cs="Times New Roman"/>
+          <w:sz w:val="24"/>
+        </w:rPr>
+        <w:t>la mismas</w:t>
+      </w:r>
+      <w:proofErr w:type="gramEnd"/>
+      <w:r>
+        <w:rPr>
+          <w:rFonts w:ascii="Times New Roman" w:hAnsi="Times New Roman" w:cs="Times New Roman"/>
+          <w:sz w:val="24"/>
+        </w:rPr>
+        <w:t xml:space="preserve"> se ha encontrado el vehículo, mostrando en cada ítem fecha de inicio y finalización de la estadía, y además el operario que lo trasladó. El historial de los movimientos dentro del pati</w:t>
       </w:r>
       <w:r>
         <w:rPr>
@@ -12059,7 +12718,39 @@
           <w:rFonts w:ascii="Times New Roman" w:hAnsi="Times New Roman" w:cs="Times New Roman"/>
           <w:sz w:val="24"/>
         </w:rPr>
-        <w:t>El sistema permitirá realizar un reporte de Perdida Total del Vehículo (en caso de incendio, robo, etc), en la cual deberá fundamentar el motivo</w:t>
+        <w:t xml:space="preserve">El sistema permitirá realizar un reporte de </w:t>
+      </w:r>
+      <w:proofErr w:type="spellStart"/>
+      <w:r>
+        <w:rPr>
+          <w:rFonts w:ascii="Times New Roman" w:hAnsi="Times New Roman" w:cs="Times New Roman"/>
+          <w:sz w:val="24"/>
+        </w:rPr>
+        <w:t>Perdida</w:t>
+      </w:r>
+      <w:proofErr w:type="spellEnd"/>
+      <w:r>
+        <w:rPr>
+          <w:rFonts w:ascii="Times New Roman" w:hAnsi="Times New Roman" w:cs="Times New Roman"/>
+          <w:sz w:val="24"/>
+        </w:rPr>
+        <w:t xml:space="preserve"> Total del Vehículo (en caso de incendio, robo, </w:t>
+      </w:r>
+      <w:proofErr w:type="spellStart"/>
+      <w:r>
+        <w:rPr>
+          <w:rFonts w:ascii="Times New Roman" w:hAnsi="Times New Roman" w:cs="Times New Roman"/>
+          <w:sz w:val="24"/>
+        </w:rPr>
+        <w:t>etc</w:t>
+      </w:r>
+      <w:proofErr w:type="spellEnd"/>
+      <w:r>
+        <w:rPr>
+          <w:rFonts w:ascii="Times New Roman" w:hAnsi="Times New Roman" w:cs="Times New Roman"/>
+          <w:sz w:val="24"/>
+        </w:rPr>
+        <w:t>), en la cual deberá fundamentar el motivo</w:t>
       </w:r>
       <w:r>
         <w:rPr>
@@ -12129,6 +12820,7 @@
           <w:rFonts w:ascii="Times New Roman" w:hAnsi="Times New Roman" w:cs="Times New Roman"/>
           <w:sz w:val="24"/>
         </w:rPr>
+        <w:lastRenderedPageBreak/>
         <w:t xml:space="preserve">Se le permitirá modificar los datos del vehículo al usuario que lo haya agregado   </w:t>
       </w:r>
     </w:p>
@@ -12180,7 +12872,6 @@
           <w:szCs w:val="28"/>
           <w:u w:val="single"/>
         </w:rPr>
-        <w:lastRenderedPageBreak/>
         <w:t xml:space="preserve">3.1.16 </w:t>
       </w:r>
       <w:r>
@@ -12731,8 +13422,6 @@
         </w:rPr>
       </w:pPr>
       <w:bookmarkStart w:id="32" w:name="_Toc16464072"/>
-      <w:bookmarkStart w:id="33" w:name="_GoBack"/>
-      <w:bookmarkEnd w:id="33"/>
       <w:r>
         <w:rPr>
           <w:rFonts w:ascii="Times New Roman" w:hAnsi="Times New Roman" w:cs="Times New Roman"/>
@@ -12829,7 +13518,53 @@
           <w:rFonts w:ascii="Times New Roman" w:hAnsi="Times New Roman" w:cs="Times New Roman"/>
           <w:sz w:val="24"/>
         </w:rPr>
-        <w:t xml:space="preserve">El sistema proporcionara una lista con todos las zonas y subzonas del patio. Este panel puede verse determinado según el rol del usuario que lo este visualizando. </w:t>
+        <w:t xml:space="preserve">El sistema </w:t>
+      </w:r>
+      <w:r>
+        <w:rPr>
+          <w:rFonts w:ascii="Times New Roman" w:hAnsi="Times New Roman" w:cs="Times New Roman"/>
+          <w:sz w:val="24"/>
+        </w:rPr>
+        <w:t>proporcionara una lista con toda</w:t>
+      </w:r>
+      <w:r>
+        <w:rPr>
+          <w:rFonts w:ascii="Times New Roman" w:hAnsi="Times New Roman" w:cs="Times New Roman"/>
+          <w:sz w:val="24"/>
+        </w:rPr>
+        <w:t xml:space="preserve">s las zonas y </w:t>
+      </w:r>
+      <w:proofErr w:type="spellStart"/>
+      <w:r>
+        <w:rPr>
+          <w:rFonts w:ascii="Times New Roman" w:hAnsi="Times New Roman" w:cs="Times New Roman"/>
+          <w:sz w:val="24"/>
+        </w:rPr>
+        <w:t>subzonas</w:t>
+      </w:r>
+      <w:proofErr w:type="spellEnd"/>
+      <w:r>
+        <w:rPr>
+          <w:rFonts w:ascii="Times New Roman" w:hAnsi="Times New Roman" w:cs="Times New Roman"/>
+          <w:sz w:val="24"/>
+        </w:rPr>
+        <w:t xml:space="preserve"> del patio. Este panel puede verse determinado según el rol del usuario que lo </w:t>
+      </w:r>
+      <w:proofErr w:type="spellStart"/>
+      <w:r>
+        <w:rPr>
+          <w:rFonts w:ascii="Times New Roman" w:hAnsi="Times New Roman" w:cs="Times New Roman"/>
+          <w:sz w:val="24"/>
+        </w:rPr>
+        <w:t>este</w:t>
+      </w:r>
+      <w:proofErr w:type="spellEnd"/>
+      <w:r>
+        <w:rPr>
+          <w:rFonts w:ascii="Times New Roman" w:hAnsi="Times New Roman" w:cs="Times New Roman"/>
+          <w:sz w:val="24"/>
+        </w:rPr>
+        <w:t xml:space="preserve"> visualizando. </w:t>
       </w:r>
     </w:p>
     <w:p>
@@ -12915,8 +13650,17 @@
           <w:rFonts w:ascii="Times New Roman" w:hAnsi="Times New Roman" w:cs="Times New Roman"/>
           <w:sz w:val="24"/>
         </w:rPr>
-        <w:t xml:space="preserve"> ítem de cada zona se podrá desplegar nuevos sub-ítem en la lista los cuales cada uno de ellos representan una subzona</w:t>
-      </w:r>
+        <w:t xml:space="preserve"> ítem de cada zona se podrá desplegar nuevos sub-ítem en la lista los cuales cada uno de ellos representan una </w:t>
+      </w:r>
+      <w:proofErr w:type="spellStart"/>
+      <w:r>
+        <w:rPr>
+          <w:rFonts w:ascii="Times New Roman" w:hAnsi="Times New Roman" w:cs="Times New Roman"/>
+          <w:sz w:val="24"/>
+        </w:rPr>
+        <w:t>subzona</w:t>
+      </w:r>
+      <w:proofErr w:type="spellEnd"/>
       <w:r>
         <w:rPr>
           <w:rFonts w:ascii="Times New Roman" w:hAnsi="Times New Roman" w:cs="Times New Roman"/>
@@ -12943,7 +13687,23 @@
           <w:rFonts w:ascii="Times New Roman" w:hAnsi="Times New Roman" w:cs="Times New Roman"/>
           <w:sz w:val="24"/>
         </w:rPr>
-        <w:t xml:space="preserve">Cada ítem de la lista mostrará los datos básicos de cada zona, dentro de los cuales algunos de los datos a representar serán los siguientes: nombre, capacidad, número de subzonas y unidades almacenadas. Además, dará acceso al panel de información de la zona. </w:t>
+        <w:t xml:space="preserve">Cada ítem de la lista mostrará los datos básicos de cada zona, dentro de los cuales algunos de los datos a representar serán los siguientes: nombre, capacidad, número de </w:t>
+      </w:r>
+      <w:proofErr w:type="spellStart"/>
+      <w:r>
+        <w:rPr>
+          <w:rFonts w:ascii="Times New Roman" w:hAnsi="Times New Roman" w:cs="Times New Roman"/>
+          <w:sz w:val="24"/>
+        </w:rPr>
+        <w:t>subzonas</w:t>
+      </w:r>
+      <w:proofErr w:type="spellEnd"/>
+      <w:r>
+        <w:rPr>
+          <w:rFonts w:ascii="Times New Roman" w:hAnsi="Times New Roman" w:cs="Times New Roman"/>
+          <w:sz w:val="24"/>
+        </w:rPr>
+        <w:t xml:space="preserve"> y unidades almacenadas. Además, dará acceso al panel de información de la zona. </w:t>
       </w:r>
     </w:p>
     <w:p>
@@ -12989,7 +13749,39 @@
           <w:rFonts w:ascii="Times New Roman" w:hAnsi="Times New Roman" w:cs="Times New Roman"/>
           <w:sz w:val="24"/>
         </w:rPr>
-        <w:t xml:space="preserve"> de la lista mostrara los datos básicos de cada subzona, estos datos serán los siguientes: nombre, capacidad y espacio en uso. Además, dará acceso al panel de información de la subzona.</w:t>
+        <w:t xml:space="preserve"> de la lista mostrara los datos básicos de cada </w:t>
+      </w:r>
+      <w:proofErr w:type="spellStart"/>
+      <w:r>
+        <w:rPr>
+          <w:rFonts w:ascii="Times New Roman" w:hAnsi="Times New Roman" w:cs="Times New Roman"/>
+          <w:sz w:val="24"/>
+        </w:rPr>
+        <w:t>subzona</w:t>
+      </w:r>
+      <w:proofErr w:type="spellEnd"/>
+      <w:r>
+        <w:rPr>
+          <w:rFonts w:ascii="Times New Roman" w:hAnsi="Times New Roman" w:cs="Times New Roman"/>
+          <w:sz w:val="24"/>
+        </w:rPr>
+        <w:t xml:space="preserve">, estos datos serán los siguientes: nombre, capacidad y espacio en uso. Además, dará acceso al panel de información de la </w:t>
+      </w:r>
+      <w:proofErr w:type="spellStart"/>
+      <w:r>
+        <w:rPr>
+          <w:rFonts w:ascii="Times New Roman" w:hAnsi="Times New Roman" w:cs="Times New Roman"/>
+          <w:sz w:val="24"/>
+        </w:rPr>
+        <w:t>subzona</w:t>
+      </w:r>
+      <w:proofErr w:type="spellEnd"/>
+      <w:r>
+        <w:rPr>
+          <w:rFonts w:ascii="Times New Roman" w:hAnsi="Times New Roman" w:cs="Times New Roman"/>
+          <w:sz w:val="24"/>
+        </w:rPr>
+        <w:t>.</w:t>
       </w:r>
     </w:p>
     <w:p>
@@ -13005,7 +13797,23 @@
           <w:rFonts w:ascii="Times New Roman" w:hAnsi="Times New Roman" w:cs="Times New Roman"/>
           <w:sz w:val="24"/>
         </w:rPr>
-        <w:t xml:space="preserve">Para el caso de los operarios tenemos lo siguientes requerimientos </w:t>
+        <w:t xml:space="preserve">Para el caso de los operarios tenemos </w:t>
+      </w:r>
+      <w:proofErr w:type="spellStart"/>
+      <w:r>
+        <w:rPr>
+          <w:rFonts w:ascii="Times New Roman" w:hAnsi="Times New Roman" w:cs="Times New Roman"/>
+          <w:sz w:val="24"/>
+        </w:rPr>
+        <w:t>lo</w:t>
+      </w:r>
+      <w:proofErr w:type="spellEnd"/>
+      <w:r>
+        <w:rPr>
+          <w:rFonts w:ascii="Times New Roman" w:hAnsi="Times New Roman" w:cs="Times New Roman"/>
+          <w:sz w:val="24"/>
+        </w:rPr>
+        <w:t xml:space="preserve"> siguientes requerimientos </w:t>
       </w:r>
     </w:p>
     <w:p>
@@ -13047,7 +13855,23 @@
           <w:rFonts w:ascii="Times New Roman" w:hAnsi="Times New Roman" w:cs="Times New Roman"/>
           <w:sz w:val="24"/>
         </w:rPr>
-        <w:t>Elegido la zona se podrá visualizar las subzonas que corresponden a dicha zona</w:t>
+        <w:t xml:space="preserve">Elegido la zona se podrá visualizar las </w:t>
+      </w:r>
+      <w:proofErr w:type="spellStart"/>
+      <w:r>
+        <w:rPr>
+          <w:rFonts w:ascii="Times New Roman" w:hAnsi="Times New Roman" w:cs="Times New Roman"/>
+          <w:sz w:val="24"/>
+        </w:rPr>
+        <w:t>subzonas</w:t>
+      </w:r>
+      <w:proofErr w:type="spellEnd"/>
+      <w:r>
+        <w:rPr>
+          <w:rFonts w:ascii="Times New Roman" w:hAnsi="Times New Roman" w:cs="Times New Roman"/>
+          <w:sz w:val="24"/>
+        </w:rPr>
+        <w:t xml:space="preserve"> que corresponden a dicha zona</w:t>
       </w:r>
     </w:p>
     <w:p>
@@ -13068,7 +13892,23 @@
           <w:rFonts w:ascii="Times New Roman" w:hAnsi="Times New Roman" w:cs="Times New Roman"/>
           <w:sz w:val="24"/>
         </w:rPr>
-        <w:t xml:space="preserve">Tanto en las zonas como en las subzonas de </w:t>
+        <w:t xml:space="preserve">Tanto en las zonas como en las </w:t>
+      </w:r>
+      <w:proofErr w:type="spellStart"/>
+      <w:r>
+        <w:rPr>
+          <w:rFonts w:ascii="Times New Roman" w:hAnsi="Times New Roman" w:cs="Times New Roman"/>
+          <w:sz w:val="24"/>
+        </w:rPr>
+        <w:t>subzonas</w:t>
+      </w:r>
+      <w:proofErr w:type="spellEnd"/>
+      <w:r>
+        <w:rPr>
+          <w:rFonts w:ascii="Times New Roman" w:hAnsi="Times New Roman" w:cs="Times New Roman"/>
+          <w:sz w:val="24"/>
+        </w:rPr>
+        <w:t xml:space="preserve"> de </w:t>
       </w:r>
       <w:r>
         <w:rPr>
@@ -13110,7 +13950,23 @@
           <w:rFonts w:ascii="Times New Roman" w:hAnsi="Times New Roman" w:cs="Times New Roman"/>
           <w:sz w:val="24"/>
         </w:rPr>
-        <w:t xml:space="preserve">Elegido la subzona se desplegará una lista con todos los vehículos de la misma que lo componen. </w:t>
+        <w:t xml:space="preserve">Elegido la </w:t>
+      </w:r>
+      <w:proofErr w:type="spellStart"/>
+      <w:r>
+        <w:rPr>
+          <w:rFonts w:ascii="Times New Roman" w:hAnsi="Times New Roman" w:cs="Times New Roman"/>
+          <w:sz w:val="24"/>
+        </w:rPr>
+        <w:t>subzona</w:t>
+      </w:r>
+      <w:proofErr w:type="spellEnd"/>
+      <w:r>
+        <w:rPr>
+          <w:rFonts w:ascii="Times New Roman" w:hAnsi="Times New Roman" w:cs="Times New Roman"/>
+          <w:sz w:val="24"/>
+        </w:rPr>
+        <w:t xml:space="preserve"> se desplegará una lista con todos los vehículos de la misma que lo componen. </w:t>
       </w:r>
     </w:p>
     <w:p>
@@ -13124,7 +13980,7 @@
           <w:u w:val="single"/>
         </w:rPr>
       </w:pPr>
-      <w:bookmarkStart w:id="34" w:name="_Toc16464073"/>
+      <w:bookmarkStart w:id="33" w:name="_Toc16464073"/>
       <w:r>
         <w:rPr>
           <w:rFonts w:ascii="Times New Roman" w:hAnsi="Times New Roman" w:cs="Times New Roman"/>
@@ -13175,7 +14031,7 @@
         </w:rPr>
         <w:t xml:space="preserve"> Panel de información de la zona</w:t>
       </w:r>
-      <w:bookmarkEnd w:id="34"/>
+      <w:bookmarkEnd w:id="33"/>
       <w:r>
         <w:rPr>
           <w:rFonts w:ascii="Times New Roman" w:hAnsi="Times New Roman" w:cs="Times New Roman"/>
@@ -13273,8 +14129,33 @@
           <w:rFonts w:ascii="Times New Roman" w:hAnsi="Times New Roman" w:cs="Times New Roman"/>
           <w:sz w:val="24"/>
         </w:rPr>
-        <w:t>Dentro de este panel tendremos la lista con todas las subzonas que la componen, cada ítem tendrá su nombre, capacidad y espacio en uso. Cada ítem dará acceso al panel de información de la subzona</w:t>
-      </w:r>
+        <w:t xml:space="preserve">Dentro de este panel tendremos la lista con todas las </w:t>
+      </w:r>
+      <w:proofErr w:type="spellStart"/>
+      <w:r>
+        <w:rPr>
+          <w:rFonts w:ascii="Times New Roman" w:hAnsi="Times New Roman" w:cs="Times New Roman"/>
+          <w:sz w:val="24"/>
+        </w:rPr>
+        <w:t>subzonas</w:t>
+      </w:r>
+      <w:proofErr w:type="spellEnd"/>
+      <w:r>
+        <w:rPr>
+          <w:rFonts w:ascii="Times New Roman" w:hAnsi="Times New Roman" w:cs="Times New Roman"/>
+          <w:sz w:val="24"/>
+        </w:rPr>
+        <w:t xml:space="preserve"> que la componen, cada ítem tendrá su nombre, capacidad y espacio en uso. Cada ítem dará acceso al panel de información de la </w:t>
+      </w:r>
+      <w:proofErr w:type="spellStart"/>
+      <w:r>
+        <w:rPr>
+          <w:rFonts w:ascii="Times New Roman" w:hAnsi="Times New Roman" w:cs="Times New Roman"/>
+          <w:sz w:val="24"/>
+        </w:rPr>
+        <w:t>subzona</w:t>
+      </w:r>
+      <w:proofErr w:type="spellEnd"/>
     </w:p>
     <w:p>
       <w:pPr>
@@ -13287,7 +14168,7 @@
           <w:u w:val="single"/>
         </w:rPr>
       </w:pPr>
-      <w:bookmarkStart w:id="35" w:name="_Toc16464074"/>
+      <w:bookmarkStart w:id="34" w:name="_Toc16464074"/>
       <w:r>
         <w:rPr>
           <w:rFonts w:ascii="Times New Roman" w:hAnsi="Times New Roman" w:cs="Times New Roman"/>
@@ -13338,7 +14219,7 @@
         </w:rPr>
         <w:t xml:space="preserve"> Panel de información de la sub zona</w:t>
       </w:r>
-      <w:bookmarkEnd w:id="35"/>
+      <w:bookmarkEnd w:id="34"/>
       <w:r>
         <w:rPr>
           <w:rFonts w:ascii="Times New Roman" w:hAnsi="Times New Roman" w:cs="Times New Roman"/>
@@ -13373,7 +14254,23 @@
           <w:rFonts w:ascii="Times New Roman" w:hAnsi="Times New Roman" w:cs="Times New Roman"/>
           <w:sz w:val="24"/>
         </w:rPr>
-        <w:t>El sistema proporcionará un panel de información de la subzona el cual contendrá todos los datos relacionado con la misma.</w:t>
+        <w:t xml:space="preserve">El sistema proporcionará un panel de información de la </w:t>
+      </w:r>
+      <w:proofErr w:type="spellStart"/>
+      <w:r>
+        <w:rPr>
+          <w:rFonts w:ascii="Times New Roman" w:hAnsi="Times New Roman" w:cs="Times New Roman"/>
+          <w:sz w:val="24"/>
+        </w:rPr>
+        <w:t>subzona</w:t>
+      </w:r>
+      <w:proofErr w:type="spellEnd"/>
+      <w:r>
+        <w:rPr>
+          <w:rFonts w:ascii="Times New Roman" w:hAnsi="Times New Roman" w:cs="Times New Roman"/>
+          <w:sz w:val="24"/>
+        </w:rPr>
+        <w:t xml:space="preserve"> el cual contendrá todos los datos relacionado con la misma.</w:t>
       </w:r>
     </w:p>
     <w:p>
@@ -13415,7 +14312,39 @@
           <w:rFonts w:ascii="Times New Roman" w:hAnsi="Times New Roman" w:cs="Times New Roman"/>
           <w:sz w:val="24"/>
         </w:rPr>
-        <w:t>Dentro del panel se desplegará una lista que contendrá en cada ítem los vehículos que se encuentran alojados en la subzona. En cada ítem se mostrará la información básica del vehículo, la posición de la subzona donde se encuentra y un botón que dará acceso al panel de información del vehículo</w:t>
+        <w:t xml:space="preserve">Dentro del panel se desplegará una lista que contendrá en cada ítem los vehículos que se encuentran alojados en la </w:t>
+      </w:r>
+      <w:proofErr w:type="spellStart"/>
+      <w:r>
+        <w:rPr>
+          <w:rFonts w:ascii="Times New Roman" w:hAnsi="Times New Roman" w:cs="Times New Roman"/>
+          <w:sz w:val="24"/>
+        </w:rPr>
+        <w:t>subzona</w:t>
+      </w:r>
+      <w:proofErr w:type="spellEnd"/>
+      <w:r>
+        <w:rPr>
+          <w:rFonts w:ascii="Times New Roman" w:hAnsi="Times New Roman" w:cs="Times New Roman"/>
+          <w:sz w:val="24"/>
+        </w:rPr>
+        <w:t xml:space="preserve">. En cada ítem se mostrará la información básica del vehículo, la posición de la </w:t>
+      </w:r>
+      <w:proofErr w:type="spellStart"/>
+      <w:r>
+        <w:rPr>
+          <w:rFonts w:ascii="Times New Roman" w:hAnsi="Times New Roman" w:cs="Times New Roman"/>
+          <w:sz w:val="24"/>
+        </w:rPr>
+        <w:t>subzona</w:t>
+      </w:r>
+      <w:proofErr w:type="spellEnd"/>
+      <w:r>
+        <w:rPr>
+          <w:rFonts w:ascii="Times New Roman" w:hAnsi="Times New Roman" w:cs="Times New Roman"/>
+          <w:sz w:val="24"/>
+        </w:rPr>
+        <w:t xml:space="preserve"> donde se encuentra y un botón que dará acceso al panel de información del vehículo</w:t>
       </w:r>
       <w:r>
         <w:rPr>
@@ -13451,7 +14380,7 @@
           <w:u w:val="single"/>
         </w:rPr>
       </w:pPr>
-      <w:bookmarkStart w:id="36" w:name="_Toc16464075"/>
+      <w:bookmarkStart w:id="35" w:name="_Toc16464075"/>
       <w:r>
         <w:rPr>
           <w:rFonts w:ascii="Times New Roman" w:hAnsi="Times New Roman" w:cs="Times New Roman"/>
@@ -13523,7 +14452,7 @@
         </w:rPr>
         <w:t xml:space="preserve"> medio de traslado</w:t>
       </w:r>
-      <w:bookmarkEnd w:id="36"/>
+      <w:bookmarkEnd w:id="35"/>
       <w:r>
         <w:rPr>
           <w:rFonts w:ascii="Times New Roman" w:hAnsi="Times New Roman" w:cs="Times New Roman"/>
@@ -13726,7 +14655,7 @@
           <w:u w:val="single"/>
         </w:rPr>
       </w:pPr>
-      <w:bookmarkStart w:id="37" w:name="_Toc16464076"/>
+      <w:bookmarkStart w:id="36" w:name="_Toc16464076"/>
       <w:r>
         <w:rPr>
           <w:rFonts w:ascii="Times New Roman" w:hAnsi="Times New Roman" w:cs="Times New Roman"/>
@@ -13787,7 +14716,7 @@
         </w:rPr>
         <w:t>Lotes a trasladar</w:t>
       </w:r>
-      <w:bookmarkEnd w:id="37"/>
+      <w:bookmarkEnd w:id="36"/>
       <w:r>
         <w:rPr>
           <w:rFonts w:ascii="Times New Roman" w:hAnsi="Times New Roman" w:cs="Times New Roman"/>
@@ -14021,8 +14950,17 @@
           <w:rFonts w:ascii="Times New Roman" w:hAnsi="Times New Roman" w:cs="Times New Roman"/>
           <w:sz w:val="24"/>
         </w:rPr>
-        <w:t>Por último, cada ítem de la lista constará de un check</w:t>
-      </w:r>
+        <w:t xml:space="preserve">Por último, cada ítem de la lista constará de un </w:t>
+      </w:r>
+      <w:proofErr w:type="spellStart"/>
+      <w:r>
+        <w:rPr>
+          <w:rFonts w:ascii="Times New Roman" w:hAnsi="Times New Roman" w:cs="Times New Roman"/>
+          <w:sz w:val="24"/>
+        </w:rPr>
+        <w:t>check</w:t>
+      </w:r>
+      <w:proofErr w:type="spellEnd"/>
       <w:r>
         <w:rPr>
           <w:rFonts w:ascii="Times New Roman" w:hAnsi="Times New Roman" w:cs="Times New Roman"/>
@@ -14274,7 +15212,7 @@
           <w:u w:val="single"/>
         </w:rPr>
       </w:pPr>
-      <w:bookmarkStart w:id="38" w:name="_Toc16464077"/>
+      <w:bookmarkStart w:id="37" w:name="_Toc16464077"/>
       <w:r>
         <w:rPr>
           <w:rFonts w:ascii="Times New Roman" w:hAnsi="Times New Roman" w:cs="Times New Roman"/>
@@ -14356,7 +15294,7 @@
         </w:rPr>
         <w:t xml:space="preserve"> Panel del trasporte</w:t>
       </w:r>
-      <w:bookmarkEnd w:id="38"/>
+      <w:bookmarkEnd w:id="37"/>
       <w:r>
         <w:rPr>
           <w:rFonts w:ascii="Times New Roman" w:hAnsi="Times New Roman" w:cs="Times New Roman"/>
@@ -14699,7 +15637,23 @@
           <w:rFonts w:ascii="Times New Roman" w:hAnsi="Times New Roman" w:cs="Times New Roman"/>
           <w:sz w:val="24"/>
         </w:rPr>
-        <w:t xml:space="preserve">Durante el trasporte un administrador podrá saber la localización del vehículo debido a que junto con el trasportista ha sido instalado un teléfono con GPS, trasmitiendo su ubicación por Google maps.  </w:t>
+        <w:t xml:space="preserve">Durante el trasporte un administrador podrá saber la localización del vehículo debido a que junto con el trasportista ha sido instalado un teléfono con GPS, trasmitiendo su ubicación por Google </w:t>
+      </w:r>
+      <w:proofErr w:type="spellStart"/>
+      <w:r>
+        <w:rPr>
+          <w:rFonts w:ascii="Times New Roman" w:hAnsi="Times New Roman" w:cs="Times New Roman"/>
+          <w:sz w:val="24"/>
+        </w:rPr>
+        <w:t>maps</w:t>
+      </w:r>
+      <w:proofErr w:type="spellEnd"/>
+      <w:r>
+        <w:rPr>
+          <w:rFonts w:ascii="Times New Roman" w:hAnsi="Times New Roman" w:cs="Times New Roman"/>
+          <w:sz w:val="24"/>
+        </w:rPr>
+        <w:t xml:space="preserve">.  </w:t>
       </w:r>
     </w:p>
     <w:p>
@@ -14713,7 +15667,7 @@
           <w:u w:val="single"/>
         </w:rPr>
       </w:pPr>
-      <w:bookmarkStart w:id="39" w:name="_Toc16464078"/>
+      <w:bookmarkStart w:id="38" w:name="_Toc16464078"/>
       <w:r>
         <w:rPr>
           <w:rFonts w:ascii="Times New Roman" w:hAnsi="Times New Roman" w:cs="Times New Roman"/>
@@ -14794,7 +15748,7 @@
         </w:rPr>
         <w:t>Funcionamiento del sistema múltiples lugares</w:t>
       </w:r>
-      <w:bookmarkEnd w:id="39"/>
+      <w:bookmarkEnd w:id="38"/>
       <w:r>
         <w:rPr>
           <w:rFonts w:ascii="Times New Roman" w:hAnsi="Times New Roman" w:cs="Times New Roman"/>
@@ -14923,6 +15877,7 @@
           <w:rFonts w:ascii="Times New Roman" w:hAnsi="Times New Roman" w:cs="Times New Roman"/>
           <w:noProof/>
           <w:sz w:val="24"/>
+          <w:lang w:eastAsia="es-ES"/>
         </w:rPr>
         <w:lastRenderedPageBreak/>
         <w:drawing>
@@ -14941,7 +15896,7 @@
                     <pic:cNvPicPr/>
                   </pic:nvPicPr>
                   <pic:blipFill>
-                    <a:blip r:embed="rId11">
+                    <a:blip r:embed="rId12">
                       <a:extLst>
                         <a:ext uri="{28A0092B-C50C-407E-A947-70E740481C1C}">
                           <a14:useLocalDpi xmlns:a14="http://schemas.microsoft.com/office/drawing/2010/main" val="0"/>
@@ -14979,7 +15934,7 @@
           <w:u w:val="single"/>
         </w:rPr>
       </w:pPr>
-      <w:bookmarkStart w:id="40" w:name="_Toc16464079"/>
+      <w:bookmarkStart w:id="39" w:name="_Toc16464079"/>
       <w:r>
         <w:rPr>
           <w:rFonts w:ascii="Times New Roman" w:hAnsi="Times New Roman" w:cs="Times New Roman"/>
@@ -15048,9 +16003,31 @@
           <w:szCs w:val="28"/>
           <w:u w:val="single"/>
         </w:rPr>
-        <w:t xml:space="preserve"> Administrador y super permisos</w:t>
-      </w:r>
-      <w:bookmarkEnd w:id="40"/>
+        <w:t xml:space="preserve"> Administrador y </w:t>
+      </w:r>
+      <w:proofErr w:type="spellStart"/>
+      <w:r>
+        <w:rPr>
+          <w:rFonts w:ascii="Times New Roman" w:hAnsi="Times New Roman" w:cs="Times New Roman"/>
+          <w:color w:val="000000" w:themeColor="text1"/>
+          <w:sz w:val="28"/>
+          <w:szCs w:val="28"/>
+          <w:u w:val="single"/>
+        </w:rPr>
+        <w:t>super</w:t>
+      </w:r>
+      <w:proofErr w:type="spellEnd"/>
+      <w:r>
+        <w:rPr>
+          <w:rFonts w:ascii="Times New Roman" w:hAnsi="Times New Roman" w:cs="Times New Roman"/>
+          <w:color w:val="000000" w:themeColor="text1"/>
+          <w:sz w:val="28"/>
+          <w:szCs w:val="28"/>
+          <w:u w:val="single"/>
+        </w:rPr>
+        <w:t xml:space="preserve"> permisos</w:t>
+      </w:r>
+      <w:bookmarkEnd w:id="39"/>
       <w:r>
         <w:rPr>
           <w:rFonts w:ascii="Times New Roman" w:hAnsi="Times New Roman" w:cs="Times New Roman"/>
@@ -15131,7 +16108,7 @@
           <w:u w:val="single"/>
         </w:rPr>
       </w:pPr>
-      <w:bookmarkStart w:id="41" w:name="_Toc16464080"/>
+      <w:bookmarkStart w:id="40" w:name="_Toc16464080"/>
       <w:r>
         <w:rPr>
           <w:rFonts w:ascii="Times New Roman" w:hAnsi="Times New Roman" w:cs="Times New Roman"/>
@@ -15222,7 +16199,7 @@
         </w:rPr>
         <w:t>Informe de daño total</w:t>
       </w:r>
-      <w:bookmarkEnd w:id="41"/>
+      <w:bookmarkEnd w:id="40"/>
       <w:r>
         <w:rPr>
           <w:rFonts w:ascii="Times New Roman" w:hAnsi="Times New Roman" w:cs="Times New Roman"/>
@@ -15302,7 +16279,23 @@
           <w:rFonts w:ascii="Times New Roman" w:hAnsi="Times New Roman" w:cs="Times New Roman"/>
           <w:sz w:val="24"/>
         </w:rPr>
-        <w:t xml:space="preserve">, robo, etc), se </w:t>
+        <w:t xml:space="preserve">, robo, </w:t>
+      </w:r>
+      <w:proofErr w:type="spellStart"/>
+      <w:r>
+        <w:rPr>
+          <w:rFonts w:ascii="Times New Roman" w:hAnsi="Times New Roman" w:cs="Times New Roman"/>
+          <w:sz w:val="24"/>
+        </w:rPr>
+        <w:t>etc</w:t>
+      </w:r>
+      <w:proofErr w:type="spellEnd"/>
+      <w:r>
+        <w:rPr>
+          <w:rFonts w:ascii="Times New Roman" w:hAnsi="Times New Roman" w:cs="Times New Roman"/>
+          <w:sz w:val="24"/>
+        </w:rPr>
+        <w:t xml:space="preserve">), se </w:t>
       </w:r>
       <w:r>
         <w:rPr>
@@ -15364,7 +16357,7 @@
           <w:u w:val="single"/>
         </w:rPr>
       </w:pPr>
-      <w:bookmarkStart w:id="42" w:name="_Toc16464081"/>
+      <w:bookmarkStart w:id="41" w:name="_Toc16464081"/>
       <w:r>
         <w:rPr>
           <w:rFonts w:ascii="Times New Roman" w:hAnsi="Times New Roman" w:cs="Times New Roman"/>
@@ -15416,7 +16409,7 @@
         </w:rPr>
         <w:t xml:space="preserve"> Lista de usuarios</w:t>
       </w:r>
-      <w:bookmarkEnd w:id="42"/>
+      <w:bookmarkEnd w:id="41"/>
       <w:r>
         <w:rPr>
           <w:rFonts w:ascii="Times New Roman" w:hAnsi="Times New Roman" w:cs="Times New Roman"/>
@@ -15440,6 +16433,9 @@
     </w:p>
     <w:p>
       <w:pPr>
+        <w:tabs>
+          <w:tab w:val="right" w:pos="9978"/>
+        </w:tabs>
         <w:jc w:val="both"/>
         <w:rPr>
           <w:rFonts w:ascii="Times New Roman" w:hAnsi="Times New Roman" w:cs="Times New Roman"/>
@@ -15459,6 +16455,13 @@
           <w:sz w:val="24"/>
         </w:rPr>
         <w:t>a los administradores</w:t>
+      </w:r>
+      <w:r>
+        <w:rPr>
+          <w:rFonts w:ascii="Times New Roman" w:hAnsi="Times New Roman" w:cs="Times New Roman"/>
+          <w:sz w:val="24"/>
+        </w:rPr>
+        <w:tab/>
       </w:r>
     </w:p>
     <w:p>
@@ -15563,7 +16566,23 @@
           <w:rFonts w:ascii="Times New Roman" w:hAnsi="Times New Roman" w:cs="Times New Roman"/>
           <w:sz w:val="24"/>
         </w:rPr>
-        <w:t xml:space="preserve">El sistema proporcionará un buscador, el cual tendrá los siguientes criterios: Nombre de usuario, edad, nombre real, rol, ultimo acceso, etc </w:t>
+        <w:t xml:space="preserve">El sistema proporcionará un buscador, el cual tendrá los siguientes criterios: Nombre de usuario, edad, nombre real, rol, ultimo acceso, </w:t>
+      </w:r>
+      <w:proofErr w:type="spellStart"/>
+      <w:r>
+        <w:rPr>
+          <w:rFonts w:ascii="Times New Roman" w:hAnsi="Times New Roman" w:cs="Times New Roman"/>
+          <w:sz w:val="24"/>
+        </w:rPr>
+        <w:t>etc</w:t>
+      </w:r>
+      <w:proofErr w:type="spellEnd"/>
+      <w:r>
+        <w:rPr>
+          <w:rFonts w:ascii="Times New Roman" w:hAnsi="Times New Roman" w:cs="Times New Roman"/>
+          <w:sz w:val="24"/>
+        </w:rPr>
+        <w:t xml:space="preserve"> </w:t>
       </w:r>
     </w:p>
     <w:p>
@@ -15577,7 +16596,7 @@
           <w:u w:val="single"/>
         </w:rPr>
       </w:pPr>
-      <w:bookmarkStart w:id="43" w:name="_Toc16464082"/>
+      <w:bookmarkStart w:id="42" w:name="_Toc16464082"/>
       <w:r>
         <w:rPr>
           <w:rFonts w:ascii="Times New Roman" w:hAnsi="Times New Roman" w:cs="Times New Roman"/>
@@ -15628,7 +16647,7 @@
         </w:rPr>
         <w:t xml:space="preserve"> Creación de usuarios</w:t>
       </w:r>
-      <w:bookmarkEnd w:id="43"/>
+      <w:bookmarkEnd w:id="42"/>
       <w:r>
         <w:rPr>
           <w:rFonts w:ascii="Times New Roman" w:hAnsi="Times New Roman" w:cs="Times New Roman"/>
@@ -15740,7 +16759,23 @@
           <w:rFonts w:ascii="Times New Roman" w:hAnsi="Times New Roman" w:cs="Times New Roman"/>
           <w:sz w:val="24"/>
         </w:rPr>
-        <w:t xml:space="preserve">contraseña, correo electrónico, teléfono, etc </w:t>
+        <w:t xml:space="preserve">contraseña, correo electrónico, teléfono, </w:t>
+      </w:r>
+      <w:proofErr w:type="spellStart"/>
+      <w:r>
+        <w:rPr>
+          <w:rFonts w:ascii="Times New Roman" w:hAnsi="Times New Roman" w:cs="Times New Roman"/>
+          <w:sz w:val="24"/>
+        </w:rPr>
+        <w:t>etc</w:t>
+      </w:r>
+      <w:proofErr w:type="spellEnd"/>
+      <w:r>
+        <w:rPr>
+          <w:rFonts w:ascii="Times New Roman" w:hAnsi="Times New Roman" w:cs="Times New Roman"/>
+          <w:sz w:val="24"/>
+        </w:rPr>
+        <w:t xml:space="preserve"> </w:t>
       </w:r>
     </w:p>
     <w:p>
@@ -15824,7 +16859,21 @@
           <w:rFonts w:ascii="Times New Roman" w:hAnsi="Times New Roman" w:cs="Times New Roman"/>
           <w:sz w:val="24"/>
         </w:rPr>
-        <w:t xml:space="preserve">Si el usuario es un trasportista se le podrá asignar un camión, se le podrá asignar un camión luego, pero no podrá trasportar nada hasta entonces, aunque si puede ingresar al sistema </w:t>
+        <w:t>Si el usuario es un trasportis</w:t>
+      </w:r>
+      <w:r>
+        <w:rPr>
+          <w:rFonts w:ascii="Times New Roman" w:hAnsi="Times New Roman" w:cs="Times New Roman"/>
+          <w:sz w:val="24"/>
+        </w:rPr>
+        <w:t>ta se le podrá asignar un medio de transporte, se le podrá asignar un medio de transporte</w:t>
+      </w:r>
+      <w:r>
+        <w:rPr>
+          <w:rFonts w:ascii="Times New Roman" w:hAnsi="Times New Roman" w:cs="Times New Roman"/>
+          <w:sz w:val="24"/>
+        </w:rPr>
+        <w:t xml:space="preserve"> luego, pero no podrá trasportar nada hasta entonces, aunque si puede ingresar al sistema </w:t>
       </w:r>
     </w:p>
     <w:p>
@@ -15908,7 +16957,7 @@
           <w:u w:val="single"/>
         </w:rPr>
       </w:pPr>
-      <w:bookmarkStart w:id="44" w:name="_Toc16464083"/>
+      <w:bookmarkStart w:id="43" w:name="_Toc16464083"/>
       <w:r>
         <w:rPr>
           <w:rFonts w:ascii="Times New Roman" w:hAnsi="Times New Roman" w:cs="Times New Roman"/>
@@ -15959,156 +17008,156 @@
         </w:rPr>
         <w:t xml:space="preserve"> Notificaciones</w:t>
       </w:r>
+      <w:bookmarkEnd w:id="43"/>
+      <w:r>
+        <w:rPr>
+          <w:rFonts w:ascii="Times New Roman" w:hAnsi="Times New Roman" w:cs="Times New Roman"/>
+          <w:color w:val="000000" w:themeColor="text1"/>
+          <w:sz w:val="28"/>
+          <w:szCs w:val="28"/>
+          <w:u w:val="single"/>
+        </w:rPr>
+        <w:t xml:space="preserve">    </w:t>
+      </w:r>
+      <w:r>
+        <w:rPr>
+          <w:rFonts w:ascii="Times New Roman" w:hAnsi="Times New Roman" w:cs="Times New Roman"/>
+          <w:color w:val="000000" w:themeColor="text1"/>
+          <w:sz w:val="28"/>
+          <w:szCs w:val="28"/>
+          <w:u w:val="single"/>
+        </w:rPr>
+        <w:t xml:space="preserve">  </w:t>
+      </w:r>
+    </w:p>
+    <w:p>
+      <w:pPr>
+        <w:jc w:val="both"/>
+        <w:rPr>
+          <w:rFonts w:ascii="Times New Roman" w:hAnsi="Times New Roman" w:cs="Times New Roman"/>
+          <w:sz w:val="24"/>
+        </w:rPr>
+      </w:pPr>
+      <w:r>
+        <w:rPr>
+          <w:rFonts w:ascii="Times New Roman" w:hAnsi="Times New Roman" w:cs="Times New Roman"/>
+          <w:sz w:val="24"/>
+        </w:rPr>
+        <w:t xml:space="preserve">El sistema brindara un panel de notificaciones, las cuales son el conjunto de actividades que </w:t>
+      </w:r>
+      <w:r>
+        <w:rPr>
+          <w:rFonts w:ascii="Times New Roman" w:hAnsi="Times New Roman" w:cs="Times New Roman"/>
+          <w:sz w:val="24"/>
+        </w:rPr>
+        <w:t>requieren</w:t>
+      </w:r>
+      <w:r>
+        <w:rPr>
+          <w:rFonts w:ascii="Times New Roman" w:hAnsi="Times New Roman" w:cs="Times New Roman"/>
+          <w:sz w:val="24"/>
+        </w:rPr>
+        <w:t xml:space="preserve"> </w:t>
+      </w:r>
+      <w:r>
+        <w:rPr>
+          <w:rFonts w:ascii="Times New Roman" w:hAnsi="Times New Roman" w:cs="Times New Roman"/>
+          <w:sz w:val="24"/>
+        </w:rPr>
+        <w:t>atención</w:t>
+      </w:r>
+      <w:r>
+        <w:rPr>
+          <w:rFonts w:ascii="Times New Roman" w:hAnsi="Times New Roman" w:cs="Times New Roman"/>
+          <w:sz w:val="24"/>
+        </w:rPr>
+        <w:t xml:space="preserve"> de los </w:t>
+      </w:r>
+      <w:r>
+        <w:rPr>
+          <w:rFonts w:ascii="Times New Roman" w:hAnsi="Times New Roman" w:cs="Times New Roman"/>
+          <w:sz w:val="24"/>
+        </w:rPr>
+        <w:t>administradores</w:t>
+      </w:r>
+      <w:r>
+        <w:rPr>
+          <w:rFonts w:ascii="Times New Roman" w:hAnsi="Times New Roman" w:cs="Times New Roman"/>
+          <w:sz w:val="24"/>
+        </w:rPr>
+        <w:t xml:space="preserve">, como por ejemplo la creación de un nuevo usuario, que se le hayan asignado los permisos </w:t>
+      </w:r>
+      <w:r>
+        <w:rPr>
+          <w:rFonts w:ascii="Times New Roman" w:hAnsi="Times New Roman" w:cs="Times New Roman"/>
+          <w:sz w:val="24"/>
+        </w:rPr>
+        <w:t xml:space="preserve">a su usuario, la aprobación de un reporte de perdida, el intento de ingresar un vehículo con una VIM que no es precargada, la ruptura de un vehículo trasportista, etc. </w:t>
+      </w:r>
+    </w:p>
+    <w:p>
+      <w:pPr>
+        <w:pStyle w:val="Ttulo3"/>
+        <w:rPr>
+          <w:rFonts w:ascii="Times New Roman" w:hAnsi="Times New Roman" w:cs="Times New Roman"/>
+          <w:color w:val="000000" w:themeColor="text1"/>
+          <w:sz w:val="28"/>
+          <w:szCs w:val="28"/>
+          <w:u w:val="single"/>
+        </w:rPr>
+      </w:pPr>
+      <w:bookmarkStart w:id="44" w:name="_Toc16464084"/>
+      <w:r>
+        <w:rPr>
+          <w:rFonts w:ascii="Times New Roman" w:hAnsi="Times New Roman" w:cs="Times New Roman"/>
+          <w:color w:val="000000" w:themeColor="text1"/>
+          <w:sz w:val="28"/>
+          <w:szCs w:val="28"/>
+          <w:u w:val="single"/>
+        </w:rPr>
+        <w:t xml:space="preserve">3.1.30 </w:t>
+      </w:r>
+      <w:r>
+        <w:rPr>
+          <w:rFonts w:ascii="Times New Roman" w:hAnsi="Times New Roman" w:cs="Times New Roman"/>
+          <w:color w:val="000000" w:themeColor="text1"/>
+          <w:sz w:val="28"/>
+          <w:szCs w:val="28"/>
+          <w:u w:val="single"/>
+        </w:rPr>
+        <w:t>RF [</w:t>
+      </w:r>
+      <w:r>
+        <w:rPr>
+          <w:rFonts w:ascii="Times New Roman" w:hAnsi="Times New Roman" w:cs="Times New Roman"/>
+          <w:color w:val="000000" w:themeColor="text1"/>
+          <w:sz w:val="28"/>
+          <w:szCs w:val="28"/>
+          <w:u w:val="single"/>
+        </w:rPr>
+        <w:t>30</w:t>
+      </w:r>
+      <w:r>
+        <w:rPr>
+          <w:rFonts w:ascii="Times New Roman" w:hAnsi="Times New Roman" w:cs="Times New Roman"/>
+          <w:color w:val="000000" w:themeColor="text1"/>
+          <w:sz w:val="28"/>
+          <w:szCs w:val="28"/>
+          <w:u w:val="single"/>
+        </w:rPr>
+        <w:t>]</w:t>
+      </w:r>
+      <w:r>
+        <w:rPr>
+          <w:rFonts w:ascii="Times New Roman" w:hAnsi="Times New Roman" w:cs="Times New Roman"/>
+          <w:color w:val="000000" w:themeColor="text1"/>
+          <w:sz w:val="28"/>
+          <w:szCs w:val="28"/>
+          <w:u w:val="single"/>
+        </w:rPr>
+        <w:t xml:space="preserve"> Modificación de datos de los usuarios por los administradores</w:t>
+      </w:r>
       <w:bookmarkEnd w:id="44"/>
-      <w:r>
-        <w:rPr>
-          <w:rFonts w:ascii="Times New Roman" w:hAnsi="Times New Roman" w:cs="Times New Roman"/>
-          <w:color w:val="000000" w:themeColor="text1"/>
-          <w:sz w:val="28"/>
-          <w:szCs w:val="28"/>
-          <w:u w:val="single"/>
-        </w:rPr>
-        <w:t xml:space="preserve">    </w:t>
-      </w:r>
-      <w:r>
-        <w:rPr>
-          <w:rFonts w:ascii="Times New Roman" w:hAnsi="Times New Roman" w:cs="Times New Roman"/>
-          <w:color w:val="000000" w:themeColor="text1"/>
-          <w:sz w:val="28"/>
-          <w:szCs w:val="28"/>
-          <w:u w:val="single"/>
-        </w:rPr>
-        <w:t xml:space="preserve">  </w:t>
-      </w:r>
-    </w:p>
-    <w:p>
-      <w:pPr>
-        <w:jc w:val="both"/>
-        <w:rPr>
-          <w:rFonts w:ascii="Times New Roman" w:hAnsi="Times New Roman" w:cs="Times New Roman"/>
-          <w:sz w:val="24"/>
-        </w:rPr>
-      </w:pPr>
-      <w:r>
-        <w:rPr>
-          <w:rFonts w:ascii="Times New Roman" w:hAnsi="Times New Roman" w:cs="Times New Roman"/>
-          <w:sz w:val="24"/>
-        </w:rPr>
-        <w:t xml:space="preserve">El sistema brindara un panel de notificaciones, las cuales son el conjunto de actividades que </w:t>
-      </w:r>
-      <w:r>
-        <w:rPr>
-          <w:rFonts w:ascii="Times New Roman" w:hAnsi="Times New Roman" w:cs="Times New Roman"/>
-          <w:sz w:val="24"/>
-        </w:rPr>
-        <w:t>requieren</w:t>
-      </w:r>
-      <w:r>
-        <w:rPr>
-          <w:rFonts w:ascii="Times New Roman" w:hAnsi="Times New Roman" w:cs="Times New Roman"/>
-          <w:sz w:val="24"/>
-        </w:rPr>
-        <w:t xml:space="preserve"> </w:t>
-      </w:r>
-      <w:r>
-        <w:rPr>
-          <w:rFonts w:ascii="Times New Roman" w:hAnsi="Times New Roman" w:cs="Times New Roman"/>
-          <w:sz w:val="24"/>
-        </w:rPr>
-        <w:t>atención</w:t>
-      </w:r>
-      <w:r>
-        <w:rPr>
-          <w:rFonts w:ascii="Times New Roman" w:hAnsi="Times New Roman" w:cs="Times New Roman"/>
-          <w:sz w:val="24"/>
-        </w:rPr>
-        <w:t xml:space="preserve"> de los </w:t>
-      </w:r>
-      <w:r>
-        <w:rPr>
-          <w:rFonts w:ascii="Times New Roman" w:hAnsi="Times New Roman" w:cs="Times New Roman"/>
-          <w:sz w:val="24"/>
-        </w:rPr>
-        <w:t>administradores</w:t>
-      </w:r>
-      <w:r>
-        <w:rPr>
-          <w:rFonts w:ascii="Times New Roman" w:hAnsi="Times New Roman" w:cs="Times New Roman"/>
-          <w:sz w:val="24"/>
-        </w:rPr>
-        <w:t xml:space="preserve">, como por ejemplo la creación de un nuevo usuario, que se le hayan asignado los permisos </w:t>
-      </w:r>
-      <w:r>
-        <w:rPr>
-          <w:rFonts w:ascii="Times New Roman" w:hAnsi="Times New Roman" w:cs="Times New Roman"/>
-          <w:sz w:val="24"/>
-        </w:rPr>
-        <w:t xml:space="preserve">a su usuario, la aprobación de un reporte de perdida, el intento de ingresar un vehículo con una VIM que no es precargada, la ruptura de un vehículo trasportista, etc. </w:t>
-      </w:r>
-    </w:p>
-    <w:p>
-      <w:pPr>
-        <w:pStyle w:val="Ttulo3"/>
-        <w:rPr>
-          <w:rFonts w:ascii="Times New Roman" w:hAnsi="Times New Roman" w:cs="Times New Roman"/>
-          <w:color w:val="000000" w:themeColor="text1"/>
-          <w:sz w:val="28"/>
-          <w:szCs w:val="28"/>
-          <w:u w:val="single"/>
-        </w:rPr>
-      </w:pPr>
-      <w:bookmarkStart w:id="45" w:name="_Toc16464084"/>
-      <w:r>
-        <w:rPr>
-          <w:rFonts w:ascii="Times New Roman" w:hAnsi="Times New Roman" w:cs="Times New Roman"/>
-          <w:color w:val="000000" w:themeColor="text1"/>
-          <w:sz w:val="28"/>
-          <w:szCs w:val="28"/>
-          <w:u w:val="single"/>
-        </w:rPr>
-        <w:t xml:space="preserve">3.1.30 </w:t>
-      </w:r>
-      <w:r>
-        <w:rPr>
-          <w:rFonts w:ascii="Times New Roman" w:hAnsi="Times New Roman" w:cs="Times New Roman"/>
-          <w:color w:val="000000" w:themeColor="text1"/>
-          <w:sz w:val="28"/>
-          <w:szCs w:val="28"/>
-          <w:u w:val="single"/>
-        </w:rPr>
-        <w:t>RF [</w:t>
-      </w:r>
-      <w:r>
-        <w:rPr>
-          <w:rFonts w:ascii="Times New Roman" w:hAnsi="Times New Roman" w:cs="Times New Roman"/>
-          <w:color w:val="000000" w:themeColor="text1"/>
-          <w:sz w:val="28"/>
-          <w:szCs w:val="28"/>
-          <w:u w:val="single"/>
-        </w:rPr>
-        <w:t>30</w:t>
-      </w:r>
-      <w:r>
-        <w:rPr>
-          <w:rFonts w:ascii="Times New Roman" w:hAnsi="Times New Roman" w:cs="Times New Roman"/>
-          <w:color w:val="000000" w:themeColor="text1"/>
-          <w:sz w:val="28"/>
-          <w:szCs w:val="28"/>
-          <w:u w:val="single"/>
-        </w:rPr>
-        <w:t>]</w:t>
-      </w:r>
-      <w:r>
-        <w:rPr>
-          <w:rFonts w:ascii="Times New Roman" w:hAnsi="Times New Roman" w:cs="Times New Roman"/>
-          <w:color w:val="000000" w:themeColor="text1"/>
-          <w:sz w:val="28"/>
-          <w:szCs w:val="28"/>
-          <w:u w:val="single"/>
-        </w:rPr>
-        <w:t xml:space="preserve"> Modificación de datos de los usuarios por los administradores</w:t>
-      </w:r>
-      <w:bookmarkEnd w:id="45"/>
       <w:r>
         <w:rPr>
           <w:rFonts w:ascii="Times New Roman" w:hAnsi="Times New Roman" w:cs="Times New Roman"/>
@@ -16276,7 +17325,7 @@
           <w:u w:val="single"/>
         </w:rPr>
       </w:pPr>
-      <w:bookmarkStart w:id="46" w:name="_Toc16464085"/>
+      <w:bookmarkStart w:id="45" w:name="_Toc16464085"/>
       <w:r>
         <w:rPr>
           <w:rFonts w:ascii="Times New Roman" w:hAnsi="Times New Roman" w:cs="Times New Roman"/>
@@ -16327,7 +17376,7 @@
         </w:rPr>
         <w:t xml:space="preserve"> Agregar medios de trasporte</w:t>
       </w:r>
-      <w:bookmarkEnd w:id="46"/>
+      <w:bookmarkEnd w:id="45"/>
       <w:r>
         <w:rPr>
           <w:rFonts w:ascii="Times New Roman" w:hAnsi="Times New Roman" w:cs="Times New Roman"/>
@@ -16515,16 +17564,15 @@
           <w:u w:val="single"/>
         </w:rPr>
       </w:pPr>
-      <w:bookmarkStart w:id="47" w:name="_Toc16464086"/>
-      <w:r>
-        <w:rPr>
-          <w:rFonts w:ascii="Times New Roman" w:hAnsi="Times New Roman" w:cs="Times New Roman"/>
-          <w:color w:val="000000" w:themeColor="text1"/>
-          <w:sz w:val="28"/>
-          <w:szCs w:val="28"/>
-          <w:u w:val="single"/>
-        </w:rPr>
-        <w:lastRenderedPageBreak/>
+      <w:bookmarkStart w:id="46" w:name="_Toc16464086"/>
+      <w:r>
+        <w:rPr>
+          <w:rFonts w:ascii="Times New Roman" w:hAnsi="Times New Roman" w:cs="Times New Roman"/>
+          <w:color w:val="000000" w:themeColor="text1"/>
+          <w:sz w:val="28"/>
+          <w:szCs w:val="28"/>
+          <w:u w:val="single"/>
+        </w:rPr>
         <w:t xml:space="preserve">3.1.32 </w:t>
       </w:r>
       <w:r>
@@ -16567,7 +17615,7 @@
         </w:rPr>
         <w:t xml:space="preserve"> Lista de medios de trasporte</w:t>
       </w:r>
-      <w:bookmarkEnd w:id="47"/>
+      <w:bookmarkEnd w:id="46"/>
       <w:r>
         <w:rPr>
           <w:rFonts w:ascii="Times New Roman" w:hAnsi="Times New Roman" w:cs="Times New Roman"/>
@@ -16800,14 +17848,25 @@
           <w:sz w:val="24"/>
         </w:rPr>
       </w:pPr>
-      <w:r>
-        <w:rPr>
-          <w:rFonts w:ascii="Times New Roman" w:hAnsi="Times New Roman" w:cs="Times New Roman"/>
-          <w:sz w:val="24"/>
-        </w:rPr>
-        <w:t>Se le dará un buscado a la lista, este tendrá múltiples criterios: VIM, Nombre de usuario del conductor que lo está usando, numero de rampas, fecha en la que fue añadido al sistema, etc</w:t>
-      </w:r>
-    </w:p>
+      <w:bookmarkStart w:id="47" w:name="_GoBack"/>
+      <w:r>
+        <w:rPr>
+          <w:rFonts w:ascii="Times New Roman" w:hAnsi="Times New Roman" w:cs="Times New Roman"/>
+          <w:sz w:val="24"/>
+        </w:rPr>
+        <w:t xml:space="preserve">Se le dará un buscado a la lista, este tendrá múltiples criterios: VIM, Nombre de usuario del conductor que lo está usando, numero de rampas, fecha en la que fue añadido al sistema, </w:t>
+      </w:r>
+      <w:proofErr w:type="spellStart"/>
+      <w:r>
+        <w:rPr>
+          <w:rFonts w:ascii="Times New Roman" w:hAnsi="Times New Roman" w:cs="Times New Roman"/>
+          <w:sz w:val="24"/>
+        </w:rPr>
+        <w:t>etc</w:t>
+      </w:r>
+      <w:proofErr w:type="spellEnd"/>
+    </w:p>
+    <w:bookmarkEnd w:id="47"/>
     <w:p>
       <w:pPr>
         <w:pStyle w:val="Prrafodelista"/>
@@ -17074,6 +18133,7 @@
         </w:rPr>
         <w:t xml:space="preserve">de lugar por medio de Google </w:t>
       </w:r>
+      <w:proofErr w:type="spellStart"/>
       <w:r>
         <w:rPr>
           <w:rFonts w:ascii="Times New Roman" w:hAnsi="Times New Roman" w:cs="Times New Roman"/>
@@ -17086,7 +18146,15 @@
           <w:rFonts w:ascii="Times New Roman" w:hAnsi="Times New Roman" w:cs="Times New Roman"/>
           <w:sz w:val="24"/>
         </w:rPr>
-        <w:t>aps.</w:t>
+        <w:t>aps</w:t>
+      </w:r>
+      <w:proofErr w:type="spellEnd"/>
+      <w:r>
+        <w:rPr>
+          <w:rFonts w:ascii="Times New Roman" w:hAnsi="Times New Roman" w:cs="Times New Roman"/>
+          <w:sz w:val="24"/>
+        </w:rPr>
+        <w:t>.</w:t>
       </w:r>
     </w:p>
     <w:p>
@@ -17191,7 +18259,23 @@
           <w:rFonts w:ascii="Times New Roman" w:hAnsi="Times New Roman" w:cs="Times New Roman"/>
           <w:sz w:val="24"/>
         </w:rPr>
-        <w:t xml:space="preserve"> un botón que permita agregar subzonas a la zona.</w:t>
+        <w:t xml:space="preserve"> un botón que permita agregar </w:t>
+      </w:r>
+      <w:proofErr w:type="spellStart"/>
+      <w:r>
+        <w:rPr>
+          <w:rFonts w:ascii="Times New Roman" w:hAnsi="Times New Roman" w:cs="Times New Roman"/>
+          <w:sz w:val="24"/>
+        </w:rPr>
+        <w:t>subzonas</w:t>
+      </w:r>
+      <w:proofErr w:type="spellEnd"/>
+      <w:r>
+        <w:rPr>
+          <w:rFonts w:ascii="Times New Roman" w:hAnsi="Times New Roman" w:cs="Times New Roman"/>
+          <w:sz w:val="24"/>
+        </w:rPr>
+        <w:t xml:space="preserve"> a la zona.</w:t>
       </w:r>
     </w:p>
     <w:p>
@@ -17212,7 +18296,39 @@
           <w:rFonts w:ascii="Times New Roman" w:hAnsi="Times New Roman" w:cs="Times New Roman"/>
           <w:sz w:val="24"/>
         </w:rPr>
-        <w:t>El sistema tampoco permitirá ingresar un lugar a menos que cada zona tenga una subzona adentro y la sumatoria de la capacidad de cada subzona deberá ser igual a la capacidad de la zona.</w:t>
+        <w:t xml:space="preserve">El sistema tampoco permitirá ingresar un lugar a menos que cada zona tenga una </w:t>
+      </w:r>
+      <w:proofErr w:type="spellStart"/>
+      <w:r>
+        <w:rPr>
+          <w:rFonts w:ascii="Times New Roman" w:hAnsi="Times New Roman" w:cs="Times New Roman"/>
+          <w:sz w:val="24"/>
+        </w:rPr>
+        <w:t>subzona</w:t>
+      </w:r>
+      <w:proofErr w:type="spellEnd"/>
+      <w:r>
+        <w:rPr>
+          <w:rFonts w:ascii="Times New Roman" w:hAnsi="Times New Roman" w:cs="Times New Roman"/>
+          <w:sz w:val="24"/>
+        </w:rPr>
+        <w:t xml:space="preserve"> adentro y la sumatoria de la capacidad de cada </w:t>
+      </w:r>
+      <w:proofErr w:type="spellStart"/>
+      <w:r>
+        <w:rPr>
+          <w:rFonts w:ascii="Times New Roman" w:hAnsi="Times New Roman" w:cs="Times New Roman"/>
+          <w:sz w:val="24"/>
+        </w:rPr>
+        <w:t>subzona</w:t>
+      </w:r>
+      <w:proofErr w:type="spellEnd"/>
+      <w:r>
+        <w:rPr>
+          <w:rFonts w:ascii="Times New Roman" w:hAnsi="Times New Roman" w:cs="Times New Roman"/>
+          <w:sz w:val="24"/>
+        </w:rPr>
+        <w:t xml:space="preserve"> deberá ser igual a la capacidad de la zona.</w:t>
       </w:r>
     </w:p>
     <w:p>
@@ -17394,8 +18510,17 @@
           <w:rFonts w:ascii="Times New Roman" w:hAnsi="Times New Roman" w:cs="Times New Roman"/>
           <w:sz w:val="24"/>
         </w:rPr>
-        <w:t>la subzona</w:t>
-      </w:r>
+        <w:t xml:space="preserve">la </w:t>
+      </w:r>
+      <w:proofErr w:type="spellStart"/>
+      <w:r>
+        <w:rPr>
+          <w:rFonts w:ascii="Times New Roman" w:hAnsi="Times New Roman" w:cs="Times New Roman"/>
+          <w:sz w:val="24"/>
+        </w:rPr>
+        <w:t>subzona</w:t>
+      </w:r>
+      <w:proofErr w:type="spellEnd"/>
       <w:r>
         <w:rPr>
           <w:rFonts w:ascii="Times New Roman" w:hAnsi="Times New Roman" w:cs="Times New Roman"/>
@@ -17492,7 +18617,23 @@
           <w:rFonts w:ascii="Times New Roman" w:hAnsi="Times New Roman" w:cs="Times New Roman"/>
           <w:sz w:val="24"/>
         </w:rPr>
-        <w:t xml:space="preserve"> eliminar subzonas para </w:t>
+        <w:t xml:space="preserve"> eliminar </w:t>
+      </w:r>
+      <w:proofErr w:type="spellStart"/>
+      <w:r>
+        <w:rPr>
+          <w:rFonts w:ascii="Times New Roman" w:hAnsi="Times New Roman" w:cs="Times New Roman"/>
+          <w:sz w:val="24"/>
+        </w:rPr>
+        <w:t>subzonas</w:t>
+      </w:r>
+      <w:proofErr w:type="spellEnd"/>
+      <w:r>
+        <w:rPr>
+          <w:rFonts w:ascii="Times New Roman" w:hAnsi="Times New Roman" w:cs="Times New Roman"/>
+          <w:sz w:val="24"/>
+        </w:rPr>
+        <w:t xml:space="preserve"> para </w:t>
       </w:r>
       <w:r>
         <w:rPr>
@@ -17513,7 +18654,23 @@
           <w:rFonts w:ascii="Times New Roman" w:hAnsi="Times New Roman" w:cs="Times New Roman"/>
           <w:sz w:val="24"/>
         </w:rPr>
-        <w:t>las capacidades de todas las subzonas de la zona sean</w:t>
+        <w:t xml:space="preserve">las capacidades de todas las </w:t>
+      </w:r>
+      <w:proofErr w:type="spellStart"/>
+      <w:r>
+        <w:rPr>
+          <w:rFonts w:ascii="Times New Roman" w:hAnsi="Times New Roman" w:cs="Times New Roman"/>
+          <w:sz w:val="24"/>
+        </w:rPr>
+        <w:t>subzonas</w:t>
+      </w:r>
+      <w:proofErr w:type="spellEnd"/>
+      <w:r>
+        <w:rPr>
+          <w:rFonts w:ascii="Times New Roman" w:hAnsi="Times New Roman" w:cs="Times New Roman"/>
+          <w:sz w:val="24"/>
+        </w:rPr>
+        <w:t xml:space="preserve"> de la zona sean</w:t>
       </w:r>
       <w:r>
         <w:rPr>
@@ -17548,14 +18705,46 @@
           <w:rFonts w:ascii="Times New Roman" w:hAnsi="Times New Roman" w:cs="Times New Roman"/>
           <w:sz w:val="24"/>
         </w:rPr>
-        <w:t xml:space="preserve">nuevas subzonas para estas (no olvidemos que </w:t>
-      </w:r>
-      <w:r>
-        <w:rPr>
-          <w:rFonts w:ascii="Times New Roman" w:hAnsi="Times New Roman" w:cs="Times New Roman"/>
-          <w:sz w:val="24"/>
-        </w:rPr>
-        <w:t>la capacidad de estas subzonas tiene</w:t>
+        <w:t xml:space="preserve">nuevas </w:t>
+      </w:r>
+      <w:proofErr w:type="spellStart"/>
+      <w:r>
+        <w:rPr>
+          <w:rFonts w:ascii="Times New Roman" w:hAnsi="Times New Roman" w:cs="Times New Roman"/>
+          <w:sz w:val="24"/>
+        </w:rPr>
+        <w:t>subzonas</w:t>
+      </w:r>
+      <w:proofErr w:type="spellEnd"/>
+      <w:r>
+        <w:rPr>
+          <w:rFonts w:ascii="Times New Roman" w:hAnsi="Times New Roman" w:cs="Times New Roman"/>
+          <w:sz w:val="24"/>
+        </w:rPr>
+        <w:t xml:space="preserve"> para estas (no olvidemos que </w:t>
+      </w:r>
+      <w:r>
+        <w:rPr>
+          <w:rFonts w:ascii="Times New Roman" w:hAnsi="Times New Roman" w:cs="Times New Roman"/>
+          <w:sz w:val="24"/>
+        </w:rPr>
+        <w:t xml:space="preserve">la capacidad de estas </w:t>
+      </w:r>
+      <w:proofErr w:type="spellStart"/>
+      <w:r>
+        <w:rPr>
+          <w:rFonts w:ascii="Times New Roman" w:hAnsi="Times New Roman" w:cs="Times New Roman"/>
+          <w:sz w:val="24"/>
+        </w:rPr>
+        <w:t>subzonas</w:t>
+      </w:r>
+      <w:proofErr w:type="spellEnd"/>
+      <w:r>
+        <w:rPr>
+          <w:rFonts w:ascii="Times New Roman" w:hAnsi="Times New Roman" w:cs="Times New Roman"/>
+          <w:sz w:val="24"/>
+        </w:rPr>
+        <w:t xml:space="preserve"> tiene</w:t>
       </w:r>
       <w:r>
         <w:rPr>
@@ -17583,7 +18772,23 @@
           <w:rFonts w:ascii="Times New Roman" w:hAnsi="Times New Roman" w:cs="Times New Roman"/>
           <w:sz w:val="24"/>
         </w:rPr>
-        <w:t xml:space="preserve">El sistema contempla realizar estas operaciones cuando ya existen unidades en las subzonas </w:t>
+        <w:t xml:space="preserve">El sistema contempla realizar estas operaciones cuando ya existen unidades en las </w:t>
+      </w:r>
+      <w:proofErr w:type="spellStart"/>
+      <w:r>
+        <w:rPr>
+          <w:rFonts w:ascii="Times New Roman" w:hAnsi="Times New Roman" w:cs="Times New Roman"/>
+          <w:sz w:val="24"/>
+        </w:rPr>
+        <w:t>subzonas</w:t>
+      </w:r>
+      <w:proofErr w:type="spellEnd"/>
+      <w:r>
+        <w:rPr>
+          <w:rFonts w:ascii="Times New Roman" w:hAnsi="Times New Roman" w:cs="Times New Roman"/>
+          <w:sz w:val="24"/>
+        </w:rPr>
+        <w:t xml:space="preserve"> </w:t>
       </w:r>
       <w:r>
         <w:rPr>
@@ -17625,7 +18830,23 @@
           <w:rFonts w:ascii="Times New Roman" w:hAnsi="Times New Roman" w:cs="Times New Roman"/>
           <w:sz w:val="24"/>
         </w:rPr>
-        <w:t xml:space="preserve"> a dichas unidades una nueva subzona y localización de la misma </w:t>
+        <w:t xml:space="preserve"> a dichas unidades una nueva </w:t>
+      </w:r>
+      <w:proofErr w:type="spellStart"/>
+      <w:r>
+        <w:rPr>
+          <w:rFonts w:ascii="Times New Roman" w:hAnsi="Times New Roman" w:cs="Times New Roman"/>
+          <w:sz w:val="24"/>
+        </w:rPr>
+        <w:t>subzona</w:t>
+      </w:r>
+      <w:proofErr w:type="spellEnd"/>
+      <w:r>
+        <w:rPr>
+          <w:rFonts w:ascii="Times New Roman" w:hAnsi="Times New Roman" w:cs="Times New Roman"/>
+          <w:sz w:val="24"/>
+        </w:rPr>
+        <w:t xml:space="preserve"> y localización de la misma </w:t>
       </w:r>
       <w:r>
         <w:rPr>
@@ -17767,6 +18988,7 @@
           <w:rFonts w:ascii="Times New Roman" w:hAnsi="Times New Roman" w:cs="Times New Roman"/>
           <w:sz w:val="24"/>
         </w:rPr>
+        <w:lastRenderedPageBreak/>
         <w:t xml:space="preserve">Cada ítem de la lista tendrá el código, nombre y ubicación del lugar </w:t>
       </w:r>
     </w:p>
@@ -17832,7 +19054,6 @@
           <w:szCs w:val="28"/>
           <w:u w:val="single"/>
         </w:rPr>
-        <w:lastRenderedPageBreak/>
         <w:t xml:space="preserve">3.1.36 </w:t>
       </w:r>
       <w:r>
@@ -17973,7 +19194,23 @@
           <w:rFonts w:ascii="Times New Roman" w:hAnsi="Times New Roman" w:cs="Times New Roman"/>
           <w:sz w:val="24"/>
         </w:rPr>
-        <w:t xml:space="preserve">También podrá ver su ubicación por Google maps </w:t>
+        <w:t xml:space="preserve">También podrá ver su ubicación por Google </w:t>
+      </w:r>
+      <w:proofErr w:type="spellStart"/>
+      <w:r>
+        <w:rPr>
+          <w:rFonts w:ascii="Times New Roman" w:hAnsi="Times New Roman" w:cs="Times New Roman"/>
+          <w:sz w:val="24"/>
+        </w:rPr>
+        <w:t>maps</w:t>
+      </w:r>
+      <w:proofErr w:type="spellEnd"/>
+      <w:r>
+        <w:rPr>
+          <w:rFonts w:ascii="Times New Roman" w:hAnsi="Times New Roman" w:cs="Times New Roman"/>
+          <w:sz w:val="24"/>
+        </w:rPr>
+        <w:t xml:space="preserve"> </w:t>
       </w:r>
     </w:p>
     <w:p>
@@ -18790,7 +20027,14 @@
           <w:rFonts w:ascii="Times New Roman" w:hAnsi="Times New Roman" w:cs="Times New Roman"/>
           <w:sz w:val="24"/>
         </w:rPr>
-        <w:t xml:space="preserve"> el nombre, id, localización y un botón para acceder al panel de información del cliente </w:t>
+        <w:t xml:space="preserve"> el nombre, id, localización y un botón para acceder al p</w:t>
+      </w:r>
+      <w:r>
+        <w:rPr>
+          <w:rFonts w:ascii="Times New Roman" w:hAnsi="Times New Roman" w:cs="Times New Roman"/>
+          <w:sz w:val="24"/>
+        </w:rPr>
+        <w:t>anel de información del establecimiento</w:t>
       </w:r>
     </w:p>
     <w:p>
@@ -18811,6 +20055,7 @@
           <w:rFonts w:ascii="Times New Roman" w:hAnsi="Times New Roman" w:cs="Times New Roman"/>
           <w:sz w:val="24"/>
         </w:rPr>
+        <w:lastRenderedPageBreak/>
         <w:t xml:space="preserve">Se podrán modificar los datos del cliente por los administradores con permisos </w:t>
       </w:r>
     </w:p>
@@ -18867,7 +20112,23 @@
           <w:rFonts w:ascii="Times New Roman" w:hAnsi="Times New Roman" w:cs="Times New Roman"/>
           <w:sz w:val="24"/>
         </w:rPr>
-        <w:t xml:space="preserve">si ningún vehículo del mismo se encuentra en ningún patio, puerto o trasporte, Osea que ya fue entregado. </w:t>
+        <w:t xml:space="preserve">si ningún vehículo del mismo se encuentra en ningún patio, puerto o trasporte, </w:t>
+      </w:r>
+      <w:proofErr w:type="spellStart"/>
+      <w:r>
+        <w:rPr>
+          <w:rFonts w:ascii="Times New Roman" w:hAnsi="Times New Roman" w:cs="Times New Roman"/>
+          <w:sz w:val="24"/>
+        </w:rPr>
+        <w:t>Osea</w:t>
+      </w:r>
+      <w:proofErr w:type="spellEnd"/>
+      <w:r>
+        <w:rPr>
+          <w:rFonts w:ascii="Times New Roman" w:hAnsi="Times New Roman" w:cs="Times New Roman"/>
+          <w:sz w:val="24"/>
+        </w:rPr>
+        <w:t xml:space="preserve"> que ya fue entregado. </w:t>
       </w:r>
     </w:p>
     <w:p>
@@ -18890,7 +20151,6 @@
           <w:szCs w:val="28"/>
           <w:u w:val="single"/>
         </w:rPr>
-        <w:lastRenderedPageBreak/>
         <w:t>3.1.41 RF [41] Agregar establecimiento del cliente</w:t>
       </w:r>
       <w:bookmarkEnd w:id="56"/>
@@ -18927,6 +20187,7 @@
         </w:rPr>
         <w:t xml:space="preserve">El sistema permitirá agregar un establecimiento de un cliente. Para ello se pedirá el nombre del mismo, ubicación real (por Google </w:t>
       </w:r>
+      <w:proofErr w:type="spellStart"/>
       <w:r>
         <w:rPr>
           <w:rFonts w:ascii="Times New Roman" w:hAnsi="Times New Roman" w:cs="Times New Roman"/>
@@ -18939,7 +20200,15 @@
           <w:rFonts w:ascii="Times New Roman" w:hAnsi="Times New Roman" w:cs="Times New Roman"/>
           <w:sz w:val="24"/>
         </w:rPr>
-        <w:t>aps) y el cliente al cual pertenecer.</w:t>
+        <w:t>aps</w:t>
+      </w:r>
+      <w:proofErr w:type="spellEnd"/>
+      <w:r>
+        <w:rPr>
+          <w:rFonts w:ascii="Times New Roman" w:hAnsi="Times New Roman" w:cs="Times New Roman"/>
+          <w:sz w:val="24"/>
+        </w:rPr>
+        <w:t>) y el cliente al cual pertenecer.</w:t>
       </w:r>
     </w:p>
     <w:p>
@@ -19017,7 +20286,23 @@
           <w:rFonts w:ascii="Times New Roman" w:hAnsi="Times New Roman" w:cs="Times New Roman"/>
           <w:sz w:val="24"/>
         </w:rPr>
-        <w:t xml:space="preserve">El sistema le mostrara el nombre, cliente y fecha en la que se agrego el establecimiento </w:t>
+        <w:t xml:space="preserve">El sistema le mostrara el nombre, cliente y fecha en la que se </w:t>
+      </w:r>
+      <w:proofErr w:type="spellStart"/>
+      <w:r>
+        <w:rPr>
+          <w:rFonts w:ascii="Times New Roman" w:hAnsi="Times New Roman" w:cs="Times New Roman"/>
+          <w:sz w:val="24"/>
+        </w:rPr>
+        <w:t>agrego</w:t>
+      </w:r>
+      <w:proofErr w:type="spellEnd"/>
+      <w:r>
+        <w:rPr>
+          <w:rFonts w:ascii="Times New Roman" w:hAnsi="Times New Roman" w:cs="Times New Roman"/>
+          <w:sz w:val="24"/>
+        </w:rPr>
+        <w:t xml:space="preserve"> el establecimiento </w:t>
       </w:r>
     </w:p>
     <w:p>
@@ -19038,7 +20323,23 @@
           <w:rFonts w:ascii="Times New Roman" w:hAnsi="Times New Roman" w:cs="Times New Roman"/>
           <w:sz w:val="24"/>
         </w:rPr>
-        <w:t xml:space="preserve">El sistema mostrara por medio de Google Maps la ubicación del establecimiento </w:t>
+        <w:t xml:space="preserve">El sistema mostrara por medio de Google </w:t>
+      </w:r>
+      <w:proofErr w:type="spellStart"/>
+      <w:r>
+        <w:rPr>
+          <w:rFonts w:ascii="Times New Roman" w:hAnsi="Times New Roman" w:cs="Times New Roman"/>
+          <w:sz w:val="24"/>
+        </w:rPr>
+        <w:t>Maps</w:t>
+      </w:r>
+      <w:proofErr w:type="spellEnd"/>
+      <w:r>
+        <w:rPr>
+          <w:rFonts w:ascii="Times New Roman" w:hAnsi="Times New Roman" w:cs="Times New Roman"/>
+          <w:sz w:val="24"/>
+        </w:rPr>
+        <w:t xml:space="preserve"> la ubicación del establecimiento </w:t>
       </w:r>
     </w:p>
     <w:p>
@@ -19173,7 +20474,23 @@
           <w:rFonts w:ascii="Times New Roman" w:hAnsi="Times New Roman" w:cs="Times New Roman"/>
           <w:sz w:val="24"/>
         </w:rPr>
-        <w:t>Cada ítem de la lista tendrá la fecha de creación del trasporte, conductor, numero de lotes y destinos. Se puede acceder desde ahí al panel de información del trasporte</w:t>
+        <w:t xml:space="preserve">Cada ítem de la lista tendrá la fecha de creación del trasporte, conductor, </w:t>
+      </w:r>
+      <w:proofErr w:type="gramStart"/>
+      <w:r>
+        <w:rPr>
+          <w:rFonts w:ascii="Times New Roman" w:hAnsi="Times New Roman" w:cs="Times New Roman"/>
+          <w:sz w:val="24"/>
+        </w:rPr>
+        <w:t>numero</w:t>
+      </w:r>
+      <w:proofErr w:type="gramEnd"/>
+      <w:r>
+        <w:rPr>
+          <w:rFonts w:ascii="Times New Roman" w:hAnsi="Times New Roman" w:cs="Times New Roman"/>
+          <w:sz w:val="24"/>
+        </w:rPr>
+        <w:t xml:space="preserve"> de lotes y destinos. Se puede acceder desde ahí al panel de información del trasporte</w:t>
       </w:r>
     </w:p>
     <w:p>
@@ -19254,7 +20571,23 @@
           <w:rFonts w:ascii="Times New Roman" w:hAnsi="Times New Roman" w:cs="Times New Roman"/>
           <w:sz w:val="24"/>
         </w:rPr>
-        <w:t xml:space="preserve">Ubicación actual de trasporte, con Google Maps </w:t>
+        <w:t xml:space="preserve">Ubicación actual de trasporte, con Google </w:t>
+      </w:r>
+      <w:proofErr w:type="spellStart"/>
+      <w:r>
+        <w:rPr>
+          <w:rFonts w:ascii="Times New Roman" w:hAnsi="Times New Roman" w:cs="Times New Roman"/>
+          <w:sz w:val="24"/>
+        </w:rPr>
+        <w:t>Maps</w:t>
+      </w:r>
+      <w:proofErr w:type="spellEnd"/>
+      <w:r>
+        <w:rPr>
+          <w:rFonts w:ascii="Times New Roman" w:hAnsi="Times New Roman" w:cs="Times New Roman"/>
+          <w:sz w:val="24"/>
+        </w:rPr>
+        <w:t xml:space="preserve"> </w:t>
       </w:r>
     </w:p>
     <w:p>
@@ -19365,6 +20698,7 @@
         </w:rPr>
         <w:t xml:space="preserve">. </w:t>
       </w:r>
+      <w:proofErr w:type="spellStart"/>
       <w:r>
         <w:rPr>
           <w:rFonts w:ascii="Times New Roman" w:hAnsi="Times New Roman" w:cs="Times New Roman"/>
@@ -19372,8 +20706,9 @@
           <w:sz w:val="40"/>
           <w:szCs w:val="40"/>
         </w:rPr>
-        <w:t xml:space="preserve">Interfases externas </w:t>
-      </w:r>
+        <w:t>Interfases</w:t>
+      </w:r>
+      <w:proofErr w:type="spellEnd"/>
       <w:r>
         <w:rPr>
           <w:rFonts w:ascii="Times New Roman" w:hAnsi="Times New Roman" w:cs="Times New Roman"/>
@@ -19381,6 +20716,15 @@
           <w:sz w:val="40"/>
           <w:szCs w:val="40"/>
         </w:rPr>
+        <w:t xml:space="preserve"> externas </w:t>
+      </w:r>
+      <w:r>
+        <w:rPr>
+          <w:rFonts w:ascii="Times New Roman" w:hAnsi="Times New Roman" w:cs="Times New Roman"/>
+          <w:color w:val="000000" w:themeColor="text1"/>
+          <w:sz w:val="40"/>
+          <w:szCs w:val="40"/>
+        </w:rPr>
         <w:t>(Requisitos no funcionales 1º)</w:t>
       </w:r>
       <w:bookmarkEnd w:id="60"/>
@@ -19400,6 +20744,7 @@
         </w:rPr>
         <w:t xml:space="preserve">Según el estándar IEEE 830 en esta sección se </w:t>
       </w:r>
+      <w:proofErr w:type="gramStart"/>
       <w:r>
         <w:rPr>
           <w:rFonts w:ascii="Times New Roman" w:hAnsi="Times New Roman" w:cs="Times New Roman"/>
@@ -19407,6 +20752,7 @@
         </w:rPr>
         <w:t>incluirán</w:t>
       </w:r>
+      <w:proofErr w:type="gramEnd"/>
       <w:r>
         <w:rPr>
           <w:rFonts w:ascii="Times New Roman" w:hAnsi="Times New Roman" w:cs="Times New Roman"/>
@@ -19436,7 +20782,23 @@
           <w:rFonts w:ascii="Times New Roman" w:hAnsi="Times New Roman" w:cs="Times New Roman"/>
           <w:sz w:val="24"/>
         </w:rPr>
-        <w:t xml:space="preserve">La interface grafica deberá ser adaptable a las distintas dimisiones de los monitores o pantallas </w:t>
+        <w:t xml:space="preserve">La interface </w:t>
+      </w:r>
+      <w:proofErr w:type="spellStart"/>
+      <w:r>
+        <w:rPr>
+          <w:rFonts w:ascii="Times New Roman" w:hAnsi="Times New Roman" w:cs="Times New Roman"/>
+          <w:sz w:val="24"/>
+        </w:rPr>
+        <w:t>grafica</w:t>
+      </w:r>
+      <w:proofErr w:type="spellEnd"/>
+      <w:r>
+        <w:rPr>
+          <w:rFonts w:ascii="Times New Roman" w:hAnsi="Times New Roman" w:cs="Times New Roman"/>
+          <w:sz w:val="24"/>
+        </w:rPr>
+        <w:t xml:space="preserve"> deberá ser adaptable a las distintas dimisiones de los monitores o pantallas </w:t>
       </w:r>
     </w:p>
     <w:p>
@@ -19491,7 +20853,23 @@
           <w:rFonts w:ascii="Times New Roman" w:hAnsi="Times New Roman" w:cs="Times New Roman"/>
           <w:sz w:val="24"/>
         </w:rPr>
-        <w:t xml:space="preserve"> inexperto de los mismo. Se utilizarán gráficos que hagan que la información que el programa proporciona sea más simple de comprender.</w:t>
+        <w:t xml:space="preserve"> inexperto </w:t>
+      </w:r>
+      <w:proofErr w:type="gramStart"/>
+      <w:r>
+        <w:rPr>
+          <w:rFonts w:ascii="Times New Roman" w:hAnsi="Times New Roman" w:cs="Times New Roman"/>
+          <w:sz w:val="24"/>
+        </w:rPr>
+        <w:t>de los mismo</w:t>
+      </w:r>
+      <w:proofErr w:type="gramEnd"/>
+      <w:r>
+        <w:rPr>
+          <w:rFonts w:ascii="Times New Roman" w:hAnsi="Times New Roman" w:cs="Times New Roman"/>
+          <w:sz w:val="24"/>
+        </w:rPr>
+        <w:t>. Se utilizarán gráficos que hagan que la información que el programa proporciona sea más simple de comprender.</w:t>
       </w:r>
     </w:p>
     <w:p>
@@ -19557,6 +20935,7 @@
           <w:rFonts w:ascii="Times New Roman" w:hAnsi="Times New Roman" w:cs="Times New Roman"/>
           <w:sz w:val="24"/>
         </w:rPr>
+        <w:lastRenderedPageBreak/>
         <w:t xml:space="preserve">Otra interfaz externa al programa será la </w:t>
       </w:r>
       <w:r>
@@ -19620,7 +20999,6 @@
           <w:sz w:val="40"/>
           <w:szCs w:val="40"/>
         </w:rPr>
-        <w:lastRenderedPageBreak/>
         <w:t>3.3. Requisitos de rendimiento</w:t>
       </w:r>
       <w:r>
@@ -19730,7 +21108,23 @@
           <w:rFonts w:ascii="Times New Roman" w:hAnsi="Times New Roman" w:cs="Times New Roman"/>
           <w:sz w:val="24"/>
         </w:rPr>
-        <w:t xml:space="preserve">El gestor de base de datos a utilizar será Informix  </w:t>
+        <w:t xml:space="preserve">El gestor de base de datos a utilizar será </w:t>
+      </w:r>
+      <w:proofErr w:type="spellStart"/>
+      <w:r>
+        <w:rPr>
+          <w:rFonts w:ascii="Times New Roman" w:hAnsi="Times New Roman" w:cs="Times New Roman"/>
+          <w:sz w:val="24"/>
+        </w:rPr>
+        <w:t>Informix</w:t>
+      </w:r>
+      <w:proofErr w:type="spellEnd"/>
+      <w:r>
+        <w:rPr>
+          <w:rFonts w:ascii="Times New Roman" w:hAnsi="Times New Roman" w:cs="Times New Roman"/>
+          <w:sz w:val="24"/>
+        </w:rPr>
+        <w:t xml:space="preserve">  </w:t>
       </w:r>
     </w:p>
     <w:p>
@@ -19746,7 +21140,23 @@
           <w:rFonts w:ascii="Times New Roman" w:hAnsi="Times New Roman" w:cs="Times New Roman"/>
           <w:sz w:val="24"/>
         </w:rPr>
-        <w:t xml:space="preserve">El sistema operativo del servidor será RedHack </w:t>
+        <w:t xml:space="preserve">El sistema operativo del servidor será </w:t>
+      </w:r>
+      <w:proofErr w:type="spellStart"/>
+      <w:r>
+        <w:rPr>
+          <w:rFonts w:ascii="Times New Roman" w:hAnsi="Times New Roman" w:cs="Times New Roman"/>
+          <w:sz w:val="24"/>
+        </w:rPr>
+        <w:t>RedHack</w:t>
+      </w:r>
+      <w:proofErr w:type="spellEnd"/>
+      <w:r>
+        <w:rPr>
+          <w:rFonts w:ascii="Times New Roman" w:hAnsi="Times New Roman" w:cs="Times New Roman"/>
+          <w:sz w:val="24"/>
+        </w:rPr>
+        <w:t xml:space="preserve"> </w:t>
       </w:r>
     </w:p>
     <w:p>
@@ -19826,7 +21236,23 @@
           <w:rFonts w:ascii="Times New Roman" w:hAnsi="Times New Roman" w:cs="Times New Roman"/>
           <w:sz w:val="24"/>
         </w:rPr>
-        <w:t>Las contraseñas de los usuarios serán encriptadas unidireccionalmente para asegurar la no lectura de las mismas</w:t>
+        <w:t xml:space="preserve">Las contraseñas de los usuarios serán </w:t>
+      </w:r>
+      <w:proofErr w:type="spellStart"/>
+      <w:r>
+        <w:rPr>
+          <w:rFonts w:ascii="Times New Roman" w:hAnsi="Times New Roman" w:cs="Times New Roman"/>
+          <w:sz w:val="24"/>
+        </w:rPr>
+        <w:t>encriptadas</w:t>
+      </w:r>
+      <w:proofErr w:type="spellEnd"/>
+      <w:r>
+        <w:rPr>
+          <w:rFonts w:ascii="Times New Roman" w:hAnsi="Times New Roman" w:cs="Times New Roman"/>
+          <w:sz w:val="24"/>
+        </w:rPr>
+        <w:t xml:space="preserve"> unidireccionalmente para asegurar la no lectura de las mismas</w:t>
       </w:r>
     </w:p>
     <w:p>
@@ -19842,7 +21268,23 @@
           <w:rFonts w:ascii="Times New Roman" w:hAnsi="Times New Roman" w:cs="Times New Roman"/>
           <w:sz w:val="24"/>
         </w:rPr>
-        <w:t xml:space="preserve">Ninguna información dentro de la base de datos estará encriptada salvo las contraseñas, esto es para </w:t>
+        <w:t xml:space="preserve">Ninguna información dentro de la base de datos estará </w:t>
+      </w:r>
+      <w:proofErr w:type="spellStart"/>
+      <w:r>
+        <w:rPr>
+          <w:rFonts w:ascii="Times New Roman" w:hAnsi="Times New Roman" w:cs="Times New Roman"/>
+          <w:sz w:val="24"/>
+        </w:rPr>
+        <w:t>encriptada</w:t>
+      </w:r>
+      <w:proofErr w:type="spellEnd"/>
+      <w:r>
+        <w:rPr>
+          <w:rFonts w:ascii="Times New Roman" w:hAnsi="Times New Roman" w:cs="Times New Roman"/>
+          <w:sz w:val="24"/>
+        </w:rPr>
+        <w:t xml:space="preserve"> salvo las contraseñas, esto es para </w:t>
       </w:r>
       <w:r>
         <w:rPr>
@@ -19937,7 +21379,39 @@
           <w:rFonts w:ascii="Times New Roman" w:hAnsi="Times New Roman" w:cs="Times New Roman"/>
           <w:sz w:val="24"/>
         </w:rPr>
-        <w:t xml:space="preserve">También proporcionara más fiabilidad con los datos, ya que consta de un conjunto de sistema encargados de asegurar que no exista información incoherente (Por ejemplo con una subzona ahora tenga 300 lugares y un vehículo este en la posición 400 de esa subzona) Y en el caso de existir la detectara y solicitara acciones por parte de los administradores a nivel de aplicación, dentro de lo posible evitando que los DBA tengan que modificar la información manualmente dentro de la propia base de datos. </w:t>
+        <w:t xml:space="preserve">También proporcionara más fiabilidad con los datos, ya que consta de un conjunto de sistema encargados de asegurar que no exista información incoherente (Por ejemplo con una </w:t>
+      </w:r>
+      <w:proofErr w:type="spellStart"/>
+      <w:r>
+        <w:rPr>
+          <w:rFonts w:ascii="Times New Roman" w:hAnsi="Times New Roman" w:cs="Times New Roman"/>
+          <w:sz w:val="24"/>
+        </w:rPr>
+        <w:t>subzona</w:t>
+      </w:r>
+      <w:proofErr w:type="spellEnd"/>
+      <w:r>
+        <w:rPr>
+          <w:rFonts w:ascii="Times New Roman" w:hAnsi="Times New Roman" w:cs="Times New Roman"/>
+          <w:sz w:val="24"/>
+        </w:rPr>
+        <w:t xml:space="preserve"> ahora tenga 300 lugares y un vehículo este en la posición 400 de esa </w:t>
+      </w:r>
+      <w:proofErr w:type="spellStart"/>
+      <w:r>
+        <w:rPr>
+          <w:rFonts w:ascii="Times New Roman" w:hAnsi="Times New Roman" w:cs="Times New Roman"/>
+          <w:sz w:val="24"/>
+        </w:rPr>
+        <w:t>subzona</w:t>
+      </w:r>
+      <w:proofErr w:type="spellEnd"/>
+      <w:r>
+        <w:rPr>
+          <w:rFonts w:ascii="Times New Roman" w:hAnsi="Times New Roman" w:cs="Times New Roman"/>
+          <w:sz w:val="24"/>
+        </w:rPr>
+        <w:t xml:space="preserve">) Y en el caso de existir la detectara y solicitara acciones por parte de los administradores a nivel de aplicación, dentro de lo posible evitando que los DBA tengan que modificar la información manualmente dentro de la propia base de datos. </w:t>
       </w:r>
     </w:p>
     <w:p>
@@ -20055,7 +21529,23 @@
           <w:rFonts w:ascii="Times New Roman" w:hAnsi="Times New Roman" w:cs="Times New Roman"/>
           <w:sz w:val="24"/>
         </w:rPr>
-        <w:t xml:space="preserve">a la información que le competa a cada usuario (Según su rol, su lugar de trabajo(operarios) y permisos (administradores)). Desde el lado del servidor cada usuario del sistema operativo del servidor dentro distintos permisos dentro del gestor de la base de datos, lo que permitirá proteger el acceso a los datos.  </w:t>
+        <w:t xml:space="preserve">a la información que le competa a cada usuario (Según su rol, su lugar de </w:t>
+      </w:r>
+      <w:proofErr w:type="gramStart"/>
+      <w:r>
+        <w:rPr>
+          <w:rFonts w:ascii="Times New Roman" w:hAnsi="Times New Roman" w:cs="Times New Roman"/>
+          <w:sz w:val="24"/>
+        </w:rPr>
+        <w:t>trabajo(</w:t>
+      </w:r>
+      <w:proofErr w:type="gramEnd"/>
+      <w:r>
+        <w:rPr>
+          <w:rFonts w:ascii="Times New Roman" w:hAnsi="Times New Roman" w:cs="Times New Roman"/>
+          <w:sz w:val="24"/>
+        </w:rPr>
+        <w:t xml:space="preserve">operarios) y permisos (administradores)). Desde el lado del servidor cada usuario del sistema operativo del servidor dentro distintos permisos dentro del gestor de la base de datos, lo que permitirá proteger el acceso a los datos.  </w:t>
       </w:r>
     </w:p>
     <w:p>
@@ -20102,7 +21592,7 @@
       </w:pPr>
     </w:p>
     <w:sectPr>
-      <w:footerReference w:type="default" r:id="rId12"/>
+      <w:footerReference w:type="default" r:id="rId13"/>
       <w:pgSz w:w="11906" w:h="16838"/>
       <w:pgMar w:top="567" w:right="964" w:bottom="680" w:left="964" w:header="709" w:footer="709" w:gutter="0"/>
       <w:cols w:space="708"/>
@@ -20113,7 +21603,7 @@
 </file>
 
 <file path=word/endnotes.xml><?xml version="1.0" encoding="utf-8"?>
-<w:endnotes xmlns:wpc="http://schemas.microsoft.com/office/word/2010/wordprocessingCanvas" xmlns:cx="http://schemas.microsoft.com/office/drawing/2014/chartex" xmlns:cx1="http://schemas.microsoft.com/office/drawing/2015/9/8/chartex" xmlns:cx2="http://schemas.microsoft.com/office/drawing/2015/10/21/chartex" xmlns:cx3="http://schemas.microsoft.com/office/drawing/2016/5/9/chartex" xmlns:cx4="http://schemas.microsoft.com/office/drawing/2016/5/10/chartex" xmlns:cx5="http://schemas.microsoft.com/office/drawing/2016/5/11/chartex" xmlns:cx6="http://schemas.microsoft.com/office/drawing/2016/5/12/chartex" xmlns:cx7="http://schemas.microsoft.com/office/drawing/2016/5/13/chartex" xmlns:cx8="http://schemas.microsoft.com/office/drawing/2016/5/14/chartex" xmlns:mc="http://schemas.openxmlformats.org/markup-compatibility/2006" xmlns:aink="http://schemas.microsoft.com/office/drawing/2016/ink" xmlns:am3d="http://schemas.microsoft.com/office/drawing/2017/model3d" xmlns:o="urn:schemas-microsoft-com:office:office" xmlns:r="http://schemas.openxmlformats.org/officeDocument/2006/relationships" xmlns:m="http://schemas.openxmlformats.org/officeDocument/2006/math" xmlns:v="urn:schemas-microsoft-com:vml" xmlns:wp14="http://schemas.microsoft.com/office/word/2010/wordprocessingDrawing" xmlns:wp="http://schemas.openxmlformats.org/drawingml/2006/wordprocessingDrawing" xmlns:w10="urn:schemas-microsoft-com:office:word" xmlns:w="http://schemas.openxmlformats.org/wordprocessingml/2006/main" xmlns:w14="http://schemas.microsoft.com/office/word/2010/wordml" xmlns:w15="http://schemas.microsoft.com/office/word/2012/wordml" xmlns:w16cid="http://schemas.microsoft.com/office/word/2016/wordml/cid" xmlns:w16se="http://schemas.microsoft.com/office/word/2015/wordml/symex" xmlns:wpg="http://schemas.microsoft.com/office/word/2010/wordprocessingGroup" xmlns:wpi="http://schemas.microsoft.com/office/word/2010/wordprocessingInk" xmlns:wne="http://schemas.microsoft.com/office/word/2006/wordml" xmlns:wps="http://schemas.microsoft.com/office/word/2010/wordprocessingShape" mc:Ignorable="w14 w15 w16se w16cid wp14">
+<w:endnotes xmlns:wpc="http://schemas.microsoft.com/office/word/2010/wordprocessingCanvas" xmlns:mc="http://schemas.openxmlformats.org/markup-compatibility/2006" xmlns:o="urn:schemas-microsoft-com:office:office" xmlns:r="http://schemas.openxmlformats.org/officeDocument/2006/relationships" xmlns:m="http://schemas.openxmlformats.org/officeDocument/2006/math" xmlns:v="urn:schemas-microsoft-com:vml" xmlns:wp14="http://schemas.microsoft.com/office/word/2010/wordprocessingDrawing" xmlns:wp="http://schemas.openxmlformats.org/drawingml/2006/wordprocessingDrawing" xmlns:w10="urn:schemas-microsoft-com:office:word" xmlns:w="http://schemas.openxmlformats.org/wordprocessingml/2006/main" xmlns:w14="http://schemas.microsoft.com/office/word/2010/wordml" xmlns:wpg="http://schemas.microsoft.com/office/word/2010/wordprocessingGroup" xmlns:wpi="http://schemas.microsoft.com/office/word/2010/wordprocessingInk" xmlns:wne="http://schemas.microsoft.com/office/word/2006/wordml" xmlns:wps="http://schemas.microsoft.com/office/word/2010/wordprocessingShape" mc:Ignorable="w14 wp14">
   <w:endnote w:type="separator" w:id="-1">
     <w:p>
       <w:pPr>
@@ -20138,7 +21628,7 @@
 </file>
 
 <file path=word/footer1.xml><?xml version="1.0" encoding="utf-8"?>
-<w:ftr xmlns:wpc="http://schemas.microsoft.com/office/word/2010/wordprocessingCanvas" xmlns:cx="http://schemas.microsoft.com/office/drawing/2014/chartex" xmlns:cx1="http://schemas.microsoft.com/office/drawing/2015/9/8/chartex" xmlns:cx2="http://schemas.microsoft.com/office/drawing/2015/10/21/chartex" xmlns:cx3="http://schemas.microsoft.com/office/drawing/2016/5/9/chartex" xmlns:cx4="http://schemas.microsoft.com/office/drawing/2016/5/10/chartex" xmlns:cx5="http://schemas.microsoft.com/office/drawing/2016/5/11/chartex" xmlns:cx6="http://schemas.microsoft.com/office/drawing/2016/5/12/chartex" xmlns:cx7="http://schemas.microsoft.com/office/drawing/2016/5/13/chartex" xmlns:cx8="http://schemas.microsoft.com/office/drawing/2016/5/14/chartex" xmlns:mc="http://schemas.openxmlformats.org/markup-compatibility/2006" xmlns:aink="http://schemas.microsoft.com/office/drawing/2016/ink" xmlns:am3d="http://schemas.microsoft.com/office/drawing/2017/model3d" xmlns:o="urn:schemas-microsoft-com:office:office" xmlns:r="http://schemas.openxmlformats.org/officeDocument/2006/relationships" xmlns:m="http://schemas.openxmlformats.org/officeDocument/2006/math" xmlns:v="urn:schemas-microsoft-com:vml" xmlns:wp14="http://schemas.microsoft.com/office/word/2010/wordprocessingDrawing" xmlns:wp="http://schemas.openxmlformats.org/drawingml/2006/wordprocessingDrawing" xmlns:w10="urn:schemas-microsoft-com:office:word" xmlns:w="http://schemas.openxmlformats.org/wordprocessingml/2006/main" xmlns:w14="http://schemas.microsoft.com/office/word/2010/wordml" xmlns:w15="http://schemas.microsoft.com/office/word/2012/wordml" xmlns:w16cid="http://schemas.microsoft.com/office/word/2016/wordml/cid" xmlns:w16se="http://schemas.microsoft.com/office/word/2015/wordml/symex" xmlns:wpg="http://schemas.microsoft.com/office/word/2010/wordprocessingGroup" xmlns:wpi="http://schemas.microsoft.com/office/word/2010/wordprocessingInk" xmlns:wne="http://schemas.microsoft.com/office/word/2006/wordml" xmlns:wps="http://schemas.microsoft.com/office/word/2010/wordprocessingShape" mc:Ignorable="w14 w15 w16se w16cid wp14">
+<w:ftr xmlns:wpc="http://schemas.microsoft.com/office/word/2010/wordprocessingCanvas" xmlns:mc="http://schemas.openxmlformats.org/markup-compatibility/2006" xmlns:o="urn:schemas-microsoft-com:office:office" xmlns:r="http://schemas.openxmlformats.org/officeDocument/2006/relationships" xmlns:m="http://schemas.openxmlformats.org/officeDocument/2006/math" xmlns:v="urn:schemas-microsoft-com:vml" xmlns:wp14="http://schemas.microsoft.com/office/word/2010/wordprocessingDrawing" xmlns:wp="http://schemas.openxmlformats.org/drawingml/2006/wordprocessingDrawing" xmlns:w10="urn:schemas-microsoft-com:office:word" xmlns:w="http://schemas.openxmlformats.org/wordprocessingml/2006/main" xmlns:w14="http://schemas.microsoft.com/office/word/2010/wordml" xmlns:wpg="http://schemas.microsoft.com/office/word/2010/wordprocessingGroup" xmlns:wpi="http://schemas.microsoft.com/office/word/2010/wordprocessingInk" xmlns:wne="http://schemas.microsoft.com/office/word/2006/wordml" xmlns:wps="http://schemas.microsoft.com/office/word/2010/wordprocessingShape" mc:Ignorable="w14 wp14">
   <w:p>
     <w:pPr>
       <w:pStyle w:val="Piedepgina"/>
@@ -20206,7 +21696,7 @@
             <w:noProof/>
             <w:sz w:val="32"/>
           </w:rPr>
-          <w:t>5</w:t>
+          <w:t>19</w:t>
         </w:r>
         <w:r>
           <w:rPr>
@@ -20222,7 +21712,7 @@
 </file>
 
 <file path=word/footnotes.xml><?xml version="1.0" encoding="utf-8"?>
-<w:footnotes xmlns:wpc="http://schemas.microsoft.com/office/word/2010/wordprocessingCanvas" xmlns:cx="http://schemas.microsoft.com/office/drawing/2014/chartex" xmlns:cx1="http://schemas.microsoft.com/office/drawing/2015/9/8/chartex" xmlns:cx2="http://schemas.microsoft.com/office/drawing/2015/10/21/chartex" xmlns:cx3="http://schemas.microsoft.com/office/drawing/2016/5/9/chartex" xmlns:cx4="http://schemas.microsoft.com/office/drawing/2016/5/10/chartex" xmlns:cx5="http://schemas.microsoft.com/office/drawing/2016/5/11/chartex" xmlns:cx6="http://schemas.microsoft.com/office/drawing/2016/5/12/chartex" xmlns:cx7="http://schemas.microsoft.com/office/drawing/2016/5/13/chartex" xmlns:cx8="http://schemas.microsoft.com/office/drawing/2016/5/14/chartex" xmlns:mc="http://schemas.openxmlformats.org/markup-compatibility/2006" xmlns:aink="http://schemas.microsoft.com/office/drawing/2016/ink" xmlns:am3d="http://schemas.microsoft.com/office/drawing/2017/model3d" xmlns:o="urn:schemas-microsoft-com:office:office" xmlns:r="http://schemas.openxmlformats.org/officeDocument/2006/relationships" xmlns:m="http://schemas.openxmlformats.org/officeDocument/2006/math" xmlns:v="urn:schemas-microsoft-com:vml" xmlns:wp14="http://schemas.microsoft.com/office/word/2010/wordprocessingDrawing" xmlns:wp="http://schemas.openxmlformats.org/drawingml/2006/wordprocessingDrawing" xmlns:w10="urn:schemas-microsoft-com:office:word" xmlns:w="http://schemas.openxmlformats.org/wordprocessingml/2006/main" xmlns:w14="http://schemas.microsoft.com/office/word/2010/wordml" xmlns:w15="http://schemas.microsoft.com/office/word/2012/wordml" xmlns:w16cid="http://schemas.microsoft.com/office/word/2016/wordml/cid" xmlns:w16se="http://schemas.microsoft.com/office/word/2015/wordml/symex" xmlns:wpg="http://schemas.microsoft.com/office/word/2010/wordprocessingGroup" xmlns:wpi="http://schemas.microsoft.com/office/word/2010/wordprocessingInk" xmlns:wne="http://schemas.microsoft.com/office/word/2006/wordml" xmlns:wps="http://schemas.microsoft.com/office/word/2010/wordprocessingShape" mc:Ignorable="w14 w15 w16se w16cid wp14">
+<w:footnotes xmlns:wpc="http://schemas.microsoft.com/office/word/2010/wordprocessingCanvas" xmlns:mc="http://schemas.openxmlformats.org/markup-compatibility/2006" xmlns:o="urn:schemas-microsoft-com:office:office" xmlns:r="http://schemas.openxmlformats.org/officeDocument/2006/relationships" xmlns:m="http://schemas.openxmlformats.org/officeDocument/2006/math" xmlns:v="urn:schemas-microsoft-com:vml" xmlns:wp14="http://schemas.microsoft.com/office/word/2010/wordprocessingDrawing" xmlns:wp="http://schemas.openxmlformats.org/drawingml/2006/wordprocessingDrawing" xmlns:w10="urn:schemas-microsoft-com:office:word" xmlns:w="http://schemas.openxmlformats.org/wordprocessingml/2006/main" xmlns:w14="http://schemas.microsoft.com/office/word/2010/wordml" xmlns:wpg="http://schemas.microsoft.com/office/word/2010/wordprocessingGroup" xmlns:wpi="http://schemas.microsoft.com/office/word/2010/wordprocessingInk" xmlns:wne="http://schemas.microsoft.com/office/word/2006/wordml" xmlns:wps="http://schemas.microsoft.com/office/word/2010/wordprocessingShape" mc:Ignorable="w14 wp14">
   <w:footnote w:type="separator" w:id="-1">
     <w:p>
       <w:pPr>
@@ -20247,8 +21737,8 @@
 </file>
 
 <file path=word/numbering.xml><?xml version="1.0" encoding="utf-8"?>
-<w:numbering xmlns:wpc="http://schemas.microsoft.com/office/word/2010/wordprocessingCanvas" xmlns:cx="http://schemas.microsoft.com/office/drawing/2014/chartex" xmlns:cx1="http://schemas.microsoft.com/office/drawing/2015/9/8/chartex" xmlns:cx2="http://schemas.microsoft.com/office/drawing/2015/10/21/chartex" xmlns:cx3="http://schemas.microsoft.com/office/drawing/2016/5/9/chartex" xmlns:cx4="http://schemas.microsoft.com/office/drawing/2016/5/10/chartex" xmlns:cx5="http://schemas.microsoft.com/office/drawing/2016/5/11/chartex" xmlns:cx6="http://schemas.microsoft.com/office/drawing/2016/5/12/chartex" xmlns:cx7="http://schemas.microsoft.com/office/drawing/2016/5/13/chartex" xmlns:cx8="http://schemas.microsoft.com/office/drawing/2016/5/14/chartex" xmlns:mc="http://schemas.openxmlformats.org/markup-compatibility/2006" xmlns:aink="http://schemas.microsoft.com/office/drawing/2016/ink" xmlns:am3d="http://schemas.microsoft.com/office/drawing/2017/model3d" xmlns:o="urn:schemas-microsoft-com:office:office" xmlns:r="http://schemas.openxmlformats.org/officeDocument/2006/relationships" xmlns:m="http://schemas.openxmlformats.org/officeDocument/2006/math" xmlns:v="urn:schemas-microsoft-com:vml" xmlns:wp14="http://schemas.microsoft.com/office/word/2010/wordprocessingDrawing" xmlns:wp="http://schemas.openxmlformats.org/drawingml/2006/wordprocessingDrawing" xmlns:w10="urn:schemas-microsoft-com:office:word" xmlns:w="http://schemas.openxmlformats.org/wordprocessingml/2006/main" xmlns:w14="http://schemas.microsoft.com/office/word/2010/wordml" xmlns:w15="http://schemas.microsoft.com/office/word/2012/wordml" xmlns:w16cid="http://schemas.microsoft.com/office/word/2016/wordml/cid" xmlns:w16se="http://schemas.microsoft.com/office/word/2015/wordml/symex" xmlns:wpg="http://schemas.microsoft.com/office/word/2010/wordprocessingGroup" xmlns:wpi="http://schemas.microsoft.com/office/word/2010/wordprocessingInk" xmlns:wne="http://schemas.microsoft.com/office/word/2006/wordml" xmlns:wps="http://schemas.microsoft.com/office/word/2010/wordprocessingShape" mc:Ignorable="w14 w15 w16se w16cid wp14">
-  <w:abstractNum w:abstractNumId="0" w15:restartNumberingAfterBreak="0">
+<w:numbering xmlns:wpc="http://schemas.microsoft.com/office/word/2010/wordprocessingCanvas" xmlns:mc="http://schemas.openxmlformats.org/markup-compatibility/2006" xmlns:o="urn:schemas-microsoft-com:office:office" xmlns:r="http://schemas.openxmlformats.org/officeDocument/2006/relationships" xmlns:m="http://schemas.openxmlformats.org/officeDocument/2006/math" xmlns:v="urn:schemas-microsoft-com:vml" xmlns:wp14="http://schemas.microsoft.com/office/word/2010/wordprocessingDrawing" xmlns:wp="http://schemas.openxmlformats.org/drawingml/2006/wordprocessingDrawing" xmlns:w10="urn:schemas-microsoft-com:office:word" xmlns:w="http://schemas.openxmlformats.org/wordprocessingml/2006/main" xmlns:w14="http://schemas.microsoft.com/office/word/2010/wordml" xmlns:wpg="http://schemas.microsoft.com/office/word/2010/wordprocessingGroup" xmlns:wpi="http://schemas.microsoft.com/office/word/2010/wordprocessingInk" xmlns:wne="http://schemas.microsoft.com/office/word/2006/wordml" xmlns:wps="http://schemas.microsoft.com/office/word/2010/wordprocessingShape" mc:Ignorable="w14 wp14">
+  <w:abstractNum w:abstractNumId="0">
     <w:nsid w:val="07CB35AE"/>
     <w:multiLevelType w:val="hybridMultilevel"/>
     <w:tmpl w:val="D2F6BF0C"/>
@@ -20341,7 +21831,7 @@
       </w:pPr>
     </w:lvl>
   </w:abstractNum>
-  <w:abstractNum w:abstractNumId="1" w15:restartNumberingAfterBreak="0">
+  <w:abstractNum w:abstractNumId="1">
     <w:nsid w:val="0A0505CD"/>
     <w:multiLevelType w:val="hybridMultilevel"/>
     <w:tmpl w:val="8526A282"/>
@@ -20434,7 +21924,7 @@
       </w:pPr>
     </w:lvl>
   </w:abstractNum>
-  <w:abstractNum w:abstractNumId="2" w15:restartNumberingAfterBreak="0">
+  <w:abstractNum w:abstractNumId="2">
     <w:nsid w:val="0ACD0816"/>
     <w:multiLevelType w:val="hybridMultilevel"/>
     <w:tmpl w:val="A6443164"/>
@@ -20547,7 +22037,7 @@
       </w:rPr>
     </w:lvl>
   </w:abstractNum>
-  <w:abstractNum w:abstractNumId="3" w15:restartNumberingAfterBreak="0">
+  <w:abstractNum w:abstractNumId="3">
     <w:nsid w:val="0BAE36D1"/>
     <w:multiLevelType w:val="hybridMultilevel"/>
     <w:tmpl w:val="AD648264"/>
@@ -20640,7 +22130,7 @@
       </w:pPr>
     </w:lvl>
   </w:abstractNum>
-  <w:abstractNum w:abstractNumId="4" w15:restartNumberingAfterBreak="0">
+  <w:abstractNum w:abstractNumId="4">
     <w:nsid w:val="1277199D"/>
     <w:multiLevelType w:val="hybridMultilevel"/>
     <w:tmpl w:val="11343364"/>
@@ -20733,7 +22223,7 @@
       </w:pPr>
     </w:lvl>
   </w:abstractNum>
-  <w:abstractNum w:abstractNumId="5" w15:restartNumberingAfterBreak="0">
+  <w:abstractNum w:abstractNumId="5">
     <w:nsid w:val="12E212B8"/>
     <w:multiLevelType w:val="hybridMultilevel"/>
     <w:tmpl w:val="76DC59EA"/>
@@ -20826,7 +22316,7 @@
       </w:pPr>
     </w:lvl>
   </w:abstractNum>
-  <w:abstractNum w:abstractNumId="6" w15:restartNumberingAfterBreak="0">
+  <w:abstractNum w:abstractNumId="6">
     <w:nsid w:val="14DF628E"/>
     <w:multiLevelType w:val="hybridMultilevel"/>
     <w:tmpl w:val="4E64C596"/>
@@ -20939,7 +22429,7 @@
       </w:rPr>
     </w:lvl>
   </w:abstractNum>
-  <w:abstractNum w:abstractNumId="7" w15:restartNumberingAfterBreak="0">
+  <w:abstractNum w:abstractNumId="7">
     <w:nsid w:val="16C11D04"/>
     <w:multiLevelType w:val="multilevel"/>
     <w:tmpl w:val="A3268AE0"/>
@@ -21061,7 +22551,7 @@
       </w:rPr>
     </w:lvl>
   </w:abstractNum>
-  <w:abstractNum w:abstractNumId="8" w15:restartNumberingAfterBreak="0">
+  <w:abstractNum w:abstractNumId="8">
     <w:nsid w:val="16F16370"/>
     <w:multiLevelType w:val="hybridMultilevel"/>
     <w:tmpl w:val="B48E4108"/>
@@ -21153,7 +22643,7 @@
       </w:pPr>
     </w:lvl>
   </w:abstractNum>
-  <w:abstractNum w:abstractNumId="9" w15:restartNumberingAfterBreak="0">
+  <w:abstractNum w:abstractNumId="9">
     <w:nsid w:val="1FA6530F"/>
     <w:multiLevelType w:val="hybridMultilevel"/>
     <w:tmpl w:val="65AE2E1E"/>
@@ -21246,7 +22736,7 @@
       </w:pPr>
     </w:lvl>
   </w:abstractNum>
-  <w:abstractNum w:abstractNumId="10" w15:restartNumberingAfterBreak="0">
+  <w:abstractNum w:abstractNumId="10">
     <w:nsid w:val="25224BA7"/>
     <w:multiLevelType w:val="multilevel"/>
     <w:tmpl w:val="F1560EA0"/>
@@ -21359,7 +22849,7 @@
       </w:rPr>
     </w:lvl>
   </w:abstractNum>
-  <w:abstractNum w:abstractNumId="11" w15:restartNumberingAfterBreak="0">
+  <w:abstractNum w:abstractNumId="11">
     <w:nsid w:val="25806905"/>
     <w:multiLevelType w:val="hybridMultilevel"/>
     <w:tmpl w:val="A948C35A"/>
@@ -21452,7 +22942,7 @@
       </w:pPr>
     </w:lvl>
   </w:abstractNum>
-  <w:abstractNum w:abstractNumId="12" w15:restartNumberingAfterBreak="0">
+  <w:abstractNum w:abstractNumId="12">
     <w:nsid w:val="25AE3CD5"/>
     <w:multiLevelType w:val="hybridMultilevel"/>
     <w:tmpl w:val="67BAA7CC"/>
@@ -21569,7 +23059,7 @@
       </w:rPr>
     </w:lvl>
   </w:abstractNum>
-  <w:abstractNum w:abstractNumId="13" w15:restartNumberingAfterBreak="0">
+  <w:abstractNum w:abstractNumId="13">
     <w:nsid w:val="2A6E09EE"/>
     <w:multiLevelType w:val="hybridMultilevel"/>
     <w:tmpl w:val="3AD42026"/>
@@ -21661,7 +23151,7 @@
       </w:pPr>
     </w:lvl>
   </w:abstractNum>
-  <w:abstractNum w:abstractNumId="14" w15:restartNumberingAfterBreak="0">
+  <w:abstractNum w:abstractNumId="14">
     <w:nsid w:val="302B0CCE"/>
     <w:multiLevelType w:val="hybridMultilevel"/>
     <w:tmpl w:val="4288AAA0"/>
@@ -21754,7 +23244,7 @@
       </w:pPr>
     </w:lvl>
   </w:abstractNum>
-  <w:abstractNum w:abstractNumId="15" w15:restartNumberingAfterBreak="0">
+  <w:abstractNum w:abstractNumId="15">
     <w:nsid w:val="3162291B"/>
     <w:multiLevelType w:val="hybridMultilevel"/>
     <w:tmpl w:val="DAEC3734"/>
@@ -21847,7 +23337,7 @@
       </w:pPr>
     </w:lvl>
   </w:abstractNum>
-  <w:abstractNum w:abstractNumId="16" w15:restartNumberingAfterBreak="0">
+  <w:abstractNum w:abstractNumId="16">
     <w:nsid w:val="32657828"/>
     <w:multiLevelType w:val="hybridMultilevel"/>
     <w:tmpl w:val="E6029054"/>
@@ -21933,7 +23423,7 @@
       </w:pPr>
     </w:lvl>
   </w:abstractNum>
-  <w:abstractNum w:abstractNumId="17" w15:restartNumberingAfterBreak="0">
+  <w:abstractNum w:abstractNumId="17">
     <w:nsid w:val="328A13B4"/>
     <w:multiLevelType w:val="hybridMultilevel"/>
     <w:tmpl w:val="E16EDC48"/>
@@ -22026,7 +23516,7 @@
       </w:pPr>
     </w:lvl>
   </w:abstractNum>
-  <w:abstractNum w:abstractNumId="18" w15:restartNumberingAfterBreak="0">
+  <w:abstractNum w:abstractNumId="18">
     <w:nsid w:val="3EEC312A"/>
     <w:multiLevelType w:val="hybridMultilevel"/>
     <w:tmpl w:val="06C8A214"/>
@@ -22119,7 +23609,7 @@
       </w:pPr>
     </w:lvl>
   </w:abstractNum>
-  <w:abstractNum w:abstractNumId="19" w15:restartNumberingAfterBreak="0">
+  <w:abstractNum w:abstractNumId="19">
     <w:nsid w:val="40460C60"/>
     <w:multiLevelType w:val="hybridMultilevel"/>
     <w:tmpl w:val="D74C00B8"/>
@@ -22211,7 +23701,7 @@
       </w:pPr>
     </w:lvl>
   </w:abstractNum>
-  <w:abstractNum w:abstractNumId="20" w15:restartNumberingAfterBreak="0">
+  <w:abstractNum w:abstractNumId="20">
     <w:nsid w:val="407047F0"/>
     <w:multiLevelType w:val="hybridMultilevel"/>
     <w:tmpl w:val="397229D0"/>
@@ -22304,7 +23794,7 @@
       </w:pPr>
     </w:lvl>
   </w:abstractNum>
-  <w:abstractNum w:abstractNumId="21" w15:restartNumberingAfterBreak="0">
+  <w:abstractNum w:abstractNumId="21">
     <w:nsid w:val="41342F54"/>
     <w:multiLevelType w:val="hybridMultilevel"/>
     <w:tmpl w:val="A202A6AA"/>
@@ -22397,7 +23887,7 @@
       </w:pPr>
     </w:lvl>
   </w:abstractNum>
-  <w:abstractNum w:abstractNumId="22" w15:restartNumberingAfterBreak="0">
+  <w:abstractNum w:abstractNumId="22">
     <w:nsid w:val="467251D6"/>
     <w:multiLevelType w:val="hybridMultilevel"/>
     <w:tmpl w:val="6C9657B4"/>
@@ -22517,7 +24007,7 @@
       </w:rPr>
     </w:lvl>
   </w:abstractNum>
-  <w:abstractNum w:abstractNumId="23" w15:restartNumberingAfterBreak="0">
+  <w:abstractNum w:abstractNumId="23">
     <w:nsid w:val="46A31B7F"/>
     <w:multiLevelType w:val="hybridMultilevel"/>
     <w:tmpl w:val="A3F6878A"/>
@@ -22610,7 +24100,7 @@
       </w:pPr>
     </w:lvl>
   </w:abstractNum>
-  <w:abstractNum w:abstractNumId="24" w15:restartNumberingAfterBreak="0">
+  <w:abstractNum w:abstractNumId="24">
     <w:nsid w:val="4BF42651"/>
     <w:multiLevelType w:val="hybridMultilevel"/>
     <w:tmpl w:val="0B06275C"/>
@@ -22703,7 +24193,7 @@
       </w:pPr>
     </w:lvl>
   </w:abstractNum>
-  <w:abstractNum w:abstractNumId="25" w15:restartNumberingAfterBreak="0">
+  <w:abstractNum w:abstractNumId="25">
     <w:nsid w:val="4E3208AD"/>
     <w:multiLevelType w:val="hybridMultilevel"/>
     <w:tmpl w:val="415AA492"/>
@@ -22796,7 +24286,7 @@
       </w:pPr>
     </w:lvl>
   </w:abstractNum>
-  <w:abstractNum w:abstractNumId="26" w15:restartNumberingAfterBreak="0">
+  <w:abstractNum w:abstractNumId="26">
     <w:nsid w:val="5194699C"/>
     <w:multiLevelType w:val="hybridMultilevel"/>
     <w:tmpl w:val="27F8A6EE"/>
@@ -22913,7 +24403,7 @@
       </w:rPr>
     </w:lvl>
   </w:abstractNum>
-  <w:abstractNum w:abstractNumId="27" w15:restartNumberingAfterBreak="0">
+  <w:abstractNum w:abstractNumId="27">
     <w:nsid w:val="51C95841"/>
     <w:multiLevelType w:val="hybridMultilevel"/>
     <w:tmpl w:val="CC80ED44"/>
@@ -23006,7 +24496,7 @@
       </w:pPr>
     </w:lvl>
   </w:abstractNum>
-  <w:abstractNum w:abstractNumId="28" w15:restartNumberingAfterBreak="0">
+  <w:abstractNum w:abstractNumId="28">
     <w:nsid w:val="53FB179D"/>
     <w:multiLevelType w:val="hybridMultilevel"/>
     <w:tmpl w:val="1D8845D0"/>
@@ -23099,7 +24589,7 @@
       </w:pPr>
     </w:lvl>
   </w:abstractNum>
-  <w:abstractNum w:abstractNumId="29" w15:restartNumberingAfterBreak="0">
+  <w:abstractNum w:abstractNumId="29">
     <w:nsid w:val="580749A9"/>
     <w:multiLevelType w:val="hybridMultilevel"/>
     <w:tmpl w:val="03B23CDA"/>
@@ -23192,7 +24682,7 @@
       </w:pPr>
     </w:lvl>
   </w:abstractNum>
-  <w:abstractNum w:abstractNumId="30" w15:restartNumberingAfterBreak="0">
+  <w:abstractNum w:abstractNumId="30">
     <w:nsid w:val="58521412"/>
     <w:multiLevelType w:val="multilevel"/>
     <w:tmpl w:val="651E8ECA"/>
@@ -23305,7 +24795,7 @@
       </w:rPr>
     </w:lvl>
   </w:abstractNum>
-  <w:abstractNum w:abstractNumId="31" w15:restartNumberingAfterBreak="0">
+  <w:abstractNum w:abstractNumId="31">
     <w:nsid w:val="5CE0345F"/>
     <w:multiLevelType w:val="hybridMultilevel"/>
     <w:tmpl w:val="B1DE3CF4"/>
@@ -23398,7 +24888,7 @@
       </w:pPr>
     </w:lvl>
   </w:abstractNum>
-  <w:abstractNum w:abstractNumId="32" w15:restartNumberingAfterBreak="0">
+  <w:abstractNum w:abstractNumId="32">
     <w:nsid w:val="65DD1BF3"/>
     <w:multiLevelType w:val="hybridMultilevel"/>
     <w:tmpl w:val="BE2C361C"/>
@@ -23490,7 +24980,7 @@
       </w:pPr>
     </w:lvl>
   </w:abstractNum>
-  <w:abstractNum w:abstractNumId="33" w15:restartNumberingAfterBreak="0">
+  <w:abstractNum w:abstractNumId="33">
     <w:nsid w:val="67A328B5"/>
     <w:multiLevelType w:val="hybridMultilevel"/>
     <w:tmpl w:val="58E48D24"/>
@@ -23583,7 +25073,7 @@
       </w:pPr>
     </w:lvl>
   </w:abstractNum>
-  <w:abstractNum w:abstractNumId="34" w15:restartNumberingAfterBreak="0">
+  <w:abstractNum w:abstractNumId="34">
     <w:nsid w:val="6A115E83"/>
     <w:multiLevelType w:val="hybridMultilevel"/>
     <w:tmpl w:val="BB8456A4"/>
@@ -23703,7 +25193,7 @@
       </w:rPr>
     </w:lvl>
   </w:abstractNum>
-  <w:abstractNum w:abstractNumId="35" w15:restartNumberingAfterBreak="0">
+  <w:abstractNum w:abstractNumId="35">
     <w:nsid w:val="6A823949"/>
     <w:multiLevelType w:val="hybridMultilevel"/>
     <w:tmpl w:val="1E645F0E"/>
@@ -23820,7 +25310,7 @@
       </w:rPr>
     </w:lvl>
   </w:abstractNum>
-  <w:abstractNum w:abstractNumId="36" w15:restartNumberingAfterBreak="0">
+  <w:abstractNum w:abstractNumId="36">
     <w:nsid w:val="6D760949"/>
     <w:multiLevelType w:val="hybridMultilevel"/>
     <w:tmpl w:val="900CB8FE"/>
@@ -23913,7 +25403,7 @@
       </w:pPr>
     </w:lvl>
   </w:abstractNum>
-  <w:abstractNum w:abstractNumId="37" w15:restartNumberingAfterBreak="0">
+  <w:abstractNum w:abstractNumId="37">
     <w:nsid w:val="6F4574A1"/>
     <w:multiLevelType w:val="hybridMultilevel"/>
     <w:tmpl w:val="B1DE3CF4"/>
@@ -24006,7 +25496,7 @@
       </w:pPr>
     </w:lvl>
   </w:abstractNum>
-  <w:abstractNum w:abstractNumId="38" w15:restartNumberingAfterBreak="0">
+  <w:abstractNum w:abstractNumId="38">
     <w:nsid w:val="75B0350A"/>
     <w:multiLevelType w:val="hybridMultilevel"/>
     <w:tmpl w:val="200606F4"/>
@@ -24099,7 +25589,7 @@
       </w:pPr>
     </w:lvl>
   </w:abstractNum>
-  <w:abstractNum w:abstractNumId="39" w15:restartNumberingAfterBreak="0">
+  <w:abstractNum w:abstractNumId="39">
     <w:nsid w:val="75E940A7"/>
     <w:multiLevelType w:val="hybridMultilevel"/>
     <w:tmpl w:val="681C8332"/>
@@ -24192,7 +25682,7 @@
       </w:pPr>
     </w:lvl>
   </w:abstractNum>
-  <w:abstractNum w:abstractNumId="40" w15:restartNumberingAfterBreak="0">
+  <w:abstractNum w:abstractNumId="40">
     <w:nsid w:val="76CF232C"/>
     <w:multiLevelType w:val="hybridMultilevel"/>
     <w:tmpl w:val="B48E4108"/>
@@ -24284,7 +25774,7 @@
       </w:pPr>
     </w:lvl>
   </w:abstractNum>
-  <w:abstractNum w:abstractNumId="41" w15:restartNumberingAfterBreak="0">
+  <w:abstractNum w:abstractNumId="41">
     <w:nsid w:val="78B920C7"/>
     <w:multiLevelType w:val="hybridMultilevel"/>
     <w:tmpl w:val="84DEACAE"/>
@@ -24376,7 +25866,7 @@
       </w:pPr>
     </w:lvl>
   </w:abstractNum>
-  <w:abstractNum w:abstractNumId="42" w15:restartNumberingAfterBreak="0">
+  <w:abstractNum w:abstractNumId="42">
     <w:nsid w:val="7CE814A9"/>
     <w:multiLevelType w:val="hybridMultilevel"/>
     <w:tmpl w:val="82B49AD6"/>
@@ -24469,7 +25959,7 @@
       </w:pPr>
     </w:lvl>
   </w:abstractNum>
-  <w:abstractNum w:abstractNumId="43" w15:restartNumberingAfterBreak="0">
+  <w:abstractNum w:abstractNumId="43">
     <w:nsid w:val="7EFD7A4B"/>
     <w:multiLevelType w:val="hybridMultilevel"/>
     <w:tmpl w:val="DD7C929A"/>
@@ -24719,7 +26209,7 @@
 </file>
 
 <file path=word/styles.xml><?xml version="1.0" encoding="utf-8"?>
-<w:styles xmlns:mc="http://schemas.openxmlformats.org/markup-compatibility/2006" xmlns:r="http://schemas.openxmlformats.org/officeDocument/2006/relationships" xmlns:w="http://schemas.openxmlformats.org/wordprocessingml/2006/main" xmlns:w14="http://schemas.microsoft.com/office/word/2010/wordml" xmlns:w15="http://schemas.microsoft.com/office/word/2012/wordml" xmlns:w16cid="http://schemas.microsoft.com/office/word/2016/wordml/cid" xmlns:w16se="http://schemas.microsoft.com/office/word/2015/wordml/symex" mc:Ignorable="w14 w15 w16se w16cid">
+<w:styles xmlns:mc="http://schemas.openxmlformats.org/markup-compatibility/2006" xmlns:r="http://schemas.openxmlformats.org/officeDocument/2006/relationships" xmlns:w="http://schemas.openxmlformats.org/wordprocessingml/2006/main" xmlns:w14="http://schemas.microsoft.com/office/word/2010/wordml" mc:Ignorable="w14">
   <w:docDefaults>
     <w:rPrDefault>
       <w:rPr>
@@ -24735,383 +26225,144 @@
       </w:pPr>
     </w:pPrDefault>
   </w:docDefaults>
-  <w:latentStyles w:defLockedState="0" w:defUIPriority="99" w:defSemiHidden="0" w:defUnhideWhenUsed="0" w:defQFormat="0" w:count="376">
-    <w:lsdException w:name="Normal" w:uiPriority="0" w:qFormat="1"/>
-    <w:lsdException w:name="heading 1" w:uiPriority="9" w:qFormat="1"/>
-    <w:lsdException w:name="heading 2" w:semiHidden="1" w:uiPriority="9" w:unhideWhenUsed="1" w:qFormat="1"/>
-    <w:lsdException w:name="heading 3" w:semiHidden="1" w:uiPriority="9" w:unhideWhenUsed="1" w:qFormat="1"/>
-    <w:lsdException w:name="heading 4" w:semiHidden="1" w:uiPriority="9" w:unhideWhenUsed="1" w:qFormat="1"/>
-    <w:lsdException w:name="heading 5" w:semiHidden="1" w:uiPriority="9" w:unhideWhenUsed="1" w:qFormat="1"/>
-    <w:lsdException w:name="heading 6" w:semiHidden="1" w:uiPriority="9" w:unhideWhenUsed="1" w:qFormat="1"/>
-    <w:lsdException w:name="heading 7" w:semiHidden="1" w:uiPriority="9" w:unhideWhenUsed="1" w:qFormat="1"/>
-    <w:lsdException w:name="heading 8" w:semiHidden="1" w:uiPriority="9" w:unhideWhenUsed="1" w:qFormat="1"/>
-    <w:lsdException w:name="heading 9" w:semiHidden="1" w:uiPriority="9" w:unhideWhenUsed="1" w:qFormat="1"/>
-    <w:lsdException w:name="index 1" w:semiHidden="1" w:unhideWhenUsed="1"/>
-    <w:lsdException w:name="index 2" w:semiHidden="1" w:unhideWhenUsed="1"/>
-    <w:lsdException w:name="index 3" w:semiHidden="1" w:unhideWhenUsed="1"/>
-    <w:lsdException w:name="index 4" w:semiHidden="1" w:unhideWhenUsed="1"/>
-    <w:lsdException w:name="index 5" w:semiHidden="1" w:unhideWhenUsed="1"/>
-    <w:lsdException w:name="index 6" w:semiHidden="1" w:unhideWhenUsed="1"/>
-    <w:lsdException w:name="index 7" w:semiHidden="1" w:unhideWhenUsed="1"/>
-    <w:lsdException w:name="index 8" w:semiHidden="1" w:unhideWhenUsed="1"/>
-    <w:lsdException w:name="index 9" w:semiHidden="1" w:unhideWhenUsed="1"/>
-    <w:lsdException w:name="toc 1" w:semiHidden="1" w:uiPriority="39" w:unhideWhenUsed="1"/>
-    <w:lsdException w:name="toc 2" w:semiHidden="1" w:uiPriority="39" w:unhideWhenUsed="1"/>
-    <w:lsdException w:name="toc 3" w:semiHidden="1" w:uiPriority="39" w:unhideWhenUsed="1"/>
-    <w:lsdException w:name="toc 4" w:semiHidden="1" w:uiPriority="39" w:unhideWhenUsed="1"/>
-    <w:lsdException w:name="toc 5" w:semiHidden="1" w:uiPriority="39" w:unhideWhenUsed="1"/>
-    <w:lsdException w:name="toc 6" w:semiHidden="1" w:uiPriority="39" w:unhideWhenUsed="1"/>
-    <w:lsdException w:name="toc 7" w:semiHidden="1" w:uiPriority="39" w:unhideWhenUsed="1"/>
-    <w:lsdException w:name="toc 8" w:semiHidden="1" w:uiPriority="39" w:unhideWhenUsed="1"/>
-    <w:lsdException w:name="toc 9" w:semiHidden="1" w:uiPriority="39" w:unhideWhenUsed="1"/>
-    <w:lsdException w:name="Normal Indent" w:semiHidden="1" w:unhideWhenUsed="1"/>
-    <w:lsdException w:name="footnote text" w:semiHidden="1" w:unhideWhenUsed="1"/>
-    <w:lsdException w:name="annotation text" w:semiHidden="1" w:unhideWhenUsed="1"/>
-    <w:lsdException w:name="header" w:semiHidden="1" w:unhideWhenUsed="1"/>
-    <w:lsdException w:name="footer" w:semiHidden="1" w:unhideWhenUsed="1"/>
-    <w:lsdException w:name="index heading" w:semiHidden="1" w:unhideWhenUsed="1"/>
-    <w:lsdException w:name="caption" w:semiHidden="1" w:uiPriority="35" w:unhideWhenUsed="1" w:qFormat="1"/>
-    <w:lsdException w:name="table of figures" w:semiHidden="1" w:unhideWhenUsed="1"/>
-    <w:lsdException w:name="envelope address" w:semiHidden="1" w:unhideWhenUsed="1"/>
-    <w:lsdException w:name="envelope return" w:semiHidden="1" w:unhideWhenUsed="1"/>
-    <w:lsdException w:name="footnote reference" w:semiHidden="1" w:unhideWhenUsed="1"/>
-    <w:lsdException w:name="annotation reference" w:semiHidden="1" w:unhideWhenUsed="1"/>
-    <w:lsdException w:name="line number" w:semiHidden="1" w:unhideWhenUsed="1"/>
-    <w:lsdException w:name="page number" w:semiHidden="1" w:unhideWhenUsed="1"/>
-    <w:lsdException w:name="endnote reference" w:semiHidden="1" w:unhideWhenUsed="1"/>
-    <w:lsdException w:name="endnote text" w:semiHidden="1" w:unhideWhenUsed="1"/>
-    <w:lsdException w:name="table of authorities" w:semiHidden="1" w:unhideWhenUsed="1"/>
-    <w:lsdException w:name="macro" w:semiHidden="1" w:unhideWhenUsed="1"/>
-    <w:lsdException w:name="toa heading" w:semiHidden="1" w:unhideWhenUsed="1"/>
-    <w:lsdException w:name="List" w:semiHidden="1" w:unhideWhenUsed="1"/>
-    <w:lsdException w:name="List Bullet" w:semiHidden="1" w:unhideWhenUsed="1"/>
-    <w:lsdException w:name="List Number" w:semiHidden="1" w:unhideWhenUsed="1"/>
-    <w:lsdException w:name="List 2" w:semiHidden="1" w:unhideWhenUsed="1"/>
-    <w:lsdException w:name="List 3" w:semiHidden="1" w:unhideWhenUsed="1"/>
-    <w:lsdException w:name="List 4" w:semiHidden="1" w:unhideWhenUsed="1"/>
-    <w:lsdException w:name="List 5" w:semiHidden="1" w:unhideWhenUsed="1"/>
-    <w:lsdException w:name="List Bullet 2" w:semiHidden="1" w:unhideWhenUsed="1"/>
-    <w:lsdException w:name="List Bullet 3" w:semiHidden="1" w:unhideWhenUsed="1"/>
-    <w:lsdException w:name="List Bullet 4" w:semiHidden="1" w:unhideWhenUsed="1"/>
-    <w:lsdException w:name="List Bullet 5" w:semiHidden="1" w:unhideWhenUsed="1"/>
-    <w:lsdException w:name="List Number 2" w:semiHidden="1" w:unhideWhenUsed="1"/>
-    <w:lsdException w:name="List Number 3" w:semiHidden="1" w:unhideWhenUsed="1"/>
-    <w:lsdException w:name="List Number 4" w:semiHidden="1" w:unhideWhenUsed="1"/>
-    <w:lsdException w:name="List Number 5" w:semiHidden="1" w:unhideWhenUsed="1"/>
-    <w:lsdException w:name="Title" w:uiPriority="10" w:qFormat="1"/>
-    <w:lsdException w:name="Closing" w:semiHidden="1" w:unhideWhenUsed="1"/>
-    <w:lsdException w:name="Signature" w:semiHidden="1" w:unhideWhenUsed="1"/>
-    <w:lsdException w:name="Default Paragraph Font" w:semiHidden="1" w:uiPriority="1" w:unhideWhenUsed="1"/>
-    <w:lsdException w:name="Body Text" w:semiHidden="1" w:unhideWhenUsed="1"/>
-    <w:lsdException w:name="Body Text Indent" w:semiHidden="1" w:unhideWhenUsed="1"/>
-    <w:lsdException w:name="List Continue" w:semiHidden="1" w:unhideWhenUsed="1"/>
-    <w:lsdException w:name="List Continue 2" w:semiHidden="1" w:unhideWhenUsed="1"/>
-    <w:lsdException w:name="List Continue 3" w:semiHidden="1" w:unhideWhenUsed="1"/>
-    <w:lsdException w:name="List Continue 4" w:semiHidden="1" w:unhideWhenUsed="1"/>
-    <w:lsdException w:name="List Continue 5" w:semiHidden="1" w:unhideWhenUsed="1"/>
-    <w:lsdException w:name="Message Header" w:semiHidden="1" w:unhideWhenUsed="1"/>
-    <w:lsdException w:name="Subtitle" w:uiPriority="11" w:qFormat="1"/>
-    <w:lsdException w:name="Salutation" w:semiHidden="1" w:unhideWhenUsed="1"/>
-    <w:lsdException w:name="Date" w:semiHidden="1" w:unhideWhenUsed="1"/>
-    <w:lsdException w:name="Body Text First Indent" w:semiHidden="1" w:unhideWhenUsed="1"/>
-    <w:lsdException w:name="Body Text First Indent 2" w:semiHidden="1" w:unhideWhenUsed="1"/>
-    <w:lsdException w:name="Note Heading" w:semiHidden="1" w:unhideWhenUsed="1"/>
-    <w:lsdException w:name="Body Text 2" w:semiHidden="1" w:unhideWhenUsed="1"/>
-    <w:lsdException w:name="Body Text 3" w:semiHidden="1" w:unhideWhenUsed="1"/>
-    <w:lsdException w:name="Body Text Indent 2" w:semiHidden="1" w:unhideWhenUsed="1"/>
-    <w:lsdException w:name="Body Text Indent 3" w:semiHidden="1" w:unhideWhenUsed="1"/>
-    <w:lsdException w:name="Block Text" w:semiHidden="1" w:unhideWhenUsed="1"/>
-    <w:lsdException w:name="Hyperlink" w:semiHidden="1" w:unhideWhenUsed="1"/>
-    <w:lsdException w:name="FollowedHyperlink" w:semiHidden="1" w:unhideWhenUsed="1"/>
-    <w:lsdException w:name="Strong" w:uiPriority="22" w:qFormat="1"/>
-    <w:lsdException w:name="Emphasis" w:uiPriority="20" w:qFormat="1"/>
-    <w:lsdException w:name="Document Map" w:semiHidden="1" w:unhideWhenUsed="1"/>
-    <w:lsdException w:name="Plain Text" w:semiHidden="1" w:unhideWhenUsed="1"/>
-    <w:lsdException w:name="E-mail Signature" w:semiHidden="1" w:unhideWhenUsed="1"/>
-    <w:lsdException w:name="HTML Top of Form" w:semiHidden="1" w:unhideWhenUsed="1"/>
-    <w:lsdException w:name="HTML Bottom of Form" w:semiHidden="1" w:unhideWhenUsed="1"/>
-    <w:lsdException w:name="Normal (Web)" w:semiHidden="1" w:unhideWhenUsed="1"/>
-    <w:lsdException w:name="HTML Acronym" w:semiHidden="1" w:unhideWhenUsed="1"/>
-    <w:lsdException w:name="HTML Address" w:semiHidden="1" w:unhideWhenUsed="1"/>
-    <w:lsdException w:name="HTML Cite" w:semiHidden="1" w:unhideWhenUsed="1"/>
-    <w:lsdException w:name="HTML Code" w:semiHidden="1" w:unhideWhenUsed="1"/>
-    <w:lsdException w:name="HTML Definition" w:semiHidden="1" w:unhideWhenUsed="1"/>
-    <w:lsdException w:name="HTML Keyboard" w:semiHidden="1" w:unhideWhenUsed="1"/>
-    <w:lsdException w:name="HTML Preformatted" w:semiHidden="1" w:unhideWhenUsed="1"/>
-    <w:lsdException w:name="HTML Sample" w:semiHidden="1" w:unhideWhenUsed="1"/>
-    <w:lsdException w:name="HTML Typewriter" w:semiHidden="1" w:unhideWhenUsed="1"/>
-    <w:lsdException w:name="HTML Variable" w:semiHidden="1" w:unhideWhenUsed="1"/>
-    <w:lsdException w:name="Normal Table" w:semiHidden="1" w:unhideWhenUsed="1"/>
-    <w:lsdException w:name="annotation subject" w:semiHidden="1" w:unhideWhenUsed="1"/>
-    <w:lsdException w:name="No List" w:semiHidden="1" w:unhideWhenUsed="1"/>
-    <w:lsdException w:name="Outline List 1" w:semiHidden="1" w:unhideWhenUsed="1"/>
-    <w:lsdException w:name="Outline List 2" w:semiHidden="1" w:unhideWhenUsed="1"/>
-    <w:lsdException w:name="Outline List 3" w:semiHidden="1" w:unhideWhenUsed="1"/>
-    <w:lsdException w:name="Table Simple 1" w:semiHidden="1" w:unhideWhenUsed="1"/>
-    <w:lsdException w:name="Table Simple 2" w:semiHidden="1" w:unhideWhenUsed="1"/>
-    <w:lsdException w:name="Table Simple 3" w:semiHidden="1" w:unhideWhenUsed="1"/>
-    <w:lsdException w:name="Table Classic 1" w:semiHidden="1" w:unhideWhenUsed="1"/>
-    <w:lsdException w:name="Table Classic 2" w:semiHidden="1" w:unhideWhenUsed="1"/>
-    <w:lsdException w:name="Table Classic 3" w:semiHidden="1" w:unhideWhenUsed="1"/>
-    <w:lsdException w:name="Table Classic 4" w:semiHidden="1" w:unhideWhenUsed="1"/>
-    <w:lsdException w:name="Table Colorful 1" w:semiHidden="1" w:unhideWhenUsed="1"/>
-    <w:lsdException w:name="Table Colorful 2" w:semiHidden="1" w:unhideWhenUsed="1"/>
-    <w:lsdException w:name="Table Colorful 3" w:semiHidden="1" w:unhideWhenUsed="1"/>
-    <w:lsdException w:name="Table Columns 1" w:semiHidden="1" w:unhideWhenUsed="1"/>
-    <w:lsdException w:name="Table Columns 2" w:semiHidden="1" w:unhideWhenUsed="1"/>
-    <w:lsdException w:name="Table Columns 3" w:semiHidden="1" w:unhideWhenUsed="1"/>
-    <w:lsdException w:name="Table Columns 4" w:semiHidden="1" w:unhideWhenUsed="1"/>
-    <w:lsdException w:name="Table Columns 5" w:semiHidden="1" w:unhideWhenUsed="1"/>
-    <w:lsdException w:name="Table Grid 1" w:semiHidden="1" w:unhideWhenUsed="1"/>
-    <w:lsdException w:name="Table Grid 2" w:semiHidden="1" w:unhideWhenUsed="1"/>
-    <w:lsdException w:name="Table Grid 3" w:semiHidden="1" w:unhideWhenUsed="1"/>
-    <w:lsdException w:name="Table Grid 4" w:semiHidden="1" w:unhideWhenUsed="1"/>
-    <w:lsdException w:name="Table Grid 5" w:semiHidden="1" w:unhideWhenUsed="1"/>
-    <w:lsdException w:name="Table Grid 6" w:semiHidden="1" w:unhideWhenUsed="1"/>
-    <w:lsdException w:name="Table Grid 7" w:semiHidden="1" w:unhideWhenUsed="1"/>
-    <w:lsdException w:name="Table Grid 8" w:semiHidden="1" w:unhideWhenUsed="1"/>
-    <w:lsdException w:name="Table List 1" w:semiHidden="1" w:unhideWhenUsed="1"/>
-    <w:lsdException w:name="Table List 2" w:semiHidden="1" w:unhideWhenUsed="1"/>
-    <w:lsdException w:name="Table List 3" w:semiHidden="1" w:unhideWhenUsed="1"/>
-    <w:lsdException w:name="Table List 4" w:semiHidden="1" w:unhideWhenUsed="1"/>
-    <w:lsdException w:name="Table List 5" w:semiHidden="1" w:unhideWhenUsed="1"/>
-    <w:lsdException w:name="Table List 6" w:semiHidden="1" w:unhideWhenUsed="1"/>
-    <w:lsdException w:name="Table List 7" w:semiHidden="1" w:unhideWhenUsed="1"/>
-    <w:lsdException w:name="Table List 8" w:semiHidden="1" w:unhideWhenUsed="1"/>
-    <w:lsdException w:name="Table 3D effects 1" w:semiHidden="1" w:unhideWhenUsed="1"/>
-    <w:lsdException w:name="Table 3D effects 2" w:semiHidden="1" w:unhideWhenUsed="1"/>
-    <w:lsdException w:name="Table 3D effects 3" w:semiHidden="1" w:unhideWhenUsed="1"/>
-    <w:lsdException w:name="Table Contemporary" w:semiHidden="1" w:unhideWhenUsed="1"/>
-    <w:lsdException w:name="Table Elegant" w:semiHidden="1" w:unhideWhenUsed="1"/>
-    <w:lsdException w:name="Table Professional" w:semiHidden="1" w:unhideWhenUsed="1"/>
-    <w:lsdException w:name="Table Subtle 1" w:semiHidden="1" w:unhideWhenUsed="1"/>
-    <w:lsdException w:name="Table Subtle 2" w:semiHidden="1" w:unhideWhenUsed="1"/>
-    <w:lsdException w:name="Table Web 1" w:semiHidden="1" w:unhideWhenUsed="1"/>
-    <w:lsdException w:name="Table Web 2" w:semiHidden="1" w:unhideWhenUsed="1"/>
-    <w:lsdException w:name="Table Web 3" w:semiHidden="1" w:unhideWhenUsed="1"/>
-    <w:lsdException w:name="Balloon Text" w:semiHidden="1" w:unhideWhenUsed="1"/>
-    <w:lsdException w:name="Table Grid" w:uiPriority="39"/>
-    <w:lsdException w:name="Table Theme" w:semiHidden="1" w:unhideWhenUsed="1"/>
-    <w:lsdException w:name="Placeholder Text" w:semiHidden="1"/>
-    <w:lsdException w:name="No Spacing" w:uiPriority="1" w:qFormat="1"/>
-    <w:lsdException w:name="Light Shading" w:uiPriority="60"/>
-    <w:lsdException w:name="Light List" w:uiPriority="61"/>
-    <w:lsdException w:name="Light Grid" w:uiPriority="62"/>
-    <w:lsdException w:name="Medium Shading 1" w:uiPriority="63"/>
-    <w:lsdException w:name="Medium Shading 2" w:uiPriority="64"/>
-    <w:lsdException w:name="Medium List 1" w:uiPriority="65"/>
-    <w:lsdException w:name="Medium List 2" w:uiPriority="66"/>
-    <w:lsdException w:name="Medium Grid 1" w:uiPriority="67"/>
-    <w:lsdException w:name="Medium Grid 2" w:uiPriority="68"/>
-    <w:lsdException w:name="Medium Grid 3" w:uiPriority="69"/>
-    <w:lsdException w:name="Dark List" w:uiPriority="70"/>
-    <w:lsdException w:name="Colorful Shading" w:uiPriority="71"/>
-    <w:lsdException w:name="Colorful List" w:uiPriority="72"/>
-    <w:lsdException w:name="Colorful Grid" w:uiPriority="73"/>
-    <w:lsdException w:name="Light Shading Accent 1" w:uiPriority="60"/>
-    <w:lsdException w:name="Light List Accent 1" w:uiPriority="61"/>
-    <w:lsdException w:name="Light Grid Accent 1" w:uiPriority="62"/>
-    <w:lsdException w:name="Medium Shading 1 Accent 1" w:uiPriority="63"/>
-    <w:lsdException w:name="Medium Shading 2 Accent 1" w:uiPriority="64"/>
-    <w:lsdException w:name="Medium List 1 Accent 1" w:uiPriority="65"/>
-    <w:lsdException w:name="Revision" w:semiHidden="1"/>
-    <w:lsdException w:name="List Paragraph" w:uiPriority="34" w:qFormat="1"/>
-    <w:lsdException w:name="Quote" w:uiPriority="29" w:qFormat="1"/>
-    <w:lsdException w:name="Intense Quote" w:uiPriority="30" w:qFormat="1"/>
-    <w:lsdException w:name="Medium List 2 Accent 1" w:uiPriority="66"/>
-    <w:lsdException w:name="Medium Grid 1 Accent 1" w:uiPriority="67"/>
-    <w:lsdException w:name="Medium Grid 2 Accent 1" w:uiPriority="68"/>
-    <w:lsdException w:name="Medium Grid 3 Accent 1" w:uiPriority="69"/>
-    <w:lsdException w:name="Dark List Accent 1" w:uiPriority="70"/>
-    <w:lsdException w:name="Colorful Shading Accent 1" w:uiPriority="71"/>
-    <w:lsdException w:name="Colorful List Accent 1" w:uiPriority="72"/>
-    <w:lsdException w:name="Colorful Grid Accent 1" w:uiPriority="73"/>
-    <w:lsdException w:name="Light Shading Accent 2" w:uiPriority="60"/>
-    <w:lsdException w:name="Light List Accent 2" w:uiPriority="61"/>
-    <w:lsdException w:name="Light Grid Accent 2" w:uiPriority="62"/>
-    <w:lsdException w:name="Medium Shading 1 Accent 2" w:uiPriority="63"/>
-    <w:lsdException w:name="Medium Shading 2 Accent 2" w:uiPriority="64"/>
-    <w:lsdException w:name="Medium List 1 Accent 2" w:uiPriority="65"/>
-    <w:lsdException w:name="Medium List 2 Accent 2" w:uiPriority="66"/>
-    <w:lsdException w:name="Medium Grid 1 Accent 2" w:uiPriority="67"/>
-    <w:lsdException w:name="Medium Grid 2 Accent 2" w:uiPriority="68"/>
-    <w:lsdException w:name="Medium Grid 3 Accent 2" w:uiPriority="69"/>
-    <w:lsdException w:name="Dark List Accent 2" w:uiPriority="70"/>
-    <w:lsdException w:name="Colorful Shading Accent 2" w:uiPriority="71"/>
-    <w:lsdException w:name="Colorful List Accent 2" w:uiPriority="72"/>
-    <w:lsdException w:name="Colorful Grid Accent 2" w:uiPriority="73"/>
-    <w:lsdException w:name="Light Shading Accent 3" w:uiPriority="60"/>
-    <w:lsdException w:name="Light List Accent 3" w:uiPriority="61"/>
-    <w:lsdException w:name="Light Grid Accent 3" w:uiPriority="62"/>
-    <w:lsdException w:name="Medium Shading 1 Accent 3" w:uiPriority="63"/>
-    <w:lsdException w:name="Medium Shading 2 Accent 3" w:uiPriority="64"/>
-    <w:lsdException w:name="Medium List 1 Accent 3" w:uiPriority="65"/>
-    <w:lsdException w:name="Medium List 2 Accent 3" w:uiPriority="66"/>
-    <w:lsdException w:name="Medium Grid 1 Accent 3" w:uiPriority="67"/>
-    <w:lsdException w:name="Medium Grid 2 Accent 3" w:uiPriority="68"/>
-    <w:lsdException w:name="Medium Grid 3 Accent 3" w:uiPriority="69"/>
-    <w:lsdException w:name="Dark List Accent 3" w:uiPriority="70"/>
-    <w:lsdException w:name="Colorful Shading Accent 3" w:uiPriority="71"/>
-    <w:lsdException w:name="Colorful List Accent 3" w:uiPriority="72"/>
-    <w:lsdException w:name="Colorful Grid Accent 3" w:uiPriority="73"/>
-    <w:lsdException w:name="Light Shading Accent 4" w:uiPriority="60"/>
-    <w:lsdException w:name="Light List Accent 4" w:uiPriority="61"/>
-    <w:lsdException w:name="Light Grid Accent 4" w:uiPriority="62"/>
-    <w:lsdException w:name="Medium Shading 1 Accent 4" w:uiPriority="63"/>
-    <w:lsdException w:name="Medium Shading 2 Accent 4" w:uiPriority="64"/>
-    <w:lsdException w:name="Medium List 1 Accent 4" w:uiPriority="65"/>
-    <w:lsdException w:name="Medium List 2 Accent 4" w:uiPriority="66"/>
-    <w:lsdException w:name="Medium Grid 1 Accent 4" w:uiPriority="67"/>
-    <w:lsdException w:name="Medium Grid 2 Accent 4" w:uiPriority="68"/>
-    <w:lsdException w:name="Medium Grid 3 Accent 4" w:uiPriority="69"/>
-    <w:lsdException w:name="Dark List Accent 4" w:uiPriority="70"/>
-    <w:lsdException w:name="Colorful Shading Accent 4" w:uiPriority="71"/>
-    <w:lsdException w:name="Colorful List Accent 4" w:uiPriority="72"/>
-    <w:lsdException w:name="Colorful Grid Accent 4" w:uiPriority="73"/>
-    <w:lsdException w:name="Light Shading Accent 5" w:uiPriority="60"/>
-    <w:lsdException w:name="Light List Accent 5" w:uiPriority="61"/>
-    <w:lsdException w:name="Light Grid Accent 5" w:uiPriority="62"/>
-    <w:lsdException w:name="Medium Shading 1 Accent 5" w:uiPriority="63"/>
-    <w:lsdException w:name="Medium Shading 2 Accent 5" w:uiPriority="64"/>
-    <w:lsdException w:name="Medium List 1 Accent 5" w:uiPriority="65"/>
-    <w:lsdException w:name="Medium List 2 Accent 5" w:uiPriority="66"/>
-    <w:lsdException w:name="Medium Grid 1 Accent 5" w:uiPriority="67"/>
-    <w:lsdException w:name="Medium Grid 2 Accent 5" w:uiPriority="68"/>
-    <w:lsdException w:name="Medium Grid 3 Accent 5" w:uiPriority="69"/>
-    <w:lsdException w:name="Dark List Accent 5" w:uiPriority="70"/>
-    <w:lsdException w:name="Colorful Shading Accent 5" w:uiPriority="71"/>
-    <w:lsdException w:name="Colorful List Accent 5" w:uiPriority="72"/>
-    <w:lsdException w:name="Colorful Grid Accent 5" w:uiPriority="73"/>
-    <w:lsdException w:name="Light Shading Accent 6" w:uiPriority="60"/>
-    <w:lsdException w:name="Light List Accent 6" w:uiPriority="61"/>
-    <w:lsdException w:name="Light Grid Accent 6" w:uiPriority="62"/>
-    <w:lsdException w:name="Medium Shading 1 Accent 6" w:uiPriority="63"/>
-    <w:lsdException w:name="Medium Shading 2 Accent 6" w:uiPriority="64"/>
-    <w:lsdException w:name="Medium List 1 Accent 6" w:uiPriority="65"/>
-    <w:lsdException w:name="Medium List 2 Accent 6" w:uiPriority="66"/>
-    <w:lsdException w:name="Medium Grid 1 Accent 6" w:uiPriority="67"/>
-    <w:lsdException w:name="Medium Grid 2 Accent 6" w:uiPriority="68"/>
-    <w:lsdException w:name="Medium Grid 3 Accent 6" w:uiPriority="69"/>
-    <w:lsdException w:name="Dark List Accent 6" w:uiPriority="70"/>
-    <w:lsdException w:name="Colorful Shading Accent 6" w:uiPriority="71"/>
-    <w:lsdException w:name="Colorful List Accent 6" w:uiPriority="72"/>
-    <w:lsdException w:name="Colorful Grid Accent 6" w:uiPriority="73"/>
-    <w:lsdException w:name="Subtle Emphasis" w:uiPriority="19" w:qFormat="1"/>
-    <w:lsdException w:name="Intense Emphasis" w:uiPriority="21" w:qFormat="1"/>
-    <w:lsdException w:name="Subtle Reference" w:uiPriority="31" w:qFormat="1"/>
-    <w:lsdException w:name="Intense Reference" w:uiPriority="32" w:qFormat="1"/>
-    <w:lsdException w:name="Book Title" w:uiPriority="33" w:qFormat="1"/>
-    <w:lsdException w:name="Bibliography" w:semiHidden="1" w:uiPriority="37" w:unhideWhenUsed="1"/>
-    <w:lsdException w:name="TOC Heading" w:semiHidden="1" w:uiPriority="39" w:unhideWhenUsed="1" w:qFormat="1"/>
-    <w:lsdException w:name="Plain Table 1" w:uiPriority="41"/>
-    <w:lsdException w:name="Plain Table 2" w:uiPriority="42"/>
-    <w:lsdException w:name="Plain Table 3" w:uiPriority="43"/>
-    <w:lsdException w:name="Plain Table 4" w:uiPriority="44"/>
-    <w:lsdException w:name="Plain Table 5" w:uiPriority="45"/>
-    <w:lsdException w:name="Grid Table Light" w:uiPriority="40"/>
-    <w:lsdException w:name="Grid Table 1 Light" w:uiPriority="46"/>
-    <w:lsdException w:name="Grid Table 2" w:uiPriority="47"/>
-    <w:lsdException w:name="Grid Table 3" w:uiPriority="48"/>
-    <w:lsdException w:name="Grid Table 4" w:uiPriority="49"/>
-    <w:lsdException w:name="Grid Table 5 Dark" w:uiPriority="50"/>
-    <w:lsdException w:name="Grid Table 6 Colorful" w:uiPriority="51"/>
-    <w:lsdException w:name="Grid Table 7 Colorful" w:uiPriority="52"/>
-    <w:lsdException w:name="Grid Table 1 Light Accent 1" w:uiPriority="46"/>
-    <w:lsdException w:name="Grid Table 2 Accent 1" w:uiPriority="47"/>
-    <w:lsdException w:name="Grid Table 3 Accent 1" w:uiPriority="48"/>
-    <w:lsdException w:name="Grid Table 4 Accent 1" w:uiPriority="49"/>
-    <w:lsdException w:name="Grid Table 5 Dark Accent 1" w:uiPriority="50"/>
-    <w:lsdException w:name="Grid Table 6 Colorful Accent 1" w:uiPriority="51"/>
-    <w:lsdException w:name="Grid Table 7 Colorful Accent 1" w:uiPriority="52"/>
-    <w:lsdException w:name="Grid Table 1 Light Accent 2" w:uiPriority="46"/>
-    <w:lsdException w:name="Grid Table 2 Accent 2" w:uiPriority="47"/>
-    <w:lsdException w:name="Grid Table 3 Accent 2" w:uiPriority="48"/>
-    <w:lsdException w:name="Grid Table 4 Accent 2" w:uiPriority="49"/>
-    <w:lsdException w:name="Grid Table 5 Dark Accent 2" w:uiPriority="50"/>
-    <w:lsdException w:name="Grid Table 6 Colorful Accent 2" w:uiPriority="51"/>
-    <w:lsdException w:name="Grid Table 7 Colorful Accent 2" w:uiPriority="52"/>
-    <w:lsdException w:name="Grid Table 1 Light Accent 3" w:uiPriority="46"/>
-    <w:lsdException w:name="Grid Table 2 Accent 3" w:uiPriority="47"/>
-    <w:lsdException w:name="Grid Table 3 Accent 3" w:uiPriority="48"/>
-    <w:lsdException w:name="Grid Table 4 Accent 3" w:uiPriority="49"/>
-    <w:lsdException w:name="Grid Table 5 Dark Accent 3" w:uiPriority="50"/>
-    <w:lsdException w:name="Grid Table 6 Colorful Accent 3" w:uiPriority="51"/>
-    <w:lsdException w:name="Grid Table 7 Colorful Accent 3" w:uiPriority="52"/>
-    <w:lsdException w:name="Grid Table 1 Light Accent 4" w:uiPriority="46"/>
-    <w:lsdException w:name="Grid Table 2 Accent 4" w:uiPriority="47"/>
-    <w:lsdException w:name="Grid Table 3 Accent 4" w:uiPriority="48"/>
-    <w:lsdException w:name="Grid Table 4 Accent 4" w:uiPriority="49"/>
-    <w:lsdException w:name="Grid Table 5 Dark Accent 4" w:uiPriority="50"/>
-    <w:lsdException w:name="Grid Table 6 Colorful Accent 4" w:uiPriority="51"/>
-    <w:lsdException w:name="Grid Table 7 Colorful Accent 4" w:uiPriority="52"/>
-    <w:lsdException w:name="Grid Table 1 Light Accent 5" w:uiPriority="46"/>
-    <w:lsdException w:name="Grid Table 2 Accent 5" w:uiPriority="47"/>
-    <w:lsdException w:name="Grid Table 3 Accent 5" w:uiPriority="48"/>
-    <w:lsdException w:name="Grid Table 4 Accent 5" w:uiPriority="49"/>
-    <w:lsdException w:name="Grid Table 5 Dark Accent 5" w:uiPriority="50"/>
-    <w:lsdException w:name="Grid Table 6 Colorful Accent 5" w:uiPriority="51"/>
-    <w:lsdException w:name="Grid Table 7 Colorful Accent 5" w:uiPriority="52"/>
-    <w:lsdException w:name="Grid Table 1 Light Accent 6" w:uiPriority="46"/>
-    <w:lsdException w:name="Grid Table 2 Accent 6" w:uiPriority="47"/>
-    <w:lsdException w:name="Grid Table 3 Accent 6" w:uiPriority="48"/>
-    <w:lsdException w:name="Grid Table 4 Accent 6" w:uiPriority="49"/>
-    <w:lsdException w:name="Grid Table 5 Dark Accent 6" w:uiPriority="50"/>
-    <w:lsdException w:name="Grid Table 6 Colorful Accent 6" w:uiPriority="51"/>
-    <w:lsdException w:name="Grid Table 7 Colorful Accent 6" w:uiPriority="52"/>
-    <w:lsdException w:name="List Table 1 Light" w:uiPriority="46"/>
-    <w:lsdException w:name="List Table 2" w:uiPriority="47"/>
-    <w:lsdException w:name="List Table 3" w:uiPriority="48"/>
-    <w:lsdException w:name="List Table 4" w:uiPriority="49"/>
-    <w:lsdException w:name="List Table 5 Dark" w:uiPriority="50"/>
-    <w:lsdException w:name="List Table 6 Colorful" w:uiPriority="51"/>
-    <w:lsdException w:name="List Table 7 Colorful" w:uiPriority="52"/>
-    <w:lsdException w:name="List Table 1 Light Accent 1" w:uiPriority="46"/>
-    <w:lsdException w:name="List Table 2 Accent 1" w:uiPriority="47"/>
-    <w:lsdException w:name="List Table 3 Accent 1" w:uiPriority="48"/>
-    <w:lsdException w:name="List Table 4 Accent 1" w:uiPriority="49"/>
-    <w:lsdException w:name="List Table 5 Dark Accent 1" w:uiPriority="50"/>
-    <w:lsdException w:name="List Table 6 Colorful Accent 1" w:uiPriority="51"/>
-    <w:lsdException w:name="List Table 7 Colorful Accent 1" w:uiPriority="52"/>
-    <w:lsdException w:name="List Table 1 Light Accent 2" w:uiPriority="46"/>
-    <w:lsdException w:name="List Table 2 Accent 2" w:uiPriority="47"/>
-    <w:lsdException w:name="List Table 3 Accent 2" w:uiPriority="48"/>
-    <w:lsdException w:name="List Table 4 Accent 2" w:uiPriority="49"/>
-    <w:lsdException w:name="List Table 5 Dark Accent 2" w:uiPriority="50"/>
-    <w:lsdException w:name="List Table 6 Colorful Accent 2" w:uiPriority="51"/>
-    <w:lsdException w:name="List Table 7 Colorful Accent 2" w:uiPriority="52"/>
-    <w:lsdException w:name="List Table 1 Light Accent 3" w:uiPriority="46"/>
-    <w:lsdException w:name="List Table 2 Accent 3" w:uiPriority="47"/>
-    <w:lsdException w:name="List Table 3 Accent 3" w:uiPriority="48"/>
-    <w:lsdException w:name="List Table 4 Accent 3" w:uiPriority="49"/>
-    <w:lsdException w:name="List Table 5 Dark Accent 3" w:uiPriority="50"/>
-    <w:lsdException w:name="List Table 6 Colorful Accent 3" w:uiPriority="51"/>
-    <w:lsdException w:name="List Table 7 Colorful Accent 3" w:uiPriority="52"/>
-    <w:lsdException w:name="List Table 1 Light Accent 4" w:uiPriority="46"/>
-    <w:lsdException w:name="List Table 2 Accent 4" w:uiPriority="47"/>
-    <w:lsdException w:name="List Table 3 Accent 4" w:uiPriority="48"/>
-    <w:lsdException w:name="List Table 4 Accent 4" w:uiPriority="49"/>
-    <w:lsdException w:name="List Table 5 Dark Accent 4" w:uiPriority="50"/>
-    <w:lsdException w:name="List Table 6 Colorful Accent 4" w:uiPriority="51"/>
-    <w:lsdException w:name="List Table 7 Colorful Accent 4" w:uiPriority="52"/>
-    <w:lsdException w:name="List Table 1 Light Accent 5" w:uiPriority="46"/>
-    <w:lsdException w:name="List Table 2 Accent 5" w:uiPriority="47"/>
-    <w:lsdException w:name="List Table 3 Accent 5" w:uiPriority="48"/>
-    <w:lsdException w:name="List Table 4 Accent 5" w:uiPriority="49"/>
-    <w:lsdException w:name="List Table 5 Dark Accent 5" w:uiPriority="50"/>
-    <w:lsdException w:name="List Table 6 Colorful Accent 5" w:uiPriority="51"/>
-    <w:lsdException w:name="List Table 7 Colorful Accent 5" w:uiPriority="52"/>
-    <w:lsdException w:name="List Table 1 Light Accent 6" w:uiPriority="46"/>
-    <w:lsdException w:name="List Table 2 Accent 6" w:uiPriority="47"/>
-    <w:lsdException w:name="List Table 3 Accent 6" w:uiPriority="48"/>
-    <w:lsdException w:name="List Table 4 Accent 6" w:uiPriority="49"/>
-    <w:lsdException w:name="List Table 5 Dark Accent 6" w:uiPriority="50"/>
-    <w:lsdException w:name="List Table 6 Colorful Accent 6" w:uiPriority="51"/>
-    <w:lsdException w:name="List Table 7 Colorful Accent 6" w:uiPriority="52"/>
-    <w:lsdException w:name="Mention" w:semiHidden="1" w:unhideWhenUsed="1"/>
-    <w:lsdException w:name="Smart Hyperlink" w:semiHidden="1" w:unhideWhenUsed="1"/>
-    <w:lsdException w:name="Hashtag" w:semiHidden="1" w:unhideWhenUsed="1"/>
-    <w:lsdException w:name="Unresolved Mention" w:semiHidden="1" w:unhideWhenUsed="1"/>
-    <w:lsdException w:name="Smart Link" w:semiHidden="1" w:unhideWhenUsed="1"/>
+  <w:latentStyles w:defLockedState="0" w:defUIPriority="99" w:defSemiHidden="1" w:defUnhideWhenUsed="1" w:defQFormat="0" w:count="267">
+    <w:lsdException w:name="Normal" w:semiHidden="0" w:uiPriority="0" w:unhideWhenUsed="0" w:qFormat="1"/>
+    <w:lsdException w:name="heading 1" w:semiHidden="0" w:uiPriority="9" w:unhideWhenUsed="0" w:qFormat="1"/>
+    <w:lsdException w:name="heading 2" w:uiPriority="9" w:qFormat="1"/>
+    <w:lsdException w:name="heading 3" w:uiPriority="9" w:qFormat="1"/>
+    <w:lsdException w:name="heading 4" w:uiPriority="9" w:qFormat="1"/>
+    <w:lsdException w:name="heading 5" w:uiPriority="9" w:qFormat="1"/>
+    <w:lsdException w:name="heading 6" w:uiPriority="9" w:qFormat="1"/>
+    <w:lsdException w:name="heading 7" w:uiPriority="9" w:qFormat="1"/>
+    <w:lsdException w:name="heading 8" w:uiPriority="9" w:qFormat="1"/>
+    <w:lsdException w:name="heading 9" w:uiPriority="9" w:qFormat="1"/>
+    <w:lsdException w:name="toc 1" w:uiPriority="39"/>
+    <w:lsdException w:name="toc 2" w:uiPriority="39"/>
+    <w:lsdException w:name="toc 3" w:uiPriority="39"/>
+    <w:lsdException w:name="toc 4" w:uiPriority="39"/>
+    <w:lsdException w:name="toc 5" w:uiPriority="39"/>
+    <w:lsdException w:name="toc 6" w:uiPriority="39"/>
+    <w:lsdException w:name="toc 7" w:uiPriority="39"/>
+    <w:lsdException w:name="toc 8" w:uiPriority="39"/>
+    <w:lsdException w:name="toc 9" w:uiPriority="39"/>
+    <w:lsdException w:name="caption" w:uiPriority="35" w:qFormat="1"/>
+    <w:lsdException w:name="Title" w:semiHidden="0" w:uiPriority="10" w:unhideWhenUsed="0" w:qFormat="1"/>
+    <w:lsdException w:name="Default Paragraph Font" w:uiPriority="1"/>
+    <w:lsdException w:name="Subtitle" w:semiHidden="0" w:uiPriority="11" w:unhideWhenUsed="0" w:qFormat="1"/>
+    <w:lsdException w:name="Strong" w:semiHidden="0" w:uiPriority="22" w:unhideWhenUsed="0" w:qFormat="1"/>
+    <w:lsdException w:name="Emphasis" w:semiHidden="0" w:uiPriority="20" w:unhideWhenUsed="0" w:qFormat="1"/>
+    <w:lsdException w:name="Table Grid" w:semiHidden="0" w:uiPriority="39" w:unhideWhenUsed="0"/>
+    <w:lsdException w:name="Placeholder Text" w:unhideWhenUsed="0"/>
+    <w:lsdException w:name="No Spacing" w:semiHidden="0" w:uiPriority="1" w:unhideWhenUsed="0" w:qFormat="1"/>
+    <w:lsdException w:name="Light Shading" w:semiHidden="0" w:uiPriority="60" w:unhideWhenUsed="0"/>
+    <w:lsdException w:name="Light List" w:semiHidden="0" w:uiPriority="61" w:unhideWhenUsed="0"/>
+    <w:lsdException w:name="Light Grid" w:semiHidden="0" w:uiPriority="62" w:unhideWhenUsed="0"/>
+    <w:lsdException w:name="Medium Shading 1" w:semiHidden="0" w:uiPriority="63" w:unhideWhenUsed="0"/>
+    <w:lsdException w:name="Medium Shading 2" w:semiHidden="0" w:uiPriority="64" w:unhideWhenUsed="0"/>
+    <w:lsdException w:name="Medium List 1" w:semiHidden="0" w:uiPriority="65" w:unhideWhenUsed="0"/>
+    <w:lsdException w:name="Medium List 2" w:semiHidden="0" w:uiPriority="66" w:unhideWhenUsed="0"/>
+    <w:lsdException w:name="Medium Grid 1" w:semiHidden="0" w:uiPriority="67" w:unhideWhenUsed="0"/>
+    <w:lsdException w:name="Medium Grid 2" w:semiHidden="0" w:uiPriority="68" w:unhideWhenUsed="0"/>
+    <w:lsdException w:name="Medium Grid 3" w:semiHidden="0" w:uiPriority="69" w:unhideWhenUsed="0"/>
+    <w:lsdException w:name="Dark List" w:semiHidden="0" w:uiPriority="70" w:unhideWhenUsed="0"/>
+    <w:lsdException w:name="Colorful Shading" w:semiHidden="0" w:uiPriority="71" w:unhideWhenUsed="0"/>
+    <w:lsdException w:name="Colorful List" w:semiHidden="0" w:uiPriority="72" w:unhideWhenUsed="0"/>
+    <w:lsdException w:name="Colorful Grid" w:semiHidden="0" w:uiPriority="73" w:unhideWhenUsed="0"/>
+    <w:lsdException w:name="Light Shading Accent 1" w:semiHidden="0" w:uiPriority="60" w:unhideWhenUsed="0"/>
+    <w:lsdException w:name="Light List Accent 1" w:semiHidden="0" w:uiPriority="61" w:unhideWhenUsed="0"/>
+    <w:lsdException w:name="Light Grid Accent 1" w:semiHidden="0" w:uiPriority="62" w:unhideWhenUsed="0"/>
+    <w:lsdException w:name="Medium Shading 1 Accent 1" w:semiHidden="0" w:uiPriority="63" w:unhideWhenUsed="0"/>
+    <w:lsdException w:name="Medium Shading 2 Accent 1" w:semiHidden="0" w:uiPriority="64" w:unhideWhenUsed="0"/>
+    <w:lsdException w:name="Medium List 1 Accent 1" w:semiHidden="0" w:uiPriority="65" w:unhideWhenUsed="0"/>
+    <w:lsdException w:name="Revision" w:unhideWhenUsed="0"/>
+    <w:lsdException w:name="List Paragraph" w:semiHidden="0" w:uiPriority="34" w:unhideWhenUsed="0" w:qFormat="1"/>
+    <w:lsdException w:name="Quote" w:semiHidden="0" w:uiPriority="29" w:unhideWhenUsed="0" w:qFormat="1"/>
+    <w:lsdException w:name="Intense Quote" w:semiHidden="0" w:uiPriority="30" w:unhideWhenUsed="0" w:qFormat="1"/>
+    <w:lsdException w:name="Medium List 2 Accent 1" w:semiHidden="0" w:uiPriority="66" w:unhideWhenUsed="0"/>
+    <w:lsdException w:name="Medium Grid 1 Accent 1" w:semiHidden="0" w:uiPriority="67" w:unhideWhenUsed="0"/>
+    <w:lsdException w:name="Medium Grid 2 Accent 1" w:semiHidden="0" w:uiPriority="68" w:unhideWhenUsed="0"/>
+    <w:lsdException w:name="Medium Grid 3 Accent 1" w:semiHidden="0" w:uiPriority="69" w:unhideWhenUsed="0"/>
+    <w:lsdException w:name="Dark List Accent 1" w:semiHidden="0" w:uiPriority="70" w:unhideWhenUsed="0"/>
+    <w:lsdException w:name="Colorful Shading Accent 1" w:semiHidden="0" w:uiPriority="71" w:unhideWhenUsed="0"/>
+    <w:lsdException w:name="Colorful List Accent 1" w:semiHidden="0" w:uiPriority="72" w:unhideWhenUsed="0"/>
+    <w:lsdException w:name="Colorful Grid Accent 1" w:semiHidden="0" w:uiPriority="73" w:unhideWhenUsed="0"/>
+    <w:lsdException w:name="Light Shading Accent 2" w:semiHidden="0" w:uiPriority="60" w:unhideWhenUsed="0"/>
+    <w:lsdException w:name="Light List Accent 2" w:semiHidden="0" w:uiPriority="61" w:unhideWhenUsed="0"/>
+    <w:lsdException w:name="Light Grid Accent 2" w:semiHidden="0" w:uiPriority="62" w:unhideWhenUsed="0"/>
+    <w:lsdException w:name="Medium Shading 1 Accent 2" w:semiHidden="0" w:uiPriority="63" w:unhideWhenUsed="0"/>
+    <w:lsdException w:name="Medium Shading 2 Accent 2" w:semiHidden="0" w:uiPriority="64" w:unhideWhenUsed="0"/>
+    <w:lsdException w:name="Medium List 1 Accent 2" w:semiHidden="0" w:uiPriority="65" w:unhideWhenUsed="0"/>
+    <w:lsdException w:name="Medium List 2 Accent 2" w:semiHidden="0" w:uiPriority="66" w:unhideWhenUsed="0"/>
+    <w:lsdException w:name="Medium Grid 1 Accent 2" w:semiHidden="0" w:uiPriority="67" w:unhideWhenUsed="0"/>
+    <w:lsdException w:name="Medium Grid 2 Accent 2" w:semiHidden="0" w:uiPriority="68" w:unhideWhenUsed="0"/>
+    <w:lsdException w:name="Medium Grid 3 Accent 2" w:semiHidden="0" w:uiPriority="69" w:unhideWhenUsed="0"/>
+    <w:lsdException w:name="Dark List Accent 2" w:semiHidden="0" w:uiPriority="70" w:unhideWhenUsed="0"/>
+    <w:lsdException w:name="Colorful Shading Accent 2" w:semiHidden="0" w:uiPriority="71" w:unhideWhenUsed="0"/>
+    <w:lsdException w:name="Colorful List Accent 2" w:semiHidden="0" w:uiPriority="72" w:unhideWhenUsed="0"/>
+    <w:lsdException w:name="Colorful Grid Accent 2" w:semiHidden="0" w:uiPriority="73" w:unhideWhenUsed="0"/>
+    <w:lsdException w:name="Light Shading Accent 3" w:semiHidden="0" w:uiPriority="60" w:unhideWhenUsed="0"/>
+    <w:lsdException w:name="Light List Accent 3" w:semiHidden="0" w:uiPriority="61" w:unhideWhenUsed="0"/>
+    <w:lsdException w:name="Light Grid Accent 3" w:semiHidden="0" w:uiPriority="62" w:unhideWhenUsed="0"/>
+    <w:lsdException w:name="Medium Shading 1 Accent 3" w:semiHidden="0" w:uiPriority="63" w:unhideWhenUsed="0"/>
+    <w:lsdException w:name="Medium Shading 2 Accent 3" w:semiHidden="0" w:uiPriority="64" w:unhideWhenUsed="0"/>
+    <w:lsdException w:name="Medium List 1 Accent 3" w:semiHidden="0" w:uiPriority="65" w:unhideWhenUsed="0"/>
+    <w:lsdException w:name="Medium List 2 Accent 3" w:semiHidden="0" w:uiPriority="66" w:unhideWhenUsed="0"/>
+    <w:lsdException w:name="Medium Grid 1 Accent 3" w:semiHidden="0" w:uiPriority="67" w:unhideWhenUsed="0"/>
+    <w:lsdException w:name="Medium Grid 2 Accent 3" w:semiHidden="0" w:uiPriority="68" w:unhideWhenUsed="0"/>
+    <w:lsdException w:name="Medium Grid 3 Accent 3" w:semiHidden="0" w:uiPriority="69" w:unhideWhenUsed="0"/>
+    <w:lsdException w:name="Dark List Accent 3" w:semiHidden="0" w:uiPriority="70" w:unhideWhenUsed="0"/>
+    <w:lsdException w:name="Colorful Shading Accent 3" w:semiHidden="0" w:uiPriority="71" w:unhideWhenUsed="0"/>
+    <w:lsdException w:name="Colorful List Accent 3" w:semiHidden="0" w:uiPriority="72" w:unhideWhenUsed="0"/>
+    <w:lsdException w:name="Colorful Grid Accent 3" w:semiHidden="0" w:uiPriority="73" w:unhideWhenUsed="0"/>
+    <w:lsdException w:name="Light Shading Accent 4" w:semiHidden="0" w:uiPriority="60" w:unhideWhenUsed="0"/>
+    <w:lsdException w:name="Light List Accent 4" w:semiHidden="0" w:uiPriority="61" w:unhideWhenUsed="0"/>
+    <w:lsdException w:name="Light Grid Accent 4" w:semiHidden="0" w:uiPriority="62" w:unhideWhenUsed="0"/>
+    <w:lsdException w:name="Medium Shading 1 Accent 4" w:semiHidden="0" w:uiPriority="63" w:unhideWhenUsed="0"/>
+    <w:lsdException w:name="Medium Shading 2 Accent 4" w:semiHidden="0" w:uiPriority="64" w:unhideWhenUsed="0"/>
+    <w:lsdException w:name="Medium List 1 Accent 4" w:semiHidden="0" w:uiPriority="65" w:unhideWhenUsed="0"/>
+    <w:lsdException w:name="Medium List 2 Accent 4" w:semiHidden="0" w:uiPriority="66" w:unhideWhenUsed="0"/>
+    <w:lsdException w:name="Medium Grid 1 Accent 4" w:semiHidden="0" w:uiPriority="67" w:unhideWhenUsed="0"/>
+    <w:lsdException w:name="Medium Grid 2 Accent 4" w:semiHidden="0" w:uiPriority="68" w:unhideWhenUsed="0"/>
+    <w:lsdException w:name="Medium Grid 3 Accent 4" w:semiHidden="0" w:uiPriority="69" w:unhideWhenUsed="0"/>
+    <w:lsdException w:name="Dark List Accent 4" w:semiHidden="0" w:uiPriority="70" w:unhideWhenUsed="0"/>
+    <w:lsdException w:name="Colorful Shading Accent 4" w:semiHidden="0" w:uiPriority="71" w:unhideWhenUsed="0"/>
+    <w:lsdException w:name="Colorful List Accent 4" w:semiHidden="0" w:uiPriority="72" w:unhideWhenUsed="0"/>
+    <w:lsdException w:name="Colorful Grid Accent 4" w:semiHidden="0" w:uiPriority="73" w:unhideWhenUsed="0"/>
+    <w:lsdException w:name="Light Shading Accent 5" w:semiHidden="0" w:uiPriority="60" w:unhideWhenUsed="0"/>
+    <w:lsdException w:name="Light List Accent 5" w:semiHidden="0" w:uiPriority="61" w:unhideWhenUsed="0"/>
+    <w:lsdException w:name="Light Grid Accent 5" w:semiHidden="0" w:uiPriority="62" w:unhideWhenUsed="0"/>
+    <w:lsdException w:name="Medium Shading 1 Accent 5" w:semiHidden="0" w:uiPriority="63" w:unhideWhenUsed="0"/>
+    <w:lsdException w:name="Medium Shading 2 Accent 5" w:semiHidden="0" w:uiPriority="64" w:unhideWhenUsed="0"/>
+    <w:lsdException w:name="Medium List 1 Accent 5" w:semiHidden="0" w:uiPriority="65" w:unhideWhenUsed="0"/>
+    <w:lsdException w:name="Medium List 2 Accent 5" w:semiHidden="0" w:uiPriority="66" w:unhideWhenUsed="0"/>
+    <w:lsdException w:name="Medium Grid 1 Accent 5" w:semiHidden="0" w:uiPriority="67" w:unhideWhenUsed="0"/>
+    <w:lsdException w:name="Medium Grid 2 Accent 5" w:semiHidden="0" w:uiPriority="68" w:unhideWhenUsed="0"/>
+    <w:lsdException w:name="Medium Grid 3 Accent 5" w:semiHidden="0" w:uiPriority="69" w:unhideWhenUsed="0"/>
+    <w:lsdException w:name="Dark List Accent 5" w:semiHidden="0" w:uiPriority="70" w:unhideWhenUsed="0"/>
+    <w:lsdException w:name="Colorful Shading Accent 5" w:semiHidden="0" w:uiPriority="71" w:unhideWhenUsed="0"/>
+    <w:lsdException w:name="Colorful List Accent 5" w:semiHidden="0" w:uiPriority="72" w:unhideWhenUsed="0"/>
+    <w:lsdException w:name="Colorful Grid Accent 5" w:semiHidden="0" w:uiPriority="73" w:unhideWhenUsed="0"/>
+    <w:lsdException w:name="Light Shading Accent 6" w:semiHidden="0" w:uiPriority="60" w:unhideWhenUsed="0"/>
+    <w:lsdException w:name="Light List Accent 6" w:semiHidden="0" w:uiPriority="61" w:unhideWhenUsed="0"/>
+    <w:lsdException w:name="Light Grid Accent 6" w:semiHidden="0" w:uiPriority="62" w:unhideWhenUsed="0"/>
+    <w:lsdException w:name="Medium Shading 1 Accent 6" w:semiHidden="0" w:uiPriority="63" w:unhideWhenUsed="0"/>
+    <w:lsdException w:name="Medium Shading 2 Accent 6" w:semiHidden="0" w:uiPriority="64" w:unhideWhenUsed="0"/>
+    <w:lsdException w:name="Medium List 1 Accent 6" w:semiHidden="0" w:uiPriority="65" w:unhideWhenUsed="0"/>
+    <w:lsdException w:name="Medium List 2 Accent 6" w:semiHidden="0" w:uiPriority="66" w:unhideWhenUsed="0"/>
+    <w:lsdException w:name="Medium Grid 1 Accent 6" w:semiHidden="0" w:uiPriority="67" w:unhideWhenUsed="0"/>
+    <w:lsdException w:name="Medium Grid 2 Accent 6" w:semiHidden="0" w:uiPriority="68" w:unhideWhenUsed="0"/>
+    <w:lsdException w:name="Medium Grid 3 Accent 6" w:semiHidden="0" w:uiPriority="69" w:unhideWhenUsed="0"/>
+    <w:lsdException w:name="Dark List Accent 6" w:semiHidden="0" w:uiPriority="70" w:unhideWhenUsed="0"/>
+    <w:lsdException w:name="Colorful Shading Accent 6" w:semiHidden="0" w:uiPriority="71" w:unhideWhenUsed="0"/>
+    <w:lsdException w:name="Colorful List Accent 6" w:semiHidden="0" w:uiPriority="72" w:unhideWhenUsed="0"/>
+    <w:lsdException w:name="Colorful Grid Accent 6" w:semiHidden="0" w:uiPriority="73" w:unhideWhenUsed="0"/>
+    <w:lsdException w:name="Subtle Emphasis" w:semiHidden="0" w:uiPriority="19" w:unhideWhenUsed="0" w:qFormat="1"/>
+    <w:lsdException w:name="Intense Emphasis" w:semiHidden="0" w:uiPriority="21" w:unhideWhenUsed="0" w:qFormat="1"/>
+    <w:lsdException w:name="Subtle Reference" w:semiHidden="0" w:uiPriority="31" w:unhideWhenUsed="0" w:qFormat="1"/>
+    <w:lsdException w:name="Intense Reference" w:semiHidden="0" w:uiPriority="32" w:unhideWhenUsed="0" w:qFormat="1"/>
+    <w:lsdException w:name="Book Title" w:semiHidden="0" w:uiPriority="33" w:unhideWhenUsed="0" w:qFormat="1"/>
+    <w:lsdException w:name="Bibliography" w:uiPriority="37"/>
+    <w:lsdException w:name="TOC Heading" w:uiPriority="39" w:qFormat="1"/>
   </w:latentStyles>
   <w:style w:type="paragraph" w:default="1" w:styleId="Normal">
     <w:name w:val="Normal"/>
@@ -25388,7 +26639,556 @@
       <w:szCs w:val="20"/>
     </w:rPr>
   </w:style>
-  <w:style w:type="paragraph" w:styleId="TtuloTDC">
+  <w:style w:type="paragraph" w:styleId="TtulodeTDC">
+    <w:name w:val="TOC Heading"/>
+    <w:basedOn w:val="Ttulo1"/>
+    <w:next w:val="Normal"/>
+    <w:uiPriority w:val="39"/>
+    <w:unhideWhenUsed/>
+    <w:qFormat/>
+    <w:rsid w:val="00C41BE2"/>
+    <w:pPr>
+      <w:outlineLvl w:val="9"/>
+    </w:pPr>
+    <w:rPr>
+      <w:lang w:eastAsia="es-ES"/>
+    </w:rPr>
+  </w:style>
+  <w:style w:type="paragraph" w:styleId="TDC1">
+    <w:name w:val="toc 1"/>
+    <w:basedOn w:val="Normal"/>
+    <w:next w:val="Normal"/>
+    <w:autoRedefine/>
+    <w:uiPriority w:val="39"/>
+    <w:unhideWhenUsed/>
+    <w:rsid w:val="00C41BE2"/>
+    <w:pPr>
+      <w:spacing w:after="100"/>
+    </w:pPr>
+  </w:style>
+  <w:style w:type="paragraph" w:styleId="TDC2">
+    <w:name w:val="toc 2"/>
+    <w:basedOn w:val="Normal"/>
+    <w:next w:val="Normal"/>
+    <w:autoRedefine/>
+    <w:uiPriority w:val="39"/>
+    <w:unhideWhenUsed/>
+    <w:rsid w:val="00C41BE2"/>
+    <w:pPr>
+      <w:spacing w:after="100"/>
+      <w:ind w:left="220"/>
+    </w:pPr>
+  </w:style>
+  <w:style w:type="character" w:styleId="Hipervnculo">
+    <w:name w:val="Hyperlink"/>
+    <w:basedOn w:val="Fuentedeprrafopredeter"/>
+    <w:uiPriority w:val="99"/>
+    <w:unhideWhenUsed/>
+    <w:rsid w:val="00C41BE2"/>
+    <w:rPr>
+      <w:color w:val="0563C1" w:themeColor="hyperlink"/>
+      <w:u w:val="single"/>
+    </w:rPr>
+  </w:style>
+  <w:style w:type="paragraph" w:styleId="TDC3">
+    <w:name w:val="toc 3"/>
+    <w:basedOn w:val="Normal"/>
+    <w:next w:val="Normal"/>
+    <w:autoRedefine/>
+    <w:uiPriority w:val="39"/>
+    <w:unhideWhenUsed/>
+    <w:rsid w:val="00292AC7"/>
+    <w:pPr>
+      <w:spacing w:after="100"/>
+      <w:ind w:left="440"/>
+    </w:pPr>
+    <w:rPr>
+      <w:rFonts w:eastAsiaTheme="minorEastAsia" w:cs="Times New Roman"/>
+      <w:lang w:eastAsia="es-ES"/>
+    </w:rPr>
+  </w:style>
+  <w:style w:type="paragraph" w:styleId="Ttulo">
+    <w:name w:val="Title"/>
+    <w:basedOn w:val="Normal"/>
+    <w:next w:val="Normal"/>
+    <w:link w:val="TtuloCar"/>
+    <w:uiPriority w:val="10"/>
+    <w:qFormat/>
+    <w:rsid w:val="00634835"/>
+    <w:pPr>
+      <w:spacing w:after="0" w:line="240" w:lineRule="auto"/>
+      <w:contextualSpacing/>
+    </w:pPr>
+    <w:rPr>
+      <w:rFonts w:asciiTheme="majorHAnsi" w:eastAsiaTheme="majorEastAsia" w:hAnsiTheme="majorHAnsi" w:cstheme="majorBidi"/>
+      <w:spacing w:val="-10"/>
+      <w:kern w:val="28"/>
+      <w:sz w:val="56"/>
+      <w:szCs w:val="56"/>
+    </w:rPr>
+  </w:style>
+  <w:style w:type="character" w:customStyle="1" w:styleId="TtuloCar">
+    <w:name w:val="Título Car"/>
+    <w:basedOn w:val="Fuentedeprrafopredeter"/>
+    <w:link w:val="Ttulo"/>
+    <w:uiPriority w:val="10"/>
+    <w:rsid w:val="00634835"/>
+    <w:rPr>
+      <w:rFonts w:asciiTheme="majorHAnsi" w:eastAsiaTheme="majorEastAsia" w:hAnsiTheme="majorHAnsi" w:cstheme="majorBidi"/>
+      <w:spacing w:val="-10"/>
+      <w:kern w:val="28"/>
+      <w:sz w:val="56"/>
+      <w:szCs w:val="56"/>
+    </w:rPr>
+  </w:style>
+  <w:style w:type="character" w:customStyle="1" w:styleId="Ttulo3Car">
+    <w:name w:val="Título 3 Car"/>
+    <w:basedOn w:val="Fuentedeprrafopredeter"/>
+    <w:link w:val="Ttulo3"/>
+    <w:uiPriority w:val="9"/>
+    <w:rsid w:val="00721929"/>
+    <w:rPr>
+      <w:rFonts w:asciiTheme="majorHAnsi" w:eastAsiaTheme="majorEastAsia" w:hAnsiTheme="majorHAnsi" w:cstheme="majorBidi"/>
+      <w:color w:val="1F3763" w:themeColor="accent1" w:themeShade="7F"/>
+      <w:sz w:val="24"/>
+      <w:szCs w:val="24"/>
+    </w:rPr>
+  </w:style>
+</w:styles>
+</file>
+
+<file path=word/stylesWithEffects.xml><?xml version="1.0" encoding="utf-8"?>
+<w:styles xmlns:wpc="http://schemas.microsoft.com/office/word/2010/wordprocessingCanvas" xmlns:mc="http://schemas.openxmlformats.org/markup-compatibility/2006" xmlns:o="urn:schemas-microsoft-com:office:office" xmlns:r="http://schemas.openxmlformats.org/officeDocument/2006/relationships" xmlns:m="http://schemas.openxmlformats.org/officeDocument/2006/math" xmlns:v="urn:schemas-microsoft-com:vml" xmlns:wp14="http://schemas.microsoft.com/office/word/2010/wordprocessingDrawing" xmlns:wp="http://schemas.openxmlformats.org/drawingml/2006/wordprocessingDrawing" xmlns:w10="urn:schemas-microsoft-com:office:word" xmlns:w="http://schemas.openxmlformats.org/wordprocessingml/2006/main" xmlns:w14="http://schemas.microsoft.com/office/word/2010/wordml" xmlns:wpg="http://schemas.microsoft.com/office/word/2010/wordprocessingGroup" xmlns:wpi="http://schemas.microsoft.com/office/word/2010/wordprocessingInk" xmlns:wne="http://schemas.microsoft.com/office/word/2006/wordml" xmlns:wps="http://schemas.microsoft.com/office/word/2010/wordprocessingShape" mc:Ignorable="w14 wp14">
+  <w:docDefaults>
+    <w:rPrDefault>
+      <w:rPr>
+        <w:rFonts w:asciiTheme="minorHAnsi" w:eastAsiaTheme="minorHAnsi" w:hAnsiTheme="minorHAnsi" w:cstheme="minorBidi"/>
+        <w:sz w:val="22"/>
+        <w:szCs w:val="22"/>
+        <w:lang w:val="es-ES" w:eastAsia="en-US" w:bidi="ar-SA"/>
+      </w:rPr>
+    </w:rPrDefault>
+    <w:pPrDefault>
+      <w:pPr>
+        <w:spacing w:after="160" w:line="259" w:lineRule="auto"/>
+      </w:pPr>
+    </w:pPrDefault>
+  </w:docDefaults>
+  <w:latentStyles w:defLockedState="0" w:defUIPriority="99" w:defSemiHidden="1" w:defUnhideWhenUsed="1" w:defQFormat="0" w:count="267">
+    <w:lsdException w:name="Normal" w:semiHidden="0" w:uiPriority="0" w:unhideWhenUsed="0" w:qFormat="1"/>
+    <w:lsdException w:name="heading 1" w:semiHidden="0" w:uiPriority="9" w:unhideWhenUsed="0" w:qFormat="1"/>
+    <w:lsdException w:name="heading 2" w:uiPriority="9" w:qFormat="1"/>
+    <w:lsdException w:name="heading 3" w:uiPriority="9" w:qFormat="1"/>
+    <w:lsdException w:name="heading 4" w:uiPriority="9" w:qFormat="1"/>
+    <w:lsdException w:name="heading 5" w:uiPriority="9" w:qFormat="1"/>
+    <w:lsdException w:name="heading 6" w:uiPriority="9" w:qFormat="1"/>
+    <w:lsdException w:name="heading 7" w:uiPriority="9" w:qFormat="1"/>
+    <w:lsdException w:name="heading 8" w:uiPriority="9" w:qFormat="1"/>
+    <w:lsdException w:name="heading 9" w:uiPriority="9" w:qFormat="1"/>
+    <w:lsdException w:name="toc 1" w:uiPriority="39"/>
+    <w:lsdException w:name="toc 2" w:uiPriority="39"/>
+    <w:lsdException w:name="toc 3" w:uiPriority="39"/>
+    <w:lsdException w:name="toc 4" w:uiPriority="39"/>
+    <w:lsdException w:name="toc 5" w:uiPriority="39"/>
+    <w:lsdException w:name="toc 6" w:uiPriority="39"/>
+    <w:lsdException w:name="toc 7" w:uiPriority="39"/>
+    <w:lsdException w:name="toc 8" w:uiPriority="39"/>
+    <w:lsdException w:name="toc 9" w:uiPriority="39"/>
+    <w:lsdException w:name="caption" w:uiPriority="35" w:qFormat="1"/>
+    <w:lsdException w:name="Title" w:semiHidden="0" w:uiPriority="10" w:unhideWhenUsed="0" w:qFormat="1"/>
+    <w:lsdException w:name="Default Paragraph Font" w:uiPriority="1"/>
+    <w:lsdException w:name="Subtitle" w:semiHidden="0" w:uiPriority="11" w:unhideWhenUsed="0" w:qFormat="1"/>
+    <w:lsdException w:name="Strong" w:semiHidden="0" w:uiPriority="22" w:unhideWhenUsed="0" w:qFormat="1"/>
+    <w:lsdException w:name="Emphasis" w:semiHidden="0" w:uiPriority="20" w:unhideWhenUsed="0" w:qFormat="1"/>
+    <w:lsdException w:name="Table Grid" w:semiHidden="0" w:uiPriority="39" w:unhideWhenUsed="0"/>
+    <w:lsdException w:name="Placeholder Text" w:unhideWhenUsed="0"/>
+    <w:lsdException w:name="No Spacing" w:semiHidden="0" w:uiPriority="1" w:unhideWhenUsed="0" w:qFormat="1"/>
+    <w:lsdException w:name="Light Shading" w:semiHidden="0" w:uiPriority="60" w:unhideWhenUsed="0"/>
+    <w:lsdException w:name="Light List" w:semiHidden="0" w:uiPriority="61" w:unhideWhenUsed="0"/>
+    <w:lsdException w:name="Light Grid" w:semiHidden="0" w:uiPriority="62" w:unhideWhenUsed="0"/>
+    <w:lsdException w:name="Medium Shading 1" w:semiHidden="0" w:uiPriority="63" w:unhideWhenUsed="0"/>
+    <w:lsdException w:name="Medium Shading 2" w:semiHidden="0" w:uiPriority="64" w:unhideWhenUsed="0"/>
+    <w:lsdException w:name="Medium List 1" w:semiHidden="0" w:uiPriority="65" w:unhideWhenUsed="0"/>
+    <w:lsdException w:name="Medium List 2" w:semiHidden="0" w:uiPriority="66" w:unhideWhenUsed="0"/>
+    <w:lsdException w:name="Medium Grid 1" w:semiHidden="0" w:uiPriority="67" w:unhideWhenUsed="0"/>
+    <w:lsdException w:name="Medium Grid 2" w:semiHidden="0" w:uiPriority="68" w:unhideWhenUsed="0"/>
+    <w:lsdException w:name="Medium Grid 3" w:semiHidden="0" w:uiPriority="69" w:unhideWhenUsed="0"/>
+    <w:lsdException w:name="Dark List" w:semiHidden="0" w:uiPriority="70" w:unhideWhenUsed="0"/>
+    <w:lsdException w:name="Colorful Shading" w:semiHidden="0" w:uiPriority="71" w:unhideWhenUsed="0"/>
+    <w:lsdException w:name="Colorful List" w:semiHidden="0" w:uiPriority="72" w:unhideWhenUsed="0"/>
+    <w:lsdException w:name="Colorful Grid" w:semiHidden="0" w:uiPriority="73" w:unhideWhenUsed="0"/>
+    <w:lsdException w:name="Light Shading Accent 1" w:semiHidden="0" w:uiPriority="60" w:unhideWhenUsed="0"/>
+    <w:lsdException w:name="Light List Accent 1" w:semiHidden="0" w:uiPriority="61" w:unhideWhenUsed="0"/>
+    <w:lsdException w:name="Light Grid Accent 1" w:semiHidden="0" w:uiPriority="62" w:unhideWhenUsed="0"/>
+    <w:lsdException w:name="Medium Shading 1 Accent 1" w:semiHidden="0" w:uiPriority="63" w:unhideWhenUsed="0"/>
+    <w:lsdException w:name="Medium Shading 2 Accent 1" w:semiHidden="0" w:uiPriority="64" w:unhideWhenUsed="0"/>
+    <w:lsdException w:name="Medium List 1 Accent 1" w:semiHidden="0" w:uiPriority="65" w:unhideWhenUsed="0"/>
+    <w:lsdException w:name="Revision" w:unhideWhenUsed="0"/>
+    <w:lsdException w:name="List Paragraph" w:semiHidden="0" w:uiPriority="34" w:unhideWhenUsed="0" w:qFormat="1"/>
+    <w:lsdException w:name="Quote" w:semiHidden="0" w:uiPriority="29" w:unhideWhenUsed="0" w:qFormat="1"/>
+    <w:lsdException w:name="Intense Quote" w:semiHidden="0" w:uiPriority="30" w:unhideWhenUsed="0" w:qFormat="1"/>
+    <w:lsdException w:name="Medium List 2 Accent 1" w:semiHidden="0" w:uiPriority="66" w:unhideWhenUsed="0"/>
+    <w:lsdException w:name="Medium Grid 1 Accent 1" w:semiHidden="0" w:uiPriority="67" w:unhideWhenUsed="0"/>
+    <w:lsdException w:name="Medium Grid 2 Accent 1" w:semiHidden="0" w:uiPriority="68" w:unhideWhenUsed="0"/>
+    <w:lsdException w:name="Medium Grid 3 Accent 1" w:semiHidden="0" w:uiPriority="69" w:unhideWhenUsed="0"/>
+    <w:lsdException w:name="Dark List Accent 1" w:semiHidden="0" w:uiPriority="70" w:unhideWhenUsed="0"/>
+    <w:lsdException w:name="Colorful Shading Accent 1" w:semiHidden="0" w:uiPriority="71" w:unhideWhenUsed="0"/>
+    <w:lsdException w:name="Colorful List Accent 1" w:semiHidden="0" w:uiPriority="72" w:unhideWhenUsed="0"/>
+    <w:lsdException w:name="Colorful Grid Accent 1" w:semiHidden="0" w:uiPriority="73" w:unhideWhenUsed="0"/>
+    <w:lsdException w:name="Light Shading Accent 2" w:semiHidden="0" w:uiPriority="60" w:unhideWhenUsed="0"/>
+    <w:lsdException w:name="Light List Accent 2" w:semiHidden="0" w:uiPriority="61" w:unhideWhenUsed="0"/>
+    <w:lsdException w:name="Light Grid Accent 2" w:semiHidden="0" w:uiPriority="62" w:unhideWhenUsed="0"/>
+    <w:lsdException w:name="Medium Shading 1 Accent 2" w:semiHidden="0" w:uiPriority="63" w:unhideWhenUsed="0"/>
+    <w:lsdException w:name="Medium Shading 2 Accent 2" w:semiHidden="0" w:uiPriority="64" w:unhideWhenUsed="0"/>
+    <w:lsdException w:name="Medium List 1 Accent 2" w:semiHidden="0" w:uiPriority="65" w:unhideWhenUsed="0"/>
+    <w:lsdException w:name="Medium List 2 Accent 2" w:semiHidden="0" w:uiPriority="66" w:unhideWhenUsed="0"/>
+    <w:lsdException w:name="Medium Grid 1 Accent 2" w:semiHidden="0" w:uiPriority="67" w:unhideWhenUsed="0"/>
+    <w:lsdException w:name="Medium Grid 2 Accent 2" w:semiHidden="0" w:uiPriority="68" w:unhideWhenUsed="0"/>
+    <w:lsdException w:name="Medium Grid 3 Accent 2" w:semiHidden="0" w:uiPriority="69" w:unhideWhenUsed="0"/>
+    <w:lsdException w:name="Dark List Accent 2" w:semiHidden="0" w:uiPriority="70" w:unhideWhenUsed="0"/>
+    <w:lsdException w:name="Colorful Shading Accent 2" w:semiHidden="0" w:uiPriority="71" w:unhideWhenUsed="0"/>
+    <w:lsdException w:name="Colorful List Accent 2" w:semiHidden="0" w:uiPriority="72" w:unhideWhenUsed="0"/>
+    <w:lsdException w:name="Colorful Grid Accent 2" w:semiHidden="0" w:uiPriority="73" w:unhideWhenUsed="0"/>
+    <w:lsdException w:name="Light Shading Accent 3" w:semiHidden="0" w:uiPriority="60" w:unhideWhenUsed="0"/>
+    <w:lsdException w:name="Light List Accent 3" w:semiHidden="0" w:uiPriority="61" w:unhideWhenUsed="0"/>
+    <w:lsdException w:name="Light Grid Accent 3" w:semiHidden="0" w:uiPriority="62" w:unhideWhenUsed="0"/>
+    <w:lsdException w:name="Medium Shading 1 Accent 3" w:semiHidden="0" w:uiPriority="63" w:unhideWhenUsed="0"/>
+    <w:lsdException w:name="Medium Shading 2 Accent 3" w:semiHidden="0" w:uiPriority="64" w:unhideWhenUsed="0"/>
+    <w:lsdException w:name="Medium List 1 Accent 3" w:semiHidden="0" w:uiPriority="65" w:unhideWhenUsed="0"/>
+    <w:lsdException w:name="Medium List 2 Accent 3" w:semiHidden="0" w:uiPriority="66" w:unhideWhenUsed="0"/>
+    <w:lsdException w:name="Medium Grid 1 Accent 3" w:semiHidden="0" w:uiPriority="67" w:unhideWhenUsed="0"/>
+    <w:lsdException w:name="Medium Grid 2 Accent 3" w:semiHidden="0" w:uiPriority="68" w:unhideWhenUsed="0"/>
+    <w:lsdException w:name="Medium Grid 3 Accent 3" w:semiHidden="0" w:uiPriority="69" w:unhideWhenUsed="0"/>
+    <w:lsdException w:name="Dark List Accent 3" w:semiHidden="0" w:uiPriority="70" w:unhideWhenUsed="0"/>
+    <w:lsdException w:name="Colorful Shading Accent 3" w:semiHidden="0" w:uiPriority="71" w:unhideWhenUsed="0"/>
+    <w:lsdException w:name="Colorful List Accent 3" w:semiHidden="0" w:uiPriority="72" w:unhideWhenUsed="0"/>
+    <w:lsdException w:name="Colorful Grid Accent 3" w:semiHidden="0" w:uiPriority="73" w:unhideWhenUsed="0"/>
+    <w:lsdException w:name="Light Shading Accent 4" w:semiHidden="0" w:uiPriority="60" w:unhideWhenUsed="0"/>
+    <w:lsdException w:name="Light List Accent 4" w:semiHidden="0" w:uiPriority="61" w:unhideWhenUsed="0"/>
+    <w:lsdException w:name="Light Grid Accent 4" w:semiHidden="0" w:uiPriority="62" w:unhideWhenUsed="0"/>
+    <w:lsdException w:name="Medium Shading 1 Accent 4" w:semiHidden="0" w:uiPriority="63" w:unhideWhenUsed="0"/>
+    <w:lsdException w:name="Medium Shading 2 Accent 4" w:semiHidden="0" w:uiPriority="64" w:unhideWhenUsed="0"/>
+    <w:lsdException w:name="Medium List 1 Accent 4" w:semiHidden="0" w:uiPriority="65" w:unhideWhenUsed="0"/>
+    <w:lsdException w:name="Medium List 2 Accent 4" w:semiHidden="0" w:uiPriority="66" w:unhideWhenUsed="0"/>
+    <w:lsdException w:name="Medium Grid 1 Accent 4" w:semiHidden="0" w:uiPriority="67" w:unhideWhenUsed="0"/>
+    <w:lsdException w:name="Medium Grid 2 Accent 4" w:semiHidden="0" w:uiPriority="68" w:unhideWhenUsed="0"/>
+    <w:lsdException w:name="Medium Grid 3 Accent 4" w:semiHidden="0" w:uiPriority="69" w:unhideWhenUsed="0"/>
+    <w:lsdException w:name="Dark List Accent 4" w:semiHidden="0" w:uiPriority="70" w:unhideWhenUsed="0"/>
+    <w:lsdException w:name="Colorful Shading Accent 4" w:semiHidden="0" w:uiPriority="71" w:unhideWhenUsed="0"/>
+    <w:lsdException w:name="Colorful List Accent 4" w:semiHidden="0" w:uiPriority="72" w:unhideWhenUsed="0"/>
+    <w:lsdException w:name="Colorful Grid Accent 4" w:semiHidden="0" w:uiPriority="73" w:unhideWhenUsed="0"/>
+    <w:lsdException w:name="Light Shading Accent 5" w:semiHidden="0" w:uiPriority="60" w:unhideWhenUsed="0"/>
+    <w:lsdException w:name="Light List Accent 5" w:semiHidden="0" w:uiPriority="61" w:unhideWhenUsed="0"/>
+    <w:lsdException w:name="Light Grid Accent 5" w:semiHidden="0" w:uiPriority="62" w:unhideWhenUsed="0"/>
+    <w:lsdException w:name="Medium Shading 1 Accent 5" w:semiHidden="0" w:uiPriority="63" w:unhideWhenUsed="0"/>
+    <w:lsdException w:name="Medium Shading 2 Accent 5" w:semiHidden="0" w:uiPriority="64" w:unhideWhenUsed="0"/>
+    <w:lsdException w:name="Medium List 1 Accent 5" w:semiHidden="0" w:uiPriority="65" w:unhideWhenUsed="0"/>
+    <w:lsdException w:name="Medium List 2 Accent 5" w:semiHidden="0" w:uiPriority="66" w:unhideWhenUsed="0"/>
+    <w:lsdException w:name="Medium Grid 1 Accent 5" w:semiHidden="0" w:uiPriority="67" w:unhideWhenUsed="0"/>
+    <w:lsdException w:name="Medium Grid 2 Accent 5" w:semiHidden="0" w:uiPriority="68" w:unhideWhenUsed="0"/>
+    <w:lsdException w:name="Medium Grid 3 Accent 5" w:semiHidden="0" w:uiPriority="69" w:unhideWhenUsed="0"/>
+    <w:lsdException w:name="Dark List Accent 5" w:semiHidden="0" w:uiPriority="70" w:unhideWhenUsed="0"/>
+    <w:lsdException w:name="Colorful Shading Accent 5" w:semiHidden="0" w:uiPriority="71" w:unhideWhenUsed="0"/>
+    <w:lsdException w:name="Colorful List Accent 5" w:semiHidden="0" w:uiPriority="72" w:unhideWhenUsed="0"/>
+    <w:lsdException w:name="Colorful Grid Accent 5" w:semiHidden="0" w:uiPriority="73" w:unhideWhenUsed="0"/>
+    <w:lsdException w:name="Light Shading Accent 6" w:semiHidden="0" w:uiPriority="60" w:unhideWhenUsed="0"/>
+    <w:lsdException w:name="Light List Accent 6" w:semiHidden="0" w:uiPriority="61" w:unhideWhenUsed="0"/>
+    <w:lsdException w:name="Light Grid Accent 6" w:semiHidden="0" w:uiPriority="62" w:unhideWhenUsed="0"/>
+    <w:lsdException w:name="Medium Shading 1 Accent 6" w:semiHidden="0" w:uiPriority="63" w:unhideWhenUsed="0"/>
+    <w:lsdException w:name="Medium Shading 2 Accent 6" w:semiHidden="0" w:uiPriority="64" w:unhideWhenUsed="0"/>
+    <w:lsdException w:name="Medium List 1 Accent 6" w:semiHidden="0" w:uiPriority="65" w:unhideWhenUsed="0"/>
+    <w:lsdException w:name="Medium List 2 Accent 6" w:semiHidden="0" w:uiPriority="66" w:unhideWhenUsed="0"/>
+    <w:lsdException w:name="Medium Grid 1 Accent 6" w:semiHidden="0" w:uiPriority="67" w:unhideWhenUsed="0"/>
+    <w:lsdException w:name="Medium Grid 2 Accent 6" w:semiHidden="0" w:uiPriority="68" w:unhideWhenUsed="0"/>
+    <w:lsdException w:name="Medium Grid 3 Accent 6" w:semiHidden="0" w:uiPriority="69" w:unhideWhenUsed="0"/>
+    <w:lsdException w:name="Dark List Accent 6" w:semiHidden="0" w:uiPriority="70" w:unhideWhenUsed="0"/>
+    <w:lsdException w:name="Colorful Shading Accent 6" w:semiHidden="0" w:uiPriority="71" w:unhideWhenUsed="0"/>
+    <w:lsdException w:name="Colorful List Accent 6" w:semiHidden="0" w:uiPriority="72" w:unhideWhenUsed="0"/>
+    <w:lsdException w:name="Colorful Grid Accent 6" w:semiHidden="0" w:uiPriority="73" w:unhideWhenUsed="0"/>
+    <w:lsdException w:name="Subtle Emphasis" w:semiHidden="0" w:uiPriority="19" w:unhideWhenUsed="0" w:qFormat="1"/>
+    <w:lsdException w:name="Intense Emphasis" w:semiHidden="0" w:uiPriority="21" w:unhideWhenUsed="0" w:qFormat="1"/>
+    <w:lsdException w:name="Subtle Reference" w:semiHidden="0" w:uiPriority="31" w:unhideWhenUsed="0" w:qFormat="1"/>
+    <w:lsdException w:name="Intense Reference" w:semiHidden="0" w:uiPriority="32" w:unhideWhenUsed="0" w:qFormat="1"/>
+    <w:lsdException w:name="Book Title" w:semiHidden="0" w:uiPriority="33" w:unhideWhenUsed="0" w:qFormat="1"/>
+    <w:lsdException w:name="Bibliography" w:uiPriority="37"/>
+    <w:lsdException w:name="TOC Heading" w:uiPriority="39" w:qFormat="1"/>
+  </w:latentStyles>
+  <w:style w:type="paragraph" w:default="1" w:styleId="Normal">
+    <w:name w:val="Normal"/>
+    <w:qFormat/>
+  </w:style>
+  <w:style w:type="paragraph" w:styleId="Ttulo1">
+    <w:name w:val="heading 1"/>
+    <w:basedOn w:val="Normal"/>
+    <w:next w:val="Normal"/>
+    <w:link w:val="Ttulo1Car"/>
+    <w:uiPriority w:val="9"/>
+    <w:qFormat/>
+    <w:rsid w:val="00A97D23"/>
+    <w:pPr>
+      <w:keepNext/>
+      <w:keepLines/>
+      <w:spacing w:before="240" w:after="0"/>
+      <w:outlineLvl w:val="0"/>
+    </w:pPr>
+    <w:rPr>
+      <w:rFonts w:asciiTheme="majorHAnsi" w:eastAsiaTheme="majorEastAsia" w:hAnsiTheme="majorHAnsi" w:cstheme="majorBidi"/>
+      <w:color w:val="2F5496" w:themeColor="accent1" w:themeShade="BF"/>
+      <w:sz w:val="32"/>
+      <w:szCs w:val="32"/>
+    </w:rPr>
+  </w:style>
+  <w:style w:type="paragraph" w:styleId="Ttulo2">
+    <w:name w:val="heading 2"/>
+    <w:basedOn w:val="Normal"/>
+    <w:next w:val="Normal"/>
+    <w:link w:val="Ttulo2Car"/>
+    <w:uiPriority w:val="9"/>
+    <w:unhideWhenUsed/>
+    <w:qFormat/>
+    <w:rsid w:val="00D75823"/>
+    <w:pPr>
+      <w:keepNext/>
+      <w:keepLines/>
+      <w:spacing w:before="40" w:after="0"/>
+      <w:outlineLvl w:val="1"/>
+    </w:pPr>
+    <w:rPr>
+      <w:rFonts w:asciiTheme="majorHAnsi" w:eastAsiaTheme="majorEastAsia" w:hAnsiTheme="majorHAnsi" w:cstheme="majorBidi"/>
+      <w:color w:val="2F5496" w:themeColor="accent1" w:themeShade="BF"/>
+      <w:sz w:val="26"/>
+      <w:szCs w:val="26"/>
+    </w:rPr>
+  </w:style>
+  <w:style w:type="paragraph" w:styleId="Ttulo3">
+    <w:name w:val="heading 3"/>
+    <w:basedOn w:val="Normal"/>
+    <w:next w:val="Normal"/>
+    <w:link w:val="Ttulo3Car"/>
+    <w:uiPriority w:val="9"/>
+    <w:unhideWhenUsed/>
+    <w:qFormat/>
+    <w:rsid w:val="00721929"/>
+    <w:pPr>
+      <w:keepNext/>
+      <w:keepLines/>
+      <w:spacing w:before="40" w:after="0"/>
+      <w:outlineLvl w:val="2"/>
+    </w:pPr>
+    <w:rPr>
+      <w:rFonts w:asciiTheme="majorHAnsi" w:eastAsiaTheme="majorEastAsia" w:hAnsiTheme="majorHAnsi" w:cstheme="majorBidi"/>
+      <w:color w:val="1F3763" w:themeColor="accent1" w:themeShade="7F"/>
+      <w:sz w:val="24"/>
+      <w:szCs w:val="24"/>
+    </w:rPr>
+  </w:style>
+  <w:style w:type="character" w:default="1" w:styleId="Fuentedeprrafopredeter">
+    <w:name w:val="Default Paragraph Font"/>
+    <w:uiPriority w:val="1"/>
+    <w:semiHidden/>
+    <w:unhideWhenUsed/>
+  </w:style>
+  <w:style w:type="table" w:default="1" w:styleId="Tablanormal">
+    <w:name w:val="Normal Table"/>
+    <w:uiPriority w:val="99"/>
+    <w:semiHidden/>
+    <w:unhideWhenUsed/>
+    <w:tblPr>
+      <w:tblInd w:w="0" w:type="dxa"/>
+      <w:tblCellMar>
+        <w:top w:w="0" w:type="dxa"/>
+        <w:left w:w="108" w:type="dxa"/>
+        <w:bottom w:w="0" w:type="dxa"/>
+        <w:right w:w="108" w:type="dxa"/>
+      </w:tblCellMar>
+    </w:tblPr>
+  </w:style>
+  <w:style w:type="numbering" w:default="1" w:styleId="Sinlista">
+    <w:name w:val="No List"/>
+    <w:uiPriority w:val="99"/>
+    <w:semiHidden/>
+    <w:unhideWhenUsed/>
+  </w:style>
+  <w:style w:type="paragraph" w:styleId="Encabezado">
+    <w:name w:val="header"/>
+    <w:basedOn w:val="Normal"/>
+    <w:link w:val="EncabezadoCar"/>
+    <w:uiPriority w:val="99"/>
+    <w:unhideWhenUsed/>
+    <w:rsid w:val="00FB6267"/>
+    <w:pPr>
+      <w:tabs>
+        <w:tab w:val="center" w:pos="4252"/>
+        <w:tab w:val="right" w:pos="8504"/>
+      </w:tabs>
+      <w:spacing w:after="0" w:line="240" w:lineRule="auto"/>
+    </w:pPr>
+  </w:style>
+  <w:style w:type="character" w:customStyle="1" w:styleId="EncabezadoCar">
+    <w:name w:val="Encabezado Car"/>
+    <w:basedOn w:val="Fuentedeprrafopredeter"/>
+    <w:link w:val="Encabezado"/>
+    <w:uiPriority w:val="99"/>
+    <w:rsid w:val="00FB6267"/>
+  </w:style>
+  <w:style w:type="paragraph" w:styleId="Piedepgina">
+    <w:name w:val="footer"/>
+    <w:basedOn w:val="Normal"/>
+    <w:link w:val="PiedepginaCar"/>
+    <w:uiPriority w:val="99"/>
+    <w:unhideWhenUsed/>
+    <w:rsid w:val="00FB6267"/>
+    <w:pPr>
+      <w:tabs>
+        <w:tab w:val="center" w:pos="4252"/>
+        <w:tab w:val="right" w:pos="8504"/>
+      </w:tabs>
+      <w:spacing w:after="0" w:line="240" w:lineRule="auto"/>
+    </w:pPr>
+  </w:style>
+  <w:style w:type="character" w:customStyle="1" w:styleId="PiedepginaCar">
+    <w:name w:val="Pie de página Car"/>
+    <w:basedOn w:val="Fuentedeprrafopredeter"/>
+    <w:link w:val="Piedepgina"/>
+    <w:uiPriority w:val="99"/>
+    <w:rsid w:val="00FB6267"/>
+  </w:style>
+  <w:style w:type="paragraph" w:styleId="Textodeglobo">
+    <w:name w:val="Balloon Text"/>
+    <w:basedOn w:val="Normal"/>
+    <w:link w:val="TextodegloboCar"/>
+    <w:uiPriority w:val="99"/>
+    <w:semiHidden/>
+    <w:unhideWhenUsed/>
+    <w:rsid w:val="00A80441"/>
+    <w:pPr>
+      <w:spacing w:after="0" w:line="240" w:lineRule="auto"/>
+    </w:pPr>
+    <w:rPr>
+      <w:rFonts w:ascii="Segoe UI" w:hAnsi="Segoe UI" w:cs="Segoe UI"/>
+      <w:sz w:val="18"/>
+      <w:szCs w:val="18"/>
+    </w:rPr>
+  </w:style>
+  <w:style w:type="character" w:customStyle="1" w:styleId="TextodegloboCar">
+    <w:name w:val="Texto de globo Car"/>
+    <w:basedOn w:val="Fuentedeprrafopredeter"/>
+    <w:link w:val="Textodeglobo"/>
+    <w:uiPriority w:val="99"/>
+    <w:semiHidden/>
+    <w:rsid w:val="00A80441"/>
+    <w:rPr>
+      <w:rFonts w:ascii="Segoe UI" w:hAnsi="Segoe UI" w:cs="Segoe UI"/>
+      <w:sz w:val="18"/>
+      <w:szCs w:val="18"/>
+    </w:rPr>
+  </w:style>
+  <w:style w:type="paragraph" w:styleId="Prrafodelista">
+    <w:name w:val="List Paragraph"/>
+    <w:basedOn w:val="Normal"/>
+    <w:uiPriority w:val="34"/>
+    <w:qFormat/>
+    <w:rsid w:val="0070781E"/>
+    <w:pPr>
+      <w:ind w:left="720"/>
+      <w:contextualSpacing/>
+    </w:pPr>
+  </w:style>
+  <w:style w:type="character" w:customStyle="1" w:styleId="Ttulo1Car">
+    <w:name w:val="Título 1 Car"/>
+    <w:basedOn w:val="Fuentedeprrafopredeter"/>
+    <w:link w:val="Ttulo1"/>
+    <w:uiPriority w:val="9"/>
+    <w:rsid w:val="00A97D23"/>
+    <w:rPr>
+      <w:rFonts w:asciiTheme="majorHAnsi" w:eastAsiaTheme="majorEastAsia" w:hAnsiTheme="majorHAnsi" w:cstheme="majorBidi"/>
+      <w:color w:val="2F5496" w:themeColor="accent1" w:themeShade="BF"/>
+      <w:sz w:val="32"/>
+      <w:szCs w:val="32"/>
+    </w:rPr>
+  </w:style>
+  <w:style w:type="character" w:customStyle="1" w:styleId="Ttulo2Car">
+    <w:name w:val="Título 2 Car"/>
+    <w:basedOn w:val="Fuentedeprrafopredeter"/>
+    <w:link w:val="Ttulo2"/>
+    <w:uiPriority w:val="9"/>
+    <w:rsid w:val="00D75823"/>
+    <w:rPr>
+      <w:rFonts w:asciiTheme="majorHAnsi" w:eastAsiaTheme="majorEastAsia" w:hAnsiTheme="majorHAnsi" w:cstheme="majorBidi"/>
+      <w:color w:val="2F5496" w:themeColor="accent1" w:themeShade="BF"/>
+      <w:sz w:val="26"/>
+      <w:szCs w:val="26"/>
+    </w:rPr>
+  </w:style>
+  <w:style w:type="character" w:styleId="Refdecomentario">
+    <w:name w:val="annotation reference"/>
+    <w:basedOn w:val="Fuentedeprrafopredeter"/>
+    <w:uiPriority w:val="99"/>
+    <w:semiHidden/>
+    <w:unhideWhenUsed/>
+    <w:rsid w:val="003673DF"/>
+    <w:rPr>
+      <w:sz w:val="16"/>
+      <w:szCs w:val="16"/>
+    </w:rPr>
+  </w:style>
+  <w:style w:type="paragraph" w:styleId="Textocomentario">
+    <w:name w:val="annotation text"/>
+    <w:basedOn w:val="Normal"/>
+    <w:link w:val="TextocomentarioCar"/>
+    <w:uiPriority w:val="99"/>
+    <w:semiHidden/>
+    <w:unhideWhenUsed/>
+    <w:rsid w:val="003673DF"/>
+    <w:pPr>
+      <w:spacing w:line="240" w:lineRule="auto"/>
+    </w:pPr>
+    <w:rPr>
+      <w:sz w:val="20"/>
+      <w:szCs w:val="20"/>
+    </w:rPr>
+  </w:style>
+  <w:style w:type="character" w:customStyle="1" w:styleId="TextocomentarioCar">
+    <w:name w:val="Texto comentario Car"/>
+    <w:basedOn w:val="Fuentedeprrafopredeter"/>
+    <w:link w:val="Textocomentario"/>
+    <w:uiPriority w:val="99"/>
+    <w:semiHidden/>
+    <w:rsid w:val="003673DF"/>
+    <w:rPr>
+      <w:sz w:val="20"/>
+      <w:szCs w:val="20"/>
+    </w:rPr>
+  </w:style>
+  <w:style w:type="paragraph" w:styleId="Asuntodelcomentario">
+    <w:name w:val="annotation subject"/>
+    <w:basedOn w:val="Textocomentario"/>
+    <w:next w:val="Textocomentario"/>
+    <w:link w:val="AsuntodelcomentarioCar"/>
+    <w:uiPriority w:val="99"/>
+    <w:semiHidden/>
+    <w:unhideWhenUsed/>
+    <w:rsid w:val="003673DF"/>
+    <w:rPr>
+      <w:b/>
+      <w:bCs/>
+    </w:rPr>
+  </w:style>
+  <w:style w:type="character" w:customStyle="1" w:styleId="AsuntodelcomentarioCar">
+    <w:name w:val="Asunto del comentario Car"/>
+    <w:basedOn w:val="TextocomentarioCar"/>
+    <w:link w:val="Asuntodelcomentario"/>
+    <w:uiPriority w:val="99"/>
+    <w:semiHidden/>
+    <w:rsid w:val="003673DF"/>
+    <w:rPr>
+      <w:b/>
+      <w:bCs/>
+      <w:sz w:val="20"/>
+      <w:szCs w:val="20"/>
+    </w:rPr>
+  </w:style>
+  <w:style w:type="paragraph" w:styleId="TtulodeTDC">
     <w:name w:val="TOC Heading"/>
     <w:basedOn w:val="Ttulo1"/>
     <w:next w:val="Normal"/>
@@ -25761,7 +27561,7 @@
   <a:extraClrSchemeLst/>
   <a:extLst>
     <a:ext uri="{05A4C25C-085E-4340-85A3-A5531E510DB2}">
-      <thm15:themeFamily xmlns:thm15="http://schemas.microsoft.com/office/thememl/2012/main" name="Office Theme" id="{62F939B6-93AF-4DB8-9C6B-D6C7DFDC589F}" vid="{4A3C46E8-61CC-4603-A589-7422A47A8E4A}"/>
+      <thm15:themeFamily xmlns:thm15="http://schemas.microsoft.com/office/thememl/2012/main" xmlns="" name="Office Theme" id="{62F939B6-93AF-4DB8-9C6B-D6C7DFDC589F}" vid="{4A3C46E8-61CC-4603-A589-7422A47A8E4A}"/>
     </a:ext>
   </a:extLst>
 </a:theme>
@@ -25772,7 +27572,7 @@
 </file>
 
 <file path=customXml/itemProps1.xml><?xml version="1.0" encoding="utf-8"?>
-<ds:datastoreItem xmlns:ds="http://schemas.openxmlformats.org/officeDocument/2006/customXml" ds:itemID="{D03026CE-9B27-4351-BFC8-3F8A992FFA62}">
+<ds:datastoreItem xmlns:ds="http://schemas.openxmlformats.org/officeDocument/2006/customXml" ds:itemID="{39627F4A-98B0-429C-A5FE-B269A2F04FE4}">
   <ds:schemaRefs>
     <ds:schemaRef ds:uri="http://schemas.openxmlformats.org/officeDocument/2006/bibliography"/>
   </ds:schemaRefs>

</xml_diff>